<commit_message>
Citaçaõ de requisito funcional e não-funcional
</commit_message>
<xml_diff>
--- a/documentacao/TCC.docx
+++ b/documentacao/TCC.docx
@@ -938,12 +938,6 @@
           <w:bCs w:val="false"/>
         </w:rPr>
         <w:tab/>
-      </w:r>
-      <w:r>
-        <w:rPr>
-          <w:b w:val="false"/>
-          <w:bCs w:val="false"/>
-        </w:rPr>
         <w:t>Devido aos impactos no meio ambiente decorrente da atividade industrial e empresarial, bem como a adequação a legislação brasileira, torna-se fundamental que a empresa tenha controle  das informações de licenciamento ambiental.</w:t>
       </w:r>
     </w:p>
@@ -959,14 +953,7 @@
           <w:bCs w:val="false"/>
         </w:rPr>
         <w:tab/>
-        <w:t xml:space="preserve">Este projeto aborda a criação de </w:t>
-      </w:r>
-      <w:r>
-        <w:rPr>
-          <w:b w:val="false"/>
-          <w:bCs w:val="false"/>
-        </w:rPr>
-        <w:t>sistema que pode ser acessado de qualquer dispositivo ou computador, a empresa poderá lançar dados de licenciamento ambiental do empreendimento, as multas aplicadas, gerenciamento da obtenção das licenças ambientais do empreendimento, de modo a auxiliar a empresa na construção da política ambiental, a ter uma atuação ecologicamente correta e aprimorar sua gestão ambiental.</w:t>
+        <w:t>Este projeto aborda a criação de sistema que pode ser acessado de qualquer dispositivo ou computador, a empresa poderá lançar dados de licenciamento ambiental do empreendimento, as multas aplicadas, gerenciamento da obtenção das licenças ambientais do empreendimento, de modo a auxiliar a empresa na construção da política ambiental, a ter uma atuação ecologicamente correta e aprimorar sua gestão ambiental.</w:t>
       </w:r>
     </w:p>
     <w:p>
@@ -1033,104 +1020,6 @@
           <w:b w:val="false"/>
           <w:bCs w:val="false"/>
         </w:rPr>
-      </w:r>
-    </w:p>
-    <w:p>
-      <w:pPr>
-        <w:pStyle w:val="Normal"/>
-        <w:jc w:val="both"/>
-        <w:rPr>
-          <w:b w:val="false"/>
-          <w:b w:val="false"/>
-          <w:bCs w:val="false"/>
-        </w:rPr>
-      </w:pPr>
-      <w:r>
-        <w:rPr>
-          <w:b w:val="false"/>
-          <w:bCs w:val="false"/>
-        </w:rPr>
-      </w:r>
-    </w:p>
-    <w:p>
-      <w:pPr>
-        <w:pStyle w:val="Normal"/>
-        <w:jc w:val="both"/>
-        <w:rPr>
-          <w:b w:val="false"/>
-          <w:b w:val="false"/>
-          <w:bCs w:val="false"/>
-        </w:rPr>
-      </w:pPr>
-      <w:r>
-        <w:rPr>
-          <w:b w:val="false"/>
-          <w:bCs w:val="false"/>
-        </w:rPr>
-      </w:r>
-    </w:p>
-    <w:p>
-      <w:pPr>
-        <w:pStyle w:val="Normal"/>
-        <w:jc w:val="both"/>
-        <w:rPr>
-          <w:b w:val="false"/>
-          <w:b w:val="false"/>
-          <w:bCs w:val="false"/>
-        </w:rPr>
-      </w:pPr>
-      <w:r>
-        <w:rPr>
-          <w:b w:val="false"/>
-          <w:bCs w:val="false"/>
-        </w:rPr>
-      </w:r>
-    </w:p>
-    <w:p>
-      <w:pPr>
-        <w:pStyle w:val="Normal"/>
-        <w:jc w:val="both"/>
-        <w:rPr>
-          <w:b w:val="false"/>
-          <w:b w:val="false"/>
-          <w:bCs w:val="false"/>
-        </w:rPr>
-      </w:pPr>
-      <w:r>
-        <w:rPr>
-          <w:b w:val="false"/>
-          <w:bCs w:val="false"/>
-        </w:rPr>
-      </w:r>
-    </w:p>
-    <w:p>
-      <w:pPr>
-        <w:pStyle w:val="Normal"/>
-        <w:jc w:val="both"/>
-        <w:rPr>
-          <w:b w:val="false"/>
-          <w:b w:val="false"/>
-          <w:bCs w:val="false"/>
-        </w:rPr>
-      </w:pPr>
-      <w:r>
-        <w:rPr>
-          <w:b w:val="false"/>
-          <w:bCs w:val="false"/>
-        </w:rPr>
-      </w:r>
-    </w:p>
-    <w:p>
-      <w:pPr>
-        <w:pStyle w:val="Normal"/>
-        <w:jc w:val="both"/>
-        <w:rPr/>
-      </w:pPr>
-      <w:r>
-        <w:rPr>
-          <w:b w:val="false"/>
-          <w:bCs w:val="false"/>
-        </w:rPr>
         <w:tab/>
       </w:r>
     </w:p>
@@ -1478,7 +1367,301 @@
       <w:pPr>
         <w:pStyle w:val="Normal"/>
         <w:jc w:val="both"/>
-        <w:rPr/>
+        <w:rPr>
+          <w:b w:val="false"/>
+          <w:b w:val="false"/>
+          <w:bCs w:val="false"/>
+        </w:rPr>
+      </w:pPr>
+      <w:r>
+        <w:rPr>
+          <w:b w:val="false"/>
+          <w:bCs w:val="false"/>
+        </w:rPr>
+      </w:r>
+    </w:p>
+    <w:p>
+      <w:pPr>
+        <w:pStyle w:val="Normal"/>
+        <w:jc w:val="both"/>
+        <w:rPr>
+          <w:b w:val="false"/>
+          <w:b w:val="false"/>
+          <w:bCs w:val="false"/>
+        </w:rPr>
+      </w:pPr>
+      <w:r>
+        <w:rPr>
+          <w:b w:val="false"/>
+          <w:bCs w:val="false"/>
+        </w:rPr>
+      </w:r>
+    </w:p>
+    <w:p>
+      <w:pPr>
+        <w:pStyle w:val="Normal"/>
+        <w:jc w:val="both"/>
+        <w:rPr>
+          <w:b w:val="false"/>
+          <w:b w:val="false"/>
+          <w:bCs w:val="false"/>
+        </w:rPr>
+      </w:pPr>
+      <w:r>
+        <w:rPr>
+          <w:b w:val="false"/>
+          <w:bCs w:val="false"/>
+        </w:rPr>
+      </w:r>
+    </w:p>
+    <w:p>
+      <w:pPr>
+        <w:pStyle w:val="Normal"/>
+        <w:jc w:val="both"/>
+        <w:rPr>
+          <w:b w:val="false"/>
+          <w:b w:val="false"/>
+          <w:bCs w:val="false"/>
+        </w:rPr>
+      </w:pPr>
+      <w:r>
+        <w:rPr>
+          <w:b w:val="false"/>
+          <w:bCs w:val="false"/>
+        </w:rPr>
+      </w:r>
+    </w:p>
+    <w:p>
+      <w:pPr>
+        <w:pStyle w:val="Normal"/>
+        <w:jc w:val="both"/>
+        <w:rPr>
+          <w:b w:val="false"/>
+          <w:b w:val="false"/>
+          <w:bCs w:val="false"/>
+        </w:rPr>
+      </w:pPr>
+      <w:r>
+        <w:rPr>
+          <w:b w:val="false"/>
+          <w:bCs w:val="false"/>
+        </w:rPr>
+      </w:r>
+    </w:p>
+    <w:p>
+      <w:pPr>
+        <w:pStyle w:val="Normal"/>
+        <w:jc w:val="both"/>
+        <w:rPr>
+          <w:b w:val="false"/>
+          <w:b w:val="false"/>
+          <w:bCs w:val="false"/>
+        </w:rPr>
+      </w:pPr>
+      <w:r>
+        <w:rPr>
+          <w:b w:val="false"/>
+          <w:bCs w:val="false"/>
+        </w:rPr>
+      </w:r>
+    </w:p>
+    <w:p>
+      <w:pPr>
+        <w:pStyle w:val="Normal"/>
+        <w:jc w:val="both"/>
+        <w:rPr>
+          <w:b w:val="false"/>
+          <w:b w:val="false"/>
+          <w:bCs w:val="false"/>
+        </w:rPr>
+      </w:pPr>
+      <w:r>
+        <w:rPr>
+          <w:b w:val="false"/>
+          <w:bCs w:val="false"/>
+        </w:rPr>
+      </w:r>
+    </w:p>
+    <w:p>
+      <w:pPr>
+        <w:pStyle w:val="Normal"/>
+        <w:jc w:val="both"/>
+        <w:rPr>
+          <w:b w:val="false"/>
+          <w:b w:val="false"/>
+          <w:bCs w:val="false"/>
+        </w:rPr>
+      </w:pPr>
+      <w:r>
+        <w:rPr>
+          <w:b w:val="false"/>
+          <w:bCs w:val="false"/>
+        </w:rPr>
+      </w:r>
+    </w:p>
+    <w:p>
+      <w:pPr>
+        <w:pStyle w:val="Normal"/>
+        <w:jc w:val="both"/>
+        <w:rPr>
+          <w:b w:val="false"/>
+          <w:b w:val="false"/>
+          <w:bCs w:val="false"/>
+        </w:rPr>
+      </w:pPr>
+      <w:r>
+        <w:rPr>
+          <w:b w:val="false"/>
+          <w:bCs w:val="false"/>
+        </w:rPr>
+      </w:r>
+    </w:p>
+    <w:p>
+      <w:pPr>
+        <w:pStyle w:val="Normal"/>
+        <w:jc w:val="both"/>
+        <w:rPr>
+          <w:b w:val="false"/>
+          <w:b w:val="false"/>
+          <w:bCs w:val="false"/>
+        </w:rPr>
+      </w:pPr>
+      <w:r>
+        <w:rPr>
+          <w:b w:val="false"/>
+          <w:bCs w:val="false"/>
+        </w:rPr>
+      </w:r>
+    </w:p>
+    <w:p>
+      <w:pPr>
+        <w:pStyle w:val="Normal"/>
+        <w:jc w:val="both"/>
+        <w:rPr>
+          <w:b w:val="false"/>
+          <w:b w:val="false"/>
+          <w:bCs w:val="false"/>
+        </w:rPr>
+      </w:pPr>
+      <w:r>
+        <w:rPr>
+          <w:b w:val="false"/>
+          <w:bCs w:val="false"/>
+        </w:rPr>
+      </w:r>
+    </w:p>
+    <w:p>
+      <w:pPr>
+        <w:pStyle w:val="Normal"/>
+        <w:jc w:val="both"/>
+        <w:rPr>
+          <w:b w:val="false"/>
+          <w:b w:val="false"/>
+          <w:bCs w:val="false"/>
+        </w:rPr>
+      </w:pPr>
+      <w:r>
+        <w:rPr>
+          <w:b w:val="false"/>
+          <w:bCs w:val="false"/>
+        </w:rPr>
+      </w:r>
+    </w:p>
+    <w:p>
+      <w:pPr>
+        <w:pStyle w:val="Normal"/>
+        <w:jc w:val="both"/>
+        <w:rPr>
+          <w:b w:val="false"/>
+          <w:b w:val="false"/>
+          <w:bCs w:val="false"/>
+        </w:rPr>
+      </w:pPr>
+      <w:r>
+        <w:rPr>
+          <w:b w:val="false"/>
+          <w:bCs w:val="false"/>
+        </w:rPr>
+      </w:r>
+    </w:p>
+    <w:p>
+      <w:pPr>
+        <w:pStyle w:val="Normal"/>
+        <w:jc w:val="both"/>
+        <w:rPr>
+          <w:b w:val="false"/>
+          <w:b w:val="false"/>
+          <w:bCs w:val="false"/>
+        </w:rPr>
+      </w:pPr>
+      <w:r>
+        <w:rPr>
+          <w:b w:val="false"/>
+          <w:bCs w:val="false"/>
+        </w:rPr>
+      </w:r>
+    </w:p>
+    <w:p>
+      <w:pPr>
+        <w:pStyle w:val="Normal"/>
+        <w:jc w:val="both"/>
+        <w:rPr>
+          <w:b w:val="false"/>
+          <w:b w:val="false"/>
+          <w:bCs w:val="false"/>
+        </w:rPr>
+      </w:pPr>
+      <w:r>
+        <w:rPr>
+          <w:b w:val="false"/>
+          <w:bCs w:val="false"/>
+        </w:rPr>
+      </w:r>
+    </w:p>
+    <w:p>
+      <w:pPr>
+        <w:pStyle w:val="Normal"/>
+        <w:jc w:val="both"/>
+        <w:rPr>
+          <w:b w:val="false"/>
+          <w:b w:val="false"/>
+          <w:bCs w:val="false"/>
+        </w:rPr>
+      </w:pPr>
+      <w:r>
+        <w:rPr>
+          <w:b w:val="false"/>
+          <w:bCs w:val="false"/>
+        </w:rPr>
+      </w:r>
+    </w:p>
+    <w:p>
+      <w:pPr>
+        <w:pStyle w:val="Normal"/>
+        <w:jc w:val="both"/>
+        <w:rPr>
+          <w:b w:val="false"/>
+          <w:b w:val="false"/>
+          <w:bCs w:val="false"/>
+        </w:rPr>
+      </w:pPr>
+      <w:r>
+        <w:rPr>
+          <w:b w:val="false"/>
+          <w:bCs w:val="false"/>
+        </w:rPr>
+        <w:t>Requisitos Funcionais</w:t>
+      </w:r>
+    </w:p>
+    <w:p>
+      <w:pPr>
+        <w:pStyle w:val="Normal"/>
+        <w:jc w:val="both"/>
+        <w:rPr>
+          <w:b w:val="false"/>
+          <w:b w:val="false"/>
+          <w:bCs w:val="false"/>
+        </w:rPr>
       </w:pPr>
       <w:r>
         <w:rPr>
@@ -1503,142 +1686,632 @@
           <w:b w:val="false"/>
           <w:bCs w:val="false"/>
         </w:rPr>
-      </w:r>
-    </w:p>
-    <w:p>
-      <w:pPr>
-        <w:pStyle w:val="Normal"/>
-        <w:jc w:val="both"/>
-        <w:rPr>
-          <w:b w:val="false"/>
-          <w:b w:val="false"/>
-          <w:bCs w:val="false"/>
-        </w:rPr>
-      </w:pPr>
-      <w:r>
-        <w:rPr>
-          <w:b w:val="false"/>
-          <w:bCs w:val="false"/>
-        </w:rPr>
-      </w:r>
-    </w:p>
-    <w:p>
-      <w:pPr>
-        <w:pStyle w:val="Normal"/>
-        <w:jc w:val="both"/>
-        <w:rPr>
-          <w:b w:val="false"/>
-          <w:b w:val="false"/>
-          <w:bCs w:val="false"/>
-        </w:rPr>
-      </w:pPr>
-      <w:r>
-        <w:rPr>
-          <w:b w:val="false"/>
-          <w:bCs w:val="false"/>
-        </w:rPr>
-      </w:r>
-    </w:p>
-    <w:p>
-      <w:pPr>
-        <w:pStyle w:val="Normal"/>
-        <w:jc w:val="both"/>
-        <w:rPr>
-          <w:b w:val="false"/>
-          <w:b w:val="false"/>
-          <w:bCs w:val="false"/>
-        </w:rPr>
-      </w:pPr>
-      <w:r>
-        <w:rPr>
-          <w:b w:val="false"/>
-          <w:bCs w:val="false"/>
-        </w:rPr>
-      </w:r>
-    </w:p>
-    <w:p>
-      <w:pPr>
-        <w:pStyle w:val="Normal"/>
-        <w:jc w:val="both"/>
-        <w:rPr>
-          <w:b w:val="false"/>
-          <w:b w:val="false"/>
-          <w:bCs w:val="false"/>
-        </w:rPr>
-      </w:pPr>
-      <w:r>
-        <w:rPr>
-          <w:b w:val="false"/>
-          <w:bCs w:val="false"/>
-        </w:rPr>
-      </w:r>
-    </w:p>
-    <w:p>
-      <w:pPr>
-        <w:pStyle w:val="Normal"/>
-        <w:jc w:val="both"/>
-        <w:rPr>
-          <w:b w:val="false"/>
-          <w:b w:val="false"/>
-          <w:bCs w:val="false"/>
-        </w:rPr>
-      </w:pPr>
-      <w:r>
-        <w:rPr>
-          <w:b w:val="false"/>
-          <w:bCs w:val="false"/>
-        </w:rPr>
-      </w:r>
-    </w:p>
-    <w:p>
-      <w:pPr>
-        <w:pStyle w:val="Normal"/>
-        <w:jc w:val="both"/>
-        <w:rPr>
-          <w:b w:val="false"/>
-          <w:b w:val="false"/>
-          <w:bCs w:val="false"/>
-        </w:rPr>
-      </w:pPr>
-      <w:r>
-        <w:rPr>
-          <w:b w:val="false"/>
-          <w:bCs w:val="false"/>
-        </w:rPr>
-      </w:r>
-    </w:p>
-    <w:p>
-      <w:pPr>
-        <w:pStyle w:val="Normal"/>
-        <w:jc w:val="both"/>
-        <w:rPr>
-          <w:b w:val="false"/>
-          <w:b w:val="false"/>
-          <w:bCs w:val="false"/>
-        </w:rPr>
-      </w:pPr>
-      <w:r>
-        <w:rPr>
-          <w:b w:val="false"/>
-          <w:bCs w:val="false"/>
-        </w:rPr>
-      </w:r>
-    </w:p>
-    <w:p>
-      <w:pPr>
-        <w:pStyle w:val="Normal"/>
-        <w:jc w:val="both"/>
-        <w:rPr>
-          <w:b w:val="false"/>
-          <w:b w:val="false"/>
-          <w:bCs w:val="false"/>
-        </w:rPr>
-      </w:pPr>
-      <w:r>
-        <w:rPr>
-          <w:b w:val="false"/>
-          <w:bCs w:val="false"/>
-        </w:rPr>
+        <w:tab/>
+      </w:r>
+      <w:r>
+        <w:rPr>
+          <w:b w:val="false"/>
+          <w:bCs w:val="false"/>
+        </w:rPr>
+        <w:t>De acordo com Somerville[Engenharia de Software – Somerville – 8 edição, 2007],</w:t>
+      </w:r>
+    </w:p>
+    <w:p>
+      <w:pPr>
+        <w:pStyle w:val="Normal"/>
+        <w:jc w:val="both"/>
+        <w:rPr>
+          <w:b w:val="false"/>
+          <w:b w:val="false"/>
+          <w:bCs w:val="false"/>
+        </w:rPr>
+      </w:pPr>
+      <w:r>
+        <w:rPr>
+          <w:b w:val="false"/>
+          <w:bCs w:val="false"/>
+        </w:rPr>
+        <w:tab/>
+        <w:t>“São as declarações de serviços que o sistema deve fornecer, como o sistema deverá reagir a entradas específicas, e como o sistema deverá se comportar em determinadas situações”.</w:t>
+      </w:r>
+    </w:p>
+    <w:p>
+      <w:pPr>
+        <w:pStyle w:val="Normal"/>
+        <w:jc w:val="both"/>
+        <w:rPr>
+          <w:b w:val="false"/>
+          <w:b w:val="false"/>
+          <w:bCs w:val="false"/>
+        </w:rPr>
+      </w:pPr>
+      <w:r>
+        <w:rPr>
+          <w:b w:val="false"/>
+          <w:bCs w:val="false"/>
+        </w:rPr>
+      </w:r>
+    </w:p>
+    <w:p>
+      <w:pPr>
+        <w:pStyle w:val="Normal"/>
+        <w:jc w:val="both"/>
+        <w:rPr>
+          <w:b w:val="false"/>
+          <w:b w:val="false"/>
+          <w:bCs w:val="false"/>
+        </w:rPr>
+      </w:pPr>
+      <w:r>
+        <w:rPr>
+          <w:b w:val="false"/>
+          <w:bCs w:val="false"/>
+        </w:rPr>
+        <w:t>Requisitos não funcionais</w:t>
+      </w:r>
+    </w:p>
+    <w:p>
+      <w:pPr>
+        <w:pStyle w:val="Normal"/>
+        <w:jc w:val="both"/>
+        <w:rPr>
+          <w:b w:val="false"/>
+          <w:b w:val="false"/>
+          <w:bCs w:val="false"/>
+        </w:rPr>
+      </w:pPr>
+      <w:r>
+        <w:rPr>
+          <w:b w:val="false"/>
+          <w:bCs w:val="false"/>
+        </w:rPr>
+      </w:r>
+    </w:p>
+    <w:p>
+      <w:pPr>
+        <w:pStyle w:val="Normal"/>
+        <w:jc w:val="both"/>
+        <w:rPr/>
+      </w:pPr>
+      <w:r>
+        <w:rPr>
+          <w:b w:val="false"/>
+          <w:bCs w:val="false"/>
+        </w:rPr>
+        <w:tab/>
+        <w:t>De acordo com [</w:t>
+      </w:r>
+      <w:r>
+        <w:rPr>
+          <w:rStyle w:val="Citao"/>
+        </w:rPr>
+        <w:t xml:space="preserve">Vazquez, Carlos; Simões, Guilherme (2016). </w:t>
+      </w:r>
+      <w:hyperlink r:id="rId2">
+        <w:r>
+          <w:rPr>
+            <w:rStyle w:val="Citao"/>
+          </w:rPr>
+          <w:t>Engenharia de Requisitos: Software Orientado ao Negócio</w:t>
+        </w:r>
+      </w:hyperlink>
+      <w:r>
+        <w:rPr>
+          <w:rStyle w:val="Citao"/>
+        </w:rPr>
+        <w:t>. [S.l.]: Brasport</w:t>
+      </w:r>
+      <w:r>
+        <w:rPr/>
+        <w:t>] são requisitos relacionados a utilização da aplicação no que tange a usabilidade, desempenho, confiabilidade, manutenção e tecnologias utilizadas</w:t>
+      </w:r>
+    </w:p>
+    <w:p>
+      <w:pPr>
+        <w:pStyle w:val="Normal"/>
+        <w:jc w:val="both"/>
+        <w:rPr>
+          <w:b w:val="false"/>
+          <w:b w:val="false"/>
+          <w:bCs w:val="false"/>
+        </w:rPr>
+      </w:pPr>
+      <w:r>
+        <w:rPr>
+          <w:b w:val="false"/>
+          <w:bCs w:val="false"/>
+        </w:rPr>
+        <w:tab/>
+        <w:t xml:space="preserve"> </w:t>
+      </w:r>
+    </w:p>
+    <w:p>
+      <w:pPr>
+        <w:pStyle w:val="Normal"/>
+        <w:jc w:val="both"/>
+        <w:rPr>
+          <w:b w:val="false"/>
+          <w:b w:val="false"/>
+          <w:bCs w:val="false"/>
+        </w:rPr>
+      </w:pPr>
+      <w:r>
+        <w:rPr>
+          <w:b w:val="false"/>
+          <w:bCs w:val="false"/>
+        </w:rPr>
+        <w:tab/>
+      </w:r>
+    </w:p>
+    <w:p>
+      <w:pPr>
+        <w:pStyle w:val="Normal"/>
+        <w:jc w:val="both"/>
+        <w:rPr>
+          <w:b w:val="false"/>
+          <w:b w:val="false"/>
+          <w:bCs w:val="false"/>
+        </w:rPr>
+      </w:pPr>
+      <w:r>
+        <w:rPr>
+          <w:b w:val="false"/>
+          <w:bCs w:val="false"/>
+        </w:rPr>
+        <w:tab/>
+      </w:r>
+    </w:p>
+    <w:p>
+      <w:pPr>
+        <w:pStyle w:val="Normal"/>
+        <w:jc w:val="both"/>
+        <w:rPr>
+          <w:b w:val="false"/>
+          <w:b w:val="false"/>
+          <w:bCs w:val="false"/>
+        </w:rPr>
+      </w:pPr>
+      <w:r>
+        <w:rPr>
+          <w:b w:val="false"/>
+          <w:bCs w:val="false"/>
+        </w:rPr>
+      </w:r>
+    </w:p>
+    <w:p>
+      <w:pPr>
+        <w:pStyle w:val="Normal"/>
+        <w:jc w:val="both"/>
+        <w:rPr>
+          <w:b w:val="false"/>
+          <w:b w:val="false"/>
+          <w:bCs w:val="false"/>
+        </w:rPr>
+      </w:pPr>
+      <w:r>
+        <w:rPr>
+          <w:b w:val="false"/>
+          <w:bCs w:val="false"/>
+        </w:rPr>
+      </w:r>
+    </w:p>
+    <w:p>
+      <w:pPr>
+        <w:pStyle w:val="Normal"/>
+        <w:jc w:val="both"/>
+        <w:rPr>
+          <w:b w:val="false"/>
+          <w:b w:val="false"/>
+          <w:bCs w:val="false"/>
+        </w:rPr>
+      </w:pPr>
+      <w:r>
+        <w:rPr>
+          <w:b w:val="false"/>
+          <w:bCs w:val="false"/>
+        </w:rPr>
+      </w:r>
+    </w:p>
+    <w:p>
+      <w:pPr>
+        <w:pStyle w:val="Normal"/>
+        <w:jc w:val="both"/>
+        <w:rPr>
+          <w:b w:val="false"/>
+          <w:b w:val="false"/>
+          <w:bCs w:val="false"/>
+        </w:rPr>
+      </w:pPr>
+      <w:r>
+        <w:rPr>
+          <w:b w:val="false"/>
+          <w:bCs w:val="false"/>
+        </w:rPr>
+      </w:r>
+    </w:p>
+    <w:p>
+      <w:pPr>
+        <w:pStyle w:val="Normal"/>
+        <w:jc w:val="both"/>
+        <w:rPr>
+          <w:b w:val="false"/>
+          <w:b w:val="false"/>
+          <w:bCs w:val="false"/>
+        </w:rPr>
+      </w:pPr>
+      <w:r>
+        <w:rPr>
+          <w:b w:val="false"/>
+          <w:bCs w:val="false"/>
+        </w:rPr>
+      </w:r>
+    </w:p>
+    <w:p>
+      <w:pPr>
+        <w:pStyle w:val="Normal"/>
+        <w:jc w:val="both"/>
+        <w:rPr/>
+      </w:pPr>
+      <w:r>
+        <w:rPr>
+          <w:b w:val="false"/>
+          <w:bCs w:val="false"/>
+        </w:rPr>
+        <w:tab/>
+      </w:r>
+    </w:p>
+    <w:p>
+      <w:pPr>
+        <w:pStyle w:val="Normal"/>
+        <w:jc w:val="both"/>
+        <w:rPr>
+          <w:b w:val="false"/>
+          <w:b w:val="false"/>
+          <w:bCs w:val="false"/>
+        </w:rPr>
+      </w:pPr>
+      <w:r>
+        <w:rPr>
+          <w:b w:val="false"/>
+          <w:bCs w:val="false"/>
+        </w:rPr>
+      </w:r>
+    </w:p>
+    <w:p>
+      <w:pPr>
+        <w:pStyle w:val="Normal"/>
+        <w:jc w:val="both"/>
+        <w:rPr>
+          <w:b w:val="false"/>
+          <w:b w:val="false"/>
+          <w:bCs w:val="false"/>
+        </w:rPr>
+      </w:pPr>
+      <w:r>
+        <w:rPr>
+          <w:b w:val="false"/>
+          <w:bCs w:val="false"/>
+        </w:rPr>
+      </w:r>
+    </w:p>
+    <w:p>
+      <w:pPr>
+        <w:pStyle w:val="Normal"/>
+        <w:jc w:val="both"/>
+        <w:rPr>
+          <w:b w:val="false"/>
+          <w:b w:val="false"/>
+          <w:bCs w:val="false"/>
+        </w:rPr>
+      </w:pPr>
+      <w:r>
+        <w:rPr>
+          <w:b w:val="false"/>
+          <w:bCs w:val="false"/>
+        </w:rPr>
+      </w:r>
+    </w:p>
+    <w:p>
+      <w:pPr>
+        <w:pStyle w:val="Normal"/>
+        <w:jc w:val="both"/>
+        <w:rPr>
+          <w:b w:val="false"/>
+          <w:b w:val="false"/>
+          <w:bCs w:val="false"/>
+        </w:rPr>
+      </w:pPr>
+      <w:r>
+        <w:rPr>
+          <w:b w:val="false"/>
+          <w:bCs w:val="false"/>
+        </w:rPr>
+      </w:r>
+    </w:p>
+    <w:p>
+      <w:pPr>
+        <w:pStyle w:val="Normal"/>
+        <w:jc w:val="both"/>
+        <w:rPr>
+          <w:b w:val="false"/>
+          <w:b w:val="false"/>
+          <w:bCs w:val="false"/>
+        </w:rPr>
+      </w:pPr>
+      <w:r>
+        <w:rPr>
+          <w:b w:val="false"/>
+          <w:bCs w:val="false"/>
+        </w:rPr>
+      </w:r>
+    </w:p>
+    <w:p>
+      <w:pPr>
+        <w:pStyle w:val="Normal"/>
+        <w:jc w:val="both"/>
+        <w:rPr>
+          <w:b w:val="false"/>
+          <w:b w:val="false"/>
+          <w:bCs w:val="false"/>
+        </w:rPr>
+      </w:pPr>
+      <w:r>
+        <w:rPr>
+          <w:b w:val="false"/>
+          <w:bCs w:val="false"/>
+        </w:rPr>
+      </w:r>
+    </w:p>
+    <w:p>
+      <w:pPr>
+        <w:pStyle w:val="Normal"/>
+        <w:jc w:val="both"/>
+        <w:rPr>
+          <w:b w:val="false"/>
+          <w:b w:val="false"/>
+          <w:bCs w:val="false"/>
+        </w:rPr>
+      </w:pPr>
+      <w:r>
+        <w:rPr>
+          <w:b w:val="false"/>
+          <w:bCs w:val="false"/>
+        </w:rPr>
+      </w:r>
+    </w:p>
+    <w:p>
+      <w:pPr>
+        <w:pStyle w:val="Normal"/>
+        <w:jc w:val="both"/>
+        <w:rPr>
+          <w:b w:val="false"/>
+          <w:b w:val="false"/>
+          <w:bCs w:val="false"/>
+        </w:rPr>
+      </w:pPr>
+      <w:r>
+        <w:rPr>
+          <w:b w:val="false"/>
+          <w:bCs w:val="false"/>
+        </w:rPr>
+      </w:r>
+    </w:p>
+    <w:p>
+      <w:pPr>
+        <w:pStyle w:val="Normal"/>
+        <w:jc w:val="both"/>
+        <w:rPr>
+          <w:b w:val="false"/>
+          <w:b w:val="false"/>
+          <w:bCs w:val="false"/>
+        </w:rPr>
+      </w:pPr>
+      <w:r>
+        <w:rPr>
+          <w:b w:val="false"/>
+          <w:bCs w:val="false"/>
+        </w:rPr>
+      </w:r>
+    </w:p>
+    <w:p>
+      <w:pPr>
+        <w:pStyle w:val="Normal"/>
+        <w:jc w:val="both"/>
+        <w:rPr>
+          <w:b w:val="false"/>
+          <w:b w:val="false"/>
+          <w:bCs w:val="false"/>
+        </w:rPr>
+      </w:pPr>
+      <w:r>
+        <w:rPr>
+          <w:b w:val="false"/>
+          <w:bCs w:val="false"/>
+        </w:rPr>
+      </w:r>
+    </w:p>
+    <w:p>
+      <w:pPr>
+        <w:pStyle w:val="Normal"/>
+        <w:jc w:val="both"/>
+        <w:rPr>
+          <w:b w:val="false"/>
+          <w:b w:val="false"/>
+          <w:bCs w:val="false"/>
+        </w:rPr>
+      </w:pPr>
+      <w:r>
+        <w:rPr>
+          <w:b w:val="false"/>
+          <w:bCs w:val="false"/>
+        </w:rPr>
+      </w:r>
+    </w:p>
+    <w:p>
+      <w:pPr>
+        <w:pStyle w:val="Normal"/>
+        <w:jc w:val="both"/>
+        <w:rPr>
+          <w:b w:val="false"/>
+          <w:b w:val="false"/>
+          <w:bCs w:val="false"/>
+        </w:rPr>
+      </w:pPr>
+      <w:r>
+        <w:rPr>
+          <w:b w:val="false"/>
+          <w:bCs w:val="false"/>
+        </w:rPr>
+      </w:r>
+    </w:p>
+    <w:p>
+      <w:pPr>
+        <w:pStyle w:val="Normal"/>
+        <w:jc w:val="both"/>
+        <w:rPr>
+          <w:b w:val="false"/>
+          <w:b w:val="false"/>
+          <w:bCs w:val="false"/>
+        </w:rPr>
+      </w:pPr>
+      <w:r>
+        <w:rPr>
+          <w:b w:val="false"/>
+          <w:bCs w:val="false"/>
+        </w:rPr>
+      </w:r>
+    </w:p>
+    <w:p>
+      <w:pPr>
+        <w:pStyle w:val="Normal"/>
+        <w:jc w:val="both"/>
+        <w:rPr>
+          <w:b w:val="false"/>
+          <w:b w:val="false"/>
+          <w:bCs w:val="false"/>
+        </w:rPr>
+      </w:pPr>
+      <w:r>
+        <w:rPr>
+          <w:b w:val="false"/>
+          <w:bCs w:val="false"/>
+        </w:rPr>
+      </w:r>
+    </w:p>
+    <w:p>
+      <w:pPr>
+        <w:pStyle w:val="Normal"/>
+        <w:jc w:val="both"/>
+        <w:rPr>
+          <w:b w:val="false"/>
+          <w:b w:val="false"/>
+          <w:bCs w:val="false"/>
+        </w:rPr>
+      </w:pPr>
+      <w:r>
+        <w:rPr>
+          <w:b w:val="false"/>
+          <w:bCs w:val="false"/>
+        </w:rPr>
+      </w:r>
+    </w:p>
+    <w:p>
+      <w:pPr>
+        <w:pStyle w:val="Normal"/>
+        <w:jc w:val="both"/>
+        <w:rPr>
+          <w:b w:val="false"/>
+          <w:b w:val="false"/>
+          <w:bCs w:val="false"/>
+        </w:rPr>
+      </w:pPr>
+      <w:r>
+        <w:rPr>
+          <w:b w:val="false"/>
+          <w:bCs w:val="false"/>
+        </w:rPr>
+      </w:r>
+    </w:p>
+    <w:p>
+      <w:pPr>
+        <w:pStyle w:val="Normal"/>
+        <w:jc w:val="both"/>
+        <w:rPr>
+          <w:b w:val="false"/>
+          <w:b w:val="false"/>
+          <w:bCs w:val="false"/>
+        </w:rPr>
+      </w:pPr>
+      <w:r>
+        <w:rPr>
+          <w:b w:val="false"/>
+          <w:bCs w:val="false"/>
+        </w:rPr>
+      </w:r>
+    </w:p>
+    <w:p>
+      <w:pPr>
+        <w:pStyle w:val="Normal"/>
+        <w:jc w:val="both"/>
+        <w:rPr>
+          <w:b w:val="false"/>
+          <w:b w:val="false"/>
+          <w:bCs w:val="false"/>
+        </w:rPr>
+      </w:pPr>
+      <w:r>
+        <w:rPr>
+          <w:b w:val="false"/>
+          <w:bCs w:val="false"/>
+        </w:rPr>
+      </w:r>
+    </w:p>
+    <w:p>
+      <w:pPr>
+        <w:pStyle w:val="Normal"/>
+        <w:jc w:val="both"/>
+        <w:rPr>
+          <w:b w:val="false"/>
+          <w:b w:val="false"/>
+          <w:bCs w:val="false"/>
+        </w:rPr>
+      </w:pPr>
+      <w:r>
+        <w:rPr>
+          <w:b w:val="false"/>
+          <w:bCs w:val="false"/>
+        </w:rPr>
+      </w:r>
+    </w:p>
+    <w:p>
+      <w:pPr>
+        <w:pStyle w:val="Normal"/>
+        <w:jc w:val="both"/>
+        <w:rPr>
+          <w:b w:val="false"/>
+          <w:b w:val="false"/>
+          <w:bCs w:val="false"/>
+        </w:rPr>
+      </w:pPr>
+      <w:r>
+        <w:rPr>
+          <w:b w:val="false"/>
+          <w:bCs w:val="false"/>
+        </w:rPr>
+      </w:r>
+    </w:p>
+    <w:p>
+      <w:pPr>
+        <w:pStyle w:val="Normal"/>
+        <w:jc w:val="both"/>
+        <w:rPr/>
+      </w:pPr>
+      <w:r>
+        <w:rPr>
+          <w:b w:val="false"/>
+          <w:bCs w:val="false"/>
+        </w:rPr>
+        <w:tab/>
       </w:r>
     </w:p>
     <w:p>
@@ -1878,6 +2551,872 @@
           <w:iCs w:val="false"/>
         </w:rPr>
         <w:t xml:space="preserve"> é mais fácil.</w:t>
+      </w:r>
+    </w:p>
+    <w:p>
+      <w:pPr>
+        <w:pStyle w:val="Normal"/>
+        <w:jc w:val="both"/>
+        <w:rPr>
+          <w:b w:val="false"/>
+          <w:b w:val="false"/>
+          <w:bCs w:val="false"/>
+          <w:i w:val="false"/>
+          <w:i w:val="false"/>
+          <w:iCs w:val="false"/>
+        </w:rPr>
+      </w:pPr>
+      <w:r>
+        <w:rPr/>
+      </w:r>
+    </w:p>
+    <w:p>
+      <w:pPr>
+        <w:pStyle w:val="Normal"/>
+        <w:jc w:val="both"/>
+        <w:rPr>
+          <w:b w:val="false"/>
+          <w:b w:val="false"/>
+          <w:bCs w:val="false"/>
+          <w:i w:val="false"/>
+          <w:i w:val="false"/>
+          <w:iCs w:val="false"/>
+        </w:rPr>
+      </w:pPr>
+      <w:r>
+        <w:rPr/>
+      </w:r>
+    </w:p>
+    <w:p>
+      <w:pPr>
+        <w:pStyle w:val="Normal"/>
+        <w:jc w:val="both"/>
+        <w:rPr>
+          <w:b w:val="false"/>
+          <w:b w:val="false"/>
+          <w:bCs w:val="false"/>
+          <w:i w:val="false"/>
+          <w:i w:val="false"/>
+          <w:iCs w:val="false"/>
+        </w:rPr>
+      </w:pPr>
+      <w:r>
+        <w:rPr/>
+      </w:r>
+    </w:p>
+    <w:p>
+      <w:pPr>
+        <w:pStyle w:val="Normal"/>
+        <w:jc w:val="both"/>
+        <w:rPr>
+          <w:b w:val="false"/>
+          <w:b w:val="false"/>
+          <w:bCs w:val="false"/>
+          <w:i w:val="false"/>
+          <w:i w:val="false"/>
+          <w:iCs w:val="false"/>
+        </w:rPr>
+      </w:pPr>
+      <w:r>
+        <w:rPr/>
+      </w:r>
+    </w:p>
+    <w:p>
+      <w:pPr>
+        <w:pStyle w:val="Normal"/>
+        <w:jc w:val="both"/>
+        <w:rPr>
+          <w:b w:val="false"/>
+          <w:b w:val="false"/>
+          <w:bCs w:val="false"/>
+          <w:i w:val="false"/>
+          <w:i w:val="false"/>
+          <w:iCs w:val="false"/>
+        </w:rPr>
+      </w:pPr>
+      <w:r>
+        <w:rPr/>
+      </w:r>
+    </w:p>
+    <w:p>
+      <w:pPr>
+        <w:pStyle w:val="Normal"/>
+        <w:jc w:val="both"/>
+        <w:rPr>
+          <w:b w:val="false"/>
+          <w:b w:val="false"/>
+          <w:bCs w:val="false"/>
+          <w:i w:val="false"/>
+          <w:i w:val="false"/>
+          <w:iCs w:val="false"/>
+        </w:rPr>
+      </w:pPr>
+      <w:r>
+        <w:rPr/>
+      </w:r>
+    </w:p>
+    <w:p>
+      <w:pPr>
+        <w:pStyle w:val="Normal"/>
+        <w:jc w:val="both"/>
+        <w:rPr>
+          <w:b w:val="false"/>
+          <w:b w:val="false"/>
+          <w:bCs w:val="false"/>
+          <w:i w:val="false"/>
+          <w:i w:val="false"/>
+          <w:iCs w:val="false"/>
+        </w:rPr>
+      </w:pPr>
+      <w:r>
+        <w:rPr/>
+      </w:r>
+    </w:p>
+    <w:p>
+      <w:pPr>
+        <w:pStyle w:val="Normal"/>
+        <w:jc w:val="both"/>
+        <w:rPr>
+          <w:b w:val="false"/>
+          <w:b w:val="false"/>
+          <w:bCs w:val="false"/>
+          <w:i w:val="false"/>
+          <w:i w:val="false"/>
+          <w:iCs w:val="false"/>
+        </w:rPr>
+      </w:pPr>
+      <w:r>
+        <w:rPr/>
+      </w:r>
+    </w:p>
+    <w:p>
+      <w:pPr>
+        <w:pStyle w:val="Normal"/>
+        <w:jc w:val="both"/>
+        <w:rPr>
+          <w:b w:val="false"/>
+          <w:b w:val="false"/>
+          <w:bCs w:val="false"/>
+          <w:i w:val="false"/>
+          <w:i w:val="false"/>
+          <w:iCs w:val="false"/>
+        </w:rPr>
+      </w:pPr>
+      <w:r>
+        <w:rPr/>
+      </w:r>
+    </w:p>
+    <w:p>
+      <w:pPr>
+        <w:pStyle w:val="Normal"/>
+        <w:jc w:val="both"/>
+        <w:rPr>
+          <w:b w:val="false"/>
+          <w:b w:val="false"/>
+          <w:bCs w:val="false"/>
+          <w:i w:val="false"/>
+          <w:i w:val="false"/>
+          <w:iCs w:val="false"/>
+        </w:rPr>
+      </w:pPr>
+      <w:r>
+        <w:rPr/>
+      </w:r>
+    </w:p>
+    <w:p>
+      <w:pPr>
+        <w:pStyle w:val="Normal"/>
+        <w:jc w:val="both"/>
+        <w:rPr>
+          <w:b w:val="false"/>
+          <w:b w:val="false"/>
+          <w:bCs w:val="false"/>
+          <w:i w:val="false"/>
+          <w:i w:val="false"/>
+          <w:iCs w:val="false"/>
+        </w:rPr>
+      </w:pPr>
+      <w:r>
+        <w:rPr/>
+      </w:r>
+    </w:p>
+    <w:p>
+      <w:pPr>
+        <w:pStyle w:val="Normal"/>
+        <w:jc w:val="both"/>
+        <w:rPr>
+          <w:b w:val="false"/>
+          <w:b w:val="false"/>
+          <w:bCs w:val="false"/>
+          <w:i w:val="false"/>
+          <w:i w:val="false"/>
+          <w:iCs w:val="false"/>
+        </w:rPr>
+      </w:pPr>
+      <w:r>
+        <w:rPr/>
+      </w:r>
+    </w:p>
+    <w:p>
+      <w:pPr>
+        <w:pStyle w:val="Normal"/>
+        <w:jc w:val="both"/>
+        <w:rPr>
+          <w:b w:val="false"/>
+          <w:b w:val="false"/>
+          <w:bCs w:val="false"/>
+          <w:i w:val="false"/>
+          <w:i w:val="false"/>
+          <w:iCs w:val="false"/>
+        </w:rPr>
+      </w:pPr>
+      <w:r>
+        <w:rPr/>
+      </w:r>
+    </w:p>
+    <w:p>
+      <w:pPr>
+        <w:pStyle w:val="Normal"/>
+        <w:jc w:val="both"/>
+        <w:rPr>
+          <w:b w:val="false"/>
+          <w:b w:val="false"/>
+          <w:bCs w:val="false"/>
+          <w:i w:val="false"/>
+          <w:i w:val="false"/>
+          <w:iCs w:val="false"/>
+        </w:rPr>
+      </w:pPr>
+      <w:r>
+        <w:rPr/>
+      </w:r>
+    </w:p>
+    <w:p>
+      <w:pPr>
+        <w:pStyle w:val="Normal"/>
+        <w:jc w:val="both"/>
+        <w:rPr>
+          <w:b w:val="false"/>
+          <w:b w:val="false"/>
+          <w:bCs w:val="false"/>
+          <w:i w:val="false"/>
+          <w:i w:val="false"/>
+          <w:iCs w:val="false"/>
+        </w:rPr>
+      </w:pPr>
+      <w:r>
+        <w:rPr/>
+      </w:r>
+    </w:p>
+    <w:p>
+      <w:pPr>
+        <w:pStyle w:val="Normal"/>
+        <w:jc w:val="both"/>
+        <w:rPr>
+          <w:b w:val="false"/>
+          <w:b w:val="false"/>
+          <w:bCs w:val="false"/>
+          <w:i w:val="false"/>
+          <w:i w:val="false"/>
+          <w:iCs w:val="false"/>
+        </w:rPr>
+      </w:pPr>
+      <w:r>
+        <w:rPr/>
+      </w:r>
+    </w:p>
+    <w:p>
+      <w:pPr>
+        <w:pStyle w:val="Normal"/>
+        <w:jc w:val="both"/>
+        <w:rPr>
+          <w:b w:val="false"/>
+          <w:b w:val="false"/>
+          <w:bCs w:val="false"/>
+          <w:i w:val="false"/>
+          <w:i w:val="false"/>
+          <w:iCs w:val="false"/>
+        </w:rPr>
+      </w:pPr>
+      <w:r>
+        <w:rPr/>
+      </w:r>
+    </w:p>
+    <w:p>
+      <w:pPr>
+        <w:pStyle w:val="Normal"/>
+        <w:jc w:val="both"/>
+        <w:rPr>
+          <w:b w:val="false"/>
+          <w:b w:val="false"/>
+          <w:bCs w:val="false"/>
+          <w:i w:val="false"/>
+          <w:i w:val="false"/>
+          <w:iCs w:val="false"/>
+        </w:rPr>
+      </w:pPr>
+      <w:r>
+        <w:rPr/>
+      </w:r>
+    </w:p>
+    <w:p>
+      <w:pPr>
+        <w:pStyle w:val="Normal"/>
+        <w:jc w:val="both"/>
+        <w:rPr>
+          <w:b w:val="false"/>
+          <w:b w:val="false"/>
+          <w:bCs w:val="false"/>
+          <w:i w:val="false"/>
+          <w:i w:val="false"/>
+          <w:iCs w:val="false"/>
+        </w:rPr>
+      </w:pPr>
+      <w:r>
+        <w:rPr/>
+      </w:r>
+    </w:p>
+    <w:p>
+      <w:pPr>
+        <w:pStyle w:val="Normal"/>
+        <w:jc w:val="both"/>
+        <w:rPr>
+          <w:b w:val="false"/>
+          <w:b w:val="false"/>
+          <w:bCs w:val="false"/>
+          <w:i w:val="false"/>
+          <w:i w:val="false"/>
+          <w:iCs w:val="false"/>
+        </w:rPr>
+      </w:pPr>
+      <w:r>
+        <w:rPr/>
+      </w:r>
+    </w:p>
+    <w:p>
+      <w:pPr>
+        <w:pStyle w:val="Normal"/>
+        <w:jc w:val="both"/>
+        <w:rPr>
+          <w:b w:val="false"/>
+          <w:b w:val="false"/>
+          <w:bCs w:val="false"/>
+          <w:i w:val="false"/>
+          <w:i w:val="false"/>
+          <w:iCs w:val="false"/>
+        </w:rPr>
+      </w:pPr>
+      <w:r>
+        <w:rPr/>
+      </w:r>
+    </w:p>
+    <w:p>
+      <w:pPr>
+        <w:pStyle w:val="Normal"/>
+        <w:jc w:val="both"/>
+        <w:rPr>
+          <w:b w:val="false"/>
+          <w:b w:val="false"/>
+          <w:bCs w:val="false"/>
+          <w:i w:val="false"/>
+          <w:i w:val="false"/>
+          <w:iCs w:val="false"/>
+        </w:rPr>
+      </w:pPr>
+      <w:r>
+        <w:rPr/>
+      </w:r>
+    </w:p>
+    <w:p>
+      <w:pPr>
+        <w:pStyle w:val="Normal"/>
+        <w:jc w:val="both"/>
+        <w:rPr>
+          <w:b w:val="false"/>
+          <w:b w:val="false"/>
+          <w:bCs w:val="false"/>
+          <w:i w:val="false"/>
+          <w:i w:val="false"/>
+          <w:iCs w:val="false"/>
+        </w:rPr>
+      </w:pPr>
+      <w:r>
+        <w:rPr/>
+      </w:r>
+    </w:p>
+    <w:p>
+      <w:pPr>
+        <w:pStyle w:val="Normal"/>
+        <w:jc w:val="both"/>
+        <w:rPr>
+          <w:b w:val="false"/>
+          <w:b w:val="false"/>
+          <w:bCs w:val="false"/>
+          <w:i w:val="false"/>
+          <w:i w:val="false"/>
+          <w:iCs w:val="false"/>
+        </w:rPr>
+      </w:pPr>
+      <w:r>
+        <w:rPr/>
+      </w:r>
+    </w:p>
+    <w:p>
+      <w:pPr>
+        <w:pStyle w:val="Normal"/>
+        <w:jc w:val="both"/>
+        <w:rPr>
+          <w:b w:val="false"/>
+          <w:b w:val="false"/>
+          <w:bCs w:val="false"/>
+          <w:i w:val="false"/>
+          <w:i w:val="false"/>
+          <w:iCs w:val="false"/>
+        </w:rPr>
+      </w:pPr>
+      <w:r>
+        <w:rPr/>
+      </w:r>
+    </w:p>
+    <w:p>
+      <w:pPr>
+        <w:pStyle w:val="Normal"/>
+        <w:jc w:val="both"/>
+        <w:rPr>
+          <w:b w:val="false"/>
+          <w:b w:val="false"/>
+          <w:bCs w:val="false"/>
+          <w:i w:val="false"/>
+          <w:i w:val="false"/>
+          <w:iCs w:val="false"/>
+        </w:rPr>
+      </w:pPr>
+      <w:r>
+        <w:rPr/>
+      </w:r>
+    </w:p>
+    <w:p>
+      <w:pPr>
+        <w:pStyle w:val="Normal"/>
+        <w:jc w:val="both"/>
+        <w:rPr>
+          <w:b w:val="false"/>
+          <w:b w:val="false"/>
+          <w:bCs w:val="false"/>
+          <w:i w:val="false"/>
+          <w:i w:val="false"/>
+          <w:iCs w:val="false"/>
+        </w:rPr>
+      </w:pPr>
+      <w:r>
+        <w:rPr/>
+      </w:r>
+    </w:p>
+    <w:p>
+      <w:pPr>
+        <w:pStyle w:val="Normal"/>
+        <w:jc w:val="both"/>
+        <w:rPr>
+          <w:b w:val="false"/>
+          <w:b w:val="false"/>
+          <w:bCs w:val="false"/>
+          <w:i w:val="false"/>
+          <w:i w:val="false"/>
+          <w:iCs w:val="false"/>
+        </w:rPr>
+      </w:pPr>
+      <w:r>
+        <w:rPr/>
+      </w:r>
+    </w:p>
+    <w:p>
+      <w:pPr>
+        <w:pStyle w:val="Normal"/>
+        <w:jc w:val="both"/>
+        <w:rPr>
+          <w:b w:val="false"/>
+          <w:b w:val="false"/>
+          <w:bCs w:val="false"/>
+          <w:i w:val="false"/>
+          <w:i w:val="false"/>
+          <w:iCs w:val="false"/>
+        </w:rPr>
+      </w:pPr>
+      <w:r>
+        <w:rPr/>
+      </w:r>
+    </w:p>
+    <w:p>
+      <w:pPr>
+        <w:pStyle w:val="Normal"/>
+        <w:jc w:val="both"/>
+        <w:rPr>
+          <w:b w:val="false"/>
+          <w:b w:val="false"/>
+          <w:bCs w:val="false"/>
+          <w:i w:val="false"/>
+          <w:i w:val="false"/>
+          <w:iCs w:val="false"/>
+        </w:rPr>
+      </w:pPr>
+      <w:r>
+        <w:rPr/>
+      </w:r>
+    </w:p>
+    <w:p>
+      <w:pPr>
+        <w:pStyle w:val="Normal"/>
+        <w:jc w:val="both"/>
+        <w:rPr>
+          <w:b w:val="false"/>
+          <w:b w:val="false"/>
+          <w:bCs w:val="false"/>
+          <w:i w:val="false"/>
+          <w:i w:val="false"/>
+          <w:iCs w:val="false"/>
+        </w:rPr>
+      </w:pPr>
+      <w:r>
+        <w:rPr/>
+      </w:r>
+    </w:p>
+    <w:p>
+      <w:pPr>
+        <w:pStyle w:val="Normal"/>
+        <w:jc w:val="both"/>
+        <w:rPr>
+          <w:b w:val="false"/>
+          <w:b w:val="false"/>
+          <w:bCs w:val="false"/>
+          <w:i w:val="false"/>
+          <w:i w:val="false"/>
+          <w:iCs w:val="false"/>
+        </w:rPr>
+      </w:pPr>
+      <w:r>
+        <w:rPr/>
+      </w:r>
+    </w:p>
+    <w:p>
+      <w:pPr>
+        <w:pStyle w:val="Normal"/>
+        <w:jc w:val="both"/>
+        <w:rPr>
+          <w:b w:val="false"/>
+          <w:b w:val="false"/>
+          <w:bCs w:val="false"/>
+          <w:i w:val="false"/>
+          <w:i w:val="false"/>
+          <w:iCs w:val="false"/>
+        </w:rPr>
+      </w:pPr>
+      <w:r>
+        <w:rPr/>
+      </w:r>
+    </w:p>
+    <w:p>
+      <w:pPr>
+        <w:pStyle w:val="Normal"/>
+        <w:jc w:val="both"/>
+        <w:rPr>
+          <w:b w:val="false"/>
+          <w:b w:val="false"/>
+          <w:bCs w:val="false"/>
+          <w:i w:val="false"/>
+          <w:i w:val="false"/>
+          <w:iCs w:val="false"/>
+        </w:rPr>
+      </w:pPr>
+      <w:r>
+        <w:rPr/>
+      </w:r>
+    </w:p>
+    <w:p>
+      <w:pPr>
+        <w:pStyle w:val="Normal"/>
+        <w:jc w:val="both"/>
+        <w:rPr>
+          <w:b w:val="false"/>
+          <w:b w:val="false"/>
+          <w:bCs w:val="false"/>
+          <w:i w:val="false"/>
+          <w:i w:val="false"/>
+          <w:iCs w:val="false"/>
+        </w:rPr>
+      </w:pPr>
+      <w:r>
+        <w:rPr/>
+      </w:r>
+    </w:p>
+    <w:p>
+      <w:pPr>
+        <w:pStyle w:val="Normal"/>
+        <w:jc w:val="both"/>
+        <w:rPr>
+          <w:b w:val="false"/>
+          <w:b w:val="false"/>
+          <w:bCs w:val="false"/>
+          <w:i w:val="false"/>
+          <w:i w:val="false"/>
+          <w:iCs w:val="false"/>
+        </w:rPr>
+      </w:pPr>
+      <w:r>
+        <w:rPr/>
+      </w:r>
+    </w:p>
+    <w:p>
+      <w:pPr>
+        <w:pStyle w:val="Normal"/>
+        <w:jc w:val="both"/>
+        <w:rPr>
+          <w:b w:val="false"/>
+          <w:b w:val="false"/>
+          <w:bCs w:val="false"/>
+          <w:i w:val="false"/>
+          <w:i w:val="false"/>
+          <w:iCs w:val="false"/>
+        </w:rPr>
+      </w:pPr>
+      <w:r>
+        <w:rPr/>
+      </w:r>
+    </w:p>
+    <w:p>
+      <w:pPr>
+        <w:pStyle w:val="Normal"/>
+        <w:jc w:val="both"/>
+        <w:rPr>
+          <w:b w:val="false"/>
+          <w:b w:val="false"/>
+          <w:bCs w:val="false"/>
+          <w:i w:val="false"/>
+          <w:i w:val="false"/>
+          <w:iCs w:val="false"/>
+        </w:rPr>
+      </w:pPr>
+      <w:r>
+        <w:rPr/>
+      </w:r>
+    </w:p>
+    <w:p>
+      <w:pPr>
+        <w:pStyle w:val="Normal"/>
+        <w:jc w:val="both"/>
+        <w:rPr>
+          <w:b w:val="false"/>
+          <w:b w:val="false"/>
+          <w:bCs w:val="false"/>
+          <w:i w:val="false"/>
+          <w:i w:val="false"/>
+          <w:iCs w:val="false"/>
+        </w:rPr>
+      </w:pPr>
+      <w:r>
+        <w:rPr/>
+      </w:r>
+    </w:p>
+    <w:p>
+      <w:pPr>
+        <w:pStyle w:val="Normal"/>
+        <w:jc w:val="both"/>
+        <w:rPr>
+          <w:b w:val="false"/>
+          <w:b w:val="false"/>
+          <w:bCs w:val="false"/>
+          <w:i w:val="false"/>
+          <w:i w:val="false"/>
+          <w:iCs w:val="false"/>
+        </w:rPr>
+      </w:pPr>
+      <w:r>
+        <w:rPr/>
+      </w:r>
+    </w:p>
+    <w:p>
+      <w:pPr>
+        <w:pStyle w:val="Normal"/>
+        <w:jc w:val="both"/>
+        <w:rPr>
+          <w:b w:val="false"/>
+          <w:b w:val="false"/>
+          <w:bCs w:val="false"/>
+          <w:i w:val="false"/>
+          <w:i w:val="false"/>
+          <w:iCs w:val="false"/>
+        </w:rPr>
+      </w:pPr>
+      <w:r>
+        <w:rPr/>
+      </w:r>
+    </w:p>
+    <w:p>
+      <w:pPr>
+        <w:pStyle w:val="Normal"/>
+        <w:jc w:val="both"/>
+        <w:rPr>
+          <w:b w:val="false"/>
+          <w:b w:val="false"/>
+          <w:bCs w:val="false"/>
+          <w:i w:val="false"/>
+          <w:i w:val="false"/>
+          <w:iCs w:val="false"/>
+        </w:rPr>
+      </w:pPr>
+      <w:r>
+        <w:rPr/>
+      </w:r>
+    </w:p>
+    <w:p>
+      <w:pPr>
+        <w:pStyle w:val="Normal"/>
+        <w:jc w:val="both"/>
+        <w:rPr>
+          <w:b w:val="false"/>
+          <w:b w:val="false"/>
+          <w:bCs w:val="false"/>
+          <w:i w:val="false"/>
+          <w:i w:val="false"/>
+          <w:iCs w:val="false"/>
+        </w:rPr>
+      </w:pPr>
+      <w:r>
+        <w:rPr/>
+      </w:r>
+    </w:p>
+    <w:p>
+      <w:pPr>
+        <w:pStyle w:val="Normal"/>
+        <w:jc w:val="both"/>
+        <w:rPr>
+          <w:b w:val="false"/>
+          <w:b w:val="false"/>
+          <w:bCs w:val="false"/>
+          <w:i w:val="false"/>
+          <w:i w:val="false"/>
+          <w:iCs w:val="false"/>
+        </w:rPr>
+      </w:pPr>
+      <w:r>
+        <w:rPr/>
+      </w:r>
+    </w:p>
+    <w:p>
+      <w:pPr>
+        <w:pStyle w:val="Normal"/>
+        <w:jc w:val="both"/>
+        <w:rPr>
+          <w:b w:val="false"/>
+          <w:b w:val="false"/>
+          <w:bCs w:val="false"/>
+          <w:i w:val="false"/>
+          <w:i w:val="false"/>
+          <w:iCs w:val="false"/>
+        </w:rPr>
+      </w:pPr>
+      <w:r>
+        <w:rPr/>
+      </w:r>
+    </w:p>
+    <w:p>
+      <w:pPr>
+        <w:pStyle w:val="Normal"/>
+        <w:jc w:val="both"/>
+        <w:rPr>
+          <w:b w:val="false"/>
+          <w:b w:val="false"/>
+          <w:bCs w:val="false"/>
+          <w:i w:val="false"/>
+          <w:i w:val="false"/>
+          <w:iCs w:val="false"/>
+        </w:rPr>
+      </w:pPr>
+      <w:r>
+        <w:rPr/>
+      </w:r>
+    </w:p>
+    <w:p>
+      <w:pPr>
+        <w:pStyle w:val="Normal"/>
+        <w:jc w:val="both"/>
+        <w:rPr>
+          <w:b w:val="false"/>
+          <w:b w:val="false"/>
+          <w:bCs w:val="false"/>
+          <w:i w:val="false"/>
+          <w:i w:val="false"/>
+          <w:iCs w:val="false"/>
+        </w:rPr>
+      </w:pPr>
+      <w:r>
+        <w:rPr/>
+      </w:r>
+    </w:p>
+    <w:p>
+      <w:pPr>
+        <w:pStyle w:val="Normal"/>
+        <w:jc w:val="both"/>
+        <w:rPr>
+          <w:b w:val="false"/>
+          <w:b w:val="false"/>
+          <w:bCs w:val="false"/>
+          <w:i w:val="false"/>
+          <w:i w:val="false"/>
+          <w:iCs w:val="false"/>
+        </w:rPr>
+      </w:pPr>
+      <w:r>
+        <w:rPr/>
+      </w:r>
+    </w:p>
+    <w:p>
+      <w:pPr>
+        <w:pStyle w:val="Normal"/>
+        <w:jc w:val="both"/>
+        <w:rPr>
+          <w:b w:val="false"/>
+          <w:b w:val="false"/>
+          <w:bCs w:val="false"/>
+          <w:i w:val="false"/>
+          <w:i w:val="false"/>
+          <w:iCs w:val="false"/>
+        </w:rPr>
+      </w:pPr>
+      <w:r>
+        <w:rPr/>
+      </w:r>
+    </w:p>
+    <w:p>
+      <w:pPr>
+        <w:pStyle w:val="Normal"/>
+        <w:jc w:val="both"/>
+        <w:rPr>
+          <w:b w:val="false"/>
+          <w:b w:val="false"/>
+          <w:bCs w:val="false"/>
+          <w:i w:val="false"/>
+          <w:i w:val="false"/>
+          <w:iCs w:val="false"/>
+        </w:rPr>
+      </w:pPr>
+      <w:r>
+        <w:rPr/>
+      </w:r>
+    </w:p>
+    <w:p>
+      <w:pPr>
+        <w:pStyle w:val="Normal"/>
+        <w:jc w:val="both"/>
+        <w:rPr/>
+      </w:pPr>
+      <w:r>
+        <w:rPr>
+          <w:b w:val="false"/>
+          <w:bCs w:val="false"/>
+          <w:i w:val="false"/>
+          <w:iCs w:val="false"/>
+        </w:rPr>
+        <w:t>Bibliografia</w:t>
       </w:r>
     </w:p>
     <w:sectPr>
@@ -1931,6 +3470,22 @@
     <w:qFormat/>
     <w:rPr>
       <w:rFonts w:ascii="OpenSymbol" w:hAnsi="OpenSymbol" w:eastAsia="OpenSymbol" w:cs="OpenSymbol"/>
+    </w:rPr>
+  </w:style>
+  <w:style w:type="character" w:styleId="Citao">
+    <w:name w:val="Citação"/>
+    <w:qFormat/>
+    <w:rPr>
+      <w:i/>
+      <w:iCs/>
+    </w:rPr>
+  </w:style>
+  <w:style w:type="character" w:styleId="LinkdaInternet">
+    <w:name w:val="Link da Internet"/>
+    <w:rPr>
+      <w:color w:val="000080"/>
+      <w:u w:val="single"/>
+      <w:lang w:val="zxx" w:eastAsia="zxx" w:bidi="zxx"/>
     </w:rPr>
   </w:style>
   <w:style w:type="paragraph" w:styleId="Ttulo">

</xml_diff>

<commit_message>
Configurações iniciais dos projetos
</commit_message>
<xml_diff>
--- a/documentacao/TCC.docx
+++ b/documentacao/TCC.docx
@@ -1687,12 +1687,6 @@
           <w:bCs w:val="false"/>
         </w:rPr>
         <w:tab/>
-      </w:r>
-      <w:r>
-        <w:rPr>
-          <w:b w:val="false"/>
-          <w:bCs w:val="false"/>
-        </w:rPr>
         <w:t>De acordo com Somerville[Engenharia de Software – Somerville – 8 edição, 2007],</w:t>
       </w:r>
     </w:p>
@@ -1700,11 +1694,7 @@
       <w:pPr>
         <w:pStyle w:val="Normal"/>
         <w:jc w:val="both"/>
-        <w:rPr>
-          <w:b w:val="false"/>
-          <w:b w:val="false"/>
-          <w:bCs w:val="false"/>
-        </w:rPr>
+        <w:rPr/>
       </w:pPr>
       <w:r>
         <w:rPr>
@@ -1713,6 +1703,36 @@
         </w:rPr>
         <w:tab/>
         <w:t>“São as declarações de serviços que o sistema deve fornecer, como o sistema deverá reagir a entradas específicas, e como o sistema deverá se comportar em determinadas situações”.</w:t>
+      </w:r>
+    </w:p>
+    <w:p>
+      <w:pPr>
+        <w:pStyle w:val="Normal"/>
+        <w:jc w:val="both"/>
+        <w:rPr/>
+      </w:pPr>
+      <w:r>
+        <w:rPr>
+          <w:b w:val="false"/>
+          <w:bCs w:val="false"/>
+        </w:rPr>
+        <w:tab/>
+      </w:r>
+      <w:r>
+        <w:rPr>
+          <w:b w:val="false"/>
+          <w:bCs w:val="false"/>
+        </w:rPr>
+        <w:t xml:space="preserve">A aplicação deverá fornecer segurança e integridade de acesso, por isso, será utilizado o Framework </w:t>
+      </w:r>
+      <w:r>
+        <w:rPr>
+          <w:b w:val="false"/>
+          <w:bCs w:val="false"/>
+          <w:i/>
+          <w:iCs/>
+        </w:rPr>
+        <w:t>Spring Security</w:t>
       </w:r>
     </w:p>
     <w:p>
@@ -2567,840 +2587,1090 @@
         </w:rPr>
       </w:pPr>
       <w:r>
-        <w:rPr/>
-      </w:r>
-    </w:p>
-    <w:p>
-      <w:pPr>
-        <w:pStyle w:val="Normal"/>
-        <w:jc w:val="both"/>
-        <w:rPr>
-          <w:b w:val="false"/>
-          <w:b w:val="false"/>
-          <w:bCs w:val="false"/>
-          <w:i w:val="false"/>
-          <w:i w:val="false"/>
-          <w:iCs w:val="false"/>
-        </w:rPr>
-      </w:pPr>
-      <w:r>
-        <w:rPr/>
-      </w:r>
-    </w:p>
-    <w:p>
-      <w:pPr>
-        <w:pStyle w:val="Normal"/>
-        <w:jc w:val="both"/>
-        <w:rPr>
-          <w:b w:val="false"/>
-          <w:b w:val="false"/>
-          <w:bCs w:val="false"/>
-          <w:i w:val="false"/>
-          <w:i w:val="false"/>
-          <w:iCs w:val="false"/>
-        </w:rPr>
-      </w:pPr>
-      <w:r>
-        <w:rPr/>
-      </w:r>
-    </w:p>
-    <w:p>
-      <w:pPr>
-        <w:pStyle w:val="Normal"/>
-        <w:jc w:val="both"/>
-        <w:rPr>
-          <w:b w:val="false"/>
-          <w:b w:val="false"/>
-          <w:bCs w:val="false"/>
-          <w:i w:val="false"/>
-          <w:i w:val="false"/>
-          <w:iCs w:val="false"/>
-        </w:rPr>
-      </w:pPr>
-      <w:r>
-        <w:rPr/>
-      </w:r>
-    </w:p>
-    <w:p>
-      <w:pPr>
-        <w:pStyle w:val="Normal"/>
-        <w:jc w:val="both"/>
-        <w:rPr>
-          <w:b w:val="false"/>
-          <w:b w:val="false"/>
-          <w:bCs w:val="false"/>
-          <w:i w:val="false"/>
-          <w:i w:val="false"/>
-          <w:iCs w:val="false"/>
-        </w:rPr>
-      </w:pPr>
-      <w:r>
-        <w:rPr/>
-      </w:r>
-    </w:p>
-    <w:p>
-      <w:pPr>
-        <w:pStyle w:val="Normal"/>
-        <w:jc w:val="both"/>
-        <w:rPr>
-          <w:b w:val="false"/>
-          <w:b w:val="false"/>
-          <w:bCs w:val="false"/>
-          <w:i w:val="false"/>
-          <w:i w:val="false"/>
-          <w:iCs w:val="false"/>
-        </w:rPr>
-      </w:pPr>
-      <w:r>
-        <w:rPr/>
-      </w:r>
-    </w:p>
-    <w:p>
-      <w:pPr>
-        <w:pStyle w:val="Normal"/>
-        <w:jc w:val="both"/>
-        <w:rPr>
-          <w:b w:val="false"/>
-          <w:b w:val="false"/>
-          <w:bCs w:val="false"/>
-          <w:i w:val="false"/>
-          <w:i w:val="false"/>
-          <w:iCs w:val="false"/>
-        </w:rPr>
-      </w:pPr>
-      <w:r>
-        <w:rPr/>
-      </w:r>
-    </w:p>
-    <w:p>
-      <w:pPr>
-        <w:pStyle w:val="Normal"/>
-        <w:jc w:val="both"/>
-        <w:rPr>
-          <w:b w:val="false"/>
-          <w:b w:val="false"/>
-          <w:bCs w:val="false"/>
-          <w:i w:val="false"/>
-          <w:i w:val="false"/>
-          <w:iCs w:val="false"/>
-        </w:rPr>
-      </w:pPr>
-      <w:r>
-        <w:rPr/>
-      </w:r>
-    </w:p>
-    <w:p>
-      <w:pPr>
-        <w:pStyle w:val="Normal"/>
-        <w:jc w:val="both"/>
-        <w:rPr>
-          <w:b w:val="false"/>
-          <w:b w:val="false"/>
-          <w:bCs w:val="false"/>
-          <w:i w:val="false"/>
-          <w:i w:val="false"/>
-          <w:iCs w:val="false"/>
-        </w:rPr>
-      </w:pPr>
-      <w:r>
-        <w:rPr/>
-      </w:r>
-    </w:p>
-    <w:p>
-      <w:pPr>
-        <w:pStyle w:val="Normal"/>
-        <w:jc w:val="both"/>
-        <w:rPr>
-          <w:b w:val="false"/>
-          <w:b w:val="false"/>
-          <w:bCs w:val="false"/>
-          <w:i w:val="false"/>
-          <w:i w:val="false"/>
-          <w:iCs w:val="false"/>
-        </w:rPr>
-      </w:pPr>
-      <w:r>
-        <w:rPr/>
-      </w:r>
-    </w:p>
-    <w:p>
-      <w:pPr>
-        <w:pStyle w:val="Normal"/>
-        <w:jc w:val="both"/>
-        <w:rPr>
-          <w:b w:val="false"/>
-          <w:b w:val="false"/>
-          <w:bCs w:val="false"/>
-          <w:i w:val="false"/>
-          <w:i w:val="false"/>
-          <w:iCs w:val="false"/>
-        </w:rPr>
-      </w:pPr>
-      <w:r>
-        <w:rPr/>
-      </w:r>
-    </w:p>
-    <w:p>
-      <w:pPr>
-        <w:pStyle w:val="Normal"/>
-        <w:jc w:val="both"/>
-        <w:rPr>
-          <w:b w:val="false"/>
-          <w:b w:val="false"/>
-          <w:bCs w:val="false"/>
-          <w:i w:val="false"/>
-          <w:i w:val="false"/>
-          <w:iCs w:val="false"/>
-        </w:rPr>
-      </w:pPr>
-      <w:r>
-        <w:rPr/>
-      </w:r>
-    </w:p>
-    <w:p>
-      <w:pPr>
-        <w:pStyle w:val="Normal"/>
-        <w:jc w:val="both"/>
-        <w:rPr>
-          <w:b w:val="false"/>
-          <w:b w:val="false"/>
-          <w:bCs w:val="false"/>
-          <w:i w:val="false"/>
-          <w:i w:val="false"/>
-          <w:iCs w:val="false"/>
-        </w:rPr>
-      </w:pPr>
-      <w:r>
-        <w:rPr/>
-      </w:r>
-    </w:p>
-    <w:p>
-      <w:pPr>
-        <w:pStyle w:val="Normal"/>
-        <w:jc w:val="both"/>
-        <w:rPr>
-          <w:b w:val="false"/>
-          <w:b w:val="false"/>
-          <w:bCs w:val="false"/>
-          <w:i w:val="false"/>
-          <w:i w:val="false"/>
-          <w:iCs w:val="false"/>
-        </w:rPr>
-      </w:pPr>
-      <w:r>
-        <w:rPr/>
-      </w:r>
-    </w:p>
-    <w:p>
-      <w:pPr>
-        <w:pStyle w:val="Normal"/>
-        <w:jc w:val="both"/>
-        <w:rPr>
-          <w:b w:val="false"/>
-          <w:b w:val="false"/>
-          <w:bCs w:val="false"/>
-          <w:i w:val="false"/>
-          <w:i w:val="false"/>
-          <w:iCs w:val="false"/>
-        </w:rPr>
-      </w:pPr>
-      <w:r>
-        <w:rPr/>
-      </w:r>
-    </w:p>
-    <w:p>
-      <w:pPr>
-        <w:pStyle w:val="Normal"/>
-        <w:jc w:val="both"/>
-        <w:rPr>
-          <w:b w:val="false"/>
-          <w:b w:val="false"/>
-          <w:bCs w:val="false"/>
-          <w:i w:val="false"/>
-          <w:i w:val="false"/>
-          <w:iCs w:val="false"/>
-        </w:rPr>
-      </w:pPr>
-      <w:r>
-        <w:rPr/>
-      </w:r>
-    </w:p>
-    <w:p>
-      <w:pPr>
-        <w:pStyle w:val="Normal"/>
-        <w:jc w:val="both"/>
-        <w:rPr>
-          <w:b w:val="false"/>
-          <w:b w:val="false"/>
-          <w:bCs w:val="false"/>
-          <w:i w:val="false"/>
-          <w:i w:val="false"/>
-          <w:iCs w:val="false"/>
-        </w:rPr>
-      </w:pPr>
-      <w:r>
-        <w:rPr/>
-      </w:r>
-    </w:p>
-    <w:p>
-      <w:pPr>
-        <w:pStyle w:val="Normal"/>
-        <w:jc w:val="both"/>
-        <w:rPr>
-          <w:b w:val="false"/>
-          <w:b w:val="false"/>
-          <w:bCs w:val="false"/>
-          <w:i w:val="false"/>
-          <w:i w:val="false"/>
-          <w:iCs w:val="false"/>
-        </w:rPr>
-      </w:pPr>
-      <w:r>
-        <w:rPr/>
-      </w:r>
-    </w:p>
-    <w:p>
-      <w:pPr>
-        <w:pStyle w:val="Normal"/>
-        <w:jc w:val="both"/>
-        <w:rPr>
-          <w:b w:val="false"/>
-          <w:b w:val="false"/>
-          <w:bCs w:val="false"/>
-          <w:i w:val="false"/>
-          <w:i w:val="false"/>
-          <w:iCs w:val="false"/>
-        </w:rPr>
-      </w:pPr>
-      <w:r>
-        <w:rPr/>
-      </w:r>
-    </w:p>
-    <w:p>
-      <w:pPr>
-        <w:pStyle w:val="Normal"/>
-        <w:jc w:val="both"/>
-        <w:rPr>
-          <w:b w:val="false"/>
-          <w:b w:val="false"/>
-          <w:bCs w:val="false"/>
-          <w:i w:val="false"/>
-          <w:i w:val="false"/>
-          <w:iCs w:val="false"/>
-        </w:rPr>
-      </w:pPr>
-      <w:r>
-        <w:rPr/>
-      </w:r>
-    </w:p>
-    <w:p>
-      <w:pPr>
-        <w:pStyle w:val="Normal"/>
-        <w:jc w:val="both"/>
-        <w:rPr>
-          <w:b w:val="false"/>
-          <w:b w:val="false"/>
-          <w:bCs w:val="false"/>
-          <w:i w:val="false"/>
-          <w:i w:val="false"/>
-          <w:iCs w:val="false"/>
-        </w:rPr>
-      </w:pPr>
-      <w:r>
-        <w:rPr/>
-      </w:r>
-    </w:p>
-    <w:p>
-      <w:pPr>
-        <w:pStyle w:val="Normal"/>
-        <w:jc w:val="both"/>
-        <w:rPr>
-          <w:b w:val="false"/>
-          <w:b w:val="false"/>
-          <w:bCs w:val="false"/>
-          <w:i w:val="false"/>
-          <w:i w:val="false"/>
-          <w:iCs w:val="false"/>
-        </w:rPr>
-      </w:pPr>
-      <w:r>
-        <w:rPr/>
-      </w:r>
-    </w:p>
-    <w:p>
-      <w:pPr>
-        <w:pStyle w:val="Normal"/>
-        <w:jc w:val="both"/>
-        <w:rPr>
-          <w:b w:val="false"/>
-          <w:b w:val="false"/>
-          <w:bCs w:val="false"/>
-          <w:i w:val="false"/>
-          <w:i w:val="false"/>
-          <w:iCs w:val="false"/>
-        </w:rPr>
-      </w:pPr>
-      <w:r>
-        <w:rPr/>
-      </w:r>
-    </w:p>
-    <w:p>
-      <w:pPr>
-        <w:pStyle w:val="Normal"/>
-        <w:jc w:val="both"/>
-        <w:rPr>
-          <w:b w:val="false"/>
-          <w:b w:val="false"/>
-          <w:bCs w:val="false"/>
-          <w:i w:val="false"/>
-          <w:i w:val="false"/>
-          <w:iCs w:val="false"/>
-        </w:rPr>
-      </w:pPr>
-      <w:r>
-        <w:rPr/>
-      </w:r>
-    </w:p>
-    <w:p>
-      <w:pPr>
-        <w:pStyle w:val="Normal"/>
-        <w:jc w:val="both"/>
-        <w:rPr>
-          <w:b w:val="false"/>
-          <w:b w:val="false"/>
-          <w:bCs w:val="false"/>
-          <w:i w:val="false"/>
-          <w:i w:val="false"/>
-          <w:iCs w:val="false"/>
-        </w:rPr>
-      </w:pPr>
-      <w:r>
-        <w:rPr/>
-      </w:r>
-    </w:p>
-    <w:p>
-      <w:pPr>
-        <w:pStyle w:val="Normal"/>
-        <w:jc w:val="both"/>
-        <w:rPr>
-          <w:b w:val="false"/>
-          <w:b w:val="false"/>
-          <w:bCs w:val="false"/>
-          <w:i w:val="false"/>
-          <w:i w:val="false"/>
-          <w:iCs w:val="false"/>
-        </w:rPr>
-      </w:pPr>
-      <w:r>
-        <w:rPr/>
-      </w:r>
-    </w:p>
-    <w:p>
-      <w:pPr>
-        <w:pStyle w:val="Normal"/>
-        <w:jc w:val="both"/>
-        <w:rPr>
-          <w:b w:val="false"/>
-          <w:b w:val="false"/>
-          <w:bCs w:val="false"/>
-          <w:i w:val="false"/>
-          <w:i w:val="false"/>
-          <w:iCs w:val="false"/>
-        </w:rPr>
-      </w:pPr>
-      <w:r>
-        <w:rPr/>
-      </w:r>
-    </w:p>
-    <w:p>
-      <w:pPr>
-        <w:pStyle w:val="Normal"/>
-        <w:jc w:val="both"/>
-        <w:rPr>
-          <w:b w:val="false"/>
-          <w:b w:val="false"/>
-          <w:bCs w:val="false"/>
-          <w:i w:val="false"/>
-          <w:i w:val="false"/>
-          <w:iCs w:val="false"/>
-        </w:rPr>
-      </w:pPr>
-      <w:r>
-        <w:rPr/>
-      </w:r>
-    </w:p>
-    <w:p>
-      <w:pPr>
-        <w:pStyle w:val="Normal"/>
-        <w:jc w:val="both"/>
-        <w:rPr>
-          <w:b w:val="false"/>
-          <w:b w:val="false"/>
-          <w:bCs w:val="false"/>
-          <w:i w:val="false"/>
-          <w:i w:val="false"/>
-          <w:iCs w:val="false"/>
-        </w:rPr>
-      </w:pPr>
-      <w:r>
-        <w:rPr/>
-      </w:r>
-    </w:p>
-    <w:p>
-      <w:pPr>
-        <w:pStyle w:val="Normal"/>
-        <w:jc w:val="both"/>
-        <w:rPr>
-          <w:b w:val="false"/>
-          <w:b w:val="false"/>
-          <w:bCs w:val="false"/>
-          <w:i w:val="false"/>
-          <w:i w:val="false"/>
-          <w:iCs w:val="false"/>
-        </w:rPr>
-      </w:pPr>
-      <w:r>
-        <w:rPr/>
-      </w:r>
-    </w:p>
-    <w:p>
-      <w:pPr>
-        <w:pStyle w:val="Normal"/>
-        <w:jc w:val="both"/>
-        <w:rPr>
-          <w:b w:val="false"/>
-          <w:b w:val="false"/>
-          <w:bCs w:val="false"/>
-          <w:i w:val="false"/>
-          <w:i w:val="false"/>
-          <w:iCs w:val="false"/>
-        </w:rPr>
-      </w:pPr>
-      <w:r>
-        <w:rPr/>
-      </w:r>
-    </w:p>
-    <w:p>
-      <w:pPr>
-        <w:pStyle w:val="Normal"/>
-        <w:jc w:val="both"/>
-        <w:rPr>
-          <w:b w:val="false"/>
-          <w:b w:val="false"/>
-          <w:bCs w:val="false"/>
-          <w:i w:val="false"/>
-          <w:i w:val="false"/>
-          <w:iCs w:val="false"/>
-        </w:rPr>
-      </w:pPr>
-      <w:r>
-        <w:rPr/>
-      </w:r>
-    </w:p>
-    <w:p>
-      <w:pPr>
-        <w:pStyle w:val="Normal"/>
-        <w:jc w:val="both"/>
-        <w:rPr>
-          <w:b w:val="false"/>
-          <w:b w:val="false"/>
-          <w:bCs w:val="false"/>
-          <w:i w:val="false"/>
-          <w:i w:val="false"/>
-          <w:iCs w:val="false"/>
-        </w:rPr>
-      </w:pPr>
-      <w:r>
-        <w:rPr/>
-      </w:r>
-    </w:p>
-    <w:p>
-      <w:pPr>
-        <w:pStyle w:val="Normal"/>
-        <w:jc w:val="both"/>
-        <w:rPr>
-          <w:b w:val="false"/>
-          <w:b w:val="false"/>
-          <w:bCs w:val="false"/>
-          <w:i w:val="false"/>
-          <w:i w:val="false"/>
-          <w:iCs w:val="false"/>
-        </w:rPr>
-      </w:pPr>
-      <w:r>
-        <w:rPr/>
-      </w:r>
-    </w:p>
-    <w:p>
-      <w:pPr>
-        <w:pStyle w:val="Normal"/>
-        <w:jc w:val="both"/>
-        <w:rPr>
-          <w:b w:val="false"/>
-          <w:b w:val="false"/>
-          <w:bCs w:val="false"/>
-          <w:i w:val="false"/>
-          <w:i w:val="false"/>
-          <w:iCs w:val="false"/>
-        </w:rPr>
-      </w:pPr>
-      <w:r>
-        <w:rPr/>
-      </w:r>
-    </w:p>
-    <w:p>
-      <w:pPr>
-        <w:pStyle w:val="Normal"/>
-        <w:jc w:val="both"/>
-        <w:rPr>
-          <w:b w:val="false"/>
-          <w:b w:val="false"/>
-          <w:bCs w:val="false"/>
-          <w:i w:val="false"/>
-          <w:i w:val="false"/>
-          <w:iCs w:val="false"/>
-        </w:rPr>
-      </w:pPr>
-      <w:r>
-        <w:rPr/>
-      </w:r>
-    </w:p>
-    <w:p>
-      <w:pPr>
-        <w:pStyle w:val="Normal"/>
-        <w:jc w:val="both"/>
-        <w:rPr>
-          <w:b w:val="false"/>
-          <w:b w:val="false"/>
-          <w:bCs w:val="false"/>
-          <w:i w:val="false"/>
-          <w:i w:val="false"/>
-          <w:iCs w:val="false"/>
-        </w:rPr>
-      </w:pPr>
-      <w:r>
-        <w:rPr/>
-      </w:r>
-    </w:p>
-    <w:p>
-      <w:pPr>
-        <w:pStyle w:val="Normal"/>
-        <w:jc w:val="both"/>
-        <w:rPr>
-          <w:b w:val="false"/>
-          <w:b w:val="false"/>
-          <w:bCs w:val="false"/>
-          <w:i w:val="false"/>
-          <w:i w:val="false"/>
-          <w:iCs w:val="false"/>
-        </w:rPr>
-      </w:pPr>
-      <w:r>
-        <w:rPr/>
-      </w:r>
-    </w:p>
-    <w:p>
-      <w:pPr>
-        <w:pStyle w:val="Normal"/>
-        <w:jc w:val="both"/>
-        <w:rPr>
-          <w:b w:val="false"/>
-          <w:b w:val="false"/>
-          <w:bCs w:val="false"/>
-          <w:i w:val="false"/>
-          <w:i w:val="false"/>
-          <w:iCs w:val="false"/>
-        </w:rPr>
-      </w:pPr>
-      <w:r>
-        <w:rPr/>
-      </w:r>
-    </w:p>
-    <w:p>
-      <w:pPr>
-        <w:pStyle w:val="Normal"/>
-        <w:jc w:val="both"/>
-        <w:rPr>
-          <w:b w:val="false"/>
-          <w:b w:val="false"/>
-          <w:bCs w:val="false"/>
-          <w:i w:val="false"/>
-          <w:i w:val="false"/>
-          <w:iCs w:val="false"/>
-        </w:rPr>
-      </w:pPr>
-      <w:r>
-        <w:rPr/>
-      </w:r>
-    </w:p>
-    <w:p>
-      <w:pPr>
-        <w:pStyle w:val="Normal"/>
-        <w:jc w:val="both"/>
-        <w:rPr>
-          <w:b w:val="false"/>
-          <w:b w:val="false"/>
-          <w:bCs w:val="false"/>
-          <w:i w:val="false"/>
-          <w:i w:val="false"/>
-          <w:iCs w:val="false"/>
-        </w:rPr>
-      </w:pPr>
-      <w:r>
-        <w:rPr/>
-      </w:r>
-    </w:p>
-    <w:p>
-      <w:pPr>
-        <w:pStyle w:val="Normal"/>
-        <w:jc w:val="both"/>
-        <w:rPr>
-          <w:b w:val="false"/>
-          <w:b w:val="false"/>
-          <w:bCs w:val="false"/>
-          <w:i w:val="false"/>
-          <w:i w:val="false"/>
-          <w:iCs w:val="false"/>
-        </w:rPr>
-      </w:pPr>
-      <w:r>
-        <w:rPr/>
-      </w:r>
-    </w:p>
-    <w:p>
-      <w:pPr>
-        <w:pStyle w:val="Normal"/>
-        <w:jc w:val="both"/>
-        <w:rPr>
-          <w:b w:val="false"/>
-          <w:b w:val="false"/>
-          <w:bCs w:val="false"/>
-          <w:i w:val="false"/>
-          <w:i w:val="false"/>
-          <w:iCs w:val="false"/>
-        </w:rPr>
-      </w:pPr>
-      <w:r>
-        <w:rPr/>
-      </w:r>
-    </w:p>
-    <w:p>
-      <w:pPr>
-        <w:pStyle w:val="Normal"/>
-        <w:jc w:val="both"/>
-        <w:rPr>
-          <w:b w:val="false"/>
-          <w:b w:val="false"/>
-          <w:bCs w:val="false"/>
-          <w:i w:val="false"/>
-          <w:i w:val="false"/>
-          <w:iCs w:val="false"/>
-        </w:rPr>
-      </w:pPr>
-      <w:r>
-        <w:rPr/>
-      </w:r>
-    </w:p>
-    <w:p>
-      <w:pPr>
-        <w:pStyle w:val="Normal"/>
-        <w:jc w:val="both"/>
-        <w:rPr>
-          <w:b w:val="false"/>
-          <w:b w:val="false"/>
-          <w:bCs w:val="false"/>
-          <w:i w:val="false"/>
-          <w:i w:val="false"/>
-          <w:iCs w:val="false"/>
-        </w:rPr>
-      </w:pPr>
-      <w:r>
-        <w:rPr/>
-      </w:r>
-    </w:p>
-    <w:p>
-      <w:pPr>
-        <w:pStyle w:val="Normal"/>
-        <w:jc w:val="both"/>
-        <w:rPr>
-          <w:b w:val="false"/>
-          <w:b w:val="false"/>
-          <w:bCs w:val="false"/>
-          <w:i w:val="false"/>
-          <w:i w:val="false"/>
-          <w:iCs w:val="false"/>
-        </w:rPr>
-      </w:pPr>
-      <w:r>
-        <w:rPr/>
-      </w:r>
-    </w:p>
-    <w:p>
-      <w:pPr>
-        <w:pStyle w:val="Normal"/>
-        <w:jc w:val="both"/>
-        <w:rPr>
-          <w:b w:val="false"/>
-          <w:b w:val="false"/>
-          <w:bCs w:val="false"/>
-          <w:i w:val="false"/>
-          <w:i w:val="false"/>
-          <w:iCs w:val="false"/>
-        </w:rPr>
-      </w:pPr>
-      <w:r>
-        <w:rPr/>
-      </w:r>
-    </w:p>
-    <w:p>
-      <w:pPr>
-        <w:pStyle w:val="Normal"/>
-        <w:jc w:val="both"/>
-        <w:rPr>
-          <w:b w:val="false"/>
-          <w:b w:val="false"/>
-          <w:bCs w:val="false"/>
-          <w:i w:val="false"/>
-          <w:i w:val="false"/>
-          <w:iCs w:val="false"/>
-        </w:rPr>
-      </w:pPr>
-      <w:r>
-        <w:rPr/>
-      </w:r>
-    </w:p>
-    <w:p>
-      <w:pPr>
-        <w:pStyle w:val="Normal"/>
-        <w:jc w:val="both"/>
-        <w:rPr>
-          <w:b w:val="false"/>
-          <w:b w:val="false"/>
-          <w:bCs w:val="false"/>
-          <w:i w:val="false"/>
-          <w:i w:val="false"/>
-          <w:iCs w:val="false"/>
-        </w:rPr>
-      </w:pPr>
-      <w:r>
-        <w:rPr/>
-      </w:r>
-    </w:p>
-    <w:p>
-      <w:pPr>
-        <w:pStyle w:val="Normal"/>
-        <w:jc w:val="both"/>
-        <w:rPr>
-          <w:b w:val="false"/>
-          <w:b w:val="false"/>
-          <w:bCs w:val="false"/>
-          <w:i w:val="false"/>
-          <w:i w:val="false"/>
-          <w:iCs w:val="false"/>
-        </w:rPr>
-      </w:pPr>
-      <w:r>
-        <w:rPr/>
+        <w:rPr>
+          <w:b w:val="false"/>
+          <w:bCs w:val="false"/>
+          <w:i w:val="false"/>
+          <w:iCs w:val="false"/>
+        </w:rPr>
+      </w:r>
+    </w:p>
+    <w:p>
+      <w:pPr>
+        <w:pStyle w:val="Normal"/>
+        <w:jc w:val="both"/>
+        <w:rPr>
+          <w:b w:val="false"/>
+          <w:b w:val="false"/>
+          <w:bCs w:val="false"/>
+          <w:i w:val="false"/>
+          <w:i w:val="false"/>
+          <w:iCs w:val="false"/>
+        </w:rPr>
+      </w:pPr>
+      <w:r>
+        <w:rPr>
+          <w:b w:val="false"/>
+          <w:bCs w:val="false"/>
+          <w:i w:val="false"/>
+          <w:iCs w:val="false"/>
+        </w:rPr>
+      </w:r>
+    </w:p>
+    <w:p>
+      <w:pPr>
+        <w:pStyle w:val="Normal"/>
+        <w:jc w:val="both"/>
+        <w:rPr>
+          <w:b w:val="false"/>
+          <w:b w:val="false"/>
+          <w:bCs w:val="false"/>
+          <w:i w:val="false"/>
+          <w:i w:val="false"/>
+          <w:iCs w:val="false"/>
+        </w:rPr>
+      </w:pPr>
+      <w:r>
+        <w:rPr>
+          <w:b w:val="false"/>
+          <w:bCs w:val="false"/>
+          <w:i w:val="false"/>
+          <w:iCs w:val="false"/>
+        </w:rPr>
+      </w:r>
+    </w:p>
+    <w:p>
+      <w:pPr>
+        <w:pStyle w:val="Normal"/>
+        <w:jc w:val="both"/>
+        <w:rPr>
+          <w:b w:val="false"/>
+          <w:b w:val="false"/>
+          <w:bCs w:val="false"/>
+          <w:i w:val="false"/>
+          <w:i w:val="false"/>
+          <w:iCs w:val="false"/>
+        </w:rPr>
+      </w:pPr>
+      <w:r>
+        <w:rPr>
+          <w:b w:val="false"/>
+          <w:bCs w:val="false"/>
+          <w:i w:val="false"/>
+          <w:iCs w:val="false"/>
+        </w:rPr>
+      </w:r>
+    </w:p>
+    <w:p>
+      <w:pPr>
+        <w:pStyle w:val="Normal"/>
+        <w:jc w:val="both"/>
+        <w:rPr>
+          <w:b w:val="false"/>
+          <w:b w:val="false"/>
+          <w:bCs w:val="false"/>
+          <w:i w:val="false"/>
+          <w:i w:val="false"/>
+          <w:iCs w:val="false"/>
+        </w:rPr>
+      </w:pPr>
+      <w:r>
+        <w:rPr>
+          <w:b w:val="false"/>
+          <w:bCs w:val="false"/>
+          <w:i w:val="false"/>
+          <w:iCs w:val="false"/>
+        </w:rPr>
+      </w:r>
+    </w:p>
+    <w:p>
+      <w:pPr>
+        <w:pStyle w:val="Normal"/>
+        <w:jc w:val="both"/>
+        <w:rPr>
+          <w:b w:val="false"/>
+          <w:b w:val="false"/>
+          <w:bCs w:val="false"/>
+          <w:i w:val="false"/>
+          <w:i w:val="false"/>
+          <w:iCs w:val="false"/>
+        </w:rPr>
+      </w:pPr>
+      <w:r>
+        <w:rPr>
+          <w:b w:val="false"/>
+          <w:bCs w:val="false"/>
+          <w:i w:val="false"/>
+          <w:iCs w:val="false"/>
+        </w:rPr>
+      </w:r>
+    </w:p>
+    <w:p>
+      <w:pPr>
+        <w:pStyle w:val="Normal"/>
+        <w:jc w:val="both"/>
+        <w:rPr>
+          <w:b w:val="false"/>
+          <w:b w:val="false"/>
+          <w:bCs w:val="false"/>
+          <w:i w:val="false"/>
+          <w:i w:val="false"/>
+          <w:iCs w:val="false"/>
+        </w:rPr>
+      </w:pPr>
+      <w:r>
+        <w:rPr>
+          <w:b w:val="false"/>
+          <w:bCs w:val="false"/>
+          <w:i w:val="false"/>
+          <w:iCs w:val="false"/>
+        </w:rPr>
+      </w:r>
+    </w:p>
+    <w:p>
+      <w:pPr>
+        <w:pStyle w:val="Normal"/>
+        <w:jc w:val="both"/>
+        <w:rPr>
+          <w:b w:val="false"/>
+          <w:b w:val="false"/>
+          <w:bCs w:val="false"/>
+          <w:i w:val="false"/>
+          <w:i w:val="false"/>
+          <w:iCs w:val="false"/>
+        </w:rPr>
+      </w:pPr>
+      <w:r>
+        <w:rPr>
+          <w:b w:val="false"/>
+          <w:bCs w:val="false"/>
+          <w:i w:val="false"/>
+          <w:iCs w:val="false"/>
+        </w:rPr>
+      </w:r>
+    </w:p>
+    <w:p>
+      <w:pPr>
+        <w:pStyle w:val="Normal"/>
+        <w:jc w:val="both"/>
+        <w:rPr>
+          <w:b w:val="false"/>
+          <w:b w:val="false"/>
+          <w:bCs w:val="false"/>
+          <w:i w:val="false"/>
+          <w:i w:val="false"/>
+          <w:iCs w:val="false"/>
+        </w:rPr>
+      </w:pPr>
+      <w:r>
+        <w:rPr>
+          <w:b w:val="false"/>
+          <w:bCs w:val="false"/>
+          <w:i w:val="false"/>
+          <w:iCs w:val="false"/>
+        </w:rPr>
+      </w:r>
+    </w:p>
+    <w:p>
+      <w:pPr>
+        <w:pStyle w:val="Normal"/>
+        <w:jc w:val="both"/>
+        <w:rPr>
+          <w:b w:val="false"/>
+          <w:b w:val="false"/>
+          <w:bCs w:val="false"/>
+          <w:i w:val="false"/>
+          <w:i w:val="false"/>
+          <w:iCs w:val="false"/>
+        </w:rPr>
+      </w:pPr>
+      <w:r>
+        <w:rPr>
+          <w:b w:val="false"/>
+          <w:bCs w:val="false"/>
+          <w:i w:val="false"/>
+          <w:iCs w:val="false"/>
+        </w:rPr>
+      </w:r>
+    </w:p>
+    <w:p>
+      <w:pPr>
+        <w:pStyle w:val="Normal"/>
+        <w:jc w:val="both"/>
+        <w:rPr>
+          <w:b w:val="false"/>
+          <w:b w:val="false"/>
+          <w:bCs w:val="false"/>
+          <w:i w:val="false"/>
+          <w:i w:val="false"/>
+          <w:iCs w:val="false"/>
+        </w:rPr>
+      </w:pPr>
+      <w:r>
+        <w:rPr>
+          <w:b w:val="false"/>
+          <w:bCs w:val="false"/>
+          <w:i w:val="false"/>
+          <w:iCs w:val="false"/>
+        </w:rPr>
+      </w:r>
+    </w:p>
+    <w:p>
+      <w:pPr>
+        <w:pStyle w:val="Normal"/>
+        <w:jc w:val="both"/>
+        <w:rPr>
+          <w:b w:val="false"/>
+          <w:b w:val="false"/>
+          <w:bCs w:val="false"/>
+          <w:i w:val="false"/>
+          <w:i w:val="false"/>
+          <w:iCs w:val="false"/>
+        </w:rPr>
+      </w:pPr>
+      <w:r>
+        <w:rPr>
+          <w:b w:val="false"/>
+          <w:bCs w:val="false"/>
+          <w:i w:val="false"/>
+          <w:iCs w:val="false"/>
+        </w:rPr>
+      </w:r>
+    </w:p>
+    <w:p>
+      <w:pPr>
+        <w:pStyle w:val="Normal"/>
+        <w:jc w:val="both"/>
+        <w:rPr>
+          <w:b w:val="false"/>
+          <w:b w:val="false"/>
+          <w:bCs w:val="false"/>
+          <w:i w:val="false"/>
+          <w:i w:val="false"/>
+          <w:iCs w:val="false"/>
+        </w:rPr>
+      </w:pPr>
+      <w:r>
+        <w:rPr>
+          <w:b w:val="false"/>
+          <w:bCs w:val="false"/>
+          <w:i w:val="false"/>
+          <w:iCs w:val="false"/>
+        </w:rPr>
+      </w:r>
+    </w:p>
+    <w:p>
+      <w:pPr>
+        <w:pStyle w:val="Normal"/>
+        <w:jc w:val="both"/>
+        <w:rPr>
+          <w:b w:val="false"/>
+          <w:b w:val="false"/>
+          <w:bCs w:val="false"/>
+          <w:i w:val="false"/>
+          <w:i w:val="false"/>
+          <w:iCs w:val="false"/>
+        </w:rPr>
+      </w:pPr>
+      <w:r>
+        <w:rPr>
+          <w:b w:val="false"/>
+          <w:bCs w:val="false"/>
+          <w:i w:val="false"/>
+          <w:iCs w:val="false"/>
+        </w:rPr>
+      </w:r>
+    </w:p>
+    <w:p>
+      <w:pPr>
+        <w:pStyle w:val="Normal"/>
+        <w:jc w:val="both"/>
+        <w:rPr>
+          <w:b w:val="false"/>
+          <w:b w:val="false"/>
+          <w:bCs w:val="false"/>
+          <w:i w:val="false"/>
+          <w:i w:val="false"/>
+          <w:iCs w:val="false"/>
+        </w:rPr>
+      </w:pPr>
+      <w:r>
+        <w:rPr>
+          <w:b w:val="false"/>
+          <w:bCs w:val="false"/>
+          <w:i w:val="false"/>
+          <w:iCs w:val="false"/>
+        </w:rPr>
+      </w:r>
+    </w:p>
+    <w:p>
+      <w:pPr>
+        <w:pStyle w:val="Normal"/>
+        <w:jc w:val="both"/>
+        <w:rPr>
+          <w:b w:val="false"/>
+          <w:b w:val="false"/>
+          <w:bCs w:val="false"/>
+          <w:i w:val="false"/>
+          <w:i w:val="false"/>
+          <w:iCs w:val="false"/>
+        </w:rPr>
+      </w:pPr>
+      <w:r>
+        <w:rPr>
+          <w:b w:val="false"/>
+          <w:bCs w:val="false"/>
+          <w:i w:val="false"/>
+          <w:iCs w:val="false"/>
+        </w:rPr>
+      </w:r>
+    </w:p>
+    <w:p>
+      <w:pPr>
+        <w:pStyle w:val="Normal"/>
+        <w:jc w:val="both"/>
+        <w:rPr>
+          <w:b w:val="false"/>
+          <w:b w:val="false"/>
+          <w:bCs w:val="false"/>
+          <w:i w:val="false"/>
+          <w:i w:val="false"/>
+          <w:iCs w:val="false"/>
+        </w:rPr>
+      </w:pPr>
+      <w:r>
+        <w:rPr>
+          <w:b w:val="false"/>
+          <w:bCs w:val="false"/>
+          <w:i w:val="false"/>
+          <w:iCs w:val="false"/>
+        </w:rPr>
+      </w:r>
+    </w:p>
+    <w:p>
+      <w:pPr>
+        <w:pStyle w:val="Normal"/>
+        <w:jc w:val="both"/>
+        <w:rPr>
+          <w:b w:val="false"/>
+          <w:b w:val="false"/>
+          <w:bCs w:val="false"/>
+          <w:i w:val="false"/>
+          <w:i w:val="false"/>
+          <w:iCs w:val="false"/>
+        </w:rPr>
+      </w:pPr>
+      <w:r>
+        <w:rPr>
+          <w:b w:val="false"/>
+          <w:bCs w:val="false"/>
+          <w:i w:val="false"/>
+          <w:iCs w:val="false"/>
+        </w:rPr>
+      </w:r>
+    </w:p>
+    <w:p>
+      <w:pPr>
+        <w:pStyle w:val="Normal"/>
+        <w:jc w:val="both"/>
+        <w:rPr>
+          <w:b w:val="false"/>
+          <w:b w:val="false"/>
+          <w:bCs w:val="false"/>
+          <w:i w:val="false"/>
+          <w:i w:val="false"/>
+          <w:iCs w:val="false"/>
+        </w:rPr>
+      </w:pPr>
+      <w:r>
+        <w:rPr>
+          <w:b w:val="false"/>
+          <w:bCs w:val="false"/>
+          <w:i w:val="false"/>
+          <w:iCs w:val="false"/>
+        </w:rPr>
+      </w:r>
+    </w:p>
+    <w:p>
+      <w:pPr>
+        <w:pStyle w:val="Normal"/>
+        <w:jc w:val="both"/>
+        <w:rPr>
+          <w:b w:val="false"/>
+          <w:b w:val="false"/>
+          <w:bCs w:val="false"/>
+          <w:i w:val="false"/>
+          <w:i w:val="false"/>
+          <w:iCs w:val="false"/>
+        </w:rPr>
+      </w:pPr>
+      <w:r>
+        <w:rPr>
+          <w:b w:val="false"/>
+          <w:bCs w:val="false"/>
+          <w:i w:val="false"/>
+          <w:iCs w:val="false"/>
+        </w:rPr>
+      </w:r>
+    </w:p>
+    <w:p>
+      <w:pPr>
+        <w:pStyle w:val="Normal"/>
+        <w:jc w:val="both"/>
+        <w:rPr>
+          <w:b w:val="false"/>
+          <w:b w:val="false"/>
+          <w:bCs w:val="false"/>
+          <w:i w:val="false"/>
+          <w:i w:val="false"/>
+          <w:iCs w:val="false"/>
+        </w:rPr>
+      </w:pPr>
+      <w:r>
+        <w:rPr>
+          <w:b w:val="false"/>
+          <w:bCs w:val="false"/>
+          <w:i w:val="false"/>
+          <w:iCs w:val="false"/>
+        </w:rPr>
+      </w:r>
+    </w:p>
+    <w:p>
+      <w:pPr>
+        <w:pStyle w:val="Normal"/>
+        <w:jc w:val="both"/>
+        <w:rPr>
+          <w:b w:val="false"/>
+          <w:b w:val="false"/>
+          <w:bCs w:val="false"/>
+          <w:i w:val="false"/>
+          <w:i w:val="false"/>
+          <w:iCs w:val="false"/>
+        </w:rPr>
+      </w:pPr>
+      <w:r>
+        <w:rPr>
+          <w:b w:val="false"/>
+          <w:bCs w:val="false"/>
+          <w:i w:val="false"/>
+          <w:iCs w:val="false"/>
+        </w:rPr>
+      </w:r>
+    </w:p>
+    <w:p>
+      <w:pPr>
+        <w:pStyle w:val="Normal"/>
+        <w:jc w:val="both"/>
+        <w:rPr>
+          <w:b w:val="false"/>
+          <w:b w:val="false"/>
+          <w:bCs w:val="false"/>
+          <w:i w:val="false"/>
+          <w:i w:val="false"/>
+          <w:iCs w:val="false"/>
+        </w:rPr>
+      </w:pPr>
+      <w:r>
+        <w:rPr>
+          <w:b w:val="false"/>
+          <w:bCs w:val="false"/>
+          <w:i w:val="false"/>
+          <w:iCs w:val="false"/>
+        </w:rPr>
+      </w:r>
+    </w:p>
+    <w:p>
+      <w:pPr>
+        <w:pStyle w:val="Normal"/>
+        <w:jc w:val="both"/>
+        <w:rPr>
+          <w:b w:val="false"/>
+          <w:b w:val="false"/>
+          <w:bCs w:val="false"/>
+          <w:i w:val="false"/>
+          <w:i w:val="false"/>
+          <w:iCs w:val="false"/>
+        </w:rPr>
+      </w:pPr>
+      <w:r>
+        <w:rPr>
+          <w:b w:val="false"/>
+          <w:bCs w:val="false"/>
+          <w:i w:val="false"/>
+          <w:iCs w:val="false"/>
+        </w:rPr>
+      </w:r>
+    </w:p>
+    <w:p>
+      <w:pPr>
+        <w:pStyle w:val="Normal"/>
+        <w:jc w:val="both"/>
+        <w:rPr>
+          <w:b w:val="false"/>
+          <w:b w:val="false"/>
+          <w:bCs w:val="false"/>
+          <w:i w:val="false"/>
+          <w:i w:val="false"/>
+          <w:iCs w:val="false"/>
+        </w:rPr>
+      </w:pPr>
+      <w:r>
+        <w:rPr>
+          <w:b w:val="false"/>
+          <w:bCs w:val="false"/>
+          <w:i w:val="false"/>
+          <w:iCs w:val="false"/>
+        </w:rPr>
+      </w:r>
+    </w:p>
+    <w:p>
+      <w:pPr>
+        <w:pStyle w:val="Normal"/>
+        <w:jc w:val="both"/>
+        <w:rPr>
+          <w:b w:val="false"/>
+          <w:b w:val="false"/>
+          <w:bCs w:val="false"/>
+          <w:i w:val="false"/>
+          <w:i w:val="false"/>
+          <w:iCs w:val="false"/>
+        </w:rPr>
+      </w:pPr>
+      <w:r>
+        <w:rPr>
+          <w:b w:val="false"/>
+          <w:bCs w:val="false"/>
+          <w:i w:val="false"/>
+          <w:iCs w:val="false"/>
+        </w:rPr>
+      </w:r>
+    </w:p>
+    <w:p>
+      <w:pPr>
+        <w:pStyle w:val="Normal"/>
+        <w:jc w:val="both"/>
+        <w:rPr>
+          <w:b w:val="false"/>
+          <w:b w:val="false"/>
+          <w:bCs w:val="false"/>
+          <w:i w:val="false"/>
+          <w:i w:val="false"/>
+          <w:iCs w:val="false"/>
+        </w:rPr>
+      </w:pPr>
+      <w:r>
+        <w:rPr>
+          <w:b w:val="false"/>
+          <w:bCs w:val="false"/>
+          <w:i w:val="false"/>
+          <w:iCs w:val="false"/>
+        </w:rPr>
+      </w:r>
+    </w:p>
+    <w:p>
+      <w:pPr>
+        <w:pStyle w:val="Normal"/>
+        <w:jc w:val="both"/>
+        <w:rPr>
+          <w:b w:val="false"/>
+          <w:b w:val="false"/>
+          <w:bCs w:val="false"/>
+          <w:i w:val="false"/>
+          <w:i w:val="false"/>
+          <w:iCs w:val="false"/>
+        </w:rPr>
+      </w:pPr>
+      <w:r>
+        <w:rPr>
+          <w:b w:val="false"/>
+          <w:bCs w:val="false"/>
+          <w:i w:val="false"/>
+          <w:iCs w:val="false"/>
+        </w:rPr>
+      </w:r>
+    </w:p>
+    <w:p>
+      <w:pPr>
+        <w:pStyle w:val="Normal"/>
+        <w:jc w:val="both"/>
+        <w:rPr>
+          <w:b w:val="false"/>
+          <w:b w:val="false"/>
+          <w:bCs w:val="false"/>
+          <w:i w:val="false"/>
+          <w:i w:val="false"/>
+          <w:iCs w:val="false"/>
+        </w:rPr>
+      </w:pPr>
+      <w:r>
+        <w:rPr>
+          <w:b w:val="false"/>
+          <w:bCs w:val="false"/>
+          <w:i w:val="false"/>
+          <w:iCs w:val="false"/>
+        </w:rPr>
+      </w:r>
+    </w:p>
+    <w:p>
+      <w:pPr>
+        <w:pStyle w:val="Normal"/>
+        <w:jc w:val="both"/>
+        <w:rPr>
+          <w:b w:val="false"/>
+          <w:b w:val="false"/>
+          <w:bCs w:val="false"/>
+          <w:i w:val="false"/>
+          <w:i w:val="false"/>
+          <w:iCs w:val="false"/>
+        </w:rPr>
+      </w:pPr>
+      <w:r>
+        <w:rPr>
+          <w:b w:val="false"/>
+          <w:bCs w:val="false"/>
+          <w:i w:val="false"/>
+          <w:iCs w:val="false"/>
+        </w:rPr>
+      </w:r>
+    </w:p>
+    <w:p>
+      <w:pPr>
+        <w:pStyle w:val="Normal"/>
+        <w:jc w:val="both"/>
+        <w:rPr>
+          <w:b w:val="false"/>
+          <w:b w:val="false"/>
+          <w:bCs w:val="false"/>
+          <w:i w:val="false"/>
+          <w:i w:val="false"/>
+          <w:iCs w:val="false"/>
+        </w:rPr>
+      </w:pPr>
+      <w:r>
+        <w:rPr>
+          <w:b w:val="false"/>
+          <w:bCs w:val="false"/>
+          <w:i w:val="false"/>
+          <w:iCs w:val="false"/>
+        </w:rPr>
+      </w:r>
+    </w:p>
+    <w:p>
+      <w:pPr>
+        <w:pStyle w:val="Normal"/>
+        <w:jc w:val="both"/>
+        <w:rPr>
+          <w:b w:val="false"/>
+          <w:b w:val="false"/>
+          <w:bCs w:val="false"/>
+          <w:i w:val="false"/>
+          <w:i w:val="false"/>
+          <w:iCs w:val="false"/>
+        </w:rPr>
+      </w:pPr>
+      <w:r>
+        <w:rPr>
+          <w:b w:val="false"/>
+          <w:bCs w:val="false"/>
+          <w:i w:val="false"/>
+          <w:iCs w:val="false"/>
+        </w:rPr>
+      </w:r>
+    </w:p>
+    <w:p>
+      <w:pPr>
+        <w:pStyle w:val="Normal"/>
+        <w:jc w:val="both"/>
+        <w:rPr>
+          <w:b w:val="false"/>
+          <w:b w:val="false"/>
+          <w:bCs w:val="false"/>
+          <w:i w:val="false"/>
+          <w:i w:val="false"/>
+          <w:iCs w:val="false"/>
+        </w:rPr>
+      </w:pPr>
+      <w:r>
+        <w:rPr>
+          <w:b w:val="false"/>
+          <w:bCs w:val="false"/>
+          <w:i w:val="false"/>
+          <w:iCs w:val="false"/>
+        </w:rPr>
+      </w:r>
+    </w:p>
+    <w:p>
+      <w:pPr>
+        <w:pStyle w:val="Normal"/>
+        <w:jc w:val="both"/>
+        <w:rPr>
+          <w:b w:val="false"/>
+          <w:b w:val="false"/>
+          <w:bCs w:val="false"/>
+          <w:i w:val="false"/>
+          <w:i w:val="false"/>
+          <w:iCs w:val="false"/>
+        </w:rPr>
+      </w:pPr>
+      <w:r>
+        <w:rPr>
+          <w:b w:val="false"/>
+          <w:bCs w:val="false"/>
+          <w:i w:val="false"/>
+          <w:iCs w:val="false"/>
+        </w:rPr>
+      </w:r>
+    </w:p>
+    <w:p>
+      <w:pPr>
+        <w:pStyle w:val="Normal"/>
+        <w:jc w:val="both"/>
+        <w:rPr>
+          <w:b w:val="false"/>
+          <w:b w:val="false"/>
+          <w:bCs w:val="false"/>
+          <w:i w:val="false"/>
+          <w:i w:val="false"/>
+          <w:iCs w:val="false"/>
+        </w:rPr>
+      </w:pPr>
+      <w:r>
+        <w:rPr>
+          <w:b w:val="false"/>
+          <w:bCs w:val="false"/>
+          <w:i w:val="false"/>
+          <w:iCs w:val="false"/>
+        </w:rPr>
+      </w:r>
+    </w:p>
+    <w:p>
+      <w:pPr>
+        <w:pStyle w:val="Normal"/>
+        <w:jc w:val="both"/>
+        <w:rPr>
+          <w:b w:val="false"/>
+          <w:b w:val="false"/>
+          <w:bCs w:val="false"/>
+          <w:i w:val="false"/>
+          <w:i w:val="false"/>
+          <w:iCs w:val="false"/>
+        </w:rPr>
+      </w:pPr>
+      <w:r>
+        <w:rPr>
+          <w:b w:val="false"/>
+          <w:bCs w:val="false"/>
+          <w:i w:val="false"/>
+          <w:iCs w:val="false"/>
+        </w:rPr>
+      </w:r>
+    </w:p>
+    <w:p>
+      <w:pPr>
+        <w:pStyle w:val="Normal"/>
+        <w:jc w:val="both"/>
+        <w:rPr>
+          <w:b w:val="false"/>
+          <w:b w:val="false"/>
+          <w:bCs w:val="false"/>
+          <w:i w:val="false"/>
+          <w:i w:val="false"/>
+          <w:iCs w:val="false"/>
+        </w:rPr>
+      </w:pPr>
+      <w:r>
+        <w:rPr>
+          <w:b w:val="false"/>
+          <w:bCs w:val="false"/>
+          <w:i w:val="false"/>
+          <w:iCs w:val="false"/>
+        </w:rPr>
+      </w:r>
+    </w:p>
+    <w:p>
+      <w:pPr>
+        <w:pStyle w:val="Normal"/>
+        <w:jc w:val="both"/>
+        <w:rPr>
+          <w:b w:val="false"/>
+          <w:b w:val="false"/>
+          <w:bCs w:val="false"/>
+          <w:i w:val="false"/>
+          <w:i w:val="false"/>
+          <w:iCs w:val="false"/>
+        </w:rPr>
+      </w:pPr>
+      <w:r>
+        <w:rPr>
+          <w:b w:val="false"/>
+          <w:bCs w:val="false"/>
+          <w:i w:val="false"/>
+          <w:iCs w:val="false"/>
+        </w:rPr>
+      </w:r>
+    </w:p>
+    <w:p>
+      <w:pPr>
+        <w:pStyle w:val="Normal"/>
+        <w:jc w:val="both"/>
+        <w:rPr>
+          <w:b w:val="false"/>
+          <w:b w:val="false"/>
+          <w:bCs w:val="false"/>
+          <w:i w:val="false"/>
+          <w:i w:val="false"/>
+          <w:iCs w:val="false"/>
+        </w:rPr>
+      </w:pPr>
+      <w:r>
+        <w:rPr>
+          <w:b w:val="false"/>
+          <w:bCs w:val="false"/>
+          <w:i w:val="false"/>
+          <w:iCs w:val="false"/>
+        </w:rPr>
+      </w:r>
+    </w:p>
+    <w:p>
+      <w:pPr>
+        <w:pStyle w:val="Normal"/>
+        <w:jc w:val="both"/>
+        <w:rPr>
+          <w:b w:val="false"/>
+          <w:b w:val="false"/>
+          <w:bCs w:val="false"/>
+          <w:i w:val="false"/>
+          <w:i w:val="false"/>
+          <w:iCs w:val="false"/>
+        </w:rPr>
+      </w:pPr>
+      <w:r>
+        <w:rPr>
+          <w:b w:val="false"/>
+          <w:bCs w:val="false"/>
+          <w:i w:val="false"/>
+          <w:iCs w:val="false"/>
+        </w:rPr>
+      </w:r>
+    </w:p>
+    <w:p>
+      <w:pPr>
+        <w:pStyle w:val="Normal"/>
+        <w:jc w:val="both"/>
+        <w:rPr>
+          <w:b w:val="false"/>
+          <w:b w:val="false"/>
+          <w:bCs w:val="false"/>
+          <w:i w:val="false"/>
+          <w:i w:val="false"/>
+          <w:iCs w:val="false"/>
+        </w:rPr>
+      </w:pPr>
+      <w:r>
+        <w:rPr>
+          <w:b w:val="false"/>
+          <w:bCs w:val="false"/>
+          <w:i w:val="false"/>
+          <w:iCs w:val="false"/>
+        </w:rPr>
+      </w:r>
+    </w:p>
+    <w:p>
+      <w:pPr>
+        <w:pStyle w:val="Normal"/>
+        <w:jc w:val="both"/>
+        <w:rPr>
+          <w:b w:val="false"/>
+          <w:b w:val="false"/>
+          <w:bCs w:val="false"/>
+          <w:i w:val="false"/>
+          <w:i w:val="false"/>
+          <w:iCs w:val="false"/>
+        </w:rPr>
+      </w:pPr>
+      <w:r>
+        <w:rPr>
+          <w:b w:val="false"/>
+          <w:bCs w:val="false"/>
+          <w:i w:val="false"/>
+          <w:iCs w:val="false"/>
+        </w:rPr>
+      </w:r>
+    </w:p>
+    <w:p>
+      <w:pPr>
+        <w:pStyle w:val="Normal"/>
+        <w:jc w:val="both"/>
+        <w:rPr>
+          <w:b w:val="false"/>
+          <w:b w:val="false"/>
+          <w:bCs w:val="false"/>
+          <w:i w:val="false"/>
+          <w:i w:val="false"/>
+          <w:iCs w:val="false"/>
+        </w:rPr>
+      </w:pPr>
+      <w:r>
+        <w:rPr>
+          <w:b w:val="false"/>
+          <w:bCs w:val="false"/>
+          <w:i w:val="false"/>
+          <w:iCs w:val="false"/>
+        </w:rPr>
+      </w:r>
+    </w:p>
+    <w:p>
+      <w:pPr>
+        <w:pStyle w:val="Normal"/>
+        <w:jc w:val="both"/>
+        <w:rPr>
+          <w:b w:val="false"/>
+          <w:b w:val="false"/>
+          <w:bCs w:val="false"/>
+          <w:i w:val="false"/>
+          <w:i w:val="false"/>
+          <w:iCs w:val="false"/>
+        </w:rPr>
+      </w:pPr>
+      <w:r>
+        <w:rPr>
+          <w:b w:val="false"/>
+          <w:bCs w:val="false"/>
+          <w:i w:val="false"/>
+          <w:iCs w:val="false"/>
+        </w:rPr>
+      </w:r>
+    </w:p>
+    <w:p>
+      <w:pPr>
+        <w:pStyle w:val="Normal"/>
+        <w:jc w:val="both"/>
+        <w:rPr>
+          <w:b w:val="false"/>
+          <w:b w:val="false"/>
+          <w:bCs w:val="false"/>
+          <w:i w:val="false"/>
+          <w:i w:val="false"/>
+          <w:iCs w:val="false"/>
+        </w:rPr>
+      </w:pPr>
+      <w:r>
+        <w:rPr>
+          <w:b w:val="false"/>
+          <w:bCs w:val="false"/>
+          <w:i w:val="false"/>
+          <w:iCs w:val="false"/>
+        </w:rPr>
+      </w:r>
+    </w:p>
+    <w:p>
+      <w:pPr>
+        <w:pStyle w:val="Normal"/>
+        <w:jc w:val="both"/>
+        <w:rPr>
+          <w:b w:val="false"/>
+          <w:b w:val="false"/>
+          <w:bCs w:val="false"/>
+          <w:i w:val="false"/>
+          <w:i w:val="false"/>
+          <w:iCs w:val="false"/>
+        </w:rPr>
+      </w:pPr>
+      <w:r>
+        <w:rPr>
+          <w:b w:val="false"/>
+          <w:bCs w:val="false"/>
+          <w:i w:val="false"/>
+          <w:iCs w:val="false"/>
+        </w:rPr>
+      </w:r>
+    </w:p>
+    <w:p>
+      <w:pPr>
+        <w:pStyle w:val="Normal"/>
+        <w:jc w:val="both"/>
+        <w:rPr>
+          <w:b w:val="false"/>
+          <w:b w:val="false"/>
+          <w:bCs w:val="false"/>
+          <w:i w:val="false"/>
+          <w:i w:val="false"/>
+          <w:iCs w:val="false"/>
+        </w:rPr>
+      </w:pPr>
+      <w:r>
+        <w:rPr>
+          <w:b w:val="false"/>
+          <w:bCs w:val="false"/>
+          <w:i w:val="false"/>
+          <w:iCs w:val="false"/>
+        </w:rPr>
+      </w:r>
+    </w:p>
+    <w:p>
+      <w:pPr>
+        <w:pStyle w:val="Normal"/>
+        <w:jc w:val="both"/>
+        <w:rPr>
+          <w:b w:val="false"/>
+          <w:b w:val="false"/>
+          <w:bCs w:val="false"/>
+          <w:i w:val="false"/>
+          <w:i w:val="false"/>
+          <w:iCs w:val="false"/>
+        </w:rPr>
+      </w:pPr>
+      <w:r>
+        <w:rPr>
+          <w:b w:val="false"/>
+          <w:bCs w:val="false"/>
+          <w:i w:val="false"/>
+          <w:iCs w:val="false"/>
+        </w:rPr>
+      </w:r>
+    </w:p>
+    <w:p>
+      <w:pPr>
+        <w:pStyle w:val="Normal"/>
+        <w:jc w:val="both"/>
+        <w:rPr>
+          <w:b w:val="false"/>
+          <w:b w:val="false"/>
+          <w:bCs w:val="false"/>
+          <w:i w:val="false"/>
+          <w:i w:val="false"/>
+          <w:iCs w:val="false"/>
+        </w:rPr>
+      </w:pPr>
+      <w:r>
+        <w:rPr>
+          <w:b w:val="false"/>
+          <w:bCs w:val="false"/>
+          <w:i w:val="false"/>
+          <w:iCs w:val="false"/>
+        </w:rPr>
+      </w:r>
+    </w:p>
+    <w:p>
+      <w:pPr>
+        <w:pStyle w:val="Normal"/>
+        <w:jc w:val="both"/>
+        <w:rPr>
+          <w:b w:val="false"/>
+          <w:b w:val="false"/>
+          <w:bCs w:val="false"/>
+          <w:i w:val="false"/>
+          <w:i w:val="false"/>
+          <w:iCs w:val="false"/>
+        </w:rPr>
+      </w:pPr>
+      <w:r>
+        <w:rPr>
+          <w:b w:val="false"/>
+          <w:bCs w:val="false"/>
+          <w:i w:val="false"/>
+          <w:iCs w:val="false"/>
+        </w:rPr>
       </w:r>
     </w:p>
     <w:p>
@@ -3488,6 +3758,11 @@
       <w:lang w:val="zxx" w:eastAsia="zxx" w:bidi="zxx"/>
     </w:rPr>
   </w:style>
+  <w:style w:type="character" w:styleId="ListLabel1">
+    <w:name w:val="ListLabel 1"/>
+    <w:qFormat/>
+    <w:rPr/>
+  </w:style>
   <w:style w:type="paragraph" w:styleId="Ttulo">
     <w:name w:val="Título"/>
     <w:basedOn w:val="Normal"/>

</xml_diff>

<commit_message>
Remoção de pasta node_modules
</commit_message>
<xml_diff>
--- a/documentacao/TCC.docx
+++ b/documentacao/TCC.docx
@@ -1717,12 +1717,6 @@
           <w:bCs w:val="false"/>
         </w:rPr>
         <w:tab/>
-      </w:r>
-      <w:r>
-        <w:rPr>
-          <w:b w:val="false"/>
-          <w:bCs w:val="false"/>
-        </w:rPr>
         <w:t xml:space="preserve">A aplicação deverá fornecer segurança e integridade de acesso, por isso, será utilizado o Framework </w:t>
       </w:r>
       <w:r>
@@ -1849,11 +1843,35 @@
       <w:pPr>
         <w:pStyle w:val="Normal"/>
         <w:jc w:val="both"/>
-        <w:rPr>
-          <w:b w:val="false"/>
-          <w:b w:val="false"/>
-          <w:bCs w:val="false"/>
-        </w:rPr>
+        <w:rPr/>
+      </w:pPr>
+      <w:r>
+        <w:rPr>
+          <w:b w:val="false"/>
+          <w:bCs w:val="false"/>
+        </w:rPr>
+        <w:t>Spring WebFlow</w:t>
+      </w:r>
+    </w:p>
+    <w:p>
+      <w:pPr>
+        <w:pStyle w:val="Normal"/>
+        <w:jc w:val="both"/>
+        <w:rPr>
+          <w:b w:val="false"/>
+          <w:b w:val="false"/>
+          <w:bCs w:val="false"/>
+        </w:rPr>
+      </w:pPr>
+      <w:r>
+        <w:rPr/>
+      </w:r>
+    </w:p>
+    <w:p>
+      <w:pPr>
+        <w:pStyle w:val="Normal"/>
+        <w:jc w:val="both"/>
+        <w:rPr/>
       </w:pPr>
       <w:r>
         <w:rPr>
@@ -1867,11 +1885,21 @@
       <w:pPr>
         <w:pStyle w:val="Normal"/>
         <w:jc w:val="both"/>
-        <w:rPr>
-          <w:b w:val="false"/>
-          <w:b w:val="false"/>
-          <w:bCs w:val="false"/>
-        </w:rPr>
+        <w:rPr/>
+      </w:pPr>
+      <w:r>
+        <w:rPr>
+          <w:b w:val="false"/>
+          <w:bCs w:val="false"/>
+        </w:rPr>
+        <w:t>Spring Security</w:t>
+      </w:r>
+    </w:p>
+    <w:p>
+      <w:pPr>
+        <w:pStyle w:val="Normal"/>
+        <w:jc w:val="both"/>
+        <w:rPr/>
       </w:pPr>
       <w:r>
         <w:rPr>
@@ -1885,34 +1913,68 @@
       <w:pPr>
         <w:pStyle w:val="Normal"/>
         <w:jc w:val="both"/>
-        <w:rPr>
-          <w:b w:val="false"/>
-          <w:b w:val="false"/>
-          <w:bCs w:val="false"/>
-        </w:rPr>
-      </w:pPr>
-      <w:r>
-        <w:rPr>
-          <w:b w:val="false"/>
-          <w:bCs w:val="false"/>
-        </w:rPr>
-      </w:r>
-    </w:p>
-    <w:p>
-      <w:pPr>
-        <w:pStyle w:val="Normal"/>
-        <w:jc w:val="both"/>
-        <w:rPr>
-          <w:b w:val="false"/>
-          <w:b w:val="false"/>
-          <w:bCs w:val="false"/>
-        </w:rPr>
-      </w:pPr>
-      <w:r>
-        <w:rPr>
-          <w:b w:val="false"/>
-          <w:bCs w:val="false"/>
-        </w:rPr>
+        <w:rPr/>
+      </w:pPr>
+      <w:r>
+        <w:rPr>
+          <w:b w:val="false"/>
+          <w:bCs w:val="false"/>
+        </w:rPr>
+        <w:tab/>
+        <w:t>O Spring security irá fornecer recursos avançados e de simples configuração para a aplicação</w:t>
+      </w:r>
+    </w:p>
+    <w:p>
+      <w:pPr>
+        <w:pStyle w:val="Normal"/>
+        <w:jc w:val="both"/>
+        <w:rPr>
+          <w:b w:val="false"/>
+          <w:b w:val="false"/>
+          <w:bCs w:val="false"/>
+        </w:rPr>
+      </w:pPr>
+      <w:r>
+        <w:rPr>
+          <w:b w:val="false"/>
+          <w:bCs w:val="false"/>
+        </w:rPr>
+        <w:tab/>
+      </w:r>
+    </w:p>
+    <w:p>
+      <w:pPr>
+        <w:pStyle w:val="Normal"/>
+        <w:jc w:val="both"/>
+        <w:rPr>
+          <w:b w:val="false"/>
+          <w:b w:val="false"/>
+          <w:bCs w:val="false"/>
+        </w:rPr>
+      </w:pPr>
+      <w:r>
+        <w:rPr>
+          <w:b w:val="false"/>
+          <w:bCs w:val="false"/>
+        </w:rPr>
+      </w:r>
+    </w:p>
+    <w:p>
+      <w:pPr>
+        <w:pStyle w:val="Normal"/>
+        <w:jc w:val="both"/>
+        <w:rPr>
+          <w:b w:val="false"/>
+          <w:b w:val="false"/>
+          <w:bCs w:val="false"/>
+        </w:rPr>
+      </w:pPr>
+      <w:r>
+        <w:rPr>
+          <w:b w:val="false"/>
+          <w:bCs w:val="false"/>
+        </w:rPr>
+        <w:t>Mensageria</w:t>
       </w:r>
     </w:p>
     <w:p>
@@ -3752,6 +3814,7 @@
   </w:style>
   <w:style w:type="character" w:styleId="LinkdaInternet">
     <w:name w:val="Link da Internet"/>
+    <w:qFormat/>
     <w:rPr>
       <w:color w:val="000080"/>
       <w:u w:val="single"/>
@@ -3763,22 +3826,35 @@
     <w:qFormat/>
     <w:rPr/>
   </w:style>
-  <w:style w:type="paragraph" w:styleId="Ttulo">
-    <w:name w:val="Título"/>
+  <w:style w:type="character" w:styleId="ListLabel2">
+    <w:name w:val="ListLabel 2"/>
+    <w:qFormat/>
+    <w:rPr/>
+  </w:style>
+  <w:style w:type="character" w:styleId="InternetLink">
+    <w:name w:val="Internet Link"/>
+    <w:rPr>
+      <w:color w:val="000080"/>
+      <w:u w:val="single"/>
+      <w:lang w:val="zxx" w:eastAsia="zxx" w:bidi="zxx"/>
+    </w:rPr>
+  </w:style>
+  <w:style w:type="paragraph" w:styleId="Heading">
+    <w:name w:val="Heading"/>
     <w:basedOn w:val="Normal"/>
-    <w:next w:val="Corpodotexto"/>
+    <w:next w:val="TextBody"/>
     <w:qFormat/>
     <w:pPr>
       <w:keepNext w:val="true"/>
       <w:spacing w:before="240" w:after="120"/>
     </w:pPr>
     <w:rPr>
-      <w:rFonts w:ascii="Liberation Sans" w:hAnsi="Liberation Sans" w:eastAsia="Microsoft YaHei" w:cs="Arial"/>
+      <w:rFonts w:ascii="Liberation Sans" w:hAnsi="Liberation Sans" w:eastAsia="Noto Sans CJK SC" w:cs="Droid Sans Devanagari"/>
       <w:sz w:val="28"/>
       <w:szCs w:val="28"/>
     </w:rPr>
   </w:style>
-  <w:style w:type="paragraph" w:styleId="Corpodotexto">
+  <w:style w:type="paragraph" w:styleId="TextBody">
     <w:name w:val="Body Text"/>
     <w:basedOn w:val="Normal"/>
     <w:pPr>
@@ -3786,15 +3862,15 @@
     </w:pPr>
     <w:rPr/>
   </w:style>
-  <w:style w:type="paragraph" w:styleId="Lista">
+  <w:style w:type="paragraph" w:styleId="List">
     <w:name w:val="List"/>
-    <w:basedOn w:val="Corpodotexto"/>
+    <w:basedOn w:val="TextBody"/>
     <w:pPr/>
     <w:rPr>
       <w:rFonts w:cs="Arial"/>
     </w:rPr>
   </w:style>
-  <w:style w:type="paragraph" w:styleId="Legenda">
+  <w:style w:type="paragraph" w:styleId="Caption">
     <w:name w:val="Caption"/>
     <w:basedOn w:val="Normal"/>
     <w:qFormat/>
@@ -3810,6 +3886,32 @@
       <w:szCs w:val="24"/>
     </w:rPr>
   </w:style>
+  <w:style w:type="paragraph" w:styleId="Index">
+    <w:name w:val="Index"/>
+    <w:basedOn w:val="Normal"/>
+    <w:qFormat/>
+    <w:pPr>
+      <w:suppressLineNumbers/>
+    </w:pPr>
+    <w:rPr>
+      <w:rFonts w:cs="Droid Sans Devanagari"/>
+    </w:rPr>
+  </w:style>
+  <w:style w:type="paragraph" w:styleId="Ttulo">
+    <w:name w:val="Título"/>
+    <w:basedOn w:val="Normal"/>
+    <w:next w:val="TextBody"/>
+    <w:qFormat/>
+    <w:pPr>
+      <w:keepNext w:val="true"/>
+      <w:spacing w:before="240" w:after="120"/>
+    </w:pPr>
+    <w:rPr>
+      <w:rFonts w:ascii="Liberation Sans" w:hAnsi="Liberation Sans" w:eastAsia="Microsoft YaHei" w:cs="Arial"/>
+      <w:sz w:val="28"/>
+      <w:szCs w:val="28"/>
+    </w:rPr>
+  </w:style>
   <w:style w:type="paragraph" w:styleId="Ndice">
     <w:name w:val="Índice"/>
     <w:basedOn w:val="Normal"/>

</xml_diff>

<commit_message>
Carga inicial do diagrama de banco de dados
</commit_message>
<xml_diff>
--- a/documentacao/TCC.docx
+++ b/documentacao/TCC.docx
@@ -1864,7 +1864,24 @@
         </w:rPr>
       </w:pPr>
       <w:r>
+        <w:rPr>
+          <w:b w:val="false"/>
+          <w:bCs w:val="false"/>
+        </w:rPr>
+      </w:r>
+    </w:p>
+    <w:p>
+      <w:pPr>
+        <w:pStyle w:val="Normal"/>
+        <w:jc w:val="both"/>
         <w:rPr/>
+      </w:pPr>
+      <w:r>
+        <w:rPr>
+          <w:b w:val="false"/>
+          <w:bCs w:val="false"/>
+        </w:rPr>
+        <w:tab/>
       </w:r>
     </w:p>
     <w:p>
@@ -1878,6 +1895,20 @@
           <w:b w:val="false"/>
           <w:bCs w:val="false"/>
         </w:rPr>
+        <w:t>Spring Security</w:t>
+      </w:r>
+    </w:p>
+    <w:p>
+      <w:pPr>
+        <w:pStyle w:val="Normal"/>
+        <w:jc w:val="both"/>
+        <w:rPr/>
+      </w:pPr>
+      <w:r>
+        <w:rPr>
+          <w:b w:val="false"/>
+          <w:bCs w:val="false"/>
+        </w:rPr>
         <w:tab/>
       </w:r>
     </w:p>
@@ -1892,28 +1923,19 @@
           <w:b w:val="false"/>
           <w:bCs w:val="false"/>
         </w:rPr>
-        <w:t>Spring Security</w:t>
-      </w:r>
-    </w:p>
-    <w:p>
-      <w:pPr>
-        <w:pStyle w:val="Normal"/>
-        <w:jc w:val="both"/>
-        <w:rPr/>
-      </w:pPr>
-      <w:r>
-        <w:rPr>
-          <w:b w:val="false"/>
-          <w:bCs w:val="false"/>
-        </w:rPr>
         <w:tab/>
-      </w:r>
-    </w:p>
-    <w:p>
-      <w:pPr>
-        <w:pStyle w:val="Normal"/>
-        <w:jc w:val="both"/>
-        <w:rPr/>
+        <w:t xml:space="preserve">O Spring security irá fornecer recursos avançados e de simples configuração para a aplicação, tem bastante opções </w:t>
+      </w:r>
+    </w:p>
+    <w:p>
+      <w:pPr>
+        <w:pStyle w:val="Normal"/>
+        <w:jc w:val="both"/>
+        <w:rPr>
+          <w:b w:val="false"/>
+          <w:b w:val="false"/>
+          <w:bCs w:val="false"/>
+        </w:rPr>
       </w:pPr>
       <w:r>
         <w:rPr>
@@ -1921,7 +1943,41 @@
           <w:bCs w:val="false"/>
         </w:rPr>
         <w:tab/>
-        <w:t>O Spring security irá fornecer recursos avançados e de simples configuração para a aplicação</w:t>
+      </w:r>
+    </w:p>
+    <w:p>
+      <w:pPr>
+        <w:pStyle w:val="Normal"/>
+        <w:jc w:val="both"/>
+        <w:rPr>
+          <w:b w:val="false"/>
+          <w:b w:val="false"/>
+          <w:bCs w:val="false"/>
+        </w:rPr>
+      </w:pPr>
+      <w:r>
+        <w:rPr>
+          <w:b w:val="false"/>
+          <w:bCs w:val="false"/>
+        </w:rPr>
+      </w:r>
+    </w:p>
+    <w:p>
+      <w:pPr>
+        <w:pStyle w:val="Normal"/>
+        <w:jc w:val="both"/>
+        <w:rPr>
+          <w:b w:val="false"/>
+          <w:b w:val="false"/>
+          <w:bCs w:val="false"/>
+        </w:rPr>
+      </w:pPr>
+      <w:r>
+        <w:rPr>
+          <w:b w:val="false"/>
+          <w:bCs w:val="false"/>
+        </w:rPr>
+        <w:t>Modelagem de dados</w:t>
       </w:r>
     </w:p>
     <w:p>
@@ -1940,6 +1996,25 @@
           <w:bCs w:val="false"/>
         </w:rPr>
         <w:tab/>
+      </w:r>
+    </w:p>
+    <w:p>
+      <w:pPr>
+        <w:pStyle w:val="Normal"/>
+        <w:jc w:val="both"/>
+        <w:rPr>
+          <w:b w:val="false"/>
+          <w:b w:val="false"/>
+          <w:bCs w:val="false"/>
+        </w:rPr>
+      </w:pPr>
+      <w:r>
+        <w:rPr>
+          <w:b w:val="false"/>
+          <w:bCs w:val="false"/>
+        </w:rPr>
+        <w:tab/>
+        <w:t>Para a modelagem de dados, utilizamos PgModeler</w:t>
       </w:r>
     </w:p>
     <w:p>
@@ -3839,6 +3914,16 @@
       <w:lang w:val="zxx" w:eastAsia="zxx" w:bidi="zxx"/>
     </w:rPr>
   </w:style>
+  <w:style w:type="character" w:styleId="ListLabel3">
+    <w:name w:val="ListLabel 3"/>
+    <w:qFormat/>
+    <w:rPr/>
+  </w:style>
+  <w:style w:type="character" w:styleId="ListLabel4">
+    <w:name w:val="ListLabel 4"/>
+    <w:qFormat/>
+    <w:rPr/>
+  </w:style>
   <w:style w:type="paragraph" w:styleId="Heading">
     <w:name w:val="Heading"/>
     <w:basedOn w:val="Normal"/>

</xml_diff>

<commit_message>
Mudança do sistema operacional do meu ambiente, de Manjaro para Windows 10
</commit_message>
<xml_diff>
--- a/documentacao/TCC.docx
+++ b/documentacao/TCC.docx
@@ -1675,11 +1675,7 @@
       <w:pPr>
         <w:pStyle w:val="Normal"/>
         <w:jc w:val="both"/>
-        <w:rPr>
-          <w:b w:val="false"/>
-          <w:b w:val="false"/>
-          <w:bCs w:val="false"/>
-        </w:rPr>
+        <w:rPr/>
       </w:pPr>
       <w:r>
         <w:rPr>
@@ -1687,22 +1683,7 @@
           <w:bCs w:val="false"/>
         </w:rPr>
         <w:tab/>
-        <w:t>De acordo com Somerville[Engenharia de Software – Somerville – 8 edição, 2007],</w:t>
-      </w:r>
-    </w:p>
-    <w:p>
-      <w:pPr>
-        <w:pStyle w:val="Normal"/>
-        <w:jc w:val="both"/>
-        <w:rPr/>
-      </w:pPr>
-      <w:r>
-        <w:rPr>
-          <w:b w:val="false"/>
-          <w:bCs w:val="false"/>
-        </w:rPr>
-        <w:tab/>
-        <w:t>“São as declarações de serviços que o sistema deve fornecer, como o sistema deverá reagir a entradas específicas, e como o sistema deverá se comportar em determinadas situações”.</w:t>
+        <w:t>De acordo com Somerville[Engenharia de Software – Somerville – 8 edição, 2007], “São as declarações de serviços que o sistema deve fornecer, como o sistema deverá reagir a entradas específicas, e como o sistema deverá se comportar em determinadas situações”.</w:t>
       </w:r>
     </w:p>
     <w:p>
@@ -1727,6 +1708,128 @@
           <w:iCs/>
         </w:rPr>
         <w:t>Spring Security</w:t>
+      </w:r>
+    </w:p>
+    <w:p>
+      <w:pPr>
+        <w:pStyle w:val="Normal"/>
+        <w:jc w:val="both"/>
+        <w:rPr>
+          <w:b w:val="false"/>
+          <w:b w:val="false"/>
+          <w:bCs w:val="false"/>
+          <w:i/>
+          <w:i/>
+          <w:iCs/>
+        </w:rPr>
+      </w:pPr>
+      <w:r>
+        <w:rPr>
+          <w:b w:val="false"/>
+          <w:bCs w:val="false"/>
+          <w:i/>
+          <w:iCs/>
+        </w:rPr>
+      </w:r>
+    </w:p>
+    <w:p>
+      <w:pPr>
+        <w:pStyle w:val="Normal"/>
+        <w:jc w:val="both"/>
+        <w:rPr>
+          <w:i w:val="false"/>
+          <w:i w:val="false"/>
+          <w:iCs w:val="false"/>
+        </w:rPr>
+      </w:pPr>
+      <w:r>
+        <w:rPr>
+          <w:b w:val="false"/>
+          <w:bCs w:val="false"/>
+          <w:i w:val="false"/>
+          <w:iCs w:val="false"/>
+        </w:rPr>
+        <w:t>Tipos de Licenças Ambientais</w:t>
+      </w:r>
+    </w:p>
+    <w:p>
+      <w:pPr>
+        <w:pStyle w:val="Normal"/>
+        <w:jc w:val="both"/>
+        <w:rPr>
+          <w:b w:val="false"/>
+          <w:b w:val="false"/>
+          <w:bCs w:val="false"/>
+        </w:rPr>
+      </w:pPr>
+      <w:r>
+        <w:rPr>
+          <w:b w:val="false"/>
+          <w:bCs w:val="false"/>
+        </w:rPr>
+      </w:r>
+    </w:p>
+    <w:p>
+      <w:pPr>
+        <w:pStyle w:val="Normal"/>
+        <w:jc w:val="both"/>
+        <w:rPr>
+          <w:i w:val="false"/>
+          <w:i w:val="false"/>
+          <w:iCs w:val="false"/>
+        </w:rPr>
+      </w:pPr>
+      <w:r>
+        <w:rPr>
+          <w:b w:val="false"/>
+          <w:bCs w:val="false"/>
+          <w:i w:val="false"/>
+          <w:iCs w:val="false"/>
+        </w:rPr>
+        <w:tab/>
+        <w:t>Licença Prévia,</w:t>
+      </w:r>
+    </w:p>
+    <w:p>
+      <w:pPr>
+        <w:pStyle w:val="Normal"/>
+        <w:jc w:val="both"/>
+        <w:rPr>
+          <w:i w:val="false"/>
+          <w:i w:val="false"/>
+          <w:iCs w:val="false"/>
+        </w:rPr>
+      </w:pPr>
+      <w:r>
+        <w:rPr>
+          <w:b w:val="false"/>
+          <w:bCs w:val="false"/>
+          <w:i w:val="false"/>
+          <w:iCs w:val="false"/>
+        </w:rPr>
+        <w:tab/>
+        <w:t>Licença de Instalação</w:t>
+      </w:r>
+    </w:p>
+    <w:p>
+      <w:pPr>
+        <w:pStyle w:val="Normal"/>
+        <w:jc w:val="both"/>
+        <w:rPr>
+          <w:i w:val="false"/>
+          <w:i w:val="false"/>
+          <w:iCs w:val="false"/>
+        </w:rPr>
+      </w:pPr>
+      <w:r>
+        <w:rPr>
+          <w:b w:val="false"/>
+          <w:bCs w:val="false"/>
+          <w:i w:val="false"/>
+          <w:iCs w:val="false"/>
+        </w:rPr>
+        <w:tab/>
+        <w:t>Licença de Operação</w:t>
       </w:r>
     </w:p>
     <w:p>
@@ -3924,6 +4027,16 @@
     <w:qFormat/>
     <w:rPr/>
   </w:style>
+  <w:style w:type="character" w:styleId="ListLabel5">
+    <w:name w:val="ListLabel 5"/>
+    <w:qFormat/>
+    <w:rPr/>
+  </w:style>
+  <w:style w:type="character" w:styleId="ListLabel6">
+    <w:name w:val="ListLabel 6"/>
+    <w:qFormat/>
+    <w:rPr/>
+  </w:style>
   <w:style w:type="paragraph" w:styleId="Heading">
     <w:name w:val="Heading"/>
     <w:basedOn w:val="Normal"/>

</xml_diff>

<commit_message>
Configuração do Spring Security
</commit_message>
<xml_diff>
--- a/documentacao/TCC.docx
+++ b/documentacao/TCC.docx
@@ -802,13 +802,8 @@
                     <w:t xml:space="preserve">Orientador: Prof. </w:t>
                   </w:r>
                   <w:r>
-                    <w:t xml:space="preserve">Dr. Pedro </w:t>
+                    <w:t>Dr. Pedro A.Oliveira</w:t>
                   </w:r>
-                  <w:proofErr w:type="gramStart"/>
-                  <w:r>
-                    <w:t>A.Oliveira</w:t>
-                  </w:r>
-                  <w:proofErr w:type="gramEnd"/>
                 </w:p>
               </w:txbxContent>
             </v:textbox>
@@ -1942,15 +1937,41 @@
         <w:p>
           <w:pPr>
             <w:pStyle w:val="CabealhodoSumrio"/>
+            <w:jc w:val="center"/>
+            <w:rPr>
+              <w:rFonts w:ascii="Times New Roman" w:hAnsi="Times New Roman" w:cs="Times New Roman"/>
+              <w:b/>
+              <w:bCs/>
+              <w:color w:val="000000" w:themeColor="text1"/>
+              <w:sz w:val="24"/>
+              <w:szCs w:val="24"/>
+            </w:rPr>
           </w:pPr>
           <w:r>
-            <w:t>Sumário</w:t>
+            <w:rPr>
+              <w:rFonts w:ascii="Times New Roman" w:hAnsi="Times New Roman" w:cs="Times New Roman"/>
+              <w:b/>
+              <w:bCs/>
+              <w:color w:val="000000" w:themeColor="text1"/>
+              <w:sz w:val="24"/>
+              <w:szCs w:val="24"/>
+            </w:rPr>
+            <w:t>SUMÁRIO</w:t>
           </w:r>
         </w:p>
         <w:p>
           <w:pPr>
+            <w:pStyle w:val="Sumrio1"/>
+            <w:tabs>
+              <w:tab w:val="right" w:leader="dot" w:pos="9628"/>
+            </w:tabs>
             <w:rPr>
-              <w:rFonts w:hint="eastAsia"/>
+              <w:rFonts w:asciiTheme="minorHAnsi" w:eastAsiaTheme="minorEastAsia" w:hAnsiTheme="minorHAnsi" w:cstheme="minorBidi"/>
+              <w:noProof/>
+              <w:kern w:val="0"/>
+              <w:sz w:val="22"/>
+              <w:szCs w:val="22"/>
+              <w:lang w:eastAsia="pt-BR" w:bidi="ar-SA"/>
             </w:rPr>
           </w:pPr>
           <w:r>
@@ -1960,19 +1981,525 @@
             <w:instrText xml:space="preserve"> TOC \o "1-3" \h \z \u </w:instrText>
           </w:r>
           <w:r>
+            <w:fldChar w:fldCharType="separate"/>
+          </w:r>
+          <w:hyperlink w:anchor="_Toc32094398" w:history="1">
+            <w:r>
+              <w:rPr>
+                <w:rStyle w:val="Hyperlink"/>
+                <w:rFonts w:ascii="Times New Roman" w:hAnsi="Times New Roman" w:cs="Times New Roman"/>
+                <w:noProof/>
+                <w:spacing w:val="5"/>
+              </w:rPr>
+              <w:t>1.Objetivo do trabalho</w:t>
+            </w:r>
+            <w:r>
+              <w:rPr>
+                <w:noProof/>
+                <w:webHidden/>
+              </w:rPr>
+              <w:tab/>
+            </w:r>
+            <w:r>
+              <w:rPr>
+                <w:noProof/>
+                <w:webHidden/>
+              </w:rPr>
+              <w:fldChar w:fldCharType="begin"/>
+            </w:r>
+            <w:r>
+              <w:rPr>
+                <w:noProof/>
+                <w:webHidden/>
+              </w:rPr>
+              <w:instrText xml:space="preserve"> PAGEREF _Toc32094398 \h </w:instrText>
+            </w:r>
+            <w:r>
+              <w:rPr>
+                <w:noProof/>
+                <w:webHidden/>
+              </w:rPr>
+            </w:r>
+            <w:r>
+              <w:rPr>
+                <w:noProof/>
+                <w:webHidden/>
+              </w:rPr>
+              <w:fldChar w:fldCharType="separate"/>
+            </w:r>
+            <w:r>
+              <w:rPr>
+                <w:rFonts w:hint="eastAsia"/>
+                <w:noProof/>
+                <w:webHidden/>
+              </w:rPr>
+              <w:t>6</w:t>
+            </w:r>
+            <w:r>
+              <w:rPr>
+                <w:noProof/>
+                <w:webHidden/>
+              </w:rPr>
+              <w:fldChar w:fldCharType="end"/>
+            </w:r>
+          </w:hyperlink>
+        </w:p>
+        <w:p>
+          <w:pPr>
+            <w:pStyle w:val="Sumrio1"/>
+            <w:tabs>
+              <w:tab w:val="right" w:leader="dot" w:pos="9628"/>
+            </w:tabs>
+            <w:rPr>
+              <w:rFonts w:asciiTheme="minorHAnsi" w:eastAsiaTheme="minorEastAsia" w:hAnsiTheme="minorHAnsi" w:cstheme="minorBidi"/>
+              <w:noProof/>
+              <w:kern w:val="0"/>
+              <w:sz w:val="22"/>
+              <w:szCs w:val="22"/>
+              <w:lang w:eastAsia="pt-BR" w:bidi="ar-SA"/>
+            </w:rPr>
+          </w:pPr>
+          <w:hyperlink w:anchor="_Toc32094399" w:history="1">
+            <w:r>
+              <w:rPr>
+                <w:rStyle w:val="Hyperlink"/>
+                <w:rFonts w:ascii="Times New Roman" w:hAnsi="Times New Roman" w:cs="Times New Roman"/>
+                <w:noProof/>
+              </w:rPr>
+              <w:t>2.Descrição Geral da Solução</w:t>
+            </w:r>
+            <w:r>
+              <w:rPr>
+                <w:noProof/>
+                <w:webHidden/>
+              </w:rPr>
+              <w:tab/>
+            </w:r>
+            <w:r>
+              <w:rPr>
+                <w:noProof/>
+                <w:webHidden/>
+              </w:rPr>
+              <w:fldChar w:fldCharType="begin"/>
+            </w:r>
+            <w:r>
+              <w:rPr>
+                <w:noProof/>
+                <w:webHidden/>
+              </w:rPr>
+              <w:instrText xml:space="preserve"> PAGEREF _Toc32094399 \h </w:instrText>
+            </w:r>
+            <w:r>
+              <w:rPr>
+                <w:noProof/>
+                <w:webHidden/>
+              </w:rPr>
+            </w:r>
+            <w:r>
+              <w:rPr>
+                <w:noProof/>
+                <w:webHidden/>
+              </w:rPr>
+              <w:fldChar w:fldCharType="separate"/>
+            </w:r>
+            <w:r>
+              <w:rPr>
+                <w:rFonts w:hint="eastAsia"/>
+                <w:noProof/>
+                <w:webHidden/>
+              </w:rPr>
+              <w:t>6</w:t>
+            </w:r>
+            <w:r>
+              <w:rPr>
+                <w:noProof/>
+                <w:webHidden/>
+              </w:rPr>
+              <w:fldChar w:fldCharType="end"/>
+            </w:r>
+          </w:hyperlink>
+        </w:p>
+        <w:p>
+          <w:pPr>
+            <w:pStyle w:val="Sumrio1"/>
+            <w:tabs>
+              <w:tab w:val="right" w:leader="dot" w:pos="9628"/>
+            </w:tabs>
+            <w:rPr>
+              <w:rFonts w:asciiTheme="minorHAnsi" w:eastAsiaTheme="minorEastAsia" w:hAnsiTheme="minorHAnsi" w:cstheme="minorBidi"/>
+              <w:noProof/>
+              <w:kern w:val="0"/>
+              <w:sz w:val="22"/>
+              <w:szCs w:val="22"/>
+              <w:lang w:eastAsia="pt-BR" w:bidi="ar-SA"/>
+            </w:rPr>
+          </w:pPr>
+          <w:hyperlink w:anchor="_Toc32094400" w:history="1">
+            <w:r>
+              <w:rPr>
+                <w:rStyle w:val="Hyperlink"/>
+                <w:rFonts w:ascii="Times New Roman" w:hAnsi="Times New Roman" w:cs="Times New Roman"/>
+                <w:noProof/>
+              </w:rPr>
+              <w:t>2.1 Apresentação do Problema</w:t>
+            </w:r>
+            <w:r>
+              <w:rPr>
+                <w:noProof/>
+                <w:webHidden/>
+              </w:rPr>
+              <w:tab/>
+            </w:r>
+            <w:r>
+              <w:rPr>
+                <w:noProof/>
+                <w:webHidden/>
+              </w:rPr>
+              <w:fldChar w:fldCharType="begin"/>
+            </w:r>
+            <w:r>
+              <w:rPr>
+                <w:noProof/>
+                <w:webHidden/>
+              </w:rPr>
+              <w:instrText xml:space="preserve"> PAGEREF _Toc32094400 \h </w:instrText>
+            </w:r>
+            <w:r>
+              <w:rPr>
+                <w:noProof/>
+                <w:webHidden/>
+              </w:rPr>
+            </w:r>
+            <w:r>
+              <w:rPr>
+                <w:noProof/>
+                <w:webHidden/>
+              </w:rPr>
+              <w:fldChar w:fldCharType="separate"/>
+            </w:r>
+            <w:r>
+              <w:rPr>
+                <w:rFonts w:hint="eastAsia"/>
+                <w:noProof/>
+                <w:webHidden/>
+              </w:rPr>
+              <w:t>6</w:t>
+            </w:r>
+            <w:r>
+              <w:rPr>
+                <w:noProof/>
+                <w:webHidden/>
+              </w:rPr>
+              <w:fldChar w:fldCharType="end"/>
+            </w:r>
+          </w:hyperlink>
+        </w:p>
+        <w:p>
+          <w:pPr>
+            <w:pStyle w:val="Sumrio1"/>
+            <w:tabs>
+              <w:tab w:val="right" w:leader="dot" w:pos="9628"/>
+            </w:tabs>
+            <w:rPr>
+              <w:rFonts w:asciiTheme="minorHAnsi" w:eastAsiaTheme="minorEastAsia" w:hAnsiTheme="minorHAnsi" w:cstheme="minorBidi"/>
+              <w:noProof/>
+              <w:kern w:val="0"/>
+              <w:sz w:val="22"/>
+              <w:szCs w:val="22"/>
+              <w:lang w:eastAsia="pt-BR" w:bidi="ar-SA"/>
+            </w:rPr>
+          </w:pPr>
+          <w:hyperlink w:anchor="_Toc32094401" w:history="1">
+            <w:r>
+              <w:rPr>
+                <w:rStyle w:val="Hyperlink"/>
+                <w:rFonts w:ascii="Times New Roman" w:hAnsi="Times New Roman" w:cs="Times New Roman"/>
+                <w:noProof/>
+              </w:rPr>
+              <w:t>3. Definição da Solução</w:t>
+            </w:r>
+            <w:r>
+              <w:rPr>
+                <w:noProof/>
+                <w:webHidden/>
+              </w:rPr>
+              <w:tab/>
+            </w:r>
+            <w:r>
+              <w:rPr>
+                <w:noProof/>
+                <w:webHidden/>
+              </w:rPr>
+              <w:fldChar w:fldCharType="begin"/>
+            </w:r>
+            <w:r>
+              <w:rPr>
+                <w:noProof/>
+                <w:webHidden/>
+              </w:rPr>
+              <w:instrText xml:space="preserve"> PAGEREF _Toc32094401 \h </w:instrText>
+            </w:r>
+            <w:r>
+              <w:rPr>
+                <w:noProof/>
+                <w:webHidden/>
+              </w:rPr>
+            </w:r>
+            <w:r>
+              <w:rPr>
+                <w:noProof/>
+                <w:webHidden/>
+              </w:rPr>
+              <w:fldChar w:fldCharType="separate"/>
+            </w:r>
+            <w:r>
+              <w:rPr>
+                <w:rFonts w:hint="eastAsia"/>
+                <w:noProof/>
+                <w:webHidden/>
+              </w:rPr>
+              <w:t>6</w:t>
+            </w:r>
+            <w:r>
+              <w:rPr>
+                <w:noProof/>
+                <w:webHidden/>
+              </w:rPr>
+              <w:fldChar w:fldCharType="end"/>
+            </w:r>
+          </w:hyperlink>
+        </w:p>
+        <w:p>
+          <w:pPr>
+            <w:pStyle w:val="Sumrio1"/>
+            <w:tabs>
+              <w:tab w:val="right" w:leader="dot" w:pos="9628"/>
+            </w:tabs>
+            <w:rPr>
+              <w:rFonts w:asciiTheme="minorHAnsi" w:eastAsiaTheme="minorEastAsia" w:hAnsiTheme="minorHAnsi" w:cstheme="minorBidi"/>
+              <w:noProof/>
+              <w:kern w:val="0"/>
+              <w:sz w:val="22"/>
+              <w:szCs w:val="22"/>
+              <w:lang w:eastAsia="pt-BR" w:bidi="ar-SA"/>
+            </w:rPr>
+          </w:pPr>
+          <w:hyperlink w:anchor="_Toc32094402" w:history="1">
+            <w:r>
+              <w:rPr>
+                <w:rStyle w:val="Hyperlink"/>
+                <w:rFonts w:ascii="Times New Roman" w:hAnsi="Times New Roman" w:cs="Times New Roman"/>
+                <w:noProof/>
+              </w:rPr>
+              <w:t>3.1 Requisitos Funcionais</w:t>
+            </w:r>
+            <w:r>
+              <w:rPr>
+                <w:noProof/>
+                <w:webHidden/>
+              </w:rPr>
+              <w:tab/>
+            </w:r>
+            <w:r>
+              <w:rPr>
+                <w:noProof/>
+                <w:webHidden/>
+              </w:rPr>
+              <w:fldChar w:fldCharType="begin"/>
+            </w:r>
+            <w:r>
+              <w:rPr>
+                <w:noProof/>
+                <w:webHidden/>
+              </w:rPr>
+              <w:instrText xml:space="preserve"> PAGEREF _Toc32094402 \h </w:instrText>
+            </w:r>
+            <w:r>
+              <w:rPr>
+                <w:noProof/>
+                <w:webHidden/>
+              </w:rPr>
+            </w:r>
+            <w:r>
+              <w:rPr>
+                <w:noProof/>
+                <w:webHidden/>
+              </w:rPr>
+              <w:fldChar w:fldCharType="separate"/>
+            </w:r>
+            <w:r>
+              <w:rPr>
+                <w:rFonts w:hint="eastAsia"/>
+                <w:noProof/>
+                <w:webHidden/>
+              </w:rPr>
+              <w:t>6</w:t>
+            </w:r>
+            <w:r>
+              <w:rPr>
+                <w:noProof/>
+                <w:webHidden/>
+              </w:rPr>
+              <w:fldChar w:fldCharType="end"/>
+            </w:r>
+          </w:hyperlink>
+        </w:p>
+        <w:p>
+          <w:pPr>
+            <w:pStyle w:val="Sumrio1"/>
+            <w:tabs>
+              <w:tab w:val="right" w:leader="dot" w:pos="9628"/>
+            </w:tabs>
+            <w:rPr>
+              <w:rFonts w:asciiTheme="minorHAnsi" w:eastAsiaTheme="minorEastAsia" w:hAnsiTheme="minorHAnsi" w:cstheme="minorBidi"/>
+              <w:noProof/>
+              <w:kern w:val="0"/>
+              <w:sz w:val="22"/>
+              <w:szCs w:val="22"/>
+              <w:lang w:eastAsia="pt-BR" w:bidi="ar-SA"/>
+            </w:rPr>
+          </w:pPr>
+          <w:hyperlink w:anchor="_Toc32094403" w:history="1">
+            <w:r>
+              <w:rPr>
+                <w:rStyle w:val="Hyperlink"/>
+                <w:rFonts w:ascii="Times New Roman" w:hAnsi="Times New Roman" w:cs="Times New Roman"/>
+                <w:noProof/>
+              </w:rPr>
+              <w:t>3.2 Requisitos Não-Funcionais</w:t>
+            </w:r>
+            <w:r>
+              <w:rPr>
+                <w:noProof/>
+                <w:webHidden/>
+              </w:rPr>
+              <w:tab/>
+            </w:r>
+            <w:r>
+              <w:rPr>
+                <w:noProof/>
+                <w:webHidden/>
+              </w:rPr>
+              <w:fldChar w:fldCharType="begin"/>
+            </w:r>
+            <w:r>
+              <w:rPr>
+                <w:noProof/>
+                <w:webHidden/>
+              </w:rPr>
+              <w:instrText xml:space="preserve"> PAGEREF _Toc32094403 \h </w:instrText>
+            </w:r>
+            <w:r>
+              <w:rPr>
+                <w:noProof/>
+                <w:webHidden/>
+              </w:rPr>
+            </w:r>
+            <w:r>
+              <w:rPr>
+                <w:noProof/>
+                <w:webHidden/>
+              </w:rPr>
+              <w:fldChar w:fldCharType="separate"/>
+            </w:r>
+            <w:r>
+              <w:rPr>
+                <w:rFonts w:hint="eastAsia"/>
+                <w:noProof/>
+                <w:webHidden/>
+              </w:rPr>
+              <w:t>6</w:t>
+            </w:r>
+            <w:r>
+              <w:rPr>
+                <w:noProof/>
+                <w:webHidden/>
+              </w:rPr>
+              <w:fldChar w:fldCharType="end"/>
+            </w:r>
+          </w:hyperlink>
+        </w:p>
+        <w:p>
+          <w:pPr>
+            <w:pStyle w:val="Sumrio1"/>
+            <w:tabs>
+              <w:tab w:val="right" w:leader="dot" w:pos="9628"/>
+            </w:tabs>
+            <w:rPr>
+              <w:rFonts w:asciiTheme="minorHAnsi" w:eastAsiaTheme="minorEastAsia" w:hAnsiTheme="minorHAnsi" w:cstheme="minorBidi"/>
+              <w:noProof/>
+              <w:kern w:val="0"/>
+              <w:sz w:val="22"/>
+              <w:szCs w:val="22"/>
+              <w:lang w:eastAsia="pt-BR" w:bidi="ar-SA"/>
+            </w:rPr>
+          </w:pPr>
+          <w:hyperlink w:anchor="_Toc32094404" w:history="1">
+            <w:r>
+              <w:rPr>
+                <w:rStyle w:val="Hyperlink"/>
+                <w:rFonts w:ascii="Times New Roman" w:hAnsi="Times New Roman" w:cs="Times New Roman"/>
+                <w:noProof/>
+              </w:rPr>
+              <w:t>REFERÊNCIAS</w:t>
+            </w:r>
+            <w:r>
+              <w:rPr>
+                <w:noProof/>
+                <w:webHidden/>
+              </w:rPr>
+              <w:tab/>
+            </w:r>
+            <w:r>
+              <w:rPr>
+                <w:noProof/>
+                <w:webHidden/>
+              </w:rPr>
+              <w:fldChar w:fldCharType="begin"/>
+            </w:r>
+            <w:r>
+              <w:rPr>
+                <w:noProof/>
+                <w:webHidden/>
+              </w:rPr>
+              <w:instrText xml:space="preserve"> PAGEREF _Toc32094404 \h </w:instrText>
+            </w:r>
+            <w:r>
+              <w:rPr>
+                <w:noProof/>
+                <w:webHidden/>
+              </w:rPr>
+            </w:r>
+            <w:r>
+              <w:rPr>
+                <w:noProof/>
+                <w:webHidden/>
+              </w:rPr>
+              <w:fldChar w:fldCharType="separate"/>
+            </w:r>
+            <w:r>
+              <w:rPr>
+                <w:rFonts w:hint="eastAsia"/>
+                <w:noProof/>
+                <w:webHidden/>
+              </w:rPr>
+              <w:t>7</w:t>
+            </w:r>
+            <w:r>
+              <w:rPr>
+                <w:noProof/>
+                <w:webHidden/>
+              </w:rPr>
+              <w:fldChar w:fldCharType="end"/>
+            </w:r>
+          </w:hyperlink>
+        </w:p>
+        <w:p>
+          <w:pPr>
             <w:rPr>
               <w:rFonts w:hint="eastAsia"/>
             </w:rPr>
-            <w:fldChar w:fldCharType="separate"/>
-          </w:r>
-          <w:r>
-            <w:rPr>
-              <w:b/>
-              <w:bCs/>
-              <w:noProof/>
-            </w:rPr>
-            <w:t>Nenhuma entrada de sumário foi encontrada.</w:t>
-          </w:r>
+          </w:pPr>
           <w:r>
             <w:rPr>
               <w:b/>
@@ -1991,8 +2518,1018 @@
           <w:rFonts w:hint="eastAsia"/>
         </w:rPr>
       </w:pPr>
-      <w:bookmarkStart w:id="0" w:name="_GoBack"/>
+    </w:p>
+    <w:p>
+      <w:pPr>
+        <w:jc w:val="both"/>
+        <w:rPr>
+          <w:rFonts w:hint="eastAsia"/>
+        </w:rPr>
+      </w:pPr>
+    </w:p>
+    <w:p>
+      <w:pPr>
+        <w:jc w:val="both"/>
+        <w:rPr>
+          <w:rFonts w:hint="eastAsia"/>
+        </w:rPr>
+      </w:pPr>
+    </w:p>
+    <w:p>
+      <w:pPr>
+        <w:jc w:val="both"/>
+        <w:rPr>
+          <w:rFonts w:hint="eastAsia"/>
+        </w:rPr>
+      </w:pPr>
+    </w:p>
+    <w:p>
+      <w:pPr>
+        <w:pStyle w:val="Ttulo1"/>
+      </w:pPr>
+    </w:p>
+    <w:p>
+      <w:pPr>
+        <w:rPr>
+          <w:rFonts w:hint="eastAsia"/>
+        </w:rPr>
+      </w:pPr>
+    </w:p>
+    <w:p>
+      <w:pPr>
+        <w:rPr>
+          <w:rFonts w:hint="eastAsia"/>
+        </w:rPr>
+      </w:pPr>
+    </w:p>
+    <w:p>
+      <w:pPr>
+        <w:rPr>
+          <w:rFonts w:hint="eastAsia"/>
+        </w:rPr>
+      </w:pPr>
+    </w:p>
+    <w:p>
+      <w:pPr>
+        <w:rPr>
+          <w:rFonts w:hint="eastAsia"/>
+        </w:rPr>
+      </w:pPr>
+    </w:p>
+    <w:p>
+      <w:pPr>
+        <w:rPr>
+          <w:rFonts w:hint="eastAsia"/>
+        </w:rPr>
+      </w:pPr>
+    </w:p>
+    <w:p>
+      <w:pPr>
+        <w:rPr>
+          <w:rFonts w:hint="eastAsia"/>
+        </w:rPr>
+      </w:pPr>
+    </w:p>
+    <w:p>
+      <w:pPr>
+        <w:rPr>
+          <w:rFonts w:hint="eastAsia"/>
+        </w:rPr>
+      </w:pPr>
+    </w:p>
+    <w:p>
+      <w:pPr>
+        <w:rPr>
+          <w:rFonts w:hint="eastAsia"/>
+        </w:rPr>
+      </w:pPr>
+    </w:p>
+    <w:p>
+      <w:pPr>
+        <w:rPr>
+          <w:rFonts w:hint="eastAsia"/>
+        </w:rPr>
+      </w:pPr>
+    </w:p>
+    <w:p>
+      <w:pPr>
+        <w:rPr>
+          <w:rFonts w:hint="eastAsia"/>
+        </w:rPr>
+      </w:pPr>
+    </w:p>
+    <w:p>
+      <w:pPr>
+        <w:rPr>
+          <w:rFonts w:hint="eastAsia"/>
+        </w:rPr>
+      </w:pPr>
+    </w:p>
+    <w:p>
+      <w:pPr>
+        <w:rPr>
+          <w:rFonts w:hint="eastAsia"/>
+        </w:rPr>
+      </w:pPr>
+    </w:p>
+    <w:p>
+      <w:pPr>
+        <w:rPr>
+          <w:rFonts w:hint="eastAsia"/>
+        </w:rPr>
+      </w:pPr>
+    </w:p>
+    <w:p>
+      <w:pPr>
+        <w:rPr>
+          <w:rFonts w:hint="eastAsia"/>
+        </w:rPr>
+      </w:pPr>
+    </w:p>
+    <w:p>
+      <w:pPr>
+        <w:rPr>
+          <w:rFonts w:hint="eastAsia"/>
+        </w:rPr>
+      </w:pPr>
+    </w:p>
+    <w:p>
+      <w:pPr>
+        <w:rPr>
+          <w:rFonts w:hint="eastAsia"/>
+        </w:rPr>
+      </w:pPr>
+    </w:p>
+    <w:p>
+      <w:pPr>
+        <w:rPr>
+          <w:rFonts w:hint="eastAsia"/>
+        </w:rPr>
+      </w:pPr>
+    </w:p>
+    <w:p>
+      <w:pPr>
+        <w:rPr>
+          <w:rFonts w:hint="eastAsia"/>
+        </w:rPr>
+      </w:pPr>
+    </w:p>
+    <w:p>
+      <w:pPr>
+        <w:rPr>
+          <w:rFonts w:hint="eastAsia"/>
+        </w:rPr>
+      </w:pPr>
+    </w:p>
+    <w:p>
+      <w:pPr>
+        <w:rPr>
+          <w:rFonts w:hint="eastAsia"/>
+        </w:rPr>
+      </w:pPr>
+    </w:p>
+    <w:p>
+      <w:pPr>
+        <w:rPr>
+          <w:rFonts w:hint="eastAsia"/>
+        </w:rPr>
+      </w:pPr>
+    </w:p>
+    <w:p>
+      <w:pPr>
+        <w:rPr>
+          <w:rFonts w:hint="eastAsia"/>
+        </w:rPr>
+      </w:pPr>
+    </w:p>
+    <w:p>
+      <w:pPr>
+        <w:rPr>
+          <w:rFonts w:hint="eastAsia"/>
+        </w:rPr>
+      </w:pPr>
+    </w:p>
+    <w:p>
+      <w:pPr>
+        <w:rPr>
+          <w:rFonts w:hint="eastAsia"/>
+        </w:rPr>
+      </w:pPr>
+    </w:p>
+    <w:p>
+      <w:pPr>
+        <w:rPr>
+          <w:rFonts w:hint="eastAsia"/>
+        </w:rPr>
+      </w:pPr>
+    </w:p>
+    <w:p>
+      <w:pPr>
+        <w:rPr>
+          <w:rFonts w:hint="eastAsia"/>
+        </w:rPr>
+      </w:pPr>
+    </w:p>
+    <w:p>
+      <w:pPr>
+        <w:rPr>
+          <w:rFonts w:hint="eastAsia"/>
+        </w:rPr>
+      </w:pPr>
+    </w:p>
+    <w:p>
+      <w:pPr>
+        <w:rPr>
+          <w:rFonts w:hint="eastAsia"/>
+        </w:rPr>
+      </w:pPr>
+    </w:p>
+    <w:p>
+      <w:pPr>
+        <w:rPr>
+          <w:rFonts w:hint="eastAsia"/>
+        </w:rPr>
+      </w:pPr>
+    </w:p>
+    <w:p>
+      <w:pPr>
+        <w:rPr>
+          <w:rFonts w:hint="eastAsia"/>
+        </w:rPr>
+      </w:pPr>
+    </w:p>
+    <w:p>
+      <w:pPr>
+        <w:rPr>
+          <w:rFonts w:hint="eastAsia"/>
+        </w:rPr>
+      </w:pPr>
+    </w:p>
+    <w:p>
+      <w:pPr>
+        <w:rPr>
+          <w:rFonts w:hint="eastAsia"/>
+        </w:rPr>
+      </w:pPr>
+    </w:p>
+    <w:p>
+      <w:pPr>
+        <w:rPr>
+          <w:rFonts w:hint="eastAsia"/>
+        </w:rPr>
+      </w:pPr>
+    </w:p>
+    <w:p>
+      <w:pPr>
+        <w:rPr>
+          <w:rFonts w:hint="eastAsia"/>
+        </w:rPr>
+      </w:pPr>
+    </w:p>
+    <w:p>
+      <w:pPr>
+        <w:pStyle w:val="Ttulo1"/>
+        <w:rPr>
+          <w:rStyle w:val="TtulodoLivro"/>
+          <w:rFonts w:ascii="Times New Roman" w:hAnsi="Times New Roman" w:cs="Times New Roman"/>
+          <w:b w:val="0"/>
+          <w:bCs w:val="0"/>
+          <w:i w:val="0"/>
+          <w:iCs w:val="0"/>
+          <w:color w:val="000000" w:themeColor="text1"/>
+          <w:sz w:val="24"/>
+          <w:szCs w:val="24"/>
+        </w:rPr>
+      </w:pPr>
+      <w:bookmarkStart w:id="0" w:name="_Toc32094398"/>
+      <w:r>
+        <w:rPr>
+          <w:rStyle w:val="TtulodoLivro"/>
+          <w:rFonts w:ascii="Times New Roman" w:hAnsi="Times New Roman" w:cs="Times New Roman"/>
+          <w:b w:val="0"/>
+          <w:bCs w:val="0"/>
+          <w:i w:val="0"/>
+          <w:iCs w:val="0"/>
+          <w:color w:val="000000" w:themeColor="text1"/>
+          <w:sz w:val="24"/>
+          <w:szCs w:val="24"/>
+        </w:rPr>
+        <w:lastRenderedPageBreak/>
+        <w:t>1.</w:t>
+      </w:r>
+      <w:r>
+        <w:rPr>
+          <w:rStyle w:val="TtulodoLivro"/>
+          <w:rFonts w:ascii="Times New Roman" w:hAnsi="Times New Roman" w:cs="Times New Roman"/>
+          <w:b w:val="0"/>
+          <w:bCs w:val="0"/>
+          <w:i w:val="0"/>
+          <w:iCs w:val="0"/>
+          <w:color w:val="000000" w:themeColor="text1"/>
+          <w:sz w:val="24"/>
+          <w:szCs w:val="24"/>
+        </w:rPr>
+        <w:t>Objetivo do trabalho</w:t>
+      </w:r>
       <w:bookmarkEnd w:id="0"/>
+    </w:p>
+    <w:p>
+      <w:pPr>
+        <w:rPr>
+          <w:rFonts w:hint="eastAsia"/>
+        </w:rPr>
+      </w:pPr>
+    </w:p>
+    <w:p>
+      <w:pPr>
+        <w:jc w:val="both"/>
+        <w:rPr>
+          <w:rFonts w:hint="eastAsia"/>
+        </w:rPr>
+      </w:pPr>
+      <w:r>
+        <w:tab/>
+      </w:r>
+      <w:r>
+        <w:t>Este</w:t>
+      </w:r>
+      <w:r>
+        <w:t xml:space="preserve"> </w:t>
+      </w:r>
+      <w:r>
+        <w:t>trabalho</w:t>
+      </w:r>
+      <w:r>
+        <w:t xml:space="preserve"> tem como objetivo</w:t>
+      </w:r>
+      <w:r>
+        <w:t xml:space="preserve"> apresentar um projeto de arquitetura </w:t>
+      </w:r>
+      <w:r>
+        <w:t xml:space="preserve">para o desenvolvimento de um sistema </w:t>
+      </w:r>
+      <w:r>
+        <w:t>de gestão ambiental</w:t>
+      </w:r>
+      <w:r>
+        <w:t xml:space="preserve">, com o intuito de fornecer uma solução </w:t>
+      </w:r>
+      <w:r>
+        <w:t xml:space="preserve">de controle </w:t>
+      </w:r>
+      <w:r>
+        <w:t>e planejamento</w:t>
+      </w:r>
+      <w:r>
+        <w:t>, fornecendo segurança jurídica, qualidade e economia.</w:t>
+      </w:r>
+    </w:p>
+    <w:p>
+      <w:pPr>
+        <w:jc w:val="both"/>
+        <w:rPr>
+          <w:rFonts w:hint="eastAsia"/>
+        </w:rPr>
+      </w:pPr>
+    </w:p>
+    <w:p>
+      <w:pPr>
+        <w:pStyle w:val="Ttulo1"/>
+        <w:rPr>
+          <w:rFonts w:ascii="Times New Roman" w:hAnsi="Times New Roman" w:cs="Times New Roman"/>
+          <w:color w:val="000000" w:themeColor="text1"/>
+          <w:sz w:val="24"/>
+          <w:szCs w:val="24"/>
+        </w:rPr>
+      </w:pPr>
+      <w:bookmarkStart w:id="1" w:name="_Toc32094399"/>
+      <w:r>
+        <w:rPr>
+          <w:rFonts w:ascii="Times New Roman" w:hAnsi="Times New Roman" w:cs="Times New Roman"/>
+          <w:color w:val="000000" w:themeColor="text1"/>
+          <w:sz w:val="24"/>
+          <w:szCs w:val="24"/>
+        </w:rPr>
+        <w:t>2.Descrição Geral da Solução</w:t>
+      </w:r>
+      <w:bookmarkEnd w:id="1"/>
+    </w:p>
+    <w:p>
+      <w:pPr>
+        <w:jc w:val="both"/>
+        <w:rPr>
+          <w:rFonts w:hint="eastAsia"/>
+        </w:rPr>
+      </w:pPr>
+    </w:p>
+    <w:p>
+      <w:pPr>
+        <w:pStyle w:val="Ttulo1"/>
+        <w:rPr>
+          <w:rFonts w:ascii="Times New Roman" w:hAnsi="Times New Roman" w:cs="Times New Roman"/>
+          <w:color w:val="000000" w:themeColor="text1"/>
+          <w:sz w:val="24"/>
+          <w:szCs w:val="24"/>
+        </w:rPr>
+      </w:pPr>
+      <w:bookmarkStart w:id="2" w:name="_Toc32094400"/>
+      <w:r>
+        <w:rPr>
+          <w:rFonts w:ascii="Times New Roman" w:hAnsi="Times New Roman" w:cs="Times New Roman"/>
+          <w:color w:val="000000" w:themeColor="text1"/>
+          <w:sz w:val="24"/>
+          <w:szCs w:val="24"/>
+        </w:rPr>
+        <w:t>2.1 Apresentação do Problema</w:t>
+      </w:r>
+      <w:bookmarkEnd w:id="2"/>
+    </w:p>
+    <w:p>
+      <w:pPr>
+        <w:jc w:val="both"/>
+        <w:rPr>
+          <w:rFonts w:hint="eastAsia"/>
+        </w:rPr>
+      </w:pPr>
+    </w:p>
+    <w:p>
+      <w:pPr>
+        <w:jc w:val="both"/>
+        <w:rPr>
+          <w:rFonts w:hint="eastAsia"/>
+        </w:rPr>
+      </w:pPr>
+      <w:r>
+        <w:tab/>
+        <w:t>Para que o empreendimento esteja de acordo com a legislação vigente e de modo a conciliar o desenvolvimento econômico com a conservação do meio ambiente, é necessário que o empreendedor buscar o licenciamento junto aos órgãos competentes.</w:t>
+      </w:r>
+    </w:p>
+    <w:p>
+      <w:pPr>
+        <w:pStyle w:val="Ttulo"/>
+        <w:rPr>
+          <w:rFonts w:ascii="Times New Roman" w:hAnsi="Times New Roman" w:cs="Times New Roman"/>
+          <w:sz w:val="24"/>
+          <w:szCs w:val="24"/>
+        </w:rPr>
+      </w:pPr>
+    </w:p>
+    <w:p>
+      <w:pPr>
+        <w:pStyle w:val="Ttulo1"/>
+        <w:rPr>
+          <w:rFonts w:ascii="Times New Roman" w:hAnsi="Times New Roman" w:cs="Times New Roman"/>
+          <w:color w:val="000000" w:themeColor="text1"/>
+          <w:sz w:val="24"/>
+          <w:szCs w:val="24"/>
+        </w:rPr>
+      </w:pPr>
+      <w:bookmarkStart w:id="3" w:name="_Toc32094401"/>
+      <w:r>
+        <w:rPr>
+          <w:rFonts w:ascii="Times New Roman" w:hAnsi="Times New Roman" w:cs="Times New Roman"/>
+          <w:color w:val="000000" w:themeColor="text1"/>
+          <w:sz w:val="24"/>
+          <w:szCs w:val="24"/>
+        </w:rPr>
+        <w:t>3. Definição da Solução</w:t>
+      </w:r>
+      <w:bookmarkEnd w:id="3"/>
+    </w:p>
+    <w:p>
+      <w:pPr>
+        <w:pStyle w:val="Ttulo1"/>
+        <w:rPr>
+          <w:rFonts w:ascii="Times New Roman" w:hAnsi="Times New Roman" w:cs="Times New Roman"/>
+          <w:color w:val="000000" w:themeColor="text1"/>
+          <w:sz w:val="24"/>
+          <w:szCs w:val="24"/>
+        </w:rPr>
+      </w:pPr>
+      <w:bookmarkStart w:id="4" w:name="_Toc32094402"/>
+      <w:r>
+        <w:rPr>
+          <w:rFonts w:ascii="Times New Roman" w:hAnsi="Times New Roman" w:cs="Times New Roman"/>
+          <w:color w:val="000000" w:themeColor="text1"/>
+          <w:sz w:val="24"/>
+          <w:szCs w:val="24"/>
+        </w:rPr>
+        <w:t>3.1 Requisitos Funcionais</w:t>
+      </w:r>
+      <w:bookmarkEnd w:id="4"/>
+    </w:p>
+    <w:p/>
+    <w:p>
+      <w:r>
+        <w:tab/>
+        <w:t>Módulo de autenticação</w:t>
+      </w:r>
+    </w:p>
+    <w:p/>
+    <w:p>
+      <w:pPr>
+        <w:rPr>
+          <w:i/>
+          <w:iCs/>
+        </w:rPr>
+      </w:pPr>
+      <w:r>
+        <w:tab/>
+      </w:r>
+      <w:r>
+        <w:t xml:space="preserve">O sistema deverá fornecer </w:t>
+      </w:r>
+      <w:r>
+        <w:t>autenticação e autorização para a aplicação</w:t>
+      </w:r>
+      <w:r>
+        <w:t>, deverá ser seguro de forma a proteger as informações contra ataques e outras formas de intrusão.</w:t>
+      </w:r>
+      <w:r>
+        <w:t xml:space="preserve"> A tecnologia escolhida foi o </w:t>
+      </w:r>
+      <w:r>
+        <w:rPr>
+          <w:i/>
+          <w:iCs/>
+        </w:rPr>
+        <w:t>Spring Security.</w:t>
+      </w:r>
+    </w:p>
+    <w:p/>
+    <w:p>
+      <w:r>
+        <w:tab/>
+        <w:t>Módulo de licenciamento ambiental.</w:t>
+      </w:r>
+    </w:p>
+    <w:p>
+      <w:r>
+        <w:tab/>
+      </w:r>
+    </w:p>
+    <w:p>
+      <w:pPr>
+        <w:jc w:val="both"/>
+      </w:pPr>
+      <w:r>
+        <w:tab/>
+        <w:t>O sistema deverá permitir o cadastro das licença</w:t>
+      </w:r>
+      <w:r>
+        <w:t xml:space="preserve">s ambientais – a saber, </w:t>
+      </w:r>
+      <w:r>
+        <w:t>Licença Prévia (LP), Licença de Instalação (LI) e Licença de Operação (LO), bem como armazenar o histórico das mudanças</w:t>
+      </w:r>
+      <w:r>
+        <w:t>.</w:t>
+      </w:r>
+      <w:r>
+        <w:t xml:space="preserve"> </w:t>
+      </w:r>
+      <w:bookmarkStart w:id="5" w:name="_GoBack"/>
+      <w:bookmarkEnd w:id="5"/>
+    </w:p>
+    <w:p>
+      <w:pPr>
+        <w:pStyle w:val="Ttulo1"/>
+        <w:rPr>
+          <w:rFonts w:ascii="Times New Roman" w:hAnsi="Times New Roman" w:cs="Times New Roman"/>
+          <w:color w:val="000000" w:themeColor="text1"/>
+          <w:sz w:val="24"/>
+          <w:szCs w:val="24"/>
+        </w:rPr>
+      </w:pPr>
+      <w:bookmarkStart w:id="6" w:name="_Toc32094403"/>
+      <w:r>
+        <w:rPr>
+          <w:rFonts w:ascii="Times New Roman" w:hAnsi="Times New Roman" w:cs="Times New Roman"/>
+          <w:color w:val="000000" w:themeColor="text1"/>
+          <w:sz w:val="24"/>
+          <w:szCs w:val="24"/>
+        </w:rPr>
+        <w:t>3.2 Requisitos Não-Funcionais</w:t>
+      </w:r>
+      <w:bookmarkEnd w:id="6"/>
+    </w:p>
+    <w:p>
+      <w:pPr>
+        <w:pStyle w:val="Corpodetexto"/>
+        <w:rPr>
+          <w:rFonts w:hint="eastAsia"/>
+        </w:rPr>
+      </w:pPr>
+    </w:p>
+    <w:p>
+      <w:pPr>
+        <w:pStyle w:val="Corpodetexto"/>
+        <w:rPr>
+          <w:rFonts w:hint="eastAsia"/>
+        </w:rPr>
+      </w:pPr>
+    </w:p>
+    <w:p>
+      <w:pPr>
+        <w:pStyle w:val="Corpodetexto"/>
+        <w:rPr>
+          <w:rFonts w:hint="eastAsia"/>
+        </w:rPr>
+      </w:pPr>
+    </w:p>
+    <w:p>
+      <w:pPr>
+        <w:pStyle w:val="Corpodetexto"/>
+        <w:rPr>
+          <w:rFonts w:hint="eastAsia"/>
+        </w:rPr>
+      </w:pPr>
+    </w:p>
+    <w:p>
+      <w:pPr>
+        <w:pStyle w:val="Corpodetexto"/>
+        <w:rPr>
+          <w:rFonts w:hint="eastAsia"/>
+        </w:rPr>
+      </w:pPr>
+    </w:p>
+    <w:p>
+      <w:pPr>
+        <w:pStyle w:val="Corpodetexto"/>
+      </w:pPr>
+    </w:p>
+    <w:p>
+      <w:pPr>
+        <w:pStyle w:val="Corpodetexto"/>
+      </w:pPr>
+    </w:p>
+    <w:p>
+      <w:pPr>
+        <w:pStyle w:val="Corpodetexto"/>
+        <w:rPr>
+          <w:rFonts w:hint="eastAsia"/>
+        </w:rPr>
+      </w:pPr>
+    </w:p>
+    <w:p>
+      <w:pPr>
+        <w:pStyle w:val="Corpodetexto"/>
+        <w:rPr>
+          <w:rFonts w:hint="eastAsia"/>
+        </w:rPr>
+      </w:pPr>
+    </w:p>
+    <w:p>
+      <w:pPr>
+        <w:pStyle w:val="Corpodetexto"/>
+        <w:rPr>
+          <w:rFonts w:hint="eastAsia"/>
+        </w:rPr>
+      </w:pPr>
+    </w:p>
+    <w:p>
+      <w:pPr>
+        <w:pStyle w:val="Ttulo1"/>
+        <w:jc w:val="center"/>
+        <w:rPr>
+          <w:rFonts w:ascii="Times New Roman" w:hAnsi="Times New Roman" w:cs="Times New Roman"/>
+          <w:color w:val="000000" w:themeColor="text1"/>
+          <w:sz w:val="24"/>
+          <w:szCs w:val="24"/>
+        </w:rPr>
+      </w:pPr>
+      <w:bookmarkStart w:id="7" w:name="_Toc32094404"/>
+      <w:r>
+        <w:rPr>
+          <w:rFonts w:ascii="Times New Roman" w:hAnsi="Times New Roman" w:cs="Times New Roman"/>
+          <w:color w:val="000000" w:themeColor="text1"/>
+          <w:sz w:val="24"/>
+          <w:szCs w:val="24"/>
+        </w:rPr>
+        <w:lastRenderedPageBreak/>
+        <w:t>REFERÊNCIAS</w:t>
+      </w:r>
+      <w:bookmarkEnd w:id="7"/>
+    </w:p>
+    <w:p>
+      <w:pPr>
+        <w:pStyle w:val="Corpodetexto"/>
+        <w:rPr>
+          <w:rFonts w:hint="eastAsia"/>
+        </w:rPr>
+      </w:pPr>
+    </w:p>
+    <w:p>
+      <w:pPr>
+        <w:pStyle w:val="Corpodetexto"/>
+        <w:rPr>
+          <w:rFonts w:hint="eastAsia"/>
+        </w:rPr>
+      </w:pPr>
+    </w:p>
+    <w:p>
+      <w:pPr>
+        <w:pStyle w:val="Corpodetexto"/>
+        <w:rPr>
+          <w:rFonts w:hint="eastAsia"/>
+        </w:rPr>
+      </w:pPr>
+    </w:p>
+    <w:p>
+      <w:pPr>
+        <w:pStyle w:val="Corpodetexto"/>
+        <w:rPr>
+          <w:rFonts w:hint="eastAsia"/>
+        </w:rPr>
+      </w:pPr>
+    </w:p>
+    <w:p>
+      <w:pPr>
+        <w:pStyle w:val="Corpodetexto"/>
+        <w:rPr>
+          <w:rFonts w:hint="eastAsia"/>
+        </w:rPr>
+      </w:pPr>
+    </w:p>
+    <w:p>
+      <w:pPr>
+        <w:pStyle w:val="Corpodetexto"/>
+        <w:rPr>
+          <w:rFonts w:hint="eastAsia"/>
+        </w:rPr>
+      </w:pPr>
+    </w:p>
+    <w:p>
+      <w:pPr>
+        <w:pStyle w:val="Corpodetexto"/>
+        <w:rPr>
+          <w:rFonts w:hint="eastAsia"/>
+        </w:rPr>
+      </w:pPr>
+    </w:p>
+    <w:p>
+      <w:pPr>
+        <w:pStyle w:val="Corpodetexto"/>
+        <w:rPr>
+          <w:rFonts w:hint="eastAsia"/>
+        </w:rPr>
+      </w:pPr>
+    </w:p>
+    <w:p>
+      <w:pPr>
+        <w:pStyle w:val="Corpodetexto"/>
+        <w:rPr>
+          <w:rFonts w:hint="eastAsia"/>
+        </w:rPr>
+      </w:pPr>
+    </w:p>
+    <w:p>
+      <w:pPr>
+        <w:pStyle w:val="Corpodetexto"/>
+        <w:rPr>
+          <w:rFonts w:hint="eastAsia"/>
+        </w:rPr>
+      </w:pPr>
+    </w:p>
+    <w:p>
+      <w:pPr>
+        <w:pStyle w:val="Corpodetexto"/>
+        <w:rPr>
+          <w:rFonts w:hint="eastAsia"/>
+        </w:rPr>
+      </w:pPr>
+    </w:p>
+    <w:p>
+      <w:pPr>
+        <w:pStyle w:val="Corpodetexto"/>
+        <w:rPr>
+          <w:rFonts w:hint="eastAsia"/>
+        </w:rPr>
+      </w:pPr>
+    </w:p>
+    <w:p>
+      <w:pPr>
+        <w:pStyle w:val="Corpodetexto"/>
+        <w:rPr>
+          <w:rFonts w:hint="eastAsia"/>
+        </w:rPr>
+      </w:pPr>
+    </w:p>
+    <w:p>
+      <w:pPr>
+        <w:pStyle w:val="Corpodetexto"/>
+        <w:rPr>
+          <w:rFonts w:hint="eastAsia"/>
+        </w:rPr>
+      </w:pPr>
+    </w:p>
+    <w:p>
+      <w:pPr>
+        <w:pStyle w:val="Corpodetexto"/>
+        <w:rPr>
+          <w:rFonts w:hint="eastAsia"/>
+        </w:rPr>
+      </w:pPr>
+    </w:p>
+    <w:p>
+      <w:pPr>
+        <w:pStyle w:val="Corpodetexto"/>
+        <w:rPr>
+          <w:rFonts w:hint="eastAsia"/>
+        </w:rPr>
+      </w:pPr>
+    </w:p>
+    <w:p>
+      <w:pPr>
+        <w:pStyle w:val="Corpodetexto"/>
+        <w:rPr>
+          <w:rFonts w:hint="eastAsia"/>
+        </w:rPr>
+      </w:pPr>
+    </w:p>
+    <w:p>
+      <w:pPr>
+        <w:pStyle w:val="Corpodetexto"/>
+        <w:rPr>
+          <w:rFonts w:hint="eastAsia"/>
+        </w:rPr>
+      </w:pPr>
+    </w:p>
+    <w:p>
+      <w:pPr>
+        <w:pStyle w:val="Corpodetexto"/>
+        <w:rPr>
+          <w:rFonts w:hint="eastAsia"/>
+        </w:rPr>
+      </w:pPr>
+    </w:p>
+    <w:p>
+      <w:pPr>
+        <w:pStyle w:val="Corpodetexto"/>
+        <w:rPr>
+          <w:rFonts w:hint="eastAsia"/>
+        </w:rPr>
+      </w:pPr>
+    </w:p>
+    <w:p>
+      <w:pPr>
+        <w:pStyle w:val="Corpodetexto"/>
+        <w:rPr>
+          <w:rFonts w:hint="eastAsia"/>
+        </w:rPr>
+      </w:pPr>
+    </w:p>
+    <w:p>
+      <w:pPr>
+        <w:pStyle w:val="Corpodetexto"/>
+        <w:rPr>
+          <w:rFonts w:hint="eastAsia"/>
+        </w:rPr>
+      </w:pPr>
+    </w:p>
+    <w:p>
+      <w:pPr>
+        <w:pStyle w:val="Corpodetexto"/>
+        <w:rPr>
+          <w:rFonts w:hint="eastAsia"/>
+        </w:rPr>
+      </w:pPr>
+    </w:p>
+    <w:p>
+      <w:pPr>
+        <w:pStyle w:val="Corpodetexto"/>
+        <w:rPr>
+          <w:rFonts w:hint="eastAsia"/>
+        </w:rPr>
+      </w:pPr>
+    </w:p>
+    <w:p>
+      <w:pPr>
+        <w:pStyle w:val="Corpodetexto"/>
+        <w:rPr>
+          <w:rFonts w:hint="eastAsia"/>
+        </w:rPr>
+      </w:pPr>
+    </w:p>
+    <w:p>
+      <w:pPr>
+        <w:pStyle w:val="Corpodetexto"/>
+        <w:rPr>
+          <w:rFonts w:hint="eastAsia"/>
+        </w:rPr>
+      </w:pPr>
+    </w:p>
+    <w:p>
+      <w:pPr>
+        <w:pStyle w:val="Corpodetexto"/>
+        <w:rPr>
+          <w:rFonts w:hint="eastAsia"/>
+        </w:rPr>
+      </w:pPr>
+    </w:p>
+    <w:p>
+      <w:pPr>
+        <w:pStyle w:val="Corpodetexto"/>
+      </w:pPr>
+    </w:p>
+    <w:p>
+      <w:pPr>
+        <w:pStyle w:val="Corpodetexto"/>
+      </w:pPr>
+    </w:p>
+    <w:p>
+      <w:pPr>
+        <w:pStyle w:val="Corpodetexto"/>
+        <w:rPr>
+          <w:rFonts w:hint="eastAsia"/>
+        </w:rPr>
+      </w:pPr>
+    </w:p>
+    <w:p>
+      <w:pPr>
+        <w:pStyle w:val="Corpodetexto"/>
+        <w:rPr>
+          <w:rFonts w:hint="eastAsia"/>
+        </w:rPr>
+      </w:pPr>
+    </w:p>
+    <w:p>
+      <w:pPr>
+        <w:pStyle w:val="Corpodetexto"/>
+        <w:rPr>
+          <w:rFonts w:hint="eastAsia"/>
+        </w:rPr>
+      </w:pPr>
+      <w:r>
+        <w:lastRenderedPageBreak/>
+        <w:t xml:space="preserve">APÊNDICES </w:t>
+      </w:r>
+    </w:p>
+    <w:p>
+      <w:pPr>
+        <w:pStyle w:val="Corpodetexto"/>
+        <w:rPr>
+          <w:rFonts w:hint="eastAsia"/>
+        </w:rPr>
+      </w:pPr>
+      <w:r>
+        <w:t>Diagrama de entidade-relacionamento</w:t>
+      </w:r>
+    </w:p>
+    <w:p>
+      <w:pPr>
+        <w:pStyle w:val="Corpodetexto"/>
+        <w:rPr>
+          <w:rFonts w:hint="eastAsia"/>
+        </w:rPr>
+      </w:pPr>
+      <w:r>
+        <w:rPr>
+          <w:rFonts w:hint="eastAsia"/>
+          <w:noProof/>
+        </w:rPr>
+        <w:drawing>
+          <wp:inline distT="0" distB="0" distL="0" distR="0" wp14:anchorId="2F3EC5E9" wp14:editId="7425F753">
+            <wp:extent cx="6120130" cy="3357880"/>
+            <wp:effectExtent l="0" t="0" r="0" b="0"/>
+            <wp:docPr id="1" name="Imagem 1"/>
+            <wp:cNvGraphicFramePr>
+              <a:graphicFrameLocks xmlns:a="http://schemas.openxmlformats.org/drawingml/2006/main" noChangeAspect="1"/>
+            </wp:cNvGraphicFramePr>
+            <a:graphic xmlns:a="http://schemas.openxmlformats.org/drawingml/2006/main">
+              <a:graphicData uri="http://schemas.openxmlformats.org/drawingml/2006/picture">
+                <pic:pic xmlns:pic="http://schemas.openxmlformats.org/drawingml/2006/picture">
+                  <pic:nvPicPr>
+                    <pic:cNvPr id="1" name="diagrama_provisorio.png"/>
+                    <pic:cNvPicPr/>
+                  </pic:nvPicPr>
+                  <pic:blipFill>
+                    <a:blip r:embed="rId6">
+                      <a:extLst>
+                        <a:ext uri="{28A0092B-C50C-407E-A947-70E740481C1C}">
+                          <a14:useLocalDpi xmlns:a14="http://schemas.microsoft.com/office/drawing/2010/main" val="0"/>
+                        </a:ext>
+                      </a:extLst>
+                    </a:blip>
+                    <a:stretch>
+                      <a:fillRect/>
+                    </a:stretch>
+                  </pic:blipFill>
+                  <pic:spPr>
+                    <a:xfrm>
+                      <a:off x="0" y="0"/>
+                      <a:ext cx="6120130" cy="3357880"/>
+                    </a:xfrm>
+                    <a:prstGeom prst="rect">
+                      <a:avLst/>
+                    </a:prstGeom>
+                  </pic:spPr>
+                </pic:pic>
+              </a:graphicData>
+            </a:graphic>
+          </wp:inline>
+        </w:drawing>
+      </w:r>
     </w:p>
     <w:sectPr>
       <w:pgSz w:w="11906" w:h="16838"/>
@@ -2003,6 +3540,103 @@
     </w:sectPr>
   </w:body>
 </w:document>
+</file>
+
+<file path=word/numbering.xml><?xml version="1.0" encoding="utf-8"?>
+<w:numbering xmlns:wpc="http://schemas.microsoft.com/office/word/2010/wordprocessingCanvas" xmlns:cx="http://schemas.microsoft.com/office/drawing/2014/chartex" xmlns:cx1="http://schemas.microsoft.com/office/drawing/2015/9/8/chartex" xmlns:cx2="http://schemas.microsoft.com/office/drawing/2015/10/21/chartex" xmlns:cx3="http://schemas.microsoft.com/office/drawing/2016/5/9/chartex" xmlns:cx4="http://schemas.microsoft.com/office/drawing/2016/5/10/chartex" xmlns:cx5="http://schemas.microsoft.com/office/drawing/2016/5/11/chartex" xmlns:cx6="http://schemas.microsoft.com/office/drawing/2016/5/12/chartex" xmlns:cx7="http://schemas.microsoft.com/office/drawing/2016/5/13/chartex" xmlns:cx8="http://schemas.microsoft.com/office/drawing/2016/5/14/chartex" xmlns:mc="http://schemas.openxmlformats.org/markup-compatibility/2006" xmlns:aink="http://schemas.microsoft.com/office/drawing/2016/ink" xmlns:am3d="http://schemas.microsoft.com/office/drawing/2017/model3d" xmlns:o="urn:schemas-microsoft-com:office:office" xmlns:r="http://schemas.openxmlformats.org/officeDocument/2006/relationships" xmlns:m="http://schemas.openxmlformats.org/officeDocument/2006/math" xmlns:v="urn:schemas-microsoft-com:vml" xmlns:wp14="http://schemas.microsoft.com/office/word/2010/wordprocessingDrawing" xmlns:wp="http://schemas.openxmlformats.org/drawingml/2006/wordprocessingDrawing" xmlns:w10="urn:schemas-microsoft-com:office:word" xmlns:w="http://schemas.openxmlformats.org/wordprocessingml/2006/main" xmlns:w14="http://schemas.microsoft.com/office/word/2010/wordml" xmlns:w15="http://schemas.microsoft.com/office/word/2012/wordml" xmlns:w16cid="http://schemas.microsoft.com/office/word/2016/wordml/cid" xmlns:w16se="http://schemas.microsoft.com/office/word/2015/wordml/symex" xmlns:wpg="http://schemas.microsoft.com/office/word/2010/wordprocessingGroup" xmlns:wpi="http://schemas.microsoft.com/office/word/2010/wordprocessingInk" xmlns:wne="http://schemas.microsoft.com/office/word/2006/wordml" xmlns:wps="http://schemas.microsoft.com/office/word/2010/wordprocessingShape" mc:Ignorable="w14 w15 w16se w16cid wp14">
+  <w:abstractNum w:abstractNumId="0" w15:restartNumberingAfterBreak="0">
+    <w:nsid w:val="77F97081"/>
+    <w:multiLevelType w:val="hybridMultilevel"/>
+    <w:tmpl w:val="07102A26"/>
+    <w:lvl w:ilvl="0" w:tplc="0416000F">
+      <w:start w:val="1"/>
+      <w:numFmt w:val="decimal"/>
+      <w:lvlText w:val="%1."/>
+      <w:lvlJc w:val="left"/>
+      <w:pPr>
+        <w:ind w:left="720" w:hanging="360"/>
+      </w:pPr>
+      <w:rPr>
+        <w:rFonts w:hint="default"/>
+      </w:rPr>
+    </w:lvl>
+    <w:lvl w:ilvl="1" w:tplc="04160019" w:tentative="1">
+      <w:start w:val="1"/>
+      <w:numFmt w:val="lowerLetter"/>
+      <w:lvlText w:val="%2."/>
+      <w:lvlJc w:val="left"/>
+      <w:pPr>
+        <w:ind w:left="1440" w:hanging="360"/>
+      </w:pPr>
+    </w:lvl>
+    <w:lvl w:ilvl="2" w:tplc="0416001B" w:tentative="1">
+      <w:start w:val="1"/>
+      <w:numFmt w:val="lowerRoman"/>
+      <w:lvlText w:val="%3."/>
+      <w:lvlJc w:val="right"/>
+      <w:pPr>
+        <w:ind w:left="2160" w:hanging="180"/>
+      </w:pPr>
+    </w:lvl>
+    <w:lvl w:ilvl="3" w:tplc="0416000F" w:tentative="1">
+      <w:start w:val="1"/>
+      <w:numFmt w:val="decimal"/>
+      <w:lvlText w:val="%4."/>
+      <w:lvlJc w:val="left"/>
+      <w:pPr>
+        <w:ind w:left="2880" w:hanging="360"/>
+      </w:pPr>
+    </w:lvl>
+    <w:lvl w:ilvl="4" w:tplc="04160019" w:tentative="1">
+      <w:start w:val="1"/>
+      <w:numFmt w:val="lowerLetter"/>
+      <w:lvlText w:val="%5."/>
+      <w:lvlJc w:val="left"/>
+      <w:pPr>
+        <w:ind w:left="3600" w:hanging="360"/>
+      </w:pPr>
+    </w:lvl>
+    <w:lvl w:ilvl="5" w:tplc="0416001B" w:tentative="1">
+      <w:start w:val="1"/>
+      <w:numFmt w:val="lowerRoman"/>
+      <w:lvlText w:val="%6."/>
+      <w:lvlJc w:val="right"/>
+      <w:pPr>
+        <w:ind w:left="4320" w:hanging="180"/>
+      </w:pPr>
+    </w:lvl>
+    <w:lvl w:ilvl="6" w:tplc="0416000F" w:tentative="1">
+      <w:start w:val="1"/>
+      <w:numFmt w:val="decimal"/>
+      <w:lvlText w:val="%7."/>
+      <w:lvlJc w:val="left"/>
+      <w:pPr>
+        <w:ind w:left="5040" w:hanging="360"/>
+      </w:pPr>
+    </w:lvl>
+    <w:lvl w:ilvl="7" w:tplc="04160019" w:tentative="1">
+      <w:start w:val="1"/>
+      <w:numFmt w:val="lowerLetter"/>
+      <w:lvlText w:val="%8."/>
+      <w:lvlJc w:val="left"/>
+      <w:pPr>
+        <w:ind w:left="5760" w:hanging="360"/>
+      </w:pPr>
+    </w:lvl>
+    <w:lvl w:ilvl="8" w:tplc="0416001B" w:tentative="1">
+      <w:start w:val="1"/>
+      <w:numFmt w:val="lowerRoman"/>
+      <w:lvlText w:val="%9."/>
+      <w:lvlJc w:val="right"/>
+      <w:pPr>
+        <w:ind w:left="6480" w:hanging="180"/>
+      </w:pPr>
+    </w:lvl>
+  </w:abstractNum>
+  <w:num w:numId="1">
+    <w:abstractNumId w:val="0"/>
+  </w:num>
+</w:numbering>
 </file>
 
 <file path=word/styles.xml><?xml version="1.0" encoding="utf-8"?>
@@ -2611,6 +4245,62 @@
       <w:lang w:eastAsia="pt-BR" w:bidi="ar-SA"/>
     </w:rPr>
   </w:style>
+  <w:style w:type="paragraph" w:styleId="PargrafodaLista">
+    <w:name w:val="List Paragraph"/>
+    <w:basedOn w:val="Normal"/>
+    <w:uiPriority w:val="34"/>
+    <w:qFormat/>
+    <w:rsid w:val="00783A46"/>
+    <w:pPr>
+      <w:ind w:left="720"/>
+      <w:contextualSpacing/>
+    </w:pPr>
+    <w:rPr>
+      <w:rFonts w:cs="Mangal"/>
+      <w:szCs w:val="21"/>
+    </w:rPr>
+  </w:style>
+  <w:style w:type="character" w:styleId="TtulodoLivro">
+    <w:name w:val="Book Title"/>
+    <w:basedOn w:val="Fontepargpadro"/>
+    <w:uiPriority w:val="33"/>
+    <w:qFormat/>
+    <w:rsid w:val="00783A46"/>
+    <w:rPr>
+      <w:b/>
+      <w:bCs/>
+      <w:i/>
+      <w:iCs/>
+      <w:spacing w:val="5"/>
+    </w:rPr>
+  </w:style>
+  <w:style w:type="paragraph" w:styleId="Sumrio1">
+    <w:name w:val="toc 1"/>
+    <w:basedOn w:val="Normal"/>
+    <w:next w:val="Normal"/>
+    <w:autoRedefine/>
+    <w:uiPriority w:val="39"/>
+    <w:unhideWhenUsed/>
+    <w:rsid w:val="00783A46"/>
+    <w:pPr>
+      <w:spacing w:after="100"/>
+    </w:pPr>
+    <w:rPr>
+      <w:rFonts w:cs="Mangal"/>
+      <w:szCs w:val="21"/>
+    </w:rPr>
+  </w:style>
+  <w:style w:type="character" w:styleId="Hyperlink">
+    <w:name w:val="Hyperlink"/>
+    <w:basedOn w:val="Fontepargpadro"/>
+    <w:uiPriority w:val="99"/>
+    <w:unhideWhenUsed/>
+    <w:rsid w:val="00783A46"/>
+    <w:rPr>
+      <w:color w:val="0563C1" w:themeColor="hyperlink"/>
+      <w:u w:val="single"/>
+    </w:rPr>
+  </w:style>
 </w:styles>
 </file>
 
@@ -2914,7 +4604,7 @@
 </file>
 
 <file path=customXml/itemProps1.xml><?xml version="1.0" encoding="utf-8"?>
-<ds:datastoreItem xmlns:ds="http://schemas.openxmlformats.org/officeDocument/2006/customXml" ds:itemID="{E652B0C1-5493-449A-922C-7A97841EBFFC}">
+<ds:datastoreItem xmlns:ds="http://schemas.openxmlformats.org/officeDocument/2006/customXml" ds:itemID="{9D88A3A1-F003-429E-8E18-05B554AEAF12}">
   <ds:schemaRefs>
     <ds:schemaRef ds:uri="http://schemas.openxmlformats.org/officeDocument/2006/bibliography"/>
   </ds:schemaRefs>

</xml_diff>

<commit_message>
Criação na estrutura do projeto
</commit_message>
<xml_diff>
--- a/documentacao/TCC.docx
+++ b/documentacao/TCC.docx
@@ -2961,7 +2961,16 @@
       </w:pPr>
       <w:r>
         <w:tab/>
-        <w:t>Para que o empreendimento esteja de acordo com a legislação vigente e de modo a conciliar o desenvolvimento econômico com a conservação do meio ambiente, é necessário que o empreendedor buscar o licenciamento junto aos órgãos competentes.</w:t>
+        <w:t>Para que o empreendimento esteja de acordo com a legislação vigente e de modo a conciliar o desenvolvimento econômico com a conservação do meio ambiente, é necessário que o empreendedor buscar o licenciamento junto aos órgãos competentes</w:t>
+      </w:r>
+      <w:r>
+        <w:t>, logo, é fundamental que o</w:t>
+      </w:r>
+      <w:r>
+        <w:t xml:space="preserve">s responsáveis pelo empreendimento </w:t>
+      </w:r>
+      <w:r>
+        <w:t>estejam guarnecidos de informação.</w:t>
       </w:r>
     </w:p>
     <w:p>
@@ -3018,52 +3027,159 @@
       </w:r>
       <w:bookmarkEnd w:id="4"/>
     </w:p>
-    <w:p/>
-    <w:p>
+    <w:p>
+      <w:pPr>
+        <w:rPr>
+          <w:rFonts w:hint="eastAsia"/>
+        </w:rPr>
+      </w:pPr>
+    </w:p>
+    <w:p>
+      <w:pPr>
+        <w:rPr>
+          <w:rFonts w:hint="eastAsia"/>
+        </w:rPr>
+      </w:pPr>
       <w:r>
         <w:tab/>
         <w:t>Módulo de autenticação</w:t>
       </w:r>
     </w:p>
-    <w:p/>
-    <w:p>
-      <w:pPr>
+    <w:p>
+      <w:pPr>
+        <w:rPr>
+          <w:rFonts w:hint="eastAsia"/>
+        </w:rPr>
+      </w:pPr>
+    </w:p>
+    <w:p>
+      <w:r>
+        <w:tab/>
+      </w:r>
+      <w:r>
+        <w:t xml:space="preserve">O sistema deverá fornecer </w:t>
+      </w:r>
+      <w:r>
+        <w:t>autenticação e autorização para a aplicação</w:t>
+      </w:r>
+      <w:r>
+        <w:t>, deverá ser seguro de forma a proteger as informações contra ataques e outras formas de intrusão.</w:t>
+      </w:r>
+      <w:r>
+        <w:t xml:space="preserve"> A tecnologia escolhida foi o </w:t>
+      </w:r>
+      <w:r>
         <w:rPr>
           <w:i/>
           <w:iCs/>
         </w:rPr>
-      </w:pPr>
-      <w:r>
-        <w:tab/>
-      </w:r>
-      <w:r>
-        <w:t xml:space="preserve">O sistema deverá fornecer </w:t>
-      </w:r>
-      <w:r>
-        <w:t>autenticação e autorização para a aplicação</w:t>
-      </w:r>
-      <w:r>
-        <w:t>, deverá ser seguro de forma a proteger as informações contra ataques e outras formas de intrusão.</w:t>
-      </w:r>
-      <w:r>
-        <w:t xml:space="preserve"> A tecnologia escolhida foi o </w:t>
+        <w:t>Spring Security.</w:t>
+      </w:r>
+      <w:r>
+        <w:t xml:space="preserve"> </w:t>
+      </w:r>
+      <w:r>
+        <w:t xml:space="preserve">O </w:t>
       </w:r>
       <w:r>
         <w:rPr>
           <w:i/>
           <w:iCs/>
         </w:rPr>
-        <w:t>Spring Security.</w:t>
+        <w:t xml:space="preserve">framework </w:t>
+      </w:r>
+      <w:r>
+        <w:t>dispõe de uma página onde podemos criar uma estrutura inicial, conforme imagem abaixo:</w:t>
       </w:r>
     </w:p>
     <w:p/>
     <w:p>
+      <w:pPr>
+        <w:rPr>
+          <w:rFonts w:hint="eastAsia"/>
+        </w:rPr>
+      </w:pPr>
+      <w:r>
+        <w:rPr>
+          <w:rFonts w:hint="eastAsia"/>
+          <w:noProof/>
+        </w:rPr>
+        <w:drawing>
+          <wp:inline distT="0" distB="0" distL="0" distR="0" wp14:anchorId="2C4A1B66" wp14:editId="55B57540">
+            <wp:extent cx="6096000" cy="3429000"/>
+            <wp:effectExtent l="0" t="0" r="0" b="0"/>
+            <wp:docPr id="2" name="Imagem 2"/>
+            <wp:cNvGraphicFramePr>
+              <a:graphicFrameLocks xmlns:a="http://schemas.openxmlformats.org/drawingml/2006/main" noChangeAspect="1"/>
+            </wp:cNvGraphicFramePr>
+            <a:graphic xmlns:a="http://schemas.openxmlformats.org/drawingml/2006/main">
+              <a:graphicData uri="http://schemas.openxmlformats.org/drawingml/2006/picture">
+                <pic:pic xmlns:pic="http://schemas.openxmlformats.org/drawingml/2006/picture">
+                  <pic:nvPicPr>
+                    <pic:cNvPr id="0" name="Picture 1"/>
+                    <pic:cNvPicPr>
+                      <a:picLocks noChangeAspect="1" noChangeArrowheads="1"/>
+                    </pic:cNvPicPr>
+                  </pic:nvPicPr>
+                  <pic:blipFill>
+                    <a:blip r:embed="rId6" cstate="print">
+                      <a:extLst>
+                        <a:ext uri="{28A0092B-C50C-407E-A947-70E740481C1C}">
+                          <a14:useLocalDpi xmlns:a14="http://schemas.microsoft.com/office/drawing/2010/main" val="0"/>
+                        </a:ext>
+                      </a:extLst>
+                    </a:blip>
+                    <a:srcRect/>
+                    <a:stretch>
+                      <a:fillRect/>
+                    </a:stretch>
+                  </pic:blipFill>
+                  <pic:spPr bwMode="auto">
+                    <a:xfrm>
+                      <a:off x="0" y="0"/>
+                      <a:ext cx="6096000" cy="3429000"/>
+                    </a:xfrm>
+                    <a:prstGeom prst="rect">
+                      <a:avLst/>
+                    </a:prstGeom>
+                    <a:noFill/>
+                    <a:ln>
+                      <a:noFill/>
+                    </a:ln>
+                  </pic:spPr>
+                </pic:pic>
+              </a:graphicData>
+            </a:graphic>
+          </wp:inline>
+        </w:drawing>
+      </w:r>
+      <w:bookmarkStart w:id="5" w:name="_GoBack"/>
+      <w:bookmarkEnd w:id="5"/>
+    </w:p>
+    <w:p>
+      <w:pPr>
+        <w:rPr>
+          <w:rFonts w:hint="eastAsia"/>
+        </w:rPr>
+      </w:pPr>
+    </w:p>
+    <w:p>
+      <w:pPr>
+        <w:rPr>
+          <w:rFonts w:hint="eastAsia"/>
+        </w:rPr>
+      </w:pPr>
       <w:r>
         <w:tab/>
         <w:t>Módulo de licenciamento ambiental.</w:t>
       </w:r>
     </w:p>
     <w:p>
+      <w:pPr>
+        <w:rPr>
+          <w:rFonts w:hint="eastAsia"/>
+        </w:rPr>
+      </w:pPr>
       <w:r>
         <w:tab/>
       </w:r>
@@ -3071,8 +3187,12 @@
     <w:p>
       <w:pPr>
         <w:jc w:val="both"/>
-      </w:pPr>
-      <w:r>
+        <w:rPr>
+          <w:rFonts w:hint="eastAsia"/>
+        </w:rPr>
+      </w:pPr>
+      <w:r>
+        <w:lastRenderedPageBreak/>
         <w:tab/>
         <w:t>O sistema deverá permitir o cadastro das licença</w:t>
       </w:r>
@@ -3088,8 +3208,6 @@
       <w:r>
         <w:t xml:space="preserve"> </w:t>
       </w:r>
-      <w:bookmarkStart w:id="5" w:name="_GoBack"/>
-      <w:bookmarkEnd w:id="5"/>
     </w:p>
     <w:p>
       <w:pPr>
@@ -3156,11 +3274,17 @@
     <w:p>
       <w:pPr>
         <w:pStyle w:val="Corpodetexto"/>
+        <w:rPr>
+          <w:rFonts w:hint="eastAsia"/>
+        </w:rPr>
       </w:pPr>
     </w:p>
     <w:p>
       <w:pPr>
         <w:pStyle w:val="Corpodetexto"/>
+        <w:rPr>
+          <w:rFonts w:hint="eastAsia"/>
+        </w:rPr>
       </w:pPr>
     </w:p>
     <w:p>
@@ -3206,7 +3330,6 @@
           <w:sz w:val="24"/>
           <w:szCs w:val="24"/>
         </w:rPr>
-        <w:lastRenderedPageBreak/>
         <w:t>REFERÊNCIAS</w:t>
       </w:r>
       <w:bookmarkEnd w:id="7"/>
@@ -3430,11 +3553,17 @@
     <w:p>
       <w:pPr>
         <w:pStyle w:val="Corpodetexto"/>
+        <w:rPr>
+          <w:rFonts w:hint="eastAsia"/>
+        </w:rPr>
       </w:pPr>
     </w:p>
     <w:p>
       <w:pPr>
         <w:pStyle w:val="Corpodetexto"/>
+        <w:rPr>
+          <w:rFonts w:hint="eastAsia"/>
+        </w:rPr>
       </w:pPr>
     </w:p>
     <w:p>
@@ -3461,7 +3590,6 @@
         </w:rPr>
       </w:pPr>
       <w:r>
-        <w:lastRenderedPageBreak/>
         <w:t xml:space="preserve">APÊNDICES </w:t>
       </w:r>
     </w:p>
@@ -3504,7 +3632,7 @@
                     <pic:cNvPicPr/>
                   </pic:nvPicPr>
                   <pic:blipFill>
-                    <a:blip r:embed="rId6">
+                    <a:blip r:embed="rId7">
                       <a:extLst>
                         <a:ext uri="{28A0092B-C50C-407E-A947-70E740481C1C}">
                           <a14:useLocalDpi xmlns:a14="http://schemas.microsoft.com/office/drawing/2010/main" val="0"/>
@@ -4604,7 +4732,7 @@
 </file>
 
 <file path=customXml/itemProps1.xml><?xml version="1.0" encoding="utf-8"?>
-<ds:datastoreItem xmlns:ds="http://schemas.openxmlformats.org/officeDocument/2006/customXml" ds:itemID="{9D88A3A1-F003-429E-8E18-05B554AEAF12}">
+<ds:datastoreItem xmlns:ds="http://schemas.openxmlformats.org/officeDocument/2006/customXml" ds:itemID="{0431CCE1-D1E1-4109-A2AC-5D3F4C6FD660}">
   <ds:schemaRefs>
     <ds:schemaRef ds:uri="http://schemas.openxmlformats.org/officeDocument/2006/bibliography"/>
   </ds:schemaRefs>

</xml_diff>

<commit_message>
Ajutes no framework ORM
</commit_message>
<xml_diff>
--- a/documentacao/TCC.docx
+++ b/documentacao/TCC.docx
@@ -3053,108 +3053,73 @@
       </w:pPr>
     </w:p>
     <w:p>
-      <w:r>
-        <w:tab/>
-      </w:r>
-      <w:r>
-        <w:t xml:space="preserve">O sistema deverá fornecer </w:t>
-      </w:r>
-      <w:r>
-        <w:t>autenticação e autorização para a aplicação</w:t>
-      </w:r>
-      <w:r>
-        <w:t>, deverá ser seguro de forma a proteger as informações contra ataques e outras formas de intrusão.</w:t>
-      </w:r>
-      <w:r>
-        <w:t xml:space="preserve"> A tecnologia escolhida foi o </w:t>
-      </w:r>
-      <w:r>
-        <w:rPr>
+      <w:pPr>
+        <w:jc w:val="both"/>
+        <w:rPr>
+          <w:rFonts w:hint="eastAsia"/>
           <w:i/>
           <w:iCs/>
         </w:rPr>
-        <w:t>Spring Security.</w:t>
-      </w:r>
-      <w:r>
-        <w:t xml:space="preserve"> </w:t>
-      </w:r>
-      <w:r>
-        <w:t xml:space="preserve">O </w:t>
+      </w:pPr>
+      <w:r>
+        <w:tab/>
+      </w:r>
+      <w:r>
+        <w:t xml:space="preserve">O sistema deverá fornecer </w:t>
+      </w:r>
+      <w:r>
+        <w:t>autenticação e autorização para a aplicação</w:t>
+      </w:r>
+      <w:r>
+        <w:t>, deverá ser seguro de forma a proteger as informações contra ataques e outras formas de intrusão.</w:t>
+      </w:r>
+      <w:r>
+        <w:t xml:space="preserve"> A tecnologia escolhida foi o </w:t>
       </w:r>
       <w:r>
         <w:rPr>
           <w:i/>
           <w:iCs/>
         </w:rPr>
-        <w:t xml:space="preserve">framework </w:t>
-      </w:r>
-      <w:r>
-        <w:t>dispõe de uma página onde podemos criar uma estrutura inicial, conforme imagem abaixo:</w:t>
-      </w:r>
-    </w:p>
-    <w:p/>
-    <w:p>
-      <w:pPr>
-        <w:rPr>
-          <w:rFonts w:hint="eastAsia"/>
-        </w:rPr>
-      </w:pPr>
-      <w:r>
-        <w:rPr>
-          <w:rFonts w:hint="eastAsia"/>
-          <w:noProof/>
-        </w:rPr>
-        <w:drawing>
-          <wp:inline distT="0" distB="0" distL="0" distR="0" wp14:anchorId="2C4A1B66" wp14:editId="55B57540">
-            <wp:extent cx="6096000" cy="3429000"/>
-            <wp:effectExtent l="0" t="0" r="0" b="0"/>
-            <wp:docPr id="2" name="Imagem 2"/>
-            <wp:cNvGraphicFramePr>
-              <a:graphicFrameLocks xmlns:a="http://schemas.openxmlformats.org/drawingml/2006/main" noChangeAspect="1"/>
-            </wp:cNvGraphicFramePr>
-            <a:graphic xmlns:a="http://schemas.openxmlformats.org/drawingml/2006/main">
-              <a:graphicData uri="http://schemas.openxmlformats.org/drawingml/2006/picture">
-                <pic:pic xmlns:pic="http://schemas.openxmlformats.org/drawingml/2006/picture">
-                  <pic:nvPicPr>
-                    <pic:cNvPr id="0" name="Picture 1"/>
-                    <pic:cNvPicPr>
-                      <a:picLocks noChangeAspect="1" noChangeArrowheads="1"/>
-                    </pic:cNvPicPr>
-                  </pic:nvPicPr>
-                  <pic:blipFill>
-                    <a:blip r:embed="rId6" cstate="print">
-                      <a:extLst>
-                        <a:ext uri="{28A0092B-C50C-407E-A947-70E740481C1C}">
-                          <a14:useLocalDpi xmlns:a14="http://schemas.microsoft.com/office/drawing/2010/main" val="0"/>
-                        </a:ext>
-                      </a:extLst>
-                    </a:blip>
-                    <a:srcRect/>
-                    <a:stretch>
-                      <a:fillRect/>
-                    </a:stretch>
-                  </pic:blipFill>
-                  <pic:spPr bwMode="auto">
-                    <a:xfrm>
-                      <a:off x="0" y="0"/>
-                      <a:ext cx="6096000" cy="3429000"/>
-                    </a:xfrm>
-                    <a:prstGeom prst="rect">
-                      <a:avLst/>
-                    </a:prstGeom>
-                    <a:noFill/>
-                    <a:ln>
-                      <a:noFill/>
-                    </a:ln>
-                  </pic:spPr>
-                </pic:pic>
-              </a:graphicData>
-            </a:graphic>
-          </wp:inline>
-        </w:drawing>
-      </w:r>
-      <w:bookmarkStart w:id="5" w:name="_GoBack"/>
-      <w:bookmarkEnd w:id="5"/>
+        <w:t>Spring Security</w:t>
+      </w:r>
+      <w:r>
+        <w:t xml:space="preserve">, que está contido no ecossistema do </w:t>
+      </w:r>
+      <w:r>
+        <w:rPr>
+          <w:i/>
+          <w:iCs/>
+        </w:rPr>
+        <w:t>framework</w:t>
+      </w:r>
+      <w:r>
+        <w:t xml:space="preserve">. O </w:t>
+      </w:r>
+      <w:r>
+        <w:rPr>
+          <w:i/>
+          <w:iCs/>
+        </w:rPr>
+        <w:t>Spring Security</w:t>
+      </w:r>
+      <w:r>
+        <w:t xml:space="preserve"> também permite integração com outros protocolos, como por exemplo </w:t>
+      </w:r>
+      <w:r>
+        <w:rPr>
+          <w:i/>
+          <w:iCs/>
+        </w:rPr>
+        <w:t>Oauth.</w:t>
+      </w:r>
+    </w:p>
+    <w:p>
+      <w:pPr>
+        <w:rPr>
+          <w:rFonts w:hint="eastAsia"/>
+        </w:rPr>
+      </w:pPr>
     </w:p>
     <w:p>
       <w:pPr>
@@ -3192,7 +3157,6 @@
         </w:rPr>
       </w:pPr>
       <w:r>
-        <w:lastRenderedPageBreak/>
         <w:tab/>
         <w:t>O sistema deverá permitir o cadastro das licença</w:t>
       </w:r>
@@ -3200,11 +3164,25 @@
         <w:t xml:space="preserve">s ambientais – a saber, </w:t>
       </w:r>
       <w:r>
-        <w:t>Licença Prévia (LP), Licença de Instalação (LI) e Licença de Operação (LO), bem como armazenar o histórico das mudanças</w:t>
-      </w:r>
-      <w:r>
-        <w:t>.</w:t>
-      </w:r>
+        <w:t xml:space="preserve">Licença Prévia (LP), Licença de Instalação (LI) e Licença de Operação (LO), bem como </w:t>
+      </w:r>
+      <w:r>
+        <w:t>gerenciar</w:t>
+      </w:r>
+      <w:r>
+        <w:t xml:space="preserve"> o histórico das mudanças</w:t>
+      </w:r>
+      <w:r>
+        <w:t xml:space="preserve"> e das fases.</w:t>
+      </w:r>
+    </w:p>
+    <w:p>
+      <w:pPr>
+        <w:jc w:val="both"/>
+        <w:rPr>
+          <w:rFonts w:hint="eastAsia"/>
+        </w:rPr>
+      </w:pPr>
       <w:r>
         <w:t xml:space="preserve"> </w:t>
       </w:r>
@@ -3219,7 +3197,7 @@
           <w:szCs w:val="24"/>
         </w:rPr>
       </w:pPr>
-      <w:bookmarkStart w:id="6" w:name="_Toc32094403"/>
+      <w:bookmarkStart w:id="5" w:name="_Toc32094403"/>
       <w:r>
         <w:rPr>
           <w:rFonts w:ascii="Times New Roman" w:hAnsi="Times New Roman" w:cs="Times New Roman"/>
@@ -3229,55 +3207,52 @@
         </w:rPr>
         <w:t>3.2 Requisitos Não-Funcionais</w:t>
       </w:r>
+      <w:bookmarkEnd w:id="5"/>
+    </w:p>
+    <w:p>
+      <w:pPr>
+        <w:pStyle w:val="Corpodetexto"/>
+        <w:rPr>
+          <w:rFonts w:hint="eastAsia"/>
+        </w:rPr>
+      </w:pPr>
+    </w:p>
+    <w:p>
+      <w:pPr>
+        <w:pStyle w:val="Corpodetexto"/>
+      </w:pPr>
+      <w:r>
+        <w:tab/>
+      </w:r>
+      <w:r>
+        <w:t>Framework Objeto-Relacional</w:t>
+      </w:r>
+    </w:p>
+    <w:p>
+      <w:pPr>
+        <w:pStyle w:val="Corpodetexto"/>
+        <w:jc w:val="both"/>
+        <w:rPr>
+          <w:rFonts w:hint="eastAsia"/>
+        </w:rPr>
+      </w:pPr>
+      <w:r>
+        <w:tab/>
+      </w:r>
+      <w:r>
+        <w:t xml:space="preserve">A aplicação deverá funcionar de acordo com a solução de banco de dados encontrada pelo cliente, em outras palavras, o sistema deverá ser independente de banco de dados de forma que </w:t>
+      </w:r>
+      <w:r>
+        <w:t>o responsável pelo empreendimento possa optar por uma solução paga de banco de dados já adquirida pelos responsáveis pelo empreendimento, bem como</w:t>
+      </w:r>
+      <w:r>
+        <w:t xml:space="preserve"> utilizar uma opção gratuita</w:t>
+      </w:r>
+      <w:r>
+        <w:t>.</w:t>
+      </w:r>
+      <w:bookmarkStart w:id="6" w:name="_GoBack"/>
       <w:bookmarkEnd w:id="6"/>
-    </w:p>
-    <w:p>
-      <w:pPr>
-        <w:pStyle w:val="Corpodetexto"/>
-        <w:rPr>
-          <w:rFonts w:hint="eastAsia"/>
-        </w:rPr>
-      </w:pPr>
-    </w:p>
-    <w:p>
-      <w:pPr>
-        <w:pStyle w:val="Corpodetexto"/>
-        <w:rPr>
-          <w:rFonts w:hint="eastAsia"/>
-        </w:rPr>
-      </w:pPr>
-    </w:p>
-    <w:p>
-      <w:pPr>
-        <w:pStyle w:val="Corpodetexto"/>
-        <w:rPr>
-          <w:rFonts w:hint="eastAsia"/>
-        </w:rPr>
-      </w:pPr>
-    </w:p>
-    <w:p>
-      <w:pPr>
-        <w:pStyle w:val="Corpodetexto"/>
-        <w:rPr>
-          <w:rFonts w:hint="eastAsia"/>
-        </w:rPr>
-      </w:pPr>
-    </w:p>
-    <w:p>
-      <w:pPr>
-        <w:pStyle w:val="Corpodetexto"/>
-        <w:rPr>
-          <w:rFonts w:hint="eastAsia"/>
-        </w:rPr>
-      </w:pPr>
-    </w:p>
-    <w:p>
-      <w:pPr>
-        <w:pStyle w:val="Corpodetexto"/>
-        <w:rPr>
-          <w:rFonts w:hint="eastAsia"/>
-        </w:rPr>
-      </w:pPr>
     </w:p>
     <w:p>
       <w:pPr>
@@ -3330,6 +3305,7 @@
           <w:sz w:val="24"/>
           <w:szCs w:val="24"/>
         </w:rPr>
+        <w:lastRenderedPageBreak/>
         <w:t>REFERÊNCIAS</w:t>
       </w:r>
       <w:bookmarkEnd w:id="7"/>
@@ -3590,6 +3566,7 @@
         </w:rPr>
       </w:pPr>
       <w:r>
+        <w:lastRenderedPageBreak/>
         <w:t xml:space="preserve">APÊNDICES </w:t>
       </w:r>
     </w:p>
@@ -3632,7 +3609,7 @@
                     <pic:cNvPicPr/>
                   </pic:nvPicPr>
                   <pic:blipFill>
-                    <a:blip r:embed="rId7">
+                    <a:blip r:embed="rId6">
                       <a:extLst>
                         <a:ext uri="{28A0092B-C50C-407E-A947-70E740481C1C}">
                           <a14:useLocalDpi xmlns:a14="http://schemas.microsoft.com/office/drawing/2010/main" val="0"/>
@@ -4732,7 +4709,7 @@
 </file>
 
 <file path=customXml/itemProps1.xml><?xml version="1.0" encoding="utf-8"?>
-<ds:datastoreItem xmlns:ds="http://schemas.openxmlformats.org/officeDocument/2006/customXml" ds:itemID="{0431CCE1-D1E1-4109-A2AC-5D3F4C6FD660}">
+<ds:datastoreItem xmlns:ds="http://schemas.openxmlformats.org/officeDocument/2006/customXml" ds:itemID="{07A2D363-092D-49EC-A767-98C72330E62C}">
   <ds:schemaRefs>
     <ds:schemaRef ds:uri="http://schemas.openxmlformats.org/officeDocument/2006/bibliography"/>
   </ds:schemaRefs>

</xml_diff>

<commit_message>
Spring MVC e Spring Security + TCC
</commit_message>
<xml_diff>
--- a/documentacao/TCC.docx
+++ b/documentacao/TCC.docx
@@ -2836,61 +2836,101 @@
     <w:p>
       <w:pPr>
         <w:rPr>
-          <w:rFonts w:hint="eastAsia"/>
-        </w:rPr>
-      </w:pPr>
-    </w:p>
-    <w:p>
-      <w:pPr>
-        <w:jc w:val="both"/>
-        <w:rPr>
-          <w:rFonts w:hint="eastAsia"/>
-        </w:rPr>
-      </w:pPr>
-      <w:r>
+          <w:rFonts w:ascii="Times New Roman" w:hAnsi="Times New Roman" w:cs="Times New Roman"/>
+        </w:rPr>
+      </w:pPr>
+    </w:p>
+    <w:p>
+      <w:pPr>
+        <w:jc w:val="both"/>
+        <w:rPr>
+          <w:rFonts w:ascii="Times New Roman" w:hAnsi="Times New Roman" w:cs="Times New Roman"/>
+        </w:rPr>
+      </w:pPr>
+      <w:r>
+        <w:rPr>
+          <w:rFonts w:ascii="Times New Roman" w:hAnsi="Times New Roman" w:cs="Times New Roman"/>
+        </w:rPr>
         <w:tab/>
       </w:r>
       <w:r>
+        <w:rPr>
+          <w:rFonts w:ascii="Times New Roman" w:hAnsi="Times New Roman" w:cs="Times New Roman"/>
+        </w:rPr>
         <w:t>Este</w:t>
       </w:r>
       <w:r>
+        <w:rPr>
+          <w:rFonts w:ascii="Times New Roman" w:hAnsi="Times New Roman" w:cs="Times New Roman"/>
+        </w:rPr>
         <w:t xml:space="preserve"> </w:t>
       </w:r>
       <w:r>
+        <w:rPr>
+          <w:rFonts w:ascii="Times New Roman" w:hAnsi="Times New Roman" w:cs="Times New Roman"/>
+        </w:rPr>
         <w:t>trabalho</w:t>
       </w:r>
       <w:r>
+        <w:rPr>
+          <w:rFonts w:ascii="Times New Roman" w:hAnsi="Times New Roman" w:cs="Times New Roman"/>
+        </w:rPr>
         <w:t xml:space="preserve"> tem como objetivo</w:t>
       </w:r>
       <w:r>
+        <w:rPr>
+          <w:rFonts w:ascii="Times New Roman" w:hAnsi="Times New Roman" w:cs="Times New Roman"/>
+        </w:rPr>
         <w:t xml:space="preserve"> apresentar um projeto de arquitetura </w:t>
       </w:r>
       <w:r>
+        <w:rPr>
+          <w:rFonts w:ascii="Times New Roman" w:hAnsi="Times New Roman" w:cs="Times New Roman"/>
+        </w:rPr>
         <w:t xml:space="preserve">para o desenvolvimento de um sistema </w:t>
       </w:r>
       <w:r>
+        <w:rPr>
+          <w:rFonts w:ascii="Times New Roman" w:hAnsi="Times New Roman" w:cs="Times New Roman"/>
+        </w:rPr>
         <w:t>de gestão ambiental</w:t>
       </w:r>
       <w:r>
+        <w:rPr>
+          <w:rFonts w:ascii="Times New Roman" w:hAnsi="Times New Roman" w:cs="Times New Roman"/>
+        </w:rPr>
         <w:t xml:space="preserve">, com o intuito de fornecer uma solução </w:t>
       </w:r>
       <w:r>
+        <w:rPr>
+          <w:rFonts w:ascii="Times New Roman" w:hAnsi="Times New Roman" w:cs="Times New Roman"/>
+        </w:rPr>
         <w:t xml:space="preserve">de controle </w:t>
       </w:r>
       <w:r>
-        <w:t>e planejamento</w:t>
-      </w:r>
-      <w:r>
-        <w:t>, fornecendo segurança jurídica, qualidade e economia.</w:t>
-      </w:r>
-    </w:p>
-    <w:p>
-      <w:pPr>
-        <w:jc w:val="both"/>
-        <w:rPr>
-          <w:rFonts w:hint="eastAsia"/>
-        </w:rPr>
-      </w:pPr>
+        <w:rPr>
+          <w:rFonts w:ascii="Times New Roman" w:hAnsi="Times New Roman" w:cs="Times New Roman"/>
+        </w:rPr>
+        <w:t xml:space="preserve">de informações </w:t>
+      </w:r>
+      <w:r>
+        <w:rPr>
+          <w:rFonts w:ascii="Times New Roman" w:hAnsi="Times New Roman" w:cs="Times New Roman"/>
+        </w:rPr>
+        <w:t>das diversas etapas do processo de aquisição da licença de funcionamento do empreendimento</w:t>
+      </w:r>
+      <w:r>
+        <w:rPr>
+          <w:rFonts w:ascii="Times New Roman" w:hAnsi="Times New Roman" w:cs="Times New Roman"/>
+        </w:rPr>
+        <w:t>, e que funcione nos mais diversos dispositivos, com boa manutenabilidade</w:t>
+      </w:r>
+      <w:r>
+        <w:rPr>
+          <w:rFonts w:ascii="Times New Roman" w:hAnsi="Times New Roman" w:cs="Times New Roman"/>
+        </w:rPr>
+        <w:t>, portabilidade e usabilidade.</w:t>
+      </w:r>
     </w:p>
     <w:p>
       <w:pPr>
@@ -2918,7 +2958,7 @@
       <w:pPr>
         <w:jc w:val="both"/>
         <w:rPr>
-          <w:rFonts w:hint="eastAsia"/>
+          <w:rFonts w:ascii="Times New Roman" w:hAnsi="Times New Roman" w:cs="Times New Roman"/>
         </w:rPr>
       </w:pPr>
     </w:p>
@@ -2948,28 +2988,40 @@
       <w:pPr>
         <w:jc w:val="both"/>
         <w:rPr>
-          <w:rFonts w:hint="eastAsia"/>
-        </w:rPr>
-      </w:pPr>
-    </w:p>
-    <w:p>
-      <w:pPr>
-        <w:jc w:val="both"/>
-        <w:rPr>
-          <w:rFonts w:hint="eastAsia"/>
-        </w:rPr>
-      </w:pPr>
-      <w:r>
+          <w:rFonts w:ascii="Times New Roman" w:hAnsi="Times New Roman" w:cs="Times New Roman"/>
+        </w:rPr>
+      </w:pPr>
+    </w:p>
+    <w:p>
+      <w:pPr>
+        <w:jc w:val="both"/>
+        <w:rPr>
+          <w:rFonts w:ascii="Times New Roman" w:hAnsi="Times New Roman" w:cs="Times New Roman"/>
+        </w:rPr>
+      </w:pPr>
+      <w:r>
+        <w:rPr>
+          <w:rFonts w:ascii="Times New Roman" w:hAnsi="Times New Roman" w:cs="Times New Roman"/>
+        </w:rPr>
         <w:tab/>
         <w:t>Para que o empreendimento esteja de acordo com a legislação vigente e de modo a conciliar o desenvolvimento econômico com a conservação do meio ambiente, é necessário que o empreendedor buscar o licenciamento junto aos órgãos competentes</w:t>
       </w:r>
       <w:r>
+        <w:rPr>
+          <w:rFonts w:ascii="Times New Roman" w:hAnsi="Times New Roman" w:cs="Times New Roman"/>
+        </w:rPr>
         <w:t>, logo, é fundamental que o</w:t>
       </w:r>
       <w:r>
+        <w:rPr>
+          <w:rFonts w:ascii="Times New Roman" w:hAnsi="Times New Roman" w:cs="Times New Roman"/>
+        </w:rPr>
         <w:t xml:space="preserve">s responsáveis pelo empreendimento </w:t>
       </w:r>
       <w:r>
+        <w:rPr>
+          <w:rFonts w:ascii="Times New Roman" w:hAnsi="Times New Roman" w:cs="Times New Roman"/>
+        </w:rPr>
         <w:t>estejam guarnecidos de informação.</w:t>
       </w:r>
     </w:p>
@@ -3030,17 +3082,20 @@
     <w:p>
       <w:pPr>
         <w:rPr>
-          <w:rFonts w:hint="eastAsia"/>
-        </w:rPr>
-      </w:pPr>
-    </w:p>
-    <w:p>
-      <w:pPr>
-        <w:rPr>
-          <w:rFonts w:hint="eastAsia"/>
-        </w:rPr>
-      </w:pPr>
-      <w:r>
+          <w:rFonts w:ascii="Times New Roman" w:hAnsi="Times New Roman" w:cs="Times New Roman"/>
+        </w:rPr>
+      </w:pPr>
+    </w:p>
+    <w:p>
+      <w:pPr>
+        <w:rPr>
+          <w:rFonts w:ascii="Times New Roman" w:hAnsi="Times New Roman" w:cs="Times New Roman"/>
+        </w:rPr>
+      </w:pPr>
+      <w:r>
+        <w:rPr>
+          <w:rFonts w:ascii="Times New Roman" w:hAnsi="Times New Roman" w:cs="Times New Roman"/>
+        </w:rPr>
         <w:tab/>
         <w:t>Módulo de autenticação</w:t>
       </w:r>
@@ -3048,66 +3103,94 @@
     <w:p>
       <w:pPr>
         <w:rPr>
-          <w:rFonts w:hint="eastAsia"/>
-        </w:rPr>
-      </w:pPr>
-    </w:p>
-    <w:p>
-      <w:pPr>
-        <w:jc w:val="both"/>
-        <w:rPr>
-          <w:rFonts w:hint="eastAsia"/>
+          <w:rFonts w:ascii="Times New Roman" w:hAnsi="Times New Roman" w:cs="Times New Roman"/>
+        </w:rPr>
+      </w:pPr>
+    </w:p>
+    <w:p>
+      <w:pPr>
+        <w:jc w:val="both"/>
+        <w:rPr>
+          <w:rFonts w:ascii="Times New Roman" w:hAnsi="Times New Roman" w:cs="Times New Roman"/>
           <w:i/>
           <w:iCs/>
         </w:rPr>
       </w:pPr>
       <w:r>
+        <w:rPr>
+          <w:rFonts w:ascii="Times New Roman" w:hAnsi="Times New Roman" w:cs="Times New Roman"/>
+        </w:rPr>
         <w:tab/>
       </w:r>
       <w:r>
+        <w:rPr>
+          <w:rFonts w:ascii="Times New Roman" w:hAnsi="Times New Roman" w:cs="Times New Roman"/>
+        </w:rPr>
         <w:t xml:space="preserve">O sistema deverá fornecer </w:t>
       </w:r>
       <w:r>
+        <w:rPr>
+          <w:rFonts w:ascii="Times New Roman" w:hAnsi="Times New Roman" w:cs="Times New Roman"/>
+        </w:rPr>
         <w:t>autenticação e autorização para a aplicação</w:t>
       </w:r>
       <w:r>
+        <w:rPr>
+          <w:rFonts w:ascii="Times New Roman" w:hAnsi="Times New Roman" w:cs="Times New Roman"/>
+        </w:rPr>
         <w:t>, deverá ser seguro de forma a proteger as informações contra ataques e outras formas de intrusão.</w:t>
       </w:r>
       <w:r>
+        <w:rPr>
+          <w:rFonts w:ascii="Times New Roman" w:hAnsi="Times New Roman" w:cs="Times New Roman"/>
+        </w:rPr>
         <w:t xml:space="preserve"> A tecnologia escolhida foi o </w:t>
       </w:r>
       <w:r>
         <w:rPr>
+          <w:rFonts w:ascii="Times New Roman" w:hAnsi="Times New Roman" w:cs="Times New Roman"/>
           <w:i/>
           <w:iCs/>
         </w:rPr>
         <w:t>Spring Security</w:t>
       </w:r>
       <w:r>
+        <w:rPr>
+          <w:rFonts w:ascii="Times New Roman" w:hAnsi="Times New Roman" w:cs="Times New Roman"/>
+        </w:rPr>
         <w:t xml:space="preserve">, que está contido no ecossistema do </w:t>
       </w:r>
       <w:r>
         <w:rPr>
+          <w:rFonts w:ascii="Times New Roman" w:hAnsi="Times New Roman" w:cs="Times New Roman"/>
           <w:i/>
           <w:iCs/>
         </w:rPr>
         <w:t>framework</w:t>
       </w:r>
       <w:r>
+        <w:rPr>
+          <w:rFonts w:ascii="Times New Roman" w:hAnsi="Times New Roman" w:cs="Times New Roman"/>
+        </w:rPr>
         <w:t xml:space="preserve">. O </w:t>
       </w:r>
       <w:r>
         <w:rPr>
+          <w:rFonts w:ascii="Times New Roman" w:hAnsi="Times New Roman" w:cs="Times New Roman"/>
           <w:i/>
           <w:iCs/>
         </w:rPr>
         <w:t>Spring Security</w:t>
       </w:r>
       <w:r>
+        <w:rPr>
+          <w:rFonts w:ascii="Times New Roman" w:hAnsi="Times New Roman" w:cs="Times New Roman"/>
+        </w:rPr>
         <w:t xml:space="preserve"> também permite integração com outros protocolos, como por exemplo </w:t>
       </w:r>
       <w:r>
         <w:rPr>
+          <w:rFonts w:ascii="Times New Roman" w:hAnsi="Times New Roman" w:cs="Times New Roman"/>
           <w:i/>
           <w:iCs/>
         </w:rPr>
@@ -3117,24 +3200,27 @@
     <w:p>
       <w:pPr>
         <w:rPr>
-          <w:rFonts w:hint="eastAsia"/>
-        </w:rPr>
-      </w:pPr>
-    </w:p>
-    <w:p>
-      <w:pPr>
-        <w:rPr>
-          <w:rFonts w:hint="eastAsia"/>
-        </w:rPr>
-      </w:pPr>
-    </w:p>
-    <w:p>
-      <w:pPr>
-        <w:rPr>
-          <w:rFonts w:hint="eastAsia"/>
-        </w:rPr>
-      </w:pPr>
-      <w:r>
+          <w:rFonts w:ascii="Times New Roman" w:hAnsi="Times New Roman" w:cs="Times New Roman"/>
+        </w:rPr>
+      </w:pPr>
+    </w:p>
+    <w:p>
+      <w:pPr>
+        <w:rPr>
+          <w:rFonts w:ascii="Times New Roman" w:hAnsi="Times New Roman" w:cs="Times New Roman"/>
+        </w:rPr>
+      </w:pPr>
+    </w:p>
+    <w:p>
+      <w:pPr>
+        <w:rPr>
+          <w:rFonts w:ascii="Times New Roman" w:hAnsi="Times New Roman" w:cs="Times New Roman"/>
+        </w:rPr>
+      </w:pPr>
+      <w:r>
+        <w:rPr>
+          <w:rFonts w:ascii="Times New Roman" w:hAnsi="Times New Roman" w:cs="Times New Roman"/>
+        </w:rPr>
         <w:tab/>
         <w:t>Módulo de licenciamento ambiental.</w:t>
       </w:r>
@@ -3142,10 +3228,13 @@
     <w:p>
       <w:pPr>
         <w:rPr>
-          <w:rFonts w:hint="eastAsia"/>
-        </w:rPr>
-      </w:pPr>
-      <w:r>
+          <w:rFonts w:ascii="Times New Roman" w:hAnsi="Times New Roman" w:cs="Times New Roman"/>
+        </w:rPr>
+      </w:pPr>
+      <w:r>
+        <w:rPr>
+          <w:rFonts w:ascii="Times New Roman" w:hAnsi="Times New Roman" w:cs="Times New Roman"/>
+        </w:rPr>
         <w:tab/>
       </w:r>
     </w:p>
@@ -3153,43 +3242,508 @@
       <w:pPr>
         <w:jc w:val="both"/>
         <w:rPr>
-          <w:rFonts w:hint="eastAsia"/>
-        </w:rPr>
-      </w:pPr>
-      <w:r>
+          <w:rFonts w:ascii="Times New Roman" w:hAnsi="Times New Roman" w:cs="Times New Roman"/>
+        </w:rPr>
+      </w:pPr>
+      <w:r>
+        <w:rPr>
+          <w:rFonts w:ascii="Times New Roman" w:hAnsi="Times New Roman" w:cs="Times New Roman"/>
+        </w:rPr>
         <w:tab/>
-        <w:t>O sistema deverá permitir o cadastro das licença</w:t>
-      </w:r>
-      <w:r>
-        <w:t xml:space="preserve">s ambientais – a saber, </w:t>
-      </w:r>
-      <w:r>
-        <w:t xml:space="preserve">Licença Prévia (LP), Licença de Instalação (LI) e Licença de Operação (LO), bem como </w:t>
-      </w:r>
-      <w:r>
-        <w:t>gerenciar</w:t>
-      </w:r>
-      <w:r>
-        <w:t xml:space="preserve"> o histórico das mudanças</w:t>
-      </w:r>
-      <w:r>
-        <w:t xml:space="preserve"> e das fases.</w:t>
-      </w:r>
-    </w:p>
-    <w:p>
-      <w:pPr>
-        <w:jc w:val="both"/>
-        <w:rPr>
-          <w:rFonts w:hint="eastAsia"/>
-        </w:rPr>
-      </w:pPr>
-      <w:r>
+        <w:t xml:space="preserve">De acordo com a Resolução </w:t>
+      </w:r>
+      <w:r>
+        <w:rPr>
+          <w:rFonts w:ascii="Times New Roman" w:hAnsi="Times New Roman" w:cs="Times New Roman"/>
+        </w:rPr>
+        <w:t>nº 237, de 19 de dezembro de 1997, definimos licenciamento ambiental como “</w:t>
+      </w:r>
+      <w:r>
+        <w:rPr>
+          <w:rFonts w:ascii="Times New Roman" w:hAnsi="Times New Roman" w:cs="Times New Roman"/>
+        </w:rPr>
+        <w:t>procedimento administrativo pelo qual o órgão ambiental competente licencia a localização, instalação, ampliação e a operação</w:t>
+      </w:r>
+      <w:r>
+        <w:rPr>
+          <w:rFonts w:ascii="Times New Roman" w:hAnsi="Times New Roman" w:cs="Times New Roman"/>
+          <w:i/>
+          <w:iCs/>
+        </w:rPr>
         <w:t xml:space="preserve"> </w:t>
       </w:r>
+      <w:r>
+        <w:rPr>
+          <w:rFonts w:ascii="Times New Roman" w:hAnsi="Times New Roman" w:cs="Times New Roman"/>
+        </w:rPr>
+        <w:t xml:space="preserve">de empreendimentos e atividades utilizadoras de recursos ambientais </w:t>
+      </w:r>
+      <w:r>
+        <w:rPr>
+          <w:rFonts w:ascii="Times New Roman" w:hAnsi="Times New Roman" w:cs="Times New Roman"/>
+          <w:i/>
+          <w:iCs/>
+        </w:rPr>
+        <w:t xml:space="preserve">, </w:t>
+      </w:r>
+      <w:r>
+        <w:rPr>
+          <w:rFonts w:ascii="Times New Roman" w:hAnsi="Times New Roman" w:cs="Times New Roman"/>
+        </w:rPr>
+        <w:t>consideradas efetiva ou potencialmente poluidoras ou daquelas que, sob qualquer forma, possam causar degradação ambiental, considerando as disposições legais e regulamentares e as normas técnicas aplicáveis ao caso.</w:t>
+      </w:r>
+      <w:r>
+        <w:rPr>
+          <w:rFonts w:ascii="Times New Roman" w:hAnsi="Times New Roman" w:cs="Times New Roman"/>
+        </w:rPr>
+        <w:t>”.</w:t>
+      </w:r>
+    </w:p>
+    <w:p>
+      <w:pPr>
+        <w:jc w:val="both"/>
+        <w:rPr>
+          <w:rFonts w:ascii="Times New Roman" w:hAnsi="Times New Roman" w:cs="Times New Roman"/>
+        </w:rPr>
+      </w:pPr>
+      <w:bookmarkStart w:id="5" w:name="_Toc32094403"/>
+      <w:r>
+        <w:rPr>
+          <w:rFonts w:ascii="Times New Roman" w:hAnsi="Times New Roman" w:cs="Times New Roman"/>
+        </w:rPr>
+        <w:tab/>
+        <w:t xml:space="preserve">Deverá armazenar as licenças ambientais bem como armazenar as informações nas diferentes etapas </w:t>
+      </w:r>
+      <w:r>
+        <w:rPr>
+          <w:rFonts w:ascii="Times New Roman" w:hAnsi="Times New Roman" w:cs="Times New Roman"/>
+        </w:rPr>
+        <w:t>do licenciamento. As licenças</w:t>
+      </w:r>
+      <w:r>
+        <w:rPr>
+          <w:rFonts w:ascii="Times New Roman" w:hAnsi="Times New Roman" w:cs="Times New Roman"/>
+        </w:rPr>
+        <w:t xml:space="preserve"> são descritas abaixo:</w:t>
+      </w:r>
+    </w:p>
+    <w:p>
+      <w:pPr>
+        <w:jc w:val="both"/>
+        <w:rPr>
+          <w:rFonts w:ascii="Times New Roman" w:hAnsi="Times New Roman" w:cs="Times New Roman"/>
+        </w:rPr>
+      </w:pPr>
+      <w:r>
+        <w:rPr>
+          <w:rFonts w:ascii="Times New Roman" w:hAnsi="Times New Roman" w:cs="Times New Roman"/>
+        </w:rPr>
+        <w:tab/>
+        <w:t>Licença Prévia (LP) – Concedida na</w:t>
+      </w:r>
+      <w:r>
+        <w:rPr>
+          <w:rFonts w:ascii="Times New Roman" w:hAnsi="Times New Roman" w:cs="Times New Roman"/>
+        </w:rPr>
+        <w:t xml:space="preserve"> etapa de planejamento, atesta a viabilidade de concepção e determina as condicionantes que deverão ser atendidas para a próxima fase.</w:t>
+      </w:r>
+    </w:p>
+    <w:p>
+      <w:pPr>
+        <w:jc w:val="both"/>
+        <w:rPr>
+          <w:rFonts w:ascii="Times New Roman" w:hAnsi="Times New Roman" w:cs="Times New Roman"/>
+        </w:rPr>
+      </w:pPr>
+      <w:r>
+        <w:rPr>
+          <w:rFonts w:ascii="Times New Roman" w:hAnsi="Times New Roman" w:cs="Times New Roman"/>
+        </w:rPr>
+        <w:tab/>
+        <w:t xml:space="preserve">Licença de Instalação (LI) – Fornecida com o intuito de </w:t>
+      </w:r>
+      <w:r>
+        <w:rPr>
+          <w:rFonts w:ascii="Times New Roman" w:hAnsi="Times New Roman" w:cs="Times New Roman"/>
+        </w:rPr>
+        <w:t>autorizar o responsável pelo empreendimento a construção ou instalação da obra de acordo com as especificações constantes nos planos, projetos e especificações aprovados</w:t>
+      </w:r>
+      <w:r>
+        <w:rPr>
+          <w:rFonts w:ascii="Times New Roman" w:hAnsi="Times New Roman" w:cs="Times New Roman"/>
+        </w:rPr>
+        <w:t>, principalmente as medidas de mitigação e controle ambiental para a próxima fase.</w:t>
+      </w:r>
+    </w:p>
+    <w:p>
+      <w:pPr>
+        <w:jc w:val="both"/>
+        <w:rPr>
+          <w:rFonts w:ascii="Times New Roman" w:hAnsi="Times New Roman" w:cs="Times New Roman"/>
+          <w:color w:val="000000" w:themeColor="text1"/>
+        </w:rPr>
+      </w:pPr>
+      <w:r>
+        <w:rPr>
+          <w:rFonts w:ascii="Times New Roman" w:hAnsi="Times New Roman" w:cs="Times New Roman"/>
+        </w:rPr>
+        <w:tab/>
+        <w:t>Licença de Operação (LO) – Licença de funcionamento. Após a constatação de que todas as exigências e condicionantes foram cumprid</w:t>
+      </w:r>
+      <w:r>
+        <w:rPr>
+          <w:rFonts w:ascii="Times New Roman" w:hAnsi="Times New Roman" w:cs="Times New Roman"/>
+        </w:rPr>
+        <w:t>a</w:t>
+      </w:r>
+      <w:r>
+        <w:rPr>
+          <w:rFonts w:ascii="Times New Roman" w:hAnsi="Times New Roman" w:cs="Times New Roman"/>
+        </w:rPr>
+        <w:t>s.</w:t>
+      </w:r>
+      <w:r>
+        <w:rPr>
+          <w:rFonts w:ascii="Times New Roman" w:hAnsi="Times New Roman" w:cs="Times New Roman"/>
+        </w:rPr>
+        <w:t xml:space="preserve"> O empreendedor fica responsável por implementar todas as medidas de mitigação e controle ambiental, sob pena de ter a LO suspensa ou caçada pelo órgão responsável.</w:t>
+      </w:r>
+    </w:p>
+    <w:p>
+      <w:pPr>
+        <w:jc w:val="both"/>
+        <w:rPr>
+          <w:rFonts w:ascii="Times New Roman" w:hAnsi="Times New Roman" w:cs="Times New Roman"/>
+          <w:color w:val="000000" w:themeColor="text1"/>
+        </w:rPr>
+      </w:pPr>
+    </w:p>
+    <w:p>
+      <w:pPr>
+        <w:ind w:left="709"/>
+        <w:jc w:val="both"/>
+        <w:rPr>
+          <w:rFonts w:ascii="Times New Roman" w:hAnsi="Times New Roman" w:cs="Times New Roman"/>
+          <w:color w:val="000000" w:themeColor="text1"/>
+        </w:rPr>
+      </w:pPr>
+    </w:p>
+    <w:p>
+      <w:pPr>
+        <w:ind w:left="709"/>
+        <w:jc w:val="both"/>
+        <w:rPr>
+          <w:rFonts w:ascii="Times New Roman" w:hAnsi="Times New Roman" w:cs="Times New Roman"/>
+          <w:color w:val="000000" w:themeColor="text1"/>
+        </w:rPr>
+      </w:pPr>
+      <w:r>
+        <w:rPr>
+          <w:rFonts w:ascii="Times New Roman" w:hAnsi="Times New Roman" w:cs="Times New Roman"/>
+          <w:color w:val="000000" w:themeColor="text1"/>
+        </w:rPr>
+        <w:t xml:space="preserve"> </w:t>
+      </w:r>
+      <w:r>
+        <w:rPr>
+          <w:rFonts w:ascii="Times New Roman" w:hAnsi="Times New Roman" w:cs="Times New Roman"/>
+          <w:color w:val="000000" w:themeColor="text1"/>
+        </w:rPr>
+        <w:t>3.2 Requisitos Não-Funcionais</w:t>
+      </w:r>
+      <w:bookmarkEnd w:id="5"/>
+    </w:p>
+    <w:p>
+      <w:pPr>
+        <w:pStyle w:val="Corpodetexto"/>
+        <w:rPr>
+          <w:rFonts w:ascii="Times New Roman" w:hAnsi="Times New Roman" w:cs="Times New Roman"/>
+        </w:rPr>
+      </w:pPr>
+    </w:p>
+    <w:p>
+      <w:pPr>
+        <w:pStyle w:val="Corpodetexto"/>
+        <w:rPr>
+          <w:rFonts w:ascii="Times New Roman" w:hAnsi="Times New Roman" w:cs="Times New Roman"/>
+        </w:rPr>
+      </w:pPr>
+      <w:r>
+        <w:rPr>
+          <w:rFonts w:ascii="Times New Roman" w:hAnsi="Times New Roman" w:cs="Times New Roman"/>
+        </w:rPr>
+        <w:tab/>
+      </w:r>
+      <w:r>
+        <w:rPr>
+          <w:rFonts w:ascii="Times New Roman" w:hAnsi="Times New Roman" w:cs="Times New Roman"/>
+        </w:rPr>
+        <w:t>Framework Objeto-Relacional</w:t>
+      </w:r>
+    </w:p>
+    <w:p>
+      <w:pPr>
+        <w:pStyle w:val="Corpodetexto"/>
+        <w:jc w:val="both"/>
+        <w:rPr>
+          <w:rFonts w:ascii="Times New Roman" w:hAnsi="Times New Roman" w:cs="Times New Roman"/>
+        </w:rPr>
+      </w:pPr>
+      <w:r>
+        <w:rPr>
+          <w:rFonts w:ascii="Times New Roman" w:hAnsi="Times New Roman" w:cs="Times New Roman"/>
+        </w:rPr>
+        <w:tab/>
+      </w:r>
+      <w:r>
+        <w:rPr>
+          <w:rFonts w:ascii="Times New Roman" w:hAnsi="Times New Roman" w:cs="Times New Roman"/>
+        </w:rPr>
+        <w:t xml:space="preserve">A aplicação deverá funcionar de acordo com a solução de banco de dados encontrada pelo cliente, em outras palavras, o sistema deverá ser independente de banco de dados de forma que </w:t>
+      </w:r>
+      <w:r>
+        <w:rPr>
+          <w:rFonts w:ascii="Times New Roman" w:hAnsi="Times New Roman" w:cs="Times New Roman"/>
+        </w:rPr>
+        <w:t>o responsável pelo empreendimento possa optar por uma solução paga de banco de dados já adquirida pelos responsáveis pelo empreendimento, bem como</w:t>
+      </w:r>
+      <w:r>
+        <w:rPr>
+          <w:rFonts w:ascii="Times New Roman" w:hAnsi="Times New Roman" w:cs="Times New Roman"/>
+        </w:rPr>
+        <w:t xml:space="preserve"> utilizar uma opção gratuita</w:t>
+      </w:r>
+      <w:r>
+        <w:rPr>
+          <w:rFonts w:ascii="Times New Roman" w:hAnsi="Times New Roman" w:cs="Times New Roman"/>
+        </w:rPr>
+        <w:t>.</w:t>
+      </w:r>
+    </w:p>
+    <w:p>
+      <w:pPr>
+        <w:pStyle w:val="Corpodetexto"/>
+        <w:rPr>
+          <w:rFonts w:ascii="Times New Roman" w:hAnsi="Times New Roman" w:cs="Times New Roman"/>
+        </w:rPr>
+      </w:pPr>
+      <w:r>
+        <w:rPr>
+          <w:rFonts w:ascii="Times New Roman" w:hAnsi="Times New Roman" w:cs="Times New Roman"/>
+        </w:rPr>
+        <w:tab/>
+        <w:t>Manutenibilidade</w:t>
+      </w:r>
+    </w:p>
+    <w:p>
+      <w:pPr>
+        <w:pStyle w:val="Corpodetexto"/>
+        <w:rPr>
+          <w:rFonts w:ascii="Times New Roman" w:hAnsi="Times New Roman" w:cs="Times New Roman"/>
+        </w:rPr>
+      </w:pPr>
+      <w:r>
+        <w:rPr>
+          <w:rFonts w:ascii="Times New Roman" w:hAnsi="Times New Roman" w:cs="Times New Roman"/>
+        </w:rPr>
+        <w:tab/>
+        <w:t xml:space="preserve">O sistema deverá ter manutenção facilitada, uma vez que deverá sofrer </w:t>
+      </w:r>
+    </w:p>
+    <w:p>
+      <w:pPr>
+        <w:pStyle w:val="Corpodetexto"/>
+        <w:rPr>
+          <w:rFonts w:ascii="Times New Roman" w:hAnsi="Times New Roman" w:cs="Times New Roman"/>
+        </w:rPr>
+      </w:pPr>
+      <w:r>
+        <w:rPr>
+          <w:rFonts w:ascii="Times New Roman" w:hAnsi="Times New Roman" w:cs="Times New Roman"/>
+        </w:rPr>
+        <w:tab/>
+      </w:r>
+    </w:p>
+    <w:p>
+      <w:pPr>
+        <w:pStyle w:val="Corpodetexto"/>
+        <w:rPr>
+          <w:rFonts w:hint="eastAsia"/>
+        </w:rPr>
+      </w:pPr>
+    </w:p>
+    <w:p>
+      <w:pPr>
+        <w:pStyle w:val="Corpodetexto"/>
+        <w:rPr>
+          <w:rFonts w:hint="eastAsia"/>
+        </w:rPr>
+      </w:pPr>
+    </w:p>
+    <w:p>
+      <w:pPr>
+        <w:pStyle w:val="Corpodetexto"/>
+        <w:rPr>
+          <w:rFonts w:hint="eastAsia"/>
+        </w:rPr>
+      </w:pPr>
+    </w:p>
+    <w:p>
+      <w:pPr>
+        <w:pStyle w:val="Corpodetexto"/>
+        <w:rPr>
+          <w:rFonts w:hint="eastAsia"/>
+        </w:rPr>
+      </w:pPr>
+    </w:p>
+    <w:p>
+      <w:pPr>
+        <w:pStyle w:val="Corpodetexto"/>
+        <w:rPr>
+          <w:rFonts w:hint="eastAsia"/>
+        </w:rPr>
+      </w:pPr>
+    </w:p>
+    <w:p>
+      <w:pPr>
+        <w:pStyle w:val="Corpodetexto"/>
+        <w:rPr>
+          <w:rFonts w:hint="eastAsia"/>
+        </w:rPr>
+      </w:pPr>
+    </w:p>
+    <w:p>
+      <w:pPr>
+        <w:pStyle w:val="Corpodetexto"/>
+        <w:rPr>
+          <w:rFonts w:hint="eastAsia"/>
+        </w:rPr>
+      </w:pPr>
+    </w:p>
+    <w:p>
+      <w:pPr>
+        <w:pStyle w:val="Corpodetexto"/>
+        <w:rPr>
+          <w:rFonts w:hint="eastAsia"/>
+        </w:rPr>
+      </w:pPr>
+    </w:p>
+    <w:p>
+      <w:pPr>
+        <w:pStyle w:val="Corpodetexto"/>
+        <w:rPr>
+          <w:rFonts w:hint="eastAsia"/>
+        </w:rPr>
+      </w:pPr>
+    </w:p>
+    <w:p>
+      <w:pPr>
+        <w:pStyle w:val="Corpodetexto"/>
+        <w:rPr>
+          <w:rFonts w:hint="eastAsia"/>
+        </w:rPr>
+      </w:pPr>
+    </w:p>
+    <w:p>
+      <w:pPr>
+        <w:pStyle w:val="Corpodetexto"/>
+        <w:rPr>
+          <w:rFonts w:hint="eastAsia"/>
+        </w:rPr>
+      </w:pPr>
+    </w:p>
+    <w:p>
+      <w:pPr>
+        <w:pStyle w:val="Corpodetexto"/>
+        <w:rPr>
+          <w:rFonts w:hint="eastAsia"/>
+        </w:rPr>
+      </w:pPr>
+    </w:p>
+    <w:p>
+      <w:pPr>
+        <w:pStyle w:val="Corpodetexto"/>
+        <w:rPr>
+          <w:rFonts w:hint="eastAsia"/>
+        </w:rPr>
+      </w:pPr>
+    </w:p>
+    <w:p>
+      <w:pPr>
+        <w:pStyle w:val="Corpodetexto"/>
+        <w:rPr>
+          <w:rFonts w:hint="eastAsia"/>
+        </w:rPr>
+      </w:pPr>
+    </w:p>
+    <w:p>
+      <w:pPr>
+        <w:pStyle w:val="Corpodetexto"/>
+        <w:rPr>
+          <w:rFonts w:hint="eastAsia"/>
+        </w:rPr>
+      </w:pPr>
+    </w:p>
+    <w:p>
+      <w:pPr>
+        <w:pStyle w:val="Corpodetexto"/>
+        <w:rPr>
+          <w:rFonts w:hint="eastAsia"/>
+        </w:rPr>
+      </w:pPr>
+    </w:p>
+    <w:p>
+      <w:pPr>
+        <w:pStyle w:val="Corpodetexto"/>
+        <w:rPr>
+          <w:rFonts w:hint="eastAsia"/>
+        </w:rPr>
+      </w:pPr>
+    </w:p>
+    <w:p>
+      <w:pPr>
+        <w:pStyle w:val="Corpodetexto"/>
+        <w:rPr>
+          <w:rFonts w:hint="eastAsia"/>
+        </w:rPr>
+      </w:pPr>
+    </w:p>
+    <w:p>
+      <w:pPr>
+        <w:pStyle w:val="Corpodetexto"/>
+        <w:rPr>
+          <w:rFonts w:hint="eastAsia"/>
+        </w:rPr>
+      </w:pPr>
+    </w:p>
+    <w:p>
+      <w:pPr>
+        <w:pStyle w:val="Corpodetexto"/>
+        <w:rPr>
+          <w:rFonts w:hint="eastAsia"/>
+        </w:rPr>
+      </w:pPr>
+    </w:p>
+    <w:p>
+      <w:pPr>
+        <w:pStyle w:val="Corpodetexto"/>
+        <w:rPr>
+          <w:rFonts w:hint="eastAsia"/>
+        </w:rPr>
+      </w:pPr>
+    </w:p>
+    <w:p>
+      <w:pPr>
+        <w:pStyle w:val="Corpodetexto"/>
+        <w:rPr>
+          <w:rFonts w:hint="eastAsia"/>
+        </w:rPr>
+      </w:pPr>
     </w:p>
     <w:p>
       <w:pPr>
         <w:pStyle w:val="Ttulo1"/>
+        <w:jc w:val="center"/>
         <w:rPr>
           <w:rFonts w:ascii="Times New Roman" w:hAnsi="Times New Roman" w:cs="Times New Roman"/>
           <w:color w:val="000000" w:themeColor="text1"/>
@@ -3197,7 +3751,7 @@
           <w:szCs w:val="24"/>
         </w:rPr>
       </w:pPr>
-      <w:bookmarkStart w:id="5" w:name="_Toc32094403"/>
+      <w:bookmarkStart w:id="6" w:name="_Toc32094404"/>
       <w:r>
         <w:rPr>
           <w:rFonts w:ascii="Times New Roman" w:hAnsi="Times New Roman" w:cs="Times New Roman"/>
@@ -3205,126 +3759,29 @@
           <w:sz w:val="24"/>
           <w:szCs w:val="24"/>
         </w:rPr>
-        <w:t>3.2 Requisitos Não-Funcionais</w:t>
-      </w:r>
-      <w:bookmarkEnd w:id="5"/>
-    </w:p>
-    <w:p>
-      <w:pPr>
-        <w:pStyle w:val="Corpodetexto"/>
-        <w:rPr>
-          <w:rFonts w:hint="eastAsia"/>
-        </w:rPr>
-      </w:pPr>
-    </w:p>
-    <w:p>
-      <w:pPr>
-        <w:pStyle w:val="Corpodetexto"/>
-      </w:pPr>
-      <w:r>
-        <w:tab/>
-      </w:r>
-      <w:r>
-        <w:t>Framework Objeto-Relacional</w:t>
-      </w:r>
-    </w:p>
-    <w:p>
-      <w:pPr>
-        <w:pStyle w:val="Corpodetexto"/>
-        <w:jc w:val="both"/>
-        <w:rPr>
-          <w:rFonts w:hint="eastAsia"/>
-        </w:rPr>
-      </w:pPr>
-      <w:r>
-        <w:tab/>
-      </w:r>
-      <w:r>
-        <w:t xml:space="preserve">A aplicação deverá funcionar de acordo com a solução de banco de dados encontrada pelo cliente, em outras palavras, o sistema deverá ser independente de banco de dados de forma que </w:t>
-      </w:r>
-      <w:r>
-        <w:t>o responsável pelo empreendimento possa optar por uma solução paga de banco de dados já adquirida pelos responsáveis pelo empreendimento, bem como</w:t>
-      </w:r>
-      <w:r>
-        <w:t xml:space="preserve"> utilizar uma opção gratuita</w:t>
-      </w:r>
-      <w:r>
-        <w:t>.</w:t>
-      </w:r>
-      <w:bookmarkStart w:id="6" w:name="_GoBack"/>
-      <w:bookmarkEnd w:id="6"/>
-    </w:p>
-    <w:p>
-      <w:pPr>
-        <w:pStyle w:val="Corpodetexto"/>
-        <w:rPr>
-          <w:rFonts w:hint="eastAsia"/>
-        </w:rPr>
-      </w:pPr>
-    </w:p>
-    <w:p>
-      <w:pPr>
-        <w:pStyle w:val="Corpodetexto"/>
-        <w:rPr>
-          <w:rFonts w:hint="eastAsia"/>
-        </w:rPr>
-      </w:pPr>
-    </w:p>
-    <w:p>
-      <w:pPr>
-        <w:pStyle w:val="Corpodetexto"/>
-        <w:rPr>
-          <w:rFonts w:hint="eastAsia"/>
-        </w:rPr>
-      </w:pPr>
-    </w:p>
-    <w:p>
-      <w:pPr>
-        <w:pStyle w:val="Corpodetexto"/>
-        <w:rPr>
-          <w:rFonts w:hint="eastAsia"/>
-        </w:rPr>
-      </w:pPr>
-    </w:p>
-    <w:p>
-      <w:pPr>
-        <w:pStyle w:val="Ttulo1"/>
-        <w:jc w:val="center"/>
-        <w:rPr>
-          <w:rFonts w:ascii="Times New Roman" w:hAnsi="Times New Roman" w:cs="Times New Roman"/>
-          <w:color w:val="000000" w:themeColor="text1"/>
-          <w:sz w:val="24"/>
-          <w:szCs w:val="24"/>
-        </w:rPr>
-      </w:pPr>
-      <w:bookmarkStart w:id="7" w:name="_Toc32094404"/>
-      <w:r>
-        <w:rPr>
-          <w:rFonts w:ascii="Times New Roman" w:hAnsi="Times New Roman" w:cs="Times New Roman"/>
-          <w:color w:val="000000" w:themeColor="text1"/>
-          <w:sz w:val="24"/>
-          <w:szCs w:val="24"/>
-        </w:rPr>
         <w:lastRenderedPageBreak/>
         <w:t>REFERÊNCIAS</w:t>
       </w:r>
+      <w:bookmarkEnd w:id="6"/>
+    </w:p>
+    <w:p>
+      <w:pPr>
+        <w:pStyle w:val="Corpodetexto"/>
+      </w:pPr>
+    </w:p>
+    <w:p>
+      <w:pPr>
+        <w:pStyle w:val="Corpodetexto"/>
+        <w:rPr>
+          <w:rFonts w:hint="eastAsia"/>
+          <w:u w:val="single"/>
+        </w:rPr>
+      </w:pPr>
+      <w:r>
+        <w:t>BRASIL. Resolução nº 237 de 19 de dezembro de 1997. CONAMA</w:t>
+      </w:r>
+      <w:bookmarkStart w:id="7" w:name="_GoBack"/>
       <w:bookmarkEnd w:id="7"/>
-    </w:p>
-    <w:p>
-      <w:pPr>
-        <w:pStyle w:val="Corpodetexto"/>
-        <w:rPr>
-          <w:rFonts w:hint="eastAsia"/>
-        </w:rPr>
-      </w:pPr>
-    </w:p>
-    <w:p>
-      <w:pPr>
-        <w:pStyle w:val="Corpodetexto"/>
-        <w:rPr>
-          <w:rFonts w:hint="eastAsia"/>
-        </w:rPr>
-      </w:pPr>
     </w:p>
     <w:p>
       <w:pPr>
@@ -3650,6 +4107,119 @@
 <file path=word/numbering.xml><?xml version="1.0" encoding="utf-8"?>
 <w:numbering xmlns:wpc="http://schemas.microsoft.com/office/word/2010/wordprocessingCanvas" xmlns:cx="http://schemas.microsoft.com/office/drawing/2014/chartex" xmlns:cx1="http://schemas.microsoft.com/office/drawing/2015/9/8/chartex" xmlns:cx2="http://schemas.microsoft.com/office/drawing/2015/10/21/chartex" xmlns:cx3="http://schemas.microsoft.com/office/drawing/2016/5/9/chartex" xmlns:cx4="http://schemas.microsoft.com/office/drawing/2016/5/10/chartex" xmlns:cx5="http://schemas.microsoft.com/office/drawing/2016/5/11/chartex" xmlns:cx6="http://schemas.microsoft.com/office/drawing/2016/5/12/chartex" xmlns:cx7="http://schemas.microsoft.com/office/drawing/2016/5/13/chartex" xmlns:cx8="http://schemas.microsoft.com/office/drawing/2016/5/14/chartex" xmlns:mc="http://schemas.openxmlformats.org/markup-compatibility/2006" xmlns:aink="http://schemas.microsoft.com/office/drawing/2016/ink" xmlns:am3d="http://schemas.microsoft.com/office/drawing/2017/model3d" xmlns:o="urn:schemas-microsoft-com:office:office" xmlns:r="http://schemas.openxmlformats.org/officeDocument/2006/relationships" xmlns:m="http://schemas.openxmlformats.org/officeDocument/2006/math" xmlns:v="urn:schemas-microsoft-com:vml" xmlns:wp14="http://schemas.microsoft.com/office/word/2010/wordprocessingDrawing" xmlns:wp="http://schemas.openxmlformats.org/drawingml/2006/wordprocessingDrawing" xmlns:w10="urn:schemas-microsoft-com:office:word" xmlns:w="http://schemas.openxmlformats.org/wordprocessingml/2006/main" xmlns:w14="http://schemas.microsoft.com/office/word/2010/wordml" xmlns:w15="http://schemas.microsoft.com/office/word/2012/wordml" xmlns:w16cid="http://schemas.microsoft.com/office/word/2016/wordml/cid" xmlns:w16se="http://schemas.microsoft.com/office/word/2015/wordml/symex" xmlns:wpg="http://schemas.microsoft.com/office/word/2010/wordprocessingGroup" xmlns:wpi="http://schemas.microsoft.com/office/word/2010/wordprocessingInk" xmlns:wne="http://schemas.microsoft.com/office/word/2006/wordml" xmlns:wps="http://schemas.microsoft.com/office/word/2010/wordprocessingShape" mc:Ignorable="w14 w15 w16se w16cid wp14">
   <w:abstractNum w:abstractNumId="0" w15:restartNumberingAfterBreak="0">
+    <w:nsid w:val="2B4F394E"/>
+    <w:multiLevelType w:val="hybridMultilevel"/>
+    <w:tmpl w:val="6E10CB22"/>
+    <w:lvl w:ilvl="0" w:tplc="04160001">
+      <w:start w:val="1"/>
+      <w:numFmt w:val="bullet"/>
+      <w:lvlText w:val=""/>
+      <w:lvlJc w:val="left"/>
+      <w:pPr>
+        <w:ind w:left="720" w:hanging="360"/>
+      </w:pPr>
+      <w:rPr>
+        <w:rFonts w:ascii="Symbol" w:hAnsi="Symbol" w:hint="default"/>
+      </w:rPr>
+    </w:lvl>
+    <w:lvl w:ilvl="1" w:tplc="04160003" w:tentative="1">
+      <w:start w:val="1"/>
+      <w:numFmt w:val="bullet"/>
+      <w:lvlText w:val="o"/>
+      <w:lvlJc w:val="left"/>
+      <w:pPr>
+        <w:ind w:left="1440" w:hanging="360"/>
+      </w:pPr>
+      <w:rPr>
+        <w:rFonts w:ascii="Courier New" w:hAnsi="Courier New" w:cs="Courier New" w:hint="default"/>
+      </w:rPr>
+    </w:lvl>
+    <w:lvl w:ilvl="2" w:tplc="04160005" w:tentative="1">
+      <w:start w:val="1"/>
+      <w:numFmt w:val="bullet"/>
+      <w:lvlText w:val=""/>
+      <w:lvlJc w:val="left"/>
+      <w:pPr>
+        <w:ind w:left="2160" w:hanging="360"/>
+      </w:pPr>
+      <w:rPr>
+        <w:rFonts w:ascii="Wingdings" w:hAnsi="Wingdings" w:hint="default"/>
+      </w:rPr>
+    </w:lvl>
+    <w:lvl w:ilvl="3" w:tplc="04160001" w:tentative="1">
+      <w:start w:val="1"/>
+      <w:numFmt w:val="bullet"/>
+      <w:lvlText w:val=""/>
+      <w:lvlJc w:val="left"/>
+      <w:pPr>
+        <w:ind w:left="2880" w:hanging="360"/>
+      </w:pPr>
+      <w:rPr>
+        <w:rFonts w:ascii="Symbol" w:hAnsi="Symbol" w:hint="default"/>
+      </w:rPr>
+    </w:lvl>
+    <w:lvl w:ilvl="4" w:tplc="04160003" w:tentative="1">
+      <w:start w:val="1"/>
+      <w:numFmt w:val="bullet"/>
+      <w:lvlText w:val="o"/>
+      <w:lvlJc w:val="left"/>
+      <w:pPr>
+        <w:ind w:left="3600" w:hanging="360"/>
+      </w:pPr>
+      <w:rPr>
+        <w:rFonts w:ascii="Courier New" w:hAnsi="Courier New" w:cs="Courier New" w:hint="default"/>
+      </w:rPr>
+    </w:lvl>
+    <w:lvl w:ilvl="5" w:tplc="04160005" w:tentative="1">
+      <w:start w:val="1"/>
+      <w:numFmt w:val="bullet"/>
+      <w:lvlText w:val=""/>
+      <w:lvlJc w:val="left"/>
+      <w:pPr>
+        <w:ind w:left="4320" w:hanging="360"/>
+      </w:pPr>
+      <w:rPr>
+        <w:rFonts w:ascii="Wingdings" w:hAnsi="Wingdings" w:hint="default"/>
+      </w:rPr>
+    </w:lvl>
+    <w:lvl w:ilvl="6" w:tplc="04160001" w:tentative="1">
+      <w:start w:val="1"/>
+      <w:numFmt w:val="bullet"/>
+      <w:lvlText w:val=""/>
+      <w:lvlJc w:val="left"/>
+      <w:pPr>
+        <w:ind w:left="5040" w:hanging="360"/>
+      </w:pPr>
+      <w:rPr>
+        <w:rFonts w:ascii="Symbol" w:hAnsi="Symbol" w:hint="default"/>
+      </w:rPr>
+    </w:lvl>
+    <w:lvl w:ilvl="7" w:tplc="04160003" w:tentative="1">
+      <w:start w:val="1"/>
+      <w:numFmt w:val="bullet"/>
+      <w:lvlText w:val="o"/>
+      <w:lvlJc w:val="left"/>
+      <w:pPr>
+        <w:ind w:left="5760" w:hanging="360"/>
+      </w:pPr>
+      <w:rPr>
+        <w:rFonts w:ascii="Courier New" w:hAnsi="Courier New" w:cs="Courier New" w:hint="default"/>
+      </w:rPr>
+    </w:lvl>
+    <w:lvl w:ilvl="8" w:tplc="04160005" w:tentative="1">
+      <w:start w:val="1"/>
+      <w:numFmt w:val="bullet"/>
+      <w:lvlText w:val=""/>
+      <w:lvlJc w:val="left"/>
+      <w:pPr>
+        <w:ind w:left="6480" w:hanging="360"/>
+      </w:pPr>
+      <w:rPr>
+        <w:rFonts w:ascii="Wingdings" w:hAnsi="Wingdings" w:hint="default"/>
+      </w:rPr>
+    </w:lvl>
+  </w:abstractNum>
+  <w:abstractNum w:abstractNumId="1" w15:restartNumberingAfterBreak="0">
     <w:nsid w:val="77F97081"/>
     <w:multiLevelType w:val="hybridMultilevel"/>
     <w:tmpl w:val="07102A26"/>
@@ -3739,6 +4309,9 @@
     </w:lvl>
   </w:abstractNum>
   <w:num w:numId="1">
+    <w:abstractNumId w:val="1"/>
+  </w:num>
+  <w:num w:numId="2">
     <w:abstractNumId w:val="0"/>
   </w:num>
 </w:numbering>
@@ -4709,7 +5282,7 @@
 </file>
 
 <file path=customXml/itemProps1.xml><?xml version="1.0" encoding="utf-8"?>
-<ds:datastoreItem xmlns:ds="http://schemas.openxmlformats.org/officeDocument/2006/customXml" ds:itemID="{07A2D363-092D-49EC-A767-98C72330E62C}">
+<ds:datastoreItem xmlns:ds="http://schemas.openxmlformats.org/officeDocument/2006/customXml" ds:itemID="{898EFC75-F5CC-4EBD-991F-ECEADCCE3C40}">
   <ds:schemaRefs>
     <ds:schemaRef ds:uri="http://schemas.openxmlformats.org/officeDocument/2006/bibliography"/>
   </ds:schemaRefs>

</xml_diff>

<commit_message>
Ajustes e configuração do Spring Security
</commit_message>
<xml_diff>
--- a/documentacao/TCC.docx
+++ b/documentacao/TCC.docx
@@ -2923,7 +2923,13 @@
         <w:rPr>
           <w:rFonts w:ascii="Times New Roman" w:hAnsi="Times New Roman" w:cs="Times New Roman"/>
         </w:rPr>
-        <w:t>, e que funcione nos mais diversos dispositivos, com boa manutenabilidade</w:t>
+        <w:t xml:space="preserve">, e que funcione nos mais diversos dispositivos, com boa </w:t>
+      </w:r>
+      <w:r>
+        <w:rPr>
+          <w:rFonts w:ascii="Times New Roman" w:hAnsi="Times New Roman" w:cs="Times New Roman"/>
+        </w:rPr>
+        <w:t>manutenibilidade</w:t>
       </w:r>
       <w:r>
         <w:rPr>
@@ -3022,7 +3028,46 @@
         <w:rPr>
           <w:rFonts w:ascii="Times New Roman" w:hAnsi="Times New Roman" w:cs="Times New Roman"/>
         </w:rPr>
-        <w:t>estejam guarnecidos de informação.</w:t>
+        <w:t>estejam guarnecidos de informação</w:t>
+      </w:r>
+      <w:r>
+        <w:rPr>
+          <w:rFonts w:ascii="Times New Roman" w:hAnsi="Times New Roman" w:cs="Times New Roman"/>
+        </w:rPr>
+        <w:t>.</w:t>
+      </w:r>
+      <w:r>
+        <w:rPr>
+          <w:rFonts w:ascii="Times New Roman" w:hAnsi="Times New Roman" w:cs="Times New Roman"/>
+        </w:rPr>
+        <w:t xml:space="preserve"> </w:t>
+      </w:r>
+    </w:p>
+    <w:p>
+      <w:pPr>
+        <w:jc w:val="both"/>
+        <w:rPr>
+          <w:rFonts w:ascii="Times New Roman" w:hAnsi="Times New Roman" w:cs="Times New Roman"/>
+        </w:rPr>
+      </w:pPr>
+      <w:r>
+        <w:rPr>
+          <w:rFonts w:ascii="Times New Roman" w:hAnsi="Times New Roman" w:cs="Times New Roman"/>
+        </w:rPr>
+        <w:tab/>
+        <w:t>Além do que foi exposto acima, para que a empresa</w:t>
+      </w:r>
+      <w:r>
+        <w:rPr>
+          <w:rFonts w:ascii="Times New Roman" w:hAnsi="Times New Roman" w:cs="Times New Roman"/>
+        </w:rPr>
+        <w:t xml:space="preserve"> obtenha sua adequação as normas do mercado, torna-se necessário o desenvolvimento de um sistema que possibilite a empresa ter uma maior aderência aos padrões do mercado e das normas, em especial, a ISO 14001</w:t>
+      </w:r>
+      <w:r>
+        <w:rPr>
+          <w:rFonts w:ascii="Times New Roman" w:hAnsi="Times New Roman" w:cs="Times New Roman"/>
+        </w:rPr>
+        <w:t>.</w:t>
       </w:r>
     </w:p>
     <w:p>
@@ -3256,13 +3301,7 @@
         <w:rPr>
           <w:rFonts w:ascii="Times New Roman" w:hAnsi="Times New Roman" w:cs="Times New Roman"/>
         </w:rPr>
-        <w:t>nº 237, de 19 de dezembro de 1997, definimos licenciamento ambiental como “</w:t>
-      </w:r>
-      <w:r>
-        <w:rPr>
-          <w:rFonts w:ascii="Times New Roman" w:hAnsi="Times New Roman" w:cs="Times New Roman"/>
-        </w:rPr>
-        <w:t>procedimento administrativo pelo qual o órgão ambiental competente licencia a localização, instalação, ampliação e a operação</w:t>
+        <w:t>nº 237, de 19 de dezembro de 1997, definimos licenciamento ambiental como “procedimento administrativo pelo qual o órgão ambiental competente licencia a localização, instalação, ampliação e a operação</w:t>
       </w:r>
       <w:r>
         <w:rPr>
@@ -3290,13 +3329,7 @@
         <w:rPr>
           <w:rFonts w:ascii="Times New Roman" w:hAnsi="Times New Roman" w:cs="Times New Roman"/>
         </w:rPr>
-        <w:t>consideradas efetiva ou potencialmente poluidoras ou daquelas que, sob qualquer forma, possam causar degradação ambiental, considerando as disposições legais e regulamentares e as normas técnicas aplicáveis ao caso.</w:t>
-      </w:r>
-      <w:r>
-        <w:rPr>
-          <w:rFonts w:ascii="Times New Roman" w:hAnsi="Times New Roman" w:cs="Times New Roman"/>
-        </w:rPr>
-        <w:t>”.</w:t>
+        <w:t>consideradas efetiva ou potencialmente poluidoras ou daquelas que, sob qualquer forma, possam causar degradação ambiental, considerando as disposições legais e regulamentares e as normas técnicas aplicáveis ao caso.”.</w:t>
       </w:r>
     </w:p>
     <w:p>
@@ -3406,7 +3439,14 @@
         <w:rPr>
           <w:rFonts w:ascii="Times New Roman" w:hAnsi="Times New Roman" w:cs="Times New Roman"/>
         </w:rPr>
-        <w:t xml:space="preserve"> O empreendedor fica responsável por implementar todas as medidas de mitigação e controle ambiental, sob pena de ter a LO suspensa ou caçada pelo órgão responsável.</w:t>
+        <w:t xml:space="preserve"> O empreendedor fica responsável por implementar </w:t>
+      </w:r>
+      <w:r>
+        <w:rPr>
+          <w:rFonts w:ascii="Times New Roman" w:hAnsi="Times New Roman" w:cs="Times New Roman"/>
+        </w:rPr>
+        <w:lastRenderedPageBreak/>
+        <w:t>todas as medidas de mitigação e controle ambiental, sob pena de ter a LO suspensa ou caçada pelo órgão responsável.</w:t>
       </w:r>
     </w:p>
     <w:p>
@@ -3538,6 +3578,7 @@
     <w:p>
       <w:pPr>
         <w:pStyle w:val="Corpodetexto"/>
+        <w:jc w:val="both"/>
         <w:rPr>
           <w:rFonts w:ascii="Times New Roman" w:hAnsi="Times New Roman" w:cs="Times New Roman"/>
         </w:rPr>
@@ -3547,7 +3588,27 @@
           <w:rFonts w:ascii="Times New Roman" w:hAnsi="Times New Roman" w:cs="Times New Roman"/>
         </w:rPr>
         <w:tab/>
-        <w:t xml:space="preserve">O sistema deverá ter manutenção facilitada, uma vez que deverá sofrer </w:t>
+        <w:t>O sis</w:t>
+      </w:r>
+      <w:r>
+        <w:rPr>
+          <w:rFonts w:ascii="Times New Roman" w:hAnsi="Times New Roman" w:cs="Times New Roman"/>
+        </w:rPr>
+        <w:t xml:space="preserve">tema deverá construído observando as boas práticas de desenvolvimento, com a finalidade de proporcionar a facilidade de manutenção evolutiva e de correção de </w:t>
+      </w:r>
+      <w:r>
+        <w:rPr>
+          <w:rFonts w:ascii="Times New Roman" w:hAnsi="Times New Roman" w:cs="Times New Roman"/>
+          <w:i/>
+          <w:iCs/>
+        </w:rPr>
+        <w:t>bugs</w:t>
+      </w:r>
+      <w:r>
+        <w:rPr>
+          <w:rFonts w:ascii="Times New Roman" w:hAnsi="Times New Roman" w:cs="Times New Roman"/>
+        </w:rPr>
+        <w:t>.</w:t>
       </w:r>
     </w:p>
     <w:p>
@@ -3563,22 +3624,6 @@
         </w:rPr>
         <w:tab/>
       </w:r>
-    </w:p>
-    <w:p>
-      <w:pPr>
-        <w:pStyle w:val="Corpodetexto"/>
-        <w:rPr>
-          <w:rFonts w:hint="eastAsia"/>
-        </w:rPr>
-      </w:pPr>
-    </w:p>
-    <w:p>
-      <w:pPr>
-        <w:pStyle w:val="Corpodetexto"/>
-        <w:rPr>
-          <w:rFonts w:hint="eastAsia"/>
-        </w:rPr>
-      </w:pPr>
     </w:p>
     <w:p>
       <w:pPr>
@@ -3752,6 +3797,8 @@
         </w:rPr>
       </w:pPr>
       <w:bookmarkStart w:id="6" w:name="_Toc32094404"/>
+      <w:bookmarkStart w:id="7" w:name="_GoBack"/>
+      <w:bookmarkEnd w:id="7"/>
       <w:r>
         <w:rPr>
           <w:rFonts w:ascii="Times New Roman" w:hAnsi="Times New Roman" w:cs="Times New Roman"/>
@@ -3767,6 +3814,9 @@
     <w:p>
       <w:pPr>
         <w:pStyle w:val="Corpodetexto"/>
+        <w:rPr>
+          <w:rFonts w:hint="eastAsia"/>
+        </w:rPr>
       </w:pPr>
     </w:p>
     <w:p>
@@ -3780,8 +3830,6 @@
       <w:r>
         <w:t>BRASIL. Resolução nº 237 de 19 de dezembro de 1997. CONAMA</w:t>
       </w:r>
-      <w:bookmarkStart w:id="7" w:name="_GoBack"/>
-      <w:bookmarkEnd w:id="7"/>
     </w:p>
     <w:p>
       <w:pPr>
@@ -5282,7 +5330,7 @@
 </file>
 
 <file path=customXml/itemProps1.xml><?xml version="1.0" encoding="utf-8"?>
-<ds:datastoreItem xmlns:ds="http://schemas.openxmlformats.org/officeDocument/2006/customXml" ds:itemID="{898EFC75-F5CC-4EBD-991F-ECEADCCE3C40}">
+<ds:datastoreItem xmlns:ds="http://schemas.openxmlformats.org/officeDocument/2006/customXml" ds:itemID="{28BAA498-BEBC-4A9C-B8AC-EDEAF4D0BC38}">
   <ds:schemaRefs>
     <ds:schemaRef ds:uri="http://schemas.openxmlformats.org/officeDocument/2006/bibliography"/>
   </ds:schemaRefs>

</xml_diff>

<commit_message>
Descrição do perfil no TCC
</commit_message>
<xml_diff>
--- a/documentacao/TCC.docx
+++ b/documentacao/TCC.docx
@@ -3157,39 +3157,51 @@
         <w:jc w:val="both"/>
         <w:rPr>
           <w:rFonts w:ascii="Times New Roman" w:hAnsi="Times New Roman" w:cs="Times New Roman"/>
+        </w:rPr>
+      </w:pPr>
+      <w:r>
+        <w:rPr>
+          <w:rFonts w:ascii="Times New Roman" w:hAnsi="Times New Roman" w:cs="Times New Roman"/>
+        </w:rPr>
+        <w:tab/>
+      </w:r>
+      <w:r>
+        <w:rPr>
+          <w:rFonts w:ascii="Times New Roman" w:hAnsi="Times New Roman" w:cs="Times New Roman"/>
+        </w:rPr>
+        <w:t xml:space="preserve">O sistema deverá fornecer </w:t>
+      </w:r>
+      <w:r>
+        <w:rPr>
+          <w:rFonts w:ascii="Times New Roman" w:hAnsi="Times New Roman" w:cs="Times New Roman"/>
+        </w:rPr>
+        <w:t>autenticação e autorização para a aplicação</w:t>
+      </w:r>
+      <w:r>
+        <w:rPr>
+          <w:rFonts w:ascii="Times New Roman" w:hAnsi="Times New Roman" w:cs="Times New Roman"/>
+        </w:rPr>
+        <w:t>, deverá ser seguro de forma a proteger as informações contra ataques e outras formas de intrusão.</w:t>
+      </w:r>
+      <w:r>
+        <w:rPr>
+          <w:rFonts w:ascii="Times New Roman" w:hAnsi="Times New Roman" w:cs="Times New Roman"/>
+        </w:rPr>
+        <w:t xml:space="preserve"> A tecnologia escolhida foi o </w:t>
+      </w:r>
+      <w:r>
+        <w:rPr>
+          <w:rFonts w:ascii="Times New Roman" w:hAnsi="Times New Roman" w:cs="Times New Roman"/>
           <w:i/>
           <w:iCs/>
         </w:rPr>
-      </w:pPr>
-      <w:r>
-        <w:rPr>
-          <w:rFonts w:ascii="Times New Roman" w:hAnsi="Times New Roman" w:cs="Times New Roman"/>
-        </w:rPr>
-        <w:tab/>
-      </w:r>
-      <w:r>
-        <w:rPr>
-          <w:rFonts w:ascii="Times New Roman" w:hAnsi="Times New Roman" w:cs="Times New Roman"/>
-        </w:rPr>
-        <w:t xml:space="preserve">O sistema deverá fornecer </w:t>
-      </w:r>
-      <w:r>
-        <w:rPr>
-          <w:rFonts w:ascii="Times New Roman" w:hAnsi="Times New Roman" w:cs="Times New Roman"/>
-        </w:rPr>
-        <w:t>autenticação e autorização para a aplicação</w:t>
-      </w:r>
-      <w:r>
-        <w:rPr>
-          <w:rFonts w:ascii="Times New Roman" w:hAnsi="Times New Roman" w:cs="Times New Roman"/>
-        </w:rPr>
-        <w:t>, deverá ser seguro de forma a proteger as informações contra ataques e outras formas de intrusão.</w:t>
-      </w:r>
-      <w:r>
-        <w:rPr>
-          <w:rFonts w:ascii="Times New Roman" w:hAnsi="Times New Roman" w:cs="Times New Roman"/>
-        </w:rPr>
-        <w:t xml:space="preserve"> A tecnologia escolhida foi o </w:t>
+        <w:t>Spring Security</w:t>
+      </w:r>
+      <w:r>
+        <w:rPr>
+          <w:rFonts w:ascii="Times New Roman" w:hAnsi="Times New Roman" w:cs="Times New Roman"/>
+        </w:rPr>
+        <w:t xml:space="preserve">, que está contido no ecossistema do </w:t>
       </w:r>
       <w:r>
         <w:rPr>
@@ -3197,13 +3209,13 @@
           <w:i/>
           <w:iCs/>
         </w:rPr>
-        <w:t>Spring Security</w:t>
-      </w:r>
-      <w:r>
-        <w:rPr>
-          <w:rFonts w:ascii="Times New Roman" w:hAnsi="Times New Roman" w:cs="Times New Roman"/>
-        </w:rPr>
-        <w:t xml:space="preserve">, que está contido no ecossistema do </w:t>
+        <w:t>framework</w:t>
+      </w:r>
+      <w:r>
+        <w:rPr>
+          <w:rFonts w:ascii="Times New Roman" w:hAnsi="Times New Roman" w:cs="Times New Roman"/>
+        </w:rPr>
+        <w:t xml:space="preserve">. O </w:t>
       </w:r>
       <w:r>
         <w:rPr>
@@ -3211,13 +3223,13 @@
           <w:i/>
           <w:iCs/>
         </w:rPr>
-        <w:t>framework</w:t>
-      </w:r>
-      <w:r>
-        <w:rPr>
-          <w:rFonts w:ascii="Times New Roman" w:hAnsi="Times New Roman" w:cs="Times New Roman"/>
-        </w:rPr>
-        <w:t xml:space="preserve">. O </w:t>
+        <w:t>Spring Security</w:t>
+      </w:r>
+      <w:r>
+        <w:rPr>
+          <w:rFonts w:ascii="Times New Roman" w:hAnsi="Times New Roman" w:cs="Times New Roman"/>
+        </w:rPr>
+        <w:t xml:space="preserve"> também permite integração com outros protocolos, como por exemplo </w:t>
       </w:r>
       <w:r>
         <w:rPr>
@@ -3225,13 +3237,211 @@
           <w:i/>
           <w:iCs/>
         </w:rPr>
-        <w:t>Spring Security</w:t>
-      </w:r>
-      <w:r>
-        <w:rPr>
-          <w:rFonts w:ascii="Times New Roman" w:hAnsi="Times New Roman" w:cs="Times New Roman"/>
-        </w:rPr>
-        <w:t xml:space="preserve"> também permite integração com outros protocolos, como por exemplo </w:t>
+        <w:t>Oauth.</w:t>
+      </w:r>
+    </w:p>
+    <w:p>
+      <w:pPr>
+        <w:jc w:val="both"/>
+        <w:rPr>
+          <w:rFonts w:ascii="Times New Roman" w:hAnsi="Times New Roman" w:cs="Times New Roman"/>
+        </w:rPr>
+      </w:pPr>
+      <w:r>
+        <w:rPr>
+          <w:rFonts w:ascii="Times New Roman" w:hAnsi="Times New Roman" w:cs="Times New Roman"/>
+        </w:rPr>
+        <w:tab/>
+        <w:t>O modulo de autenticação deverá fornecer um modo que o usuário recupere sua senha através de e-mail bem como permitir que um usuário especifico seja desativado. Através do usuário informado, o sistema vai definir o perfil de acesso.</w:t>
+      </w:r>
+      <w:r>
+        <w:rPr>
+          <w:rFonts w:ascii="Times New Roman" w:hAnsi="Times New Roman" w:cs="Times New Roman"/>
+        </w:rPr>
+        <w:t xml:space="preserve"> Abaixo são descritos os perfis:</w:t>
+      </w:r>
+    </w:p>
+    <w:p>
+      <w:pPr>
+        <w:jc w:val="both"/>
+        <w:rPr>
+          <w:rFonts w:ascii="Times New Roman" w:hAnsi="Times New Roman" w:cs="Times New Roman"/>
+          <w:u w:val="single"/>
+        </w:rPr>
+      </w:pPr>
+      <w:r>
+        <w:rPr>
+          <w:rFonts w:ascii="Times New Roman" w:hAnsi="Times New Roman" w:cs="Times New Roman"/>
+        </w:rPr>
+        <w:tab/>
+      </w:r>
+      <w:r>
+        <w:rPr>
+          <w:rFonts w:ascii="Times New Roman" w:hAnsi="Times New Roman" w:cs="Times New Roman"/>
+          <w:b/>
+          <w:bCs/>
+        </w:rPr>
+        <w:t>Administrador:</w:t>
+      </w:r>
+      <w:r>
+        <w:rPr>
+          <w:rFonts w:ascii="Times New Roman" w:hAnsi="Times New Roman" w:cs="Times New Roman"/>
+          <w:b/>
+          <w:bCs/>
+        </w:rPr>
+        <w:t xml:space="preserve"> </w:t>
+      </w:r>
+      <w:r>
+        <w:rPr>
+          <w:rFonts w:ascii="Times New Roman" w:hAnsi="Times New Roman" w:cs="Times New Roman"/>
+        </w:rPr>
+        <w:t>Esse será o perfil do administrador do sistema, ele poderá desativar usuários, adicionar novos usuários e atribuir um perfil de acesso.</w:t>
+      </w:r>
+      <w:r>
+        <w:rPr>
+          <w:rFonts w:ascii="Times New Roman" w:hAnsi="Times New Roman" w:cs="Times New Roman"/>
+        </w:rPr>
+        <w:t xml:space="preserve"> É um perfil com uma visão mais abrangente do negócio.</w:t>
+      </w:r>
+    </w:p>
+    <w:p>
+      <w:pPr>
+        <w:jc w:val="both"/>
+        <w:rPr>
+          <w:rFonts w:ascii="Times New Roman" w:hAnsi="Times New Roman" w:cs="Times New Roman"/>
+        </w:rPr>
+      </w:pPr>
+      <w:r>
+        <w:rPr>
+          <w:rFonts w:ascii="Times New Roman" w:hAnsi="Times New Roman" w:cs="Times New Roman"/>
+        </w:rPr>
+        <w:tab/>
+      </w:r>
+      <w:r>
+        <w:rPr>
+          <w:rFonts w:ascii="Times New Roman" w:hAnsi="Times New Roman" w:cs="Times New Roman"/>
+          <w:b/>
+          <w:bCs/>
+        </w:rPr>
+        <w:t>Gestor:</w:t>
+      </w:r>
+      <w:r>
+        <w:rPr>
+          <w:rFonts w:ascii="Times New Roman" w:hAnsi="Times New Roman" w:cs="Times New Roman"/>
+          <w:b/>
+          <w:bCs/>
+        </w:rPr>
+        <w:t xml:space="preserve"> </w:t>
+      </w:r>
+      <w:r>
+        <w:rPr>
+          <w:rFonts w:ascii="Times New Roman" w:hAnsi="Times New Roman" w:cs="Times New Roman"/>
+        </w:rPr>
+        <w:t>O perfil de gestor deverá contemplar acesso aos relatórios gerenciais bem como fornecer detalhes do processo de aquisição da licença ambiental do empreendimento</w:t>
+      </w:r>
+      <w:r>
+        <w:rPr>
+          <w:rFonts w:ascii="Times New Roman" w:hAnsi="Times New Roman" w:cs="Times New Roman"/>
+        </w:rPr>
+        <w:t xml:space="preserve"> de forma eficiente.</w:t>
+      </w:r>
+    </w:p>
+    <w:p>
+      <w:pPr>
+        <w:jc w:val="both"/>
+        <w:rPr>
+          <w:rFonts w:ascii="Times New Roman" w:hAnsi="Times New Roman" w:cs="Times New Roman"/>
+        </w:rPr>
+      </w:pPr>
+      <w:r>
+        <w:rPr>
+          <w:rFonts w:ascii="Times New Roman" w:hAnsi="Times New Roman" w:cs="Times New Roman"/>
+        </w:rPr>
+        <w:tab/>
+      </w:r>
+      <w:r>
+        <w:rPr>
+          <w:rFonts w:ascii="Times New Roman" w:hAnsi="Times New Roman" w:cs="Times New Roman"/>
+          <w:b/>
+          <w:bCs/>
+        </w:rPr>
+        <w:t>Operacional:</w:t>
+      </w:r>
+      <w:r>
+        <w:rPr>
+          <w:rFonts w:ascii="Times New Roman" w:hAnsi="Times New Roman" w:cs="Times New Roman"/>
+          <w:b/>
+          <w:bCs/>
+        </w:rPr>
+        <w:t xml:space="preserve"> </w:t>
+      </w:r>
+      <w:r>
+        <w:rPr>
+          <w:rFonts w:ascii="Times New Roman" w:hAnsi="Times New Roman" w:cs="Times New Roman"/>
+        </w:rPr>
+        <w:t>Vai permitir o cadastro das informações das licenças ambientais.</w:t>
+      </w:r>
+    </w:p>
+    <w:p>
+      <w:pPr>
+        <w:rPr>
+          <w:rFonts w:ascii="Times New Roman" w:hAnsi="Times New Roman" w:cs="Times New Roman"/>
+        </w:rPr>
+      </w:pPr>
+    </w:p>
+    <w:p>
+      <w:pPr>
+        <w:rPr>
+          <w:rFonts w:ascii="Times New Roman" w:hAnsi="Times New Roman" w:cs="Times New Roman"/>
+        </w:rPr>
+      </w:pPr>
+    </w:p>
+    <w:p>
+      <w:pPr>
+        <w:rPr>
+          <w:rFonts w:ascii="Times New Roman" w:hAnsi="Times New Roman" w:cs="Times New Roman"/>
+        </w:rPr>
+      </w:pPr>
+      <w:r>
+        <w:rPr>
+          <w:rFonts w:ascii="Times New Roman" w:hAnsi="Times New Roman" w:cs="Times New Roman"/>
+        </w:rPr>
+        <w:tab/>
+        <w:t>Módulo de licenciamento ambiental.</w:t>
+      </w:r>
+    </w:p>
+    <w:p>
+      <w:pPr>
+        <w:rPr>
+          <w:rFonts w:ascii="Times New Roman" w:hAnsi="Times New Roman" w:cs="Times New Roman"/>
+        </w:rPr>
+      </w:pPr>
+      <w:r>
+        <w:rPr>
+          <w:rFonts w:ascii="Times New Roman" w:hAnsi="Times New Roman" w:cs="Times New Roman"/>
+        </w:rPr>
+        <w:tab/>
+      </w:r>
+    </w:p>
+    <w:p>
+      <w:pPr>
+        <w:jc w:val="both"/>
+        <w:rPr>
+          <w:rFonts w:ascii="Times New Roman" w:hAnsi="Times New Roman" w:cs="Times New Roman"/>
+        </w:rPr>
+      </w:pPr>
+      <w:r>
+        <w:rPr>
+          <w:rFonts w:ascii="Times New Roman" w:hAnsi="Times New Roman" w:cs="Times New Roman"/>
+        </w:rPr>
+        <w:tab/>
+        <w:t xml:space="preserve">De acordo com a Resolução </w:t>
+      </w:r>
+      <w:r>
+        <w:rPr>
+          <w:rFonts w:ascii="Times New Roman" w:hAnsi="Times New Roman" w:cs="Times New Roman"/>
+        </w:rPr>
+        <w:t>nº 237, de 19 de dezembro de 1997, definimos licenciamento ambiental como “procedimento administrativo pelo qual o órgão ambiental competente licencia a localização, instalação, ampliação e a operação</w:t>
       </w:r>
       <w:r>
         <w:rPr>
@@ -3239,69 +3449,13 @@
           <w:i/>
           <w:iCs/>
         </w:rPr>
-        <w:t>Oauth.</w:t>
-      </w:r>
-    </w:p>
-    <w:p>
-      <w:pPr>
-        <w:rPr>
-          <w:rFonts w:ascii="Times New Roman" w:hAnsi="Times New Roman" w:cs="Times New Roman"/>
-        </w:rPr>
-      </w:pPr>
-    </w:p>
-    <w:p>
-      <w:pPr>
-        <w:rPr>
-          <w:rFonts w:ascii="Times New Roman" w:hAnsi="Times New Roman" w:cs="Times New Roman"/>
-        </w:rPr>
-      </w:pPr>
-    </w:p>
-    <w:p>
-      <w:pPr>
-        <w:rPr>
-          <w:rFonts w:ascii="Times New Roman" w:hAnsi="Times New Roman" w:cs="Times New Roman"/>
-        </w:rPr>
-      </w:pPr>
-      <w:r>
-        <w:rPr>
-          <w:rFonts w:ascii="Times New Roman" w:hAnsi="Times New Roman" w:cs="Times New Roman"/>
-        </w:rPr>
-        <w:tab/>
-        <w:t>Módulo de licenciamento ambiental.</w:t>
-      </w:r>
-    </w:p>
-    <w:p>
-      <w:pPr>
-        <w:rPr>
-          <w:rFonts w:ascii="Times New Roman" w:hAnsi="Times New Roman" w:cs="Times New Roman"/>
-        </w:rPr>
-      </w:pPr>
-      <w:r>
-        <w:rPr>
-          <w:rFonts w:ascii="Times New Roman" w:hAnsi="Times New Roman" w:cs="Times New Roman"/>
-        </w:rPr>
-        <w:tab/>
-      </w:r>
-    </w:p>
-    <w:p>
-      <w:pPr>
-        <w:jc w:val="both"/>
-        <w:rPr>
-          <w:rFonts w:ascii="Times New Roman" w:hAnsi="Times New Roman" w:cs="Times New Roman"/>
-        </w:rPr>
-      </w:pPr>
-      <w:r>
-        <w:rPr>
-          <w:rFonts w:ascii="Times New Roman" w:hAnsi="Times New Roman" w:cs="Times New Roman"/>
-        </w:rPr>
-        <w:tab/>
-        <w:t xml:space="preserve">De acordo com a Resolução </w:t>
-      </w:r>
-      <w:r>
-        <w:rPr>
-          <w:rFonts w:ascii="Times New Roman" w:hAnsi="Times New Roman" w:cs="Times New Roman"/>
-        </w:rPr>
-        <w:t>nº 237, de 19 de dezembro de 1997, definimos licenciamento ambiental como “procedimento administrativo pelo qual o órgão ambiental competente licencia a localização, instalação, ampliação e a operação</w:t>
+        <w:t xml:space="preserve"> </w:t>
+      </w:r>
+      <w:r>
+        <w:rPr>
+          <w:rFonts w:ascii="Times New Roman" w:hAnsi="Times New Roman" w:cs="Times New Roman"/>
+        </w:rPr>
+        <w:t xml:space="preserve">de empreendimentos e atividades utilizadoras de recursos ambientais </w:t>
       </w:r>
       <w:r>
         <w:rPr>
@@ -3309,13 +3463,271 @@
           <w:i/>
           <w:iCs/>
         </w:rPr>
+        <w:t xml:space="preserve">, </w:t>
+      </w:r>
+      <w:r>
+        <w:rPr>
+          <w:rFonts w:ascii="Times New Roman" w:hAnsi="Times New Roman" w:cs="Times New Roman"/>
+        </w:rPr>
+        <w:t>consideradas efetiva ou potencialmente poluidoras ou daquelas que, sob qualquer forma, possam causar degradação ambiental, considerando as disposições legais e regulamentares e as normas técnicas aplicáveis ao caso.”.</w:t>
+      </w:r>
+    </w:p>
+    <w:p>
+      <w:pPr>
+        <w:jc w:val="both"/>
+        <w:rPr>
+          <w:rFonts w:ascii="Times New Roman" w:hAnsi="Times New Roman" w:cs="Times New Roman"/>
+        </w:rPr>
+      </w:pPr>
+      <w:bookmarkStart w:id="5" w:name="_Toc32094403"/>
+      <w:r>
+        <w:rPr>
+          <w:rFonts w:ascii="Times New Roman" w:hAnsi="Times New Roman" w:cs="Times New Roman"/>
+        </w:rPr>
+        <w:lastRenderedPageBreak/>
+        <w:tab/>
+        <w:t xml:space="preserve">Deverá armazenar as licenças ambientais bem como armazenar as informações nas diferentes etapas </w:t>
+      </w:r>
+      <w:r>
+        <w:rPr>
+          <w:rFonts w:ascii="Times New Roman" w:hAnsi="Times New Roman" w:cs="Times New Roman"/>
+        </w:rPr>
+        <w:t>do licenciamento. As licenças</w:t>
+      </w:r>
+      <w:r>
+        <w:rPr>
+          <w:rFonts w:ascii="Times New Roman" w:hAnsi="Times New Roman" w:cs="Times New Roman"/>
+        </w:rPr>
+        <w:t xml:space="preserve"> são descritas abaixo:</w:t>
+      </w:r>
+    </w:p>
+    <w:p>
+      <w:pPr>
+        <w:jc w:val="both"/>
+        <w:rPr>
+          <w:rFonts w:ascii="Times New Roman" w:hAnsi="Times New Roman" w:cs="Times New Roman"/>
+        </w:rPr>
+      </w:pPr>
+      <w:r>
+        <w:rPr>
+          <w:rFonts w:ascii="Times New Roman" w:hAnsi="Times New Roman" w:cs="Times New Roman"/>
+        </w:rPr>
+        <w:tab/>
+        <w:t>Licença Prévia (LP) – Concedida na</w:t>
+      </w:r>
+      <w:r>
+        <w:rPr>
+          <w:rFonts w:ascii="Times New Roman" w:hAnsi="Times New Roman" w:cs="Times New Roman"/>
+        </w:rPr>
+        <w:t xml:space="preserve"> etapa de planejamento, atesta a viabilidade de concepção e determina as condicionantes que deverão ser atendidas para a próxima fase.</w:t>
+      </w:r>
+    </w:p>
+    <w:p>
+      <w:pPr>
+        <w:jc w:val="both"/>
+        <w:rPr>
+          <w:rFonts w:ascii="Times New Roman" w:hAnsi="Times New Roman" w:cs="Times New Roman"/>
+        </w:rPr>
+      </w:pPr>
+      <w:r>
+        <w:rPr>
+          <w:rFonts w:ascii="Times New Roman" w:hAnsi="Times New Roman" w:cs="Times New Roman"/>
+        </w:rPr>
+        <w:tab/>
+        <w:t xml:space="preserve">Licença de Instalação (LI) – Fornecida com o intuito de </w:t>
+      </w:r>
+      <w:r>
+        <w:rPr>
+          <w:rFonts w:ascii="Times New Roman" w:hAnsi="Times New Roman" w:cs="Times New Roman"/>
+        </w:rPr>
+        <w:t>autorizar o responsável pelo empreendimento a construção ou instalação da obra de acordo com as especificações constantes nos planos, projetos e especificações aprovados</w:t>
+      </w:r>
+      <w:r>
+        <w:rPr>
+          <w:rFonts w:ascii="Times New Roman" w:hAnsi="Times New Roman" w:cs="Times New Roman"/>
+        </w:rPr>
+        <w:t>, principalmente as medidas de mitigação e controle ambiental para a próxima fase.</w:t>
+      </w:r>
+    </w:p>
+    <w:p>
+      <w:pPr>
+        <w:jc w:val="both"/>
+        <w:rPr>
+          <w:rFonts w:ascii="Times New Roman" w:hAnsi="Times New Roman" w:cs="Times New Roman"/>
+        </w:rPr>
+      </w:pPr>
+      <w:r>
+        <w:rPr>
+          <w:rFonts w:ascii="Times New Roman" w:hAnsi="Times New Roman" w:cs="Times New Roman"/>
+        </w:rPr>
+        <w:tab/>
+        <w:t>Licença de Operação (LO) – Licença de funcionamento. Após a constatação de que todas as exigências e condicionantes foram cumprid</w:t>
+      </w:r>
+      <w:r>
+        <w:rPr>
+          <w:rFonts w:ascii="Times New Roman" w:hAnsi="Times New Roman" w:cs="Times New Roman"/>
+        </w:rPr>
+        <w:t>a</w:t>
+      </w:r>
+      <w:r>
+        <w:rPr>
+          <w:rFonts w:ascii="Times New Roman" w:hAnsi="Times New Roman" w:cs="Times New Roman"/>
+        </w:rPr>
+        <w:t>s.</w:t>
+      </w:r>
+      <w:r>
+        <w:rPr>
+          <w:rFonts w:ascii="Times New Roman" w:hAnsi="Times New Roman" w:cs="Times New Roman"/>
+        </w:rPr>
+        <w:t xml:space="preserve"> O empreendedor fica responsável por implementar todas as medidas de mitigação e controle ambiental, sob pena de ter a LO suspensa ou caçada pelo órgão responsável.</w:t>
+      </w:r>
+    </w:p>
+    <w:p>
+      <w:pPr>
+        <w:jc w:val="both"/>
+        <w:rPr>
+          <w:rFonts w:ascii="Times New Roman" w:hAnsi="Times New Roman" w:cs="Times New Roman"/>
+          <w:color w:val="000000" w:themeColor="text1"/>
+        </w:rPr>
+      </w:pPr>
+    </w:p>
+    <w:p>
+      <w:pPr>
+        <w:ind w:left="709"/>
+        <w:jc w:val="both"/>
+        <w:rPr>
+          <w:rFonts w:ascii="Times New Roman" w:hAnsi="Times New Roman" w:cs="Times New Roman"/>
+          <w:color w:val="000000" w:themeColor="text1"/>
+        </w:rPr>
+      </w:pPr>
+    </w:p>
+    <w:p>
+      <w:pPr>
+        <w:ind w:left="709"/>
+        <w:jc w:val="both"/>
+        <w:rPr>
+          <w:rFonts w:ascii="Times New Roman" w:hAnsi="Times New Roman" w:cs="Times New Roman"/>
+          <w:color w:val="000000" w:themeColor="text1"/>
+        </w:rPr>
+      </w:pPr>
+      <w:r>
+        <w:rPr>
+          <w:rFonts w:ascii="Times New Roman" w:hAnsi="Times New Roman" w:cs="Times New Roman"/>
+          <w:color w:val="000000" w:themeColor="text1"/>
+        </w:rPr>
         <w:t xml:space="preserve"> </w:t>
       </w:r>
       <w:r>
         <w:rPr>
           <w:rFonts w:ascii="Times New Roman" w:hAnsi="Times New Roman" w:cs="Times New Roman"/>
-        </w:rPr>
-        <w:t xml:space="preserve">de empreendimentos e atividades utilizadoras de recursos ambientais </w:t>
+          <w:color w:val="000000" w:themeColor="text1"/>
+        </w:rPr>
+        <w:t>3.2 Requisitos Não-Funcionais</w:t>
+      </w:r>
+      <w:bookmarkEnd w:id="5"/>
+    </w:p>
+    <w:p>
+      <w:pPr>
+        <w:pStyle w:val="Corpodetexto"/>
+        <w:rPr>
+          <w:rFonts w:ascii="Times New Roman" w:hAnsi="Times New Roman" w:cs="Times New Roman"/>
+        </w:rPr>
+      </w:pPr>
+    </w:p>
+    <w:p>
+      <w:pPr>
+        <w:pStyle w:val="Corpodetexto"/>
+        <w:rPr>
+          <w:rFonts w:ascii="Times New Roman" w:hAnsi="Times New Roman" w:cs="Times New Roman"/>
+        </w:rPr>
+      </w:pPr>
+      <w:r>
+        <w:rPr>
+          <w:rFonts w:ascii="Times New Roman" w:hAnsi="Times New Roman" w:cs="Times New Roman"/>
+        </w:rPr>
+        <w:tab/>
+      </w:r>
+      <w:r>
+        <w:rPr>
+          <w:rFonts w:ascii="Times New Roman" w:hAnsi="Times New Roman" w:cs="Times New Roman"/>
+        </w:rPr>
+        <w:t>Framework Objeto-Relacional</w:t>
+      </w:r>
+    </w:p>
+    <w:p>
+      <w:pPr>
+        <w:pStyle w:val="Corpodetexto"/>
+        <w:jc w:val="both"/>
+        <w:rPr>
+          <w:rFonts w:ascii="Times New Roman" w:hAnsi="Times New Roman" w:cs="Times New Roman"/>
+        </w:rPr>
+      </w:pPr>
+      <w:r>
+        <w:rPr>
+          <w:rFonts w:ascii="Times New Roman" w:hAnsi="Times New Roman" w:cs="Times New Roman"/>
+        </w:rPr>
+        <w:tab/>
+      </w:r>
+      <w:r>
+        <w:rPr>
+          <w:rFonts w:ascii="Times New Roman" w:hAnsi="Times New Roman" w:cs="Times New Roman"/>
+        </w:rPr>
+        <w:t xml:space="preserve">A aplicação deverá funcionar de acordo com a solução de banco de dados encontrada pelo cliente, em outras palavras, o sistema deverá ser independente de banco de dados de forma que </w:t>
+      </w:r>
+      <w:r>
+        <w:rPr>
+          <w:rFonts w:ascii="Times New Roman" w:hAnsi="Times New Roman" w:cs="Times New Roman"/>
+        </w:rPr>
+        <w:t>o responsável pelo empreendimento possa optar por uma solução paga de banco de dados já adquirida pelos responsáveis pelo empreendimento, bem como</w:t>
+      </w:r>
+      <w:r>
+        <w:rPr>
+          <w:rFonts w:ascii="Times New Roman" w:hAnsi="Times New Roman" w:cs="Times New Roman"/>
+        </w:rPr>
+        <w:t xml:space="preserve"> utilizar uma opção gratuita</w:t>
+      </w:r>
+      <w:r>
+        <w:rPr>
+          <w:rFonts w:ascii="Times New Roman" w:hAnsi="Times New Roman" w:cs="Times New Roman"/>
+        </w:rPr>
+        <w:t>.</w:t>
+      </w:r>
+    </w:p>
+    <w:p>
+      <w:pPr>
+        <w:pStyle w:val="Corpodetexto"/>
+        <w:rPr>
+          <w:rFonts w:ascii="Times New Roman" w:hAnsi="Times New Roman" w:cs="Times New Roman"/>
+        </w:rPr>
+      </w:pPr>
+      <w:r>
+        <w:rPr>
+          <w:rFonts w:ascii="Times New Roman" w:hAnsi="Times New Roman" w:cs="Times New Roman"/>
+        </w:rPr>
+        <w:tab/>
+        <w:t>Manutenibilidade</w:t>
+      </w:r>
+    </w:p>
+    <w:p>
+      <w:pPr>
+        <w:pStyle w:val="Corpodetexto"/>
+        <w:jc w:val="both"/>
+        <w:rPr>
+          <w:rFonts w:ascii="Times New Roman" w:hAnsi="Times New Roman" w:cs="Times New Roman"/>
+        </w:rPr>
+      </w:pPr>
+      <w:r>
+        <w:rPr>
+          <w:rFonts w:ascii="Times New Roman" w:hAnsi="Times New Roman" w:cs="Times New Roman"/>
+        </w:rPr>
+        <w:tab/>
+        <w:t>O sis</w:t>
+      </w:r>
+      <w:r>
+        <w:rPr>
+          <w:rFonts w:ascii="Times New Roman" w:hAnsi="Times New Roman" w:cs="Times New Roman"/>
+        </w:rPr>
+        <w:t xml:space="preserve">tema deverá construído observando as boas práticas de desenvolvimento, com a finalidade de proporcionar a facilidade de manutenção evolutiva e de correção de </w:t>
       </w:r>
       <w:r>
         <w:rPr>
@@ -3323,355 +3735,28 @@
           <w:i/>
           <w:iCs/>
         </w:rPr>
-        <w:t xml:space="preserve">, </w:t>
-      </w:r>
-      <w:r>
-        <w:rPr>
-          <w:rFonts w:ascii="Times New Roman" w:hAnsi="Times New Roman" w:cs="Times New Roman"/>
-        </w:rPr>
-        <w:t>consideradas efetiva ou potencialmente poluidoras ou daquelas que, sob qualquer forma, possam causar degradação ambiental, considerando as disposições legais e regulamentares e as normas técnicas aplicáveis ao caso.”.</w:t>
-      </w:r>
-    </w:p>
-    <w:p>
-      <w:pPr>
-        <w:jc w:val="both"/>
-        <w:rPr>
-          <w:rFonts w:ascii="Times New Roman" w:hAnsi="Times New Roman" w:cs="Times New Roman"/>
-        </w:rPr>
-      </w:pPr>
-      <w:bookmarkStart w:id="5" w:name="_Toc32094403"/>
+        <w:t>bugs</w:t>
+      </w:r>
+      <w:r>
+        <w:rPr>
+          <w:rFonts w:ascii="Times New Roman" w:hAnsi="Times New Roman" w:cs="Times New Roman"/>
+        </w:rPr>
+        <w:t>.</w:t>
+      </w:r>
+    </w:p>
+    <w:p>
+      <w:pPr>
+        <w:pStyle w:val="Corpodetexto"/>
+        <w:rPr>
+          <w:rFonts w:ascii="Times New Roman" w:hAnsi="Times New Roman" w:cs="Times New Roman"/>
+        </w:rPr>
+      </w:pPr>
       <w:r>
         <w:rPr>
           <w:rFonts w:ascii="Times New Roman" w:hAnsi="Times New Roman" w:cs="Times New Roman"/>
         </w:rPr>
         <w:tab/>
-        <w:t xml:space="preserve">Deverá armazenar as licenças ambientais bem como armazenar as informações nas diferentes etapas </w:t>
-      </w:r>
-      <w:r>
-        <w:rPr>
-          <w:rFonts w:ascii="Times New Roman" w:hAnsi="Times New Roman" w:cs="Times New Roman"/>
-        </w:rPr>
-        <w:t>do licenciamento. As licenças</w:t>
-      </w:r>
-      <w:r>
-        <w:rPr>
-          <w:rFonts w:ascii="Times New Roman" w:hAnsi="Times New Roman" w:cs="Times New Roman"/>
-        </w:rPr>
-        <w:t xml:space="preserve"> são descritas abaixo:</w:t>
-      </w:r>
-    </w:p>
-    <w:p>
-      <w:pPr>
-        <w:jc w:val="both"/>
-        <w:rPr>
-          <w:rFonts w:ascii="Times New Roman" w:hAnsi="Times New Roman" w:cs="Times New Roman"/>
-        </w:rPr>
-      </w:pPr>
-      <w:r>
-        <w:rPr>
-          <w:rFonts w:ascii="Times New Roman" w:hAnsi="Times New Roman" w:cs="Times New Roman"/>
-        </w:rPr>
-        <w:tab/>
-        <w:t>Licença Prévia (LP) – Concedida na</w:t>
-      </w:r>
-      <w:r>
-        <w:rPr>
-          <w:rFonts w:ascii="Times New Roman" w:hAnsi="Times New Roman" w:cs="Times New Roman"/>
-        </w:rPr>
-        <w:t xml:space="preserve"> etapa de planejamento, atesta a viabilidade de concepção e determina as condicionantes que deverão ser atendidas para a próxima fase.</w:t>
-      </w:r>
-    </w:p>
-    <w:p>
-      <w:pPr>
-        <w:jc w:val="both"/>
-        <w:rPr>
-          <w:rFonts w:ascii="Times New Roman" w:hAnsi="Times New Roman" w:cs="Times New Roman"/>
-        </w:rPr>
-      </w:pPr>
-      <w:r>
-        <w:rPr>
-          <w:rFonts w:ascii="Times New Roman" w:hAnsi="Times New Roman" w:cs="Times New Roman"/>
-        </w:rPr>
-        <w:tab/>
-        <w:t xml:space="preserve">Licença de Instalação (LI) – Fornecida com o intuito de </w:t>
-      </w:r>
-      <w:r>
-        <w:rPr>
-          <w:rFonts w:ascii="Times New Roman" w:hAnsi="Times New Roman" w:cs="Times New Roman"/>
-        </w:rPr>
-        <w:t>autorizar o responsável pelo empreendimento a construção ou instalação da obra de acordo com as especificações constantes nos planos, projetos e especificações aprovados</w:t>
-      </w:r>
-      <w:r>
-        <w:rPr>
-          <w:rFonts w:ascii="Times New Roman" w:hAnsi="Times New Roman" w:cs="Times New Roman"/>
-        </w:rPr>
-        <w:t>, principalmente as medidas de mitigação e controle ambiental para a próxima fase.</w:t>
-      </w:r>
-    </w:p>
-    <w:p>
-      <w:pPr>
-        <w:jc w:val="both"/>
-        <w:rPr>
-          <w:rFonts w:ascii="Times New Roman" w:hAnsi="Times New Roman" w:cs="Times New Roman"/>
-          <w:color w:val="000000" w:themeColor="text1"/>
-        </w:rPr>
-      </w:pPr>
-      <w:r>
-        <w:rPr>
-          <w:rFonts w:ascii="Times New Roman" w:hAnsi="Times New Roman" w:cs="Times New Roman"/>
-        </w:rPr>
-        <w:tab/>
-        <w:t>Licença de Operação (LO) – Licença de funcionamento. Após a constatação de que todas as exigências e condicionantes foram cumprid</w:t>
-      </w:r>
-      <w:r>
-        <w:rPr>
-          <w:rFonts w:ascii="Times New Roman" w:hAnsi="Times New Roman" w:cs="Times New Roman"/>
-        </w:rPr>
-        <w:t>a</w:t>
-      </w:r>
-      <w:r>
-        <w:rPr>
-          <w:rFonts w:ascii="Times New Roman" w:hAnsi="Times New Roman" w:cs="Times New Roman"/>
-        </w:rPr>
-        <w:t>s.</w:t>
-      </w:r>
-      <w:r>
-        <w:rPr>
-          <w:rFonts w:ascii="Times New Roman" w:hAnsi="Times New Roman" w:cs="Times New Roman"/>
-        </w:rPr>
-        <w:t xml:space="preserve"> O empreendedor fica responsável por implementar </w:t>
-      </w:r>
-      <w:r>
-        <w:rPr>
-          <w:rFonts w:ascii="Times New Roman" w:hAnsi="Times New Roman" w:cs="Times New Roman"/>
-        </w:rPr>
-        <w:lastRenderedPageBreak/>
-        <w:t>todas as medidas de mitigação e controle ambiental, sob pena de ter a LO suspensa ou caçada pelo órgão responsável.</w:t>
-      </w:r>
-    </w:p>
-    <w:p>
-      <w:pPr>
-        <w:jc w:val="both"/>
-        <w:rPr>
-          <w:rFonts w:ascii="Times New Roman" w:hAnsi="Times New Roman" w:cs="Times New Roman"/>
-          <w:color w:val="000000" w:themeColor="text1"/>
-        </w:rPr>
-      </w:pPr>
-    </w:p>
-    <w:p>
-      <w:pPr>
-        <w:ind w:left="709"/>
-        <w:jc w:val="both"/>
-        <w:rPr>
-          <w:rFonts w:ascii="Times New Roman" w:hAnsi="Times New Roman" w:cs="Times New Roman"/>
-          <w:color w:val="000000" w:themeColor="text1"/>
-        </w:rPr>
-      </w:pPr>
-    </w:p>
-    <w:p>
-      <w:pPr>
-        <w:ind w:left="709"/>
-        <w:jc w:val="both"/>
-        <w:rPr>
-          <w:rFonts w:ascii="Times New Roman" w:hAnsi="Times New Roman" w:cs="Times New Roman"/>
-          <w:color w:val="000000" w:themeColor="text1"/>
-        </w:rPr>
-      </w:pPr>
-      <w:r>
-        <w:rPr>
-          <w:rFonts w:ascii="Times New Roman" w:hAnsi="Times New Roman" w:cs="Times New Roman"/>
-          <w:color w:val="000000" w:themeColor="text1"/>
-        </w:rPr>
-        <w:t xml:space="preserve"> </w:t>
-      </w:r>
-      <w:r>
-        <w:rPr>
-          <w:rFonts w:ascii="Times New Roman" w:hAnsi="Times New Roman" w:cs="Times New Roman"/>
-          <w:color w:val="000000" w:themeColor="text1"/>
-        </w:rPr>
-        <w:t>3.2 Requisitos Não-Funcionais</w:t>
-      </w:r>
-      <w:bookmarkEnd w:id="5"/>
-    </w:p>
-    <w:p>
-      <w:pPr>
-        <w:pStyle w:val="Corpodetexto"/>
-        <w:rPr>
-          <w:rFonts w:ascii="Times New Roman" w:hAnsi="Times New Roman" w:cs="Times New Roman"/>
-        </w:rPr>
-      </w:pPr>
-    </w:p>
-    <w:p>
-      <w:pPr>
-        <w:pStyle w:val="Corpodetexto"/>
-        <w:rPr>
-          <w:rFonts w:ascii="Times New Roman" w:hAnsi="Times New Roman" w:cs="Times New Roman"/>
-        </w:rPr>
-      </w:pPr>
-      <w:r>
-        <w:rPr>
-          <w:rFonts w:ascii="Times New Roman" w:hAnsi="Times New Roman" w:cs="Times New Roman"/>
-        </w:rPr>
-        <w:tab/>
-      </w:r>
-      <w:r>
-        <w:rPr>
-          <w:rFonts w:ascii="Times New Roman" w:hAnsi="Times New Roman" w:cs="Times New Roman"/>
-        </w:rPr>
-        <w:t>Framework Objeto-Relacional</w:t>
-      </w:r>
-    </w:p>
-    <w:p>
-      <w:pPr>
-        <w:pStyle w:val="Corpodetexto"/>
-        <w:jc w:val="both"/>
-        <w:rPr>
-          <w:rFonts w:ascii="Times New Roman" w:hAnsi="Times New Roman" w:cs="Times New Roman"/>
-        </w:rPr>
-      </w:pPr>
-      <w:r>
-        <w:rPr>
-          <w:rFonts w:ascii="Times New Roman" w:hAnsi="Times New Roman" w:cs="Times New Roman"/>
-        </w:rPr>
-        <w:tab/>
-      </w:r>
-      <w:r>
-        <w:rPr>
-          <w:rFonts w:ascii="Times New Roman" w:hAnsi="Times New Roman" w:cs="Times New Roman"/>
-        </w:rPr>
-        <w:t xml:space="preserve">A aplicação deverá funcionar de acordo com a solução de banco de dados encontrada pelo cliente, em outras palavras, o sistema deverá ser independente de banco de dados de forma que </w:t>
-      </w:r>
-      <w:r>
-        <w:rPr>
-          <w:rFonts w:ascii="Times New Roman" w:hAnsi="Times New Roman" w:cs="Times New Roman"/>
-        </w:rPr>
-        <w:t>o responsável pelo empreendimento possa optar por uma solução paga de banco de dados já adquirida pelos responsáveis pelo empreendimento, bem como</w:t>
-      </w:r>
-      <w:r>
-        <w:rPr>
-          <w:rFonts w:ascii="Times New Roman" w:hAnsi="Times New Roman" w:cs="Times New Roman"/>
-        </w:rPr>
-        <w:t xml:space="preserve"> utilizar uma opção gratuita</w:t>
-      </w:r>
-      <w:r>
-        <w:rPr>
-          <w:rFonts w:ascii="Times New Roman" w:hAnsi="Times New Roman" w:cs="Times New Roman"/>
-        </w:rPr>
-        <w:t>.</w:t>
-      </w:r>
-    </w:p>
-    <w:p>
-      <w:pPr>
-        <w:pStyle w:val="Corpodetexto"/>
-        <w:rPr>
-          <w:rFonts w:ascii="Times New Roman" w:hAnsi="Times New Roman" w:cs="Times New Roman"/>
-        </w:rPr>
-      </w:pPr>
-      <w:r>
-        <w:rPr>
-          <w:rFonts w:ascii="Times New Roman" w:hAnsi="Times New Roman" w:cs="Times New Roman"/>
-        </w:rPr>
-        <w:tab/>
-        <w:t>Manutenibilidade</w:t>
-      </w:r>
-    </w:p>
-    <w:p>
-      <w:pPr>
-        <w:pStyle w:val="Corpodetexto"/>
-        <w:jc w:val="both"/>
-        <w:rPr>
-          <w:rFonts w:ascii="Times New Roman" w:hAnsi="Times New Roman" w:cs="Times New Roman"/>
-        </w:rPr>
-      </w:pPr>
-      <w:r>
-        <w:rPr>
-          <w:rFonts w:ascii="Times New Roman" w:hAnsi="Times New Roman" w:cs="Times New Roman"/>
-        </w:rPr>
-        <w:tab/>
-        <w:t>O sis</w:t>
-      </w:r>
-      <w:r>
-        <w:rPr>
-          <w:rFonts w:ascii="Times New Roman" w:hAnsi="Times New Roman" w:cs="Times New Roman"/>
-        </w:rPr>
-        <w:t xml:space="preserve">tema deverá construído observando as boas práticas de desenvolvimento, com a finalidade de proporcionar a facilidade de manutenção evolutiva e de correção de </w:t>
-      </w:r>
-      <w:r>
-        <w:rPr>
-          <w:rFonts w:ascii="Times New Roman" w:hAnsi="Times New Roman" w:cs="Times New Roman"/>
-          <w:i/>
-          <w:iCs/>
-        </w:rPr>
-        <w:t>bugs</w:t>
-      </w:r>
-      <w:r>
-        <w:rPr>
-          <w:rFonts w:ascii="Times New Roman" w:hAnsi="Times New Roman" w:cs="Times New Roman"/>
-        </w:rPr>
-        <w:t>.</w:t>
-      </w:r>
-    </w:p>
-    <w:p>
-      <w:pPr>
-        <w:pStyle w:val="Corpodetexto"/>
-        <w:rPr>
-          <w:rFonts w:ascii="Times New Roman" w:hAnsi="Times New Roman" w:cs="Times New Roman"/>
-        </w:rPr>
-      </w:pPr>
-      <w:r>
-        <w:rPr>
-          <w:rFonts w:ascii="Times New Roman" w:hAnsi="Times New Roman" w:cs="Times New Roman"/>
-        </w:rPr>
-        <w:tab/>
-      </w:r>
-    </w:p>
-    <w:p>
-      <w:pPr>
-        <w:pStyle w:val="Corpodetexto"/>
-        <w:rPr>
-          <w:rFonts w:hint="eastAsia"/>
-        </w:rPr>
-      </w:pPr>
-    </w:p>
-    <w:p>
-      <w:pPr>
-        <w:pStyle w:val="Corpodetexto"/>
-        <w:rPr>
-          <w:rFonts w:hint="eastAsia"/>
-        </w:rPr>
-      </w:pPr>
-    </w:p>
-    <w:p>
-      <w:pPr>
-        <w:pStyle w:val="Corpodetexto"/>
-        <w:rPr>
-          <w:rFonts w:hint="eastAsia"/>
-        </w:rPr>
-      </w:pPr>
-    </w:p>
-    <w:p>
-      <w:pPr>
-        <w:pStyle w:val="Corpodetexto"/>
-        <w:rPr>
-          <w:rFonts w:hint="eastAsia"/>
-        </w:rPr>
-      </w:pPr>
-    </w:p>
-    <w:p>
-      <w:pPr>
-        <w:pStyle w:val="Corpodetexto"/>
-        <w:rPr>
-          <w:rFonts w:hint="eastAsia"/>
-        </w:rPr>
-      </w:pPr>
-    </w:p>
-    <w:p>
-      <w:pPr>
-        <w:pStyle w:val="Corpodetexto"/>
-        <w:rPr>
-          <w:rFonts w:hint="eastAsia"/>
-        </w:rPr>
-      </w:pPr>
+      </w:r>
     </w:p>
     <w:p>
       <w:pPr>
@@ -4268,6 +4353,119 @@
     </w:lvl>
   </w:abstractNum>
   <w:abstractNum w:abstractNumId="1" w15:restartNumberingAfterBreak="0">
+    <w:nsid w:val="619E43E7"/>
+    <w:multiLevelType w:val="hybridMultilevel"/>
+    <w:tmpl w:val="5B9CC6F0"/>
+    <w:lvl w:ilvl="0" w:tplc="04160001">
+      <w:start w:val="1"/>
+      <w:numFmt w:val="bullet"/>
+      <w:lvlText w:val=""/>
+      <w:lvlJc w:val="left"/>
+      <w:pPr>
+        <w:ind w:left="1428" w:hanging="360"/>
+      </w:pPr>
+      <w:rPr>
+        <w:rFonts w:ascii="Symbol" w:hAnsi="Symbol" w:hint="default"/>
+      </w:rPr>
+    </w:lvl>
+    <w:lvl w:ilvl="1" w:tplc="04160003" w:tentative="1">
+      <w:start w:val="1"/>
+      <w:numFmt w:val="bullet"/>
+      <w:lvlText w:val="o"/>
+      <w:lvlJc w:val="left"/>
+      <w:pPr>
+        <w:ind w:left="2148" w:hanging="360"/>
+      </w:pPr>
+      <w:rPr>
+        <w:rFonts w:ascii="Courier New" w:hAnsi="Courier New" w:cs="Courier New" w:hint="default"/>
+      </w:rPr>
+    </w:lvl>
+    <w:lvl w:ilvl="2" w:tplc="04160005" w:tentative="1">
+      <w:start w:val="1"/>
+      <w:numFmt w:val="bullet"/>
+      <w:lvlText w:val=""/>
+      <w:lvlJc w:val="left"/>
+      <w:pPr>
+        <w:ind w:left="2868" w:hanging="360"/>
+      </w:pPr>
+      <w:rPr>
+        <w:rFonts w:ascii="Wingdings" w:hAnsi="Wingdings" w:hint="default"/>
+      </w:rPr>
+    </w:lvl>
+    <w:lvl w:ilvl="3" w:tplc="04160001" w:tentative="1">
+      <w:start w:val="1"/>
+      <w:numFmt w:val="bullet"/>
+      <w:lvlText w:val=""/>
+      <w:lvlJc w:val="left"/>
+      <w:pPr>
+        <w:ind w:left="3588" w:hanging="360"/>
+      </w:pPr>
+      <w:rPr>
+        <w:rFonts w:ascii="Symbol" w:hAnsi="Symbol" w:hint="default"/>
+      </w:rPr>
+    </w:lvl>
+    <w:lvl w:ilvl="4" w:tplc="04160003" w:tentative="1">
+      <w:start w:val="1"/>
+      <w:numFmt w:val="bullet"/>
+      <w:lvlText w:val="o"/>
+      <w:lvlJc w:val="left"/>
+      <w:pPr>
+        <w:ind w:left="4308" w:hanging="360"/>
+      </w:pPr>
+      <w:rPr>
+        <w:rFonts w:ascii="Courier New" w:hAnsi="Courier New" w:cs="Courier New" w:hint="default"/>
+      </w:rPr>
+    </w:lvl>
+    <w:lvl w:ilvl="5" w:tplc="04160005" w:tentative="1">
+      <w:start w:val="1"/>
+      <w:numFmt w:val="bullet"/>
+      <w:lvlText w:val=""/>
+      <w:lvlJc w:val="left"/>
+      <w:pPr>
+        <w:ind w:left="5028" w:hanging="360"/>
+      </w:pPr>
+      <w:rPr>
+        <w:rFonts w:ascii="Wingdings" w:hAnsi="Wingdings" w:hint="default"/>
+      </w:rPr>
+    </w:lvl>
+    <w:lvl w:ilvl="6" w:tplc="04160001" w:tentative="1">
+      <w:start w:val="1"/>
+      <w:numFmt w:val="bullet"/>
+      <w:lvlText w:val=""/>
+      <w:lvlJc w:val="left"/>
+      <w:pPr>
+        <w:ind w:left="5748" w:hanging="360"/>
+      </w:pPr>
+      <w:rPr>
+        <w:rFonts w:ascii="Symbol" w:hAnsi="Symbol" w:hint="default"/>
+      </w:rPr>
+    </w:lvl>
+    <w:lvl w:ilvl="7" w:tplc="04160003" w:tentative="1">
+      <w:start w:val="1"/>
+      <w:numFmt w:val="bullet"/>
+      <w:lvlText w:val="o"/>
+      <w:lvlJc w:val="left"/>
+      <w:pPr>
+        <w:ind w:left="6468" w:hanging="360"/>
+      </w:pPr>
+      <w:rPr>
+        <w:rFonts w:ascii="Courier New" w:hAnsi="Courier New" w:cs="Courier New" w:hint="default"/>
+      </w:rPr>
+    </w:lvl>
+    <w:lvl w:ilvl="8" w:tplc="04160005" w:tentative="1">
+      <w:start w:val="1"/>
+      <w:numFmt w:val="bullet"/>
+      <w:lvlText w:val=""/>
+      <w:lvlJc w:val="left"/>
+      <w:pPr>
+        <w:ind w:left="7188" w:hanging="360"/>
+      </w:pPr>
+      <w:rPr>
+        <w:rFonts w:ascii="Wingdings" w:hAnsi="Wingdings" w:hint="default"/>
+      </w:rPr>
+    </w:lvl>
+  </w:abstractNum>
+  <w:abstractNum w:abstractNumId="2" w15:restartNumberingAfterBreak="0">
     <w:nsid w:val="77F97081"/>
     <w:multiLevelType w:val="hybridMultilevel"/>
     <w:tmpl w:val="07102A26"/>
@@ -4357,10 +4555,13 @@
     </w:lvl>
   </w:abstractNum>
   <w:num w:numId="1">
-    <w:abstractNumId w:val="1"/>
+    <w:abstractNumId w:val="2"/>
   </w:num>
   <w:num w:numId="2">
     <w:abstractNumId w:val="0"/>
+  </w:num>
+  <w:num w:numId="3">
+    <w:abstractNumId w:val="1"/>
   </w:num>
 </w:numbering>
 </file>
@@ -5330,7 +5531,7 @@
 </file>
 
 <file path=customXml/itemProps1.xml><?xml version="1.0" encoding="utf-8"?>
-<ds:datastoreItem xmlns:ds="http://schemas.openxmlformats.org/officeDocument/2006/customXml" ds:itemID="{28BAA498-BEBC-4A9C-B8AC-EDEAF4D0BC38}">
+<ds:datastoreItem xmlns:ds="http://schemas.openxmlformats.org/officeDocument/2006/customXml" ds:itemID="{4C0023EB-3E02-4962-B7C9-2FE3AE217FD8}">
   <ds:schemaRefs>
     <ds:schemaRef ds:uri="http://schemas.openxmlformats.org/officeDocument/2006/bibliography"/>
   </ds:schemaRefs>

</xml_diff>

<commit_message>
Ajuste na autenticação da aplicação
</commit_message>
<xml_diff>
--- a/documentacao/TCC.docx
+++ b/documentacao/TCC.docx
@@ -802,8 +802,13 @@
                     <w:t xml:space="preserve">Orientador: Prof. </w:t>
                   </w:r>
                   <w:r>
-                    <w:t>Dr. Pedro A.Oliveira</w:t>
+                    <w:t xml:space="preserve">Dr. Pedro </w:t>
                   </w:r>
+                  <w:proofErr w:type="spellStart"/>
+                  <w:r>
+                    <w:t>A.Oliveira</w:t>
+                  </w:r>
+                  <w:proofErr w:type="spellEnd"/>
                 </w:p>
               </w:txbxContent>
             </v:textbox>
@@ -2923,7 +2928,7 @@
         <w:rPr>
           <w:rFonts w:ascii="Times New Roman" w:hAnsi="Times New Roman" w:cs="Times New Roman"/>
         </w:rPr>
-        <w:t xml:space="preserve">, e que funcione nos mais diversos dispositivos, com boa </w:t>
+        <w:t xml:space="preserve">, com boa </w:t>
       </w:r>
       <w:r>
         <w:rPr>
@@ -2937,6 +2942,8 @@
         </w:rPr>
         <w:t>, portabilidade e usabilidade.</w:t>
       </w:r>
+      <w:bookmarkStart w:id="1" w:name="_GoBack"/>
+      <w:bookmarkEnd w:id="1"/>
     </w:p>
     <w:p>
       <w:pPr>
@@ -2948,7 +2955,7 @@
           <w:szCs w:val="24"/>
         </w:rPr>
       </w:pPr>
-      <w:bookmarkStart w:id="1" w:name="_Toc32094399"/>
+      <w:bookmarkStart w:id="2" w:name="_Toc32094399"/>
       <w:r>
         <w:rPr>
           <w:rFonts w:ascii="Times New Roman" w:hAnsi="Times New Roman" w:cs="Times New Roman"/>
@@ -2958,7 +2965,7 @@
         </w:rPr>
         <w:t>2.Descrição Geral da Solução</w:t>
       </w:r>
-      <w:bookmarkEnd w:id="1"/>
+      <w:bookmarkEnd w:id="2"/>
     </w:p>
     <w:p>
       <w:pPr>
@@ -2978,7 +2985,7 @@
           <w:szCs w:val="24"/>
         </w:rPr>
       </w:pPr>
-      <w:bookmarkStart w:id="2" w:name="_Toc32094400"/>
+      <w:bookmarkStart w:id="3" w:name="_Toc32094400"/>
       <w:r>
         <w:rPr>
           <w:rFonts w:ascii="Times New Roman" w:hAnsi="Times New Roman" w:cs="Times New Roman"/>
@@ -2988,7 +2995,7 @@
         </w:rPr>
         <w:t>2.1 Apresentação do Problema</w:t>
       </w:r>
-      <w:bookmarkEnd w:id="2"/>
+      <w:bookmarkEnd w:id="3"/>
     </w:p>
     <w:p>
       <w:pPr>
@@ -3090,7 +3097,7 @@
           <w:szCs w:val="24"/>
         </w:rPr>
       </w:pPr>
-      <w:bookmarkStart w:id="3" w:name="_Toc32094401"/>
+      <w:bookmarkStart w:id="4" w:name="_Toc32094401"/>
       <w:r>
         <w:rPr>
           <w:rFonts w:ascii="Times New Roman" w:hAnsi="Times New Roman" w:cs="Times New Roman"/>
@@ -3100,7 +3107,7 @@
         </w:rPr>
         <w:t>3. Definição da Solução</w:t>
       </w:r>
-      <w:bookmarkEnd w:id="3"/>
+      <w:bookmarkEnd w:id="4"/>
     </w:p>
     <w:p>
       <w:pPr>
@@ -3112,7 +3119,7 @@
           <w:szCs w:val="24"/>
         </w:rPr>
       </w:pPr>
-      <w:bookmarkStart w:id="4" w:name="_Toc32094402"/>
+      <w:bookmarkStart w:id="5" w:name="_Toc32094402"/>
       <w:r>
         <w:rPr>
           <w:rFonts w:ascii="Times New Roman" w:hAnsi="Times New Roman" w:cs="Times New Roman"/>
@@ -3122,7 +3129,7 @@
         </w:rPr>
         <w:t>3.1 Requisitos Funcionais</w:t>
       </w:r>
-      <w:bookmarkEnd w:id="4"/>
+      <w:bookmarkEnd w:id="5"/>
     </w:p>
     <w:p>
       <w:pPr>
@@ -3231,13 +3238,23 @@
         </w:rPr>
         <w:t xml:space="preserve"> também permite integração com outros protocolos, como por exemplo </w:t>
       </w:r>
+      <w:proofErr w:type="spellStart"/>
       <w:r>
         <w:rPr>
           <w:rFonts w:ascii="Times New Roman" w:hAnsi="Times New Roman" w:cs="Times New Roman"/>
           <w:i/>
           <w:iCs/>
         </w:rPr>
-        <w:t>Oauth.</w:t>
+        <w:t>Oauth</w:t>
+      </w:r>
+      <w:proofErr w:type="spellEnd"/>
+      <w:r>
+        <w:rPr>
+          <w:rFonts w:ascii="Times New Roman" w:hAnsi="Times New Roman" w:cs="Times New Roman"/>
+          <w:i/>
+          <w:iCs/>
+        </w:rPr>
+        <w:t>.</w:t>
       </w:r>
     </w:p>
     <w:p>
@@ -3337,7 +3354,21 @@
         <w:rPr>
           <w:rFonts w:ascii="Times New Roman" w:hAnsi="Times New Roman" w:cs="Times New Roman"/>
         </w:rPr>
-        <w:t>O perfil de gestor deverá contemplar acesso aos relatórios gerenciais bem como fornecer detalhes do processo de aquisição da licença ambiental do empreendimento</w:t>
+        <w:t xml:space="preserve">O perfil de gestor deverá contemplar acesso aos relatórios gerenciais bem como </w:t>
+      </w:r>
+      <w:proofErr w:type="spellStart"/>
+      <w:r>
+        <w:rPr>
+          <w:rFonts w:ascii="Times New Roman" w:hAnsi="Times New Roman" w:cs="Times New Roman"/>
+        </w:rPr>
+        <w:t>fornecer</w:t>
+      </w:r>
+      <w:proofErr w:type="spellEnd"/>
+      <w:r>
+        <w:rPr>
+          <w:rFonts w:ascii="Times New Roman" w:hAnsi="Times New Roman" w:cs="Times New Roman"/>
+        </w:rPr>
+        <w:t xml:space="preserve"> detalhes do processo de aquisição da licença ambiental do empreendimento</w:t>
       </w:r>
       <w:r>
         <w:rPr>
@@ -3479,7 +3510,7 @@
           <w:rFonts w:ascii="Times New Roman" w:hAnsi="Times New Roman" w:cs="Times New Roman"/>
         </w:rPr>
       </w:pPr>
-      <w:bookmarkStart w:id="5" w:name="_Toc32094403"/>
+      <w:bookmarkStart w:id="6" w:name="_Toc32094403"/>
       <w:r>
         <w:rPr>
           <w:rFonts w:ascii="Times New Roman" w:hAnsi="Times New Roman" w:cs="Times New Roman"/>
@@ -3624,7 +3655,7 @@
         </w:rPr>
         <w:t>3.2 Requisitos Não-Funcionais</w:t>
       </w:r>
-      <w:bookmarkEnd w:id="5"/>
+      <w:bookmarkEnd w:id="6"/>
     </w:p>
     <w:p>
       <w:pPr>
@@ -3881,9 +3912,7 @@
           <w:szCs w:val="24"/>
         </w:rPr>
       </w:pPr>
-      <w:bookmarkStart w:id="6" w:name="_Toc32094404"/>
-      <w:bookmarkStart w:id="7" w:name="_GoBack"/>
-      <w:bookmarkEnd w:id="7"/>
+      <w:bookmarkStart w:id="7" w:name="_Toc32094404"/>
       <w:r>
         <w:rPr>
           <w:rFonts w:ascii="Times New Roman" w:hAnsi="Times New Roman" w:cs="Times New Roman"/>
@@ -3894,7 +3923,7 @@
         <w:lastRenderedPageBreak/>
         <w:t>REFERÊNCIAS</w:t>
       </w:r>
-      <w:bookmarkEnd w:id="6"/>
+      <w:bookmarkEnd w:id="7"/>
     </w:p>
     <w:p>
       <w:pPr>
@@ -5531,7 +5560,7 @@
 </file>
 
 <file path=customXml/itemProps1.xml><?xml version="1.0" encoding="utf-8"?>
-<ds:datastoreItem xmlns:ds="http://schemas.openxmlformats.org/officeDocument/2006/customXml" ds:itemID="{4C0023EB-3E02-4962-B7C9-2FE3AE217FD8}">
+<ds:datastoreItem xmlns:ds="http://schemas.openxmlformats.org/officeDocument/2006/customXml" ds:itemID="{1E5107B6-EC79-47E7-ACC7-31CC71129DAC}">
   <ds:schemaRefs>
     <ds:schemaRef ds:uri="http://schemas.openxmlformats.org/officeDocument/2006/bibliography"/>
   </ds:schemaRefs>

</xml_diff>

<commit_message>
Criação do serviço de login - parte do angular
</commit_message>
<xml_diff>
--- a/documentacao/TCC.docx
+++ b/documentacao/TCC.docx
@@ -723,15 +723,8 @@
                     <w:t xml:space="preserve">Orientador: Prof. </w:t>
                   </w:r>
                   <w:r>
-                    <w:t xml:space="preserve">Dr. Pedro </w:t>
+                    <w:t>Dr. Pedro A.Oliveira</w:t>
                   </w:r>
-                  <w:proofErr w:type="spellStart"/>
-                  <w:proofErr w:type="gramStart"/>
-                  <w:r>
-                    <w:t>A.Oliveira</w:t>
-                  </w:r>
-                  <w:proofErr w:type="spellEnd"/>
-                  <w:proofErr w:type="gramEnd"/>
                 </w:p>
               </w:txbxContent>
             </v:textbox>
@@ -1644,7 +1637,6 @@
             </w:r>
             <w:r>
               <w:rPr>
-                <w:rFonts w:hint="eastAsia"/>
                 <w:noProof/>
                 <w:webHidden/>
               </w:rPr>
@@ -1722,7 +1714,6 @@
             </w:r>
             <w:r>
               <w:rPr>
-                <w:rFonts w:hint="eastAsia"/>
                 <w:noProof/>
                 <w:webHidden/>
               </w:rPr>
@@ -1797,7 +1788,6 @@
             </w:r>
             <w:r>
               <w:rPr>
-                <w:rFonts w:hint="eastAsia"/>
                 <w:noProof/>
                 <w:webHidden/>
               </w:rPr>
@@ -1875,7 +1865,6 @@
             </w:r>
             <w:r>
               <w:rPr>
-                <w:rFonts w:hint="eastAsia"/>
                 <w:noProof/>
                 <w:webHidden/>
               </w:rPr>
@@ -1950,7 +1939,6 @@
             </w:r>
             <w:r>
               <w:rPr>
-                <w:rFonts w:hint="eastAsia"/>
                 <w:noProof/>
                 <w:webHidden/>
               </w:rPr>
@@ -2025,7 +2013,6 @@
             </w:r>
             <w:r>
               <w:rPr>
-                <w:rFonts w:hint="eastAsia"/>
                 <w:noProof/>
                 <w:webHidden/>
               </w:rPr>
@@ -2100,7 +2087,6 @@
             </w:r>
             <w:r>
               <w:rPr>
-                <w:rFonts w:hint="eastAsia"/>
                 <w:noProof/>
                 <w:webHidden/>
               </w:rPr>
@@ -2175,7 +2161,6 @@
             </w:r>
             <w:r>
               <w:rPr>
-                <w:rFonts w:hint="eastAsia"/>
                 <w:noProof/>
                 <w:webHidden/>
               </w:rPr>
@@ -2251,7 +2236,6 @@
             </w:r>
             <w:r>
               <w:rPr>
-                <w:rFonts w:hint="eastAsia"/>
                 <w:noProof/>
                 <w:webHidden/>
               </w:rPr>
@@ -2830,6 +2814,7 @@
         <w:jc w:val="both"/>
         <w:rPr>
           <w:rFonts w:ascii="Times New Roman" w:hAnsi="Times New Roman" w:cs="Times New Roman"/>
+          <w:u w:val="single"/>
         </w:rPr>
       </w:pPr>
       <w:r>
@@ -2837,7 +2822,105 @@
           <w:rFonts w:ascii="Times New Roman" w:hAnsi="Times New Roman" w:cs="Times New Roman"/>
         </w:rPr>
         <w:tab/>
-        <w:t>4. O sistema deverá permitir o cadastro de colaboradores bem como a definição do nível de acesso.</w:t>
+        <w:t>4. O sistema deverá permitir o cadastro de colaboradores bem como a definição do nível de acesso</w:t>
+      </w:r>
+      <w:r>
+        <w:rPr>
+          <w:rFonts w:ascii="Times New Roman" w:hAnsi="Times New Roman" w:cs="Times New Roman"/>
+        </w:rPr>
+        <w:t>, propiciando diferentes visões de negócio</w:t>
+      </w:r>
+      <w:r>
+        <w:rPr>
+          <w:rFonts w:ascii="Times New Roman" w:hAnsi="Times New Roman" w:cs="Times New Roman"/>
+        </w:rPr>
+        <w:t xml:space="preserve"> de acordo com o cargo do usuário no empreendimento.</w:t>
+      </w:r>
+    </w:p>
+    <w:p>
+      <w:pPr>
+        <w:spacing w:line="360" w:lineRule="auto"/>
+        <w:ind w:left="1276" w:hanging="1276"/>
+        <w:jc w:val="both"/>
+        <w:rPr>
+          <w:rFonts w:ascii="Times New Roman" w:hAnsi="Times New Roman" w:cs="Times New Roman"/>
+          <w:u w:val="single"/>
+        </w:rPr>
+      </w:pPr>
+      <w:r>
+        <w:rPr>
+          <w:rFonts w:ascii="Times New Roman" w:hAnsi="Times New Roman" w:cs="Times New Roman"/>
+        </w:rPr>
+        <w:tab/>
+        <w:t>5. O sistema deverá ser portável – em outras palavras – deverá utilizar tecnologia que facilite o acesso através de diferentes dispositivos e plataformas</w:t>
+      </w:r>
+      <w:r>
+        <w:rPr>
+          <w:rFonts w:ascii="Times New Roman" w:hAnsi="Times New Roman" w:cs="Times New Roman"/>
+        </w:rPr>
+        <w:t xml:space="preserve">, deverá ser acessível de um </w:t>
+      </w:r>
+      <w:r>
+        <w:rPr>
+          <w:rFonts w:ascii="Times New Roman" w:hAnsi="Times New Roman" w:cs="Times New Roman"/>
+          <w:i/>
+          <w:iCs/>
+        </w:rPr>
+        <w:t>smartphone</w:t>
+      </w:r>
+      <w:r>
+        <w:rPr>
+          <w:rFonts w:ascii="Times New Roman" w:hAnsi="Times New Roman" w:cs="Times New Roman"/>
+        </w:rPr>
+        <w:t xml:space="preserve">, de um </w:t>
+      </w:r>
+      <w:r>
+        <w:rPr>
+          <w:rFonts w:ascii="Times New Roman" w:hAnsi="Times New Roman" w:cs="Times New Roman"/>
+          <w:i/>
+          <w:iCs/>
+        </w:rPr>
+        <w:t>tablet</w:t>
+      </w:r>
+      <w:r>
+        <w:rPr>
+          <w:rFonts w:ascii="Times New Roman" w:hAnsi="Times New Roman" w:cs="Times New Roman"/>
+        </w:rPr>
+        <w:t xml:space="preserve"> ou de um </w:t>
+      </w:r>
+      <w:r>
+        <w:rPr>
+          <w:rFonts w:ascii="Times New Roman" w:hAnsi="Times New Roman" w:cs="Times New Roman"/>
+          <w:i/>
+          <w:iCs/>
+        </w:rPr>
+        <w:t>notebook</w:t>
+      </w:r>
+      <w:r>
+        <w:rPr>
+          <w:rFonts w:ascii="Times New Roman" w:hAnsi="Times New Roman" w:cs="Times New Roman"/>
+        </w:rPr>
+        <w:t xml:space="preserve"> por exemplo, através de um framework moderno e responsivo</w:t>
+      </w:r>
+      <w:r>
+        <w:rPr>
+          <w:rFonts w:ascii="Times New Roman" w:hAnsi="Times New Roman" w:cs="Times New Roman"/>
+        </w:rPr>
+        <w:t xml:space="preserve">, ou seja, o </w:t>
+      </w:r>
+      <w:r>
+        <w:rPr>
+          <w:rFonts w:ascii="Times New Roman" w:hAnsi="Times New Roman" w:cs="Times New Roman"/>
+          <w:i/>
+          <w:iCs/>
+        </w:rPr>
+        <w:t>layout</w:t>
+      </w:r>
+      <w:r>
+        <w:rPr>
+          <w:rFonts w:ascii="Times New Roman" w:hAnsi="Times New Roman" w:cs="Times New Roman"/>
+        </w:rPr>
+        <w:t xml:space="preserve"> da aplicação deverá se adaptar de modo a permitir uma melhor usabilidade do sistema.</w:t>
       </w:r>
     </w:p>
     <w:p>
@@ -2922,6 +3005,7 @@
         <w:rPr>
           <w:rFonts w:ascii="Times New Roman" w:hAnsi="Times New Roman" w:cs="Times New Roman"/>
         </w:rPr>
+        <w:lastRenderedPageBreak/>
         <w:tab/>
         <w:t>Para que o empreendimento esteja de acordo com a legislação vigente e de modo a conciliar o desenvolvimento econômico com a conservação do meio ambiente, é necessário que o empreendedor buscar o licenciamento junto aos órgãos competentes</w:t>
       </w:r>
@@ -3007,7 +3091,6 @@
           <w:sz w:val="24"/>
           <w:szCs w:val="24"/>
         </w:rPr>
-        <w:lastRenderedPageBreak/>
         <w:t>3. Definição da Solução</w:t>
       </w:r>
       <w:bookmarkEnd w:id="3"/>
@@ -3133,240 +3216,216 @@
         </w:rPr>
         <w:t xml:space="preserve"> também permite integração com outros protocolos, como por exemplo </w:t>
       </w:r>
-      <w:proofErr w:type="spellStart"/>
       <w:r>
         <w:rPr>
           <w:rFonts w:ascii="Times New Roman" w:hAnsi="Times New Roman" w:cs="Times New Roman"/>
           <w:i/>
           <w:iCs/>
         </w:rPr>
-        <w:t>Oauth</w:t>
-      </w:r>
-      <w:proofErr w:type="spellEnd"/>
+        <w:t>Oauth.</w:t>
+      </w:r>
+    </w:p>
+    <w:p>
+      <w:pPr>
+        <w:spacing w:line="360" w:lineRule="auto"/>
+        <w:jc w:val="both"/>
+        <w:rPr>
+          <w:rFonts w:ascii="Times New Roman" w:hAnsi="Times New Roman" w:cs="Times New Roman"/>
+        </w:rPr>
+      </w:pPr>
+      <w:r>
+        <w:rPr>
+          <w:rFonts w:ascii="Times New Roman" w:hAnsi="Times New Roman" w:cs="Times New Roman"/>
+        </w:rPr>
+        <w:tab/>
+        <w:t>O modulo de autenticação deverá fornecer um modo que o usuário recupere sua senha através de e-mail bem como permitir que um usuário especifico seja desativado. Através do usuário informado, o sistema vai definir o perfil de acesso.</w:t>
+      </w:r>
+      <w:r>
+        <w:rPr>
+          <w:rFonts w:ascii="Times New Roman" w:hAnsi="Times New Roman" w:cs="Times New Roman"/>
+        </w:rPr>
+        <w:t xml:space="preserve"> Abaixo são descritos os perfis:</w:t>
+      </w:r>
+    </w:p>
+    <w:p>
+      <w:pPr>
+        <w:spacing w:line="360" w:lineRule="auto"/>
+        <w:jc w:val="both"/>
+        <w:rPr>
+          <w:rFonts w:ascii="Times New Roman" w:hAnsi="Times New Roman" w:cs="Times New Roman"/>
+          <w:u w:val="single"/>
+        </w:rPr>
+      </w:pPr>
+      <w:r>
+        <w:rPr>
+          <w:rFonts w:ascii="Times New Roman" w:hAnsi="Times New Roman" w:cs="Times New Roman"/>
+        </w:rPr>
+        <w:tab/>
+      </w:r>
+      <w:r>
+        <w:rPr>
+          <w:rFonts w:ascii="Times New Roman" w:hAnsi="Times New Roman" w:cs="Times New Roman"/>
+          <w:b/>
+          <w:bCs/>
+        </w:rPr>
+        <w:t xml:space="preserve">Administrador: </w:t>
+      </w:r>
+      <w:r>
+        <w:rPr>
+          <w:rFonts w:ascii="Times New Roman" w:hAnsi="Times New Roman" w:cs="Times New Roman"/>
+        </w:rPr>
+        <w:t>Esse será o perfil do administrador do sistema, ele poderá desativar usuários, adicionar novos usuários e atribuir um perfil de acesso.</w:t>
+      </w:r>
+      <w:r>
+        <w:rPr>
+          <w:rFonts w:ascii="Times New Roman" w:hAnsi="Times New Roman" w:cs="Times New Roman"/>
+        </w:rPr>
+        <w:t xml:space="preserve"> É um perfil com uma visão mais abrangente do negócio.</w:t>
+      </w:r>
+    </w:p>
+    <w:p>
+      <w:pPr>
+        <w:spacing w:line="360" w:lineRule="auto"/>
+        <w:jc w:val="both"/>
+        <w:rPr>
+          <w:rFonts w:ascii="Times New Roman" w:hAnsi="Times New Roman" w:cs="Times New Roman"/>
+        </w:rPr>
+      </w:pPr>
+      <w:r>
+        <w:rPr>
+          <w:rFonts w:ascii="Times New Roman" w:hAnsi="Times New Roman" w:cs="Times New Roman"/>
+        </w:rPr>
+        <w:tab/>
+      </w:r>
+      <w:r>
+        <w:rPr>
+          <w:rFonts w:ascii="Times New Roman" w:hAnsi="Times New Roman" w:cs="Times New Roman"/>
+          <w:b/>
+          <w:bCs/>
+        </w:rPr>
+        <w:t xml:space="preserve">Gestor: </w:t>
+      </w:r>
+      <w:r>
+        <w:rPr>
+          <w:rFonts w:ascii="Times New Roman" w:hAnsi="Times New Roman" w:cs="Times New Roman"/>
+        </w:rPr>
+        <w:t>O perfil de gestor deverá contemplar acesso aos relatórios gerenciais bem como fornecer detalhes do processo de aquisição da licença ambiental do empreendimento</w:t>
+      </w:r>
+      <w:r>
+        <w:rPr>
+          <w:rFonts w:ascii="Times New Roman" w:hAnsi="Times New Roman" w:cs="Times New Roman"/>
+        </w:rPr>
+        <w:t xml:space="preserve"> de forma eficiente.</w:t>
+      </w:r>
+    </w:p>
+    <w:p>
+      <w:pPr>
+        <w:spacing w:line="360" w:lineRule="auto"/>
+        <w:jc w:val="both"/>
+        <w:rPr>
+          <w:rFonts w:ascii="Times New Roman" w:hAnsi="Times New Roman" w:cs="Times New Roman"/>
+        </w:rPr>
+      </w:pPr>
+      <w:r>
+        <w:rPr>
+          <w:rFonts w:ascii="Times New Roman" w:hAnsi="Times New Roman" w:cs="Times New Roman"/>
+        </w:rPr>
+        <w:tab/>
+      </w:r>
+      <w:r>
+        <w:rPr>
+          <w:rFonts w:ascii="Times New Roman" w:hAnsi="Times New Roman" w:cs="Times New Roman"/>
+          <w:b/>
+          <w:bCs/>
+        </w:rPr>
+        <w:t xml:space="preserve">Operacional: </w:t>
+      </w:r>
+      <w:r>
+        <w:rPr>
+          <w:rFonts w:ascii="Times New Roman" w:hAnsi="Times New Roman" w:cs="Times New Roman"/>
+        </w:rPr>
+        <w:t>Vai permitir o cadastro das informações das licenças ambientais.</w:t>
+      </w:r>
+    </w:p>
+    <w:p>
+      <w:pPr>
+        <w:spacing w:line="360" w:lineRule="auto"/>
+        <w:rPr>
+          <w:rFonts w:ascii="Times New Roman" w:hAnsi="Times New Roman" w:cs="Times New Roman"/>
+        </w:rPr>
+      </w:pPr>
+    </w:p>
+    <w:p>
+      <w:pPr>
+        <w:spacing w:line="360" w:lineRule="auto"/>
+        <w:rPr>
+          <w:rFonts w:ascii="Times New Roman" w:hAnsi="Times New Roman" w:cs="Times New Roman"/>
+        </w:rPr>
+      </w:pPr>
+    </w:p>
+    <w:p>
+      <w:pPr>
+        <w:spacing w:line="360" w:lineRule="auto"/>
+        <w:rPr>
+          <w:rFonts w:ascii="Times New Roman" w:hAnsi="Times New Roman" w:cs="Times New Roman"/>
+        </w:rPr>
+      </w:pPr>
+      <w:r>
+        <w:rPr>
+          <w:rFonts w:ascii="Times New Roman" w:hAnsi="Times New Roman" w:cs="Times New Roman"/>
+        </w:rPr>
+        <w:tab/>
+        <w:t>Módulo de licenciamento ambiental.</w:t>
+      </w:r>
+    </w:p>
+    <w:p>
+      <w:pPr>
+        <w:spacing w:line="360" w:lineRule="auto"/>
+        <w:rPr>
+          <w:rFonts w:ascii="Times New Roman" w:hAnsi="Times New Roman" w:cs="Times New Roman"/>
+        </w:rPr>
+      </w:pPr>
+      <w:r>
+        <w:rPr>
+          <w:rFonts w:ascii="Times New Roman" w:hAnsi="Times New Roman" w:cs="Times New Roman"/>
+        </w:rPr>
+        <w:tab/>
+      </w:r>
+    </w:p>
+    <w:p>
+      <w:pPr>
+        <w:spacing w:line="360" w:lineRule="auto"/>
+        <w:jc w:val="both"/>
+        <w:rPr>
+          <w:rFonts w:ascii="Times New Roman" w:hAnsi="Times New Roman" w:cs="Times New Roman"/>
+        </w:rPr>
+      </w:pPr>
+      <w:r>
+        <w:rPr>
+          <w:rFonts w:ascii="Times New Roman" w:hAnsi="Times New Roman" w:cs="Times New Roman"/>
+        </w:rPr>
+        <w:tab/>
+        <w:t xml:space="preserve">De acordo com a Resolução </w:t>
+      </w:r>
+      <w:r>
+        <w:rPr>
+          <w:rFonts w:ascii="Times New Roman" w:hAnsi="Times New Roman" w:cs="Times New Roman"/>
+        </w:rPr>
+        <w:t>nº 237, de 19 de dezembro de 1997, definimos licenciamento ambiental como “procedimento administrativo pelo qual o órgão ambiental competente licencia a localização, instalação, ampliação e a operação</w:t>
+      </w:r>
       <w:r>
         <w:rPr>
           <w:rFonts w:ascii="Times New Roman" w:hAnsi="Times New Roman" w:cs="Times New Roman"/>
           <w:i/>
           <w:iCs/>
         </w:rPr>
-        <w:t>.</w:t>
-      </w:r>
-    </w:p>
-    <w:p>
-      <w:pPr>
-        <w:spacing w:line="360" w:lineRule="auto"/>
-        <w:jc w:val="both"/>
-        <w:rPr>
-          <w:rFonts w:ascii="Times New Roman" w:hAnsi="Times New Roman" w:cs="Times New Roman"/>
-        </w:rPr>
-      </w:pPr>
-      <w:r>
-        <w:rPr>
-          <w:rFonts w:ascii="Times New Roman" w:hAnsi="Times New Roman" w:cs="Times New Roman"/>
-        </w:rPr>
-        <w:tab/>
-        <w:t xml:space="preserve">O modulo de autenticação deverá fornecer um modo que o usuário recupere sua senha através de e-mail bem como permitir que um usuário </w:t>
-      </w:r>
-      <w:proofErr w:type="gramStart"/>
-      <w:r>
-        <w:rPr>
-          <w:rFonts w:ascii="Times New Roman" w:hAnsi="Times New Roman" w:cs="Times New Roman"/>
-        </w:rPr>
-        <w:t>especifico</w:t>
-      </w:r>
-      <w:proofErr w:type="gramEnd"/>
-      <w:r>
-        <w:rPr>
-          <w:rFonts w:ascii="Times New Roman" w:hAnsi="Times New Roman" w:cs="Times New Roman"/>
-        </w:rPr>
-        <w:t xml:space="preserve"> seja desativado. Através do usuário informado, o sistema vai definir o perfil de acesso.</w:t>
-      </w:r>
-      <w:r>
-        <w:rPr>
-          <w:rFonts w:ascii="Times New Roman" w:hAnsi="Times New Roman" w:cs="Times New Roman"/>
-        </w:rPr>
-        <w:t xml:space="preserve"> Abaixo são descritos os perfis:</w:t>
-      </w:r>
-    </w:p>
-    <w:p>
-      <w:pPr>
-        <w:spacing w:line="360" w:lineRule="auto"/>
-        <w:jc w:val="both"/>
-        <w:rPr>
-          <w:rFonts w:ascii="Times New Roman" w:hAnsi="Times New Roman" w:cs="Times New Roman"/>
-          <w:u w:val="single"/>
-        </w:rPr>
-      </w:pPr>
-      <w:r>
-        <w:rPr>
-          <w:rFonts w:ascii="Times New Roman" w:hAnsi="Times New Roman" w:cs="Times New Roman"/>
-        </w:rPr>
-        <w:tab/>
-      </w:r>
-      <w:r>
-        <w:rPr>
-          <w:rFonts w:ascii="Times New Roman" w:hAnsi="Times New Roman" w:cs="Times New Roman"/>
-          <w:b/>
-          <w:bCs/>
-        </w:rPr>
-        <w:t xml:space="preserve">Administrador: </w:t>
-      </w:r>
-      <w:r>
-        <w:rPr>
-          <w:rFonts w:ascii="Times New Roman" w:hAnsi="Times New Roman" w:cs="Times New Roman"/>
-        </w:rPr>
-        <w:t>Esse será o perfil do administrador do sistema, ele poderá desativar usuários, adicionar novos usuários e atribuir um perfil de acesso.</w:t>
-      </w:r>
-      <w:r>
-        <w:rPr>
-          <w:rFonts w:ascii="Times New Roman" w:hAnsi="Times New Roman" w:cs="Times New Roman"/>
-        </w:rPr>
-        <w:t xml:space="preserve"> É um perfil com uma visão mais abrangente do negócio.</w:t>
-      </w:r>
-    </w:p>
-    <w:p>
-      <w:pPr>
-        <w:spacing w:line="360" w:lineRule="auto"/>
-        <w:jc w:val="both"/>
-        <w:rPr>
-          <w:rFonts w:ascii="Times New Roman" w:hAnsi="Times New Roman" w:cs="Times New Roman"/>
-        </w:rPr>
-      </w:pPr>
-      <w:r>
-        <w:rPr>
-          <w:rFonts w:ascii="Times New Roman" w:hAnsi="Times New Roman" w:cs="Times New Roman"/>
-        </w:rPr>
-        <w:tab/>
-      </w:r>
-      <w:r>
-        <w:rPr>
-          <w:rFonts w:ascii="Times New Roman" w:hAnsi="Times New Roman" w:cs="Times New Roman"/>
-          <w:b/>
-          <w:bCs/>
-        </w:rPr>
-        <w:t xml:space="preserve">Gestor: </w:t>
-      </w:r>
-      <w:r>
-        <w:rPr>
-          <w:rFonts w:ascii="Times New Roman" w:hAnsi="Times New Roman" w:cs="Times New Roman"/>
-        </w:rPr>
-        <w:t xml:space="preserve">O perfil de gestor deverá contemplar acesso aos relatórios gerenciais bem como </w:t>
-      </w:r>
-      <w:proofErr w:type="spellStart"/>
-      <w:r>
-        <w:rPr>
-          <w:rFonts w:ascii="Times New Roman" w:hAnsi="Times New Roman" w:cs="Times New Roman"/>
-        </w:rPr>
-        <w:t>fornecer</w:t>
-      </w:r>
-      <w:proofErr w:type="spellEnd"/>
-      <w:r>
-        <w:rPr>
-          <w:rFonts w:ascii="Times New Roman" w:hAnsi="Times New Roman" w:cs="Times New Roman"/>
-        </w:rPr>
-        <w:t xml:space="preserve"> detalhes do processo de aquisição da licença ambiental do empreendimento</w:t>
-      </w:r>
-      <w:r>
-        <w:rPr>
-          <w:rFonts w:ascii="Times New Roman" w:hAnsi="Times New Roman" w:cs="Times New Roman"/>
-        </w:rPr>
-        <w:t xml:space="preserve"> de forma eficiente.</w:t>
-      </w:r>
-    </w:p>
-    <w:p>
-      <w:pPr>
-        <w:spacing w:line="360" w:lineRule="auto"/>
-        <w:jc w:val="both"/>
-        <w:rPr>
-          <w:rFonts w:ascii="Times New Roman" w:hAnsi="Times New Roman" w:cs="Times New Roman"/>
-        </w:rPr>
-      </w:pPr>
-      <w:r>
-        <w:rPr>
-          <w:rFonts w:ascii="Times New Roman" w:hAnsi="Times New Roman" w:cs="Times New Roman"/>
-        </w:rPr>
-        <w:tab/>
-      </w:r>
-      <w:r>
-        <w:rPr>
-          <w:rFonts w:ascii="Times New Roman" w:hAnsi="Times New Roman" w:cs="Times New Roman"/>
-          <w:b/>
-          <w:bCs/>
-        </w:rPr>
-        <w:t xml:space="preserve">Operacional: </w:t>
-      </w:r>
-      <w:r>
-        <w:rPr>
-          <w:rFonts w:ascii="Times New Roman" w:hAnsi="Times New Roman" w:cs="Times New Roman"/>
-        </w:rPr>
-        <w:t>Vai permitir o cadastro das informações das licenças ambientais.</w:t>
-      </w:r>
-    </w:p>
-    <w:p>
-      <w:pPr>
-        <w:spacing w:line="360" w:lineRule="auto"/>
-        <w:rPr>
-          <w:rFonts w:ascii="Times New Roman" w:hAnsi="Times New Roman" w:cs="Times New Roman"/>
-        </w:rPr>
-      </w:pPr>
-    </w:p>
-    <w:p>
-      <w:pPr>
-        <w:spacing w:line="360" w:lineRule="auto"/>
-        <w:rPr>
-          <w:rFonts w:ascii="Times New Roman" w:hAnsi="Times New Roman" w:cs="Times New Roman"/>
-        </w:rPr>
-      </w:pPr>
-    </w:p>
-    <w:p>
-      <w:pPr>
-        <w:spacing w:line="360" w:lineRule="auto"/>
-        <w:rPr>
-          <w:rFonts w:ascii="Times New Roman" w:hAnsi="Times New Roman" w:cs="Times New Roman"/>
-        </w:rPr>
-      </w:pPr>
-      <w:r>
-        <w:rPr>
-          <w:rFonts w:ascii="Times New Roman" w:hAnsi="Times New Roman" w:cs="Times New Roman"/>
-        </w:rPr>
-        <w:tab/>
-        <w:t>Módulo de licenciamento ambiental.</w:t>
-      </w:r>
-    </w:p>
-    <w:p>
-      <w:pPr>
-        <w:spacing w:line="360" w:lineRule="auto"/>
-        <w:rPr>
-          <w:rFonts w:ascii="Times New Roman" w:hAnsi="Times New Roman" w:cs="Times New Roman"/>
-        </w:rPr>
-      </w:pPr>
-      <w:r>
-        <w:rPr>
-          <w:rFonts w:ascii="Times New Roman" w:hAnsi="Times New Roman" w:cs="Times New Roman"/>
-        </w:rPr>
-        <w:tab/>
-      </w:r>
-    </w:p>
-    <w:p>
-      <w:pPr>
-        <w:spacing w:line="360" w:lineRule="auto"/>
-        <w:jc w:val="both"/>
-        <w:rPr>
-          <w:rFonts w:ascii="Times New Roman" w:hAnsi="Times New Roman" w:cs="Times New Roman"/>
-        </w:rPr>
-      </w:pPr>
-      <w:r>
-        <w:rPr>
-          <w:rFonts w:ascii="Times New Roman" w:hAnsi="Times New Roman" w:cs="Times New Roman"/>
-        </w:rPr>
-        <w:tab/>
-        <w:t xml:space="preserve">De acordo com a Resolução </w:t>
-      </w:r>
-      <w:r>
-        <w:rPr>
-          <w:rFonts w:ascii="Times New Roman" w:hAnsi="Times New Roman" w:cs="Times New Roman"/>
-        </w:rPr>
-        <w:t>nº 237, de 19 de dezembro de 1997, definimos licenciamento ambiental como “procedimento administrativo pelo qual o órgão ambiental competente licencia a localização, instalação, ampliação e a operação</w:t>
+        <w:t xml:space="preserve"> </w:t>
+      </w:r>
+      <w:r>
+        <w:rPr>
+          <w:rFonts w:ascii="Times New Roman" w:hAnsi="Times New Roman" w:cs="Times New Roman"/>
+        </w:rPr>
+        <w:t xml:space="preserve">de empreendimentos e atividades utilizadoras de recursos ambientais </w:t>
       </w:r>
       <w:r>
         <w:rPr>
@@ -3374,13 +3433,290 @@
           <w:i/>
           <w:iCs/>
         </w:rPr>
+        <w:t xml:space="preserve">, </w:t>
+      </w:r>
+      <w:r>
+        <w:rPr>
+          <w:rFonts w:ascii="Times New Roman" w:hAnsi="Times New Roman" w:cs="Times New Roman"/>
+        </w:rPr>
+        <w:t xml:space="preserve">consideradas efetiva ou potencialmente poluidoras ou daquelas que, sob </w:t>
+      </w:r>
+      <w:r>
+        <w:rPr>
+          <w:rFonts w:ascii="Times New Roman" w:hAnsi="Times New Roman" w:cs="Times New Roman"/>
+        </w:rPr>
+        <w:lastRenderedPageBreak/>
+        <w:t>qualquer forma, possam causar degradação ambiental, considerando as disposições legais e regulamentares e as normas técnicas aplicáveis ao caso.”.</w:t>
+      </w:r>
+    </w:p>
+    <w:p>
+      <w:pPr>
+        <w:spacing w:line="360" w:lineRule="auto"/>
+        <w:jc w:val="both"/>
+        <w:rPr>
+          <w:rFonts w:ascii="Times New Roman" w:hAnsi="Times New Roman" w:cs="Times New Roman"/>
+        </w:rPr>
+      </w:pPr>
+      <w:r>
+        <w:rPr>
+          <w:rFonts w:ascii="Times New Roman" w:hAnsi="Times New Roman" w:cs="Times New Roman"/>
+        </w:rPr>
+        <w:tab/>
+        <w:t xml:space="preserve">Deverá armazenar as licenças ambientais bem como armazenar as informações nas diferentes etapas </w:t>
+      </w:r>
+      <w:r>
+        <w:rPr>
+          <w:rFonts w:ascii="Times New Roman" w:hAnsi="Times New Roman" w:cs="Times New Roman"/>
+        </w:rPr>
+        <w:t>do licenciamento. As licenças</w:t>
+      </w:r>
+      <w:r>
+        <w:rPr>
+          <w:rFonts w:ascii="Times New Roman" w:hAnsi="Times New Roman" w:cs="Times New Roman"/>
+        </w:rPr>
+        <w:t xml:space="preserve"> são descritas abaixo:</w:t>
+      </w:r>
+    </w:p>
+    <w:p>
+      <w:pPr>
+        <w:spacing w:line="360" w:lineRule="auto"/>
+        <w:jc w:val="both"/>
+        <w:rPr>
+          <w:rFonts w:ascii="Times New Roman" w:hAnsi="Times New Roman" w:cs="Times New Roman"/>
+        </w:rPr>
+      </w:pPr>
+      <w:r>
+        <w:rPr>
+          <w:rFonts w:ascii="Times New Roman" w:hAnsi="Times New Roman" w:cs="Times New Roman"/>
+        </w:rPr>
+        <w:tab/>
+        <w:t>Licença Prévia (LP) – Concedida na</w:t>
+      </w:r>
+      <w:r>
+        <w:rPr>
+          <w:rFonts w:ascii="Times New Roman" w:hAnsi="Times New Roman" w:cs="Times New Roman"/>
+        </w:rPr>
+        <w:t xml:space="preserve"> etapa de planejamento, atesta a viabilidade de concepção e determina as condicionantes que deverão ser atendidas para a próxima fase.</w:t>
+      </w:r>
+    </w:p>
+    <w:p>
+      <w:pPr>
+        <w:spacing w:line="360" w:lineRule="auto"/>
+        <w:jc w:val="both"/>
+        <w:rPr>
+          <w:rFonts w:ascii="Times New Roman" w:hAnsi="Times New Roman" w:cs="Times New Roman"/>
+        </w:rPr>
+      </w:pPr>
+      <w:r>
+        <w:rPr>
+          <w:rFonts w:ascii="Times New Roman" w:hAnsi="Times New Roman" w:cs="Times New Roman"/>
+        </w:rPr>
+        <w:tab/>
+        <w:t xml:space="preserve">Licença de Instalação (LI) – Fornecida com o intuito de </w:t>
+      </w:r>
+      <w:r>
+        <w:rPr>
+          <w:rFonts w:ascii="Times New Roman" w:hAnsi="Times New Roman" w:cs="Times New Roman"/>
+        </w:rPr>
+        <w:t>autorizar o responsável pelo empreendimento a construção ou instalação da obra de acordo com as especificações constantes nos planos, projetos e especificações aprovados</w:t>
+      </w:r>
+      <w:r>
+        <w:rPr>
+          <w:rFonts w:ascii="Times New Roman" w:hAnsi="Times New Roman" w:cs="Times New Roman"/>
+        </w:rPr>
+        <w:t>, principalmente as medidas de mitigação e controle ambiental para a próxima fase.</w:t>
+      </w:r>
+    </w:p>
+    <w:p>
+      <w:pPr>
+        <w:spacing w:line="360" w:lineRule="auto"/>
+        <w:jc w:val="both"/>
+        <w:rPr>
+          <w:rFonts w:ascii="Times New Roman" w:hAnsi="Times New Roman" w:cs="Times New Roman"/>
+        </w:rPr>
+      </w:pPr>
+      <w:r>
+        <w:rPr>
+          <w:rFonts w:ascii="Times New Roman" w:hAnsi="Times New Roman" w:cs="Times New Roman"/>
+        </w:rPr>
+        <w:tab/>
+        <w:t>Licença de Operação (LO) – Licença de funcionamento. Após a constatação de que todas as exigências e condicionantes foram cumprid</w:t>
+      </w:r>
+      <w:r>
+        <w:rPr>
+          <w:rFonts w:ascii="Times New Roman" w:hAnsi="Times New Roman" w:cs="Times New Roman"/>
+        </w:rPr>
+        <w:t>a</w:t>
+      </w:r>
+      <w:r>
+        <w:rPr>
+          <w:rFonts w:ascii="Times New Roman" w:hAnsi="Times New Roman" w:cs="Times New Roman"/>
+        </w:rPr>
+        <w:t>s.</w:t>
+      </w:r>
+      <w:r>
+        <w:rPr>
+          <w:rFonts w:ascii="Times New Roman" w:hAnsi="Times New Roman" w:cs="Times New Roman"/>
+        </w:rPr>
+        <w:t xml:space="preserve"> O empreendedor fica responsável por implementar todas as medidas de mitigação e controle ambiental, sob pena de ter a LO suspensa ou caçada pelo órgão responsável.</w:t>
+      </w:r>
+    </w:p>
+    <w:p>
+      <w:pPr>
+        <w:spacing w:line="360" w:lineRule="auto"/>
+        <w:jc w:val="both"/>
+        <w:rPr>
+          <w:rFonts w:ascii="Times New Roman" w:hAnsi="Times New Roman" w:cs="Times New Roman"/>
+          <w:color w:val="000000" w:themeColor="text1"/>
+        </w:rPr>
+      </w:pPr>
+    </w:p>
+    <w:p>
+      <w:pPr>
+        <w:spacing w:line="360" w:lineRule="auto"/>
+        <w:ind w:left="709"/>
+        <w:jc w:val="both"/>
+        <w:rPr>
+          <w:rFonts w:ascii="Times New Roman" w:hAnsi="Times New Roman" w:cs="Times New Roman"/>
+          <w:b/>
+          <w:bCs/>
+          <w:color w:val="000000" w:themeColor="text1"/>
+        </w:rPr>
+      </w:pPr>
+    </w:p>
+    <w:p>
+      <w:pPr>
+        <w:pStyle w:val="SubtituloTCC"/>
+      </w:pPr>
+      <w:r>
         <w:t xml:space="preserve"> </w:t>
       </w:r>
-      <w:r>
-        <w:rPr>
-          <w:rFonts w:ascii="Times New Roman" w:hAnsi="Times New Roman" w:cs="Times New Roman"/>
-        </w:rPr>
-        <w:t xml:space="preserve">de empreendimentos e atividades utilizadoras de recursos ambientais </w:t>
+      <w:bookmarkStart w:id="5" w:name="_Toc37772370"/>
+      <w:r>
+        <w:t>3.2 Requisitos Não-Funcionais</w:t>
+      </w:r>
+      <w:bookmarkEnd w:id="5"/>
+    </w:p>
+    <w:p>
+      <w:pPr>
+        <w:pStyle w:val="Corpodetexto"/>
+        <w:spacing w:line="360" w:lineRule="auto"/>
+        <w:rPr>
+          <w:rFonts w:ascii="Times New Roman" w:hAnsi="Times New Roman" w:cs="Times New Roman"/>
+        </w:rPr>
+      </w:pPr>
+    </w:p>
+    <w:p>
+      <w:pPr>
+        <w:pStyle w:val="Corpodetexto"/>
+        <w:spacing w:line="360" w:lineRule="auto"/>
+        <w:rPr>
+          <w:rFonts w:ascii="Times New Roman" w:hAnsi="Times New Roman" w:cs="Times New Roman"/>
+        </w:rPr>
+      </w:pPr>
+      <w:r>
+        <w:rPr>
+          <w:rFonts w:ascii="Times New Roman" w:hAnsi="Times New Roman" w:cs="Times New Roman"/>
+        </w:rPr>
+        <w:tab/>
+      </w:r>
+      <w:r>
+        <w:rPr>
+          <w:rFonts w:ascii="Times New Roman" w:hAnsi="Times New Roman" w:cs="Times New Roman"/>
+        </w:rPr>
+        <w:t>Framework Objeto-Relacional</w:t>
+      </w:r>
+    </w:p>
+    <w:p>
+      <w:pPr>
+        <w:pStyle w:val="Corpodetexto"/>
+        <w:spacing w:line="360" w:lineRule="auto"/>
+        <w:jc w:val="both"/>
+        <w:rPr>
+          <w:rFonts w:ascii="Times New Roman" w:hAnsi="Times New Roman" w:cs="Times New Roman"/>
+        </w:rPr>
+      </w:pPr>
+      <w:r>
+        <w:rPr>
+          <w:rFonts w:ascii="Times New Roman" w:hAnsi="Times New Roman" w:cs="Times New Roman"/>
+        </w:rPr>
+        <w:tab/>
+      </w:r>
+      <w:r>
+        <w:rPr>
+          <w:rFonts w:ascii="Times New Roman" w:hAnsi="Times New Roman" w:cs="Times New Roman"/>
+        </w:rPr>
+        <w:t xml:space="preserve">A aplicação deverá funcionar de acordo com a solução de banco de dados encontrada pelo cliente, em outras palavras, o sistema deverá ser independente de banco de dados de forma que </w:t>
+      </w:r>
+      <w:r>
+        <w:rPr>
+          <w:rFonts w:ascii="Times New Roman" w:hAnsi="Times New Roman" w:cs="Times New Roman"/>
+        </w:rPr>
+        <w:t>o responsável pelo empreendimento possa optar por uma solução paga de banco de dados já adquirida pelos responsáveis pelo empreendimento, bem como</w:t>
+      </w:r>
+      <w:r>
+        <w:rPr>
+          <w:rFonts w:ascii="Times New Roman" w:hAnsi="Times New Roman" w:cs="Times New Roman"/>
+        </w:rPr>
+        <w:t xml:space="preserve"> utilizar uma opção gratuita</w:t>
+      </w:r>
+      <w:r>
+        <w:rPr>
+          <w:rFonts w:ascii="Times New Roman" w:hAnsi="Times New Roman" w:cs="Times New Roman"/>
+        </w:rPr>
+        <w:t>.</w:t>
+      </w:r>
+    </w:p>
+    <w:p>
+      <w:pPr>
+        <w:pStyle w:val="Corpodetexto"/>
+        <w:spacing w:line="360" w:lineRule="auto"/>
+        <w:rPr>
+          <w:rFonts w:ascii="Times New Roman" w:hAnsi="Times New Roman" w:cs="Times New Roman"/>
+        </w:rPr>
+      </w:pPr>
+      <w:r>
+        <w:rPr>
+          <w:rFonts w:ascii="Times New Roman" w:hAnsi="Times New Roman" w:cs="Times New Roman"/>
+        </w:rPr>
+        <w:tab/>
+        <w:t>Manutenibilidade</w:t>
+      </w:r>
+    </w:p>
+    <w:p>
+      <w:pPr>
+        <w:pStyle w:val="Corpodetexto"/>
+        <w:spacing w:line="360" w:lineRule="auto"/>
+        <w:jc w:val="both"/>
+        <w:rPr>
+          <w:rFonts w:ascii="Times New Roman" w:hAnsi="Times New Roman" w:cs="Times New Roman"/>
+        </w:rPr>
+      </w:pPr>
+      <w:r>
+        <w:rPr>
+          <w:rFonts w:ascii="Times New Roman" w:hAnsi="Times New Roman" w:cs="Times New Roman"/>
+        </w:rPr>
+        <w:tab/>
+        <w:t>O sis</w:t>
+      </w:r>
+      <w:r>
+        <w:rPr>
+          <w:rFonts w:ascii="Times New Roman" w:hAnsi="Times New Roman" w:cs="Times New Roman"/>
+        </w:rPr>
+        <w:t xml:space="preserve">tema deverá construído observando as boas práticas de desenvolvimento, com a finalidade de proporcionar a </w:t>
+      </w:r>
+      <w:r>
+        <w:rPr>
+          <w:rFonts w:ascii="Times New Roman" w:hAnsi="Times New Roman" w:cs="Times New Roman"/>
+          <w:u w:val="single"/>
+        </w:rPr>
+        <w:t>facilidade</w:t>
+      </w:r>
+      <w:r>
+        <w:rPr>
+          <w:rFonts w:ascii="Times New Roman" w:hAnsi="Times New Roman" w:cs="Times New Roman"/>
+        </w:rPr>
+        <w:t xml:space="preserve"> de manutenção evolutiva e de correção de </w:t>
       </w:r>
       <w:r>
         <w:rPr>
@@ -3388,305 +3724,6 @@
           <w:i/>
           <w:iCs/>
         </w:rPr>
-        <w:t xml:space="preserve">, </w:t>
-      </w:r>
-      <w:r>
-        <w:rPr>
-          <w:rFonts w:ascii="Times New Roman" w:hAnsi="Times New Roman" w:cs="Times New Roman"/>
-        </w:rPr>
-        <w:t>consideradas efetiva ou potencialmente poluidoras ou daquelas que, sob qualquer forma, possam causar degradação ambiental, considerando as disposições legais e regulamentares e as normas técnicas aplicáveis ao caso.”.</w:t>
-      </w:r>
-    </w:p>
-    <w:p>
-      <w:pPr>
-        <w:spacing w:line="360" w:lineRule="auto"/>
-        <w:jc w:val="both"/>
-        <w:rPr>
-          <w:rFonts w:ascii="Times New Roman" w:hAnsi="Times New Roman" w:cs="Times New Roman"/>
-        </w:rPr>
-      </w:pPr>
-      <w:r>
-        <w:rPr>
-          <w:rFonts w:ascii="Times New Roman" w:hAnsi="Times New Roman" w:cs="Times New Roman"/>
-        </w:rPr>
-        <w:tab/>
-        <w:t xml:space="preserve">Deverá armazenar as licenças ambientais bem como armazenar as informações nas diferentes etapas </w:t>
-      </w:r>
-      <w:r>
-        <w:rPr>
-          <w:rFonts w:ascii="Times New Roman" w:hAnsi="Times New Roman" w:cs="Times New Roman"/>
-        </w:rPr>
-        <w:t>do licenciamento. As licenças</w:t>
-      </w:r>
-      <w:r>
-        <w:rPr>
-          <w:rFonts w:ascii="Times New Roman" w:hAnsi="Times New Roman" w:cs="Times New Roman"/>
-        </w:rPr>
-        <w:t xml:space="preserve"> são descritas abaixo:</w:t>
-      </w:r>
-    </w:p>
-    <w:p>
-      <w:pPr>
-        <w:spacing w:line="360" w:lineRule="auto"/>
-        <w:jc w:val="both"/>
-        <w:rPr>
-          <w:rFonts w:ascii="Times New Roman" w:hAnsi="Times New Roman" w:cs="Times New Roman"/>
-        </w:rPr>
-      </w:pPr>
-      <w:r>
-        <w:rPr>
-          <w:rFonts w:ascii="Times New Roman" w:hAnsi="Times New Roman" w:cs="Times New Roman"/>
-        </w:rPr>
-        <w:tab/>
-        <w:t>Licença Prévia (LP) – Concedida na</w:t>
-      </w:r>
-      <w:r>
-        <w:rPr>
-          <w:rFonts w:ascii="Times New Roman" w:hAnsi="Times New Roman" w:cs="Times New Roman"/>
-        </w:rPr>
-        <w:t xml:space="preserve"> etapa de planejamento, atesta a viabilidade de concepção e determina as condicionantes que deverão ser atendidas para a próxima fase.</w:t>
-      </w:r>
-    </w:p>
-    <w:p>
-      <w:pPr>
-        <w:spacing w:line="360" w:lineRule="auto"/>
-        <w:jc w:val="both"/>
-        <w:rPr>
-          <w:rFonts w:ascii="Times New Roman" w:hAnsi="Times New Roman" w:cs="Times New Roman"/>
-        </w:rPr>
-      </w:pPr>
-      <w:r>
-        <w:rPr>
-          <w:rFonts w:ascii="Times New Roman" w:hAnsi="Times New Roman" w:cs="Times New Roman"/>
-        </w:rPr>
-        <w:lastRenderedPageBreak/>
-        <w:tab/>
-        <w:t xml:space="preserve">Licença de Instalação (LI) – Fornecida com o intuito de </w:t>
-      </w:r>
-      <w:r>
-        <w:rPr>
-          <w:rFonts w:ascii="Times New Roman" w:hAnsi="Times New Roman" w:cs="Times New Roman"/>
-        </w:rPr>
-        <w:t>autorizar o responsável pelo empreendimento a construção ou instalação da obra de acordo com as especificações constantes nos planos, projetos e especificações aprovados</w:t>
-      </w:r>
-      <w:r>
-        <w:rPr>
-          <w:rFonts w:ascii="Times New Roman" w:hAnsi="Times New Roman" w:cs="Times New Roman"/>
-        </w:rPr>
-        <w:t>, principalmente as medidas de mitigação e controle ambiental para a próxima fase.</w:t>
-      </w:r>
-    </w:p>
-    <w:p>
-      <w:pPr>
-        <w:spacing w:line="360" w:lineRule="auto"/>
-        <w:jc w:val="both"/>
-        <w:rPr>
-          <w:rFonts w:ascii="Times New Roman" w:hAnsi="Times New Roman" w:cs="Times New Roman"/>
-        </w:rPr>
-      </w:pPr>
-      <w:r>
-        <w:rPr>
-          <w:rFonts w:ascii="Times New Roman" w:hAnsi="Times New Roman" w:cs="Times New Roman"/>
-        </w:rPr>
-        <w:tab/>
-        <w:t>Licença de Operação (LO) – Licença de funcionamento. Após a constatação de que todas as exigências e condicionantes foram cumprid</w:t>
-      </w:r>
-      <w:r>
-        <w:rPr>
-          <w:rFonts w:ascii="Times New Roman" w:hAnsi="Times New Roman" w:cs="Times New Roman"/>
-        </w:rPr>
-        <w:t>a</w:t>
-      </w:r>
-      <w:r>
-        <w:rPr>
-          <w:rFonts w:ascii="Times New Roman" w:hAnsi="Times New Roman" w:cs="Times New Roman"/>
-        </w:rPr>
-        <w:t>s.</w:t>
-      </w:r>
-      <w:r>
-        <w:rPr>
-          <w:rFonts w:ascii="Times New Roman" w:hAnsi="Times New Roman" w:cs="Times New Roman"/>
-        </w:rPr>
-        <w:t xml:space="preserve"> O empreendedor fica responsável por implementar todas as medidas de mitigação e controle ambiental, sob pena de ter a LO suspensa ou </w:t>
-      </w:r>
-      <w:proofErr w:type="gramStart"/>
-      <w:r>
-        <w:rPr>
-          <w:rFonts w:ascii="Times New Roman" w:hAnsi="Times New Roman" w:cs="Times New Roman"/>
-        </w:rPr>
-        <w:t>caçada</w:t>
-      </w:r>
-      <w:proofErr w:type="gramEnd"/>
-      <w:r>
-        <w:rPr>
-          <w:rFonts w:ascii="Times New Roman" w:hAnsi="Times New Roman" w:cs="Times New Roman"/>
-        </w:rPr>
-        <w:t xml:space="preserve"> pelo órgão responsável.</w:t>
-      </w:r>
-    </w:p>
-    <w:p>
-      <w:pPr>
-        <w:spacing w:line="360" w:lineRule="auto"/>
-        <w:jc w:val="both"/>
-        <w:rPr>
-          <w:rFonts w:ascii="Times New Roman" w:hAnsi="Times New Roman" w:cs="Times New Roman"/>
-          <w:color w:val="000000" w:themeColor="text1"/>
-        </w:rPr>
-      </w:pPr>
-    </w:p>
-    <w:p>
-      <w:pPr>
-        <w:spacing w:line="360" w:lineRule="auto"/>
-        <w:ind w:left="709"/>
-        <w:jc w:val="both"/>
-        <w:rPr>
-          <w:rFonts w:ascii="Times New Roman" w:hAnsi="Times New Roman" w:cs="Times New Roman"/>
-          <w:b/>
-          <w:bCs/>
-          <w:color w:val="000000" w:themeColor="text1"/>
-        </w:rPr>
-      </w:pPr>
-    </w:p>
-    <w:p>
-      <w:pPr>
-        <w:pStyle w:val="SubtituloTCC"/>
-      </w:pPr>
-      <w:r>
-        <w:t xml:space="preserve"> </w:t>
-      </w:r>
-      <w:bookmarkStart w:id="5" w:name="_Toc37772370"/>
-      <w:r>
-        <w:t>3.2 Requisitos Não-Funcionais</w:t>
-      </w:r>
-      <w:bookmarkEnd w:id="5"/>
-    </w:p>
-    <w:p>
-      <w:pPr>
-        <w:pStyle w:val="Corpodetexto"/>
-        <w:spacing w:line="360" w:lineRule="auto"/>
-        <w:rPr>
-          <w:rFonts w:ascii="Times New Roman" w:hAnsi="Times New Roman" w:cs="Times New Roman"/>
-        </w:rPr>
-      </w:pPr>
-    </w:p>
-    <w:p>
-      <w:pPr>
-        <w:pStyle w:val="Corpodetexto"/>
-        <w:spacing w:line="360" w:lineRule="auto"/>
-        <w:rPr>
-          <w:rFonts w:ascii="Times New Roman" w:hAnsi="Times New Roman" w:cs="Times New Roman"/>
-        </w:rPr>
-      </w:pPr>
-      <w:r>
-        <w:rPr>
-          <w:rFonts w:ascii="Times New Roman" w:hAnsi="Times New Roman" w:cs="Times New Roman"/>
-        </w:rPr>
-        <w:tab/>
-      </w:r>
-      <w:r>
-        <w:rPr>
-          <w:rFonts w:ascii="Times New Roman" w:hAnsi="Times New Roman" w:cs="Times New Roman"/>
-        </w:rPr>
-        <w:t>Framework Objeto-Relacional</w:t>
-      </w:r>
-    </w:p>
-    <w:p>
-      <w:pPr>
-        <w:pStyle w:val="Corpodetexto"/>
-        <w:spacing w:line="360" w:lineRule="auto"/>
-        <w:jc w:val="both"/>
-        <w:rPr>
-          <w:rFonts w:ascii="Times New Roman" w:hAnsi="Times New Roman" w:cs="Times New Roman"/>
-        </w:rPr>
-      </w:pPr>
-      <w:r>
-        <w:rPr>
-          <w:rFonts w:ascii="Times New Roman" w:hAnsi="Times New Roman" w:cs="Times New Roman"/>
-        </w:rPr>
-        <w:tab/>
-      </w:r>
-      <w:r>
-        <w:rPr>
-          <w:rFonts w:ascii="Times New Roman" w:hAnsi="Times New Roman" w:cs="Times New Roman"/>
-        </w:rPr>
-        <w:t xml:space="preserve">A aplicação deverá funcionar de acordo com a solução de banco de dados encontrada pelo cliente, em outras palavras, o sistema deverá ser independente de banco de dados de forma que </w:t>
-      </w:r>
-      <w:r>
-        <w:rPr>
-          <w:rFonts w:ascii="Times New Roman" w:hAnsi="Times New Roman" w:cs="Times New Roman"/>
-        </w:rPr>
-        <w:t>o responsável pelo empreendimento possa optar por uma solução paga de banco de dados já adquirida pelos responsáveis pelo empreendimento, bem como</w:t>
-      </w:r>
-      <w:r>
-        <w:rPr>
-          <w:rFonts w:ascii="Times New Roman" w:hAnsi="Times New Roman" w:cs="Times New Roman"/>
-        </w:rPr>
-        <w:t xml:space="preserve"> utilizar uma opção gratuita</w:t>
-      </w:r>
-      <w:r>
-        <w:rPr>
-          <w:rFonts w:ascii="Times New Roman" w:hAnsi="Times New Roman" w:cs="Times New Roman"/>
-        </w:rPr>
-        <w:t>.</w:t>
-      </w:r>
-    </w:p>
-    <w:p>
-      <w:pPr>
-        <w:pStyle w:val="Corpodetexto"/>
-        <w:spacing w:line="360" w:lineRule="auto"/>
-        <w:rPr>
-          <w:rFonts w:ascii="Times New Roman" w:hAnsi="Times New Roman" w:cs="Times New Roman"/>
-        </w:rPr>
-      </w:pPr>
-      <w:r>
-        <w:rPr>
-          <w:rFonts w:ascii="Times New Roman" w:hAnsi="Times New Roman" w:cs="Times New Roman"/>
-        </w:rPr>
-        <w:tab/>
-        <w:t>Manutenibilidade</w:t>
-      </w:r>
-    </w:p>
-    <w:p>
-      <w:pPr>
-        <w:pStyle w:val="Corpodetexto"/>
-        <w:spacing w:line="360" w:lineRule="auto"/>
-        <w:jc w:val="both"/>
-        <w:rPr>
-          <w:rFonts w:ascii="Times New Roman" w:hAnsi="Times New Roman" w:cs="Times New Roman"/>
-        </w:rPr>
-      </w:pPr>
-      <w:r>
-        <w:rPr>
-          <w:rFonts w:ascii="Times New Roman" w:hAnsi="Times New Roman" w:cs="Times New Roman"/>
-        </w:rPr>
-        <w:tab/>
-        <w:t>O sis</w:t>
-      </w:r>
-      <w:r>
-        <w:rPr>
-          <w:rFonts w:ascii="Times New Roman" w:hAnsi="Times New Roman" w:cs="Times New Roman"/>
-        </w:rPr>
-        <w:t xml:space="preserve">tema deverá construído observando as boas práticas de desenvolvimento, com a finalidade de proporcionar a </w:t>
-      </w:r>
-      <w:r>
-        <w:rPr>
-          <w:rFonts w:ascii="Times New Roman" w:hAnsi="Times New Roman" w:cs="Times New Roman"/>
-          <w:u w:val="single"/>
-        </w:rPr>
-        <w:t>facilidade</w:t>
-      </w:r>
-      <w:r>
-        <w:rPr>
-          <w:rFonts w:ascii="Times New Roman" w:hAnsi="Times New Roman" w:cs="Times New Roman"/>
-        </w:rPr>
-        <w:t xml:space="preserve"> de manutenção evolutiva e de correção de </w:t>
-      </w:r>
-      <w:r>
-        <w:rPr>
-          <w:rFonts w:ascii="Times New Roman" w:hAnsi="Times New Roman" w:cs="Times New Roman"/>
-          <w:i/>
-          <w:iCs/>
-        </w:rPr>
         <w:t>bugs</w:t>
       </w:r>
       <w:r>
@@ -3796,7 +3833,6 @@
           <w:rFonts w:ascii="Times New Roman" w:hAnsi="Times New Roman" w:cs="Times New Roman"/>
           <w:noProof/>
         </w:rPr>
-        <w:lastRenderedPageBreak/>
         <w:drawing>
           <wp:anchor distT="0" distB="0" distL="114300" distR="114300" simplePos="0" relativeHeight="251658752" behindDoc="0" locked="0" layoutInCell="1" allowOverlap="1" wp14:anchorId="1AAFDB81" wp14:editId="027B5DFF">
             <wp:simplePos x="0" y="0"/>
@@ -4003,6 +4039,77 @@
     </w:p>
     <w:p>
       <w:pPr>
+        <w:rPr>
+          <w:rFonts w:hint="eastAsia"/>
+        </w:rPr>
+      </w:pPr>
+    </w:p>
+    <w:p>
+      <w:pPr>
+        <w:rPr>
+          <w:rFonts w:hint="eastAsia"/>
+        </w:rPr>
+      </w:pPr>
+    </w:p>
+    <w:p>
+      <w:pPr>
+        <w:rPr>
+          <w:rFonts w:hint="eastAsia"/>
+        </w:rPr>
+      </w:pPr>
+    </w:p>
+    <w:p>
+      <w:pPr>
+        <w:rPr>
+          <w:rFonts w:hint="eastAsia"/>
+        </w:rPr>
+      </w:pPr>
+    </w:p>
+    <w:p>
+      <w:pPr>
+        <w:rPr>
+          <w:rFonts w:hint="eastAsia"/>
+        </w:rPr>
+      </w:pPr>
+    </w:p>
+    <w:p>
+      <w:pPr>
+        <w:rPr>
+          <w:rFonts w:hint="eastAsia"/>
+        </w:rPr>
+      </w:pPr>
+    </w:p>
+    <w:p>
+      <w:pPr>
+        <w:rPr>
+          <w:rFonts w:hint="eastAsia"/>
+        </w:rPr>
+      </w:pPr>
+    </w:p>
+    <w:p>
+      <w:pPr>
+        <w:rPr>
+          <w:rFonts w:hint="eastAsia"/>
+        </w:rPr>
+      </w:pPr>
+    </w:p>
+    <w:p>
+      <w:pPr>
+        <w:rPr>
+          <w:rFonts w:hint="eastAsia"/>
+        </w:rPr>
+      </w:pPr>
+    </w:p>
+    <w:p>
+      <w:pPr>
+        <w:rPr>
+          <w:rFonts w:hint="eastAsia"/>
+          <w:u w:val="single"/>
+        </w:rPr>
+      </w:pPr>
+    </w:p>
+    <w:p>
+      <w:pPr>
         <w:pStyle w:val="Ttulo1"/>
         <w:spacing w:line="360" w:lineRule="auto"/>
         <w:jc w:val="center"/>
@@ -4013,26 +4120,14 @@
           <w:szCs w:val="24"/>
         </w:rPr>
       </w:pPr>
-    </w:p>
-    <w:p>
-      <w:pPr>
-        <w:pStyle w:val="Ttulo1"/>
-        <w:spacing w:line="360" w:lineRule="auto"/>
-        <w:jc w:val="center"/>
+      <w:r>
         <w:rPr>
           <w:rFonts w:ascii="Times New Roman" w:hAnsi="Times New Roman" w:cs="Times New Roman"/>
           <w:color w:val="000000" w:themeColor="text1"/>
           <w:sz w:val="24"/>
           <w:szCs w:val="24"/>
         </w:rPr>
-      </w:pPr>
-      <w:r>
-        <w:rPr>
-          <w:rFonts w:ascii="Times New Roman" w:hAnsi="Times New Roman" w:cs="Times New Roman"/>
-          <w:color w:val="000000" w:themeColor="text1"/>
-          <w:sz w:val="24"/>
-          <w:szCs w:val="24"/>
-        </w:rPr>
+        <w:lastRenderedPageBreak/>
         <w:t>REFERÊNCIAS</w:t>
       </w:r>
       <w:bookmarkEnd w:id="8"/>
@@ -4290,6 +4385,7 @@
         <w:rPr>
           <w:rFonts w:ascii="Times New Roman" w:hAnsi="Times New Roman" w:cs="Times New Roman"/>
         </w:rPr>
+        <w:lastRenderedPageBreak/>
         <w:t xml:space="preserve">APÊNDICES </w:t>
       </w:r>
     </w:p>
@@ -4321,7 +4417,6 @@
           <w:rFonts w:ascii="Times New Roman" w:hAnsi="Times New Roman" w:cs="Times New Roman"/>
           <w:noProof/>
         </w:rPr>
-        <w:lastRenderedPageBreak/>
         <w:drawing>
           <wp:inline distT="0" distB="0" distL="0" distR="0" wp14:anchorId="2F3EC5E9" wp14:editId="7425F753">
             <wp:extent cx="6120130" cy="3357880"/>
@@ -5858,7 +5953,7 @@
 </file>
 
 <file path=customXml/itemProps1.xml><?xml version="1.0" encoding="utf-8"?>
-<ds:datastoreItem xmlns:ds="http://schemas.openxmlformats.org/officeDocument/2006/customXml" ds:itemID="{63BAE17B-C68D-41A8-A1FA-EB8CEEBFD999}">
+<ds:datastoreItem xmlns:ds="http://schemas.openxmlformats.org/officeDocument/2006/customXml" ds:itemID="{60FB9A99-5119-47BD-B668-39236F7711B5}">
   <ds:schemaRefs>
     <ds:schemaRef ds:uri="http://schemas.openxmlformats.org/officeDocument/2006/bibliography"/>
   </ds:schemaRefs>

</xml_diff>

<commit_message>
Adição do diagrama de implantação no TCC
</commit_message>
<xml_diff>
--- a/documentacao/TCC.docx
+++ b/documentacao/TCC.docx
@@ -723,15 +723,8 @@
                     <w:t xml:space="preserve">Orientador: Prof. </w:t>
                   </w:r>
                   <w:r>
-                    <w:t xml:space="preserve">Dr. Pedro </w:t>
+                    <w:t>Dr. Pedro A.Oliveira</w:t>
                   </w:r>
-                  <w:proofErr w:type="spellStart"/>
-                  <w:proofErr w:type="gramStart"/>
-                  <w:r>
-                    <w:t>A.Oliveira</w:t>
-                  </w:r>
-                  <w:proofErr w:type="spellEnd"/>
-                  <w:proofErr w:type="gramEnd"/>
                 </w:p>
               </w:txbxContent>
             </v:textbox>
@@ -1629,7 +1622,7 @@
             </w:rPr>
             <w:fldChar w:fldCharType="separate"/>
           </w:r>
-          <w:hyperlink w:anchor="_Toc38058970" w:history="1">
+          <w:hyperlink w:anchor="_Toc38202094" w:history="1">
             <w:r>
               <w:rPr>
                 <w:rStyle w:val="Hyperlink"/>
@@ -1656,7 +1649,7 @@
                 <w:noProof/>
                 <w:webHidden/>
               </w:rPr>
-              <w:instrText xml:space="preserve"> PAGEREF _Toc38058970 \h </w:instrText>
+              <w:instrText xml:space="preserve"> PAGEREF _Toc38202094 \h </w:instrText>
             </w:r>
             <w:r>
               <w:rPr>
@@ -1704,7 +1697,7 @@
               <w:lang w:eastAsia="pt-BR" w:bidi="ar-SA"/>
             </w:rPr>
           </w:pPr>
-          <w:hyperlink w:anchor="_Toc38058971" w:history="1">
+          <w:hyperlink w:anchor="_Toc38202095" w:history="1">
             <w:r>
               <w:rPr>
                 <w:rStyle w:val="Hyperlink"/>
@@ -1734,7 +1727,7 @@
                 <w:noProof/>
                 <w:webHidden/>
               </w:rPr>
-              <w:instrText xml:space="preserve"> PAGEREF _Toc38058971 \h </w:instrText>
+              <w:instrText xml:space="preserve"> PAGEREF _Toc38202095 \h </w:instrText>
             </w:r>
             <w:r>
               <w:rPr>
@@ -1782,7 +1775,7 @@
               <w:lang w:eastAsia="pt-BR" w:bidi="ar-SA"/>
             </w:rPr>
           </w:pPr>
-          <w:hyperlink w:anchor="_Toc38058972" w:history="1">
+          <w:hyperlink w:anchor="_Toc38202096" w:history="1">
             <w:r>
               <w:rPr>
                 <w:rStyle w:val="Hyperlink"/>
@@ -1809,7 +1802,7 @@
                 <w:noProof/>
                 <w:webHidden/>
               </w:rPr>
-              <w:instrText xml:space="preserve"> PAGEREF _Toc38058972 \h </w:instrText>
+              <w:instrText xml:space="preserve"> PAGEREF _Toc38202096 \h </w:instrText>
             </w:r>
             <w:r>
               <w:rPr>
@@ -1857,7 +1850,7 @@
               <w:lang w:eastAsia="pt-BR" w:bidi="ar-SA"/>
             </w:rPr>
           </w:pPr>
-          <w:hyperlink w:anchor="_Toc38058973" w:history="1">
+          <w:hyperlink w:anchor="_Toc38202097" w:history="1">
             <w:r>
               <w:rPr>
                 <w:rStyle w:val="Hyperlink"/>
@@ -1900,7 +1893,7 @@
                 <w:noProof/>
                 <w:webHidden/>
               </w:rPr>
-              <w:instrText xml:space="preserve"> PAGEREF _Toc38058973 \h </w:instrText>
+              <w:instrText xml:space="preserve"> PAGEREF _Toc38202097 \h </w:instrText>
             </w:r>
             <w:r>
               <w:rPr>
@@ -1948,7 +1941,7 @@
               <w:lang w:eastAsia="pt-BR" w:bidi="ar-SA"/>
             </w:rPr>
           </w:pPr>
-          <w:hyperlink w:anchor="_Toc38058974" w:history="1">
+          <w:hyperlink w:anchor="_Toc38202098" w:history="1">
             <w:r>
               <w:rPr>
                 <w:rStyle w:val="Hyperlink"/>
@@ -1978,7 +1971,7 @@
                 <w:noProof/>
                 <w:webHidden/>
               </w:rPr>
-              <w:instrText xml:space="preserve"> PAGEREF _Toc38058974 \h </w:instrText>
+              <w:instrText xml:space="preserve"> PAGEREF _Toc38202098 \h </w:instrText>
             </w:r>
             <w:r>
               <w:rPr>
@@ -2026,7 +2019,7 @@
               <w:lang w:eastAsia="pt-BR" w:bidi="ar-SA"/>
             </w:rPr>
           </w:pPr>
-          <w:hyperlink w:anchor="_Toc38058975" w:history="1">
+          <w:hyperlink w:anchor="_Toc38202099" w:history="1">
             <w:r>
               <w:rPr>
                 <w:rStyle w:val="Hyperlink"/>
@@ -2053,7 +2046,7 @@
                 <w:noProof/>
                 <w:webHidden/>
               </w:rPr>
-              <w:instrText xml:space="preserve"> PAGEREF _Toc38058975 \h </w:instrText>
+              <w:instrText xml:space="preserve"> PAGEREF _Toc38202099 \h </w:instrText>
             </w:r>
             <w:r>
               <w:rPr>
@@ -2101,7 +2094,7 @@
               <w:lang w:eastAsia="pt-BR" w:bidi="ar-SA"/>
             </w:rPr>
           </w:pPr>
-          <w:hyperlink w:anchor="_Toc38058976" w:history="1">
+          <w:hyperlink w:anchor="_Toc38202100" w:history="1">
             <w:r>
               <w:rPr>
                 <w:rStyle w:val="Hyperlink"/>
@@ -2128,7 +2121,7 @@
                 <w:noProof/>
                 <w:webHidden/>
               </w:rPr>
-              <w:instrText xml:space="preserve"> PAGEREF _Toc38058976 \h </w:instrText>
+              <w:instrText xml:space="preserve"> PAGEREF _Toc38202100 \h </w:instrText>
             </w:r>
             <w:r>
               <w:rPr>
@@ -2150,7 +2143,7 @@
                 <w:noProof/>
                 <w:webHidden/>
               </w:rPr>
-              <w:t>8</w:t>
+              <w:t>9</w:t>
             </w:r>
             <w:r>
               <w:rPr>
@@ -2176,7 +2169,7 @@
               <w:lang w:eastAsia="pt-BR" w:bidi="ar-SA"/>
             </w:rPr>
           </w:pPr>
-          <w:hyperlink w:anchor="_Toc38058977" w:history="1">
+          <w:hyperlink w:anchor="_Toc38202101" w:history="1">
             <w:r>
               <w:rPr>
                 <w:rStyle w:val="Hyperlink"/>
@@ -2203,7 +2196,7 @@
                 <w:noProof/>
                 <w:webHidden/>
               </w:rPr>
-              <w:instrText xml:space="preserve"> PAGEREF _Toc38058977 \h </w:instrText>
+              <w:instrText xml:space="preserve"> PAGEREF _Toc38202101 \h </w:instrText>
             </w:r>
             <w:r>
               <w:rPr>
@@ -2251,7 +2244,7 @@
               <w:lang w:eastAsia="pt-BR" w:bidi="ar-SA"/>
             </w:rPr>
           </w:pPr>
-          <w:hyperlink w:anchor="_Toc38058978" w:history="1">
+          <w:hyperlink w:anchor="_Toc38202102" w:history="1">
             <w:r>
               <w:rPr>
                 <w:rStyle w:val="Hyperlink"/>
@@ -2278,7 +2271,7 @@
                 <w:noProof/>
                 <w:webHidden/>
               </w:rPr>
-              <w:instrText xml:space="preserve"> PAGEREF _Toc38058978 \h </w:instrText>
+              <w:instrText xml:space="preserve"> PAGEREF _Toc38202102 \h </w:instrText>
             </w:r>
             <w:r>
               <w:rPr>
@@ -2326,7 +2319,7 @@
               <w:lang w:eastAsia="pt-BR" w:bidi="ar-SA"/>
             </w:rPr>
           </w:pPr>
-          <w:hyperlink w:anchor="_Toc38058979" w:history="1">
+          <w:hyperlink w:anchor="_Toc38202103" w:history="1">
             <w:r>
               <w:rPr>
                 <w:rStyle w:val="Hyperlink"/>
@@ -2353,7 +2346,7 @@
                 <w:noProof/>
                 <w:webHidden/>
               </w:rPr>
-              <w:instrText xml:space="preserve"> PAGEREF _Toc38058979 \h </w:instrText>
+              <w:instrText xml:space="preserve"> PAGEREF _Toc38202103 \h </w:instrText>
             </w:r>
             <w:r>
               <w:rPr>
@@ -2401,7 +2394,7 @@
               <w:lang w:eastAsia="pt-BR" w:bidi="ar-SA"/>
             </w:rPr>
           </w:pPr>
-          <w:hyperlink w:anchor="_Toc38058980" w:history="1">
+          <w:hyperlink w:anchor="_Toc38202104" w:history="1">
             <w:r>
               <w:rPr>
                 <w:rStyle w:val="Hyperlink"/>
@@ -2428,7 +2421,7 @@
                 <w:noProof/>
                 <w:webHidden/>
               </w:rPr>
-              <w:instrText xml:space="preserve"> PAGEREF _Toc38058980 \h </w:instrText>
+              <w:instrText xml:space="preserve"> PAGEREF _Toc38202104 \h </w:instrText>
             </w:r>
             <w:r>
               <w:rPr>
@@ -2476,7 +2469,82 @@
               <w:lang w:eastAsia="pt-BR" w:bidi="ar-SA"/>
             </w:rPr>
           </w:pPr>
-          <w:hyperlink w:anchor="_Toc38058981" w:history="1">
+          <w:hyperlink w:anchor="_Toc38202105" w:history="1">
+            <w:r>
+              <w:rPr>
+                <w:rStyle w:val="Hyperlink"/>
+                <w:noProof/>
+              </w:rPr>
+              <w:t>4.4 Modelo de Implantação</w:t>
+            </w:r>
+            <w:r>
+              <w:rPr>
+                <w:noProof/>
+                <w:webHidden/>
+              </w:rPr>
+              <w:tab/>
+            </w:r>
+            <w:r>
+              <w:rPr>
+                <w:noProof/>
+                <w:webHidden/>
+              </w:rPr>
+              <w:fldChar w:fldCharType="begin"/>
+            </w:r>
+            <w:r>
+              <w:rPr>
+                <w:noProof/>
+                <w:webHidden/>
+              </w:rPr>
+              <w:instrText xml:space="preserve"> PAGEREF _Toc38202105 \h </w:instrText>
+            </w:r>
+            <w:r>
+              <w:rPr>
+                <w:noProof/>
+                <w:webHidden/>
+              </w:rPr>
+            </w:r>
+            <w:r>
+              <w:rPr>
+                <w:rFonts w:hint="eastAsia"/>
+                <w:noProof/>
+                <w:webHidden/>
+              </w:rPr>
+              <w:fldChar w:fldCharType="separate"/>
+            </w:r>
+            <w:r>
+              <w:rPr>
+                <w:rFonts w:hint="eastAsia"/>
+                <w:noProof/>
+                <w:webHidden/>
+              </w:rPr>
+              <w:t>11</w:t>
+            </w:r>
+            <w:r>
+              <w:rPr>
+                <w:noProof/>
+                <w:webHidden/>
+              </w:rPr>
+              <w:fldChar w:fldCharType="end"/>
+            </w:r>
+          </w:hyperlink>
+        </w:p>
+        <w:p>
+          <w:pPr>
+            <w:pStyle w:val="Sumrio1"/>
+            <w:tabs>
+              <w:tab w:val="right" w:leader="dot" w:pos="9628"/>
+            </w:tabs>
+            <w:rPr>
+              <w:rFonts w:asciiTheme="minorHAnsi" w:eastAsiaTheme="minorEastAsia" w:hAnsiTheme="minorHAnsi" w:cstheme="minorBidi"/>
+              <w:noProof/>
+              <w:kern w:val="0"/>
+              <w:sz w:val="22"/>
+              <w:szCs w:val="22"/>
+              <w:lang w:eastAsia="pt-BR" w:bidi="ar-SA"/>
+            </w:rPr>
+          </w:pPr>
+          <w:hyperlink w:anchor="_Toc38202106" w:history="1">
             <w:r>
               <w:rPr>
                 <w:rStyle w:val="Hyperlink"/>
@@ -2504,7 +2572,7 @@
                 <w:noProof/>
                 <w:webHidden/>
               </w:rPr>
-              <w:instrText xml:space="preserve"> PAGEREF _Toc38058981 \h </w:instrText>
+              <w:instrText xml:space="preserve"> PAGEREF _Toc38202106 \h </w:instrText>
             </w:r>
             <w:r>
               <w:rPr>
@@ -2526,7 +2594,7 @@
                 <w:noProof/>
                 <w:webHidden/>
               </w:rPr>
-              <w:t>10</w:t>
+              <w:t>13</w:t>
             </w:r>
             <w:r>
               <w:rPr>
@@ -2749,7 +2817,7 @@
           <w:spacing w:val="0"/>
         </w:rPr>
       </w:pPr>
-      <w:bookmarkStart w:id="0" w:name="_Toc38058970"/>
+      <w:bookmarkStart w:id="0" w:name="_Toc38202094"/>
       <w:r>
         <w:rPr>
           <w:rStyle w:val="TtulodoLivro"/>
@@ -3244,6 +3312,7 @@
         <w:rPr>
           <w:rFonts w:ascii="Times New Roman" w:hAnsi="Times New Roman" w:cs="Times New Roman"/>
         </w:rPr>
+        <w:lastRenderedPageBreak/>
         <w:tab/>
         <w:t>6. Criar um módulo para a gestão dos documen</w:t>
       </w:r>
@@ -3266,7 +3335,6 @@
         <w:rPr>
           <w:rFonts w:ascii="Times New Roman" w:hAnsi="Times New Roman" w:cs="Times New Roman"/>
         </w:rPr>
-        <w:lastRenderedPageBreak/>
         <w:tab/>
       </w:r>
     </w:p>
@@ -3283,7 +3351,7 @@
           <w:szCs w:val="24"/>
         </w:rPr>
       </w:pPr>
-      <w:bookmarkStart w:id="1" w:name="_Toc38058971"/>
+      <w:bookmarkStart w:id="1" w:name="_Toc38202095"/>
       <w:r>
         <w:rPr>
           <w:rFonts w:ascii="Times New Roman" w:hAnsi="Times New Roman" w:cs="Times New Roman"/>
@@ -3310,7 +3378,7 @@
       <w:pPr>
         <w:pStyle w:val="SubtituloTCC"/>
       </w:pPr>
-      <w:bookmarkStart w:id="2" w:name="_Toc38058972"/>
+      <w:bookmarkStart w:id="2" w:name="_Toc38202096"/>
       <w:r>
         <w:t>2.1 Apresentação do Problema</w:t>
       </w:r>
@@ -3408,11 +3476,10 @@
       <w:pPr>
         <w:pStyle w:val="TituloTCC"/>
       </w:pPr>
-      <w:bookmarkStart w:id="3" w:name="_Toc38058973"/>
+      <w:bookmarkStart w:id="3" w:name="_Toc38202097"/>
       <w:r>
         <w:t xml:space="preserve">2.2 Definição geral do </w:t>
       </w:r>
-      <w:proofErr w:type="gramStart"/>
       <w:r>
         <w:rPr>
           <w:i/>
@@ -3421,11 +3488,7 @@
         <w:t>Software</w:t>
       </w:r>
       <w:r>
-        <w:t>(</w:t>
-      </w:r>
-      <w:proofErr w:type="gramEnd"/>
-      <w:r>
-        <w:t>Escopo)</w:t>
+        <w:t>(Escopo)</w:t>
       </w:r>
       <w:bookmarkEnd w:id="3"/>
     </w:p>
@@ -3451,21 +3514,7 @@
           <w:rFonts w:ascii="Times New Roman" w:hAnsi="Times New Roman" w:cs="Times New Roman"/>
         </w:rPr>
         <w:tab/>
-        <w:t xml:space="preserve">O Sistema SIGA </w:t>
-      </w:r>
-      <w:proofErr w:type="gramStart"/>
-      <w:r>
-        <w:rPr>
-          <w:rFonts w:ascii="Times New Roman" w:hAnsi="Times New Roman" w:cs="Times New Roman"/>
-        </w:rPr>
-        <w:t>( Sistema</w:t>
-      </w:r>
-      <w:proofErr w:type="gramEnd"/>
-      <w:r>
-        <w:rPr>
-          <w:rFonts w:ascii="Times New Roman" w:hAnsi="Times New Roman" w:cs="Times New Roman"/>
-        </w:rPr>
-        <w:t xml:space="preserve"> Integrado de Gestão Ambiental ) foi criado com o propósito de auxiliar o processo de aquisição da licença de software para o </w:t>
+        <w:t xml:space="preserve">O Sistema SIGA ( Sistema Integrado de Gestão Ambiental ) foi criado com o propósito de auxiliar o processo de aquisição da licença de software para o </w:t>
       </w:r>
       <w:r>
         <w:rPr>
@@ -3510,7 +3559,7 @@
           <w:szCs w:val="24"/>
         </w:rPr>
       </w:pPr>
-      <w:bookmarkStart w:id="4" w:name="_Toc38058974"/>
+      <w:bookmarkStart w:id="4" w:name="_Toc38202098"/>
       <w:r>
         <w:rPr>
           <w:rFonts w:ascii="Times New Roman" w:hAnsi="Times New Roman" w:cs="Times New Roman"/>
@@ -3528,7 +3577,7 @@
       <w:pPr>
         <w:pStyle w:val="SubtituloTCC"/>
       </w:pPr>
-      <w:bookmarkStart w:id="5" w:name="_Toc38058975"/>
+      <w:bookmarkStart w:id="5" w:name="_Toc38202099"/>
       <w:r>
         <w:t>3.1 Requisitos Funcionais</w:t>
       </w:r>
@@ -3645,250 +3694,240 @@
         </w:rPr>
         <w:t xml:space="preserve"> também permite integração com outros protocolos, como por exemplo </w:t>
       </w:r>
-      <w:proofErr w:type="spellStart"/>
       <w:r>
         <w:rPr>
           <w:rFonts w:ascii="Times New Roman" w:hAnsi="Times New Roman" w:cs="Times New Roman"/>
           <w:i/>
           <w:iCs/>
         </w:rPr>
-        <w:t>Oauth</w:t>
-      </w:r>
-      <w:proofErr w:type="spellEnd"/>
+        <w:t>Oauth.</w:t>
+      </w:r>
+    </w:p>
+    <w:p>
+      <w:pPr>
+        <w:spacing w:line="360" w:lineRule="auto"/>
+        <w:jc w:val="both"/>
+        <w:rPr>
+          <w:rFonts w:ascii="Times New Roman" w:hAnsi="Times New Roman" w:cs="Times New Roman"/>
+        </w:rPr>
+      </w:pPr>
+      <w:r>
+        <w:rPr>
+          <w:rFonts w:ascii="Times New Roman" w:hAnsi="Times New Roman" w:cs="Times New Roman"/>
+        </w:rPr>
+        <w:lastRenderedPageBreak/>
+        <w:tab/>
+        <w:t>O modulo de autenticação deverá fornecer um modo que o usuário recupere sua senha através de e-mail bem como permitir que um usuário especifico seja desativado. Através do usuário informado, o sistema vai definir o perfil de acesso.</w:t>
+      </w:r>
+      <w:r>
+        <w:rPr>
+          <w:rFonts w:ascii="Times New Roman" w:hAnsi="Times New Roman" w:cs="Times New Roman"/>
+        </w:rPr>
+        <w:t xml:space="preserve"> Abaixo são descritos os perfis:</w:t>
+      </w:r>
+    </w:p>
+    <w:p>
+      <w:pPr>
+        <w:spacing w:line="360" w:lineRule="auto"/>
+        <w:jc w:val="both"/>
+        <w:rPr>
+          <w:rFonts w:ascii="Times New Roman" w:hAnsi="Times New Roman" w:cs="Times New Roman"/>
+        </w:rPr>
+      </w:pPr>
+      <w:r>
+        <w:rPr>
+          <w:rFonts w:ascii="Times New Roman" w:hAnsi="Times New Roman" w:cs="Times New Roman"/>
+        </w:rPr>
+        <w:tab/>
+      </w:r>
+      <w:r>
+        <w:rPr>
+          <w:rFonts w:ascii="Times New Roman" w:hAnsi="Times New Roman" w:cs="Times New Roman"/>
+          <w:b/>
+          <w:bCs/>
+        </w:rPr>
+        <w:t xml:space="preserve">Administrador: </w:t>
+      </w:r>
+      <w:r>
+        <w:rPr>
+          <w:rFonts w:ascii="Times New Roman" w:hAnsi="Times New Roman" w:cs="Times New Roman"/>
+        </w:rPr>
+        <w:t xml:space="preserve">O administrador do sistema deverá ter acesso ao cadastro de usuários e </w:t>
+      </w:r>
+      <w:r>
+        <w:rPr>
+          <w:rFonts w:ascii="Times New Roman" w:hAnsi="Times New Roman" w:cs="Times New Roman"/>
+        </w:rPr>
+        <w:t>de documentos</w:t>
+      </w:r>
+      <w:r>
+        <w:rPr>
+          <w:rFonts w:ascii="Times New Roman" w:hAnsi="Times New Roman" w:cs="Times New Roman"/>
+        </w:rPr>
+        <w:t>,</w:t>
+      </w:r>
+      <w:r>
+        <w:rPr>
+          <w:rFonts w:ascii="Times New Roman" w:hAnsi="Times New Roman" w:cs="Times New Roman"/>
+        </w:rPr>
+        <w:t xml:space="preserve"> estudos ou projetos.</w:t>
+      </w:r>
+      <w:r>
+        <w:rPr>
+          <w:rFonts w:ascii="Times New Roman" w:hAnsi="Times New Roman" w:cs="Times New Roman"/>
+        </w:rPr>
+        <w:t xml:space="preserve"> </w:t>
+      </w:r>
+      <w:r>
+        <w:rPr>
+          <w:rFonts w:ascii="Times New Roman" w:hAnsi="Times New Roman" w:cs="Times New Roman"/>
+        </w:rPr>
+        <w:t>T</w:t>
+      </w:r>
+      <w:r>
+        <w:rPr>
+          <w:rFonts w:ascii="Times New Roman" w:hAnsi="Times New Roman" w:cs="Times New Roman"/>
+        </w:rPr>
+        <w:t>erá acesso a todas as etapas do processo de licenciamento. O usuário com o perfil de administrador poderá acompanhar todas as etapas do processo de licenciamento.</w:t>
+      </w:r>
+    </w:p>
+    <w:p>
+      <w:pPr>
+        <w:spacing w:line="360" w:lineRule="auto"/>
+        <w:jc w:val="both"/>
+        <w:rPr>
+          <w:rFonts w:ascii="Times New Roman" w:hAnsi="Times New Roman" w:cs="Times New Roman"/>
+        </w:rPr>
+      </w:pPr>
+      <w:r>
+        <w:rPr>
+          <w:rFonts w:ascii="Times New Roman" w:hAnsi="Times New Roman" w:cs="Times New Roman"/>
+        </w:rPr>
+        <w:tab/>
+      </w:r>
+      <w:r>
+        <w:rPr>
+          <w:rFonts w:ascii="Times New Roman" w:hAnsi="Times New Roman" w:cs="Times New Roman"/>
+          <w:b/>
+          <w:bCs/>
+        </w:rPr>
+        <w:t xml:space="preserve">Gestão: </w:t>
+      </w:r>
+      <w:r>
+        <w:rPr>
+          <w:rFonts w:ascii="Times New Roman" w:hAnsi="Times New Roman" w:cs="Times New Roman"/>
+        </w:rPr>
+        <w:t>O usuário do sistema com o perfil de gestor terá acesso a relatórios gerenciais, bem como visualizar detalhes dos documentos a respeito do processo do e</w:t>
+      </w:r>
+    </w:p>
+    <w:p>
+      <w:pPr>
+        <w:spacing w:line="360" w:lineRule="auto"/>
+        <w:jc w:val="both"/>
+        <w:rPr>
+          <w:rFonts w:ascii="Times New Roman" w:hAnsi="Times New Roman" w:cs="Times New Roman"/>
+        </w:rPr>
+      </w:pPr>
+      <w:r>
+        <w:rPr>
+          <w:rFonts w:ascii="Times New Roman" w:hAnsi="Times New Roman" w:cs="Times New Roman"/>
+        </w:rPr>
+        <w:tab/>
+      </w:r>
+      <w:r>
+        <w:rPr>
+          <w:rFonts w:ascii="Times New Roman" w:hAnsi="Times New Roman" w:cs="Times New Roman"/>
+          <w:b/>
+          <w:bCs/>
+        </w:rPr>
+        <w:t xml:space="preserve">Operacional: </w:t>
+      </w:r>
+      <w:r>
+        <w:rPr>
+          <w:rFonts w:ascii="Times New Roman" w:hAnsi="Times New Roman" w:cs="Times New Roman"/>
+        </w:rPr>
+        <w:t>Vai permitir o cadastro das informações das licenças ambientais.</w:t>
+      </w:r>
+    </w:p>
+    <w:p>
+      <w:pPr>
+        <w:spacing w:line="360" w:lineRule="auto"/>
+        <w:rPr>
+          <w:rFonts w:ascii="Times New Roman" w:hAnsi="Times New Roman" w:cs="Times New Roman"/>
+        </w:rPr>
+      </w:pPr>
+    </w:p>
+    <w:p>
+      <w:pPr>
+        <w:spacing w:line="360" w:lineRule="auto"/>
+        <w:rPr>
+          <w:rFonts w:ascii="Times New Roman" w:hAnsi="Times New Roman" w:cs="Times New Roman"/>
+        </w:rPr>
+      </w:pPr>
+    </w:p>
+    <w:p>
+      <w:pPr>
+        <w:spacing w:line="360" w:lineRule="auto"/>
+        <w:rPr>
+          <w:rFonts w:ascii="Times New Roman" w:hAnsi="Times New Roman" w:cs="Times New Roman"/>
+        </w:rPr>
+      </w:pPr>
+      <w:r>
+        <w:rPr>
+          <w:rFonts w:ascii="Times New Roman" w:hAnsi="Times New Roman" w:cs="Times New Roman"/>
+        </w:rPr>
+        <w:tab/>
+        <w:t>Módulo de licenciamento ambiental.</w:t>
+      </w:r>
+    </w:p>
+    <w:p>
+      <w:pPr>
+        <w:spacing w:line="360" w:lineRule="auto"/>
+        <w:rPr>
+          <w:rFonts w:ascii="Times New Roman" w:hAnsi="Times New Roman" w:cs="Times New Roman"/>
+        </w:rPr>
+      </w:pPr>
+      <w:r>
+        <w:rPr>
+          <w:rFonts w:ascii="Times New Roman" w:hAnsi="Times New Roman" w:cs="Times New Roman"/>
+        </w:rPr>
+        <w:tab/>
+      </w:r>
+    </w:p>
+    <w:p>
+      <w:pPr>
+        <w:spacing w:line="360" w:lineRule="auto"/>
+        <w:jc w:val="both"/>
+        <w:rPr>
+          <w:rFonts w:ascii="Times New Roman" w:hAnsi="Times New Roman" w:cs="Times New Roman"/>
+        </w:rPr>
+      </w:pPr>
+      <w:r>
+        <w:rPr>
+          <w:rFonts w:ascii="Times New Roman" w:hAnsi="Times New Roman" w:cs="Times New Roman"/>
+        </w:rPr>
+        <w:tab/>
+        <w:t xml:space="preserve">De acordo com a Resolução </w:t>
+      </w:r>
+      <w:r>
+        <w:rPr>
+          <w:rFonts w:ascii="Times New Roman" w:hAnsi="Times New Roman" w:cs="Times New Roman"/>
+        </w:rPr>
+        <w:t>nº 237, de 19 de dezembro de 1997, definimos licenciamento ambiental como “procedimento administrativo pelo qual o órgão ambiental competente licencia a localização, instalação, ampliação e a operação</w:t>
+      </w:r>
       <w:r>
         <w:rPr>
           <w:rFonts w:ascii="Times New Roman" w:hAnsi="Times New Roman" w:cs="Times New Roman"/>
           <w:i/>
           <w:iCs/>
         </w:rPr>
-        <w:t>.</w:t>
-      </w:r>
-    </w:p>
-    <w:p>
-      <w:pPr>
-        <w:spacing w:line="360" w:lineRule="auto"/>
-        <w:jc w:val="both"/>
-        <w:rPr>
-          <w:rFonts w:ascii="Times New Roman" w:hAnsi="Times New Roman" w:cs="Times New Roman"/>
-        </w:rPr>
-      </w:pPr>
-      <w:r>
-        <w:rPr>
-          <w:rFonts w:ascii="Times New Roman" w:hAnsi="Times New Roman" w:cs="Times New Roman"/>
-        </w:rPr>
-        <w:tab/>
-        <w:t xml:space="preserve">O modulo de autenticação deverá fornecer um modo que o usuário recupere sua senha através de e-mail bem como permitir que um usuário </w:t>
-      </w:r>
-      <w:proofErr w:type="gramStart"/>
-      <w:r>
-        <w:rPr>
-          <w:rFonts w:ascii="Times New Roman" w:hAnsi="Times New Roman" w:cs="Times New Roman"/>
-        </w:rPr>
-        <w:t>especifico</w:t>
-      </w:r>
-      <w:proofErr w:type="gramEnd"/>
-      <w:r>
-        <w:rPr>
-          <w:rFonts w:ascii="Times New Roman" w:hAnsi="Times New Roman" w:cs="Times New Roman"/>
-        </w:rPr>
-        <w:t xml:space="preserve"> seja desativado. Através do usuário informado, o sistema vai definir o perfil de acesso.</w:t>
-      </w:r>
-      <w:r>
-        <w:rPr>
-          <w:rFonts w:ascii="Times New Roman" w:hAnsi="Times New Roman" w:cs="Times New Roman"/>
-        </w:rPr>
-        <w:t xml:space="preserve"> Abaixo são descritos os perfis:</w:t>
-      </w:r>
-    </w:p>
-    <w:p>
-      <w:pPr>
-        <w:spacing w:line="360" w:lineRule="auto"/>
-        <w:jc w:val="both"/>
-        <w:rPr>
-          <w:rFonts w:ascii="Times New Roman" w:hAnsi="Times New Roman" w:cs="Times New Roman"/>
-        </w:rPr>
-      </w:pPr>
-      <w:r>
-        <w:rPr>
-          <w:rFonts w:ascii="Times New Roman" w:hAnsi="Times New Roman" w:cs="Times New Roman"/>
-        </w:rPr>
-        <w:lastRenderedPageBreak/>
-        <w:tab/>
-      </w:r>
-      <w:r>
-        <w:rPr>
-          <w:rFonts w:ascii="Times New Roman" w:hAnsi="Times New Roman" w:cs="Times New Roman"/>
-          <w:b/>
-          <w:bCs/>
-        </w:rPr>
-        <w:t xml:space="preserve">Administrador: </w:t>
-      </w:r>
-      <w:r>
-        <w:rPr>
-          <w:rFonts w:ascii="Times New Roman" w:hAnsi="Times New Roman" w:cs="Times New Roman"/>
-        </w:rPr>
-        <w:t xml:space="preserve">O administrador do sistema deverá ter acesso ao cadastro de usuários e </w:t>
-      </w:r>
-      <w:r>
-        <w:rPr>
-          <w:rFonts w:ascii="Times New Roman" w:hAnsi="Times New Roman" w:cs="Times New Roman"/>
-        </w:rPr>
-        <w:t>de documentos</w:t>
-      </w:r>
-      <w:r>
-        <w:rPr>
-          <w:rFonts w:ascii="Times New Roman" w:hAnsi="Times New Roman" w:cs="Times New Roman"/>
-        </w:rPr>
-        <w:t>,</w:t>
-      </w:r>
-      <w:r>
-        <w:rPr>
-          <w:rFonts w:ascii="Times New Roman" w:hAnsi="Times New Roman" w:cs="Times New Roman"/>
-        </w:rPr>
-        <w:t xml:space="preserve"> estudos ou projetos.</w:t>
-      </w:r>
-      <w:r>
-        <w:rPr>
-          <w:rFonts w:ascii="Times New Roman" w:hAnsi="Times New Roman" w:cs="Times New Roman"/>
-        </w:rPr>
         <w:t xml:space="preserve"> </w:t>
       </w:r>
       <w:r>
         <w:rPr>
           <w:rFonts w:ascii="Times New Roman" w:hAnsi="Times New Roman" w:cs="Times New Roman"/>
         </w:rPr>
-        <w:t>T</w:t>
-      </w:r>
-      <w:r>
-        <w:rPr>
-          <w:rFonts w:ascii="Times New Roman" w:hAnsi="Times New Roman" w:cs="Times New Roman"/>
-        </w:rPr>
-        <w:t>erá acesso a todas as etapas do processo de licenciamento. O usuário com o perfil de administrador poderá acompanhar todas as etapas do processo de licenciamento.</w:t>
-      </w:r>
-    </w:p>
-    <w:p>
-      <w:pPr>
-        <w:spacing w:line="360" w:lineRule="auto"/>
-        <w:jc w:val="both"/>
-        <w:rPr>
-          <w:rFonts w:ascii="Times New Roman" w:hAnsi="Times New Roman" w:cs="Times New Roman"/>
-        </w:rPr>
-      </w:pPr>
-      <w:r>
-        <w:rPr>
-          <w:rFonts w:ascii="Times New Roman" w:hAnsi="Times New Roman" w:cs="Times New Roman"/>
-        </w:rPr>
-        <w:tab/>
-      </w:r>
-      <w:r>
-        <w:rPr>
-          <w:rFonts w:ascii="Times New Roman" w:hAnsi="Times New Roman" w:cs="Times New Roman"/>
-          <w:b/>
-          <w:bCs/>
-        </w:rPr>
-        <w:t xml:space="preserve">Gestão: </w:t>
-      </w:r>
-      <w:r>
-        <w:rPr>
-          <w:rFonts w:ascii="Times New Roman" w:hAnsi="Times New Roman" w:cs="Times New Roman"/>
-        </w:rPr>
-        <w:t>O usuário do sistema com o perfil de gestor terá acesso a relatórios gerenciais, bem como visualizar detalhes dos documentos a respeito do processo do e</w:t>
-      </w:r>
-    </w:p>
-    <w:p>
-      <w:pPr>
-        <w:spacing w:line="360" w:lineRule="auto"/>
-        <w:jc w:val="both"/>
-        <w:rPr>
-          <w:rFonts w:ascii="Times New Roman" w:hAnsi="Times New Roman" w:cs="Times New Roman"/>
-        </w:rPr>
-      </w:pPr>
-      <w:r>
-        <w:rPr>
-          <w:rFonts w:ascii="Times New Roman" w:hAnsi="Times New Roman" w:cs="Times New Roman"/>
-        </w:rPr>
-        <w:tab/>
-      </w:r>
-      <w:r>
-        <w:rPr>
-          <w:rFonts w:ascii="Times New Roman" w:hAnsi="Times New Roman" w:cs="Times New Roman"/>
-          <w:b/>
-          <w:bCs/>
-        </w:rPr>
-        <w:t xml:space="preserve">Operacional: </w:t>
-      </w:r>
-      <w:r>
-        <w:rPr>
-          <w:rFonts w:ascii="Times New Roman" w:hAnsi="Times New Roman" w:cs="Times New Roman"/>
-        </w:rPr>
-        <w:t>Vai permitir o cadastro das informações das licenças ambientais.</w:t>
-      </w:r>
-    </w:p>
-    <w:p>
-      <w:pPr>
-        <w:spacing w:line="360" w:lineRule="auto"/>
-        <w:rPr>
-          <w:rFonts w:ascii="Times New Roman" w:hAnsi="Times New Roman" w:cs="Times New Roman"/>
-        </w:rPr>
-      </w:pPr>
-    </w:p>
-    <w:p>
-      <w:pPr>
-        <w:spacing w:line="360" w:lineRule="auto"/>
-        <w:rPr>
-          <w:rFonts w:ascii="Times New Roman" w:hAnsi="Times New Roman" w:cs="Times New Roman"/>
-        </w:rPr>
-      </w:pPr>
-    </w:p>
-    <w:p>
-      <w:pPr>
-        <w:spacing w:line="360" w:lineRule="auto"/>
-        <w:rPr>
-          <w:rFonts w:ascii="Times New Roman" w:hAnsi="Times New Roman" w:cs="Times New Roman"/>
-        </w:rPr>
-      </w:pPr>
-      <w:r>
-        <w:rPr>
-          <w:rFonts w:ascii="Times New Roman" w:hAnsi="Times New Roman" w:cs="Times New Roman"/>
-        </w:rPr>
-        <w:tab/>
-        <w:t>Módulo de licenciamento ambiental.</w:t>
-      </w:r>
-    </w:p>
-    <w:p>
-      <w:pPr>
-        <w:spacing w:line="360" w:lineRule="auto"/>
-        <w:rPr>
-          <w:rFonts w:ascii="Times New Roman" w:hAnsi="Times New Roman" w:cs="Times New Roman"/>
-        </w:rPr>
-      </w:pPr>
-      <w:r>
-        <w:rPr>
-          <w:rFonts w:ascii="Times New Roman" w:hAnsi="Times New Roman" w:cs="Times New Roman"/>
-        </w:rPr>
-        <w:tab/>
-      </w:r>
-    </w:p>
-    <w:p>
-      <w:pPr>
-        <w:spacing w:line="360" w:lineRule="auto"/>
-        <w:jc w:val="both"/>
-        <w:rPr>
-          <w:rFonts w:ascii="Times New Roman" w:hAnsi="Times New Roman" w:cs="Times New Roman"/>
-        </w:rPr>
-      </w:pPr>
-      <w:r>
-        <w:rPr>
-          <w:rFonts w:ascii="Times New Roman" w:hAnsi="Times New Roman" w:cs="Times New Roman"/>
-        </w:rPr>
-        <w:tab/>
-        <w:t xml:space="preserve">De acordo com a Resolução </w:t>
-      </w:r>
-      <w:r>
-        <w:rPr>
-          <w:rFonts w:ascii="Times New Roman" w:hAnsi="Times New Roman" w:cs="Times New Roman"/>
-        </w:rPr>
-        <w:t>nº 237, de 19 de dezembro de 1997, definimos licenciamento ambiental como “procedimento administrativo pelo qual o órgão ambiental competente licencia a localização, instalação, ampliação e a operação</w:t>
+        <w:t xml:space="preserve">de empreendimentos e atividades utilizadoras de recursos ambientais </w:t>
       </w:r>
       <w:r>
         <w:rPr>
@@ -3896,20 +3935,6 @@
           <w:i/>
           <w:iCs/>
         </w:rPr>
-        <w:t xml:space="preserve"> </w:t>
-      </w:r>
-      <w:r>
-        <w:rPr>
-          <w:rFonts w:ascii="Times New Roman" w:hAnsi="Times New Roman" w:cs="Times New Roman"/>
-        </w:rPr>
-        <w:t xml:space="preserve">de empreendimentos e atividades utilizadoras de recursos ambientais </w:t>
-      </w:r>
-      <w:r>
-        <w:rPr>
-          <w:rFonts w:ascii="Times New Roman" w:hAnsi="Times New Roman" w:cs="Times New Roman"/>
-          <w:i/>
-          <w:iCs/>
-        </w:rPr>
         <w:t xml:space="preserve">, </w:t>
       </w:r>
       <w:r>
@@ -4028,21 +4053,7 @@
         <w:rPr>
           <w:rFonts w:ascii="Times New Roman" w:hAnsi="Times New Roman" w:cs="Times New Roman"/>
         </w:rPr>
-        <w:t xml:space="preserve"> O empreendedor fica responsável por implementar todas as medidas de mitigação e controle ambiental, sob pena de ter a LO suspensa ou </w:t>
-      </w:r>
-      <w:proofErr w:type="gramStart"/>
-      <w:r>
-        <w:rPr>
-          <w:rFonts w:ascii="Times New Roman" w:hAnsi="Times New Roman" w:cs="Times New Roman"/>
-        </w:rPr>
-        <w:t>caçada</w:t>
-      </w:r>
-      <w:proofErr w:type="gramEnd"/>
-      <w:r>
-        <w:rPr>
-          <w:rFonts w:ascii="Times New Roman" w:hAnsi="Times New Roman" w:cs="Times New Roman"/>
-        </w:rPr>
-        <w:t xml:space="preserve"> pelo órgão responsável.</w:t>
+        <w:t xml:space="preserve"> O empreendedor fica responsável por implementar todas as medidas de mitigação e controle ambiental, sob pena de ter a LO suspensa ou caçada pelo órgão responsável.</w:t>
       </w:r>
     </w:p>
     <w:p>
@@ -4073,9 +4084,10 @@
         <w:pStyle w:val="SubtituloTCC"/>
       </w:pPr>
       <w:r>
+        <w:lastRenderedPageBreak/>
         <w:t xml:space="preserve"> </w:t>
       </w:r>
-      <w:bookmarkStart w:id="6" w:name="_Toc38058976"/>
+      <w:bookmarkStart w:id="6" w:name="_Toc38202100"/>
       <w:r>
         <w:t>3.2 Requisitos Não-Funcionais</w:t>
       </w:r>
@@ -4124,7 +4136,6 @@
         <w:rPr>
           <w:rFonts w:ascii="Times New Roman" w:hAnsi="Times New Roman" w:cs="Times New Roman"/>
         </w:rPr>
-        <w:lastRenderedPageBreak/>
         <w:tab/>
       </w:r>
       <w:r>
@@ -4232,7 +4243,7 @@
       <w:pPr>
         <w:pStyle w:val="SubtituloTCC"/>
       </w:pPr>
-      <w:bookmarkStart w:id="7" w:name="_Toc38058977"/>
+      <w:bookmarkStart w:id="7" w:name="_Toc38202101"/>
       <w:r>
         <w:t>3.3 Restrições Arquiteturais</w:t>
       </w:r>
@@ -4314,23 +4325,13 @@
         </w:rPr>
         <w:t xml:space="preserve">Deverá utilizar o protocolo </w:t>
       </w:r>
-      <w:proofErr w:type="spellStart"/>
       <w:r>
         <w:rPr>
           <w:rFonts w:ascii="Times New Roman" w:hAnsi="Times New Roman" w:cs="Times New Roman"/>
           <w:i/>
           <w:iCs/>
         </w:rPr>
-        <w:t>Oauth</w:t>
-      </w:r>
-      <w:proofErr w:type="spellEnd"/>
-      <w:r>
-        <w:rPr>
-          <w:rFonts w:ascii="Times New Roman" w:hAnsi="Times New Roman" w:cs="Times New Roman"/>
-          <w:i/>
-          <w:iCs/>
-        </w:rPr>
-        <w:t xml:space="preserve"> 2.0</w:t>
+        <w:t>Oauth 2.0</w:t>
       </w:r>
       <w:r>
         <w:rPr>
@@ -4380,7 +4381,7 @@
       <w:pPr>
         <w:pStyle w:val="SubtituloTCC"/>
       </w:pPr>
-      <w:bookmarkStart w:id="8" w:name="_Toc38058978"/>
+      <w:bookmarkStart w:id="8" w:name="_Toc38202102"/>
       <w:r>
         <w:t>3.4 Mecanismos Arquiteturais</w:t>
       </w:r>
@@ -4558,23 +4559,13 @@
                 <w:iCs/>
               </w:rPr>
             </w:pPr>
-            <w:proofErr w:type="spellStart"/>
             <w:r>
               <w:rPr>
                 <w:rFonts w:ascii="Times New Roman" w:hAnsi="Times New Roman" w:cs="Times New Roman"/>
                 <w:i/>
                 <w:iCs/>
               </w:rPr>
-              <w:t>Wildfly</w:t>
-            </w:r>
-            <w:proofErr w:type="spellEnd"/>
-            <w:r>
-              <w:rPr>
-                <w:rFonts w:ascii="Times New Roman" w:hAnsi="Times New Roman" w:cs="Times New Roman"/>
-                <w:i/>
-                <w:iCs/>
-              </w:rPr>
-              <w:t xml:space="preserve"> 18.01</w:t>
+              <w:t>Wildfly 18.01</w:t>
             </w:r>
           </w:p>
         </w:tc>
@@ -4635,7 +4626,6 @@
                 <w:rFonts w:ascii="Times New Roman" w:hAnsi="Times New Roman" w:cs="Times New Roman"/>
               </w:rPr>
             </w:pPr>
-            <w:proofErr w:type="spellStart"/>
             <w:r>
               <w:rPr>
                 <w:rFonts w:ascii="Times New Roman" w:hAnsi="Times New Roman" w:cs="Times New Roman"/>
@@ -4644,7 +4634,6 @@
               </w:rPr>
               <w:t>Github</w:t>
             </w:r>
-            <w:proofErr w:type="spellEnd"/>
           </w:p>
         </w:tc>
       </w:tr>
@@ -4718,25 +4707,7 @@
                 <w:i/>
                 <w:iCs/>
               </w:rPr>
-              <w:t xml:space="preserve">Spring Security, Spring Boot e </w:t>
-            </w:r>
-            <w:proofErr w:type="spellStart"/>
-            <w:r>
-              <w:rPr>
-                <w:rFonts w:ascii="Times New Roman" w:hAnsi="Times New Roman" w:cs="Times New Roman"/>
-                <w:i/>
-                <w:iCs/>
-              </w:rPr>
-              <w:t>Oauth</w:t>
-            </w:r>
-            <w:proofErr w:type="spellEnd"/>
-            <w:r>
-              <w:rPr>
-                <w:rFonts w:ascii="Times New Roman" w:hAnsi="Times New Roman" w:cs="Times New Roman"/>
-                <w:i/>
-                <w:iCs/>
-              </w:rPr>
-              <w:t xml:space="preserve"> 2.0</w:t>
+              <w:t>Spring Security, Spring Boot e Oauth 2.0</w:t>
             </w:r>
             <w:r>
               <w:rPr>
@@ -4763,16 +4734,15 @@
                 <w:iCs/>
               </w:rPr>
             </w:pPr>
-            <w:proofErr w:type="spellStart"/>
             <w:r>
               <w:rPr>
                 <w:rFonts w:ascii="Times New Roman" w:hAnsi="Times New Roman" w:cs="Times New Roman"/>
                 <w:i/>
                 <w:iCs/>
               </w:rPr>
+              <w:lastRenderedPageBreak/>
               <w:t>Frontend</w:t>
             </w:r>
-            <w:proofErr w:type="spellEnd"/>
           </w:p>
         </w:tc>
         <w:tc>
@@ -4813,16 +4783,8 @@
               <w:rPr>
                 <w:rFonts w:ascii="Times New Roman" w:hAnsi="Times New Roman" w:cs="Times New Roman"/>
               </w:rPr>
-              <w:t xml:space="preserve">Angular, </w:t>
-            </w:r>
-            <w:proofErr w:type="spellStart"/>
-            <w:r>
-              <w:rPr>
-                <w:rFonts w:ascii="Times New Roman" w:hAnsi="Times New Roman" w:cs="Times New Roman"/>
-              </w:rPr>
-              <w:t>Bootstrap</w:t>
-            </w:r>
-            <w:proofErr w:type="spellEnd"/>
+              <w:t>Angular, Bootstrap</w:t>
+            </w:r>
           </w:p>
         </w:tc>
       </w:tr>
@@ -4846,7 +4808,6 @@
                 <w:i/>
                 <w:iCs/>
               </w:rPr>
-              <w:lastRenderedPageBreak/>
               <w:t>Build</w:t>
             </w:r>
           </w:p>
@@ -4885,7 +4846,6 @@
                 <w:rFonts w:ascii="Times New Roman" w:hAnsi="Times New Roman" w:cs="Times New Roman"/>
               </w:rPr>
             </w:pPr>
-            <w:proofErr w:type="spellStart"/>
             <w:r>
               <w:rPr>
                 <w:rFonts w:ascii="Times New Roman" w:hAnsi="Times New Roman" w:cs="Times New Roman"/>
@@ -4894,7 +4854,6 @@
               </w:rPr>
               <w:t>Gradle</w:t>
             </w:r>
-            <w:proofErr w:type="spellEnd"/>
           </w:p>
         </w:tc>
       </w:tr>
@@ -5008,21 +4967,7 @@
               <w:rPr>
                 <w:rFonts w:ascii="Times New Roman" w:hAnsi="Times New Roman" w:cs="Times New Roman"/>
               </w:rPr>
-              <w:t xml:space="preserve">Integração </w:t>
-            </w:r>
-            <w:proofErr w:type="gramStart"/>
-            <w:r>
-              <w:rPr>
-                <w:rFonts w:ascii="Times New Roman" w:hAnsi="Times New Roman" w:cs="Times New Roman"/>
-              </w:rPr>
-              <w:t>de  mensagens</w:t>
-            </w:r>
-            <w:proofErr w:type="gramEnd"/>
-            <w:r>
-              <w:rPr>
-                <w:rFonts w:ascii="Times New Roman" w:hAnsi="Times New Roman" w:cs="Times New Roman"/>
-              </w:rPr>
-              <w:t xml:space="preserve"> da aplicação com outros sistemas/barramento</w:t>
+              <w:t>Integração de  mensagens da aplicação com outros sistemas/barramento</w:t>
             </w:r>
           </w:p>
         </w:tc>
@@ -5039,14 +4984,12 @@
                 <w:rFonts w:ascii="Times New Roman" w:hAnsi="Times New Roman" w:cs="Times New Roman"/>
               </w:rPr>
             </w:pPr>
-            <w:proofErr w:type="spellStart"/>
             <w:r>
               <w:rPr>
                 <w:rFonts w:ascii="Times New Roman" w:hAnsi="Times New Roman" w:cs="Times New Roman"/>
               </w:rPr>
               <w:t>RabbitMQ</w:t>
             </w:r>
-            <w:proofErr w:type="spellEnd"/>
           </w:p>
         </w:tc>
       </w:tr>
@@ -5060,7 +5003,7 @@
       <w:pPr>
         <w:pStyle w:val="TituloTCC"/>
       </w:pPr>
-      <w:bookmarkStart w:id="9" w:name="_Toc38058979"/>
+      <w:bookmarkStart w:id="9" w:name="_Toc38202103"/>
       <w:r>
         <w:t>4.Modelagem e Projeto Arquitetural</w:t>
       </w:r>
@@ -5109,7 +5052,7 @@
       <w:pPr>
         <w:pStyle w:val="SubtituloTCC"/>
       </w:pPr>
-      <w:bookmarkStart w:id="10" w:name="_Toc38058980"/>
+      <w:bookmarkStart w:id="10" w:name="_Toc38202104"/>
       <w:r>
         <w:t>4.1 Diagrama de Processo</w:t>
       </w:r>
@@ -5304,9 +5247,68 @@
     </w:p>
     <w:p>
       <w:pPr>
+        <w:pStyle w:val="TituloTCC"/>
+      </w:pPr>
+      <w:bookmarkStart w:id="11" w:name="_Toc38202105"/>
+      <w:r>
+        <w:t>4.4 Modelo de Implantação</w:t>
+      </w:r>
+      <w:bookmarkEnd w:id="11"/>
+    </w:p>
+    <w:p/>
+    <w:p>
+      <w:r>
+        <w:rPr>
+          <w:noProof/>
+        </w:rPr>
+        <w:drawing>
+          <wp:inline distT="0" distB="0" distL="0" distR="0" wp14:anchorId="07163623" wp14:editId="75CFEBCF">
+            <wp:extent cx="6120130" cy="3688080"/>
+            <wp:effectExtent l="0" t="0" r="0" b="0"/>
+            <wp:docPr id="4" name="Imagem 4" descr="Tela de celular com texto preto sobre fundo branco&#10;&#10;Descrição gerada automaticamente"/>
+            <wp:cNvGraphicFramePr>
+              <a:graphicFrameLocks xmlns:a="http://schemas.openxmlformats.org/drawingml/2006/main" noChangeAspect="1"/>
+            </wp:cNvGraphicFramePr>
+            <a:graphic xmlns:a="http://schemas.openxmlformats.org/drawingml/2006/main">
+              <a:graphicData uri="http://schemas.openxmlformats.org/drawingml/2006/picture">
+                <pic:pic xmlns:pic="http://schemas.openxmlformats.org/drawingml/2006/picture">
+                  <pic:nvPicPr>
+                    <pic:cNvPr id="4" name="modelo_implancacao.png"/>
+                    <pic:cNvPicPr/>
+                  </pic:nvPicPr>
+                  <pic:blipFill>
+                    <a:blip r:embed="rId7" cstate="print">
+                      <a:extLst>
+                        <a:ext uri="{28A0092B-C50C-407E-A947-70E740481C1C}">
+                          <a14:useLocalDpi xmlns:a14="http://schemas.microsoft.com/office/drawing/2010/main" val="0"/>
+                        </a:ext>
+                      </a:extLst>
+                    </a:blip>
+                    <a:stretch>
+                      <a:fillRect/>
+                    </a:stretch>
+                  </pic:blipFill>
+                  <pic:spPr>
+                    <a:xfrm>
+                      <a:off x="0" y="0"/>
+                      <a:ext cx="6120130" cy="3688080"/>
+                    </a:xfrm>
+                    <a:prstGeom prst="rect">
+                      <a:avLst/>
+                    </a:prstGeom>
+                  </pic:spPr>
+                </pic:pic>
+              </a:graphicData>
+            </a:graphic>
+          </wp:inline>
+        </w:drawing>
+      </w:r>
+    </w:p>
+    <w:p>
+      <w:pPr>
         <w:pStyle w:val="Ttulo1"/>
         <w:spacing w:line="360" w:lineRule="auto"/>
-        <w:jc w:val="center"/>
+        <w:jc w:val="both"/>
         <w:rPr>
           <w:rFonts w:ascii="Times New Roman" w:hAnsi="Times New Roman" w:cs="Times New Roman"/>
           <w:color w:val="000000" w:themeColor="text1"/>
@@ -5314,18 +5316,462 @@
           <w:szCs w:val="24"/>
         </w:rPr>
       </w:pPr>
-      <w:bookmarkStart w:id="11" w:name="_Toc38058981"/>
-      <w:r>
+    </w:p>
+    <w:p>
+      <w:pPr>
+        <w:jc w:val="both"/>
+      </w:pPr>
+      <w:r>
+        <w:tab/>
+        <w:t>De acordo com Guedes(2018, p. 363) destaca-se que:</w:t>
+      </w:r>
+    </w:p>
+    <w:p>
+      <w:pPr>
+        <w:jc w:val="both"/>
+      </w:pPr>
+    </w:p>
+    <w:p>
+      <w:pPr>
+        <w:ind w:left="2268"/>
+        <w:jc w:val="both"/>
+      </w:pPr>
+      <w:r>
+        <w:t xml:space="preserve"> </w:t>
+      </w:r>
+      <w:r>
+        <w:rPr>
+          <w:rFonts w:hint="eastAsia"/>
+        </w:rPr>
+        <w:t>O diagrama de implantação</w:t>
+      </w:r>
+      <w:r>
+        <w:t xml:space="preserve"> é</w:t>
+      </w:r>
+      <w:r>
+        <w:rPr>
+          <w:rFonts w:hint="eastAsia"/>
+        </w:rPr>
+        <w:t xml:space="preserve"> o diagrama com a visão mais </w:t>
+      </w:r>
+      <w:r>
+        <w:t>física</w:t>
+      </w:r>
+      <w:r>
+        <w:rPr>
+          <w:rFonts w:hint="eastAsia"/>
+        </w:rPr>
+        <w:t xml:space="preserve"> da UML. Enfoca a questão da organização da arquitetura </w:t>
+      </w:r>
+      <w:r>
+        <w:t xml:space="preserve">física </w:t>
+      </w:r>
+      <w:r>
+        <w:rPr>
+          <w:rFonts w:hint="eastAsia"/>
+        </w:rPr>
+        <w:t>sobre o qual o software se</w:t>
+      </w:r>
+      <w:r>
+        <w:t>rá</w:t>
+      </w:r>
+      <w:r>
+        <w:rPr>
+          <w:rFonts w:hint="eastAsia"/>
+        </w:rPr>
+        <w:t xml:space="preserve"> implantado e executado, em termos de hardware ou seja, as </w:t>
+      </w:r>
+      <w:r>
+        <w:t>má</w:t>
+      </w:r>
+      <w:r>
+        <w:rPr>
+          <w:rFonts w:hint="eastAsia"/>
+        </w:rPr>
+        <w:t xml:space="preserve">quinas(computadores pessoais, servidores etc.) que suportarão o sistema, </w:t>
+      </w:r>
+      <w:r>
+        <w:t>além</w:t>
+      </w:r>
+      <w:r>
+        <w:rPr>
+          <w:rFonts w:hint="eastAsia"/>
+        </w:rPr>
+        <w:t xml:space="preserve"> de definir como estas estarão conectadas e por meio de quais protocolos se comunicarão e transmitirão informações</w:t>
+      </w:r>
+      <w:r>
+        <w:t>.</w:t>
+      </w:r>
+      <w:r>
+        <w:tab/>
+      </w:r>
+    </w:p>
+    <w:p>
+      <w:pPr>
+        <w:jc w:val="both"/>
+      </w:pPr>
+    </w:p>
+    <w:p>
+      <w:pPr>
+        <w:jc w:val="both"/>
+      </w:pPr>
+      <w:r>
+        <w:tab/>
+        <w:t>Acima é exposto de como</w:t>
+      </w:r>
+      <w:r>
+        <w:t xml:space="preserve"> deverá ficar </w:t>
+      </w:r>
+      <w:r>
+        <w:t xml:space="preserve">distribuído o sistema na implantação. </w:t>
+      </w:r>
+      <w:r>
+        <w:rPr>
+          <w:rFonts w:hint="eastAsia"/>
+        </w:rPr>
+        <w:t>P</w:t>
+      </w:r>
+      <w:r>
+        <w:t xml:space="preserve">ara o </w:t>
+      </w:r>
+      <w:r>
+        <w:rPr>
+          <w:i/>
+          <w:iCs/>
+        </w:rPr>
+        <w:t>deploy</w:t>
+      </w:r>
+      <w:r>
+        <w:t xml:space="preserve"> da aplicação será utilizada o Jenkins, e na máquina teremos o </w:t>
+      </w:r>
+      <w:r>
+        <w:rPr>
+          <w:i/>
+          <w:iCs/>
+        </w:rPr>
+        <w:t>Sonar</w:t>
+      </w:r>
+      <w:r>
+        <w:t xml:space="preserve"> para o controle de qualidade de código e o GIT para o versionamento de código.</w:t>
+      </w:r>
+      <w:r>
+        <w:t xml:space="preserve"> Será utilizada também para a mensageria no sentido de fornecer integração com outras aplicações um </w:t>
+      </w:r>
+      <w:r>
+        <w:rPr>
+          <w:i/>
+          <w:iCs/>
+        </w:rPr>
+        <w:t>container</w:t>
+      </w:r>
+      <w:r>
+        <w:t xml:space="preserve"> Docker com a aplicação RabbitMQ.</w:t>
+      </w:r>
+      <w:r>
+        <w:t xml:space="preserve"> </w:t>
+      </w:r>
+    </w:p>
+    <w:p>
+      <w:pPr>
+        <w:jc w:val="both"/>
+      </w:pPr>
+      <w:r>
+        <w:tab/>
+        <w:t>A aplicação utiliza Oauth2, haverá a possibilidade de utilizar o Google, Facebook e LinkedIn para autenticação bem como recuperar a senha através de e-mail</w:t>
+      </w:r>
+      <w:r>
+        <w:t xml:space="preserve"> conforme diagrama acima, como será utilizado serviço na web, não há a necessidade de se ter uma máquina de servidor de e-mail</w:t>
+      </w:r>
+      <w:r>
+        <w:t>.</w:t>
+      </w:r>
+      <w:r>
+        <w:t xml:space="preserve"> </w:t>
+      </w:r>
+      <w:r>
+        <w:t xml:space="preserve"> Abaixo segue a descrição dos componentes acima:</w:t>
+      </w:r>
+    </w:p>
+    <w:p/>
+    <w:tbl>
+      <w:tblPr>
+        <w:tblStyle w:val="Tabelacomgrade"/>
+        <w:tblW w:w="0" w:type="auto"/>
+        <w:tblLook w:val="04A0" w:firstRow="1" w:lastRow="0" w:firstColumn="1" w:lastColumn="0" w:noHBand="0" w:noVBand="1"/>
+      </w:tblPr>
+      <w:tblGrid>
+        <w:gridCol w:w="4889"/>
+        <w:gridCol w:w="4889"/>
+      </w:tblGrid>
+      <w:tr>
+        <w:tc>
+          <w:tcPr>
+            <w:tcW w:w="4889" w:type="dxa"/>
+            <w:shd w:val="clear" w:color="auto" w:fill="D9D9D9" w:themeFill="background1" w:themeFillShade="D9"/>
+          </w:tcPr>
+          <w:p>
+            <w:pPr>
+              <w:jc w:val="center"/>
+              <w:rPr>
+                <w:b/>
+                <w:bCs/>
+              </w:rPr>
+            </w:pPr>
+            <w:r>
+              <w:rPr>
+                <w:b/>
+                <w:bCs/>
+              </w:rPr>
+              <w:t>Componente</w:t>
+            </w:r>
+          </w:p>
+        </w:tc>
+        <w:tc>
+          <w:tcPr>
+            <w:tcW w:w="4889" w:type="dxa"/>
+            <w:shd w:val="clear" w:color="auto" w:fill="D9D9D9" w:themeFill="background1" w:themeFillShade="D9"/>
+          </w:tcPr>
+          <w:p>
+            <w:pPr>
+              <w:jc w:val="center"/>
+              <w:rPr>
+                <w:b/>
+                <w:bCs/>
+              </w:rPr>
+            </w:pPr>
+            <w:r>
+              <w:rPr>
+                <w:b/>
+                <w:bCs/>
+              </w:rPr>
+              <w:t>Descrição</w:t>
+            </w:r>
+          </w:p>
+        </w:tc>
+      </w:tr>
+      <w:tr>
+        <w:tc>
+          <w:tcPr>
+            <w:tcW w:w="4889" w:type="dxa"/>
+          </w:tcPr>
+          <w:p>
+            <w:r>
+              <w:t>Navegador</w:t>
+            </w:r>
+          </w:p>
+        </w:tc>
+        <w:tc>
+          <w:tcPr>
+            <w:tcW w:w="4889" w:type="dxa"/>
+          </w:tcPr>
+          <w:p>
+            <w:r>
+              <w:rPr>
+                <w:i/>
+                <w:iCs/>
+              </w:rPr>
+              <w:t>Software</w:t>
+            </w:r>
+            <w:r>
+              <w:t xml:space="preserve"> utilizado para acessar o aplicativo </w:t>
+            </w:r>
+            <w:r>
+              <w:rPr>
+                <w:i/>
+                <w:iCs/>
+              </w:rPr>
+              <w:t>web</w:t>
+            </w:r>
+          </w:p>
+        </w:tc>
+      </w:tr>
+      <w:tr>
+        <w:tc>
+          <w:tcPr>
+            <w:tcW w:w="4889" w:type="dxa"/>
+          </w:tcPr>
+          <w:p>
+            <w:r>
+              <w:t>Servidor de Integração contínua</w:t>
+            </w:r>
+          </w:p>
+        </w:tc>
+        <w:tc>
+          <w:tcPr>
+            <w:tcW w:w="4889" w:type="dxa"/>
+          </w:tcPr>
+          <w:p>
+            <w:pPr>
+              <w:jc w:val="both"/>
+            </w:pPr>
+            <w:r>
+              <w:t>Servidor onde deverá ficar o software de automação, o sistema de versionamento GIT e também a ferramenta Sonar</w:t>
+            </w:r>
+          </w:p>
+        </w:tc>
+      </w:tr>
+      <w:tr>
+        <w:tc>
+          <w:tcPr>
+            <w:tcW w:w="4889" w:type="dxa"/>
+          </w:tcPr>
+          <w:p>
+            <w:r>
+              <w:lastRenderedPageBreak/>
+              <w:t>Servidor de aplicação</w:t>
+            </w:r>
+          </w:p>
+        </w:tc>
+        <w:tc>
+          <w:tcPr>
+            <w:tcW w:w="4889" w:type="dxa"/>
+          </w:tcPr>
+          <w:p>
+            <w:pPr>
+              <w:jc w:val="both"/>
+            </w:pPr>
+            <w:r>
+              <w:t xml:space="preserve">Máquina onde ficará distribuída a aplicação </w:t>
+            </w:r>
+            <w:r>
+              <w:rPr>
+                <w:i/>
+                <w:iCs/>
+              </w:rPr>
+              <w:t>backend</w:t>
+            </w:r>
+          </w:p>
+        </w:tc>
+      </w:tr>
+      <w:tr>
+        <w:tc>
+          <w:tcPr>
+            <w:tcW w:w="4889" w:type="dxa"/>
+          </w:tcPr>
+          <w:p>
+            <w:r>
+              <w:t>Servidor mySQL</w:t>
+            </w:r>
+          </w:p>
+        </w:tc>
+        <w:tc>
+          <w:tcPr>
+            <w:tcW w:w="4889" w:type="dxa"/>
+          </w:tcPr>
+          <w:p>
+            <w:pPr>
+              <w:jc w:val="both"/>
+            </w:pPr>
+            <w:r>
+              <w:t>Máquina que vai hospedar a base de dados</w:t>
+            </w:r>
+          </w:p>
+        </w:tc>
+      </w:tr>
+      <w:tr>
+        <w:tc>
+          <w:tcPr>
+            <w:tcW w:w="4889" w:type="dxa"/>
+          </w:tcPr>
+          <w:p>
+            <w:r>
+              <w:t>Docker</w:t>
+            </w:r>
+          </w:p>
+        </w:tc>
+        <w:tc>
+          <w:tcPr>
+            <w:tcW w:w="4889" w:type="dxa"/>
+          </w:tcPr>
+          <w:p>
+            <w:pPr>
+              <w:jc w:val="both"/>
+            </w:pPr>
+            <w:r>
+              <w:t xml:space="preserve">O Docker é uma plataforma de código aberto para criação de </w:t>
+            </w:r>
+            <w:r>
+              <w:rPr>
+                <w:i/>
+                <w:iCs/>
+              </w:rPr>
+              <w:t>containers</w:t>
+            </w:r>
+          </w:p>
+        </w:tc>
+      </w:tr>
+    </w:tbl>
+    <w:p/>
+    <w:p/>
+    <w:p/>
+    <w:p/>
+    <w:p/>
+    <w:p/>
+    <w:p/>
+    <w:p/>
+    <w:p/>
+    <w:p/>
+    <w:p/>
+    <w:p/>
+    <w:p/>
+    <w:p/>
+    <w:p/>
+    <w:p/>
+    <w:p/>
+    <w:p/>
+    <w:p/>
+    <w:p/>
+    <w:p/>
+    <w:p/>
+    <w:p/>
+    <w:p/>
+    <w:p/>
+    <w:p/>
+    <w:p/>
+    <w:p/>
+    <w:p/>
+    <w:p/>
+    <w:p/>
+    <w:p/>
+    <w:p/>
+    <w:p/>
+    <w:p/>
+    <w:p/>
+    <w:p/>
+    <w:p/>
+    <w:p/>
+    <w:p/>
+    <w:p/>
+    <w:p/>
+    <w:p/>
+    <w:p/>
+    <w:p/>
+    <w:p/>
+    <w:p/>
+    <w:p/>
+    <w:p>
+      <w:pPr>
+        <w:pStyle w:val="Ttulo1"/>
+        <w:spacing w:line="360" w:lineRule="auto"/>
+        <w:jc w:val="center"/>
         <w:rPr>
           <w:rFonts w:ascii="Times New Roman" w:hAnsi="Times New Roman" w:cs="Times New Roman"/>
           <w:color w:val="000000" w:themeColor="text1"/>
           <w:sz w:val="24"/>
           <w:szCs w:val="24"/>
         </w:rPr>
-        <w:lastRenderedPageBreak/>
+      </w:pPr>
+      <w:bookmarkStart w:id="12" w:name="_Toc38202106"/>
+      <w:r>
+        <w:rPr>
+          <w:rFonts w:ascii="Times New Roman" w:hAnsi="Times New Roman" w:cs="Times New Roman"/>
+          <w:color w:val="000000" w:themeColor="text1"/>
+          <w:sz w:val="24"/>
+          <w:szCs w:val="24"/>
+        </w:rPr>
         <w:t>REFERÊNCIAS</w:t>
       </w:r>
-      <w:bookmarkEnd w:id="11"/>
+      <w:bookmarkEnd w:id="12"/>
     </w:p>
     <w:p>
       <w:pPr>
@@ -5342,7 +5788,6 @@
         <w:spacing w:line="360" w:lineRule="auto"/>
         <w:rPr>
           <w:rFonts w:ascii="Times New Roman" w:hAnsi="Times New Roman" w:cs="Times New Roman"/>
-          <w:u w:val="single"/>
         </w:rPr>
       </w:pPr>
       <w:r>
@@ -5356,10 +5801,92 @@
       <w:pPr>
         <w:pStyle w:val="Corpodetexto"/>
         <w:spacing w:line="360" w:lineRule="auto"/>
-        <w:rPr>
-          <w:rFonts w:ascii="Times New Roman" w:hAnsi="Times New Roman" w:cs="Times New Roman"/>
-        </w:rPr>
-      </w:pPr>
+        <w:jc w:val="both"/>
+        <w:rPr>
+          <w:rFonts w:ascii="Times New Roman" w:hAnsi="Times New Roman" w:cs="Times New Roman"/>
+        </w:rPr>
+      </w:pPr>
+      <w:r>
+        <w:rPr>
+          <w:rFonts w:ascii="Times New Roman" w:hAnsi="Times New Roman" w:cs="Times New Roman"/>
+          <w:color w:val="000000"/>
+        </w:rPr>
+        <w:t>GUEDES</w:t>
+      </w:r>
+      <w:r>
+        <w:rPr>
+          <w:rFonts w:ascii="Times New Roman" w:hAnsi="Times New Roman" w:cs="Times New Roman"/>
+          <w:color w:val="000000"/>
+        </w:rPr>
+        <w:t xml:space="preserve">, </w:t>
+      </w:r>
+      <w:r>
+        <w:rPr>
+          <w:rFonts w:ascii="Times New Roman" w:hAnsi="Times New Roman" w:cs="Times New Roman"/>
+          <w:color w:val="000000"/>
+        </w:rPr>
+        <w:t xml:space="preserve">Gilleanes T.A </w:t>
+      </w:r>
+      <w:r>
+        <w:rPr>
+          <w:rFonts w:ascii="Times New Roman" w:hAnsi="Times New Roman" w:cs="Times New Roman"/>
+          <w:color w:val="000000"/>
+        </w:rPr>
+        <w:t>. </w:t>
+      </w:r>
+      <w:r>
+        <w:rPr>
+          <w:rFonts w:ascii="Times New Roman" w:hAnsi="Times New Roman" w:cs="Times New Roman"/>
+          <w:i/>
+          <w:iCs/>
+          <w:color w:val="000000"/>
+        </w:rPr>
+        <w:t>UML – Uma Abordagem prática</w:t>
+      </w:r>
+      <w:r>
+        <w:rPr>
+          <w:rFonts w:ascii="Times New Roman" w:hAnsi="Times New Roman" w:cs="Times New Roman"/>
+          <w:i/>
+          <w:iCs/>
+          <w:color w:val="000000"/>
+        </w:rPr>
+        <w:t>. </w:t>
+      </w:r>
+      <w:r>
+        <w:rPr>
+          <w:rFonts w:ascii="Times New Roman" w:hAnsi="Times New Roman" w:cs="Times New Roman"/>
+          <w:color w:val="000000"/>
+        </w:rPr>
+        <w:t xml:space="preserve">3ª ed. São Paulo, Editora </w:t>
+      </w:r>
+      <w:r>
+        <w:rPr>
+          <w:rFonts w:ascii="Times New Roman" w:hAnsi="Times New Roman" w:cs="Times New Roman"/>
+          <w:color w:val="000000"/>
+        </w:rPr>
+        <w:t>Novatec</w:t>
+      </w:r>
+      <w:r>
+        <w:rPr>
+          <w:rFonts w:ascii="Times New Roman" w:hAnsi="Times New Roman" w:cs="Times New Roman"/>
+          <w:color w:val="000000"/>
+        </w:rPr>
+        <w:t>, 20</w:t>
+      </w:r>
+      <w:r>
+        <w:rPr>
+          <w:rFonts w:ascii="Times New Roman" w:hAnsi="Times New Roman" w:cs="Times New Roman"/>
+          <w:color w:val="000000"/>
+        </w:rPr>
+        <w:t>18</w:t>
+      </w:r>
+      <w:r>
+        <w:rPr>
+          <w:rFonts w:ascii="Times New Roman" w:hAnsi="Times New Roman" w:cs="Times New Roman"/>
+          <w:color w:val="000000"/>
+        </w:rPr>
+        <w:t>.</w:t>
+      </w:r>
     </w:p>
     <w:p>
       <w:pPr>
@@ -5563,25 +6090,15 @@
       <w:pPr>
         <w:pStyle w:val="Corpodetexto"/>
         <w:spacing w:line="360" w:lineRule="auto"/>
-        <w:rPr>
-          <w:rFonts w:ascii="Times New Roman" w:hAnsi="Times New Roman" w:cs="Times New Roman"/>
-        </w:rPr>
-      </w:pPr>
-    </w:p>
-    <w:p>
-      <w:pPr>
-        <w:pStyle w:val="Corpodetexto"/>
-        <w:spacing w:line="360" w:lineRule="auto"/>
-        <w:jc w:val="center"/>
-        <w:rPr>
-          <w:rFonts w:ascii="Times New Roman" w:hAnsi="Times New Roman" w:cs="Times New Roman"/>
-        </w:rPr>
-      </w:pPr>
-      <w:r>
-        <w:rPr>
-          <w:rFonts w:ascii="Times New Roman" w:hAnsi="Times New Roman" w:cs="Times New Roman"/>
-        </w:rPr>
-        <w:lastRenderedPageBreak/>
+        <w:jc w:val="center"/>
+        <w:rPr>
+          <w:rFonts w:ascii="Times New Roman" w:hAnsi="Times New Roman" w:cs="Times New Roman"/>
+        </w:rPr>
+      </w:pPr>
+      <w:r>
+        <w:rPr>
+          <w:rFonts w:ascii="Times New Roman" w:hAnsi="Times New Roman" w:cs="Times New Roman"/>
+        </w:rPr>
         <w:t>APÊNDICES</w:t>
       </w:r>
     </w:p>
@@ -5629,7 +6146,7 @@
                     <pic:cNvPicPr/>
                   </pic:nvPicPr>
                   <pic:blipFill>
-                    <a:blip r:embed="rId7">
+                    <a:blip r:embed="rId8">
                       <a:extLst>
                         <a:ext uri="{28A0092B-C50C-407E-A947-70E740481C1C}">
                           <a14:useLocalDpi xmlns:a14="http://schemas.microsoft.com/office/drawing/2010/main" val="0"/>
@@ -7281,7 +7798,7 @@
 </file>
 
 <file path=customXml/itemProps1.xml><?xml version="1.0" encoding="utf-8"?>
-<ds:datastoreItem xmlns:ds="http://schemas.openxmlformats.org/officeDocument/2006/customXml" ds:itemID="{C9C26DBA-0A46-464E-851C-8C4B5355EAE5}">
+<ds:datastoreItem xmlns:ds="http://schemas.openxmlformats.org/officeDocument/2006/customXml" ds:itemID="{D03A421C-2CC1-487C-BCCB-1C8EA07D690B}">
   <ds:schemaRefs>
     <ds:schemaRef ds:uri="http://schemas.openxmlformats.org/officeDocument/2006/bibliography"/>
   </ds:schemaRefs>

</xml_diff>

<commit_message>
Adição de casos de uso
</commit_message>
<xml_diff>
--- a/documentacao/TCC.docx
+++ b/documentacao/TCC.docx
@@ -449,11 +449,113 @@
           <w:b/>
         </w:rPr>
       </w:pPr>
-      <w:r>
+    </w:p>
+    <w:p>
+      <w:pPr>
+        <w:spacing w:line="360" w:lineRule="auto"/>
+        <w:jc w:val="center"/>
         <w:rPr>
           <w:rFonts w:ascii="Times New Roman" w:hAnsi="Times New Roman" w:cs="Times New Roman"/>
           <w:b/>
         </w:rPr>
+      </w:pPr>
+    </w:p>
+    <w:p>
+      <w:pPr>
+        <w:spacing w:line="360" w:lineRule="auto"/>
+        <w:jc w:val="center"/>
+        <w:rPr>
+          <w:rFonts w:ascii="Times New Roman" w:hAnsi="Times New Roman" w:cs="Times New Roman"/>
+          <w:b/>
+        </w:rPr>
+      </w:pPr>
+    </w:p>
+    <w:p>
+      <w:pPr>
+        <w:spacing w:line="360" w:lineRule="auto"/>
+        <w:jc w:val="center"/>
+        <w:rPr>
+          <w:rFonts w:ascii="Times New Roman" w:hAnsi="Times New Roman" w:cs="Times New Roman"/>
+          <w:b/>
+        </w:rPr>
+      </w:pPr>
+    </w:p>
+    <w:p>
+      <w:pPr>
+        <w:spacing w:line="360" w:lineRule="auto"/>
+        <w:jc w:val="center"/>
+        <w:rPr>
+          <w:rFonts w:ascii="Times New Roman" w:hAnsi="Times New Roman" w:cs="Times New Roman"/>
+          <w:b/>
+        </w:rPr>
+      </w:pPr>
+    </w:p>
+    <w:p>
+      <w:pPr>
+        <w:spacing w:line="360" w:lineRule="auto"/>
+        <w:jc w:val="center"/>
+        <w:rPr>
+          <w:rFonts w:ascii="Times New Roman" w:hAnsi="Times New Roman" w:cs="Times New Roman"/>
+          <w:b/>
+        </w:rPr>
+      </w:pPr>
+    </w:p>
+    <w:p>
+      <w:pPr>
+        <w:spacing w:line="360" w:lineRule="auto"/>
+        <w:jc w:val="center"/>
+        <w:rPr>
+          <w:rFonts w:ascii="Times New Roman" w:hAnsi="Times New Roman" w:cs="Times New Roman"/>
+          <w:b/>
+        </w:rPr>
+      </w:pPr>
+    </w:p>
+    <w:p>
+      <w:pPr>
+        <w:spacing w:line="360" w:lineRule="auto"/>
+        <w:jc w:val="center"/>
+        <w:rPr>
+          <w:rFonts w:ascii="Times New Roman" w:hAnsi="Times New Roman" w:cs="Times New Roman"/>
+          <w:b/>
+        </w:rPr>
+      </w:pPr>
+    </w:p>
+    <w:p>
+      <w:pPr>
+        <w:spacing w:line="360" w:lineRule="auto"/>
+        <w:jc w:val="center"/>
+        <w:rPr>
+          <w:rFonts w:ascii="Times New Roman" w:hAnsi="Times New Roman" w:cs="Times New Roman"/>
+          <w:b/>
+        </w:rPr>
+      </w:pPr>
+    </w:p>
+    <w:p>
+      <w:pPr>
+        <w:spacing w:line="360" w:lineRule="auto"/>
+        <w:jc w:val="center"/>
+        <w:rPr>
+          <w:rFonts w:ascii="Times New Roman" w:hAnsi="Times New Roman" w:cs="Times New Roman"/>
+          <w:b/>
+        </w:rPr>
+      </w:pPr>
+    </w:p>
+    <w:p>
+      <w:pPr>
+        <w:spacing w:line="360" w:lineRule="auto"/>
+        <w:jc w:val="center"/>
+        <w:rPr>
+          <w:rFonts w:ascii="Times New Roman" w:hAnsi="Times New Roman" w:cs="Times New Roman"/>
+          <w:b/>
+          <w:bCs/>
+        </w:rPr>
+      </w:pPr>
+      <w:r>
+        <w:rPr>
+          <w:rFonts w:ascii="Times New Roman" w:hAnsi="Times New Roman" w:cs="Times New Roman"/>
+          <w:b/>
+          <w:bCs/>
+        </w:rPr>
         <w:t>Luiz Fernando Dias Santos</w:t>
       </w:r>
     </w:p>
@@ -463,6 +565,8 @@
         <w:jc w:val="center"/>
         <w:rPr>
           <w:rFonts w:ascii="Times New Roman" w:hAnsi="Times New Roman" w:cs="Times New Roman"/>
+          <w:b/>
+          <w:bCs/>
         </w:rPr>
       </w:pPr>
     </w:p>
@@ -472,6 +576,8 @@
         <w:jc w:val="center"/>
         <w:rPr>
           <w:rFonts w:ascii="Times New Roman" w:hAnsi="Times New Roman" w:cs="Times New Roman"/>
+          <w:b/>
+          <w:bCs/>
         </w:rPr>
       </w:pPr>
     </w:p>
@@ -481,6 +587,8 @@
         <w:jc w:val="center"/>
         <w:rPr>
           <w:rFonts w:ascii="Times New Roman" w:hAnsi="Times New Roman" w:cs="Times New Roman"/>
+          <w:b/>
+          <w:bCs/>
         </w:rPr>
       </w:pPr>
     </w:p>
@@ -490,6 +598,8 @@
         <w:jc w:val="center"/>
         <w:rPr>
           <w:rFonts w:ascii="Times New Roman" w:hAnsi="Times New Roman" w:cs="Times New Roman"/>
+          <w:b/>
+          <w:bCs/>
         </w:rPr>
       </w:pPr>
     </w:p>
@@ -499,137 +609,18 @@
         <w:jc w:val="center"/>
         <w:rPr>
           <w:rFonts w:ascii="Times New Roman" w:hAnsi="Times New Roman" w:cs="Times New Roman"/>
-        </w:rPr>
-      </w:pPr>
-    </w:p>
-    <w:p>
-      <w:pPr>
-        <w:spacing w:line="360" w:lineRule="auto"/>
-        <w:jc w:val="center"/>
-        <w:rPr>
-          <w:rFonts w:ascii="Times New Roman" w:hAnsi="Times New Roman" w:cs="Times New Roman"/>
-        </w:rPr>
-      </w:pPr>
-    </w:p>
-    <w:p>
-      <w:pPr>
-        <w:spacing w:line="360" w:lineRule="auto"/>
-        <w:jc w:val="center"/>
-        <w:rPr>
-          <w:rFonts w:ascii="Times New Roman" w:hAnsi="Times New Roman" w:cs="Times New Roman"/>
-        </w:rPr>
-      </w:pPr>
-    </w:p>
-    <w:p>
-      <w:pPr>
-        <w:spacing w:line="360" w:lineRule="auto"/>
-        <w:jc w:val="center"/>
-        <w:rPr>
-          <w:rFonts w:ascii="Times New Roman" w:hAnsi="Times New Roman" w:cs="Times New Roman"/>
-        </w:rPr>
-      </w:pPr>
-    </w:p>
-    <w:p>
-      <w:pPr>
-        <w:spacing w:line="360" w:lineRule="auto"/>
-        <w:jc w:val="center"/>
-        <w:rPr>
-          <w:rFonts w:ascii="Times New Roman" w:hAnsi="Times New Roman" w:cs="Times New Roman"/>
-        </w:rPr>
-      </w:pPr>
-    </w:p>
-    <w:p>
-      <w:pPr>
-        <w:spacing w:line="360" w:lineRule="auto"/>
-        <w:jc w:val="center"/>
-        <w:rPr>
-          <w:rFonts w:ascii="Times New Roman" w:hAnsi="Times New Roman" w:cs="Times New Roman"/>
-        </w:rPr>
-      </w:pPr>
-    </w:p>
-    <w:p>
-      <w:pPr>
-        <w:spacing w:line="360" w:lineRule="auto"/>
-        <w:jc w:val="center"/>
-        <w:rPr>
-          <w:rFonts w:ascii="Times New Roman" w:hAnsi="Times New Roman" w:cs="Times New Roman"/>
-        </w:rPr>
-      </w:pPr>
-    </w:p>
-    <w:p>
-      <w:pPr>
-        <w:spacing w:line="360" w:lineRule="auto"/>
-        <w:jc w:val="center"/>
-        <w:rPr>
-          <w:rFonts w:ascii="Times New Roman" w:hAnsi="Times New Roman" w:cs="Times New Roman"/>
-        </w:rPr>
-      </w:pPr>
-    </w:p>
-    <w:p>
-      <w:pPr>
-        <w:spacing w:line="360" w:lineRule="auto"/>
-        <w:jc w:val="center"/>
-        <w:rPr>
-          <w:rFonts w:ascii="Times New Roman" w:hAnsi="Times New Roman" w:cs="Times New Roman"/>
-        </w:rPr>
-      </w:pPr>
-    </w:p>
-    <w:p>
-      <w:pPr>
-        <w:spacing w:line="360" w:lineRule="auto"/>
-        <w:jc w:val="center"/>
-        <w:rPr>
-          <w:rFonts w:ascii="Times New Roman" w:hAnsi="Times New Roman" w:cs="Times New Roman"/>
           <w:b/>
-        </w:rPr>
-      </w:pPr>
-    </w:p>
-    <w:p>
-      <w:pPr>
-        <w:spacing w:line="360" w:lineRule="auto"/>
-        <w:jc w:val="center"/>
+          <w:bCs/>
+        </w:rPr>
+      </w:pPr>
+      <w:r>
         <w:rPr>
           <w:rFonts w:ascii="Times New Roman" w:hAnsi="Times New Roman" w:cs="Times New Roman"/>
           <w:b/>
-        </w:rPr>
-      </w:pPr>
-    </w:p>
-    <w:p>
-      <w:pPr>
-        <w:spacing w:line="360" w:lineRule="auto"/>
-        <w:jc w:val="center"/>
-        <w:rPr>
-          <w:rFonts w:ascii="Times New Roman" w:hAnsi="Times New Roman" w:cs="Times New Roman"/>
-          <w:b/>
-        </w:rPr>
-      </w:pPr>
-    </w:p>
-    <w:p>
-      <w:pPr>
-        <w:spacing w:line="360" w:lineRule="auto"/>
-        <w:jc w:val="center"/>
-        <w:rPr>
-          <w:rFonts w:ascii="Times New Roman" w:hAnsi="Times New Roman" w:cs="Times New Roman"/>
-          <w:b/>
-        </w:rPr>
-      </w:pPr>
-      <w:r>
-        <w:rPr>
-          <w:rFonts w:ascii="Times New Roman" w:hAnsi="Times New Roman" w:cs="Times New Roman"/>
-          <w:b/>
+          <w:bCs/>
         </w:rPr>
         <w:t>SISTEMA DE GESTÃO E CONTROLE DE INFORMAÇÕES AMBIENTAIS</w:t>
       </w:r>
-    </w:p>
-    <w:p>
-      <w:pPr>
-        <w:spacing w:line="360" w:lineRule="auto"/>
-        <w:jc w:val="center"/>
-        <w:rPr>
-          <w:rFonts w:ascii="Times New Roman" w:hAnsi="Times New Roman" w:cs="Times New Roman"/>
-          <w:u w:val="single"/>
-        </w:rPr>
-      </w:pPr>
     </w:p>
     <w:p>
       <w:pPr>
@@ -720,17 +711,51 @@
                     </w:rPr>
                   </w:pPr>
                   <w:r>
-                    <w:t xml:space="preserve">Orientador: Prof. </w:t>
+                    <w:t xml:space="preserve">Orientador: Prof. Dr. Pedro </w:t>
                   </w:r>
+                  <w:proofErr w:type="spellStart"/>
+                  <w:proofErr w:type="gramStart"/>
                   <w:r>
-                    <w:t>Dr. Pedro A.Oliveira</w:t>
+                    <w:t>A.Oliveira</w:t>
                   </w:r>
+                  <w:proofErr w:type="spellEnd"/>
+                  <w:proofErr w:type="gramEnd"/>
                 </w:p>
               </w:txbxContent>
             </v:textbox>
           </v:shape>
         </w:pict>
       </w:r>
+    </w:p>
+    <w:p>
+      <w:pPr>
+        <w:spacing w:line="360" w:lineRule="auto"/>
+        <w:jc w:val="center"/>
+        <w:rPr>
+          <w:rFonts w:ascii="Times New Roman" w:hAnsi="Times New Roman" w:cs="Times New Roman"/>
+          <w:u w:val="single"/>
+        </w:rPr>
+      </w:pPr>
+    </w:p>
+    <w:p>
+      <w:pPr>
+        <w:spacing w:line="360" w:lineRule="auto"/>
+        <w:jc w:val="center"/>
+        <w:rPr>
+          <w:rFonts w:ascii="Times New Roman" w:hAnsi="Times New Roman" w:cs="Times New Roman"/>
+          <w:u w:val="single"/>
+        </w:rPr>
+      </w:pPr>
+    </w:p>
+    <w:p>
+      <w:pPr>
+        <w:spacing w:line="360" w:lineRule="auto"/>
+        <w:jc w:val="center"/>
+        <w:rPr>
+          <w:rFonts w:ascii="Times New Roman" w:hAnsi="Times New Roman" w:cs="Times New Roman"/>
+          <w:u w:val="single"/>
+        </w:rPr>
+      </w:pPr>
     </w:p>
     <w:p>
       <w:pPr>
@@ -1620,7 +1645,7 @@
             </w:rPr>
             <w:fldChar w:fldCharType="separate"/>
           </w:r>
-          <w:hyperlink w:anchor="_Toc38224014" w:history="1">
+          <w:hyperlink w:anchor="_Toc38312188" w:history="1">
             <w:r>
               <w:rPr>
                 <w:rStyle w:val="Hyperlink"/>
@@ -1643,7 +1668,7 @@
               <w:rPr>
                 <w:webHidden/>
               </w:rPr>
-              <w:instrText xml:space="preserve"> PAGEREF _Toc38224014 \h </w:instrText>
+              <w:instrText xml:space="preserve"> PAGEREF _Toc38312188 \h </w:instrText>
             </w:r>
             <w:r>
               <w:rPr>
@@ -1652,6 +1677,7 @@
             </w:r>
             <w:r>
               <w:rPr>
+                <w:rFonts w:hint="eastAsia"/>
                 <w:webHidden/>
               </w:rPr>
               <w:fldChar w:fldCharType="separate"/>
@@ -1682,7 +1708,7 @@
               <w:lang w:eastAsia="pt-BR" w:bidi="ar-SA"/>
             </w:rPr>
           </w:pPr>
-          <w:hyperlink w:anchor="_Toc38224015" w:history="1">
+          <w:hyperlink w:anchor="_Toc38312189" w:history="1">
             <w:r>
               <w:rPr>
                 <w:rStyle w:val="Hyperlink"/>
@@ -1708,7 +1734,7 @@
               <w:rPr>
                 <w:webHidden/>
               </w:rPr>
-              <w:instrText xml:space="preserve"> PAGEREF _Toc38224015 \h </w:instrText>
+              <w:instrText xml:space="preserve"> PAGEREF _Toc38312189 \h </w:instrText>
             </w:r>
             <w:r>
               <w:rPr>
@@ -1717,6 +1743,7 @@
             </w:r>
             <w:r>
               <w:rPr>
+                <w:rFonts w:hint="eastAsia"/>
                 <w:webHidden/>
               </w:rPr>
               <w:fldChar w:fldCharType="separate"/>
@@ -1747,7 +1774,7 @@
               <w:lang w:eastAsia="pt-BR" w:bidi="ar-SA"/>
             </w:rPr>
           </w:pPr>
-          <w:hyperlink w:anchor="_Toc38224016" w:history="1">
+          <w:hyperlink w:anchor="_Toc38312190" w:history="1">
             <w:r>
               <w:rPr>
                 <w:rStyle w:val="Hyperlink"/>
@@ -1770,7 +1797,7 @@
               <w:rPr>
                 <w:webHidden/>
               </w:rPr>
-              <w:instrText xml:space="preserve"> PAGEREF _Toc38224016 \h </w:instrText>
+              <w:instrText xml:space="preserve"> PAGEREF _Toc38312190 \h </w:instrText>
             </w:r>
             <w:r>
               <w:rPr>
@@ -1779,6 +1806,7 @@
             </w:r>
             <w:r>
               <w:rPr>
+                <w:rFonts w:hint="eastAsia"/>
                 <w:webHidden/>
               </w:rPr>
               <w:fldChar w:fldCharType="separate"/>
@@ -1809,7 +1837,7 @@
               <w:lang w:eastAsia="pt-BR" w:bidi="ar-SA"/>
             </w:rPr>
           </w:pPr>
-          <w:hyperlink w:anchor="_Toc38224017" w:history="1">
+          <w:hyperlink w:anchor="_Toc38312191" w:history="1">
             <w:r>
               <w:rPr>
                 <w:rStyle w:val="Hyperlink"/>
@@ -1846,7 +1874,7 @@
               <w:rPr>
                 <w:webHidden/>
               </w:rPr>
-              <w:instrText xml:space="preserve"> PAGEREF _Toc38224017 \h </w:instrText>
+              <w:instrText xml:space="preserve"> PAGEREF _Toc38312191 \h </w:instrText>
             </w:r>
             <w:r>
               <w:rPr>
@@ -1855,6 +1883,7 @@
             </w:r>
             <w:r>
               <w:rPr>
+                <w:rFonts w:hint="eastAsia"/>
                 <w:webHidden/>
               </w:rPr>
               <w:fldChar w:fldCharType="separate"/>
@@ -1885,7 +1914,7 @@
               <w:lang w:eastAsia="pt-BR" w:bidi="ar-SA"/>
             </w:rPr>
           </w:pPr>
-          <w:hyperlink w:anchor="_Toc38224018" w:history="1">
+          <w:hyperlink w:anchor="_Toc38312192" w:history="1">
             <w:r>
               <w:rPr>
                 <w:rStyle w:val="Hyperlink"/>
@@ -1911,7 +1940,7 @@
               <w:rPr>
                 <w:webHidden/>
               </w:rPr>
-              <w:instrText xml:space="preserve"> PAGEREF _Toc38224018 \h </w:instrText>
+              <w:instrText xml:space="preserve"> PAGEREF _Toc38312192 \h </w:instrText>
             </w:r>
             <w:r>
               <w:rPr>
@@ -1920,6 +1949,7 @@
             </w:r>
             <w:r>
               <w:rPr>
+                <w:rFonts w:hint="eastAsia"/>
                 <w:webHidden/>
               </w:rPr>
               <w:fldChar w:fldCharType="separate"/>
@@ -1950,7 +1980,7 @@
               <w:lang w:eastAsia="pt-BR" w:bidi="ar-SA"/>
             </w:rPr>
           </w:pPr>
-          <w:hyperlink w:anchor="_Toc38224019" w:history="1">
+          <w:hyperlink w:anchor="_Toc38312193" w:history="1">
             <w:r>
               <w:rPr>
                 <w:rStyle w:val="Hyperlink"/>
@@ -1973,7 +2003,7 @@
               <w:rPr>
                 <w:webHidden/>
               </w:rPr>
-              <w:instrText xml:space="preserve"> PAGEREF _Toc38224019 \h </w:instrText>
+              <w:instrText xml:space="preserve"> PAGEREF _Toc38312193 \h </w:instrText>
             </w:r>
             <w:r>
               <w:rPr>
@@ -1982,6 +2012,7 @@
             </w:r>
             <w:r>
               <w:rPr>
+                <w:rFonts w:hint="eastAsia"/>
                 <w:webHidden/>
               </w:rPr>
               <w:fldChar w:fldCharType="separate"/>
@@ -2012,7 +2043,7 @@
               <w:lang w:eastAsia="pt-BR" w:bidi="ar-SA"/>
             </w:rPr>
           </w:pPr>
-          <w:hyperlink w:anchor="_Toc38224020" w:history="1">
+          <w:hyperlink w:anchor="_Toc38312194" w:history="1">
             <w:r>
               <w:rPr>
                 <w:rStyle w:val="Hyperlink"/>
@@ -2035,7 +2066,7 @@
               <w:rPr>
                 <w:webHidden/>
               </w:rPr>
-              <w:instrText xml:space="preserve"> PAGEREF _Toc38224020 \h </w:instrText>
+              <w:instrText xml:space="preserve"> PAGEREF _Toc38312194 \h </w:instrText>
             </w:r>
             <w:r>
               <w:rPr>
@@ -2044,6 +2075,7 @@
             </w:r>
             <w:r>
               <w:rPr>
+                <w:rFonts w:hint="eastAsia"/>
                 <w:webHidden/>
               </w:rPr>
               <w:fldChar w:fldCharType="separate"/>
@@ -2074,7 +2106,7 @@
               <w:lang w:eastAsia="pt-BR" w:bidi="ar-SA"/>
             </w:rPr>
           </w:pPr>
-          <w:hyperlink w:anchor="_Toc38224021" w:history="1">
+          <w:hyperlink w:anchor="_Toc38312195" w:history="1">
             <w:r>
               <w:rPr>
                 <w:rStyle w:val="Hyperlink"/>
@@ -2097,25 +2129,26 @@
               <w:rPr>
                 <w:webHidden/>
               </w:rPr>
-              <w:instrText xml:space="preserve"> PAGEREF _Toc38224021 \h </w:instrText>
+              <w:instrText xml:space="preserve"> PAGEREF _Toc38312195 \h </w:instrText>
             </w:r>
             <w:r>
               <w:rPr>
                 <w:webHidden/>
               </w:rPr>
-            </w:r>
-            <w:r>
-              <w:rPr>
-                <w:webHidden/>
-              </w:rPr>
-              <w:fldChar w:fldCharType="separate"/>
             </w:r>
             <w:r>
               <w:rPr>
                 <w:rFonts w:hint="eastAsia"/>
                 <w:webHidden/>
               </w:rPr>
-              <w:t>9</w:t>
+              <w:fldChar w:fldCharType="separate"/>
+            </w:r>
+            <w:r>
+              <w:rPr>
+                <w:rFonts w:hint="eastAsia"/>
+                <w:webHidden/>
+              </w:rPr>
+              <w:t>11</w:t>
             </w:r>
             <w:r>
               <w:rPr>
@@ -2136,7 +2169,7 @@
               <w:lang w:eastAsia="pt-BR" w:bidi="ar-SA"/>
             </w:rPr>
           </w:pPr>
-          <w:hyperlink w:anchor="_Toc38224022" w:history="1">
+          <w:hyperlink w:anchor="_Toc38312196" w:history="1">
             <w:r>
               <w:rPr>
                 <w:rStyle w:val="Hyperlink"/>
@@ -2159,25 +2192,26 @@
               <w:rPr>
                 <w:webHidden/>
               </w:rPr>
-              <w:instrText xml:space="preserve"> PAGEREF _Toc38224022 \h </w:instrText>
+              <w:instrText xml:space="preserve"> PAGEREF _Toc38312196 \h </w:instrText>
             </w:r>
             <w:r>
               <w:rPr>
                 <w:webHidden/>
               </w:rPr>
-            </w:r>
-            <w:r>
-              <w:rPr>
-                <w:webHidden/>
-              </w:rPr>
-              <w:fldChar w:fldCharType="separate"/>
             </w:r>
             <w:r>
               <w:rPr>
                 <w:rFonts w:hint="eastAsia"/>
                 <w:webHidden/>
               </w:rPr>
-              <w:t>9</w:t>
+              <w:fldChar w:fldCharType="separate"/>
+            </w:r>
+            <w:r>
+              <w:rPr>
+                <w:rFonts w:hint="eastAsia"/>
+                <w:webHidden/>
+              </w:rPr>
+              <w:t>12</w:t>
             </w:r>
             <w:r>
               <w:rPr>
@@ -2198,12 +2232,10 @@
               <w:lang w:eastAsia="pt-BR" w:bidi="ar-SA"/>
             </w:rPr>
           </w:pPr>
-          <w:hyperlink w:anchor="_Toc38224023" w:history="1">
+          <w:hyperlink w:anchor="_Toc38312197" w:history="1">
             <w:r>
               <w:rPr>
                 <w:rStyle w:val="Hyperlink"/>
-                <w:b/>
-                <w:bCs/>
               </w:rPr>
               <w:t>4.Modelagem e Projeto Arquitetural</w:t>
             </w:r>
@@ -2223,25 +2255,26 @@
               <w:rPr>
                 <w:webHidden/>
               </w:rPr>
-              <w:instrText xml:space="preserve"> PAGEREF _Toc38224023 \h </w:instrText>
+              <w:instrText xml:space="preserve"> PAGEREF _Toc38312197 \h </w:instrText>
             </w:r>
             <w:r>
               <w:rPr>
                 <w:webHidden/>
               </w:rPr>
-            </w:r>
-            <w:r>
-              <w:rPr>
-                <w:webHidden/>
-              </w:rPr>
-              <w:fldChar w:fldCharType="separate"/>
             </w:r>
             <w:r>
               <w:rPr>
                 <w:rFonts w:hint="eastAsia"/>
                 <w:webHidden/>
               </w:rPr>
-              <w:t>10</w:t>
+              <w:fldChar w:fldCharType="separate"/>
+            </w:r>
+            <w:r>
+              <w:rPr>
+                <w:rFonts w:hint="eastAsia"/>
+                <w:webHidden/>
+              </w:rPr>
+              <w:t>13</w:t>
             </w:r>
             <w:r>
               <w:rPr>
@@ -2262,7 +2295,7 @@
               <w:lang w:eastAsia="pt-BR" w:bidi="ar-SA"/>
             </w:rPr>
           </w:pPr>
-          <w:hyperlink w:anchor="_Toc38224024" w:history="1">
+          <w:hyperlink w:anchor="_Toc38312198" w:history="1">
             <w:r>
               <w:rPr>
                 <w:rStyle w:val="Hyperlink"/>
@@ -2285,25 +2318,26 @@
               <w:rPr>
                 <w:webHidden/>
               </w:rPr>
-              <w:instrText xml:space="preserve"> PAGEREF _Toc38224024 \h </w:instrText>
+              <w:instrText xml:space="preserve"> PAGEREF _Toc38312198 \h </w:instrText>
             </w:r>
             <w:r>
               <w:rPr>
                 <w:webHidden/>
               </w:rPr>
-            </w:r>
-            <w:r>
-              <w:rPr>
-                <w:webHidden/>
-              </w:rPr>
-              <w:fldChar w:fldCharType="separate"/>
             </w:r>
             <w:r>
               <w:rPr>
                 <w:rFonts w:hint="eastAsia"/>
                 <w:webHidden/>
               </w:rPr>
-              <w:t>10</w:t>
+              <w:fldChar w:fldCharType="separate"/>
+            </w:r>
+            <w:r>
+              <w:rPr>
+                <w:rFonts w:hint="eastAsia"/>
+                <w:webHidden/>
+              </w:rPr>
+              <w:t>13</w:t>
             </w:r>
             <w:r>
               <w:rPr>
@@ -2324,12 +2358,12 @@
               <w:lang w:eastAsia="pt-BR" w:bidi="ar-SA"/>
             </w:rPr>
           </w:pPr>
-          <w:hyperlink w:anchor="_Toc38224025" w:history="1">
+          <w:hyperlink w:anchor="_Toc38312199" w:history="1">
             <w:r>
               <w:rPr>
                 <w:rStyle w:val="Hyperlink"/>
               </w:rPr>
-              <w:t>4.4 Modelo de Implantação</w:t>
+              <w:t>4.2 Descrição resumida dos casos de Uso</w:t>
             </w:r>
             <w:r>
               <w:rPr>
@@ -2347,108 +2381,29 @@
               <w:rPr>
                 <w:webHidden/>
               </w:rPr>
-              <w:instrText xml:space="preserve"> PAGEREF _Toc38224025 \h </w:instrText>
+              <w:instrText xml:space="preserve"> PAGEREF _Toc38312199 \h </w:instrText>
             </w:r>
             <w:r>
               <w:rPr>
                 <w:webHidden/>
               </w:rPr>
-            </w:r>
-            <w:r>
-              <w:rPr>
-                <w:webHidden/>
-              </w:rPr>
-              <w:fldChar w:fldCharType="separate"/>
             </w:r>
             <w:r>
               <w:rPr>
                 <w:rFonts w:hint="eastAsia"/>
                 <w:webHidden/>
               </w:rPr>
-              <w:t>11</w:t>
-            </w:r>
-            <w:r>
-              <w:rPr>
+              <w:fldChar w:fldCharType="separate"/>
+            </w:r>
+            <w:r>
+              <w:rPr>
+                <w:rFonts w:hint="eastAsia"/>
                 <w:webHidden/>
               </w:rPr>
-              <w:fldChar w:fldCharType="end"/>
-            </w:r>
-          </w:hyperlink>
-        </w:p>
-        <w:p>
-          <w:pPr>
-            <w:pStyle w:val="Sumrio1"/>
-            <w:rPr>
-              <w:rFonts w:asciiTheme="minorHAnsi" w:eastAsiaTheme="minorEastAsia" w:hAnsiTheme="minorHAnsi" w:cstheme="minorBidi"/>
-              <w:b/>
-              <w:bCs/>
-              <w:kern w:val="0"/>
-              <w:sz w:val="22"/>
-              <w:szCs w:val="22"/>
-              <w:lang w:eastAsia="pt-BR" w:bidi="ar-SA"/>
-            </w:rPr>
-          </w:pPr>
-          <w:hyperlink w:anchor="_Toc38224026" w:history="1">
-            <w:r>
-              <w:rPr>
-                <w:rStyle w:val="Hyperlink"/>
-                <w:b/>
-                <w:bCs/>
-              </w:rPr>
-              <w:t>7. Conclusão</w:t>
-            </w:r>
-            <w:r>
-              <w:rPr>
-                <w:b/>
-                <w:bCs/>
-                <w:webHidden/>
-              </w:rPr>
-              <w:tab/>
-            </w:r>
-            <w:r>
-              <w:rPr>
-                <w:b/>
-                <w:bCs/>
-                <w:webHidden/>
-              </w:rPr>
-              <w:fldChar w:fldCharType="begin"/>
-            </w:r>
-            <w:r>
-              <w:rPr>
-                <w:b/>
-                <w:bCs/>
-                <w:webHidden/>
-              </w:rPr>
-              <w:instrText xml:space="preserve"> PAGEREF _Toc38224026 \h </w:instrText>
-            </w:r>
-            <w:r>
-              <w:rPr>
-                <w:b/>
-                <w:bCs/>
-                <w:webHidden/>
-              </w:rPr>
-            </w:r>
-            <w:r>
-              <w:rPr>
-                <w:b/>
-                <w:bCs/>
-                <w:webHidden/>
-              </w:rPr>
-              <w:fldChar w:fldCharType="separate"/>
-            </w:r>
-            <w:r>
-              <w:rPr>
-                <w:rFonts w:hint="eastAsia"/>
-                <w:b/>
-                <w:bCs/>
-                <w:webHidden/>
-              </w:rPr>
-              <w:t>12</w:t>
-            </w:r>
-            <w:r>
-              <w:rPr>
-                <w:b/>
-                <w:bCs/>
+              <w:t>13</w:t>
+            </w:r>
+            <w:r>
+              <w:rPr>
                 <w:webHidden/>
               </w:rPr>
               <w:fldChar w:fldCharType="end"/>
@@ -2466,13 +2421,12 @@
               <w:lang w:eastAsia="pt-BR" w:bidi="ar-SA"/>
             </w:rPr>
           </w:pPr>
-          <w:hyperlink w:anchor="_Toc38224027" w:history="1">
+          <w:hyperlink w:anchor="_Toc38312200" w:history="1">
             <w:r>
               <w:rPr>
                 <w:rStyle w:val="Hyperlink"/>
-                <w:rFonts w:ascii="Times New Roman" w:hAnsi="Times New Roman" w:cs="Times New Roman"/>
-              </w:rPr>
-              <w:t>REFERÊNCIAS</w:t>
+              </w:rPr>
+              <w:t>4.4 Modelo de Implantação</w:t>
             </w:r>
             <w:r>
               <w:rPr>
@@ -2490,25 +2444,215 @@
               <w:rPr>
                 <w:webHidden/>
               </w:rPr>
-              <w:instrText xml:space="preserve"> PAGEREF _Toc38224027 \h </w:instrText>
+              <w:instrText xml:space="preserve"> PAGEREF _Toc38312200 \h </w:instrText>
             </w:r>
             <w:r>
               <w:rPr>
                 <w:webHidden/>
               </w:rPr>
-            </w:r>
-            <w:r>
-              <w:rPr>
-                <w:webHidden/>
-              </w:rPr>
-              <w:fldChar w:fldCharType="separate"/>
             </w:r>
             <w:r>
               <w:rPr>
                 <w:rFonts w:hint="eastAsia"/>
                 <w:webHidden/>
               </w:rPr>
-              <w:t>13</w:t>
+              <w:fldChar w:fldCharType="separate"/>
+            </w:r>
+            <w:r>
+              <w:rPr>
+                <w:rFonts w:hint="eastAsia"/>
+                <w:webHidden/>
+              </w:rPr>
+              <w:t>14</w:t>
+            </w:r>
+            <w:r>
+              <w:rPr>
+                <w:webHidden/>
+              </w:rPr>
+              <w:fldChar w:fldCharType="end"/>
+            </w:r>
+          </w:hyperlink>
+        </w:p>
+        <w:p>
+          <w:pPr>
+            <w:pStyle w:val="Sumrio1"/>
+            <w:rPr>
+              <w:rFonts w:asciiTheme="minorHAnsi" w:eastAsiaTheme="minorEastAsia" w:hAnsiTheme="minorHAnsi" w:cstheme="minorBidi"/>
+              <w:kern w:val="0"/>
+              <w:sz w:val="22"/>
+              <w:szCs w:val="22"/>
+              <w:lang w:eastAsia="pt-BR" w:bidi="ar-SA"/>
+            </w:rPr>
+          </w:pPr>
+          <w:hyperlink w:anchor="_Toc38312201" w:history="1">
+            <w:r>
+              <w:rPr>
+                <w:rStyle w:val="Hyperlink"/>
+              </w:rPr>
+              <w:t>7. Conclusão</w:t>
+            </w:r>
+            <w:r>
+              <w:rPr>
+                <w:webHidden/>
+              </w:rPr>
+              <w:tab/>
+            </w:r>
+            <w:r>
+              <w:rPr>
+                <w:webHidden/>
+              </w:rPr>
+              <w:fldChar w:fldCharType="begin"/>
+            </w:r>
+            <w:r>
+              <w:rPr>
+                <w:webHidden/>
+              </w:rPr>
+              <w:instrText xml:space="preserve"> PAGEREF _Toc38312201 \h </w:instrText>
+            </w:r>
+            <w:r>
+              <w:rPr>
+                <w:webHidden/>
+              </w:rPr>
+            </w:r>
+            <w:r>
+              <w:rPr>
+                <w:rFonts w:hint="eastAsia"/>
+                <w:webHidden/>
+              </w:rPr>
+              <w:fldChar w:fldCharType="separate"/>
+            </w:r>
+            <w:r>
+              <w:rPr>
+                <w:rFonts w:hint="eastAsia"/>
+                <w:webHidden/>
+              </w:rPr>
+              <w:t>15</w:t>
+            </w:r>
+            <w:r>
+              <w:rPr>
+                <w:webHidden/>
+              </w:rPr>
+              <w:fldChar w:fldCharType="end"/>
+            </w:r>
+          </w:hyperlink>
+        </w:p>
+        <w:p>
+          <w:pPr>
+            <w:pStyle w:val="Sumrio1"/>
+            <w:rPr>
+              <w:rFonts w:asciiTheme="minorHAnsi" w:eastAsiaTheme="minorEastAsia" w:hAnsiTheme="minorHAnsi" w:cstheme="minorBidi"/>
+              <w:kern w:val="0"/>
+              <w:sz w:val="22"/>
+              <w:szCs w:val="22"/>
+              <w:lang w:eastAsia="pt-BR" w:bidi="ar-SA"/>
+            </w:rPr>
+          </w:pPr>
+          <w:hyperlink w:anchor="_Toc38312202" w:history="1">
+            <w:r>
+              <w:rPr>
+                <w:rStyle w:val="Hyperlink"/>
+              </w:rPr>
+              <w:t>REFERÊNCIAS</w:t>
+            </w:r>
+            <w:r>
+              <w:rPr>
+                <w:webHidden/>
+              </w:rPr>
+              <w:tab/>
+            </w:r>
+            <w:r>
+              <w:rPr>
+                <w:webHidden/>
+              </w:rPr>
+              <w:fldChar w:fldCharType="begin"/>
+            </w:r>
+            <w:r>
+              <w:rPr>
+                <w:webHidden/>
+              </w:rPr>
+              <w:instrText xml:space="preserve"> PAGEREF _Toc38312202 \h </w:instrText>
+            </w:r>
+            <w:r>
+              <w:rPr>
+                <w:webHidden/>
+              </w:rPr>
+            </w:r>
+            <w:r>
+              <w:rPr>
+                <w:rFonts w:hint="eastAsia"/>
+                <w:webHidden/>
+              </w:rPr>
+              <w:fldChar w:fldCharType="separate"/>
+            </w:r>
+            <w:r>
+              <w:rPr>
+                <w:rFonts w:hint="eastAsia"/>
+                <w:webHidden/>
+              </w:rPr>
+              <w:t>16</w:t>
+            </w:r>
+            <w:r>
+              <w:rPr>
+                <w:webHidden/>
+              </w:rPr>
+              <w:fldChar w:fldCharType="end"/>
+            </w:r>
+          </w:hyperlink>
+        </w:p>
+        <w:p>
+          <w:pPr>
+            <w:pStyle w:val="Sumrio1"/>
+            <w:rPr>
+              <w:rFonts w:asciiTheme="minorHAnsi" w:eastAsiaTheme="minorEastAsia" w:hAnsiTheme="minorHAnsi" w:cstheme="minorBidi"/>
+              <w:kern w:val="0"/>
+              <w:sz w:val="22"/>
+              <w:szCs w:val="22"/>
+              <w:lang w:eastAsia="pt-BR" w:bidi="ar-SA"/>
+            </w:rPr>
+          </w:pPr>
+          <w:hyperlink w:anchor="_Toc38312203" w:history="1">
+            <w:r>
+              <w:rPr>
+                <w:rStyle w:val="Hyperlink"/>
+              </w:rPr>
+              <w:t>APÊNDICES</w:t>
+            </w:r>
+            <w:r>
+              <w:rPr>
+                <w:webHidden/>
+              </w:rPr>
+              <w:tab/>
+            </w:r>
+            <w:r>
+              <w:rPr>
+                <w:webHidden/>
+              </w:rPr>
+              <w:fldChar w:fldCharType="begin"/>
+            </w:r>
+            <w:r>
+              <w:rPr>
+                <w:webHidden/>
+              </w:rPr>
+              <w:instrText xml:space="preserve"> PAGEREF _Toc38312203 \h </w:instrText>
+            </w:r>
+            <w:r>
+              <w:rPr>
+                <w:webHidden/>
+              </w:rPr>
+            </w:r>
+            <w:r>
+              <w:rPr>
+                <w:rFonts w:hint="eastAsia"/>
+                <w:webHidden/>
+              </w:rPr>
+              <w:fldChar w:fldCharType="separate"/>
+            </w:r>
+            <w:r>
+              <w:rPr>
+                <w:rFonts w:hint="eastAsia"/>
+                <w:webHidden/>
+              </w:rPr>
+              <w:t>17</w:t>
             </w:r>
             <w:r>
               <w:rPr>
@@ -2698,7 +2842,6 @@
           <w:spacing w:val="0"/>
         </w:rPr>
       </w:pPr>
-      <w:bookmarkStart w:id="0" w:name="_Toc38224014"/>
     </w:p>
     <w:p>
       <w:pPr>
@@ -2712,6 +2855,7 @@
           <w:spacing w:val="0"/>
         </w:rPr>
       </w:pPr>
+      <w:bookmarkStart w:id="0" w:name="_Toc38312188"/>
       <w:r>
         <w:rPr>
           <w:rStyle w:val="TtulodoLivro"/>
@@ -3158,7 +3302,14 @@
         <w:rPr>
           <w:rFonts w:ascii="Times New Roman" w:hAnsi="Times New Roman" w:cs="Times New Roman"/>
         </w:rPr>
-        <w:t xml:space="preserve">, deverá ser acessível de um </w:t>
+        <w:t xml:space="preserve">, deverá ser acessível </w:t>
+      </w:r>
+      <w:r>
+        <w:rPr>
+          <w:rFonts w:ascii="Times New Roman" w:hAnsi="Times New Roman" w:cs="Times New Roman"/>
+        </w:rPr>
+        <w:lastRenderedPageBreak/>
+        <w:t xml:space="preserve">de um </w:t>
       </w:r>
       <w:r>
         <w:rPr>
@@ -3200,14 +3351,7 @@
         <w:rPr>
           <w:rFonts w:ascii="Times New Roman" w:hAnsi="Times New Roman" w:cs="Times New Roman"/>
         </w:rPr>
-        <w:t xml:space="preserve"> por exemplo, através de um </w:t>
-      </w:r>
-      <w:r>
-        <w:rPr>
-          <w:rFonts w:ascii="Times New Roman" w:hAnsi="Times New Roman" w:cs="Times New Roman"/>
-        </w:rPr>
-        <w:lastRenderedPageBreak/>
-        <w:t>framework moderno e responsivo</w:t>
+        <w:t xml:space="preserve"> por exemplo, através de um framework moderno e responsivo</w:t>
       </w:r>
       <w:r>
         <w:rPr>
@@ -3311,7 +3455,7 @@
           <w:szCs w:val="24"/>
         </w:rPr>
       </w:pPr>
-      <w:bookmarkStart w:id="1" w:name="_Toc38224015"/>
+      <w:bookmarkStart w:id="1" w:name="_Toc38312189"/>
       <w:r>
         <w:rPr>
           <w:rFonts w:ascii="Times New Roman" w:hAnsi="Times New Roman" w:cs="Times New Roman"/>
@@ -3338,7 +3482,7 @@
       <w:pPr>
         <w:pStyle w:val="SubtituloTCC"/>
       </w:pPr>
-      <w:bookmarkStart w:id="2" w:name="_Toc38224016"/>
+      <w:bookmarkStart w:id="2" w:name="_Toc38312190"/>
       <w:r>
         <w:t>2.1 Apresentação do Problema</w:t>
       </w:r>
@@ -3436,7 +3580,7 @@
       <w:pPr>
         <w:pStyle w:val="TituloTCC"/>
       </w:pPr>
-      <w:bookmarkStart w:id="3" w:name="_Toc38224017"/>
+      <w:bookmarkStart w:id="3" w:name="_Toc38312191"/>
       <w:r>
         <w:t xml:space="preserve">2.2 Definição geral do </w:t>
       </w:r>
@@ -3538,7 +3682,7 @@
           <w:szCs w:val="24"/>
         </w:rPr>
       </w:pPr>
-      <w:bookmarkStart w:id="4" w:name="_Toc38224018"/>
+      <w:bookmarkStart w:id="4" w:name="_Toc38312192"/>
       <w:r>
         <w:rPr>
           <w:rFonts w:ascii="Times New Roman" w:hAnsi="Times New Roman" w:cs="Times New Roman"/>
@@ -3556,7 +3700,7 @@
       <w:pPr>
         <w:pStyle w:val="SubtituloTCC"/>
       </w:pPr>
-      <w:bookmarkStart w:id="5" w:name="_Toc38224019"/>
+      <w:bookmarkStart w:id="5" w:name="_Toc38312193"/>
       <w:r>
         <w:t>3.1 Requisitos Funcionais</w:t>
       </w:r>
@@ -3581,6 +3725,7 @@
         <w:rPr>
           <w:rFonts w:ascii="Times New Roman" w:hAnsi="Times New Roman" w:cs="Times New Roman"/>
         </w:rPr>
+        <w:lastRenderedPageBreak/>
         <w:tab/>
         <w:t>Módulo de autenticação</w:t>
       </w:r>
@@ -4052,7 +4197,14 @@
         <w:rPr>
           <w:rFonts w:ascii="Times New Roman" w:hAnsi="Times New Roman" w:cs="Times New Roman"/>
         </w:rPr>
-        <w:t>autorizar o responsável pelo empreendimento a construção ou instalação da obra de acordo com as especificações constantes nos planos, projetos e especificações aprovados</w:t>
+        <w:t xml:space="preserve">autorizar o responsável pelo empreendimento a construção ou instalação da obra de acordo com as especificações constantes nos </w:t>
+      </w:r>
+      <w:r>
+        <w:rPr>
+          <w:rFonts w:ascii="Times New Roman" w:hAnsi="Times New Roman" w:cs="Times New Roman"/>
+        </w:rPr>
+        <w:lastRenderedPageBreak/>
+        <w:t>planos, projetos e especificações aprovados</w:t>
       </w:r>
       <w:r>
         <w:rPr>
@@ -4073,7 +4225,6 @@
         <w:rPr>
           <w:rFonts w:ascii="Times New Roman" w:hAnsi="Times New Roman" w:cs="Times New Roman"/>
         </w:rPr>
-        <w:lastRenderedPageBreak/>
         <w:tab/>
         <w:t>Licença de Operação (LO) – Licença de funcionamento. Após a constatação de que todas as exigências e condicionantes foram cumprid</w:t>
       </w:r>
@@ -4160,7 +4311,7 @@
       <w:r>
         <w:t xml:space="preserve"> </w:t>
       </w:r>
-      <w:bookmarkStart w:id="6" w:name="_Toc38224020"/>
+      <w:bookmarkStart w:id="6" w:name="_Toc38312194"/>
       <w:r>
         <w:t>3.2 Requisitos Não-Funcionais</w:t>
       </w:r>
@@ -4678,7 +4829,14 @@
               <w:rPr>
                 <w:rFonts w:ascii="Times New Roman" w:hAnsi="Times New Roman" w:cs="Times New Roman"/>
               </w:rPr>
-              <w:t>Ajuste no cadastro de condicionantes para incluir o tipo de condicionante</w:t>
+              <w:t xml:space="preserve">Ajuste no cadastro de condicionantes para </w:t>
+            </w:r>
+            <w:r>
+              <w:rPr>
+                <w:rFonts w:ascii="Times New Roman" w:hAnsi="Times New Roman" w:cs="Times New Roman"/>
+              </w:rPr>
+              <w:lastRenderedPageBreak/>
+              <w:t>incluir o tipo de condicionante</w:t>
             </w:r>
           </w:p>
         </w:tc>
@@ -4708,6 +4866,7 @@
                 <w:b/>
                 <w:bCs/>
               </w:rPr>
+              <w:lastRenderedPageBreak/>
               <w:t>Fonte de estímulo</w:t>
             </w:r>
           </w:p>
@@ -4756,7 +4915,6 @@
                 <w:b/>
                 <w:bCs/>
               </w:rPr>
-              <w:lastRenderedPageBreak/>
               <w:t>Ambiente</w:t>
             </w:r>
           </w:p>
@@ -5677,7 +5835,6 @@
         <w:rPr>
           <w:rFonts w:ascii="Times New Roman" w:hAnsi="Times New Roman" w:cs="Times New Roman"/>
         </w:rPr>
-        <w:lastRenderedPageBreak/>
         <w:t>Acessibilidade - O sistema deve suportar o acesso através de diferentes mecanismos e plataformas</w:t>
       </w:r>
     </w:p>
@@ -6389,7 +6546,7 @@
       <w:pPr>
         <w:pStyle w:val="SubtituloTCC"/>
       </w:pPr>
-      <w:bookmarkStart w:id="7" w:name="_Toc38224021"/>
+      <w:bookmarkStart w:id="7" w:name="_Toc38312195"/>
       <w:r>
         <w:t>3.3 Restrições Arquiteturais</w:t>
       </w:r>
@@ -6448,6 +6605,7 @@
         <w:rPr>
           <w:rFonts w:ascii="Times New Roman" w:hAnsi="Times New Roman" w:cs="Times New Roman"/>
         </w:rPr>
+        <w:lastRenderedPageBreak/>
         <w:t>Deverá ser desenvolvido utilizando a abordagem de serviços;</w:t>
       </w:r>
     </w:p>
@@ -6469,7 +6627,6 @@
         <w:rPr>
           <w:rFonts w:ascii="Times New Roman" w:hAnsi="Times New Roman" w:cs="Times New Roman"/>
         </w:rPr>
-        <w:lastRenderedPageBreak/>
         <w:t xml:space="preserve">Deverá utilizar o protocolo </w:t>
       </w:r>
       <w:proofErr w:type="spellStart"/>
@@ -6538,7 +6695,7 @@
       <w:pPr>
         <w:pStyle w:val="SubtituloTCC"/>
       </w:pPr>
-      <w:bookmarkStart w:id="8" w:name="_Toc38224022"/>
+      <w:bookmarkStart w:id="8" w:name="_Toc38312196"/>
       <w:r>
         <w:t>3.4 Mecanismos Arquiteturais</w:t>
       </w:r>
@@ -7217,7 +7374,7 @@
       <w:pPr>
         <w:pStyle w:val="TituloTCC"/>
       </w:pPr>
-      <w:bookmarkStart w:id="9" w:name="_Toc38224023"/>
+      <w:bookmarkStart w:id="9" w:name="_Toc38312197"/>
       <w:r>
         <w:t>4.Modelagem e Projeto Arquitetural</w:t>
       </w:r>
@@ -7266,7 +7423,7 @@
       <w:pPr>
         <w:pStyle w:val="SubtituloTCC"/>
       </w:pPr>
-      <w:bookmarkStart w:id="10" w:name="_Toc38224024"/>
+      <w:bookmarkStart w:id="10" w:name="_Toc38312198"/>
       <w:r>
         <w:t>4.1 Diagrama de Processo</w:t>
       </w:r>
@@ -7286,7 +7443,19 @@
           <w:rFonts w:ascii="Times New Roman" w:hAnsi="Times New Roman" w:cs="Times New Roman"/>
         </w:rPr>
         <w:tab/>
-        <w:t>O diagrama de processo retrata as principais etapas do fluxo de licenciamento ambiental, conforme é descrito na resolução CONAMA nº 237, ou seja, através do diagrama, pode-se visualizar o fluxo que o sistema deverá atender.</w:t>
+        <w:t xml:space="preserve">O diagrama de processo retrata as principais etapas do fluxo de licenciamento ambiental, conforme é descrito na resolução CONAMA nº 237, ou seja, através do diagrama, pode-se visualizar o fluxo </w:t>
+      </w:r>
+      <w:r>
+        <w:rPr>
+          <w:rFonts w:ascii="Times New Roman" w:hAnsi="Times New Roman" w:cs="Times New Roman"/>
+        </w:rPr>
+        <w:t xml:space="preserve">básico </w:t>
+      </w:r>
+      <w:r>
+        <w:rPr>
+          <w:rFonts w:ascii="Times New Roman" w:hAnsi="Times New Roman" w:cs="Times New Roman"/>
+        </w:rPr>
+        <w:t>que o sistema deverá atender.</w:t>
       </w:r>
     </w:p>
     <w:p>
@@ -7305,7 +7474,7 @@
           <w:noProof/>
         </w:rPr>
         <w:drawing>
-          <wp:anchor distT="0" distB="0" distL="114300" distR="114300" simplePos="0" relativeHeight="251661312" behindDoc="0" locked="0" layoutInCell="1" allowOverlap="1" wp14:anchorId="27442F8D" wp14:editId="25C12D98">
+          <wp:anchor distT="0" distB="0" distL="114300" distR="114300" simplePos="0" relativeHeight="251657216" behindDoc="0" locked="0" layoutInCell="1" allowOverlap="1" wp14:anchorId="27442F8D" wp14:editId="25C12D98">
             <wp:simplePos x="0" y="0"/>
             <wp:positionH relativeFrom="column">
               <wp:posOffset>0</wp:posOffset>
@@ -7412,6 +7581,7 @@
         <w:jc w:val="both"/>
         <w:rPr>
           <w:rFonts w:ascii="Times New Roman" w:hAnsi="Times New Roman" w:cs="Times New Roman"/>
+          <w:noProof/>
         </w:rPr>
       </w:pPr>
     </w:p>
@@ -7422,6 +7592,7 @@
         <w:jc w:val="both"/>
         <w:rPr>
           <w:rFonts w:ascii="Times New Roman" w:hAnsi="Times New Roman" w:cs="Times New Roman"/>
+          <w:noProof/>
         </w:rPr>
       </w:pPr>
     </w:p>
@@ -7432,6 +7603,7 @@
         <w:jc w:val="both"/>
         <w:rPr>
           <w:rFonts w:ascii="Times New Roman" w:hAnsi="Times New Roman" w:cs="Times New Roman"/>
+          <w:noProof/>
         </w:rPr>
       </w:pPr>
     </w:p>
@@ -7439,6 +7611,36 @@
       <w:pPr>
         <w:pStyle w:val="Corpodetexto"/>
         <w:spacing w:line="360" w:lineRule="auto"/>
+        <w:jc w:val="both"/>
+        <w:rPr>
+          <w:rFonts w:ascii="Times New Roman" w:hAnsi="Times New Roman" w:cs="Times New Roman"/>
+        </w:rPr>
+      </w:pPr>
+    </w:p>
+    <w:p>
+      <w:pPr>
+        <w:pStyle w:val="Corpodetexto"/>
+        <w:spacing w:line="360" w:lineRule="auto"/>
+        <w:jc w:val="both"/>
+        <w:rPr>
+          <w:rFonts w:ascii="Times New Roman" w:hAnsi="Times New Roman" w:cs="Times New Roman"/>
+        </w:rPr>
+      </w:pPr>
+    </w:p>
+    <w:p>
+      <w:pPr>
+        <w:pStyle w:val="Corpodetexto"/>
+        <w:spacing w:line="360" w:lineRule="auto"/>
+        <w:jc w:val="both"/>
+        <w:rPr>
+          <w:rFonts w:ascii="Times New Roman" w:hAnsi="Times New Roman" w:cs="Times New Roman"/>
+        </w:rPr>
+      </w:pPr>
+    </w:p>
+    <w:p>
+      <w:pPr>
+        <w:pStyle w:val="Corpodetexto"/>
+        <w:spacing w:line="360" w:lineRule="auto"/>
         <w:rPr>
           <w:rFonts w:ascii="Times New Roman" w:hAnsi="Times New Roman" w:cs="Times New Roman"/>
         </w:rPr>
@@ -7452,6 +7654,21 @@
     </w:p>
     <w:p>
       <w:pPr>
+        <w:pStyle w:val="TituloTCC"/>
+      </w:pPr>
+    </w:p>
+    <w:p>
+      <w:pPr>
+        <w:pStyle w:val="TituloTCC"/>
+      </w:pPr>
+      <w:bookmarkStart w:id="11" w:name="_Toc38312199"/>
+      <w:r>
+        <w:t>4.2 Descrição resumida dos casos de Uso</w:t>
+      </w:r>
+      <w:bookmarkEnd w:id="11"/>
+    </w:p>
+    <w:p>
+      <w:pPr>
         <w:pStyle w:val="Corpodetexto"/>
         <w:spacing w:line="360" w:lineRule="auto"/>
         <w:rPr>
@@ -7461,13 +7678,864 @@
     </w:p>
     <w:p>
       <w:pPr>
+        <w:pStyle w:val="Corpodetexto"/>
+        <w:spacing w:line="360" w:lineRule="auto"/>
+        <w:rPr>
+          <w:rFonts w:ascii="Times New Roman" w:hAnsi="Times New Roman" w:cs="Times New Roman"/>
+        </w:rPr>
+      </w:pPr>
+      <w:r>
+        <w:rPr>
+          <w:rFonts w:ascii="Times New Roman" w:hAnsi="Times New Roman" w:cs="Times New Roman"/>
+        </w:rPr>
+        <w:tab/>
+        <w:t xml:space="preserve">Caso de uso 1: </w:t>
+      </w:r>
+      <w:r>
+        <w:rPr>
+          <w:rFonts w:ascii="Times New Roman" w:hAnsi="Times New Roman" w:cs="Times New Roman"/>
+        </w:rPr>
+        <w:t>Cadastro de licença ambiental</w:t>
+      </w:r>
+    </w:p>
+    <w:p>
+      <w:pPr>
+        <w:pStyle w:val="Corpodetexto"/>
+        <w:spacing w:line="360" w:lineRule="auto"/>
+        <w:rPr>
+          <w:rFonts w:ascii="Times New Roman" w:hAnsi="Times New Roman" w:cs="Times New Roman"/>
+          <w:b/>
+          <w:bCs/>
+          <w:u w:val="single"/>
+        </w:rPr>
+      </w:pPr>
+      <w:r>
+        <w:rPr>
+          <w:rFonts w:ascii="Times New Roman" w:hAnsi="Times New Roman" w:cs="Times New Roman"/>
+        </w:rPr>
+        <w:tab/>
+      </w:r>
+      <w:r>
+        <w:rPr>
+          <w:rFonts w:ascii="Times New Roman" w:hAnsi="Times New Roman" w:cs="Times New Roman"/>
+          <w:b/>
+          <w:bCs/>
+          <w:u w:val="single"/>
+        </w:rPr>
+        <w:t>Descrição resumida</w:t>
+      </w:r>
+    </w:p>
+    <w:p>
+      <w:pPr>
+        <w:pStyle w:val="Corpodetexto"/>
+        <w:spacing w:line="360" w:lineRule="auto"/>
+        <w:jc w:val="both"/>
+        <w:rPr>
+          <w:rFonts w:ascii="Times New Roman" w:hAnsi="Times New Roman" w:cs="Times New Roman"/>
+        </w:rPr>
+      </w:pPr>
+      <w:r>
+        <w:rPr>
+          <w:rFonts w:ascii="Times New Roman" w:hAnsi="Times New Roman" w:cs="Times New Roman"/>
+        </w:rPr>
+        <w:lastRenderedPageBreak/>
+        <w:tab/>
+      </w:r>
+      <w:r>
+        <w:rPr>
+          <w:rFonts w:ascii="Times New Roman" w:hAnsi="Times New Roman" w:cs="Times New Roman"/>
+        </w:rPr>
+        <w:t>Este caso de uso deve permitir ao usuário com o perfil operacional cadastrar os dados de uma licença ambiental</w:t>
+      </w:r>
+      <w:r>
+        <w:rPr>
+          <w:rFonts w:ascii="Times New Roman" w:hAnsi="Times New Roman" w:cs="Times New Roman"/>
+        </w:rPr>
+        <w:t>, ele deve fornecer as informações e poderá anexar arquivos, o sistema deverá guardar o usuário que está entrando com as informações.</w:t>
+      </w:r>
+      <w:r>
+        <w:rPr>
+          <w:rFonts w:ascii="Times New Roman" w:hAnsi="Times New Roman" w:cs="Times New Roman"/>
+        </w:rPr>
+        <w:t xml:space="preserve"> O sistema também deverá atentar aos prazos e ao correto fluxo do licenciamento ambiental, conforme legislação específica.</w:t>
+      </w:r>
+    </w:p>
+    <w:p>
+      <w:pPr>
+        <w:pStyle w:val="Corpodetexto"/>
+        <w:spacing w:line="360" w:lineRule="auto"/>
+        <w:jc w:val="both"/>
+        <w:rPr>
+          <w:rFonts w:ascii="Times New Roman" w:hAnsi="Times New Roman" w:cs="Times New Roman"/>
+        </w:rPr>
+      </w:pPr>
+    </w:p>
+    <w:tbl>
+      <w:tblPr>
+        <w:tblStyle w:val="Tabelacomgrade"/>
+        <w:tblW w:w="0" w:type="auto"/>
+        <w:tblLook w:val="04A0" w:firstRow="1" w:lastRow="0" w:firstColumn="1" w:lastColumn="0" w:noHBand="0" w:noVBand="1"/>
+      </w:tblPr>
+      <w:tblGrid>
+        <w:gridCol w:w="3369"/>
+        <w:gridCol w:w="6409"/>
+      </w:tblGrid>
+      <w:tr>
+        <w:tc>
+          <w:tcPr>
+            <w:tcW w:w="3369" w:type="dxa"/>
+          </w:tcPr>
+          <w:p>
+            <w:pPr>
+              <w:pStyle w:val="Corpodetexto"/>
+              <w:spacing w:line="360" w:lineRule="auto"/>
+              <w:jc w:val="both"/>
+              <w:rPr>
+                <w:rFonts w:ascii="Times New Roman" w:hAnsi="Times New Roman" w:cs="Times New Roman"/>
+                <w:b/>
+                <w:bCs/>
+              </w:rPr>
+            </w:pPr>
+            <w:r>
+              <w:rPr>
+                <w:rFonts w:ascii="Times New Roman" w:hAnsi="Times New Roman" w:cs="Times New Roman"/>
+                <w:b/>
+                <w:bCs/>
+              </w:rPr>
+              <w:t>ID</w:t>
+            </w:r>
+          </w:p>
+        </w:tc>
+        <w:tc>
+          <w:tcPr>
+            <w:tcW w:w="6409" w:type="dxa"/>
+          </w:tcPr>
+          <w:p>
+            <w:pPr>
+              <w:pStyle w:val="Corpodetexto"/>
+              <w:spacing w:line="360" w:lineRule="auto"/>
+              <w:jc w:val="both"/>
+              <w:rPr>
+                <w:rFonts w:ascii="Times New Roman" w:hAnsi="Times New Roman" w:cs="Times New Roman"/>
+              </w:rPr>
+            </w:pPr>
+            <w:r>
+              <w:rPr>
+                <w:rFonts w:ascii="Times New Roman" w:hAnsi="Times New Roman" w:cs="Times New Roman"/>
+              </w:rPr>
+              <w:t>1</w:t>
+            </w:r>
+          </w:p>
+        </w:tc>
+      </w:tr>
+      <w:tr>
+        <w:tc>
+          <w:tcPr>
+            <w:tcW w:w="3369" w:type="dxa"/>
+          </w:tcPr>
+          <w:p>
+            <w:pPr>
+              <w:pStyle w:val="Corpodetexto"/>
+              <w:spacing w:line="360" w:lineRule="auto"/>
+              <w:jc w:val="both"/>
+              <w:rPr>
+                <w:rFonts w:ascii="Times New Roman" w:hAnsi="Times New Roman" w:cs="Times New Roman"/>
+                <w:b/>
+                <w:bCs/>
+              </w:rPr>
+            </w:pPr>
+            <w:r>
+              <w:rPr>
+                <w:rFonts w:ascii="Times New Roman" w:hAnsi="Times New Roman" w:cs="Times New Roman"/>
+                <w:b/>
+                <w:bCs/>
+              </w:rPr>
+              <w:t>Estória do usuário</w:t>
+            </w:r>
+          </w:p>
+        </w:tc>
+        <w:tc>
+          <w:tcPr>
+            <w:tcW w:w="6409" w:type="dxa"/>
+          </w:tcPr>
+          <w:p>
+            <w:pPr>
+              <w:pStyle w:val="Corpodetexto"/>
+              <w:spacing w:line="360" w:lineRule="auto"/>
+              <w:jc w:val="both"/>
+              <w:rPr>
+                <w:rFonts w:ascii="Times New Roman" w:hAnsi="Times New Roman" w:cs="Times New Roman"/>
+              </w:rPr>
+            </w:pPr>
+            <w:r>
+              <w:rPr>
+                <w:rFonts w:ascii="Times New Roman" w:hAnsi="Times New Roman" w:cs="Times New Roman"/>
+              </w:rPr>
+              <w:t>Cadastrar licença ambiental</w:t>
+            </w:r>
+          </w:p>
+        </w:tc>
+      </w:tr>
+      <w:tr>
+        <w:tc>
+          <w:tcPr>
+            <w:tcW w:w="3369" w:type="dxa"/>
+          </w:tcPr>
+          <w:p>
+            <w:pPr>
+              <w:pStyle w:val="Corpodetexto"/>
+              <w:spacing w:line="360" w:lineRule="auto"/>
+              <w:jc w:val="both"/>
+              <w:rPr>
+                <w:rFonts w:ascii="Times New Roman" w:hAnsi="Times New Roman" w:cs="Times New Roman"/>
+                <w:b/>
+                <w:bCs/>
+              </w:rPr>
+            </w:pPr>
+            <w:r>
+              <w:rPr>
+                <w:rFonts w:ascii="Times New Roman" w:hAnsi="Times New Roman" w:cs="Times New Roman"/>
+                <w:b/>
+                <w:bCs/>
+              </w:rPr>
+              <w:t>Criador</w:t>
+            </w:r>
+          </w:p>
+        </w:tc>
+        <w:tc>
+          <w:tcPr>
+            <w:tcW w:w="6409" w:type="dxa"/>
+          </w:tcPr>
+          <w:p>
+            <w:pPr>
+              <w:pStyle w:val="Corpodetexto"/>
+              <w:spacing w:line="360" w:lineRule="auto"/>
+              <w:jc w:val="both"/>
+              <w:rPr>
+                <w:rFonts w:ascii="Times New Roman" w:hAnsi="Times New Roman" w:cs="Times New Roman"/>
+              </w:rPr>
+            </w:pPr>
+            <w:r>
+              <w:rPr>
+                <w:rFonts w:ascii="Times New Roman" w:hAnsi="Times New Roman" w:cs="Times New Roman"/>
+              </w:rPr>
+              <w:t>Com usuário com o perfil operacional</w:t>
+            </w:r>
+          </w:p>
+        </w:tc>
+      </w:tr>
+      <w:tr>
+        <w:tc>
+          <w:tcPr>
+            <w:tcW w:w="3369" w:type="dxa"/>
+          </w:tcPr>
+          <w:p>
+            <w:pPr>
+              <w:pStyle w:val="Corpodetexto"/>
+              <w:spacing w:line="360" w:lineRule="auto"/>
+              <w:jc w:val="both"/>
+              <w:rPr>
+                <w:rFonts w:ascii="Times New Roman" w:hAnsi="Times New Roman" w:cs="Times New Roman"/>
+                <w:b/>
+                <w:bCs/>
+              </w:rPr>
+            </w:pPr>
+            <w:r>
+              <w:rPr>
+                <w:rFonts w:ascii="Times New Roman" w:hAnsi="Times New Roman" w:cs="Times New Roman"/>
+                <w:b/>
+                <w:bCs/>
+              </w:rPr>
+              <w:t>Descrição</w:t>
+            </w:r>
+          </w:p>
+        </w:tc>
+        <w:tc>
+          <w:tcPr>
+            <w:tcW w:w="6409" w:type="dxa"/>
+          </w:tcPr>
+          <w:p>
+            <w:pPr>
+              <w:pStyle w:val="Corpodetexto"/>
+              <w:spacing w:line="360" w:lineRule="auto"/>
+              <w:jc w:val="both"/>
+              <w:rPr>
+                <w:rFonts w:ascii="Times New Roman" w:hAnsi="Times New Roman" w:cs="Times New Roman"/>
+              </w:rPr>
+            </w:pPr>
+            <w:r>
+              <w:rPr>
+                <w:rFonts w:ascii="Times New Roman" w:hAnsi="Times New Roman" w:cs="Times New Roman"/>
+              </w:rPr>
+              <w:t>Necessidade de cadastrar as informações das licenças ambientais, de modo que o sistema guarde o correto fluxo do processo, assim como anexar arquivo PDF e JPG</w:t>
+            </w:r>
+            <w:r>
+              <w:rPr>
+                <w:rFonts w:ascii="Times New Roman" w:hAnsi="Times New Roman" w:cs="Times New Roman"/>
+              </w:rPr>
+              <w:t xml:space="preserve"> referentes ao licenciamento</w:t>
+            </w:r>
+          </w:p>
+        </w:tc>
+      </w:tr>
+      <w:tr>
+        <w:tc>
+          <w:tcPr>
+            <w:tcW w:w="3369" w:type="dxa"/>
+          </w:tcPr>
+          <w:p>
+            <w:pPr>
+              <w:pStyle w:val="Corpodetexto"/>
+              <w:spacing w:line="360" w:lineRule="auto"/>
+              <w:jc w:val="both"/>
+              <w:rPr>
+                <w:rFonts w:ascii="Times New Roman" w:hAnsi="Times New Roman" w:cs="Times New Roman"/>
+                <w:b/>
+                <w:bCs/>
+              </w:rPr>
+            </w:pPr>
+            <w:r>
+              <w:rPr>
+                <w:rFonts w:ascii="Times New Roman" w:hAnsi="Times New Roman" w:cs="Times New Roman"/>
+                <w:b/>
+                <w:bCs/>
+              </w:rPr>
+              <w:t>Valor do negócio</w:t>
+            </w:r>
+          </w:p>
+        </w:tc>
+        <w:tc>
+          <w:tcPr>
+            <w:tcW w:w="6409" w:type="dxa"/>
+          </w:tcPr>
+          <w:p>
+            <w:pPr>
+              <w:pStyle w:val="Corpodetexto"/>
+              <w:spacing w:line="360" w:lineRule="auto"/>
+              <w:jc w:val="both"/>
+              <w:rPr>
+                <w:rFonts w:ascii="Times New Roman" w:hAnsi="Times New Roman" w:cs="Times New Roman"/>
+              </w:rPr>
+            </w:pPr>
+            <w:r>
+              <w:rPr>
+                <w:rFonts w:ascii="Times New Roman" w:hAnsi="Times New Roman" w:cs="Times New Roman"/>
+              </w:rPr>
+              <w:t>Módulo principal do sistema</w:t>
+            </w:r>
+          </w:p>
+        </w:tc>
+      </w:tr>
+      <w:tr>
+        <w:tc>
+          <w:tcPr>
+            <w:tcW w:w="3369" w:type="dxa"/>
+          </w:tcPr>
+          <w:p>
+            <w:pPr>
+              <w:pStyle w:val="Corpodetexto"/>
+              <w:spacing w:line="360" w:lineRule="auto"/>
+              <w:jc w:val="both"/>
+              <w:rPr>
+                <w:rFonts w:ascii="Times New Roman" w:hAnsi="Times New Roman" w:cs="Times New Roman"/>
+                <w:b/>
+                <w:bCs/>
+              </w:rPr>
+            </w:pPr>
+            <w:r>
+              <w:rPr>
+                <w:rFonts w:ascii="Times New Roman" w:hAnsi="Times New Roman" w:cs="Times New Roman"/>
+                <w:b/>
+                <w:bCs/>
+              </w:rPr>
+              <w:t>Prioridade</w:t>
+            </w:r>
+          </w:p>
+        </w:tc>
+        <w:tc>
+          <w:tcPr>
+            <w:tcW w:w="6409" w:type="dxa"/>
+          </w:tcPr>
+          <w:p>
+            <w:pPr>
+              <w:pStyle w:val="Corpodetexto"/>
+              <w:spacing w:line="360" w:lineRule="auto"/>
+              <w:jc w:val="both"/>
+              <w:rPr>
+                <w:rFonts w:ascii="Times New Roman" w:hAnsi="Times New Roman" w:cs="Times New Roman"/>
+              </w:rPr>
+            </w:pPr>
+            <w:r>
+              <w:rPr>
+                <w:rFonts w:ascii="Times New Roman" w:hAnsi="Times New Roman" w:cs="Times New Roman"/>
+              </w:rPr>
+              <w:t>Alta</w:t>
+            </w:r>
+          </w:p>
+        </w:tc>
+      </w:tr>
+    </w:tbl>
+    <w:p>
+      <w:pPr>
+        <w:pStyle w:val="Corpodetexto"/>
+        <w:spacing w:line="360" w:lineRule="auto"/>
+        <w:jc w:val="both"/>
+        <w:rPr>
+          <w:rFonts w:ascii="Times New Roman" w:hAnsi="Times New Roman" w:cs="Times New Roman"/>
+        </w:rPr>
+      </w:pPr>
+    </w:p>
+    <w:p>
+      <w:pPr>
+        <w:pStyle w:val="Corpodetexto"/>
+        <w:spacing w:line="360" w:lineRule="auto"/>
+        <w:jc w:val="both"/>
+        <w:rPr>
+          <w:rFonts w:ascii="Times New Roman" w:hAnsi="Times New Roman" w:cs="Times New Roman"/>
+        </w:rPr>
+      </w:pPr>
+      <w:r>
+        <w:rPr>
+          <w:rFonts w:ascii="Times New Roman" w:hAnsi="Times New Roman" w:cs="Times New Roman"/>
+        </w:rPr>
+        <w:tab/>
+        <w:t>Caso de uso 2 – Cadastro de Condicionante</w:t>
+      </w:r>
+    </w:p>
+    <w:p>
+      <w:pPr>
+        <w:pStyle w:val="Corpodetexto"/>
+        <w:spacing w:line="360" w:lineRule="auto"/>
+        <w:jc w:val="both"/>
+        <w:rPr>
+          <w:rFonts w:ascii="Times New Roman" w:hAnsi="Times New Roman" w:cs="Times New Roman"/>
+          <w:b/>
+          <w:bCs/>
+          <w:u w:val="single"/>
+        </w:rPr>
+      </w:pPr>
+      <w:r>
+        <w:rPr>
+          <w:rFonts w:ascii="Times New Roman" w:hAnsi="Times New Roman" w:cs="Times New Roman"/>
+        </w:rPr>
+        <w:tab/>
+      </w:r>
+      <w:r>
+        <w:rPr>
+          <w:rFonts w:ascii="Times New Roman" w:hAnsi="Times New Roman" w:cs="Times New Roman"/>
+          <w:b/>
+          <w:bCs/>
+          <w:u w:val="single"/>
+        </w:rPr>
+        <w:t>Descrição Resumida</w:t>
+      </w:r>
+    </w:p>
+    <w:p>
+      <w:pPr>
+        <w:pStyle w:val="Corpodetexto"/>
+        <w:spacing w:line="360" w:lineRule="auto"/>
+        <w:jc w:val="both"/>
+        <w:rPr>
+          <w:rFonts w:ascii="Times New Roman" w:hAnsi="Times New Roman" w:cs="Times New Roman"/>
+        </w:rPr>
+      </w:pPr>
+      <w:r>
+        <w:rPr>
+          <w:rFonts w:ascii="Times New Roman" w:hAnsi="Times New Roman" w:cs="Times New Roman"/>
+        </w:rPr>
+        <w:tab/>
+        <w:t xml:space="preserve">De acordo com Coli e Dias (2017, pag. </w:t>
+      </w:r>
+      <w:proofErr w:type="gramStart"/>
+      <w:r>
+        <w:rPr>
+          <w:rFonts w:ascii="Times New Roman" w:hAnsi="Times New Roman" w:cs="Times New Roman"/>
+        </w:rPr>
+        <w:t>22 )</w:t>
+      </w:r>
+      <w:proofErr w:type="gramEnd"/>
+      <w:r>
+        <w:rPr>
+          <w:rFonts w:ascii="Times New Roman" w:hAnsi="Times New Roman" w:cs="Times New Roman"/>
+        </w:rPr>
+        <w:t xml:space="preserve"> </w:t>
+      </w:r>
+      <w:r>
+        <w:rPr>
+          <w:rFonts w:ascii="Times New Roman" w:hAnsi="Times New Roman" w:cs="Times New Roman"/>
+        </w:rPr>
+        <w:t xml:space="preserve">temos que: </w:t>
+      </w:r>
+    </w:p>
+    <w:p>
+      <w:pPr>
+        <w:pStyle w:val="Corpodetexto"/>
+        <w:spacing w:line="360" w:lineRule="auto"/>
+        <w:ind w:left="2268"/>
+        <w:jc w:val="both"/>
+        <w:rPr>
+          <w:rFonts w:ascii="Times New Roman" w:hAnsi="Times New Roman" w:cs="Times New Roman"/>
+        </w:rPr>
+      </w:pPr>
+      <w:r>
+        <w:rPr>
+          <w:rFonts w:ascii="Times New Roman" w:hAnsi="Times New Roman" w:cs="Times New Roman"/>
+        </w:rPr>
+        <w:t xml:space="preserve">As </w:t>
+      </w:r>
+      <w:r>
+        <w:rPr>
+          <w:rFonts w:ascii="Times New Roman" w:hAnsi="Times New Roman" w:cs="Times New Roman"/>
+        </w:rPr>
+        <w:t>condicionantes representam obrigações que são impostas pelo órgão ambiental, com base nos estudos e monitoramentos desenvolvidos ao longo do licenciamento e na análise dos projetos apresentados, que determinam a forma em que foi autorizada a concepção implantação ou operação da atividade</w:t>
+      </w:r>
+      <w:r>
+        <w:rPr>
+          <w:rFonts w:ascii="Times New Roman" w:hAnsi="Times New Roman" w:cs="Times New Roman"/>
+        </w:rPr>
+        <w:t>.</w:t>
+      </w:r>
+    </w:p>
+    <w:tbl>
+      <w:tblPr>
+        <w:tblStyle w:val="Tabelacomgrade"/>
+        <w:tblW w:w="0" w:type="auto"/>
+        <w:tblLook w:val="04A0" w:firstRow="1" w:lastRow="0" w:firstColumn="1" w:lastColumn="0" w:noHBand="0" w:noVBand="1"/>
+      </w:tblPr>
+      <w:tblGrid>
+        <w:gridCol w:w="3369"/>
+        <w:gridCol w:w="6409"/>
+      </w:tblGrid>
+      <w:tr>
+        <w:tc>
+          <w:tcPr>
+            <w:tcW w:w="3369" w:type="dxa"/>
+          </w:tcPr>
+          <w:p>
+            <w:pPr>
+              <w:pStyle w:val="Corpodetexto"/>
+              <w:spacing w:line="360" w:lineRule="auto"/>
+              <w:jc w:val="both"/>
+              <w:rPr>
+                <w:rFonts w:ascii="Times New Roman" w:hAnsi="Times New Roman" w:cs="Times New Roman"/>
+                <w:b/>
+                <w:bCs/>
+              </w:rPr>
+            </w:pPr>
+            <w:r>
+              <w:rPr>
+                <w:rFonts w:ascii="Times New Roman" w:hAnsi="Times New Roman" w:cs="Times New Roman"/>
+                <w:b/>
+                <w:bCs/>
+              </w:rPr>
+              <w:t>ID</w:t>
+            </w:r>
+          </w:p>
+        </w:tc>
+        <w:tc>
+          <w:tcPr>
+            <w:tcW w:w="6409" w:type="dxa"/>
+          </w:tcPr>
+          <w:p>
+            <w:pPr>
+              <w:pStyle w:val="Corpodetexto"/>
+              <w:spacing w:line="360" w:lineRule="auto"/>
+              <w:jc w:val="both"/>
+              <w:rPr>
+                <w:rFonts w:ascii="Times New Roman" w:hAnsi="Times New Roman" w:cs="Times New Roman"/>
+              </w:rPr>
+            </w:pPr>
+            <w:r>
+              <w:rPr>
+                <w:rFonts w:ascii="Times New Roman" w:hAnsi="Times New Roman" w:cs="Times New Roman"/>
+              </w:rPr>
+              <w:t>2</w:t>
+            </w:r>
+          </w:p>
+        </w:tc>
+      </w:tr>
+      <w:tr>
+        <w:tc>
+          <w:tcPr>
+            <w:tcW w:w="3369" w:type="dxa"/>
+          </w:tcPr>
+          <w:p>
+            <w:pPr>
+              <w:pStyle w:val="Corpodetexto"/>
+              <w:spacing w:line="360" w:lineRule="auto"/>
+              <w:jc w:val="both"/>
+              <w:rPr>
+                <w:rFonts w:ascii="Times New Roman" w:hAnsi="Times New Roman" w:cs="Times New Roman"/>
+                <w:b/>
+                <w:bCs/>
+              </w:rPr>
+            </w:pPr>
+            <w:r>
+              <w:rPr>
+                <w:rFonts w:ascii="Times New Roman" w:hAnsi="Times New Roman" w:cs="Times New Roman"/>
+                <w:b/>
+                <w:bCs/>
+              </w:rPr>
+              <w:t>Estória do usuário</w:t>
+            </w:r>
+          </w:p>
+        </w:tc>
+        <w:tc>
+          <w:tcPr>
+            <w:tcW w:w="6409" w:type="dxa"/>
+          </w:tcPr>
+          <w:p>
+            <w:pPr>
+              <w:pStyle w:val="Corpodetexto"/>
+              <w:spacing w:line="360" w:lineRule="auto"/>
+              <w:jc w:val="both"/>
+              <w:rPr>
+                <w:rFonts w:ascii="Times New Roman" w:hAnsi="Times New Roman" w:cs="Times New Roman"/>
+              </w:rPr>
+            </w:pPr>
+            <w:r>
+              <w:rPr>
+                <w:rFonts w:ascii="Times New Roman" w:hAnsi="Times New Roman" w:cs="Times New Roman"/>
+              </w:rPr>
+              <w:t>Cadastrar condicionante</w:t>
+            </w:r>
+          </w:p>
+        </w:tc>
+      </w:tr>
+      <w:tr>
+        <w:tc>
+          <w:tcPr>
+            <w:tcW w:w="3369" w:type="dxa"/>
+          </w:tcPr>
+          <w:p>
+            <w:pPr>
+              <w:pStyle w:val="Corpodetexto"/>
+              <w:spacing w:line="360" w:lineRule="auto"/>
+              <w:jc w:val="both"/>
+              <w:rPr>
+                <w:rFonts w:ascii="Times New Roman" w:hAnsi="Times New Roman" w:cs="Times New Roman"/>
+                <w:b/>
+                <w:bCs/>
+              </w:rPr>
+            </w:pPr>
+            <w:r>
+              <w:rPr>
+                <w:rFonts w:ascii="Times New Roman" w:hAnsi="Times New Roman" w:cs="Times New Roman"/>
+                <w:b/>
+                <w:bCs/>
+              </w:rPr>
+              <w:t>Criador</w:t>
+            </w:r>
+          </w:p>
+        </w:tc>
+        <w:tc>
+          <w:tcPr>
+            <w:tcW w:w="6409" w:type="dxa"/>
+          </w:tcPr>
+          <w:p>
+            <w:pPr>
+              <w:pStyle w:val="Corpodetexto"/>
+              <w:spacing w:line="360" w:lineRule="auto"/>
+              <w:jc w:val="both"/>
+              <w:rPr>
+                <w:rFonts w:ascii="Times New Roman" w:hAnsi="Times New Roman" w:cs="Times New Roman"/>
+              </w:rPr>
+            </w:pPr>
+            <w:r>
+              <w:rPr>
+                <w:rFonts w:ascii="Times New Roman" w:hAnsi="Times New Roman" w:cs="Times New Roman"/>
+              </w:rPr>
+              <w:t>Com usuário com o perfil operacional</w:t>
+            </w:r>
+          </w:p>
+        </w:tc>
+      </w:tr>
+      <w:tr>
+        <w:tc>
+          <w:tcPr>
+            <w:tcW w:w="3369" w:type="dxa"/>
+          </w:tcPr>
+          <w:p>
+            <w:pPr>
+              <w:pStyle w:val="Corpodetexto"/>
+              <w:spacing w:line="360" w:lineRule="auto"/>
+              <w:jc w:val="both"/>
+              <w:rPr>
+                <w:rFonts w:ascii="Times New Roman" w:hAnsi="Times New Roman" w:cs="Times New Roman"/>
+                <w:b/>
+                <w:bCs/>
+              </w:rPr>
+            </w:pPr>
+            <w:r>
+              <w:rPr>
+                <w:rFonts w:ascii="Times New Roman" w:hAnsi="Times New Roman" w:cs="Times New Roman"/>
+                <w:b/>
+                <w:bCs/>
+              </w:rPr>
+              <w:t>Descrição</w:t>
+            </w:r>
+          </w:p>
+        </w:tc>
+        <w:tc>
+          <w:tcPr>
+            <w:tcW w:w="6409" w:type="dxa"/>
+          </w:tcPr>
+          <w:p>
+            <w:pPr>
+              <w:pStyle w:val="Corpodetexto"/>
+              <w:spacing w:line="360" w:lineRule="auto"/>
+              <w:jc w:val="both"/>
+              <w:rPr>
+                <w:rFonts w:ascii="Times New Roman" w:hAnsi="Times New Roman" w:cs="Times New Roman"/>
+              </w:rPr>
+            </w:pPr>
+            <w:r>
+              <w:rPr>
+                <w:rFonts w:ascii="Times New Roman" w:hAnsi="Times New Roman" w:cs="Times New Roman"/>
+              </w:rPr>
+              <w:t xml:space="preserve">Necessidade de cadastrar as obrigações que o responsável ou responsáveis pelo empreendimento com os prazos, também é preciso selecionar um processo </w:t>
+            </w:r>
+            <w:r>
+              <w:rPr>
+                <w:rFonts w:ascii="Times New Roman" w:hAnsi="Times New Roman" w:cs="Times New Roman"/>
+              </w:rPr>
+              <w:t xml:space="preserve">de licenciamento e atrelar essa </w:t>
+            </w:r>
+            <w:r>
+              <w:rPr>
+                <w:rFonts w:ascii="Times New Roman" w:hAnsi="Times New Roman" w:cs="Times New Roman"/>
+              </w:rPr>
+              <w:lastRenderedPageBreak/>
+              <w:t>condicionante cadastrada.</w:t>
+            </w:r>
+          </w:p>
+        </w:tc>
+      </w:tr>
+      <w:tr>
+        <w:tc>
+          <w:tcPr>
+            <w:tcW w:w="3369" w:type="dxa"/>
+          </w:tcPr>
+          <w:p>
+            <w:pPr>
+              <w:pStyle w:val="Corpodetexto"/>
+              <w:spacing w:line="360" w:lineRule="auto"/>
+              <w:jc w:val="both"/>
+              <w:rPr>
+                <w:rFonts w:ascii="Times New Roman" w:hAnsi="Times New Roman" w:cs="Times New Roman"/>
+                <w:b/>
+                <w:bCs/>
+              </w:rPr>
+            </w:pPr>
+            <w:r>
+              <w:rPr>
+                <w:rFonts w:ascii="Times New Roman" w:hAnsi="Times New Roman" w:cs="Times New Roman"/>
+                <w:b/>
+                <w:bCs/>
+              </w:rPr>
+              <w:lastRenderedPageBreak/>
+              <w:t>Valor do negócio</w:t>
+            </w:r>
+          </w:p>
+        </w:tc>
+        <w:tc>
+          <w:tcPr>
+            <w:tcW w:w="6409" w:type="dxa"/>
+          </w:tcPr>
+          <w:p>
+            <w:pPr>
+              <w:pStyle w:val="Corpodetexto"/>
+              <w:spacing w:line="360" w:lineRule="auto"/>
+              <w:jc w:val="both"/>
+              <w:rPr>
+                <w:rFonts w:ascii="Times New Roman" w:hAnsi="Times New Roman" w:cs="Times New Roman"/>
+              </w:rPr>
+            </w:pPr>
+            <w:r>
+              <w:rPr>
+                <w:rFonts w:ascii="Times New Roman" w:hAnsi="Times New Roman" w:cs="Times New Roman"/>
+              </w:rPr>
+              <w:t>Módulo principal do sistema</w:t>
+            </w:r>
+          </w:p>
+        </w:tc>
+      </w:tr>
+      <w:tr>
+        <w:tc>
+          <w:tcPr>
+            <w:tcW w:w="3369" w:type="dxa"/>
+          </w:tcPr>
+          <w:p>
+            <w:pPr>
+              <w:pStyle w:val="Corpodetexto"/>
+              <w:spacing w:line="360" w:lineRule="auto"/>
+              <w:jc w:val="both"/>
+              <w:rPr>
+                <w:rFonts w:ascii="Times New Roman" w:hAnsi="Times New Roman" w:cs="Times New Roman"/>
+                <w:b/>
+                <w:bCs/>
+              </w:rPr>
+            </w:pPr>
+            <w:r>
+              <w:rPr>
+                <w:rFonts w:ascii="Times New Roman" w:hAnsi="Times New Roman" w:cs="Times New Roman"/>
+                <w:b/>
+                <w:bCs/>
+              </w:rPr>
+              <w:t>Prioridade</w:t>
+            </w:r>
+          </w:p>
+        </w:tc>
+        <w:tc>
+          <w:tcPr>
+            <w:tcW w:w="6409" w:type="dxa"/>
+          </w:tcPr>
+          <w:p>
+            <w:pPr>
+              <w:pStyle w:val="Corpodetexto"/>
+              <w:spacing w:line="360" w:lineRule="auto"/>
+              <w:jc w:val="both"/>
+              <w:rPr>
+                <w:rFonts w:ascii="Times New Roman" w:hAnsi="Times New Roman" w:cs="Times New Roman"/>
+              </w:rPr>
+            </w:pPr>
+            <w:r>
+              <w:rPr>
+                <w:rFonts w:ascii="Times New Roman" w:hAnsi="Times New Roman" w:cs="Times New Roman"/>
+              </w:rPr>
+              <w:t>Alta</w:t>
+            </w:r>
+          </w:p>
+        </w:tc>
+      </w:tr>
+    </w:tbl>
+    <w:p>
+      <w:pPr>
+        <w:pStyle w:val="Corpodetexto"/>
+        <w:spacing w:line="360" w:lineRule="auto"/>
+        <w:rPr>
+          <w:rFonts w:ascii="Times New Roman" w:hAnsi="Times New Roman" w:cs="Times New Roman"/>
+        </w:rPr>
+      </w:pPr>
+    </w:p>
+    <w:p>
+      <w:pPr>
+        <w:pStyle w:val="Corpodetexto"/>
+        <w:spacing w:line="360" w:lineRule="auto"/>
+        <w:rPr>
+          <w:rFonts w:ascii="Times New Roman" w:hAnsi="Times New Roman" w:cs="Times New Roman"/>
+        </w:rPr>
+      </w:pPr>
+    </w:p>
+    <w:p>
+      <w:pPr>
         <w:pStyle w:val="TituloTCC"/>
       </w:pPr>
-      <w:bookmarkStart w:id="11" w:name="_Toc38224025"/>
+      <w:bookmarkStart w:id="12" w:name="_Toc38312200"/>
       <w:r>
         <w:t>4.4 Modelo de Implantação</w:t>
       </w:r>
-      <w:bookmarkEnd w:id="11"/>
+      <w:bookmarkEnd w:id="12"/>
     </w:p>
     <w:p>
       <w:pPr>
@@ -7486,7 +8554,6 @@
         <w:rPr>
           <w:noProof/>
         </w:rPr>
-        <w:lastRenderedPageBreak/>
         <w:drawing>
           <wp:inline distT="0" distB="0" distL="0" distR="0" wp14:anchorId="07163623" wp14:editId="75CFEBCF">
             <wp:extent cx="6120130" cy="3688080"/>
@@ -7742,7 +8809,11 @@
         <w:t>A aplicação utiliza Oauth2, haverá a possibilidade de utilizar o Google, Facebook e LinkedIn para autenticação bem como recuperar a senha através de e-mail</w:t>
       </w:r>
       <w:r>
-        <w:t xml:space="preserve"> conforme diagrama acima, como será utilizado serviço na web, não há a necessidade de se ter uma máquina de servidor de e-mail</w:t>
+        <w:t xml:space="preserve"> conforme diagrama </w:t>
+      </w:r>
+      <w:r>
+        <w:lastRenderedPageBreak/>
+        <w:t>acima, como será utilizado serviço na web, não há a necessidade de se ter uma máquina de servidor de e-mail</w:t>
       </w:r>
       <w:r>
         <w:t>.</w:t>
@@ -8031,12 +9102,11 @@
       <w:pPr>
         <w:pStyle w:val="TituloTCC"/>
       </w:pPr>
-      <w:bookmarkStart w:id="12" w:name="_Toc38224026"/>
-      <w:r>
-        <w:lastRenderedPageBreak/>
+      <w:bookmarkStart w:id="13" w:name="_Toc38312201"/>
+      <w:r>
         <w:t>7. Conclusão</w:t>
       </w:r>
-      <w:bookmarkEnd w:id="12"/>
+      <w:bookmarkEnd w:id="13"/>
     </w:p>
     <w:p>
       <w:pPr>
@@ -8120,171 +9190,200 @@
         </w:rPr>
       </w:pPr>
     </w:p>
+    <w:p>
+      <w:pPr>
+        <w:rPr>
+          <w:rFonts w:hint="eastAsia"/>
+        </w:rPr>
+      </w:pPr>
+    </w:p>
+    <w:p>
+      <w:pPr>
+        <w:rPr>
+          <w:rFonts w:hint="eastAsia"/>
+        </w:rPr>
+      </w:pPr>
+    </w:p>
+    <w:p>
+      <w:pPr>
+        <w:rPr>
+          <w:rFonts w:hint="eastAsia"/>
+        </w:rPr>
+      </w:pPr>
+    </w:p>
+    <w:p>
+      <w:pPr>
+        <w:rPr>
+          <w:rFonts w:hint="eastAsia"/>
+        </w:rPr>
+      </w:pPr>
+    </w:p>
+    <w:p>
+      <w:pPr>
+        <w:rPr>
+          <w:rFonts w:hint="eastAsia"/>
+        </w:rPr>
+      </w:pPr>
+    </w:p>
+    <w:p>
+      <w:pPr>
+        <w:rPr>
+          <w:rFonts w:hint="eastAsia"/>
+        </w:rPr>
+      </w:pPr>
+    </w:p>
+    <w:p>
+      <w:pPr>
+        <w:rPr>
+          <w:rFonts w:hint="eastAsia"/>
+        </w:rPr>
+      </w:pPr>
+    </w:p>
+    <w:p>
+      <w:pPr>
+        <w:rPr>
+          <w:rFonts w:hint="eastAsia"/>
+        </w:rPr>
+      </w:pPr>
+    </w:p>
+    <w:p>
+      <w:pPr>
+        <w:rPr>
+          <w:rFonts w:hint="eastAsia"/>
+        </w:rPr>
+      </w:pPr>
+    </w:p>
+    <w:p>
+      <w:pPr>
+        <w:rPr>
+          <w:rFonts w:hint="eastAsia"/>
+        </w:rPr>
+      </w:pPr>
+    </w:p>
+    <w:p>
+      <w:pPr>
+        <w:rPr>
+          <w:rFonts w:hint="eastAsia"/>
+        </w:rPr>
+      </w:pPr>
+    </w:p>
+    <w:p>
+      <w:pPr>
+        <w:rPr>
+          <w:rFonts w:hint="eastAsia"/>
+        </w:rPr>
+      </w:pPr>
+    </w:p>
+    <w:p>
+      <w:pPr>
+        <w:rPr>
+          <w:rFonts w:hint="eastAsia"/>
+        </w:rPr>
+      </w:pPr>
+    </w:p>
+    <w:p>
+      <w:pPr>
+        <w:rPr>
+          <w:rFonts w:hint="eastAsia"/>
+        </w:rPr>
+      </w:pPr>
+    </w:p>
+    <w:p>
+      <w:pPr>
+        <w:rPr>
+          <w:rFonts w:hint="eastAsia"/>
+        </w:rPr>
+      </w:pPr>
+    </w:p>
+    <w:p>
+      <w:pPr>
+        <w:rPr>
+          <w:rFonts w:hint="eastAsia"/>
+        </w:rPr>
+      </w:pPr>
+    </w:p>
+    <w:p>
+      <w:pPr>
+        <w:rPr>
+          <w:rFonts w:hint="eastAsia"/>
+        </w:rPr>
+      </w:pPr>
+    </w:p>
+    <w:p>
+      <w:pPr>
+        <w:rPr>
+          <w:rFonts w:hint="eastAsia"/>
+        </w:rPr>
+      </w:pPr>
+    </w:p>
+    <w:p>
+      <w:pPr>
+        <w:rPr>
+          <w:rFonts w:hint="eastAsia"/>
+        </w:rPr>
+      </w:pPr>
+    </w:p>
+    <w:p>
+      <w:pPr>
+        <w:rPr>
+          <w:rFonts w:hint="eastAsia"/>
+        </w:rPr>
+      </w:pPr>
+    </w:p>
+    <w:p>
+      <w:pPr>
+        <w:rPr>
+          <w:rFonts w:hint="eastAsia"/>
+        </w:rPr>
+      </w:pPr>
+    </w:p>
+    <w:p>
+      <w:pPr>
+        <w:rPr>
+          <w:rFonts w:hint="eastAsia"/>
+        </w:rPr>
+      </w:pPr>
+    </w:p>
+    <w:p>
+      <w:pPr>
+        <w:rPr>
+          <w:rFonts w:hint="eastAsia"/>
+        </w:rPr>
+      </w:pPr>
+    </w:p>
+    <w:p>
+      <w:pPr>
+        <w:rPr>
+          <w:rFonts w:hint="eastAsia"/>
+        </w:rPr>
+      </w:pPr>
+    </w:p>
+    <w:p>
+      <w:pPr>
+        <w:rPr>
+          <w:rFonts w:hint="eastAsia"/>
+        </w:rPr>
+      </w:pPr>
+    </w:p>
+    <w:p>
+      <w:pPr>
+        <w:rPr>
+          <w:rFonts w:hint="eastAsia"/>
+        </w:rPr>
+      </w:pPr>
+    </w:p>
     <w:p/>
-    <w:p/>
-    <w:p/>
-    <w:p>
-      <w:pPr>
-        <w:rPr>
-          <w:rFonts w:hint="eastAsia"/>
-        </w:rPr>
-      </w:pPr>
-    </w:p>
-    <w:p>
-      <w:pPr>
-        <w:rPr>
-          <w:rFonts w:hint="eastAsia"/>
-        </w:rPr>
-      </w:pPr>
-    </w:p>
-    <w:p>
-      <w:pPr>
-        <w:rPr>
-          <w:rFonts w:hint="eastAsia"/>
-        </w:rPr>
-      </w:pPr>
-    </w:p>
-    <w:p>
-      <w:pPr>
-        <w:rPr>
-          <w:rFonts w:hint="eastAsia"/>
-        </w:rPr>
-      </w:pPr>
-    </w:p>
-    <w:p>
-      <w:pPr>
-        <w:rPr>
-          <w:rFonts w:hint="eastAsia"/>
-        </w:rPr>
-      </w:pPr>
-    </w:p>
-    <w:p>
-      <w:pPr>
-        <w:rPr>
-          <w:rFonts w:hint="eastAsia"/>
-        </w:rPr>
-      </w:pPr>
-    </w:p>
-    <w:p>
-      <w:pPr>
-        <w:rPr>
-          <w:rFonts w:hint="eastAsia"/>
-        </w:rPr>
-      </w:pPr>
-    </w:p>
-    <w:p>
-      <w:pPr>
-        <w:rPr>
-          <w:rFonts w:hint="eastAsia"/>
-        </w:rPr>
-      </w:pPr>
-    </w:p>
-    <w:p>
-      <w:pPr>
-        <w:rPr>
-          <w:rFonts w:hint="eastAsia"/>
-        </w:rPr>
-      </w:pPr>
-    </w:p>
-    <w:p>
-      <w:pPr>
-        <w:rPr>
-          <w:rFonts w:hint="eastAsia"/>
-        </w:rPr>
-      </w:pPr>
-    </w:p>
-    <w:p>
-      <w:pPr>
-        <w:rPr>
-          <w:rFonts w:hint="eastAsia"/>
-        </w:rPr>
-      </w:pPr>
-    </w:p>
-    <w:p>
-      <w:pPr>
-        <w:rPr>
-          <w:rFonts w:hint="eastAsia"/>
-        </w:rPr>
-      </w:pPr>
-    </w:p>
-    <w:p>
-      <w:pPr>
-        <w:rPr>
-          <w:rFonts w:hint="eastAsia"/>
-        </w:rPr>
-      </w:pPr>
-    </w:p>
-    <w:p>
-      <w:pPr>
-        <w:rPr>
-          <w:rFonts w:hint="eastAsia"/>
-        </w:rPr>
-      </w:pPr>
-    </w:p>
-    <w:p>
-      <w:pPr>
-        <w:rPr>
-          <w:rFonts w:hint="eastAsia"/>
-        </w:rPr>
-      </w:pPr>
-    </w:p>
-    <w:p>
-      <w:pPr>
-        <w:rPr>
-          <w:rFonts w:hint="eastAsia"/>
-        </w:rPr>
-      </w:pPr>
-    </w:p>
-    <w:p>
-      <w:pPr>
-        <w:rPr>
-          <w:rFonts w:hint="eastAsia"/>
-        </w:rPr>
-      </w:pPr>
-    </w:p>
-    <w:p>
-      <w:bookmarkStart w:id="13" w:name="_Toc38224027"/>
-    </w:p>
-    <w:p/>
-    <w:p/>
-    <w:p/>
-    <w:p/>
-    <w:p/>
-    <w:p/>
-    <w:p/>
-    <w:p/>
-    <w:p/>
-    <w:p/>
-    <w:p/>
-    <w:p/>
-    <w:p/>
-    <w:p/>
-    <w:p/>
-    <w:p/>
-    <w:p/>
-    <w:p>
-      <w:pPr>
-        <w:pStyle w:val="Ttulo1"/>
-        <w:spacing w:line="360" w:lineRule="auto"/>
+    <w:p>
+      <w:pPr>
+        <w:pStyle w:val="TituloTCC"/>
         <w:jc w:val="center"/>
-        <w:rPr>
-          <w:rFonts w:ascii="Times New Roman" w:hAnsi="Times New Roman" w:cs="Times New Roman"/>
-          <w:color w:val="000000" w:themeColor="text1"/>
-          <w:sz w:val="24"/>
-          <w:szCs w:val="24"/>
-        </w:rPr>
-      </w:pPr>
-      <w:r>
-        <w:rPr>
-          <w:rFonts w:ascii="Times New Roman" w:hAnsi="Times New Roman" w:cs="Times New Roman"/>
-          <w:color w:val="000000" w:themeColor="text1"/>
-          <w:sz w:val="24"/>
-          <w:szCs w:val="24"/>
-        </w:rPr>
+      </w:pPr>
+      <w:bookmarkStart w:id="14" w:name="_Toc38312202"/>
+      <w:r>
         <w:lastRenderedPageBreak/>
         <w:t>REFERÊNCIAS</w:t>
       </w:r>
-      <w:bookmarkEnd w:id="13"/>
+      <w:bookmarkEnd w:id="14"/>
     </w:p>
     <w:p>
       <w:pPr>
@@ -8318,7 +9417,6 @@
         <w:rPr>
           <w:rFonts w:ascii="Times New Roman" w:hAnsi="Times New Roman" w:cs="Times New Roman"/>
           <w:color w:val="000000"/>
-          <w:u w:val="single"/>
         </w:rPr>
       </w:pPr>
       <w:r>
@@ -8419,6 +9517,356 @@
           <w:color w:val="000000"/>
         </w:rPr>
         <w:t>.</w:t>
+      </w:r>
+    </w:p>
+    <w:p>
+      <w:pPr>
+        <w:pStyle w:val="Corpodetexto"/>
+        <w:spacing w:line="360" w:lineRule="auto"/>
+        <w:jc w:val="both"/>
+        <w:rPr>
+          <w:rFonts w:ascii="Times New Roman" w:hAnsi="Times New Roman" w:cs="Times New Roman"/>
+          <w:color w:val="000000"/>
+        </w:rPr>
+      </w:pPr>
+      <w:r>
+        <w:rPr>
+          <w:rFonts w:ascii="Times New Roman" w:hAnsi="Times New Roman" w:cs="Times New Roman"/>
+          <w:color w:val="000000"/>
+        </w:rPr>
+        <w:t xml:space="preserve">COLI, Adriana; DIAS, Pedro. </w:t>
+      </w:r>
+      <w:r>
+        <w:rPr>
+          <w:rFonts w:ascii="Times New Roman" w:hAnsi="Times New Roman" w:cs="Times New Roman"/>
+          <w:i/>
+          <w:iCs/>
+          <w:color w:val="000000"/>
+        </w:rPr>
+        <w:t>O Setor Elétrico e o meio ambiente</w:t>
+      </w:r>
+      <w:r>
+        <w:rPr>
+          <w:rFonts w:ascii="Times New Roman" w:hAnsi="Times New Roman" w:cs="Times New Roman"/>
+          <w:color w:val="000000"/>
+        </w:rPr>
+        <w:t xml:space="preserve">, 1º ed. Rio de Janeiro, Editora </w:t>
+      </w:r>
+      <w:proofErr w:type="spellStart"/>
+      <w:r>
+        <w:rPr>
+          <w:rFonts w:ascii="Times New Roman" w:hAnsi="Times New Roman" w:cs="Times New Roman"/>
+          <w:color w:val="000000"/>
+        </w:rPr>
+        <w:t>Synergia</w:t>
+      </w:r>
+      <w:proofErr w:type="spellEnd"/>
+      <w:r>
+        <w:rPr>
+          <w:rFonts w:ascii="Times New Roman" w:hAnsi="Times New Roman" w:cs="Times New Roman"/>
+          <w:color w:val="000000"/>
+        </w:rPr>
+        <w:t>, 2017</w:t>
+      </w:r>
+    </w:p>
+    <w:p>
+      <w:pPr>
+        <w:pStyle w:val="Corpodetexto"/>
+        <w:spacing w:line="360" w:lineRule="auto"/>
+        <w:jc w:val="both"/>
+        <w:rPr>
+          <w:rFonts w:ascii="Times New Roman" w:hAnsi="Times New Roman" w:cs="Times New Roman"/>
+          <w:color w:val="000000"/>
+        </w:rPr>
+      </w:pPr>
+    </w:p>
+    <w:p>
+      <w:pPr>
+        <w:pStyle w:val="Corpodetexto"/>
+        <w:spacing w:line="360" w:lineRule="auto"/>
+        <w:jc w:val="both"/>
+        <w:rPr>
+          <w:rFonts w:ascii="Times New Roman" w:hAnsi="Times New Roman" w:cs="Times New Roman"/>
+          <w:color w:val="000000"/>
+        </w:rPr>
+      </w:pPr>
+    </w:p>
+    <w:p>
+      <w:pPr>
+        <w:pStyle w:val="Corpodetexto"/>
+        <w:spacing w:line="360" w:lineRule="auto"/>
+        <w:jc w:val="both"/>
+        <w:rPr>
+          <w:rFonts w:ascii="Times New Roman" w:hAnsi="Times New Roman" w:cs="Times New Roman"/>
+          <w:color w:val="000000"/>
+        </w:rPr>
+      </w:pPr>
+    </w:p>
+    <w:p>
+      <w:pPr>
+        <w:pStyle w:val="Corpodetexto"/>
+        <w:spacing w:line="360" w:lineRule="auto"/>
+        <w:jc w:val="both"/>
+        <w:rPr>
+          <w:rFonts w:ascii="Times New Roman" w:hAnsi="Times New Roman" w:cs="Times New Roman"/>
+          <w:color w:val="000000"/>
+        </w:rPr>
+      </w:pPr>
+    </w:p>
+    <w:p>
+      <w:pPr>
+        <w:pStyle w:val="Corpodetexto"/>
+        <w:spacing w:line="360" w:lineRule="auto"/>
+        <w:jc w:val="both"/>
+        <w:rPr>
+          <w:rFonts w:ascii="Times New Roman" w:hAnsi="Times New Roman" w:cs="Times New Roman"/>
+          <w:color w:val="000000"/>
+        </w:rPr>
+      </w:pPr>
+    </w:p>
+    <w:p>
+      <w:pPr>
+        <w:pStyle w:val="Corpodetexto"/>
+        <w:spacing w:line="360" w:lineRule="auto"/>
+        <w:jc w:val="both"/>
+        <w:rPr>
+          <w:rFonts w:ascii="Times New Roman" w:hAnsi="Times New Roman" w:cs="Times New Roman"/>
+          <w:color w:val="000000"/>
+        </w:rPr>
+      </w:pPr>
+    </w:p>
+    <w:p>
+      <w:pPr>
+        <w:pStyle w:val="Corpodetexto"/>
+        <w:spacing w:line="360" w:lineRule="auto"/>
+        <w:jc w:val="both"/>
+        <w:rPr>
+          <w:rFonts w:ascii="Times New Roman" w:hAnsi="Times New Roman" w:cs="Times New Roman"/>
+          <w:color w:val="000000"/>
+        </w:rPr>
+      </w:pPr>
+    </w:p>
+    <w:p>
+      <w:pPr>
+        <w:pStyle w:val="Corpodetexto"/>
+        <w:spacing w:line="360" w:lineRule="auto"/>
+        <w:jc w:val="both"/>
+        <w:rPr>
+          <w:rFonts w:ascii="Times New Roman" w:hAnsi="Times New Roman" w:cs="Times New Roman"/>
+          <w:color w:val="000000"/>
+        </w:rPr>
+      </w:pPr>
+    </w:p>
+    <w:p>
+      <w:pPr>
+        <w:pStyle w:val="Corpodetexto"/>
+        <w:spacing w:line="360" w:lineRule="auto"/>
+        <w:jc w:val="both"/>
+        <w:rPr>
+          <w:rFonts w:ascii="Times New Roman" w:hAnsi="Times New Roman" w:cs="Times New Roman"/>
+          <w:color w:val="000000"/>
+        </w:rPr>
+      </w:pPr>
+    </w:p>
+    <w:p>
+      <w:pPr>
+        <w:pStyle w:val="Corpodetexto"/>
+        <w:spacing w:line="360" w:lineRule="auto"/>
+        <w:jc w:val="both"/>
+        <w:rPr>
+          <w:rFonts w:ascii="Times New Roman" w:hAnsi="Times New Roman" w:cs="Times New Roman"/>
+          <w:color w:val="000000"/>
+        </w:rPr>
+      </w:pPr>
+    </w:p>
+    <w:p>
+      <w:pPr>
+        <w:pStyle w:val="Corpodetexto"/>
+        <w:spacing w:line="360" w:lineRule="auto"/>
+        <w:jc w:val="both"/>
+        <w:rPr>
+          <w:rFonts w:ascii="Times New Roman" w:hAnsi="Times New Roman" w:cs="Times New Roman"/>
+          <w:color w:val="000000"/>
+        </w:rPr>
+      </w:pPr>
+    </w:p>
+    <w:p>
+      <w:pPr>
+        <w:pStyle w:val="Corpodetexto"/>
+        <w:spacing w:line="360" w:lineRule="auto"/>
+        <w:jc w:val="both"/>
+        <w:rPr>
+          <w:rFonts w:ascii="Times New Roman" w:hAnsi="Times New Roman" w:cs="Times New Roman"/>
+          <w:color w:val="000000"/>
+        </w:rPr>
+      </w:pPr>
+    </w:p>
+    <w:p>
+      <w:pPr>
+        <w:pStyle w:val="Corpodetexto"/>
+        <w:spacing w:line="360" w:lineRule="auto"/>
+        <w:jc w:val="both"/>
+        <w:rPr>
+          <w:rFonts w:ascii="Times New Roman" w:hAnsi="Times New Roman" w:cs="Times New Roman"/>
+          <w:color w:val="000000"/>
+        </w:rPr>
+      </w:pPr>
+    </w:p>
+    <w:p>
+      <w:pPr>
+        <w:pStyle w:val="Corpodetexto"/>
+        <w:spacing w:line="360" w:lineRule="auto"/>
+        <w:jc w:val="both"/>
+        <w:rPr>
+          <w:rFonts w:ascii="Times New Roman" w:hAnsi="Times New Roman" w:cs="Times New Roman"/>
+          <w:color w:val="000000"/>
+        </w:rPr>
+      </w:pPr>
+    </w:p>
+    <w:p>
+      <w:pPr>
+        <w:pStyle w:val="Corpodetexto"/>
+        <w:spacing w:line="360" w:lineRule="auto"/>
+        <w:jc w:val="both"/>
+        <w:rPr>
+          <w:rFonts w:ascii="Times New Roman" w:hAnsi="Times New Roman" w:cs="Times New Roman"/>
+          <w:color w:val="000000"/>
+        </w:rPr>
+      </w:pPr>
+    </w:p>
+    <w:p>
+      <w:pPr>
+        <w:pStyle w:val="Corpodetexto"/>
+        <w:spacing w:line="360" w:lineRule="auto"/>
+        <w:jc w:val="both"/>
+        <w:rPr>
+          <w:rFonts w:ascii="Times New Roman" w:hAnsi="Times New Roman" w:cs="Times New Roman"/>
+          <w:color w:val="000000"/>
+        </w:rPr>
+      </w:pPr>
+    </w:p>
+    <w:p>
+      <w:pPr>
+        <w:pStyle w:val="Corpodetexto"/>
+        <w:spacing w:line="360" w:lineRule="auto"/>
+        <w:jc w:val="both"/>
+        <w:rPr>
+          <w:rFonts w:ascii="Times New Roman" w:hAnsi="Times New Roman" w:cs="Times New Roman"/>
+          <w:color w:val="000000"/>
+        </w:rPr>
+      </w:pPr>
+    </w:p>
+    <w:p>
+      <w:pPr>
+        <w:pStyle w:val="Corpodetexto"/>
+        <w:spacing w:line="360" w:lineRule="auto"/>
+        <w:jc w:val="both"/>
+        <w:rPr>
+          <w:rFonts w:ascii="Times New Roman" w:hAnsi="Times New Roman" w:cs="Times New Roman"/>
+          <w:color w:val="000000"/>
+        </w:rPr>
+      </w:pPr>
+    </w:p>
+    <w:p>
+      <w:pPr>
+        <w:pStyle w:val="Corpodetexto"/>
+        <w:spacing w:line="360" w:lineRule="auto"/>
+        <w:jc w:val="both"/>
+        <w:rPr>
+          <w:rFonts w:ascii="Times New Roman" w:hAnsi="Times New Roman" w:cs="Times New Roman"/>
+          <w:color w:val="000000"/>
+        </w:rPr>
+      </w:pPr>
+    </w:p>
+    <w:p>
+      <w:pPr>
+        <w:pStyle w:val="TituloTCC"/>
+        <w:jc w:val="center"/>
+      </w:pPr>
+      <w:bookmarkStart w:id="15" w:name="_Toc38312203"/>
+      <w:r>
+        <w:lastRenderedPageBreak/>
+        <w:t>APÊNDICES</w:t>
+      </w:r>
+      <w:bookmarkEnd w:id="15"/>
+    </w:p>
+    <w:p>
+      <w:pPr>
+        <w:rPr>
+          <w:i/>
+          <w:iCs/>
+        </w:rPr>
+      </w:pPr>
+      <w:r>
+        <w:rPr>
+          <w:i/>
+          <w:iCs/>
+        </w:rPr>
+        <w:t>Usuário com perfil de administrador</w:t>
+      </w:r>
+    </w:p>
+    <w:p>
+      <w:r>
+        <w:rPr>
+          <w:i/>
+          <w:iCs/>
+        </w:rPr>
+        <w:t>Usuário:</w:t>
+      </w:r>
+      <w:r>
+        <w:t xml:space="preserve"> admin</w:t>
+      </w:r>
+    </w:p>
+    <w:p>
+      <w:r>
+        <w:rPr>
+          <w:i/>
+          <w:iCs/>
+        </w:rPr>
+        <w:t>Senha:</w:t>
+      </w:r>
+      <w:r>
+        <w:t xml:space="preserve"> admin</w:t>
+      </w:r>
+    </w:p>
+    <w:p/>
+    <w:p>
+      <w:pPr>
+        <w:rPr>
+          <w:i/>
+          <w:iCs/>
+        </w:rPr>
+      </w:pPr>
+      <w:r>
+        <w:rPr>
+          <w:i/>
+          <w:iCs/>
+        </w:rPr>
+        <w:t>Usuário com o perfil de operacional</w:t>
+      </w:r>
+    </w:p>
+    <w:p>
+      <w:r>
+        <w:rPr>
+          <w:i/>
+          <w:iCs/>
+        </w:rPr>
+        <w:t>Usuário:</w:t>
+      </w:r>
+      <w:r>
+        <w:t xml:space="preserve"> cliente</w:t>
+      </w:r>
+    </w:p>
+    <w:p>
+      <w:r>
+        <w:rPr>
+          <w:i/>
+          <w:iCs/>
+        </w:rPr>
+        <w:t>Senha:</w:t>
+      </w:r>
+      <w:r>
+        <w:t xml:space="preserve"> cliente</w:t>
       </w:r>
     </w:p>
     <w:sectPr>
@@ -9979,6 +11427,22 @@
       </w:tblBorders>
     </w:tblPr>
   </w:style>
+  <w:style w:type="paragraph" w:customStyle="1" w:styleId="Default">
+    <w:name w:val="Default"/>
+    <w:rsid w:val="00FF363D"/>
+    <w:pPr>
+      <w:autoSpaceDE w:val="0"/>
+      <w:autoSpaceDN w:val="0"/>
+      <w:adjustRightInd w:val="0"/>
+    </w:pPr>
+    <w:rPr>
+      <w:rFonts w:ascii="Arial" w:hAnsi="Arial"/>
+      <w:color w:val="000000"/>
+      <w:kern w:val="0"/>
+      <w:sz w:val="24"/>
+      <w:lang w:bidi="ar-SA"/>
+    </w:rPr>
+  </w:style>
 </w:styles>
 </file>
 
@@ -10282,7 +11746,7 @@
 </file>
 
 <file path=customXml/itemProps1.xml><?xml version="1.0" encoding="utf-8"?>
-<ds:datastoreItem xmlns:ds="http://schemas.openxmlformats.org/officeDocument/2006/customXml" ds:itemID="{5FDAC0F5-FDA6-40C5-BB79-41E7724AEFE4}">
+<ds:datastoreItem xmlns:ds="http://schemas.openxmlformats.org/officeDocument/2006/customXml" ds:itemID="{012E29C4-9DFA-41F0-A8AC-B10B6A5990D3}">
   <ds:schemaRefs>
     <ds:schemaRef ds:uri="http://schemas.openxmlformats.org/officeDocument/2006/bibliography"/>
   </ds:schemaRefs>

</xml_diff>

<commit_message>
Configuração da aplicação front-end
</commit_message>
<xml_diff>
--- a/documentacao/TCC.docx
+++ b/documentacao/TCC.docx
@@ -711,15 +711,8 @@
                     </w:rPr>
                   </w:pPr>
                   <w:r>
-                    <w:t xml:space="preserve">Orientador: Prof. Dr. Pedro </w:t>
+                    <w:t>Orientador: Prof. Dr. Pedro A.Oliveira</w:t>
                   </w:r>
-                  <w:proofErr w:type="spellStart"/>
-                  <w:proofErr w:type="gramStart"/>
-                  <w:r>
-                    <w:t>A.Oliveira</w:t>
-                  </w:r>
-                  <w:proofErr w:type="spellEnd"/>
-                  <w:proofErr w:type="gramEnd"/>
                 </w:p>
               </w:txbxContent>
             </v:textbox>
@@ -1645,7 +1638,7 @@
             </w:rPr>
             <w:fldChar w:fldCharType="separate"/>
           </w:r>
-          <w:hyperlink w:anchor="_Toc38312188" w:history="1">
+          <w:hyperlink w:anchor="_Toc38371643" w:history="1">
             <w:r>
               <w:rPr>
                 <w:rStyle w:val="Hyperlink"/>
@@ -1668,7 +1661,7 @@
               <w:rPr>
                 <w:webHidden/>
               </w:rPr>
-              <w:instrText xml:space="preserve"> PAGEREF _Toc38312188 \h </w:instrText>
+              <w:instrText xml:space="preserve"> PAGEREF _Toc38371643 \h </w:instrText>
             </w:r>
             <w:r>
               <w:rPr>
@@ -1677,7 +1670,6 @@
             </w:r>
             <w:r>
               <w:rPr>
-                <w:rFonts w:hint="eastAsia"/>
                 <w:webHidden/>
               </w:rPr>
               <w:fldChar w:fldCharType="separate"/>
@@ -1708,7 +1700,7 @@
               <w:lang w:eastAsia="pt-BR" w:bidi="ar-SA"/>
             </w:rPr>
           </w:pPr>
-          <w:hyperlink w:anchor="_Toc38312189" w:history="1">
+          <w:hyperlink w:anchor="_Toc38371644" w:history="1">
             <w:r>
               <w:rPr>
                 <w:rStyle w:val="Hyperlink"/>
@@ -1734,7 +1726,7 @@
               <w:rPr>
                 <w:webHidden/>
               </w:rPr>
-              <w:instrText xml:space="preserve"> PAGEREF _Toc38312189 \h </w:instrText>
+              <w:instrText xml:space="preserve"> PAGEREF _Toc38371644 \h </w:instrText>
             </w:r>
             <w:r>
               <w:rPr>
@@ -1743,7 +1735,6 @@
             </w:r>
             <w:r>
               <w:rPr>
-                <w:rFonts w:hint="eastAsia"/>
                 <w:webHidden/>
               </w:rPr>
               <w:fldChar w:fldCharType="separate"/>
@@ -1774,7 +1765,7 @@
               <w:lang w:eastAsia="pt-BR" w:bidi="ar-SA"/>
             </w:rPr>
           </w:pPr>
-          <w:hyperlink w:anchor="_Toc38312190" w:history="1">
+          <w:hyperlink w:anchor="_Toc38371645" w:history="1">
             <w:r>
               <w:rPr>
                 <w:rStyle w:val="Hyperlink"/>
@@ -1797,7 +1788,7 @@
               <w:rPr>
                 <w:webHidden/>
               </w:rPr>
-              <w:instrText xml:space="preserve"> PAGEREF _Toc38312190 \h </w:instrText>
+              <w:instrText xml:space="preserve"> PAGEREF _Toc38371645 \h </w:instrText>
             </w:r>
             <w:r>
               <w:rPr>
@@ -1806,7 +1797,6 @@
             </w:r>
             <w:r>
               <w:rPr>
-                <w:rFonts w:hint="eastAsia"/>
                 <w:webHidden/>
               </w:rPr>
               <w:fldChar w:fldCharType="separate"/>
@@ -1837,7 +1827,7 @@
               <w:lang w:eastAsia="pt-BR" w:bidi="ar-SA"/>
             </w:rPr>
           </w:pPr>
-          <w:hyperlink w:anchor="_Toc38312191" w:history="1">
+          <w:hyperlink w:anchor="_Toc38371646" w:history="1">
             <w:r>
               <w:rPr>
                 <w:rStyle w:val="Hyperlink"/>
@@ -1874,7 +1864,7 @@
               <w:rPr>
                 <w:webHidden/>
               </w:rPr>
-              <w:instrText xml:space="preserve"> PAGEREF _Toc38312191 \h </w:instrText>
+              <w:instrText xml:space="preserve"> PAGEREF _Toc38371646 \h </w:instrText>
             </w:r>
             <w:r>
               <w:rPr>
@@ -1883,7 +1873,6 @@
             </w:r>
             <w:r>
               <w:rPr>
-                <w:rFonts w:hint="eastAsia"/>
                 <w:webHidden/>
               </w:rPr>
               <w:fldChar w:fldCharType="separate"/>
@@ -1914,7 +1903,7 @@
               <w:lang w:eastAsia="pt-BR" w:bidi="ar-SA"/>
             </w:rPr>
           </w:pPr>
-          <w:hyperlink w:anchor="_Toc38312192" w:history="1">
+          <w:hyperlink w:anchor="_Toc38371647" w:history="1">
             <w:r>
               <w:rPr>
                 <w:rStyle w:val="Hyperlink"/>
@@ -1940,26 +1929,25 @@
               <w:rPr>
                 <w:webHidden/>
               </w:rPr>
-              <w:instrText xml:space="preserve"> PAGEREF _Toc38312192 \h </w:instrText>
+              <w:instrText xml:space="preserve"> PAGEREF _Toc38371647 \h </w:instrText>
             </w:r>
             <w:r>
               <w:rPr>
                 <w:webHidden/>
               </w:rPr>
+            </w:r>
+            <w:r>
+              <w:rPr>
+                <w:webHidden/>
+              </w:rPr>
+              <w:fldChar w:fldCharType="separate"/>
             </w:r>
             <w:r>
               <w:rPr>
                 <w:rFonts w:hint="eastAsia"/>
                 <w:webHidden/>
               </w:rPr>
-              <w:fldChar w:fldCharType="separate"/>
-            </w:r>
-            <w:r>
-              <w:rPr>
-                <w:rFonts w:hint="eastAsia"/>
-                <w:webHidden/>
-              </w:rPr>
-              <w:t>7</w:t>
+              <w:t>8</w:t>
             </w:r>
             <w:r>
               <w:rPr>
@@ -1980,7 +1968,7 @@
               <w:lang w:eastAsia="pt-BR" w:bidi="ar-SA"/>
             </w:rPr>
           </w:pPr>
-          <w:hyperlink w:anchor="_Toc38312193" w:history="1">
+          <w:hyperlink w:anchor="_Toc38371648" w:history="1">
             <w:r>
               <w:rPr>
                 <w:rStyle w:val="Hyperlink"/>
@@ -2003,26 +1991,25 @@
               <w:rPr>
                 <w:webHidden/>
               </w:rPr>
-              <w:instrText xml:space="preserve"> PAGEREF _Toc38312193 \h </w:instrText>
+              <w:instrText xml:space="preserve"> PAGEREF _Toc38371648 \h </w:instrText>
             </w:r>
             <w:r>
               <w:rPr>
                 <w:webHidden/>
               </w:rPr>
+            </w:r>
+            <w:r>
+              <w:rPr>
+                <w:webHidden/>
+              </w:rPr>
+              <w:fldChar w:fldCharType="separate"/>
             </w:r>
             <w:r>
               <w:rPr>
                 <w:rFonts w:hint="eastAsia"/>
                 <w:webHidden/>
               </w:rPr>
-              <w:fldChar w:fldCharType="separate"/>
-            </w:r>
-            <w:r>
-              <w:rPr>
-                <w:rFonts w:hint="eastAsia"/>
-                <w:webHidden/>
-              </w:rPr>
-              <w:t>7</w:t>
+              <w:t>8</w:t>
             </w:r>
             <w:r>
               <w:rPr>
@@ -2043,7 +2030,7 @@
               <w:lang w:eastAsia="pt-BR" w:bidi="ar-SA"/>
             </w:rPr>
           </w:pPr>
-          <w:hyperlink w:anchor="_Toc38312194" w:history="1">
+          <w:hyperlink w:anchor="_Toc38371649" w:history="1">
             <w:r>
               <w:rPr>
                 <w:rStyle w:val="Hyperlink"/>
@@ -2066,7 +2053,7 @@
               <w:rPr>
                 <w:webHidden/>
               </w:rPr>
-              <w:instrText xml:space="preserve"> PAGEREF _Toc38312194 \h </w:instrText>
+              <w:instrText xml:space="preserve"> PAGEREF _Toc38371649 \h </w:instrText>
             </w:r>
             <w:r>
               <w:rPr>
@@ -2075,7 +2062,6 @@
             </w:r>
             <w:r>
               <w:rPr>
-                <w:rFonts w:hint="eastAsia"/>
                 <w:webHidden/>
               </w:rPr>
               <w:fldChar w:fldCharType="separate"/>
@@ -2106,7 +2092,7 @@
               <w:lang w:eastAsia="pt-BR" w:bidi="ar-SA"/>
             </w:rPr>
           </w:pPr>
-          <w:hyperlink w:anchor="_Toc38312195" w:history="1">
+          <w:hyperlink w:anchor="_Toc38371650" w:history="1">
             <w:r>
               <w:rPr>
                 <w:rStyle w:val="Hyperlink"/>
@@ -2129,26 +2115,25 @@
               <w:rPr>
                 <w:webHidden/>
               </w:rPr>
-              <w:instrText xml:space="preserve"> PAGEREF _Toc38312195 \h </w:instrText>
+              <w:instrText xml:space="preserve"> PAGEREF _Toc38371650 \h </w:instrText>
             </w:r>
             <w:r>
               <w:rPr>
                 <w:webHidden/>
               </w:rPr>
+            </w:r>
+            <w:r>
+              <w:rPr>
+                <w:webHidden/>
+              </w:rPr>
+              <w:fldChar w:fldCharType="separate"/>
             </w:r>
             <w:r>
               <w:rPr>
                 <w:rFonts w:hint="eastAsia"/>
                 <w:webHidden/>
               </w:rPr>
-              <w:fldChar w:fldCharType="separate"/>
-            </w:r>
-            <w:r>
-              <w:rPr>
-                <w:rFonts w:hint="eastAsia"/>
-                <w:webHidden/>
-              </w:rPr>
-              <w:t>11</w:t>
+              <w:t>12</w:t>
             </w:r>
             <w:r>
               <w:rPr>
@@ -2169,7 +2154,7 @@
               <w:lang w:eastAsia="pt-BR" w:bidi="ar-SA"/>
             </w:rPr>
           </w:pPr>
-          <w:hyperlink w:anchor="_Toc38312196" w:history="1">
+          <w:hyperlink w:anchor="_Toc38371651" w:history="1">
             <w:r>
               <w:rPr>
                 <w:rStyle w:val="Hyperlink"/>
@@ -2192,7 +2177,7 @@
               <w:rPr>
                 <w:webHidden/>
               </w:rPr>
-              <w:instrText xml:space="preserve"> PAGEREF _Toc38312196 \h </w:instrText>
+              <w:instrText xml:space="preserve"> PAGEREF _Toc38371651 \h </w:instrText>
             </w:r>
             <w:r>
               <w:rPr>
@@ -2201,7 +2186,6 @@
             </w:r>
             <w:r>
               <w:rPr>
-                <w:rFonts w:hint="eastAsia"/>
                 <w:webHidden/>
               </w:rPr>
               <w:fldChar w:fldCharType="separate"/>
@@ -2232,7 +2216,7 @@
               <w:lang w:eastAsia="pt-BR" w:bidi="ar-SA"/>
             </w:rPr>
           </w:pPr>
-          <w:hyperlink w:anchor="_Toc38312197" w:history="1">
+          <w:hyperlink w:anchor="_Toc38371652" w:history="1">
             <w:r>
               <w:rPr>
                 <w:rStyle w:val="Hyperlink"/>
@@ -2255,7 +2239,7 @@
               <w:rPr>
                 <w:webHidden/>
               </w:rPr>
-              <w:instrText xml:space="preserve"> PAGEREF _Toc38312197 \h </w:instrText>
+              <w:instrText xml:space="preserve"> PAGEREF _Toc38371652 \h </w:instrText>
             </w:r>
             <w:r>
               <w:rPr>
@@ -2264,7 +2248,6 @@
             </w:r>
             <w:r>
               <w:rPr>
-                <w:rFonts w:hint="eastAsia"/>
                 <w:webHidden/>
               </w:rPr>
               <w:fldChar w:fldCharType="separate"/>
@@ -2295,7 +2278,7 @@
               <w:lang w:eastAsia="pt-BR" w:bidi="ar-SA"/>
             </w:rPr>
           </w:pPr>
-          <w:hyperlink w:anchor="_Toc38312198" w:history="1">
+          <w:hyperlink w:anchor="_Toc38371653" w:history="1">
             <w:r>
               <w:rPr>
                 <w:rStyle w:val="Hyperlink"/>
@@ -2318,7 +2301,7 @@
               <w:rPr>
                 <w:webHidden/>
               </w:rPr>
-              <w:instrText xml:space="preserve"> PAGEREF _Toc38312198 \h </w:instrText>
+              <w:instrText xml:space="preserve"> PAGEREF _Toc38371653 \h </w:instrText>
             </w:r>
             <w:r>
               <w:rPr>
@@ -2327,7 +2310,6 @@
             </w:r>
             <w:r>
               <w:rPr>
-                <w:rFonts w:hint="eastAsia"/>
                 <w:webHidden/>
               </w:rPr>
               <w:fldChar w:fldCharType="separate"/>
@@ -2358,7 +2340,7 @@
               <w:lang w:eastAsia="pt-BR" w:bidi="ar-SA"/>
             </w:rPr>
           </w:pPr>
-          <w:hyperlink w:anchor="_Toc38312199" w:history="1">
+          <w:hyperlink w:anchor="_Toc38371654" w:history="1">
             <w:r>
               <w:rPr>
                 <w:rStyle w:val="Hyperlink"/>
@@ -2381,26 +2363,25 @@
               <w:rPr>
                 <w:webHidden/>
               </w:rPr>
-              <w:instrText xml:space="preserve"> PAGEREF _Toc38312199 \h </w:instrText>
+              <w:instrText xml:space="preserve"> PAGEREF _Toc38371654 \h </w:instrText>
             </w:r>
             <w:r>
               <w:rPr>
                 <w:webHidden/>
               </w:rPr>
+            </w:r>
+            <w:r>
+              <w:rPr>
+                <w:webHidden/>
+              </w:rPr>
+              <w:fldChar w:fldCharType="separate"/>
             </w:r>
             <w:r>
               <w:rPr>
                 <w:rFonts w:hint="eastAsia"/>
                 <w:webHidden/>
               </w:rPr>
-              <w:fldChar w:fldCharType="separate"/>
-            </w:r>
-            <w:r>
-              <w:rPr>
-                <w:rFonts w:hint="eastAsia"/>
-                <w:webHidden/>
-              </w:rPr>
-              <w:t>13</w:t>
+              <w:t>14</w:t>
             </w:r>
             <w:r>
               <w:rPr>
@@ -2421,12 +2402,12 @@
               <w:lang w:eastAsia="pt-BR" w:bidi="ar-SA"/>
             </w:rPr>
           </w:pPr>
-          <w:hyperlink w:anchor="_Toc38312200" w:history="1">
+          <w:hyperlink w:anchor="_Toc38371655" w:history="1">
             <w:r>
               <w:rPr>
                 <w:rStyle w:val="Hyperlink"/>
               </w:rPr>
-              <w:t>4.4 Modelo de Implantação</w:t>
+              <w:t>4.3 Modelo de Componentes</w:t>
             </w:r>
             <w:r>
               <w:rPr>
@@ -2444,26 +2425,25 @@
               <w:rPr>
                 <w:webHidden/>
               </w:rPr>
-              <w:instrText xml:space="preserve"> PAGEREF _Toc38312200 \h </w:instrText>
+              <w:instrText xml:space="preserve"> PAGEREF _Toc38371655 \h </w:instrText>
             </w:r>
             <w:r>
               <w:rPr>
                 <w:webHidden/>
               </w:rPr>
+            </w:r>
+            <w:r>
+              <w:rPr>
+                <w:webHidden/>
+              </w:rPr>
+              <w:fldChar w:fldCharType="separate"/>
             </w:r>
             <w:r>
               <w:rPr>
                 <w:rFonts w:hint="eastAsia"/>
                 <w:webHidden/>
               </w:rPr>
-              <w:fldChar w:fldCharType="separate"/>
-            </w:r>
-            <w:r>
-              <w:rPr>
-                <w:rFonts w:hint="eastAsia"/>
-                <w:webHidden/>
-              </w:rPr>
-              <w:t>14</w:t>
+              <w:t>15</w:t>
             </w:r>
             <w:r>
               <w:rPr>
@@ -2484,12 +2464,13 @@
               <w:lang w:eastAsia="pt-BR" w:bidi="ar-SA"/>
             </w:rPr>
           </w:pPr>
-          <w:hyperlink w:anchor="_Toc38312201" w:history="1">
+          <w:hyperlink w:anchor="_Toc38371656" w:history="1">
             <w:r>
               <w:rPr>
                 <w:rStyle w:val="Hyperlink"/>
-              </w:rPr>
-              <w:t>7. Conclusão</w:t>
+                <w:bCs/>
+              </w:rPr>
+              <w:t>4.4 Modelo de Implantação</w:t>
             </w:r>
             <w:r>
               <w:rPr>
@@ -2507,26 +2488,25 @@
               <w:rPr>
                 <w:webHidden/>
               </w:rPr>
-              <w:instrText xml:space="preserve"> PAGEREF _Toc38312201 \h </w:instrText>
+              <w:instrText xml:space="preserve"> PAGEREF _Toc38371656 \h </w:instrText>
             </w:r>
             <w:r>
               <w:rPr>
                 <w:webHidden/>
               </w:rPr>
+            </w:r>
+            <w:r>
+              <w:rPr>
+                <w:webHidden/>
+              </w:rPr>
+              <w:fldChar w:fldCharType="separate"/>
             </w:r>
             <w:r>
               <w:rPr>
                 <w:rFonts w:hint="eastAsia"/>
                 <w:webHidden/>
               </w:rPr>
-              <w:fldChar w:fldCharType="separate"/>
-            </w:r>
-            <w:r>
-              <w:rPr>
-                <w:rFonts w:hint="eastAsia"/>
-                <w:webHidden/>
-              </w:rPr>
-              <w:t>15</w:t>
+              <w:t>16</w:t>
             </w:r>
             <w:r>
               <w:rPr>
@@ -2547,12 +2527,12 @@
               <w:lang w:eastAsia="pt-BR" w:bidi="ar-SA"/>
             </w:rPr>
           </w:pPr>
-          <w:hyperlink w:anchor="_Toc38312202" w:history="1">
+          <w:hyperlink w:anchor="_Toc38371657" w:history="1">
             <w:r>
               <w:rPr>
                 <w:rStyle w:val="Hyperlink"/>
               </w:rPr>
-              <w:t>REFERÊNCIAS</w:t>
+              <w:t>7. Conclusão</w:t>
             </w:r>
             <w:r>
               <w:rPr>
@@ -2570,26 +2550,25 @@
               <w:rPr>
                 <w:webHidden/>
               </w:rPr>
-              <w:instrText xml:space="preserve"> PAGEREF _Toc38312202 \h </w:instrText>
+              <w:instrText xml:space="preserve"> PAGEREF _Toc38371657 \h </w:instrText>
             </w:r>
             <w:r>
               <w:rPr>
                 <w:webHidden/>
               </w:rPr>
+            </w:r>
+            <w:r>
+              <w:rPr>
+                <w:webHidden/>
+              </w:rPr>
+              <w:fldChar w:fldCharType="separate"/>
             </w:r>
             <w:r>
               <w:rPr>
                 <w:rFonts w:hint="eastAsia"/>
                 <w:webHidden/>
               </w:rPr>
-              <w:fldChar w:fldCharType="separate"/>
-            </w:r>
-            <w:r>
-              <w:rPr>
-                <w:rFonts w:hint="eastAsia"/>
-                <w:webHidden/>
-              </w:rPr>
-              <w:t>16</w:t>
+              <w:t>17</w:t>
             </w:r>
             <w:r>
               <w:rPr>
@@ -2610,12 +2589,12 @@
               <w:lang w:eastAsia="pt-BR" w:bidi="ar-SA"/>
             </w:rPr>
           </w:pPr>
-          <w:hyperlink w:anchor="_Toc38312203" w:history="1">
+          <w:hyperlink w:anchor="_Toc38371658" w:history="1">
             <w:r>
               <w:rPr>
                 <w:rStyle w:val="Hyperlink"/>
               </w:rPr>
-              <w:t>APÊNDICES</w:t>
+              <w:t>REFERÊNCIAS</w:t>
             </w:r>
             <w:r>
               <w:rPr>
@@ -2633,18 +2612,79 @@
               <w:rPr>
                 <w:webHidden/>
               </w:rPr>
-              <w:instrText xml:space="preserve"> PAGEREF _Toc38312203 \h </w:instrText>
+              <w:instrText xml:space="preserve"> PAGEREF _Toc38371658 \h </w:instrText>
             </w:r>
             <w:r>
               <w:rPr>
                 <w:webHidden/>
               </w:rPr>
+            </w:r>
+            <w:r>
+              <w:rPr>
+                <w:webHidden/>
+              </w:rPr>
+              <w:fldChar w:fldCharType="separate"/>
             </w:r>
             <w:r>
               <w:rPr>
                 <w:rFonts w:hint="eastAsia"/>
                 <w:webHidden/>
               </w:rPr>
+              <w:t>18</w:t>
+            </w:r>
+            <w:r>
+              <w:rPr>
+                <w:webHidden/>
+              </w:rPr>
+              <w:fldChar w:fldCharType="end"/>
+            </w:r>
+          </w:hyperlink>
+        </w:p>
+        <w:p>
+          <w:pPr>
+            <w:pStyle w:val="Sumrio1"/>
+            <w:rPr>
+              <w:rFonts w:asciiTheme="minorHAnsi" w:eastAsiaTheme="minorEastAsia" w:hAnsiTheme="minorHAnsi" w:cstheme="minorBidi"/>
+              <w:kern w:val="0"/>
+              <w:sz w:val="22"/>
+              <w:szCs w:val="22"/>
+              <w:lang w:eastAsia="pt-BR" w:bidi="ar-SA"/>
+            </w:rPr>
+          </w:pPr>
+          <w:hyperlink w:anchor="_Toc38371659" w:history="1">
+            <w:r>
+              <w:rPr>
+                <w:rStyle w:val="Hyperlink"/>
+              </w:rPr>
+              <w:t>APÊNDICES</w:t>
+            </w:r>
+            <w:r>
+              <w:rPr>
+                <w:webHidden/>
+              </w:rPr>
+              <w:tab/>
+            </w:r>
+            <w:r>
+              <w:rPr>
+                <w:webHidden/>
+              </w:rPr>
+              <w:fldChar w:fldCharType="begin"/>
+            </w:r>
+            <w:r>
+              <w:rPr>
+                <w:webHidden/>
+              </w:rPr>
+              <w:instrText xml:space="preserve"> PAGEREF _Toc38371659 \h </w:instrText>
+            </w:r>
+            <w:r>
+              <w:rPr>
+                <w:webHidden/>
+              </w:rPr>
+            </w:r>
+            <w:r>
+              <w:rPr>
+                <w:webHidden/>
+              </w:rPr>
               <w:fldChar w:fldCharType="separate"/>
             </w:r>
             <w:r>
@@ -2652,7 +2692,7 @@
                 <w:rFonts w:hint="eastAsia"/>
                 <w:webHidden/>
               </w:rPr>
-              <w:t>17</w:t>
+              <w:t>19</w:t>
             </w:r>
             <w:r>
               <w:rPr>
@@ -2855,7 +2895,7 @@
           <w:spacing w:val="0"/>
         </w:rPr>
       </w:pPr>
-      <w:bookmarkStart w:id="0" w:name="_Toc38312188"/>
+      <w:bookmarkStart w:id="0" w:name="_Toc38371643"/>
       <w:r>
         <w:rPr>
           <w:rStyle w:val="TtulodoLivro"/>
@@ -3295,6 +3335,7 @@
         <w:rPr>
           <w:rFonts w:ascii="Times New Roman" w:hAnsi="Times New Roman" w:cs="Times New Roman"/>
         </w:rPr>
+        <w:lastRenderedPageBreak/>
         <w:tab/>
         <w:t>5. O sistema deverá ser portável – em outras palavras – deverá utilizar tecnologia que facilite o acesso através de diferentes dispositivos e plataformas</w:t>
       </w:r>
@@ -3302,14 +3343,7 @@
         <w:rPr>
           <w:rFonts w:ascii="Times New Roman" w:hAnsi="Times New Roman" w:cs="Times New Roman"/>
         </w:rPr>
-        <w:t xml:space="preserve">, deverá ser acessível </w:t>
-      </w:r>
-      <w:r>
-        <w:rPr>
-          <w:rFonts w:ascii="Times New Roman" w:hAnsi="Times New Roman" w:cs="Times New Roman"/>
-        </w:rPr>
-        <w:lastRenderedPageBreak/>
-        <w:t xml:space="preserve">de um </w:t>
+        <w:t xml:space="preserve">, deverá ser acessível de um </w:t>
       </w:r>
       <w:r>
         <w:rPr>
@@ -3455,7 +3489,7 @@
           <w:szCs w:val="24"/>
         </w:rPr>
       </w:pPr>
-      <w:bookmarkStart w:id="1" w:name="_Toc38312189"/>
+      <w:bookmarkStart w:id="1" w:name="_Toc38371644"/>
       <w:r>
         <w:rPr>
           <w:rFonts w:ascii="Times New Roman" w:hAnsi="Times New Roman" w:cs="Times New Roman"/>
@@ -3482,7 +3516,7 @@
       <w:pPr>
         <w:pStyle w:val="SubtituloTCC"/>
       </w:pPr>
-      <w:bookmarkStart w:id="2" w:name="_Toc38312190"/>
+      <w:bookmarkStart w:id="2" w:name="_Toc38371645"/>
       <w:r>
         <w:t>2.1 Apresentação do Problema</w:t>
       </w:r>
@@ -3580,7 +3614,7 @@
       <w:pPr>
         <w:pStyle w:val="TituloTCC"/>
       </w:pPr>
-      <w:bookmarkStart w:id="3" w:name="_Toc38312191"/>
+      <w:bookmarkStart w:id="3" w:name="_Toc38371646"/>
       <w:r>
         <w:t xml:space="preserve">2.2 Definição geral do </w:t>
       </w:r>
@@ -3682,7 +3716,7 @@
           <w:szCs w:val="24"/>
         </w:rPr>
       </w:pPr>
-      <w:bookmarkStart w:id="4" w:name="_Toc38312192"/>
+      <w:bookmarkStart w:id="4" w:name="_Toc38371647"/>
       <w:r>
         <w:rPr>
           <w:rFonts w:ascii="Times New Roman" w:hAnsi="Times New Roman" w:cs="Times New Roman"/>
@@ -3692,6 +3726,7 @@
           <w:sz w:val="24"/>
           <w:szCs w:val="24"/>
         </w:rPr>
+        <w:lastRenderedPageBreak/>
         <w:t>3. Definição da Solução</w:t>
       </w:r>
       <w:bookmarkEnd w:id="4"/>
@@ -3700,7 +3735,7 @@
       <w:pPr>
         <w:pStyle w:val="SubtituloTCC"/>
       </w:pPr>
-      <w:bookmarkStart w:id="5" w:name="_Toc38312193"/>
+      <w:bookmarkStart w:id="5" w:name="_Toc38371648"/>
       <w:r>
         <w:t>3.1 Requisitos Funcionais</w:t>
       </w:r>
@@ -3717,6 +3752,448 @@
     <w:p>
       <w:pPr>
         <w:spacing w:line="360" w:lineRule="auto"/>
+        <w:rPr>
+          <w:rFonts w:ascii="Times New Roman" w:hAnsi="Times New Roman" w:cs="Times New Roman"/>
+        </w:rPr>
+      </w:pPr>
+      <w:r>
+        <w:rPr>
+          <w:rFonts w:ascii="Times New Roman" w:hAnsi="Times New Roman" w:cs="Times New Roman"/>
+        </w:rPr>
+        <w:tab/>
+        <w:t>Módulo de autenticação</w:t>
+      </w:r>
+    </w:p>
+    <w:p>
+      <w:pPr>
+        <w:spacing w:line="360" w:lineRule="auto"/>
+        <w:rPr>
+          <w:rFonts w:ascii="Times New Roman" w:hAnsi="Times New Roman" w:cs="Times New Roman"/>
+        </w:rPr>
+      </w:pPr>
+    </w:p>
+    <w:p>
+      <w:pPr>
+        <w:spacing w:line="360" w:lineRule="auto"/>
+        <w:jc w:val="both"/>
+        <w:rPr>
+          <w:rFonts w:ascii="Times New Roman" w:hAnsi="Times New Roman" w:cs="Times New Roman"/>
+        </w:rPr>
+      </w:pPr>
+      <w:r>
+        <w:rPr>
+          <w:rFonts w:ascii="Times New Roman" w:hAnsi="Times New Roman" w:cs="Times New Roman"/>
+        </w:rPr>
+        <w:tab/>
+      </w:r>
+      <w:r>
+        <w:rPr>
+          <w:rFonts w:ascii="Times New Roman" w:hAnsi="Times New Roman" w:cs="Times New Roman"/>
+        </w:rPr>
+        <w:t xml:space="preserve">O sistema deverá fornecer </w:t>
+      </w:r>
+      <w:r>
+        <w:rPr>
+          <w:rFonts w:ascii="Times New Roman" w:hAnsi="Times New Roman" w:cs="Times New Roman"/>
+        </w:rPr>
+        <w:t>autenticação e autorização para a aplicação</w:t>
+      </w:r>
+      <w:r>
+        <w:rPr>
+          <w:rFonts w:ascii="Times New Roman" w:hAnsi="Times New Roman" w:cs="Times New Roman"/>
+        </w:rPr>
+        <w:t>, deverá ser seguro de forma a proteger as informações contra ataques e outras formas de intrusão.</w:t>
+      </w:r>
+      <w:r>
+        <w:rPr>
+          <w:rFonts w:ascii="Times New Roman" w:hAnsi="Times New Roman" w:cs="Times New Roman"/>
+        </w:rPr>
+        <w:t xml:space="preserve"> A tecnologia escolhida foi o </w:t>
+      </w:r>
+      <w:r>
+        <w:rPr>
+          <w:rFonts w:ascii="Times New Roman" w:hAnsi="Times New Roman" w:cs="Times New Roman"/>
+          <w:i/>
+          <w:iCs/>
+        </w:rPr>
+        <w:t>Spring Security</w:t>
+      </w:r>
+      <w:r>
+        <w:rPr>
+          <w:rFonts w:ascii="Times New Roman" w:hAnsi="Times New Roman" w:cs="Times New Roman"/>
+        </w:rPr>
+        <w:t xml:space="preserve">, que está contido no ecossistema do </w:t>
+      </w:r>
+      <w:r>
+        <w:rPr>
+          <w:rFonts w:ascii="Times New Roman" w:hAnsi="Times New Roman" w:cs="Times New Roman"/>
+          <w:i/>
+          <w:iCs/>
+        </w:rPr>
+        <w:t>framework</w:t>
+      </w:r>
+      <w:r>
+        <w:rPr>
+          <w:rFonts w:ascii="Times New Roman" w:hAnsi="Times New Roman" w:cs="Times New Roman"/>
+        </w:rPr>
+        <w:t xml:space="preserve">. O </w:t>
+      </w:r>
+      <w:r>
+        <w:rPr>
+          <w:rFonts w:ascii="Times New Roman" w:hAnsi="Times New Roman" w:cs="Times New Roman"/>
+          <w:i/>
+          <w:iCs/>
+        </w:rPr>
+        <w:t>Spring Security</w:t>
+      </w:r>
+      <w:r>
+        <w:rPr>
+          <w:rFonts w:ascii="Times New Roman" w:hAnsi="Times New Roman" w:cs="Times New Roman"/>
+        </w:rPr>
+        <w:t xml:space="preserve"> também permite integração com outros protocolos, como por exemplo </w:t>
+      </w:r>
+      <w:proofErr w:type="spellStart"/>
+      <w:r>
+        <w:rPr>
+          <w:rFonts w:ascii="Times New Roman" w:hAnsi="Times New Roman" w:cs="Times New Roman"/>
+          <w:i/>
+          <w:iCs/>
+        </w:rPr>
+        <w:t>Oauth</w:t>
+      </w:r>
+      <w:proofErr w:type="spellEnd"/>
+      <w:r>
+        <w:rPr>
+          <w:rFonts w:ascii="Times New Roman" w:hAnsi="Times New Roman" w:cs="Times New Roman"/>
+          <w:i/>
+          <w:iCs/>
+        </w:rPr>
+        <w:t>.</w:t>
+      </w:r>
+    </w:p>
+    <w:p>
+      <w:pPr>
+        <w:spacing w:line="360" w:lineRule="auto"/>
+        <w:jc w:val="both"/>
+        <w:rPr>
+          <w:rFonts w:ascii="Times New Roman" w:hAnsi="Times New Roman" w:cs="Times New Roman"/>
+        </w:rPr>
+      </w:pPr>
+      <w:r>
+        <w:rPr>
+          <w:rFonts w:ascii="Times New Roman" w:hAnsi="Times New Roman" w:cs="Times New Roman"/>
+        </w:rPr>
+        <w:tab/>
+        <w:t xml:space="preserve">O modulo de autenticação deverá fornecer um modo que o usuário recupere sua senha através de e-mail bem como permitir que um usuário </w:t>
+      </w:r>
+      <w:proofErr w:type="gramStart"/>
+      <w:r>
+        <w:rPr>
+          <w:rFonts w:ascii="Times New Roman" w:hAnsi="Times New Roman" w:cs="Times New Roman"/>
+        </w:rPr>
+        <w:t>especifico</w:t>
+      </w:r>
+      <w:proofErr w:type="gramEnd"/>
+      <w:r>
+        <w:rPr>
+          <w:rFonts w:ascii="Times New Roman" w:hAnsi="Times New Roman" w:cs="Times New Roman"/>
+        </w:rPr>
+        <w:t xml:space="preserve"> seja desativado. Através do usuário informado, o sistema vai definir o perfil de acesso.</w:t>
+      </w:r>
+      <w:r>
+        <w:rPr>
+          <w:rFonts w:ascii="Times New Roman" w:hAnsi="Times New Roman" w:cs="Times New Roman"/>
+        </w:rPr>
+        <w:t xml:space="preserve"> Abaixo são descritos os perfis:</w:t>
+      </w:r>
+    </w:p>
+    <w:p>
+      <w:pPr>
+        <w:spacing w:line="360" w:lineRule="auto"/>
+        <w:jc w:val="both"/>
+        <w:rPr>
+          <w:rFonts w:ascii="Times New Roman" w:hAnsi="Times New Roman" w:cs="Times New Roman"/>
+        </w:rPr>
+      </w:pPr>
+      <w:r>
+        <w:rPr>
+          <w:rFonts w:ascii="Times New Roman" w:hAnsi="Times New Roman" w:cs="Times New Roman"/>
+        </w:rPr>
+        <w:tab/>
+      </w:r>
+      <w:r>
+        <w:rPr>
+          <w:rFonts w:ascii="Times New Roman" w:hAnsi="Times New Roman" w:cs="Times New Roman"/>
+          <w:b/>
+          <w:bCs/>
+        </w:rPr>
+        <w:t xml:space="preserve">Administrador: </w:t>
+      </w:r>
+      <w:r>
+        <w:rPr>
+          <w:rFonts w:ascii="Times New Roman" w:hAnsi="Times New Roman" w:cs="Times New Roman"/>
+        </w:rPr>
+        <w:t xml:space="preserve">O administrador do sistema deverá ter acesso ao cadastro de usuários e </w:t>
+      </w:r>
+      <w:r>
+        <w:rPr>
+          <w:rFonts w:ascii="Times New Roman" w:hAnsi="Times New Roman" w:cs="Times New Roman"/>
+        </w:rPr>
+        <w:t>de documentos</w:t>
+      </w:r>
+      <w:r>
+        <w:rPr>
+          <w:rFonts w:ascii="Times New Roman" w:hAnsi="Times New Roman" w:cs="Times New Roman"/>
+        </w:rPr>
+        <w:t>,</w:t>
+      </w:r>
+      <w:r>
+        <w:rPr>
+          <w:rFonts w:ascii="Times New Roman" w:hAnsi="Times New Roman" w:cs="Times New Roman"/>
+        </w:rPr>
+        <w:t xml:space="preserve"> estudos ou projetos.</w:t>
+      </w:r>
+      <w:r>
+        <w:rPr>
+          <w:rFonts w:ascii="Times New Roman" w:hAnsi="Times New Roman" w:cs="Times New Roman"/>
+        </w:rPr>
+        <w:t xml:space="preserve"> </w:t>
+      </w:r>
+      <w:r>
+        <w:rPr>
+          <w:rFonts w:ascii="Times New Roman" w:hAnsi="Times New Roman" w:cs="Times New Roman"/>
+        </w:rPr>
+        <w:t>T</w:t>
+      </w:r>
+      <w:r>
+        <w:rPr>
+          <w:rFonts w:ascii="Times New Roman" w:hAnsi="Times New Roman" w:cs="Times New Roman"/>
+        </w:rPr>
+        <w:t>erá acesso a todas as etapas do processo de licenciamento. O usuário com o perfil de administrador poderá acompanhar todas as etapas do processo de licenciamento.</w:t>
+      </w:r>
+      <w:r>
+        <w:rPr>
+          <w:rFonts w:ascii="Times New Roman" w:hAnsi="Times New Roman" w:cs="Times New Roman"/>
+        </w:rPr>
+        <w:t xml:space="preserve"> O administrador do sistema terá acesso ao módulo de cadastros básicos.</w:t>
+      </w:r>
+    </w:p>
+    <w:p>
+      <w:pPr>
+        <w:spacing w:line="360" w:lineRule="auto"/>
+        <w:jc w:val="both"/>
+        <w:rPr>
+          <w:rFonts w:ascii="Times New Roman" w:hAnsi="Times New Roman" w:cs="Times New Roman"/>
+        </w:rPr>
+      </w:pPr>
+      <w:r>
+        <w:rPr>
+          <w:rFonts w:ascii="Times New Roman" w:hAnsi="Times New Roman" w:cs="Times New Roman"/>
+        </w:rPr>
+        <w:tab/>
+      </w:r>
+      <w:r>
+        <w:rPr>
+          <w:rFonts w:ascii="Times New Roman" w:hAnsi="Times New Roman" w:cs="Times New Roman"/>
+          <w:b/>
+          <w:bCs/>
+        </w:rPr>
+        <w:t xml:space="preserve">Gestão: </w:t>
+      </w:r>
+      <w:r>
+        <w:rPr>
+          <w:rFonts w:ascii="Times New Roman" w:hAnsi="Times New Roman" w:cs="Times New Roman"/>
+        </w:rPr>
+        <w:t>O usuário do sistema com o perfil de gestor terá acesso a relatórios gerenciais, bem como visualizar detalhes dos documentos a respeito do processo</w:t>
+      </w:r>
+      <w:r>
+        <w:rPr>
+          <w:rFonts w:ascii="Times New Roman" w:hAnsi="Times New Roman" w:cs="Times New Roman"/>
+        </w:rPr>
+        <w:t>. Entende-se como gestor o responsável pelo empreendimento.</w:t>
+      </w:r>
+    </w:p>
+    <w:p>
+      <w:pPr>
+        <w:spacing w:line="360" w:lineRule="auto"/>
+        <w:jc w:val="both"/>
+        <w:rPr>
+          <w:rFonts w:ascii="Times New Roman" w:hAnsi="Times New Roman" w:cs="Times New Roman"/>
+          <w:u w:val="single"/>
+        </w:rPr>
+      </w:pPr>
+      <w:r>
+        <w:rPr>
+          <w:rFonts w:ascii="Times New Roman" w:hAnsi="Times New Roman" w:cs="Times New Roman"/>
+        </w:rPr>
+        <w:tab/>
+      </w:r>
+      <w:r>
+        <w:rPr>
+          <w:rFonts w:ascii="Times New Roman" w:hAnsi="Times New Roman" w:cs="Times New Roman"/>
+          <w:b/>
+          <w:bCs/>
+        </w:rPr>
+        <w:t xml:space="preserve">Operacional: </w:t>
+      </w:r>
+      <w:r>
+        <w:rPr>
+          <w:rFonts w:ascii="Times New Roman" w:hAnsi="Times New Roman" w:cs="Times New Roman"/>
+        </w:rPr>
+        <w:t>Vai permitir o cadastro das informações das licenças ambientais.</w:t>
+      </w:r>
+      <w:r>
+        <w:rPr>
+          <w:rFonts w:ascii="Times New Roman" w:hAnsi="Times New Roman" w:cs="Times New Roman"/>
+        </w:rPr>
+        <w:t xml:space="preserve"> </w:t>
+      </w:r>
+      <w:r>
+        <w:rPr>
+          <w:rFonts w:ascii="Times New Roman" w:hAnsi="Times New Roman" w:cs="Times New Roman"/>
+        </w:rPr>
+        <w:t>Entende-se como operacional o profissional habilitado</w:t>
+      </w:r>
+      <w:r>
+        <w:rPr>
+          <w:rFonts w:ascii="Times New Roman" w:hAnsi="Times New Roman" w:cs="Times New Roman"/>
+        </w:rPr>
+        <w:t>.</w:t>
+      </w:r>
+    </w:p>
+    <w:p>
+      <w:pPr>
+        <w:spacing w:line="360" w:lineRule="auto"/>
+        <w:rPr>
+          <w:rFonts w:ascii="Times New Roman" w:hAnsi="Times New Roman" w:cs="Times New Roman"/>
+        </w:rPr>
+      </w:pPr>
+    </w:p>
+    <w:p>
+      <w:pPr>
+        <w:spacing w:line="360" w:lineRule="auto"/>
+        <w:rPr>
+          <w:rFonts w:ascii="Times New Roman" w:hAnsi="Times New Roman" w:cs="Times New Roman"/>
+        </w:rPr>
+      </w:pPr>
+    </w:p>
+    <w:p>
+      <w:pPr>
+        <w:spacing w:line="360" w:lineRule="auto"/>
+        <w:rPr>
+          <w:rFonts w:ascii="Times New Roman" w:hAnsi="Times New Roman" w:cs="Times New Roman"/>
+        </w:rPr>
+      </w:pPr>
+      <w:r>
+        <w:rPr>
+          <w:rFonts w:ascii="Times New Roman" w:hAnsi="Times New Roman" w:cs="Times New Roman"/>
+        </w:rPr>
+        <w:tab/>
+        <w:t>Módulo de licenciamento ambiental.</w:t>
+      </w:r>
+    </w:p>
+    <w:p>
+      <w:pPr>
+        <w:spacing w:line="360" w:lineRule="auto"/>
+        <w:rPr>
+          <w:rFonts w:ascii="Times New Roman" w:hAnsi="Times New Roman" w:cs="Times New Roman"/>
+        </w:rPr>
+      </w:pPr>
+      <w:r>
+        <w:rPr>
+          <w:rFonts w:ascii="Times New Roman" w:hAnsi="Times New Roman" w:cs="Times New Roman"/>
+        </w:rPr>
+        <w:tab/>
+      </w:r>
+    </w:p>
+    <w:p>
+      <w:pPr>
+        <w:spacing w:line="360" w:lineRule="auto"/>
+        <w:jc w:val="both"/>
+        <w:rPr>
+          <w:rFonts w:ascii="Times New Roman" w:hAnsi="Times New Roman" w:cs="Times New Roman"/>
+        </w:rPr>
+      </w:pPr>
+      <w:r>
+        <w:rPr>
+          <w:rFonts w:ascii="Times New Roman" w:hAnsi="Times New Roman" w:cs="Times New Roman"/>
+        </w:rPr>
+        <w:tab/>
+        <w:t xml:space="preserve">De acordo com a Resolução </w:t>
+      </w:r>
+      <w:r>
+        <w:rPr>
+          <w:rFonts w:ascii="Times New Roman" w:hAnsi="Times New Roman" w:cs="Times New Roman"/>
+        </w:rPr>
+        <w:t>nº 237, de 19 de dezembro de 1997, definimos licenciamento ambiental como “procedimento administrativo pelo qual o órgão ambiental competente licencia a localização, instalação, ampliação e a operação</w:t>
+      </w:r>
+      <w:r>
+        <w:rPr>
+          <w:rFonts w:ascii="Times New Roman" w:hAnsi="Times New Roman" w:cs="Times New Roman"/>
+          <w:i/>
+          <w:iCs/>
+        </w:rPr>
+        <w:t xml:space="preserve"> </w:t>
+      </w:r>
+      <w:r>
+        <w:rPr>
+          <w:rFonts w:ascii="Times New Roman" w:hAnsi="Times New Roman" w:cs="Times New Roman"/>
+        </w:rPr>
+        <w:t xml:space="preserve">de empreendimentos e atividades utilizadoras de recursos ambientais </w:t>
+      </w:r>
+      <w:r>
+        <w:rPr>
+          <w:rFonts w:ascii="Times New Roman" w:hAnsi="Times New Roman" w:cs="Times New Roman"/>
+          <w:i/>
+          <w:iCs/>
+        </w:rPr>
+        <w:t xml:space="preserve">, </w:t>
+      </w:r>
+      <w:r>
+        <w:rPr>
+          <w:rFonts w:ascii="Times New Roman" w:hAnsi="Times New Roman" w:cs="Times New Roman"/>
+        </w:rPr>
+        <w:t>consideradas efetiva ou potencialmente poluidoras ou daquelas que, sob qualquer forma, possam causar degradação ambiental, considerando as disposições legais e regulamentares e as normas técnicas aplicáveis ao caso”</w:t>
+      </w:r>
+      <w:r>
+        <w:rPr>
+          <w:rFonts w:ascii="Times New Roman" w:hAnsi="Times New Roman" w:cs="Times New Roman"/>
+        </w:rPr>
+        <w:t>.</w:t>
+      </w:r>
+    </w:p>
+    <w:p>
+      <w:pPr>
+        <w:spacing w:line="360" w:lineRule="auto"/>
+        <w:jc w:val="both"/>
+        <w:rPr>
+          <w:rFonts w:ascii="Times New Roman" w:hAnsi="Times New Roman" w:cs="Times New Roman"/>
+        </w:rPr>
+      </w:pPr>
+      <w:r>
+        <w:rPr>
+          <w:rFonts w:ascii="Times New Roman" w:hAnsi="Times New Roman" w:cs="Times New Roman"/>
+        </w:rPr>
+        <w:tab/>
+        <w:t xml:space="preserve">Deverá armazenar as licenças ambientais bem como armazenar as informações nas diferentes etapas </w:t>
+      </w:r>
+      <w:r>
+        <w:rPr>
+          <w:rFonts w:ascii="Times New Roman" w:hAnsi="Times New Roman" w:cs="Times New Roman"/>
+        </w:rPr>
+        <w:t>do licenciamento. As licenças</w:t>
+      </w:r>
+      <w:r>
+        <w:rPr>
+          <w:rFonts w:ascii="Times New Roman" w:hAnsi="Times New Roman" w:cs="Times New Roman"/>
+        </w:rPr>
+        <w:t xml:space="preserve"> são descritas abaixo:</w:t>
+      </w:r>
+    </w:p>
+    <w:p>
+      <w:pPr>
+        <w:spacing w:line="360" w:lineRule="auto"/>
+        <w:jc w:val="both"/>
         <w:rPr>
           <w:rFonts w:ascii="Times New Roman" w:hAnsi="Times New Roman" w:cs="Times New Roman"/>
         </w:rPr>
@@ -3727,448 +4204,6 @@
         </w:rPr>
         <w:lastRenderedPageBreak/>
         <w:tab/>
-        <w:t>Módulo de autenticação</w:t>
-      </w:r>
-    </w:p>
-    <w:p>
-      <w:pPr>
-        <w:spacing w:line="360" w:lineRule="auto"/>
-        <w:rPr>
-          <w:rFonts w:ascii="Times New Roman" w:hAnsi="Times New Roman" w:cs="Times New Roman"/>
-        </w:rPr>
-      </w:pPr>
-    </w:p>
-    <w:p>
-      <w:pPr>
-        <w:spacing w:line="360" w:lineRule="auto"/>
-        <w:jc w:val="both"/>
-        <w:rPr>
-          <w:rFonts w:ascii="Times New Roman" w:hAnsi="Times New Roman" w:cs="Times New Roman"/>
-        </w:rPr>
-      </w:pPr>
-      <w:r>
-        <w:rPr>
-          <w:rFonts w:ascii="Times New Roman" w:hAnsi="Times New Roman" w:cs="Times New Roman"/>
-        </w:rPr>
-        <w:tab/>
-      </w:r>
-      <w:r>
-        <w:rPr>
-          <w:rFonts w:ascii="Times New Roman" w:hAnsi="Times New Roman" w:cs="Times New Roman"/>
-        </w:rPr>
-        <w:t xml:space="preserve">O sistema deverá fornecer </w:t>
-      </w:r>
-      <w:r>
-        <w:rPr>
-          <w:rFonts w:ascii="Times New Roman" w:hAnsi="Times New Roman" w:cs="Times New Roman"/>
-        </w:rPr>
-        <w:t>autenticação e autorização para a aplicação</w:t>
-      </w:r>
-      <w:r>
-        <w:rPr>
-          <w:rFonts w:ascii="Times New Roman" w:hAnsi="Times New Roman" w:cs="Times New Roman"/>
-        </w:rPr>
-        <w:t>, deverá ser seguro de forma a proteger as informações contra ataques e outras formas de intrusão.</w:t>
-      </w:r>
-      <w:r>
-        <w:rPr>
-          <w:rFonts w:ascii="Times New Roman" w:hAnsi="Times New Roman" w:cs="Times New Roman"/>
-        </w:rPr>
-        <w:t xml:space="preserve"> A tecnologia escolhida foi o </w:t>
-      </w:r>
-      <w:r>
-        <w:rPr>
-          <w:rFonts w:ascii="Times New Roman" w:hAnsi="Times New Roman" w:cs="Times New Roman"/>
-          <w:i/>
-          <w:iCs/>
-        </w:rPr>
-        <w:t>Spring Security</w:t>
-      </w:r>
-      <w:r>
-        <w:rPr>
-          <w:rFonts w:ascii="Times New Roman" w:hAnsi="Times New Roman" w:cs="Times New Roman"/>
-        </w:rPr>
-        <w:t xml:space="preserve">, que está contido no ecossistema do </w:t>
-      </w:r>
-      <w:r>
-        <w:rPr>
-          <w:rFonts w:ascii="Times New Roman" w:hAnsi="Times New Roman" w:cs="Times New Roman"/>
-          <w:i/>
-          <w:iCs/>
-        </w:rPr>
-        <w:t>framework</w:t>
-      </w:r>
-      <w:r>
-        <w:rPr>
-          <w:rFonts w:ascii="Times New Roman" w:hAnsi="Times New Roman" w:cs="Times New Roman"/>
-        </w:rPr>
-        <w:t xml:space="preserve">. O </w:t>
-      </w:r>
-      <w:r>
-        <w:rPr>
-          <w:rFonts w:ascii="Times New Roman" w:hAnsi="Times New Roman" w:cs="Times New Roman"/>
-          <w:i/>
-          <w:iCs/>
-        </w:rPr>
-        <w:t>Spring Security</w:t>
-      </w:r>
-      <w:r>
-        <w:rPr>
-          <w:rFonts w:ascii="Times New Roman" w:hAnsi="Times New Roman" w:cs="Times New Roman"/>
-        </w:rPr>
-        <w:t xml:space="preserve"> também permite integração com outros protocolos, como por exemplo </w:t>
-      </w:r>
-      <w:proofErr w:type="spellStart"/>
-      <w:r>
-        <w:rPr>
-          <w:rFonts w:ascii="Times New Roman" w:hAnsi="Times New Roman" w:cs="Times New Roman"/>
-          <w:i/>
-          <w:iCs/>
-        </w:rPr>
-        <w:t>Oauth</w:t>
-      </w:r>
-      <w:proofErr w:type="spellEnd"/>
-      <w:r>
-        <w:rPr>
-          <w:rFonts w:ascii="Times New Roman" w:hAnsi="Times New Roman" w:cs="Times New Roman"/>
-          <w:i/>
-          <w:iCs/>
-        </w:rPr>
-        <w:t>.</w:t>
-      </w:r>
-    </w:p>
-    <w:p>
-      <w:pPr>
-        <w:spacing w:line="360" w:lineRule="auto"/>
-        <w:jc w:val="both"/>
-        <w:rPr>
-          <w:rFonts w:ascii="Times New Roman" w:hAnsi="Times New Roman" w:cs="Times New Roman"/>
-        </w:rPr>
-      </w:pPr>
-      <w:r>
-        <w:rPr>
-          <w:rFonts w:ascii="Times New Roman" w:hAnsi="Times New Roman" w:cs="Times New Roman"/>
-        </w:rPr>
-        <w:tab/>
-        <w:t xml:space="preserve">O modulo de autenticação deverá fornecer um modo que o usuário recupere sua senha através de e-mail bem como permitir que um usuário </w:t>
-      </w:r>
-      <w:proofErr w:type="gramStart"/>
-      <w:r>
-        <w:rPr>
-          <w:rFonts w:ascii="Times New Roman" w:hAnsi="Times New Roman" w:cs="Times New Roman"/>
-        </w:rPr>
-        <w:t>especifico</w:t>
-      </w:r>
-      <w:proofErr w:type="gramEnd"/>
-      <w:r>
-        <w:rPr>
-          <w:rFonts w:ascii="Times New Roman" w:hAnsi="Times New Roman" w:cs="Times New Roman"/>
-        </w:rPr>
-        <w:t xml:space="preserve"> seja desativado. Através do usuário informado, o sistema vai definir o perfil de acesso.</w:t>
-      </w:r>
-      <w:r>
-        <w:rPr>
-          <w:rFonts w:ascii="Times New Roman" w:hAnsi="Times New Roman" w:cs="Times New Roman"/>
-        </w:rPr>
-        <w:t xml:space="preserve"> Abaixo são descritos os perfis:</w:t>
-      </w:r>
-    </w:p>
-    <w:p>
-      <w:pPr>
-        <w:spacing w:line="360" w:lineRule="auto"/>
-        <w:jc w:val="both"/>
-        <w:rPr>
-          <w:rFonts w:ascii="Times New Roman" w:hAnsi="Times New Roman" w:cs="Times New Roman"/>
-        </w:rPr>
-      </w:pPr>
-      <w:r>
-        <w:rPr>
-          <w:rFonts w:ascii="Times New Roman" w:hAnsi="Times New Roman" w:cs="Times New Roman"/>
-        </w:rPr>
-        <w:tab/>
-      </w:r>
-      <w:r>
-        <w:rPr>
-          <w:rFonts w:ascii="Times New Roman" w:hAnsi="Times New Roman" w:cs="Times New Roman"/>
-          <w:b/>
-          <w:bCs/>
-        </w:rPr>
-        <w:t xml:space="preserve">Administrador: </w:t>
-      </w:r>
-      <w:r>
-        <w:rPr>
-          <w:rFonts w:ascii="Times New Roman" w:hAnsi="Times New Roman" w:cs="Times New Roman"/>
-        </w:rPr>
-        <w:t xml:space="preserve">O administrador do sistema deverá ter acesso ao cadastro de usuários e </w:t>
-      </w:r>
-      <w:r>
-        <w:rPr>
-          <w:rFonts w:ascii="Times New Roman" w:hAnsi="Times New Roman" w:cs="Times New Roman"/>
-        </w:rPr>
-        <w:t>de documentos</w:t>
-      </w:r>
-      <w:r>
-        <w:rPr>
-          <w:rFonts w:ascii="Times New Roman" w:hAnsi="Times New Roman" w:cs="Times New Roman"/>
-        </w:rPr>
-        <w:t>,</w:t>
-      </w:r>
-      <w:r>
-        <w:rPr>
-          <w:rFonts w:ascii="Times New Roman" w:hAnsi="Times New Roman" w:cs="Times New Roman"/>
-        </w:rPr>
-        <w:t xml:space="preserve"> estudos ou projetos.</w:t>
-      </w:r>
-      <w:r>
-        <w:rPr>
-          <w:rFonts w:ascii="Times New Roman" w:hAnsi="Times New Roman" w:cs="Times New Roman"/>
-        </w:rPr>
-        <w:t xml:space="preserve"> </w:t>
-      </w:r>
-      <w:r>
-        <w:rPr>
-          <w:rFonts w:ascii="Times New Roman" w:hAnsi="Times New Roman" w:cs="Times New Roman"/>
-        </w:rPr>
-        <w:t>T</w:t>
-      </w:r>
-      <w:r>
-        <w:rPr>
-          <w:rFonts w:ascii="Times New Roman" w:hAnsi="Times New Roman" w:cs="Times New Roman"/>
-        </w:rPr>
-        <w:t>erá acesso a todas as etapas do processo de licenciamento. O usuário com o perfil de administrador poderá acompanhar todas as etapas do processo de licenciamento.</w:t>
-      </w:r>
-      <w:r>
-        <w:rPr>
-          <w:rFonts w:ascii="Times New Roman" w:hAnsi="Times New Roman" w:cs="Times New Roman"/>
-        </w:rPr>
-        <w:t xml:space="preserve"> O administrador do sistema terá acesso ao módulo de cadastros básicos.</w:t>
-      </w:r>
-    </w:p>
-    <w:p>
-      <w:pPr>
-        <w:spacing w:line="360" w:lineRule="auto"/>
-        <w:jc w:val="both"/>
-        <w:rPr>
-          <w:rFonts w:ascii="Times New Roman" w:hAnsi="Times New Roman" w:cs="Times New Roman"/>
-        </w:rPr>
-      </w:pPr>
-      <w:r>
-        <w:rPr>
-          <w:rFonts w:ascii="Times New Roman" w:hAnsi="Times New Roman" w:cs="Times New Roman"/>
-        </w:rPr>
-        <w:tab/>
-      </w:r>
-      <w:r>
-        <w:rPr>
-          <w:rFonts w:ascii="Times New Roman" w:hAnsi="Times New Roman" w:cs="Times New Roman"/>
-          <w:b/>
-          <w:bCs/>
-        </w:rPr>
-        <w:t xml:space="preserve">Gestão: </w:t>
-      </w:r>
-      <w:r>
-        <w:rPr>
-          <w:rFonts w:ascii="Times New Roman" w:hAnsi="Times New Roman" w:cs="Times New Roman"/>
-        </w:rPr>
-        <w:t>O usuário do sistema com o perfil de gestor terá acesso a relatórios gerenciais, bem como visualizar detalhes dos documentos a respeito do processo</w:t>
-      </w:r>
-      <w:r>
-        <w:rPr>
-          <w:rFonts w:ascii="Times New Roman" w:hAnsi="Times New Roman" w:cs="Times New Roman"/>
-        </w:rPr>
-        <w:t>. Entende-se como gestor o responsável pelo empreendimento.</w:t>
-      </w:r>
-    </w:p>
-    <w:p>
-      <w:pPr>
-        <w:spacing w:line="360" w:lineRule="auto"/>
-        <w:jc w:val="both"/>
-        <w:rPr>
-          <w:rFonts w:ascii="Times New Roman" w:hAnsi="Times New Roman" w:cs="Times New Roman"/>
-          <w:u w:val="single"/>
-        </w:rPr>
-      </w:pPr>
-      <w:r>
-        <w:rPr>
-          <w:rFonts w:ascii="Times New Roman" w:hAnsi="Times New Roman" w:cs="Times New Roman"/>
-        </w:rPr>
-        <w:tab/>
-      </w:r>
-      <w:r>
-        <w:rPr>
-          <w:rFonts w:ascii="Times New Roman" w:hAnsi="Times New Roman" w:cs="Times New Roman"/>
-          <w:b/>
-          <w:bCs/>
-        </w:rPr>
-        <w:t xml:space="preserve">Operacional: </w:t>
-      </w:r>
-      <w:r>
-        <w:rPr>
-          <w:rFonts w:ascii="Times New Roman" w:hAnsi="Times New Roman" w:cs="Times New Roman"/>
-        </w:rPr>
-        <w:t>Vai permitir o cadastro das informações das licenças ambientais.</w:t>
-      </w:r>
-      <w:r>
-        <w:rPr>
-          <w:rFonts w:ascii="Times New Roman" w:hAnsi="Times New Roman" w:cs="Times New Roman"/>
-        </w:rPr>
-        <w:t xml:space="preserve"> </w:t>
-      </w:r>
-      <w:r>
-        <w:rPr>
-          <w:rFonts w:ascii="Times New Roman" w:hAnsi="Times New Roman" w:cs="Times New Roman"/>
-        </w:rPr>
-        <w:t>Entende-se como operacional o profissional habilitado</w:t>
-      </w:r>
-      <w:r>
-        <w:rPr>
-          <w:rFonts w:ascii="Times New Roman" w:hAnsi="Times New Roman" w:cs="Times New Roman"/>
-        </w:rPr>
-        <w:t>.</w:t>
-      </w:r>
-    </w:p>
-    <w:p>
-      <w:pPr>
-        <w:spacing w:line="360" w:lineRule="auto"/>
-        <w:rPr>
-          <w:rFonts w:ascii="Times New Roman" w:hAnsi="Times New Roman" w:cs="Times New Roman"/>
-        </w:rPr>
-      </w:pPr>
-    </w:p>
-    <w:p>
-      <w:pPr>
-        <w:spacing w:line="360" w:lineRule="auto"/>
-        <w:rPr>
-          <w:rFonts w:ascii="Times New Roman" w:hAnsi="Times New Roman" w:cs="Times New Roman"/>
-        </w:rPr>
-      </w:pPr>
-    </w:p>
-    <w:p>
-      <w:pPr>
-        <w:spacing w:line="360" w:lineRule="auto"/>
-        <w:rPr>
-          <w:rFonts w:ascii="Times New Roman" w:hAnsi="Times New Roman" w:cs="Times New Roman"/>
-        </w:rPr>
-      </w:pPr>
-      <w:r>
-        <w:rPr>
-          <w:rFonts w:ascii="Times New Roman" w:hAnsi="Times New Roman" w:cs="Times New Roman"/>
-        </w:rPr>
-        <w:tab/>
-        <w:t>Módulo de licenciamento ambiental.</w:t>
-      </w:r>
-    </w:p>
-    <w:p>
-      <w:pPr>
-        <w:spacing w:line="360" w:lineRule="auto"/>
-        <w:rPr>
-          <w:rFonts w:ascii="Times New Roman" w:hAnsi="Times New Roman" w:cs="Times New Roman"/>
-        </w:rPr>
-      </w:pPr>
-      <w:r>
-        <w:rPr>
-          <w:rFonts w:ascii="Times New Roman" w:hAnsi="Times New Roman" w:cs="Times New Roman"/>
-        </w:rPr>
-        <w:tab/>
-      </w:r>
-    </w:p>
-    <w:p>
-      <w:pPr>
-        <w:spacing w:line="360" w:lineRule="auto"/>
-        <w:jc w:val="both"/>
-        <w:rPr>
-          <w:rFonts w:ascii="Times New Roman" w:hAnsi="Times New Roman" w:cs="Times New Roman"/>
-        </w:rPr>
-      </w:pPr>
-      <w:r>
-        <w:rPr>
-          <w:rFonts w:ascii="Times New Roman" w:hAnsi="Times New Roman" w:cs="Times New Roman"/>
-        </w:rPr>
-        <w:tab/>
-        <w:t xml:space="preserve">De acordo com a Resolução </w:t>
-      </w:r>
-      <w:r>
-        <w:rPr>
-          <w:rFonts w:ascii="Times New Roman" w:hAnsi="Times New Roman" w:cs="Times New Roman"/>
-        </w:rPr>
-        <w:t>nº 237, de 19 de dezembro de 1997, definimos licenciamento ambiental como “procedimento administrativo pelo qual o órgão ambiental competente licencia a localização, instalação, ampliação e a operação</w:t>
-      </w:r>
-      <w:r>
-        <w:rPr>
-          <w:rFonts w:ascii="Times New Roman" w:hAnsi="Times New Roman" w:cs="Times New Roman"/>
-          <w:i/>
-          <w:iCs/>
-        </w:rPr>
-        <w:t xml:space="preserve"> </w:t>
-      </w:r>
-      <w:r>
-        <w:rPr>
-          <w:rFonts w:ascii="Times New Roman" w:hAnsi="Times New Roman" w:cs="Times New Roman"/>
-        </w:rPr>
-        <w:t xml:space="preserve">de empreendimentos e atividades utilizadoras de recursos ambientais </w:t>
-      </w:r>
-      <w:r>
-        <w:rPr>
-          <w:rFonts w:ascii="Times New Roman" w:hAnsi="Times New Roman" w:cs="Times New Roman"/>
-          <w:i/>
-          <w:iCs/>
-        </w:rPr>
-        <w:t xml:space="preserve">, </w:t>
-      </w:r>
-      <w:r>
-        <w:rPr>
-          <w:rFonts w:ascii="Times New Roman" w:hAnsi="Times New Roman" w:cs="Times New Roman"/>
-        </w:rPr>
-        <w:t>consideradas efetiva ou potencialmente poluidoras ou daquelas que, sob qualquer forma, possam causar degradação ambiental, considerando as disposições legais e regulamentares e as normas técnicas aplicáveis ao caso”</w:t>
-      </w:r>
-      <w:r>
-        <w:rPr>
-          <w:rFonts w:ascii="Times New Roman" w:hAnsi="Times New Roman" w:cs="Times New Roman"/>
-        </w:rPr>
-        <w:t>.</w:t>
-      </w:r>
-    </w:p>
-    <w:p>
-      <w:pPr>
-        <w:spacing w:line="360" w:lineRule="auto"/>
-        <w:jc w:val="both"/>
-        <w:rPr>
-          <w:rFonts w:ascii="Times New Roman" w:hAnsi="Times New Roman" w:cs="Times New Roman"/>
-        </w:rPr>
-      </w:pPr>
-      <w:r>
-        <w:rPr>
-          <w:rFonts w:ascii="Times New Roman" w:hAnsi="Times New Roman" w:cs="Times New Roman"/>
-        </w:rPr>
-        <w:tab/>
-        <w:t xml:space="preserve">Deverá armazenar as licenças ambientais bem como armazenar as informações nas diferentes etapas </w:t>
-      </w:r>
-      <w:r>
-        <w:rPr>
-          <w:rFonts w:ascii="Times New Roman" w:hAnsi="Times New Roman" w:cs="Times New Roman"/>
-        </w:rPr>
-        <w:t>do licenciamento. As licenças</w:t>
-      </w:r>
-      <w:r>
-        <w:rPr>
-          <w:rFonts w:ascii="Times New Roman" w:hAnsi="Times New Roman" w:cs="Times New Roman"/>
-        </w:rPr>
-        <w:t xml:space="preserve"> são descritas abaixo:</w:t>
-      </w:r>
-    </w:p>
-    <w:p>
-      <w:pPr>
-        <w:spacing w:line="360" w:lineRule="auto"/>
-        <w:jc w:val="both"/>
-        <w:rPr>
-          <w:rFonts w:ascii="Times New Roman" w:hAnsi="Times New Roman" w:cs="Times New Roman"/>
-        </w:rPr>
-      </w:pPr>
-      <w:r>
-        <w:rPr>
-          <w:rFonts w:ascii="Times New Roman" w:hAnsi="Times New Roman" w:cs="Times New Roman"/>
-        </w:rPr>
-        <w:tab/>
         <w:t>Licença Prévia (LP) – Concedida na</w:t>
       </w:r>
       <w:r>
@@ -4197,14 +4232,7 @@
         <w:rPr>
           <w:rFonts w:ascii="Times New Roman" w:hAnsi="Times New Roman" w:cs="Times New Roman"/>
         </w:rPr>
-        <w:t xml:space="preserve">autorizar o responsável pelo empreendimento a construção ou instalação da obra de acordo com as especificações constantes nos </w:t>
-      </w:r>
-      <w:r>
-        <w:rPr>
-          <w:rFonts w:ascii="Times New Roman" w:hAnsi="Times New Roman" w:cs="Times New Roman"/>
-        </w:rPr>
-        <w:lastRenderedPageBreak/>
-        <w:t>planos, projetos e especificações aprovados</w:t>
+        <w:t>autorizar o responsável pelo empreendimento a construção ou instalação da obra de acordo com as especificações constantes nos planos, projetos e especificações aprovados</w:t>
       </w:r>
       <w:r>
         <w:rPr>
@@ -4266,20 +4294,24 @@
         </w:rPr>
         <w:t xml:space="preserve"> O sistema deverá entender que uma licença transita entre os três tipos informados acima, </w:t>
       </w:r>
-      <w:proofErr w:type="gramStart"/>
-      <w:r>
-        <w:rPr>
-          <w:rFonts w:ascii="Times New Roman" w:hAnsi="Times New Roman" w:cs="Times New Roman"/>
-        </w:rPr>
-        <w:t>deverá portanto</w:t>
-      </w:r>
-      <w:proofErr w:type="gramEnd"/>
+      <w:r>
+        <w:rPr>
+          <w:rFonts w:ascii="Times New Roman" w:hAnsi="Times New Roman" w:cs="Times New Roman"/>
+        </w:rPr>
+        <w:t>deverá, portanto,</w:t>
+      </w:r>
       <w:r>
         <w:rPr>
           <w:rFonts w:ascii="Times New Roman" w:hAnsi="Times New Roman" w:cs="Times New Roman"/>
         </w:rPr>
         <w:t xml:space="preserve"> compreender o fluxo e guardar o histórico do licenciamento.</w:t>
       </w:r>
+      <w:r>
+        <w:rPr>
+          <w:rFonts w:ascii="Times New Roman" w:hAnsi="Times New Roman" w:cs="Times New Roman"/>
+        </w:rPr>
+        <w:t xml:space="preserve"> O módulo de licenciamento ambiental deverá abordar também o cadastro de condicionantes.</w:t>
+      </w:r>
     </w:p>
     <w:p>
       <w:pPr>
@@ -4290,6 +4322,66 @@
           <w:color w:val="000000" w:themeColor="text1"/>
         </w:rPr>
       </w:pPr>
+    </w:p>
+    <w:p>
+      <w:pPr>
+        <w:spacing w:line="360" w:lineRule="auto"/>
+        <w:jc w:val="both"/>
+        <w:rPr>
+          <w:rFonts w:ascii="Times New Roman" w:hAnsi="Times New Roman" w:cs="Times New Roman"/>
+          <w:color w:val="000000" w:themeColor="text1"/>
+        </w:rPr>
+      </w:pPr>
+      <w:r>
+        <w:rPr>
+          <w:rFonts w:ascii="Times New Roman" w:hAnsi="Times New Roman" w:cs="Times New Roman"/>
+          <w:color w:val="000000" w:themeColor="text1"/>
+        </w:rPr>
+        <w:tab/>
+        <w:t>Módulo Administrativo</w:t>
+      </w:r>
+    </w:p>
+    <w:p>
+      <w:pPr>
+        <w:spacing w:line="360" w:lineRule="auto"/>
+        <w:jc w:val="both"/>
+        <w:rPr>
+          <w:rFonts w:ascii="Times New Roman" w:hAnsi="Times New Roman" w:cs="Times New Roman"/>
+          <w:color w:val="000000" w:themeColor="text1"/>
+        </w:rPr>
+      </w:pPr>
+      <w:r>
+        <w:rPr>
+          <w:rFonts w:ascii="Times New Roman" w:hAnsi="Times New Roman" w:cs="Times New Roman"/>
+          <w:color w:val="000000" w:themeColor="text1"/>
+        </w:rPr>
+        <w:tab/>
+      </w:r>
+    </w:p>
+    <w:p>
+      <w:pPr>
+        <w:spacing w:line="360" w:lineRule="auto"/>
+        <w:jc w:val="both"/>
+        <w:rPr>
+          <w:rFonts w:ascii="Times New Roman" w:hAnsi="Times New Roman" w:cs="Times New Roman"/>
+          <w:color w:val="000000" w:themeColor="text1"/>
+        </w:rPr>
+      </w:pPr>
+      <w:r>
+        <w:rPr>
+          <w:rFonts w:ascii="Times New Roman" w:hAnsi="Times New Roman" w:cs="Times New Roman"/>
+          <w:color w:val="000000" w:themeColor="text1"/>
+        </w:rPr>
+        <w:tab/>
+        <w:t xml:space="preserve">No módulo administrativo serão cadastrados os usuários do sistema, bem como </w:t>
+      </w:r>
+      <w:r>
+        <w:rPr>
+          <w:rFonts w:ascii="Times New Roman" w:hAnsi="Times New Roman" w:cs="Times New Roman"/>
+          <w:color w:val="000000" w:themeColor="text1"/>
+        </w:rPr>
+        <w:t>atribuição das suas habilitações e controle, conforme requerido por legislação. O módulo administrativo deve incluir também os cadastros básicos da aplicação.</w:t>
+      </w:r>
     </w:p>
     <w:p>
       <w:pPr>
@@ -4306,12 +4398,25 @@
     </w:p>
     <w:p>
       <w:pPr>
+        <w:spacing w:line="360" w:lineRule="auto"/>
+        <w:ind w:left="709"/>
+        <w:jc w:val="both"/>
+        <w:rPr>
+          <w:rFonts w:ascii="Times New Roman" w:hAnsi="Times New Roman" w:cs="Times New Roman"/>
+          <w:b/>
+          <w:bCs/>
+          <w:color w:val="000000" w:themeColor="text1"/>
+        </w:rPr>
+      </w:pPr>
+    </w:p>
+    <w:p>
+      <w:pPr>
         <w:pStyle w:val="SubtituloTCC"/>
       </w:pPr>
       <w:r>
         <w:t xml:space="preserve"> </w:t>
       </w:r>
-      <w:bookmarkStart w:id="6" w:name="_Toc38312194"/>
+      <w:bookmarkStart w:id="6" w:name="_Toc38371649"/>
       <w:r>
         <w:t>3.2 Requisitos Não-Funcionais</w:t>
       </w:r>
@@ -4617,6 +4722,7 @@
                 <w:b/>
                 <w:bCs/>
               </w:rPr>
+              <w:lastRenderedPageBreak/>
               <w:t>Resposta</w:t>
             </w:r>
           </w:p>
@@ -4829,14 +4935,7 @@
               <w:rPr>
                 <w:rFonts w:ascii="Times New Roman" w:hAnsi="Times New Roman" w:cs="Times New Roman"/>
               </w:rPr>
-              <w:t xml:space="preserve">Ajuste no cadastro de condicionantes para </w:t>
-            </w:r>
-            <w:r>
-              <w:rPr>
-                <w:rFonts w:ascii="Times New Roman" w:hAnsi="Times New Roman" w:cs="Times New Roman"/>
-              </w:rPr>
-              <w:lastRenderedPageBreak/>
-              <w:t>incluir o tipo de condicionante</w:t>
+              <w:t>Ajuste no cadastro de condicionantes para incluir o tipo de condicionante</w:t>
             </w:r>
           </w:p>
         </w:tc>
@@ -4866,7 +4965,6 @@
                 <w:b/>
                 <w:bCs/>
               </w:rPr>
-              <w:lastRenderedPageBreak/>
               <w:t>Fonte de estímulo</w:t>
             </w:r>
           </w:p>
@@ -5500,6 +5598,7 @@
                 <w:b/>
                 <w:bCs/>
               </w:rPr>
+              <w:lastRenderedPageBreak/>
               <w:t>Estimulo</w:t>
             </w:r>
             <w:proofErr w:type="gramEnd"/>
@@ -6409,6 +6508,7 @@
                 <w:b/>
                 <w:bCs/>
               </w:rPr>
+              <w:lastRenderedPageBreak/>
               <w:t>Artefato</w:t>
             </w:r>
           </w:p>
@@ -6546,7 +6646,7 @@
       <w:pPr>
         <w:pStyle w:val="SubtituloTCC"/>
       </w:pPr>
-      <w:bookmarkStart w:id="7" w:name="_Toc38312195"/>
+      <w:bookmarkStart w:id="7" w:name="_Toc38371650"/>
       <w:r>
         <w:t>3.3 Restrições Arquiteturais</w:t>
       </w:r>
@@ -6605,7 +6705,6 @@
         <w:rPr>
           <w:rFonts w:ascii="Times New Roman" w:hAnsi="Times New Roman" w:cs="Times New Roman"/>
         </w:rPr>
-        <w:lastRenderedPageBreak/>
         <w:t>Deverá ser desenvolvido utilizando a abordagem de serviços;</w:t>
       </w:r>
     </w:p>
@@ -6695,7 +6794,7 @@
       <w:pPr>
         <w:pStyle w:val="SubtituloTCC"/>
       </w:pPr>
-      <w:bookmarkStart w:id="8" w:name="_Toc38312196"/>
+      <w:bookmarkStart w:id="8" w:name="_Toc38371651"/>
       <w:r>
         <w:t>3.4 Mecanismos Arquiteturais</w:t>
       </w:r>
@@ -7253,7 +7352,14 @@
               <w:rPr>
                 <w:rFonts w:ascii="Times New Roman" w:hAnsi="Times New Roman" w:cs="Times New Roman"/>
               </w:rPr>
-              <w:t>Mecanismo de log da aplicação</w:t>
+              <w:t xml:space="preserve">Mecanismo de log da </w:t>
+            </w:r>
+            <w:r>
+              <w:rPr>
+                <w:rFonts w:ascii="Times New Roman" w:hAnsi="Times New Roman" w:cs="Times New Roman"/>
+              </w:rPr>
+              <w:lastRenderedPageBreak/>
+              <w:t>aplicação</w:t>
             </w:r>
           </w:p>
         </w:tc>
@@ -7274,6 +7380,7 @@
               <w:rPr>
                 <w:rFonts w:ascii="Times New Roman" w:hAnsi="Times New Roman" w:cs="Times New Roman"/>
               </w:rPr>
+              <w:lastRenderedPageBreak/>
               <w:t>Log4J</w:t>
             </w:r>
           </w:p>
@@ -7374,7 +7481,7 @@
       <w:pPr>
         <w:pStyle w:val="TituloTCC"/>
       </w:pPr>
-      <w:bookmarkStart w:id="9" w:name="_Toc38312197"/>
+      <w:bookmarkStart w:id="9" w:name="_Toc38371652"/>
       <w:r>
         <w:t>4.Modelagem e Projeto Arquitetural</w:t>
       </w:r>
@@ -7423,7 +7530,7 @@
       <w:pPr>
         <w:pStyle w:val="SubtituloTCC"/>
       </w:pPr>
-      <w:bookmarkStart w:id="10" w:name="_Toc38312198"/>
+      <w:bookmarkStart w:id="10" w:name="_Toc38371653"/>
       <w:r>
         <w:t>4.1 Diagrama de Processo</w:t>
       </w:r>
@@ -7661,7 +7768,7 @@
       <w:pPr>
         <w:pStyle w:val="TituloTCC"/>
       </w:pPr>
-      <w:bookmarkStart w:id="11" w:name="_Toc38312199"/>
+      <w:bookmarkStart w:id="11" w:name="_Toc38371654"/>
       <w:r>
         <w:t>4.2 Descrição resumida dos casos de Uso</w:t>
       </w:r>
@@ -7738,7 +7845,6 @@
         <w:rPr>
           <w:rFonts w:ascii="Times New Roman" w:hAnsi="Times New Roman" w:cs="Times New Roman"/>
         </w:rPr>
-        <w:lastRenderedPageBreak/>
         <w:tab/>
       </w:r>
       <w:r>
@@ -8228,6 +8334,7 @@
                 <w:b/>
                 <w:bCs/>
               </w:rPr>
+              <w:lastRenderedPageBreak/>
               <w:t>ID</w:t>
             </w:r>
           </w:p>
@@ -8393,20 +8500,19 @@
               <w:rPr>
                 <w:rFonts w:ascii="Times New Roman" w:hAnsi="Times New Roman" w:cs="Times New Roman"/>
               </w:rPr>
-              <w:t xml:space="preserve">Necessidade de cadastrar as obrigações que o responsável ou responsáveis pelo empreendimento com os prazos, também é preciso selecionar um processo </w:t>
-            </w:r>
-            <w:r>
-              <w:rPr>
-                <w:rFonts w:ascii="Times New Roman" w:hAnsi="Times New Roman" w:cs="Times New Roman"/>
-              </w:rPr>
-              <w:t xml:space="preserve">de licenciamento e atrelar essa </w:t>
-            </w:r>
-            <w:r>
-              <w:rPr>
-                <w:rFonts w:ascii="Times New Roman" w:hAnsi="Times New Roman" w:cs="Times New Roman"/>
-              </w:rPr>
-              <w:lastRenderedPageBreak/>
-              <w:t>condicionante cadastrada.</w:t>
+              <w:t>Utilidade</w:t>
+            </w:r>
+            <w:r>
+              <w:rPr>
+                <w:rFonts w:ascii="Times New Roman" w:hAnsi="Times New Roman" w:cs="Times New Roman"/>
+              </w:rPr>
+              <w:t xml:space="preserve"> de cadastrar as obrigações que o responsável ou responsáveis pelo empreendimento com os prazos, também é preciso selecionar um processo </w:t>
+            </w:r>
+            <w:r>
+              <w:rPr>
+                <w:rFonts w:ascii="Times New Roman" w:hAnsi="Times New Roman" w:cs="Times New Roman"/>
+              </w:rPr>
+              <w:t>de licenciamento e atrelar essa condicionante cadastrada.</w:t>
             </w:r>
           </w:p>
         </w:tc>
@@ -8433,7 +8539,6 @@
                 <w:b/>
                 <w:bCs/>
               </w:rPr>
-              <w:lastRenderedPageBreak/>
               <w:t>Valor do negócio</w:t>
             </w:r>
           </w:p>
@@ -8522,6 +8627,943 @@
       <w:pPr>
         <w:pStyle w:val="Corpodetexto"/>
         <w:spacing w:line="360" w:lineRule="auto"/>
+        <w:jc w:val="both"/>
+        <w:rPr>
+          <w:rFonts w:ascii="Times New Roman" w:hAnsi="Times New Roman" w:cs="Times New Roman"/>
+        </w:rPr>
+      </w:pPr>
+      <w:r>
+        <w:rPr>
+          <w:rFonts w:ascii="Times New Roman" w:hAnsi="Times New Roman" w:cs="Times New Roman"/>
+        </w:rPr>
+        <w:t>Caso de uso 3 – Recuperação de senha</w:t>
+      </w:r>
+      <w:r>
+        <w:rPr>
+          <w:rFonts w:ascii="Times New Roman" w:hAnsi="Times New Roman" w:cs="Times New Roman"/>
+        </w:rPr>
+        <w:t xml:space="preserve"> para autenticação no sistema</w:t>
+      </w:r>
+    </w:p>
+    <w:p>
+      <w:pPr>
+        <w:pStyle w:val="Corpodetexto"/>
+        <w:spacing w:line="360" w:lineRule="auto"/>
+        <w:jc w:val="both"/>
+        <w:rPr>
+          <w:rFonts w:ascii="Times New Roman" w:hAnsi="Times New Roman" w:cs="Times New Roman"/>
+          <w:b/>
+          <w:bCs/>
+          <w:u w:val="single"/>
+        </w:rPr>
+      </w:pPr>
+      <w:r>
+        <w:rPr>
+          <w:rFonts w:ascii="Times New Roman" w:hAnsi="Times New Roman" w:cs="Times New Roman"/>
+        </w:rPr>
+        <w:tab/>
+      </w:r>
+      <w:r>
+        <w:rPr>
+          <w:rFonts w:ascii="Times New Roman" w:hAnsi="Times New Roman" w:cs="Times New Roman"/>
+          <w:b/>
+          <w:bCs/>
+          <w:u w:val="single"/>
+        </w:rPr>
+        <w:t>Descrição Resumida</w:t>
+      </w:r>
+    </w:p>
+    <w:p>
+      <w:pPr>
+        <w:pStyle w:val="Corpodetexto"/>
+        <w:spacing w:line="360" w:lineRule="auto"/>
+        <w:jc w:val="both"/>
+        <w:rPr>
+          <w:rFonts w:ascii="Times New Roman" w:hAnsi="Times New Roman" w:cs="Times New Roman"/>
+        </w:rPr>
+      </w:pPr>
+      <w:r>
+        <w:rPr>
+          <w:rFonts w:ascii="Times New Roman" w:hAnsi="Times New Roman" w:cs="Times New Roman"/>
+        </w:rPr>
+        <w:tab/>
+      </w:r>
+      <w:r>
+        <w:rPr>
+          <w:rFonts w:ascii="Times New Roman" w:hAnsi="Times New Roman" w:cs="Times New Roman"/>
+        </w:rPr>
+        <w:t>Este caso de uso detalha a funcionalidade de recuperar a senha através de uma opção na tela de login, através desta, será encaminhado um e-mail para o usuário cadastrado para redefinição de senha.</w:t>
+      </w:r>
+    </w:p>
+    <w:tbl>
+      <w:tblPr>
+        <w:tblStyle w:val="Tabelacomgrade"/>
+        <w:tblW w:w="0" w:type="auto"/>
+        <w:tblLook w:val="04A0" w:firstRow="1" w:lastRow="0" w:firstColumn="1" w:lastColumn="0" w:noHBand="0" w:noVBand="1"/>
+      </w:tblPr>
+      <w:tblGrid>
+        <w:gridCol w:w="3369"/>
+        <w:gridCol w:w="6409"/>
+      </w:tblGrid>
+      <w:tr>
+        <w:tc>
+          <w:tcPr>
+            <w:tcW w:w="3369" w:type="dxa"/>
+          </w:tcPr>
+          <w:p>
+            <w:pPr>
+              <w:pStyle w:val="Corpodetexto"/>
+              <w:spacing w:line="360" w:lineRule="auto"/>
+              <w:jc w:val="both"/>
+              <w:rPr>
+                <w:rFonts w:ascii="Times New Roman" w:hAnsi="Times New Roman" w:cs="Times New Roman"/>
+                <w:b/>
+                <w:bCs/>
+              </w:rPr>
+            </w:pPr>
+            <w:r>
+              <w:rPr>
+                <w:rFonts w:ascii="Times New Roman" w:hAnsi="Times New Roman" w:cs="Times New Roman"/>
+                <w:b/>
+                <w:bCs/>
+              </w:rPr>
+              <w:t>ID</w:t>
+            </w:r>
+          </w:p>
+        </w:tc>
+        <w:tc>
+          <w:tcPr>
+            <w:tcW w:w="6409" w:type="dxa"/>
+          </w:tcPr>
+          <w:p>
+            <w:pPr>
+              <w:pStyle w:val="Corpodetexto"/>
+              <w:spacing w:line="360" w:lineRule="auto"/>
+              <w:jc w:val="both"/>
+              <w:rPr>
+                <w:rFonts w:ascii="Times New Roman" w:hAnsi="Times New Roman" w:cs="Times New Roman"/>
+              </w:rPr>
+            </w:pPr>
+            <w:r>
+              <w:rPr>
+                <w:rFonts w:ascii="Times New Roman" w:hAnsi="Times New Roman" w:cs="Times New Roman"/>
+              </w:rPr>
+              <w:t>3</w:t>
+            </w:r>
+          </w:p>
+        </w:tc>
+      </w:tr>
+      <w:tr>
+        <w:tc>
+          <w:tcPr>
+            <w:tcW w:w="3369" w:type="dxa"/>
+          </w:tcPr>
+          <w:p>
+            <w:pPr>
+              <w:pStyle w:val="Corpodetexto"/>
+              <w:spacing w:line="360" w:lineRule="auto"/>
+              <w:jc w:val="both"/>
+              <w:rPr>
+                <w:rFonts w:ascii="Times New Roman" w:hAnsi="Times New Roman" w:cs="Times New Roman"/>
+                <w:b/>
+                <w:bCs/>
+              </w:rPr>
+            </w:pPr>
+            <w:r>
+              <w:rPr>
+                <w:rFonts w:ascii="Times New Roman" w:hAnsi="Times New Roman" w:cs="Times New Roman"/>
+                <w:b/>
+                <w:bCs/>
+              </w:rPr>
+              <w:t>Estória do usuário</w:t>
+            </w:r>
+          </w:p>
+        </w:tc>
+        <w:tc>
+          <w:tcPr>
+            <w:tcW w:w="6409" w:type="dxa"/>
+          </w:tcPr>
+          <w:p>
+            <w:pPr>
+              <w:pStyle w:val="Corpodetexto"/>
+              <w:spacing w:line="360" w:lineRule="auto"/>
+              <w:jc w:val="both"/>
+              <w:rPr>
+                <w:rFonts w:ascii="Times New Roman" w:hAnsi="Times New Roman" w:cs="Times New Roman"/>
+              </w:rPr>
+            </w:pPr>
+            <w:r>
+              <w:rPr>
+                <w:rFonts w:ascii="Times New Roman" w:hAnsi="Times New Roman" w:cs="Times New Roman"/>
+              </w:rPr>
+              <w:t>Recuperar a senha para login no sistema</w:t>
+            </w:r>
+          </w:p>
+        </w:tc>
+      </w:tr>
+      <w:tr>
+        <w:tc>
+          <w:tcPr>
+            <w:tcW w:w="3369" w:type="dxa"/>
+          </w:tcPr>
+          <w:p>
+            <w:pPr>
+              <w:pStyle w:val="Corpodetexto"/>
+              <w:spacing w:line="360" w:lineRule="auto"/>
+              <w:jc w:val="both"/>
+              <w:rPr>
+                <w:rFonts w:ascii="Times New Roman" w:hAnsi="Times New Roman" w:cs="Times New Roman"/>
+                <w:b/>
+                <w:bCs/>
+              </w:rPr>
+            </w:pPr>
+            <w:r>
+              <w:rPr>
+                <w:rFonts w:ascii="Times New Roman" w:hAnsi="Times New Roman" w:cs="Times New Roman"/>
+                <w:b/>
+                <w:bCs/>
+              </w:rPr>
+              <w:t>Criador</w:t>
+            </w:r>
+          </w:p>
+        </w:tc>
+        <w:tc>
+          <w:tcPr>
+            <w:tcW w:w="6409" w:type="dxa"/>
+          </w:tcPr>
+          <w:p>
+            <w:pPr>
+              <w:pStyle w:val="Corpodetexto"/>
+              <w:spacing w:line="360" w:lineRule="auto"/>
+              <w:jc w:val="both"/>
+              <w:rPr>
+                <w:rFonts w:ascii="Times New Roman" w:hAnsi="Times New Roman" w:cs="Times New Roman"/>
+              </w:rPr>
+            </w:pPr>
+            <w:r>
+              <w:rPr>
+                <w:rFonts w:ascii="Times New Roman" w:hAnsi="Times New Roman" w:cs="Times New Roman"/>
+              </w:rPr>
+              <w:t>Com usuário com o perfil operacional</w:t>
+            </w:r>
+          </w:p>
+        </w:tc>
+      </w:tr>
+      <w:tr>
+        <w:tc>
+          <w:tcPr>
+            <w:tcW w:w="3369" w:type="dxa"/>
+          </w:tcPr>
+          <w:p>
+            <w:pPr>
+              <w:pStyle w:val="Corpodetexto"/>
+              <w:spacing w:line="360" w:lineRule="auto"/>
+              <w:jc w:val="both"/>
+              <w:rPr>
+                <w:rFonts w:ascii="Times New Roman" w:hAnsi="Times New Roman" w:cs="Times New Roman"/>
+                <w:b/>
+                <w:bCs/>
+              </w:rPr>
+            </w:pPr>
+            <w:r>
+              <w:rPr>
+                <w:rFonts w:ascii="Times New Roman" w:hAnsi="Times New Roman" w:cs="Times New Roman"/>
+                <w:b/>
+                <w:bCs/>
+              </w:rPr>
+              <w:t>Descrição</w:t>
+            </w:r>
+          </w:p>
+        </w:tc>
+        <w:tc>
+          <w:tcPr>
+            <w:tcW w:w="6409" w:type="dxa"/>
+          </w:tcPr>
+          <w:p>
+            <w:pPr>
+              <w:pStyle w:val="Corpodetexto"/>
+              <w:spacing w:line="360" w:lineRule="auto"/>
+              <w:jc w:val="both"/>
+              <w:rPr>
+                <w:rFonts w:ascii="Times New Roman" w:hAnsi="Times New Roman" w:cs="Times New Roman"/>
+              </w:rPr>
+            </w:pPr>
+            <w:r>
+              <w:rPr>
+                <w:rFonts w:ascii="Times New Roman" w:hAnsi="Times New Roman" w:cs="Times New Roman"/>
+              </w:rPr>
+              <w:t>É preciso que o sistema forneça na tela de login uma funcionalidade de envio de senha para o e-mail do usuário cadastrado</w:t>
+            </w:r>
+          </w:p>
+        </w:tc>
+      </w:tr>
+      <w:tr>
+        <w:tc>
+          <w:tcPr>
+            <w:tcW w:w="3369" w:type="dxa"/>
+          </w:tcPr>
+          <w:p>
+            <w:pPr>
+              <w:pStyle w:val="Corpodetexto"/>
+              <w:spacing w:line="360" w:lineRule="auto"/>
+              <w:jc w:val="both"/>
+              <w:rPr>
+                <w:rFonts w:ascii="Times New Roman" w:hAnsi="Times New Roman" w:cs="Times New Roman"/>
+                <w:b/>
+                <w:bCs/>
+              </w:rPr>
+            </w:pPr>
+            <w:r>
+              <w:rPr>
+                <w:rFonts w:ascii="Times New Roman" w:hAnsi="Times New Roman" w:cs="Times New Roman"/>
+                <w:b/>
+                <w:bCs/>
+              </w:rPr>
+              <w:t>Valor do negócio</w:t>
+            </w:r>
+          </w:p>
+        </w:tc>
+        <w:tc>
+          <w:tcPr>
+            <w:tcW w:w="6409" w:type="dxa"/>
+          </w:tcPr>
+          <w:p>
+            <w:pPr>
+              <w:pStyle w:val="Corpodetexto"/>
+              <w:spacing w:line="360" w:lineRule="auto"/>
+              <w:jc w:val="both"/>
+              <w:rPr>
+                <w:rFonts w:ascii="Times New Roman" w:hAnsi="Times New Roman" w:cs="Times New Roman"/>
+              </w:rPr>
+            </w:pPr>
+            <w:r>
+              <w:rPr>
+                <w:rFonts w:ascii="Times New Roman" w:hAnsi="Times New Roman" w:cs="Times New Roman"/>
+              </w:rPr>
+              <w:t xml:space="preserve">Módulo </w:t>
+            </w:r>
+            <w:r>
+              <w:rPr>
+                <w:rFonts w:ascii="Times New Roman" w:hAnsi="Times New Roman" w:cs="Times New Roman"/>
+              </w:rPr>
+              <w:t xml:space="preserve">de autenticação do sistema, fundamental para realizar o </w:t>
+            </w:r>
+            <w:r>
+              <w:rPr>
+                <w:rFonts w:ascii="Times New Roman" w:hAnsi="Times New Roman" w:cs="Times New Roman"/>
+                <w:i/>
+                <w:iCs/>
+              </w:rPr>
+              <w:t>login.</w:t>
+            </w:r>
+          </w:p>
+        </w:tc>
+      </w:tr>
+      <w:tr>
+        <w:tc>
+          <w:tcPr>
+            <w:tcW w:w="3369" w:type="dxa"/>
+          </w:tcPr>
+          <w:p>
+            <w:pPr>
+              <w:pStyle w:val="Corpodetexto"/>
+              <w:spacing w:line="360" w:lineRule="auto"/>
+              <w:jc w:val="both"/>
+              <w:rPr>
+                <w:rFonts w:ascii="Times New Roman" w:hAnsi="Times New Roman" w:cs="Times New Roman"/>
+                <w:b/>
+                <w:bCs/>
+              </w:rPr>
+            </w:pPr>
+            <w:r>
+              <w:rPr>
+                <w:rFonts w:ascii="Times New Roman" w:hAnsi="Times New Roman" w:cs="Times New Roman"/>
+                <w:b/>
+                <w:bCs/>
+              </w:rPr>
+              <w:t>Prioridade</w:t>
+            </w:r>
+          </w:p>
+        </w:tc>
+        <w:tc>
+          <w:tcPr>
+            <w:tcW w:w="6409" w:type="dxa"/>
+          </w:tcPr>
+          <w:p>
+            <w:pPr>
+              <w:pStyle w:val="Corpodetexto"/>
+              <w:spacing w:line="360" w:lineRule="auto"/>
+              <w:jc w:val="both"/>
+              <w:rPr>
+                <w:rFonts w:ascii="Times New Roman" w:hAnsi="Times New Roman" w:cs="Times New Roman"/>
+              </w:rPr>
+            </w:pPr>
+            <w:r>
+              <w:rPr>
+                <w:rFonts w:ascii="Times New Roman" w:hAnsi="Times New Roman" w:cs="Times New Roman"/>
+              </w:rPr>
+              <w:t>Médio</w:t>
+            </w:r>
+          </w:p>
+        </w:tc>
+      </w:tr>
+    </w:tbl>
+    <w:p>
+      <w:pPr>
+        <w:pStyle w:val="Corpodetexto"/>
+        <w:spacing w:line="360" w:lineRule="auto"/>
+        <w:rPr>
+          <w:rFonts w:ascii="Times New Roman" w:hAnsi="Times New Roman" w:cs="Times New Roman"/>
+        </w:rPr>
+      </w:pPr>
+    </w:p>
+    <w:p>
+      <w:pPr>
+        <w:pStyle w:val="Corpodetexto"/>
+        <w:spacing w:line="360" w:lineRule="auto"/>
+        <w:rPr>
+          <w:rFonts w:ascii="Times New Roman" w:hAnsi="Times New Roman" w:cs="Times New Roman"/>
+        </w:rPr>
+      </w:pPr>
+    </w:p>
+    <w:p>
+      <w:pPr>
+        <w:pStyle w:val="Corpodetexto"/>
+        <w:spacing w:line="360" w:lineRule="auto"/>
+        <w:rPr>
+          <w:rFonts w:ascii="Times New Roman" w:hAnsi="Times New Roman" w:cs="Times New Roman"/>
+        </w:rPr>
+      </w:pPr>
+    </w:p>
+    <w:p>
+      <w:pPr>
+        <w:pStyle w:val="Corpodetexto"/>
+        <w:spacing w:line="360" w:lineRule="auto"/>
+        <w:rPr>
+          <w:rFonts w:ascii="Times New Roman" w:hAnsi="Times New Roman" w:cs="Times New Roman"/>
+        </w:rPr>
+      </w:pPr>
+    </w:p>
+    <w:p>
+      <w:pPr>
+        <w:pStyle w:val="Corpodetexto"/>
+        <w:spacing w:line="360" w:lineRule="auto"/>
+        <w:rPr>
+          <w:rFonts w:ascii="Times New Roman" w:hAnsi="Times New Roman" w:cs="Times New Roman"/>
+        </w:rPr>
+      </w:pPr>
+      <w:r>
+        <w:rPr>
+          <w:rFonts w:ascii="Times New Roman" w:hAnsi="Times New Roman" w:cs="Times New Roman"/>
+        </w:rPr>
+        <w:lastRenderedPageBreak/>
+        <w:t>Caso de uso 4 – Cadastro de Usuário</w:t>
+      </w:r>
+    </w:p>
+    <w:p>
+      <w:pPr>
+        <w:pStyle w:val="Corpodetexto"/>
+        <w:spacing w:line="360" w:lineRule="auto"/>
+        <w:jc w:val="both"/>
+        <w:rPr>
+          <w:rFonts w:ascii="Times New Roman" w:hAnsi="Times New Roman" w:cs="Times New Roman"/>
+          <w:b/>
+          <w:bCs/>
+          <w:u w:val="single"/>
+        </w:rPr>
+      </w:pPr>
+      <w:r>
+        <w:rPr>
+          <w:rFonts w:ascii="Times New Roman" w:hAnsi="Times New Roman" w:cs="Times New Roman"/>
+        </w:rPr>
+        <w:tab/>
+      </w:r>
+      <w:r>
+        <w:rPr>
+          <w:rFonts w:ascii="Times New Roman" w:hAnsi="Times New Roman" w:cs="Times New Roman"/>
+          <w:b/>
+          <w:bCs/>
+          <w:u w:val="single"/>
+        </w:rPr>
+        <w:t>Descrição Resumida</w:t>
+      </w:r>
+    </w:p>
+    <w:p>
+      <w:pPr>
+        <w:pStyle w:val="Corpodetexto"/>
+        <w:spacing w:line="360" w:lineRule="auto"/>
+        <w:jc w:val="both"/>
+        <w:rPr>
+          <w:rFonts w:ascii="Times New Roman" w:hAnsi="Times New Roman" w:cs="Times New Roman"/>
+        </w:rPr>
+      </w:pPr>
+      <w:r>
+        <w:rPr>
+          <w:rFonts w:ascii="Times New Roman" w:hAnsi="Times New Roman" w:cs="Times New Roman"/>
+        </w:rPr>
+        <w:tab/>
+      </w:r>
+      <w:r>
+        <w:rPr>
+          <w:rFonts w:ascii="Times New Roman" w:hAnsi="Times New Roman" w:cs="Times New Roman"/>
+        </w:rPr>
+        <w:t xml:space="preserve">Caso de uso que especifica o cadastro do usuário no módulo administrativo, importante ressaltar que o sistema deverá ser seguro e não permitir o cadastro de qualquer colaborador, já o usuário com o perfil de administrador poderá inclusive criar um </w:t>
+      </w:r>
+      <w:proofErr w:type="spellStart"/>
+      <w:r>
+        <w:rPr>
+          <w:rFonts w:ascii="Times New Roman" w:hAnsi="Times New Roman" w:cs="Times New Roman"/>
+        </w:rPr>
+        <w:t>pré</w:t>
+      </w:r>
+      <w:proofErr w:type="spellEnd"/>
+      <w:r>
+        <w:rPr>
+          <w:rFonts w:ascii="Times New Roman" w:hAnsi="Times New Roman" w:cs="Times New Roman"/>
+        </w:rPr>
+        <w:t>-cadastro</w:t>
+      </w:r>
+    </w:p>
+    <w:tbl>
+      <w:tblPr>
+        <w:tblStyle w:val="Tabelacomgrade"/>
+        <w:tblW w:w="0" w:type="auto"/>
+        <w:tblLook w:val="04A0" w:firstRow="1" w:lastRow="0" w:firstColumn="1" w:lastColumn="0" w:noHBand="0" w:noVBand="1"/>
+      </w:tblPr>
+      <w:tblGrid>
+        <w:gridCol w:w="3369"/>
+        <w:gridCol w:w="6409"/>
+      </w:tblGrid>
+      <w:tr>
+        <w:tc>
+          <w:tcPr>
+            <w:tcW w:w="3369" w:type="dxa"/>
+          </w:tcPr>
+          <w:p>
+            <w:pPr>
+              <w:pStyle w:val="Corpodetexto"/>
+              <w:spacing w:line="360" w:lineRule="auto"/>
+              <w:jc w:val="both"/>
+              <w:rPr>
+                <w:rFonts w:ascii="Times New Roman" w:hAnsi="Times New Roman" w:cs="Times New Roman"/>
+                <w:b/>
+                <w:bCs/>
+              </w:rPr>
+            </w:pPr>
+            <w:r>
+              <w:rPr>
+                <w:rFonts w:ascii="Times New Roman" w:hAnsi="Times New Roman" w:cs="Times New Roman"/>
+                <w:b/>
+                <w:bCs/>
+              </w:rPr>
+              <w:t>ID</w:t>
+            </w:r>
+          </w:p>
+        </w:tc>
+        <w:tc>
+          <w:tcPr>
+            <w:tcW w:w="6409" w:type="dxa"/>
+          </w:tcPr>
+          <w:p>
+            <w:pPr>
+              <w:pStyle w:val="Corpodetexto"/>
+              <w:spacing w:line="360" w:lineRule="auto"/>
+              <w:jc w:val="both"/>
+              <w:rPr>
+                <w:rFonts w:ascii="Times New Roman" w:hAnsi="Times New Roman" w:cs="Times New Roman"/>
+              </w:rPr>
+            </w:pPr>
+            <w:r>
+              <w:rPr>
+                <w:rFonts w:ascii="Times New Roman" w:hAnsi="Times New Roman" w:cs="Times New Roman"/>
+              </w:rPr>
+              <w:t>4</w:t>
+            </w:r>
+          </w:p>
+        </w:tc>
+      </w:tr>
+      <w:tr>
+        <w:tc>
+          <w:tcPr>
+            <w:tcW w:w="3369" w:type="dxa"/>
+          </w:tcPr>
+          <w:p>
+            <w:pPr>
+              <w:pStyle w:val="Corpodetexto"/>
+              <w:spacing w:line="360" w:lineRule="auto"/>
+              <w:jc w:val="both"/>
+              <w:rPr>
+                <w:rFonts w:ascii="Times New Roman" w:hAnsi="Times New Roman" w:cs="Times New Roman"/>
+                <w:b/>
+                <w:bCs/>
+              </w:rPr>
+            </w:pPr>
+            <w:r>
+              <w:rPr>
+                <w:rFonts w:ascii="Times New Roman" w:hAnsi="Times New Roman" w:cs="Times New Roman"/>
+                <w:b/>
+                <w:bCs/>
+              </w:rPr>
+              <w:t>Estória do usuário</w:t>
+            </w:r>
+          </w:p>
+        </w:tc>
+        <w:tc>
+          <w:tcPr>
+            <w:tcW w:w="6409" w:type="dxa"/>
+          </w:tcPr>
+          <w:p>
+            <w:pPr>
+              <w:pStyle w:val="Corpodetexto"/>
+              <w:spacing w:line="360" w:lineRule="auto"/>
+              <w:jc w:val="both"/>
+              <w:rPr>
+                <w:rFonts w:ascii="Times New Roman" w:hAnsi="Times New Roman" w:cs="Times New Roman"/>
+              </w:rPr>
+            </w:pPr>
+            <w:r>
+              <w:rPr>
+                <w:rFonts w:ascii="Times New Roman" w:hAnsi="Times New Roman" w:cs="Times New Roman"/>
+              </w:rPr>
+              <w:t>Realizar o cadastro de usuário</w:t>
+            </w:r>
+          </w:p>
+        </w:tc>
+      </w:tr>
+      <w:tr>
+        <w:tc>
+          <w:tcPr>
+            <w:tcW w:w="3369" w:type="dxa"/>
+          </w:tcPr>
+          <w:p>
+            <w:pPr>
+              <w:pStyle w:val="Corpodetexto"/>
+              <w:spacing w:line="360" w:lineRule="auto"/>
+              <w:jc w:val="both"/>
+              <w:rPr>
+                <w:rFonts w:ascii="Times New Roman" w:hAnsi="Times New Roman" w:cs="Times New Roman"/>
+                <w:b/>
+                <w:bCs/>
+              </w:rPr>
+            </w:pPr>
+            <w:r>
+              <w:rPr>
+                <w:rFonts w:ascii="Times New Roman" w:hAnsi="Times New Roman" w:cs="Times New Roman"/>
+                <w:b/>
+                <w:bCs/>
+              </w:rPr>
+              <w:t>Criador</w:t>
+            </w:r>
+          </w:p>
+        </w:tc>
+        <w:tc>
+          <w:tcPr>
+            <w:tcW w:w="6409" w:type="dxa"/>
+          </w:tcPr>
+          <w:p>
+            <w:pPr>
+              <w:pStyle w:val="Corpodetexto"/>
+              <w:spacing w:line="360" w:lineRule="auto"/>
+              <w:jc w:val="both"/>
+              <w:rPr>
+                <w:rFonts w:ascii="Times New Roman" w:hAnsi="Times New Roman" w:cs="Times New Roman"/>
+              </w:rPr>
+            </w:pPr>
+            <w:r>
+              <w:rPr>
+                <w:rFonts w:ascii="Times New Roman" w:hAnsi="Times New Roman" w:cs="Times New Roman"/>
+              </w:rPr>
+              <w:t xml:space="preserve">Com usuário com o perfil </w:t>
+            </w:r>
+            <w:r>
+              <w:rPr>
+                <w:rFonts w:ascii="Times New Roman" w:hAnsi="Times New Roman" w:cs="Times New Roman"/>
+              </w:rPr>
+              <w:t>administrador cadastra um usuário</w:t>
+            </w:r>
+          </w:p>
+        </w:tc>
+      </w:tr>
+      <w:tr>
+        <w:tc>
+          <w:tcPr>
+            <w:tcW w:w="3369" w:type="dxa"/>
+          </w:tcPr>
+          <w:p>
+            <w:pPr>
+              <w:pStyle w:val="Corpodetexto"/>
+              <w:spacing w:line="360" w:lineRule="auto"/>
+              <w:jc w:val="both"/>
+              <w:rPr>
+                <w:rFonts w:ascii="Times New Roman" w:hAnsi="Times New Roman" w:cs="Times New Roman"/>
+                <w:b/>
+                <w:bCs/>
+              </w:rPr>
+            </w:pPr>
+            <w:r>
+              <w:rPr>
+                <w:rFonts w:ascii="Times New Roman" w:hAnsi="Times New Roman" w:cs="Times New Roman"/>
+                <w:b/>
+                <w:bCs/>
+              </w:rPr>
+              <w:t>Descrição</w:t>
+            </w:r>
+          </w:p>
+        </w:tc>
+        <w:tc>
+          <w:tcPr>
+            <w:tcW w:w="6409" w:type="dxa"/>
+          </w:tcPr>
+          <w:p>
+            <w:pPr>
+              <w:pStyle w:val="Corpodetexto"/>
+              <w:spacing w:line="360" w:lineRule="auto"/>
+              <w:jc w:val="both"/>
+              <w:rPr>
+                <w:rFonts w:ascii="Times New Roman" w:hAnsi="Times New Roman" w:cs="Times New Roman"/>
+              </w:rPr>
+            </w:pPr>
+            <w:r>
+              <w:rPr>
+                <w:rFonts w:ascii="Times New Roman" w:hAnsi="Times New Roman" w:cs="Times New Roman"/>
+              </w:rPr>
+              <w:t xml:space="preserve">Necessidade de cadastrar um usuário ao sistema, ele pode utilizar os dados das redes sociais para realizar uma espécie de </w:t>
+            </w:r>
+            <w:proofErr w:type="spellStart"/>
+            <w:r>
+              <w:rPr>
+                <w:rFonts w:ascii="Times New Roman" w:hAnsi="Times New Roman" w:cs="Times New Roman"/>
+              </w:rPr>
+              <w:t>pré</w:t>
+            </w:r>
+            <w:proofErr w:type="spellEnd"/>
+            <w:r>
+              <w:rPr>
+                <w:rFonts w:ascii="Times New Roman" w:hAnsi="Times New Roman" w:cs="Times New Roman"/>
+              </w:rPr>
+              <w:t>-cadastro.</w:t>
+            </w:r>
+          </w:p>
+        </w:tc>
+      </w:tr>
+      <w:tr>
+        <w:tc>
+          <w:tcPr>
+            <w:tcW w:w="3369" w:type="dxa"/>
+          </w:tcPr>
+          <w:p>
+            <w:pPr>
+              <w:pStyle w:val="Corpodetexto"/>
+              <w:spacing w:line="360" w:lineRule="auto"/>
+              <w:jc w:val="both"/>
+              <w:rPr>
+                <w:rFonts w:ascii="Times New Roman" w:hAnsi="Times New Roman" w:cs="Times New Roman"/>
+                <w:b/>
+                <w:bCs/>
+              </w:rPr>
+            </w:pPr>
+            <w:r>
+              <w:rPr>
+                <w:rFonts w:ascii="Times New Roman" w:hAnsi="Times New Roman" w:cs="Times New Roman"/>
+                <w:b/>
+                <w:bCs/>
+              </w:rPr>
+              <w:t>Valor do negócio</w:t>
+            </w:r>
+          </w:p>
+        </w:tc>
+        <w:tc>
+          <w:tcPr>
+            <w:tcW w:w="6409" w:type="dxa"/>
+          </w:tcPr>
+          <w:p>
+            <w:pPr>
+              <w:pStyle w:val="Corpodetexto"/>
+              <w:spacing w:line="360" w:lineRule="auto"/>
+              <w:jc w:val="both"/>
+              <w:rPr>
+                <w:rFonts w:ascii="Times New Roman" w:hAnsi="Times New Roman" w:cs="Times New Roman"/>
+              </w:rPr>
+            </w:pPr>
+            <w:r>
+              <w:rPr>
+                <w:rFonts w:ascii="Times New Roman" w:hAnsi="Times New Roman" w:cs="Times New Roman"/>
+              </w:rPr>
+              <w:t>Módulo administrativo</w:t>
+            </w:r>
+          </w:p>
+        </w:tc>
+      </w:tr>
+      <w:tr>
+        <w:tc>
+          <w:tcPr>
+            <w:tcW w:w="3369" w:type="dxa"/>
+          </w:tcPr>
+          <w:p>
+            <w:pPr>
+              <w:pStyle w:val="Corpodetexto"/>
+              <w:spacing w:line="360" w:lineRule="auto"/>
+              <w:jc w:val="both"/>
+              <w:rPr>
+                <w:rFonts w:ascii="Times New Roman" w:hAnsi="Times New Roman" w:cs="Times New Roman"/>
+                <w:b/>
+                <w:bCs/>
+              </w:rPr>
+            </w:pPr>
+            <w:r>
+              <w:rPr>
+                <w:rFonts w:ascii="Times New Roman" w:hAnsi="Times New Roman" w:cs="Times New Roman"/>
+                <w:b/>
+                <w:bCs/>
+              </w:rPr>
+              <w:t>Prioridade</w:t>
+            </w:r>
+          </w:p>
+        </w:tc>
+        <w:tc>
+          <w:tcPr>
+            <w:tcW w:w="6409" w:type="dxa"/>
+          </w:tcPr>
+          <w:p>
+            <w:pPr>
+              <w:pStyle w:val="Corpodetexto"/>
+              <w:spacing w:line="360" w:lineRule="auto"/>
+              <w:jc w:val="both"/>
+              <w:rPr>
+                <w:rFonts w:ascii="Times New Roman" w:hAnsi="Times New Roman" w:cs="Times New Roman"/>
+              </w:rPr>
+            </w:pPr>
+            <w:r>
+              <w:rPr>
+                <w:rFonts w:ascii="Times New Roman" w:hAnsi="Times New Roman" w:cs="Times New Roman"/>
+              </w:rPr>
+              <w:t>Alta</w:t>
+            </w:r>
+          </w:p>
+        </w:tc>
+      </w:tr>
+    </w:tbl>
+    <w:p>
+      <w:pPr>
+        <w:pStyle w:val="SubtituloTCC"/>
+      </w:pPr>
+      <w:bookmarkStart w:id="12" w:name="_Toc38371655"/>
+      <w:r>
+        <w:lastRenderedPageBreak/>
+        <w:t>4</w:t>
+      </w:r>
+      <w:r>
+        <w:t>.3 Modelo de Componentes</w:t>
+      </w:r>
+      <w:bookmarkEnd w:id="12"/>
+    </w:p>
+    <w:p>
+      <w:pPr>
+        <w:pStyle w:val="SubtituloTCC"/>
+      </w:pPr>
+      <w:r>
+        <w:tab/>
+      </w:r>
+      <w:r>
+        <w:t xml:space="preserve">Como cita </w:t>
+      </w:r>
+      <w:proofErr w:type="gramStart"/>
+      <w:r>
+        <w:t>Melo(</w:t>
+      </w:r>
+      <w:proofErr w:type="gramEnd"/>
+      <w:r>
+        <w:t>2010, pág. 214), o diagrama de componentes é uma especificação de um conjunto de construções que especifica um sistema de software, abaixo segue diagrama:</w:t>
+      </w:r>
+    </w:p>
+    <w:p>
+      <w:pPr>
+        <w:pStyle w:val="SubtituloTCC"/>
+      </w:pPr>
+      <w:r>
+        <w:rPr>
+          <w:noProof/>
+        </w:rPr>
+        <w:drawing>
+          <wp:inline distT="0" distB="0" distL="0" distR="0" wp14:anchorId="58B993FC" wp14:editId="457181BA">
+            <wp:extent cx="6120130" cy="3980815"/>
+            <wp:effectExtent l="0" t="0" r="0" b="0"/>
+            <wp:docPr id="5" name="Imagem 5"/>
+            <wp:cNvGraphicFramePr>
+              <a:graphicFrameLocks xmlns:a="http://schemas.openxmlformats.org/drawingml/2006/main" noChangeAspect="1"/>
+            </wp:cNvGraphicFramePr>
+            <a:graphic xmlns:a="http://schemas.openxmlformats.org/drawingml/2006/main">
+              <a:graphicData uri="http://schemas.openxmlformats.org/drawingml/2006/picture">
+                <pic:pic xmlns:pic="http://schemas.openxmlformats.org/drawingml/2006/picture">
+                  <pic:nvPicPr>
+                    <pic:cNvPr id="5" name="Diagrama de componentes (2).png"/>
+                    <pic:cNvPicPr/>
+                  </pic:nvPicPr>
+                  <pic:blipFill>
+                    <a:blip r:embed="rId7" cstate="print">
+                      <a:extLst>
+                        <a:ext uri="{28A0092B-C50C-407E-A947-70E740481C1C}">
+                          <a14:useLocalDpi xmlns:a14="http://schemas.microsoft.com/office/drawing/2010/main" val="0"/>
+                        </a:ext>
+                      </a:extLst>
+                    </a:blip>
+                    <a:stretch>
+                      <a:fillRect/>
+                    </a:stretch>
+                  </pic:blipFill>
+                  <pic:spPr>
+                    <a:xfrm>
+                      <a:off x="0" y="0"/>
+                      <a:ext cx="6120130" cy="3980815"/>
+                    </a:xfrm>
+                    <a:prstGeom prst="rect">
+                      <a:avLst/>
+                    </a:prstGeom>
+                  </pic:spPr>
+                </pic:pic>
+              </a:graphicData>
+            </a:graphic>
+          </wp:inline>
+        </w:drawing>
+      </w:r>
+    </w:p>
+    <w:p>
+      <w:pPr>
+        <w:pStyle w:val="SubtituloTCC"/>
+      </w:pPr>
+    </w:p>
+    <w:p>
+      <w:pPr>
+        <w:pStyle w:val="SubtituloTCC"/>
+      </w:pPr>
+    </w:p>
+    <w:p>
+      <w:pPr>
+        <w:pStyle w:val="SubtituloTCC"/>
+      </w:pPr>
+    </w:p>
+    <w:p>
+      <w:pPr>
+        <w:pStyle w:val="SubtituloTCC"/>
+      </w:pPr>
+    </w:p>
+    <w:p>
+      <w:pPr>
+        <w:pStyle w:val="SubtituloTCC"/>
+      </w:pPr>
+    </w:p>
+    <w:p>
+      <w:pPr>
+        <w:pStyle w:val="SubtituloTCC"/>
+      </w:pPr>
+      <w:r>
+        <w:tab/>
+      </w:r>
+    </w:p>
+    <w:p>
+      <w:pPr>
+        <w:pStyle w:val="Corpodetexto"/>
+        <w:spacing w:line="360" w:lineRule="auto"/>
         <w:rPr>
           <w:rFonts w:ascii="Times New Roman" w:hAnsi="Times New Roman" w:cs="Times New Roman"/>
         </w:rPr>
@@ -8530,12 +9572,20 @@
     <w:p>
       <w:pPr>
         <w:pStyle w:val="TituloTCC"/>
-      </w:pPr>
-      <w:bookmarkStart w:id="12" w:name="_Toc38312200"/>
-      <w:r>
+        <w:rPr>
+          <w:b w:val="0"/>
+          <w:bCs/>
+        </w:rPr>
+      </w:pPr>
+      <w:bookmarkStart w:id="13" w:name="_Toc38371656"/>
+      <w:r>
+        <w:rPr>
+          <w:b w:val="0"/>
+          <w:bCs/>
+        </w:rPr>
         <w:t>4.4 Modelo de Implantação</w:t>
       </w:r>
-      <w:bookmarkEnd w:id="12"/>
+      <w:bookmarkEnd w:id="13"/>
     </w:p>
     <w:p>
       <w:pPr>
@@ -8554,6 +9604,7 @@
         <w:rPr>
           <w:noProof/>
         </w:rPr>
+        <w:lastRenderedPageBreak/>
         <w:drawing>
           <wp:inline distT="0" distB="0" distL="0" distR="0" wp14:anchorId="07163623" wp14:editId="75CFEBCF">
             <wp:extent cx="6120130" cy="3688080"/>
@@ -8570,7 +9621,7 @@
                     <pic:cNvPicPr/>
                   </pic:nvPicPr>
                   <pic:blipFill>
-                    <a:blip r:embed="rId7" cstate="print">
+                    <a:blip r:embed="rId8" cstate="print">
                       <a:extLst>
                         <a:ext uri="{28A0092B-C50C-407E-A947-70E740481C1C}">
                           <a14:useLocalDpi xmlns:a14="http://schemas.microsoft.com/office/drawing/2010/main" val="0"/>
@@ -8809,11 +9860,7 @@
         <w:t>A aplicação utiliza Oauth2, haverá a possibilidade de utilizar o Google, Facebook e LinkedIn para autenticação bem como recuperar a senha através de e-mail</w:t>
       </w:r>
       <w:r>
-        <w:t xml:space="preserve"> conforme diagrama </w:t>
-      </w:r>
-      <w:r>
-        <w:lastRenderedPageBreak/>
-        <w:t>acima, como será utilizado serviço na web, não há a necessidade de se ter uma máquina de servidor de e-mail</w:t>
+        <w:t xml:space="preserve"> conforme diagrama acima, como será utilizado serviço na web, não há a necessidade de se ter uma máquina de servidor de e-mail</w:t>
       </w:r>
       <w:r>
         <w:t>.</w:t>
@@ -9102,11 +10149,12 @@
       <w:pPr>
         <w:pStyle w:val="TituloTCC"/>
       </w:pPr>
-      <w:bookmarkStart w:id="13" w:name="_Toc38312201"/>
-      <w:r>
+      <w:bookmarkStart w:id="14" w:name="_Toc38371657"/>
+      <w:r>
+        <w:lastRenderedPageBreak/>
         <w:t>7. Conclusão</w:t>
       </w:r>
-      <w:bookmarkEnd w:id="13"/>
+      <w:bookmarkEnd w:id="14"/>
     </w:p>
     <w:p>
       <w:pPr>
@@ -9372,18 +10420,101 @@
         </w:rPr>
       </w:pPr>
     </w:p>
-    <w:p/>
+    <w:p>
+      <w:pPr>
+        <w:rPr>
+          <w:rFonts w:hint="eastAsia"/>
+        </w:rPr>
+      </w:pPr>
+    </w:p>
+    <w:p>
+      <w:pPr>
+        <w:rPr>
+          <w:rFonts w:hint="eastAsia"/>
+        </w:rPr>
+      </w:pPr>
+    </w:p>
+    <w:p>
+      <w:pPr>
+        <w:rPr>
+          <w:rFonts w:hint="eastAsia"/>
+        </w:rPr>
+      </w:pPr>
+    </w:p>
+    <w:p>
+      <w:pPr>
+        <w:rPr>
+          <w:rFonts w:hint="eastAsia"/>
+        </w:rPr>
+      </w:pPr>
+    </w:p>
+    <w:p>
+      <w:pPr>
+        <w:rPr>
+          <w:rFonts w:hint="eastAsia"/>
+        </w:rPr>
+      </w:pPr>
+    </w:p>
+    <w:p>
+      <w:pPr>
+        <w:rPr>
+          <w:rFonts w:hint="eastAsia"/>
+        </w:rPr>
+      </w:pPr>
+    </w:p>
+    <w:p>
+      <w:pPr>
+        <w:rPr>
+          <w:rFonts w:hint="eastAsia"/>
+        </w:rPr>
+      </w:pPr>
+    </w:p>
+    <w:p>
+      <w:pPr>
+        <w:rPr>
+          <w:rFonts w:hint="eastAsia"/>
+        </w:rPr>
+      </w:pPr>
+    </w:p>
+    <w:p>
+      <w:pPr>
+        <w:rPr>
+          <w:rFonts w:hint="eastAsia"/>
+        </w:rPr>
+      </w:pPr>
+    </w:p>
+    <w:p>
+      <w:pPr>
+        <w:rPr>
+          <w:rFonts w:hint="eastAsia"/>
+        </w:rPr>
+      </w:pPr>
+    </w:p>
+    <w:p>
+      <w:pPr>
+        <w:rPr>
+          <w:rFonts w:hint="eastAsia"/>
+        </w:rPr>
+      </w:pPr>
+    </w:p>
+    <w:p>
+      <w:pPr>
+        <w:rPr>
+          <w:rFonts w:hint="eastAsia"/>
+        </w:rPr>
+      </w:pPr>
+    </w:p>
     <w:p>
       <w:pPr>
         <w:pStyle w:val="TituloTCC"/>
         <w:jc w:val="center"/>
       </w:pPr>
-      <w:bookmarkStart w:id="14" w:name="_Toc38312202"/>
+      <w:bookmarkStart w:id="15" w:name="_Toc38371658"/>
       <w:r>
         <w:lastRenderedPageBreak/>
         <w:t>REFERÊNCIAS</w:t>
       </w:r>
-      <w:bookmarkEnd w:id="14"/>
+      <w:bookmarkEnd w:id="15"/>
     </w:p>
     <w:p>
       <w:pPr>
@@ -9579,6 +10710,52 @@
           <w:color w:val="000000"/>
         </w:rPr>
       </w:pPr>
+      <w:r>
+        <w:rPr>
+          <w:rFonts w:ascii="Times New Roman" w:hAnsi="Times New Roman" w:cs="Times New Roman"/>
+          <w:color w:val="000000"/>
+        </w:rPr>
+        <w:t xml:space="preserve">MELO, Ana Cristina. </w:t>
+      </w:r>
+      <w:r>
+        <w:rPr>
+          <w:rFonts w:ascii="Times New Roman" w:hAnsi="Times New Roman" w:cs="Times New Roman"/>
+          <w:i/>
+          <w:iCs/>
+          <w:color w:val="000000"/>
+        </w:rPr>
+        <w:t>Desenvolvendo Aplicações com UML 2.2.</w:t>
+      </w:r>
+      <w:r>
+        <w:rPr>
+          <w:rFonts w:ascii="Times New Roman" w:hAnsi="Times New Roman" w:cs="Times New Roman"/>
+          <w:color w:val="000000"/>
+        </w:rPr>
+        <w:t xml:space="preserve"> 3º Ed.</w:t>
+      </w:r>
+      <w:r>
+        <w:rPr>
+          <w:rFonts w:ascii="Times New Roman" w:hAnsi="Times New Roman" w:cs="Times New Roman"/>
+          <w:color w:val="000000"/>
+        </w:rPr>
+        <w:t xml:space="preserve"> Rio de Janeiro, Editora </w:t>
+      </w:r>
+      <w:proofErr w:type="spellStart"/>
+      <w:r>
+        <w:rPr>
+          <w:rFonts w:ascii="Times New Roman" w:hAnsi="Times New Roman" w:cs="Times New Roman"/>
+          <w:color w:val="000000"/>
+        </w:rPr>
+        <w:t>Brasport</w:t>
+      </w:r>
+      <w:proofErr w:type="spellEnd"/>
+      <w:r>
+        <w:rPr>
+          <w:rFonts w:ascii="Times New Roman" w:hAnsi="Times New Roman" w:cs="Times New Roman"/>
+          <w:color w:val="000000"/>
+        </w:rPr>
+        <w:t>, 2010</w:t>
+      </w:r>
     </w:p>
     <w:p>
       <w:pPr>
@@ -9783,16 +10960,17 @@
         <w:pStyle w:val="TituloTCC"/>
         <w:jc w:val="center"/>
       </w:pPr>
-      <w:bookmarkStart w:id="15" w:name="_Toc38312203"/>
+      <w:bookmarkStart w:id="16" w:name="_Toc38371659"/>
       <w:r>
         <w:lastRenderedPageBreak/>
         <w:t>APÊNDICES</w:t>
       </w:r>
-      <w:bookmarkEnd w:id="15"/>
-    </w:p>
-    <w:p>
-      <w:pPr>
-        <w:rPr>
+      <w:bookmarkEnd w:id="16"/>
+    </w:p>
+    <w:p>
+      <w:pPr>
+        <w:rPr>
+          <w:rFonts w:hint="eastAsia"/>
           <w:i/>
           <w:iCs/>
         </w:rPr>
@@ -9806,6 +10984,11 @@
       </w:r>
     </w:p>
     <w:p>
+      <w:pPr>
+        <w:rPr>
+          <w:rFonts w:hint="eastAsia"/>
+        </w:rPr>
+      </w:pPr>
       <w:r>
         <w:rPr>
           <w:i/>
@@ -9818,6 +11001,11 @@
       </w:r>
     </w:p>
     <w:p>
+      <w:pPr>
+        <w:rPr>
+          <w:rFonts w:hint="eastAsia"/>
+        </w:rPr>
+      </w:pPr>
       <w:r>
         <w:rPr>
           <w:i/>
@@ -9829,10 +11017,17 @@
         <w:t xml:space="preserve"> admin</w:t>
       </w:r>
     </w:p>
-    <w:p/>
-    <w:p>
-      <w:pPr>
-        <w:rPr>
+    <w:p>
+      <w:pPr>
+        <w:rPr>
+          <w:rFonts w:hint="eastAsia"/>
+        </w:rPr>
+      </w:pPr>
+    </w:p>
+    <w:p>
+      <w:pPr>
+        <w:rPr>
+          <w:rFonts w:hint="eastAsia"/>
           <w:i/>
           <w:iCs/>
         </w:rPr>
@@ -9846,6 +11041,11 @@
       </w:r>
     </w:p>
     <w:p>
+      <w:pPr>
+        <w:rPr>
+          <w:rFonts w:hint="eastAsia"/>
+        </w:rPr>
+      </w:pPr>
       <w:r>
         <w:rPr>
           <w:i/>
@@ -9858,6 +11058,11 @@
       </w:r>
     </w:p>
     <w:p>
+      <w:pPr>
+        <w:rPr>
+          <w:rFonts w:hint="eastAsia"/>
+        </w:rPr>
+      </w:pPr>
       <w:r>
         <w:rPr>
           <w:i/>
@@ -11746,7 +12951,7 @@
 </file>
 
 <file path=customXml/itemProps1.xml><?xml version="1.0" encoding="utf-8"?>
-<ds:datastoreItem xmlns:ds="http://schemas.openxmlformats.org/officeDocument/2006/customXml" ds:itemID="{012E29C4-9DFA-41F0-A8AC-B10B6A5990D3}">
+<ds:datastoreItem xmlns:ds="http://schemas.openxmlformats.org/officeDocument/2006/customXml" ds:itemID="{8EA9EE96-A7EA-42B4-B618-96C57ACF8C5C}">
   <ds:schemaRefs>
     <ds:schemaRef ds:uri="http://schemas.openxmlformats.org/officeDocument/2006/bibliography"/>
   </ds:schemaRefs>

</xml_diff>

<commit_message>
Criação da POC no TCC
</commit_message>
<xml_diff>
--- a/documentacao/TCC.docx
+++ b/documentacao/TCC.docx
@@ -1670,7 +1670,6 @@
             </w:r>
             <w:r>
               <w:rPr>
-                <w:rFonts w:hint="eastAsia"/>
                 <w:webHidden/>
               </w:rPr>
               <w:fldChar w:fldCharType="separate"/>
@@ -1736,7 +1735,6 @@
             </w:r>
             <w:r>
               <w:rPr>
-                <w:rFonts w:hint="eastAsia"/>
                 <w:webHidden/>
               </w:rPr>
               <w:fldChar w:fldCharType="separate"/>
@@ -1799,7 +1797,6 @@
             </w:r>
             <w:r>
               <w:rPr>
-                <w:rFonts w:hint="eastAsia"/>
                 <w:webHidden/>
               </w:rPr>
               <w:fldChar w:fldCharType="separate"/>
@@ -1876,7 +1873,6 @@
             </w:r>
             <w:r>
               <w:rPr>
-                <w:rFonts w:hint="eastAsia"/>
                 <w:webHidden/>
               </w:rPr>
               <w:fldChar w:fldCharType="separate"/>
@@ -1942,7 +1938,6 @@
             </w:r>
             <w:r>
               <w:rPr>
-                <w:rFonts w:hint="eastAsia"/>
                 <w:webHidden/>
               </w:rPr>
               <w:fldChar w:fldCharType="separate"/>
@@ -2005,7 +2000,6 @@
             </w:r>
             <w:r>
               <w:rPr>
-                <w:rFonts w:hint="eastAsia"/>
                 <w:webHidden/>
               </w:rPr>
               <w:fldChar w:fldCharType="separate"/>
@@ -2068,7 +2062,6 @@
             </w:r>
             <w:r>
               <w:rPr>
-                <w:rFonts w:hint="eastAsia"/>
                 <w:webHidden/>
               </w:rPr>
               <w:fldChar w:fldCharType="separate"/>
@@ -2131,7 +2124,6 @@
             </w:r>
             <w:r>
               <w:rPr>
-                <w:rFonts w:hint="eastAsia"/>
                 <w:webHidden/>
               </w:rPr>
               <w:fldChar w:fldCharType="separate"/>
@@ -2194,7 +2186,6 @@
             </w:r>
             <w:r>
               <w:rPr>
-                <w:rFonts w:hint="eastAsia"/>
                 <w:webHidden/>
               </w:rPr>
               <w:fldChar w:fldCharType="separate"/>
@@ -2259,7 +2250,6 @@
             </w:r>
             <w:r>
               <w:rPr>
-                <w:rFonts w:hint="eastAsia"/>
                 <w:webHidden/>
               </w:rPr>
               <w:fldChar w:fldCharType="separate"/>
@@ -2322,7 +2312,6 @@
             </w:r>
             <w:r>
               <w:rPr>
-                <w:rFonts w:hint="eastAsia"/>
                 <w:webHidden/>
               </w:rPr>
               <w:fldChar w:fldCharType="separate"/>
@@ -2385,7 +2374,6 @@
             </w:r>
             <w:r>
               <w:rPr>
-                <w:rFonts w:hint="eastAsia"/>
                 <w:webHidden/>
               </w:rPr>
               <w:fldChar w:fldCharType="separate"/>
@@ -2448,7 +2436,6 @@
             </w:r>
             <w:r>
               <w:rPr>
-                <w:rFonts w:hint="eastAsia"/>
                 <w:webHidden/>
               </w:rPr>
               <w:fldChar w:fldCharType="separate"/>
@@ -2512,7 +2499,6 @@
             </w:r>
             <w:r>
               <w:rPr>
-                <w:rFonts w:hint="eastAsia"/>
                 <w:webHidden/>
               </w:rPr>
               <w:fldChar w:fldCharType="separate"/>
@@ -2577,7 +2563,6 @@
             </w:r>
             <w:r>
               <w:rPr>
-                <w:rFonts w:hint="eastAsia"/>
                 <w:webHidden/>
               </w:rPr>
               <w:fldChar w:fldCharType="separate"/>
@@ -2641,7 +2626,6 @@
             </w:r>
             <w:r>
               <w:rPr>
-                <w:rFonts w:hint="eastAsia"/>
                 <w:webHidden/>
               </w:rPr>
               <w:fldChar w:fldCharType="separate"/>
@@ -2716,7 +2700,6 @@
             </w:r>
             <w:r>
               <w:rPr>
-                <w:rFonts w:hint="eastAsia"/>
                 <w:b/>
                 <w:bCs/>
                 <w:webHidden/>
@@ -2797,7 +2780,6 @@
             </w:r>
             <w:r>
               <w:rPr>
-                <w:rFonts w:hint="eastAsia"/>
                 <w:b/>
                 <w:bCs/>
                 <w:webHidden/>
@@ -2878,7 +2860,6 @@
             </w:r>
             <w:r>
               <w:rPr>
-                <w:rFonts w:hint="eastAsia"/>
                 <w:b/>
                 <w:bCs/>
                 <w:webHidden/>
@@ -6361,7 +6342,6 @@
               </w:rPr>
               <w:t xml:space="preserve">A tela do módulo de autenticação funcionou perfeitamente, devido a tecnologia </w:t>
             </w:r>
-            <w:proofErr w:type="spellStart"/>
             <w:r>
               <w:rPr>
                 <w:rFonts w:ascii="Times New Roman" w:hAnsi="Times New Roman" w:cs="Times New Roman"/>
@@ -6370,7 +6350,6 @@
               </w:rPr>
               <w:t>frontend</w:t>
             </w:r>
-            <w:proofErr w:type="spellEnd"/>
             <w:r>
               <w:rPr>
                 <w:rFonts w:ascii="Times New Roman" w:hAnsi="Times New Roman" w:cs="Times New Roman"/>
@@ -7310,7 +7289,6 @@
                 <w:iCs/>
               </w:rPr>
             </w:pPr>
-            <w:proofErr w:type="spellStart"/>
             <w:r>
               <w:rPr>
                 <w:rFonts w:ascii="Times New Roman" w:hAnsi="Times New Roman" w:cs="Times New Roman"/>
@@ -7319,7 +7297,6 @@
               </w:rPr>
               <w:t>Frontend</w:t>
             </w:r>
-            <w:proofErr w:type="spellEnd"/>
           </w:p>
         </w:tc>
         <w:tc>
@@ -9559,6 +9536,11 @@
       <w:bookmarkEnd w:id="12"/>
     </w:p>
     <w:p>
+      <w:pPr>
+        <w:rPr>
+          <w:rFonts w:hint="eastAsia"/>
+        </w:rPr>
+      </w:pPr>
       <w:r>
         <w:tab/>
       </w:r>
@@ -9574,9 +9556,23 @@
         <w:t>2010, pág. 214), o diagrama de componentes é uma especificação de um conjunto de construções que especifica um sistema de software, abaixo segue diagrama:</w:t>
       </w:r>
     </w:p>
-    <w:p/>
-    <w:p>
-      <w:r>
+    <w:p>
+      <w:pPr>
+        <w:rPr>
+          <w:rFonts w:hint="eastAsia"/>
+        </w:rPr>
+      </w:pPr>
+    </w:p>
+    <w:p>
+      <w:pPr>
+        <w:rPr>
+          <w:rFonts w:hint="eastAsia"/>
+        </w:rPr>
+      </w:pPr>
+      <w:r>
+        <w:rPr>
+          <w:noProof/>
+        </w:rPr>
         <w:drawing>
           <wp:inline distT="0" distB="0" distL="0" distR="0" wp14:anchorId="58B993FC" wp14:editId="457181BA">
             <wp:extent cx="6120130" cy="3980815"/>
@@ -9659,6 +9655,9 @@
     <w:p>
       <w:pPr>
         <w:jc w:val="both"/>
+        <w:rPr>
+          <w:rFonts w:hint="eastAsia"/>
+        </w:rPr>
       </w:pPr>
       <w:r>
         <w:tab/>
@@ -10346,6 +10345,13 @@
         </w:rPr>
         <w:t>, além disso, visa também verificar o atendimento dos requisitos funcionais e não funcionais.</w:t>
       </w:r>
+      <w:r>
+        <w:rPr>
+          <w:b w:val="0"/>
+          <w:bCs/>
+        </w:rPr>
+        <w:t xml:space="preserve"> Abaixo as validações dos requisitos não funcionais:</w:t>
+      </w:r>
     </w:p>
     <w:p>
       <w:pPr>
@@ -10355,6 +10361,661 @@
         <w:rPr>
           <w:b w:val="0"/>
           <w:bCs/>
+        </w:rPr>
+      </w:pPr>
+    </w:p>
+    <w:p>
+      <w:pPr>
+        <w:pStyle w:val="TituloTCC"/>
+        <w:spacing w:before="0" w:line="240" w:lineRule="auto"/>
+        <w:jc w:val="both"/>
+      </w:pPr>
+      <w:r>
+        <w:rPr>
+          <w:b w:val="0"/>
+          <w:bCs/>
+        </w:rPr>
+        <w:tab/>
+      </w:r>
+      <w:r>
+        <w:t xml:space="preserve">O sistema deverá utilizar um </w:t>
+      </w:r>
+      <w:r>
+        <w:rPr>
+          <w:i/>
+          <w:iCs/>
+        </w:rPr>
+        <w:t>framework</w:t>
+      </w:r>
+      <w:r>
+        <w:t xml:space="preserve"> objeto-relacional</w:t>
+      </w:r>
+    </w:p>
+    <w:p>
+      <w:pPr>
+        <w:pStyle w:val="TituloTCC"/>
+        <w:spacing w:before="0" w:line="240" w:lineRule="auto"/>
+        <w:jc w:val="both"/>
+      </w:pPr>
+    </w:p>
+    <w:p>
+      <w:pPr>
+        <w:pStyle w:val="TituloTCC"/>
+        <w:spacing w:before="0" w:line="240" w:lineRule="auto"/>
+        <w:jc w:val="both"/>
+        <w:rPr>
+          <w:b w:val="0"/>
+          <w:bCs/>
+        </w:rPr>
+      </w:pPr>
+      <w:r>
+        <w:tab/>
+      </w:r>
+      <w:r>
+        <w:rPr>
+          <w:b w:val="0"/>
+          <w:bCs/>
+        </w:rPr>
+        <w:t>Este Requisito não-funcional foi definido devido a necessidade de se construir uma aplicação moderna e independente de banco de dados.</w:t>
+      </w:r>
+    </w:p>
+    <w:p>
+      <w:pPr>
+        <w:pStyle w:val="TituloTCC"/>
+        <w:spacing w:before="0" w:line="240" w:lineRule="auto"/>
+        <w:jc w:val="both"/>
+        <w:rPr>
+          <w:b w:val="0"/>
+          <w:bCs/>
+        </w:rPr>
+      </w:pPr>
+      <w:r>
+        <w:rPr>
+          <w:b w:val="0"/>
+          <w:bCs/>
+        </w:rPr>
+        <w:tab/>
+        <w:t>Os critérios para validação são descritos a seguir:</w:t>
+      </w:r>
+    </w:p>
+    <w:p>
+      <w:pPr>
+        <w:pStyle w:val="TituloTCC"/>
+        <w:numPr>
+          <w:ilvl w:val="0"/>
+          <w:numId w:val="8"/>
+        </w:numPr>
+        <w:spacing w:before="0" w:line="240" w:lineRule="auto"/>
+        <w:jc w:val="both"/>
+        <w:rPr>
+          <w:b w:val="0"/>
+          <w:bCs/>
+        </w:rPr>
+      </w:pPr>
+      <w:r>
+        <w:rPr>
+          <w:b w:val="0"/>
+          <w:bCs/>
+        </w:rPr>
+        <w:t xml:space="preserve">A aplicação não deverá sofrer retrabalho se o cliente adotar uma solução de banco de dados divergente do </w:t>
+      </w:r>
+      <w:r>
+        <w:rPr>
+          <w:b w:val="0"/>
+          <w:bCs/>
+          <w:i/>
+          <w:iCs/>
+        </w:rPr>
+        <w:t>MySQL</w:t>
+      </w:r>
+      <w:r>
+        <w:rPr>
+          <w:b w:val="0"/>
+          <w:bCs/>
+        </w:rPr>
+        <w:t xml:space="preserve"> em termo</w:t>
+      </w:r>
+      <w:r>
+        <w:rPr>
+          <w:b w:val="0"/>
+          <w:bCs/>
+        </w:rPr>
+        <w:t>s de código. A preocupação deverá ser somente migração de dados.</w:t>
+      </w:r>
+    </w:p>
+    <w:p>
+      <w:pPr>
+        <w:pStyle w:val="TituloTCC"/>
+        <w:numPr>
+          <w:ilvl w:val="0"/>
+          <w:numId w:val="8"/>
+        </w:numPr>
+        <w:spacing w:before="0" w:line="240" w:lineRule="auto"/>
+        <w:jc w:val="both"/>
+        <w:rPr>
+          <w:b w:val="0"/>
+          <w:bCs/>
+        </w:rPr>
+      </w:pPr>
+      <w:r>
+        <w:rPr>
+          <w:b w:val="0"/>
+          <w:bCs/>
+        </w:rPr>
+        <w:t>O sistema não deverá ser impactado, em outras palavras, o sistema deverá utilizar bem a solução de persistência utilizada, de modo que não impacte na performance.</w:t>
+      </w:r>
+    </w:p>
+    <w:p>
+      <w:pPr>
+        <w:pStyle w:val="TituloTCC"/>
+        <w:spacing w:before="0" w:line="240" w:lineRule="auto"/>
+        <w:jc w:val="both"/>
+        <w:rPr>
+          <w:b w:val="0"/>
+          <w:bCs/>
+        </w:rPr>
+      </w:pPr>
+    </w:p>
+    <w:p>
+      <w:pPr>
+        <w:pStyle w:val="TituloTCC"/>
+        <w:spacing w:before="0" w:line="240" w:lineRule="auto"/>
+        <w:ind w:left="709"/>
+        <w:jc w:val="both"/>
+      </w:pPr>
+      <w:r>
+        <w:t>O sistema deverá ser responsivo, pois será acessado de diferentes dispositivos</w:t>
+      </w:r>
+    </w:p>
+    <w:p>
+      <w:pPr>
+        <w:pStyle w:val="TituloTCC"/>
+        <w:spacing w:before="0" w:line="240" w:lineRule="auto"/>
+        <w:ind w:left="709"/>
+        <w:jc w:val="both"/>
+      </w:pPr>
+    </w:p>
+    <w:p>
+      <w:pPr>
+        <w:pStyle w:val="TituloTCC"/>
+        <w:spacing w:before="0" w:line="240" w:lineRule="auto"/>
+        <w:ind w:firstLine="709"/>
+        <w:jc w:val="both"/>
+        <w:rPr>
+          <w:b w:val="0"/>
+          <w:bCs/>
+        </w:rPr>
+      </w:pPr>
+      <w:r>
+        <w:rPr>
+          <w:b w:val="0"/>
+          <w:bCs/>
+        </w:rPr>
+        <w:t xml:space="preserve">Devido a evolução dos dispositivos portáteis, torna-se fundamental que o sistema utilize um </w:t>
+      </w:r>
+      <w:r>
+        <w:rPr>
+          <w:b w:val="0"/>
+          <w:bCs/>
+          <w:i/>
+          <w:iCs/>
+        </w:rPr>
+        <w:t>framework</w:t>
+      </w:r>
+      <w:r>
+        <w:rPr>
+          <w:b w:val="0"/>
+          <w:bCs/>
+        </w:rPr>
+        <w:t xml:space="preserve"> de</w:t>
+      </w:r>
+      <w:r>
+        <w:rPr>
+          <w:b w:val="0"/>
+          <w:bCs/>
+        </w:rPr>
+        <w:t xml:space="preserve"> </w:t>
+      </w:r>
+      <w:r>
+        <w:rPr>
+          <w:b w:val="0"/>
+          <w:bCs/>
+          <w:i/>
+          <w:iCs/>
+        </w:rPr>
+        <w:t>frontend</w:t>
+      </w:r>
+      <w:r>
+        <w:rPr>
+          <w:b w:val="0"/>
+          <w:bCs/>
+        </w:rPr>
+        <w:t xml:space="preserve"> moderno e responsivo, de modo q</w:t>
+      </w:r>
+      <w:r>
+        <w:rPr>
+          <w:b w:val="0"/>
+          <w:bCs/>
+        </w:rPr>
+        <w:t xml:space="preserve">ue a página não sofra distorções ou que a experiência de acessar o sistema através de um celular ou um </w:t>
+      </w:r>
+      <w:r>
+        <w:rPr>
+          <w:b w:val="0"/>
+          <w:bCs/>
+          <w:i/>
+          <w:iCs/>
+        </w:rPr>
+        <w:t>smartphone</w:t>
+      </w:r>
+      <w:r>
+        <w:rPr>
+          <w:b w:val="0"/>
+          <w:bCs/>
+        </w:rPr>
+        <w:t xml:space="preserve"> não prejudique a usabilidade.</w:t>
+      </w:r>
+    </w:p>
+    <w:p>
+      <w:pPr>
+        <w:pStyle w:val="TituloTCC"/>
+        <w:spacing w:before="0" w:line="240" w:lineRule="auto"/>
+        <w:ind w:firstLine="709"/>
+        <w:jc w:val="both"/>
+        <w:rPr>
+          <w:b w:val="0"/>
+          <w:bCs/>
+        </w:rPr>
+      </w:pPr>
+      <w:r>
+        <w:rPr>
+          <w:b w:val="0"/>
+          <w:bCs/>
+        </w:rPr>
+        <w:t>Os critérios de validação são descritos a seguir:</w:t>
+      </w:r>
+    </w:p>
+    <w:p>
+      <w:pPr>
+        <w:pStyle w:val="TituloTCC"/>
+        <w:numPr>
+          <w:ilvl w:val="0"/>
+          <w:numId w:val="9"/>
+        </w:numPr>
+        <w:spacing w:before="0" w:line="240" w:lineRule="auto"/>
+        <w:jc w:val="both"/>
+        <w:rPr>
+          <w:b w:val="0"/>
+          <w:bCs/>
+        </w:rPr>
+      </w:pPr>
+      <w:r>
+        <w:rPr>
+          <w:b w:val="0"/>
+          <w:bCs/>
+        </w:rPr>
+        <w:t xml:space="preserve">O sistema deverá se manter acessível de modo a não apresentar distorções ou que a usabilidade seja prejudicada, uma vez que o sistema é acessado através de um </w:t>
+      </w:r>
+      <w:r>
+        <w:rPr>
+          <w:b w:val="0"/>
+          <w:bCs/>
+          <w:i/>
+          <w:iCs/>
+        </w:rPr>
+        <w:t>tablet</w:t>
+      </w:r>
+      <w:r>
+        <w:rPr>
+          <w:b w:val="0"/>
+          <w:bCs/>
+        </w:rPr>
+        <w:t xml:space="preserve"> ou </w:t>
+      </w:r>
+      <w:r>
+        <w:rPr>
+          <w:b w:val="0"/>
+          <w:bCs/>
+          <w:i/>
+          <w:iCs/>
+        </w:rPr>
+        <w:t>smartphone.</w:t>
+      </w:r>
+    </w:p>
+    <w:p>
+      <w:pPr>
+        <w:pStyle w:val="TituloTCC"/>
+        <w:numPr>
+          <w:ilvl w:val="0"/>
+          <w:numId w:val="9"/>
+        </w:numPr>
+        <w:spacing w:before="0" w:line="240" w:lineRule="auto"/>
+        <w:jc w:val="both"/>
+        <w:rPr>
+          <w:b w:val="0"/>
+          <w:bCs/>
+        </w:rPr>
+      </w:pPr>
+      <w:r>
+        <w:rPr>
+          <w:b w:val="0"/>
+          <w:bCs/>
+        </w:rPr>
+        <w:t>O sistema deverá ser compatível com os navegadores mais utilizados pelo mercado.</w:t>
+      </w:r>
+    </w:p>
+    <w:p>
+      <w:pPr>
+        <w:pStyle w:val="TituloTCC"/>
+        <w:numPr>
+          <w:ilvl w:val="0"/>
+          <w:numId w:val="9"/>
+        </w:numPr>
+        <w:spacing w:before="0" w:line="240" w:lineRule="auto"/>
+        <w:jc w:val="both"/>
+        <w:rPr>
+          <w:b w:val="0"/>
+          <w:bCs/>
+        </w:rPr>
+      </w:pPr>
+      <w:r>
+        <w:rPr>
+          <w:b w:val="0"/>
+          <w:bCs/>
+        </w:rPr>
+        <w:t>O sistema também não deverá sofrer prejuízo em relação a seu esquema de cores.</w:t>
+      </w:r>
+    </w:p>
+    <w:p>
+      <w:pPr>
+        <w:pStyle w:val="TituloTCC"/>
+        <w:spacing w:before="0" w:line="240" w:lineRule="auto"/>
+        <w:jc w:val="both"/>
+        <w:rPr>
+          <w:b w:val="0"/>
+          <w:bCs/>
+        </w:rPr>
+      </w:pPr>
+    </w:p>
+    <w:p>
+      <w:pPr>
+        <w:pStyle w:val="TituloTCC"/>
+        <w:spacing w:before="0" w:line="240" w:lineRule="auto"/>
+        <w:ind w:left="709"/>
+        <w:jc w:val="both"/>
+      </w:pPr>
+      <w:r>
+        <w:t>O sistema deverá ser seguro</w:t>
+      </w:r>
+    </w:p>
+    <w:p>
+      <w:pPr>
+        <w:pStyle w:val="TituloTCC"/>
+        <w:spacing w:before="0" w:line="240" w:lineRule="auto"/>
+        <w:ind w:left="709"/>
+        <w:jc w:val="both"/>
+      </w:pPr>
+    </w:p>
+    <w:p>
+      <w:pPr>
+        <w:pStyle w:val="TituloTCC"/>
+        <w:spacing w:before="0" w:line="240" w:lineRule="auto"/>
+        <w:ind w:firstLine="709"/>
+        <w:jc w:val="both"/>
+        <w:rPr>
+          <w:b w:val="0"/>
+          <w:bCs/>
+        </w:rPr>
+      </w:pPr>
+      <w:r>
+        <w:rPr>
+          <w:b w:val="0"/>
+          <w:bCs/>
+        </w:rPr>
+        <w:t xml:space="preserve">Como o sistema contém informações importantes sobre o processo de licenciamento ambiental do empreendimento, </w:t>
+      </w:r>
+      <w:r>
+        <w:rPr>
+          <w:b w:val="0"/>
+          <w:bCs/>
+        </w:rPr>
+        <w:t xml:space="preserve">foi utilizado o protocolo </w:t>
+      </w:r>
+      <w:r>
+        <w:rPr>
+          <w:b w:val="0"/>
+          <w:bCs/>
+          <w:i/>
+          <w:iCs/>
+        </w:rPr>
+        <w:t>Oauth2</w:t>
+      </w:r>
+      <w:r>
+        <w:rPr>
+          <w:b w:val="0"/>
+          <w:bCs/>
+        </w:rPr>
+        <w:t xml:space="preserve"> utilizando a implementação fornecida pelo </w:t>
+      </w:r>
+      <w:r>
+        <w:rPr>
+          <w:b w:val="0"/>
+          <w:bCs/>
+          <w:i/>
+          <w:iCs/>
+        </w:rPr>
+        <w:t>framework</w:t>
+      </w:r>
+      <w:r>
+        <w:rPr>
+          <w:b w:val="0"/>
+          <w:bCs/>
+        </w:rPr>
+        <w:t xml:space="preserve"> </w:t>
+      </w:r>
+      <w:r>
+        <w:rPr>
+          <w:b w:val="0"/>
+          <w:bCs/>
+          <w:i/>
+          <w:iCs/>
+        </w:rPr>
+        <w:t>Spring Security</w:t>
+      </w:r>
+      <w:r>
+        <w:rPr>
+          <w:b w:val="0"/>
+          <w:bCs/>
+        </w:rPr>
+        <w:t>.</w:t>
+      </w:r>
+    </w:p>
+    <w:p>
+      <w:pPr>
+        <w:pStyle w:val="TituloTCC"/>
+        <w:spacing w:before="0" w:line="240" w:lineRule="auto"/>
+        <w:ind w:firstLine="709"/>
+        <w:jc w:val="both"/>
+        <w:rPr>
+          <w:b w:val="0"/>
+          <w:bCs/>
+        </w:rPr>
+      </w:pPr>
+      <w:r>
+        <w:rPr>
+          <w:b w:val="0"/>
+          <w:bCs/>
+        </w:rPr>
+        <w:t>Os critérios de validação são informados abaixo:</w:t>
+      </w:r>
+    </w:p>
+    <w:p>
+      <w:pPr>
+        <w:pStyle w:val="TituloTCC"/>
+        <w:numPr>
+          <w:ilvl w:val="0"/>
+          <w:numId w:val="10"/>
+        </w:numPr>
+        <w:spacing w:before="0" w:line="240" w:lineRule="auto"/>
+        <w:jc w:val="both"/>
+        <w:rPr>
+          <w:b w:val="0"/>
+          <w:bCs/>
+        </w:rPr>
+      </w:pPr>
+      <w:r>
+        <w:rPr>
+          <w:b w:val="0"/>
+          <w:bCs/>
+        </w:rPr>
+        <w:t>O sistema não deverá permitir que o usuário não autenticado acesse páginas com informação sensível do sistema sem informar as suas credenciais.</w:t>
+      </w:r>
+    </w:p>
+    <w:p>
+      <w:pPr>
+        <w:pStyle w:val="TituloTCC"/>
+        <w:numPr>
+          <w:ilvl w:val="0"/>
+          <w:numId w:val="10"/>
+        </w:numPr>
+        <w:spacing w:before="0" w:line="240" w:lineRule="auto"/>
+        <w:jc w:val="both"/>
+        <w:rPr>
+          <w:b w:val="0"/>
+          <w:bCs/>
+        </w:rPr>
+      </w:pPr>
+      <w:r>
+        <w:rPr>
+          <w:b w:val="0"/>
+          <w:bCs/>
+        </w:rPr>
+        <w:t xml:space="preserve">O sistema deve possuir o total controle das credenciais, de modo que o usuário de determinado perfil não </w:t>
+      </w:r>
+      <w:r>
+        <w:rPr>
+          <w:b w:val="0"/>
+          <w:bCs/>
+        </w:rPr>
+        <w:t>acesse funcionalidades</w:t>
+      </w:r>
+      <w:r>
+        <w:rPr>
+          <w:b w:val="0"/>
+          <w:bCs/>
+        </w:rPr>
+        <w:t xml:space="preserve"> de outro, ou seja, o sistema tem que gerenciar de modo apropriado as permissões</w:t>
+      </w:r>
+      <w:r>
+        <w:rPr>
+          <w:b w:val="0"/>
+          <w:bCs/>
+        </w:rPr>
+        <w:t>.</w:t>
+      </w:r>
+    </w:p>
+    <w:p>
+      <w:pPr>
+        <w:pStyle w:val="TituloTCC"/>
+        <w:numPr>
+          <w:ilvl w:val="0"/>
+          <w:numId w:val="10"/>
+        </w:numPr>
+        <w:spacing w:before="0" w:line="240" w:lineRule="auto"/>
+        <w:jc w:val="both"/>
+        <w:rPr>
+          <w:b w:val="0"/>
+          <w:bCs/>
+        </w:rPr>
+      </w:pPr>
+      <w:r>
+        <w:rPr>
+          <w:b w:val="0"/>
+          <w:bCs/>
+        </w:rPr>
+        <w:t>Se a sessão do usuário estiver expirada, então o sistema deverá redirecionar o usuário para a tela de login.</w:t>
+      </w:r>
+    </w:p>
+    <w:p>
+      <w:pPr>
+        <w:pStyle w:val="TituloTCC"/>
+        <w:numPr>
+          <w:ilvl w:val="0"/>
+          <w:numId w:val="10"/>
+        </w:numPr>
+        <w:spacing w:before="0" w:line="240" w:lineRule="auto"/>
+        <w:jc w:val="both"/>
+        <w:rPr>
+          <w:b w:val="0"/>
+          <w:bCs/>
+        </w:rPr>
+      </w:pPr>
+      <w:r>
+        <w:rPr>
+          <w:b w:val="0"/>
+          <w:bCs/>
+        </w:rPr>
+        <w:t xml:space="preserve">Se o usuário tentar acessar uma URL diferente do </w:t>
+      </w:r>
+      <w:r>
+        <w:rPr>
+          <w:b w:val="0"/>
+          <w:bCs/>
+          <w:i/>
+          <w:iCs/>
+        </w:rPr>
+        <w:t>login</w:t>
+      </w:r>
+      <w:r>
+        <w:rPr>
+          <w:b w:val="0"/>
+          <w:bCs/>
+        </w:rPr>
+        <w:t xml:space="preserve"> sem estar autenticado, então ele vai ser redirecionado para a tela de login.</w:t>
+      </w:r>
+    </w:p>
+    <w:p>
+      <w:pPr>
+        <w:pStyle w:val="TituloTCC"/>
+        <w:numPr>
+          <w:ilvl w:val="0"/>
+          <w:numId w:val="10"/>
+        </w:numPr>
+        <w:spacing w:before="0" w:line="240" w:lineRule="auto"/>
+        <w:jc w:val="both"/>
+        <w:rPr>
+          <w:b w:val="0"/>
+          <w:bCs/>
+        </w:rPr>
+      </w:pPr>
+      <w:r>
+        <w:rPr>
+          <w:b w:val="0"/>
+          <w:bCs/>
+        </w:rPr>
+        <w:t>O sistema deve permitir que o usuário recupere a senha através de e-mail.</w:t>
+      </w:r>
+    </w:p>
+    <w:p>
+      <w:pPr>
+        <w:pStyle w:val="TituloTCC"/>
+        <w:spacing w:before="0" w:line="240" w:lineRule="auto"/>
+        <w:ind w:firstLine="709"/>
+        <w:jc w:val="both"/>
+        <w:rPr>
+          <w:b w:val="0"/>
+          <w:bCs/>
+        </w:rPr>
+      </w:pPr>
+    </w:p>
+    <w:p>
+      <w:pPr>
+        <w:pStyle w:val="TituloTCC"/>
+        <w:spacing w:before="0" w:line="240" w:lineRule="auto"/>
+        <w:jc w:val="both"/>
+        <w:rPr>
+          <w:b w:val="0"/>
+          <w:bCs/>
           <w:u w:val="single"/>
         </w:rPr>
       </w:pPr>
@@ -10362,9 +11023,653 @@
     <w:p>
       <w:pPr>
         <w:pStyle w:val="TituloTCC"/>
+        <w:spacing w:before="0" w:line="240" w:lineRule="auto"/>
+        <w:ind w:left="709"/>
       </w:pPr>
       <w:bookmarkStart w:id="16" w:name="_Toc38746038"/>
       <w:r>
+        <w:lastRenderedPageBreak/>
+        <w:t>O sistema deverá possuir um bom desempenho</w:t>
+      </w:r>
+    </w:p>
+    <w:p>
+      <w:pPr>
+        <w:pStyle w:val="TituloTCC"/>
+        <w:spacing w:before="0" w:line="240" w:lineRule="auto"/>
+        <w:ind w:left="709"/>
+      </w:pPr>
+    </w:p>
+    <w:p>
+      <w:pPr>
+        <w:pStyle w:val="TituloTCC"/>
+        <w:spacing w:before="0" w:line="240" w:lineRule="auto"/>
+        <w:ind w:firstLine="709"/>
+        <w:jc w:val="both"/>
+        <w:rPr>
+          <w:b w:val="0"/>
+          <w:bCs/>
+        </w:rPr>
+      </w:pPr>
+      <w:r>
+        <w:rPr>
+          <w:b w:val="0"/>
+          <w:bCs/>
+        </w:rPr>
+        <w:t xml:space="preserve">É necessário prover ao usuário um sistema que possua um bom desempenho de forma que </w:t>
+      </w:r>
+      <w:r>
+        <w:rPr>
+          <w:b w:val="0"/>
+          <w:bCs/>
+        </w:rPr>
+        <w:t>a navegação seja fluída e diminuir ao máximo a possibilidade de travamentos ou lentidão.</w:t>
+      </w:r>
+    </w:p>
+    <w:p>
+      <w:pPr>
+        <w:pStyle w:val="TituloTCC"/>
+        <w:spacing w:before="0" w:line="240" w:lineRule="auto"/>
+        <w:ind w:firstLine="709"/>
+        <w:jc w:val="both"/>
+        <w:rPr>
+          <w:b w:val="0"/>
+          <w:bCs/>
+        </w:rPr>
+      </w:pPr>
+      <w:r>
+        <w:rPr>
+          <w:b w:val="0"/>
+          <w:bCs/>
+        </w:rPr>
+        <w:t>Para validação, é necessário:</w:t>
+      </w:r>
+    </w:p>
+    <w:p>
+      <w:pPr>
+        <w:pStyle w:val="TituloTCC"/>
+        <w:numPr>
+          <w:ilvl w:val="0"/>
+          <w:numId w:val="11"/>
+        </w:numPr>
+        <w:spacing w:before="0" w:line="240" w:lineRule="auto"/>
+        <w:jc w:val="both"/>
+        <w:rPr>
+          <w:b w:val="0"/>
+          <w:bCs/>
+        </w:rPr>
+      </w:pPr>
+      <w:r>
+        <w:rPr>
+          <w:b w:val="0"/>
+          <w:bCs/>
+        </w:rPr>
+        <w:t xml:space="preserve">Que o sistema possua uma boa navegabilidade, </w:t>
+      </w:r>
+      <w:r>
+        <w:rPr>
+          <w:b w:val="0"/>
+          <w:bCs/>
+        </w:rPr>
+        <w:t>sem travamentos ou lentidão.</w:t>
+      </w:r>
+    </w:p>
+    <w:p>
+      <w:pPr>
+        <w:pStyle w:val="TituloTCC"/>
+        <w:numPr>
+          <w:ilvl w:val="0"/>
+          <w:numId w:val="11"/>
+        </w:numPr>
+        <w:spacing w:before="0" w:line="240" w:lineRule="auto"/>
+        <w:jc w:val="both"/>
+        <w:rPr>
+          <w:b w:val="0"/>
+          <w:bCs/>
+        </w:rPr>
+      </w:pPr>
+      <w:r>
+        <w:rPr>
+          <w:b w:val="0"/>
+          <w:bCs/>
+        </w:rPr>
+        <w:t xml:space="preserve">Que o sistema seja programado de forma que utilize o </w:t>
+      </w:r>
+      <w:r>
+        <w:rPr>
+          <w:b w:val="0"/>
+          <w:bCs/>
+          <w:i/>
+          <w:iCs/>
+        </w:rPr>
+        <w:t>framework</w:t>
+      </w:r>
+      <w:r>
+        <w:rPr>
+          <w:b w:val="0"/>
+          <w:bCs/>
+        </w:rPr>
+        <w:t xml:space="preserve"> objeto-relacional de modo correto, para que não sobrecarregue o banco de dados com consultas desnecessárias bem como que otimize o processamento.</w:t>
+      </w:r>
+    </w:p>
+    <w:p>
+      <w:pPr>
+        <w:pStyle w:val="TituloTCC"/>
+        <w:numPr>
+          <w:ilvl w:val="0"/>
+          <w:numId w:val="11"/>
+        </w:numPr>
+        <w:spacing w:before="0" w:line="240" w:lineRule="auto"/>
+        <w:jc w:val="both"/>
+        <w:rPr>
+          <w:b w:val="0"/>
+          <w:bCs/>
+        </w:rPr>
+      </w:pPr>
+      <w:r>
+        <w:rPr>
+          <w:b w:val="0"/>
+          <w:bCs/>
+        </w:rPr>
+        <w:t xml:space="preserve">Que o </w:t>
+      </w:r>
+      <w:r>
+        <w:rPr>
+          <w:b w:val="0"/>
+          <w:bCs/>
+          <w:i/>
+          <w:iCs/>
+        </w:rPr>
+        <w:t>software</w:t>
+      </w:r>
+      <w:r>
+        <w:rPr>
+          <w:b w:val="0"/>
+          <w:bCs/>
+        </w:rPr>
+        <w:t xml:space="preserve"> seja programado de acordo com as boas práticas de desenvolvimento, evitando o retrabalho e que o recurso computacional não seja desperdiçado com código que não otimize o </w:t>
+      </w:r>
+      <w:r>
+        <w:rPr>
+          <w:b w:val="0"/>
+          <w:bCs/>
+          <w:i/>
+          <w:iCs/>
+        </w:rPr>
+        <w:t>hardware</w:t>
+      </w:r>
+      <w:r>
+        <w:rPr>
+          <w:b w:val="0"/>
+          <w:bCs/>
+        </w:rPr>
+        <w:t xml:space="preserve"> disponível, como código que carregue uma mesma lista em memória várias vezes, por exemplo.</w:t>
+      </w:r>
+    </w:p>
+    <w:p>
+      <w:pPr>
+        <w:pStyle w:val="TituloTCC"/>
+        <w:spacing w:before="0" w:line="240" w:lineRule="auto"/>
+        <w:ind w:left="1429"/>
+        <w:jc w:val="both"/>
+        <w:rPr>
+          <w:b w:val="0"/>
+          <w:bCs/>
+        </w:rPr>
+      </w:pPr>
+    </w:p>
+    <w:p>
+      <w:pPr>
+        <w:pStyle w:val="TituloTCC"/>
+        <w:spacing w:line="240" w:lineRule="auto"/>
+        <w:ind w:firstLine="709"/>
+        <w:jc w:val="both"/>
+      </w:pPr>
+      <w:r>
+        <w:t>Testabilidade – O sistema deverá ter facilidade de teste, ou utilizar alguma ferramenta que facilidade sua manutenção</w:t>
+      </w:r>
+      <w:r>
+        <w:t>.</w:t>
+      </w:r>
+    </w:p>
+    <w:p>
+      <w:pPr>
+        <w:pStyle w:val="TituloTCC"/>
+        <w:spacing w:line="240" w:lineRule="auto"/>
+        <w:jc w:val="both"/>
+      </w:pPr>
+    </w:p>
+    <w:p>
+      <w:pPr>
+        <w:pStyle w:val="TituloTCC"/>
+        <w:spacing w:before="0" w:line="240" w:lineRule="auto"/>
+        <w:ind w:firstLine="709"/>
+        <w:jc w:val="both"/>
+        <w:rPr>
+          <w:b w:val="0"/>
+          <w:bCs/>
+        </w:rPr>
+      </w:pPr>
+      <w:r>
+        <w:rPr>
+          <w:b w:val="0"/>
+          <w:bCs/>
+        </w:rPr>
+        <w:t xml:space="preserve">A qualidade é o requisito mais importante do </w:t>
+      </w:r>
+      <w:r>
+        <w:rPr>
+          <w:b w:val="0"/>
+          <w:bCs/>
+          <w:i/>
+          <w:iCs/>
+        </w:rPr>
+        <w:t>software</w:t>
+      </w:r>
+      <w:r>
+        <w:rPr>
+          <w:b w:val="0"/>
+          <w:bCs/>
+        </w:rPr>
+        <w:t xml:space="preserve"> a ser desenvolvido, uma vez que </w:t>
+      </w:r>
+      <w:r>
+        <w:rPr>
+          <w:b w:val="0"/>
+          <w:bCs/>
+        </w:rPr>
+        <w:t xml:space="preserve">se o </w:t>
+      </w:r>
+      <w:r>
+        <w:rPr>
+          <w:b w:val="0"/>
+          <w:bCs/>
+          <w:i/>
+          <w:iCs/>
+        </w:rPr>
+        <w:t>software</w:t>
+      </w:r>
+      <w:r>
+        <w:rPr>
+          <w:b w:val="0"/>
+          <w:bCs/>
+        </w:rPr>
+        <w:t xml:space="preserve"> possuir boa qualidade, vai sofrer menos manutenção, em consequência disso, vamos economizar em termos de mão de obra. Se o </w:t>
+      </w:r>
+      <w:r>
+        <w:rPr>
+          <w:b w:val="0"/>
+          <w:bCs/>
+          <w:i/>
+          <w:iCs/>
+        </w:rPr>
+        <w:t xml:space="preserve">software </w:t>
+      </w:r>
+      <w:r>
+        <w:rPr>
+          <w:b w:val="0"/>
+          <w:bCs/>
+        </w:rPr>
+        <w:t xml:space="preserve">tem boa qualidade, então a manutenção vai ser facilitada. </w:t>
+      </w:r>
+      <w:r>
+        <w:rPr>
+          <w:b w:val="0"/>
+          <w:bCs/>
+        </w:rPr>
+        <w:t>Abaixo são enumerados os elementos para validação:</w:t>
+      </w:r>
+    </w:p>
+    <w:p>
+      <w:pPr>
+        <w:pStyle w:val="TituloTCC"/>
+        <w:numPr>
+          <w:ilvl w:val="0"/>
+          <w:numId w:val="12"/>
+        </w:numPr>
+        <w:spacing w:before="0" w:line="240" w:lineRule="auto"/>
+        <w:jc w:val="both"/>
+        <w:rPr>
+          <w:b w:val="0"/>
+          <w:bCs/>
+        </w:rPr>
+      </w:pPr>
+      <w:r>
+        <w:rPr>
+          <w:b w:val="0"/>
+          <w:bCs/>
+        </w:rPr>
+        <w:t xml:space="preserve">O sistema deverá permitir o teste unitário através de alguma ferramenta ou </w:t>
+      </w:r>
+      <w:r>
+        <w:rPr>
+          <w:b w:val="0"/>
+          <w:bCs/>
+          <w:i/>
+          <w:iCs/>
+        </w:rPr>
+        <w:t>framework.</w:t>
+      </w:r>
+    </w:p>
+    <w:p>
+      <w:pPr>
+        <w:pStyle w:val="TituloTCC"/>
+        <w:numPr>
+          <w:ilvl w:val="0"/>
+          <w:numId w:val="12"/>
+        </w:numPr>
+        <w:spacing w:before="0" w:line="240" w:lineRule="auto"/>
+        <w:jc w:val="both"/>
+        <w:rPr>
+          <w:b w:val="0"/>
+          <w:bCs/>
+        </w:rPr>
+      </w:pPr>
+      <w:r>
+        <w:rPr>
+          <w:b w:val="0"/>
+          <w:bCs/>
+        </w:rPr>
+        <w:t xml:space="preserve">O sistema deve ser desenvolvido dentro de um fluxo de trabalho onde as funcionalidades sejam testadas utilizando um </w:t>
+      </w:r>
+      <w:r>
+        <w:rPr>
+          <w:b w:val="0"/>
+          <w:bCs/>
+          <w:i/>
+          <w:iCs/>
+        </w:rPr>
+        <w:t xml:space="preserve">bug </w:t>
+      </w:r>
+      <w:proofErr w:type="spellStart"/>
+      <w:r>
+        <w:rPr>
+          <w:b w:val="0"/>
+          <w:bCs/>
+          <w:i/>
+          <w:iCs/>
+        </w:rPr>
+        <w:t>tracker</w:t>
+      </w:r>
+      <w:proofErr w:type="spellEnd"/>
+      <w:r>
+        <w:rPr>
+          <w:b w:val="0"/>
+          <w:bCs/>
+        </w:rPr>
+        <w:t xml:space="preserve"> como o Mantis ou ferramenta similar.</w:t>
+      </w:r>
+    </w:p>
+    <w:p>
+      <w:pPr>
+        <w:pStyle w:val="TituloTCC"/>
+        <w:spacing w:before="0" w:line="240" w:lineRule="auto"/>
+        <w:ind w:left="1429"/>
+        <w:jc w:val="both"/>
+        <w:rPr>
+          <w:b w:val="0"/>
+          <w:bCs/>
+        </w:rPr>
+      </w:pPr>
+    </w:p>
+    <w:p>
+      <w:pPr>
+        <w:pStyle w:val="TituloTCC"/>
+        <w:spacing w:before="0" w:line="240" w:lineRule="auto"/>
+        <w:ind w:left="709"/>
+        <w:jc w:val="both"/>
+      </w:pPr>
+      <w:r>
+        <w:t>O sistema deverá ter boa usabilidade</w:t>
+      </w:r>
+    </w:p>
+    <w:p>
+      <w:pPr>
+        <w:pStyle w:val="TituloTCC"/>
+        <w:spacing w:before="0" w:line="240" w:lineRule="auto"/>
+        <w:ind w:left="709"/>
+        <w:jc w:val="both"/>
+      </w:pPr>
+    </w:p>
+    <w:p>
+      <w:pPr>
+        <w:pStyle w:val="TituloTCC"/>
+        <w:spacing w:before="0" w:line="240" w:lineRule="auto"/>
+        <w:ind w:firstLine="709"/>
+        <w:jc w:val="both"/>
+        <w:rPr>
+          <w:b w:val="0"/>
+          <w:bCs/>
+        </w:rPr>
+      </w:pPr>
+      <w:r>
+        <w:rPr>
+          <w:b w:val="0"/>
+          <w:bCs/>
+        </w:rPr>
+        <w:t xml:space="preserve">O sistema deverá ser fácil de utilizar, facilitando o treinamento com o </w:t>
+      </w:r>
+      <w:r>
+        <w:rPr>
+          <w:b w:val="0"/>
+          <w:bCs/>
+          <w:i/>
+          <w:iCs/>
+        </w:rPr>
+        <w:t>software</w:t>
+      </w:r>
+      <w:r>
+        <w:rPr>
+          <w:b w:val="0"/>
+          <w:bCs/>
+        </w:rPr>
+        <w:t xml:space="preserve"> desenvolvido, bem como o seu acesso através de dispositivo portátil.</w:t>
+      </w:r>
+    </w:p>
+    <w:p>
+      <w:pPr>
+        <w:pStyle w:val="TituloTCC"/>
+        <w:spacing w:before="0" w:line="240" w:lineRule="auto"/>
+        <w:jc w:val="both"/>
+        <w:rPr>
+          <w:b w:val="0"/>
+          <w:bCs/>
+        </w:rPr>
+      </w:pPr>
+    </w:p>
+    <w:p>
+      <w:pPr>
+        <w:pStyle w:val="TituloTCC"/>
+        <w:spacing w:before="0" w:line="240" w:lineRule="auto"/>
+        <w:jc w:val="both"/>
+        <w:rPr>
+          <w:b w:val="0"/>
+          <w:bCs/>
+        </w:rPr>
+      </w:pPr>
+    </w:p>
+    <w:p>
+      <w:pPr>
+        <w:pStyle w:val="TituloTCC"/>
+        <w:spacing w:before="0" w:line="240" w:lineRule="auto"/>
+        <w:jc w:val="both"/>
+        <w:rPr>
+          <w:b w:val="0"/>
+          <w:bCs/>
+        </w:rPr>
+      </w:pPr>
+    </w:p>
+    <w:p>
+      <w:pPr>
+        <w:pStyle w:val="TituloTCC"/>
+        <w:spacing w:before="0" w:line="240" w:lineRule="auto"/>
+        <w:jc w:val="both"/>
+        <w:rPr>
+          <w:b w:val="0"/>
+          <w:bCs/>
+        </w:rPr>
+      </w:pPr>
+    </w:p>
+    <w:p>
+      <w:pPr>
+        <w:pStyle w:val="TituloTCC"/>
+        <w:spacing w:before="0" w:line="240" w:lineRule="auto"/>
+        <w:jc w:val="both"/>
+        <w:rPr>
+          <w:b w:val="0"/>
+          <w:bCs/>
+        </w:rPr>
+      </w:pPr>
+    </w:p>
+    <w:p>
+      <w:pPr>
+        <w:pStyle w:val="TituloTCC"/>
+        <w:spacing w:before="0" w:line="240" w:lineRule="auto"/>
+        <w:jc w:val="both"/>
+        <w:rPr>
+          <w:b w:val="0"/>
+          <w:bCs/>
+        </w:rPr>
+      </w:pPr>
+    </w:p>
+    <w:p>
+      <w:pPr>
+        <w:pStyle w:val="TituloTCC"/>
+        <w:spacing w:before="0" w:line="240" w:lineRule="auto"/>
+        <w:jc w:val="both"/>
+        <w:rPr>
+          <w:b w:val="0"/>
+          <w:bCs/>
+        </w:rPr>
+      </w:pPr>
+    </w:p>
+    <w:p>
+      <w:pPr>
+        <w:pStyle w:val="TituloTCC"/>
+        <w:spacing w:before="0" w:line="240" w:lineRule="auto"/>
+        <w:jc w:val="both"/>
+        <w:rPr>
+          <w:b w:val="0"/>
+          <w:bCs/>
+        </w:rPr>
+      </w:pPr>
+    </w:p>
+    <w:p>
+      <w:pPr>
+        <w:pStyle w:val="TituloTCC"/>
+        <w:spacing w:before="0" w:line="240" w:lineRule="auto"/>
+        <w:jc w:val="both"/>
+        <w:rPr>
+          <w:b w:val="0"/>
+          <w:bCs/>
+        </w:rPr>
+      </w:pPr>
+    </w:p>
+    <w:p>
+      <w:pPr>
+        <w:pStyle w:val="TituloTCC"/>
+        <w:spacing w:before="0" w:line="240" w:lineRule="auto"/>
+        <w:jc w:val="both"/>
+        <w:rPr>
+          <w:b w:val="0"/>
+          <w:bCs/>
+        </w:rPr>
+      </w:pPr>
+    </w:p>
+    <w:p>
+      <w:pPr>
+        <w:pStyle w:val="TituloTCC"/>
+        <w:spacing w:before="0" w:line="240" w:lineRule="auto"/>
+        <w:jc w:val="both"/>
+        <w:rPr>
+          <w:b w:val="0"/>
+          <w:bCs/>
+        </w:rPr>
+      </w:pPr>
+    </w:p>
+    <w:p>
+      <w:pPr>
+        <w:pStyle w:val="TituloTCC"/>
+        <w:spacing w:before="0" w:line="240" w:lineRule="auto"/>
+        <w:jc w:val="both"/>
+        <w:rPr>
+          <w:b w:val="0"/>
+          <w:bCs/>
+        </w:rPr>
+      </w:pPr>
+    </w:p>
+    <w:p>
+      <w:pPr>
+        <w:pStyle w:val="TituloTCC"/>
+        <w:spacing w:before="0" w:line="240" w:lineRule="auto"/>
+        <w:jc w:val="both"/>
+        <w:rPr>
+          <w:b w:val="0"/>
+          <w:bCs/>
+        </w:rPr>
+      </w:pPr>
+    </w:p>
+    <w:p>
+      <w:pPr>
+        <w:pStyle w:val="TituloTCC"/>
+        <w:spacing w:before="0" w:line="240" w:lineRule="auto"/>
+        <w:jc w:val="both"/>
+        <w:rPr>
+          <w:b w:val="0"/>
+          <w:bCs/>
+        </w:rPr>
+      </w:pPr>
+    </w:p>
+    <w:p>
+      <w:pPr>
+        <w:pStyle w:val="TituloTCC"/>
+        <w:spacing w:before="0" w:line="240" w:lineRule="auto"/>
+        <w:jc w:val="both"/>
+        <w:rPr>
+          <w:b w:val="0"/>
+          <w:bCs/>
+        </w:rPr>
+      </w:pPr>
+    </w:p>
+    <w:p>
+      <w:pPr>
+        <w:pStyle w:val="TituloTCC"/>
+        <w:spacing w:before="0" w:line="240" w:lineRule="auto"/>
+        <w:jc w:val="both"/>
+        <w:rPr>
+          <w:b w:val="0"/>
+          <w:bCs/>
+        </w:rPr>
+      </w:pPr>
+    </w:p>
+    <w:p>
+      <w:pPr>
+        <w:pStyle w:val="TituloTCC"/>
+        <w:spacing w:before="0" w:line="240" w:lineRule="auto"/>
+        <w:jc w:val="both"/>
+        <w:rPr>
+          <w:b w:val="0"/>
+          <w:bCs/>
+        </w:rPr>
+      </w:pPr>
+    </w:p>
+    <w:p>
+      <w:pPr>
+        <w:pStyle w:val="TituloTCC"/>
+        <w:spacing w:before="0" w:line="240" w:lineRule="auto"/>
+        <w:jc w:val="both"/>
+        <w:rPr>
+          <w:b w:val="0"/>
+          <w:bCs/>
+        </w:rPr>
+      </w:pPr>
+    </w:p>
+    <w:p>
+      <w:pPr>
+        <w:pStyle w:val="TituloTCC"/>
+        <w:spacing w:line="240" w:lineRule="auto"/>
+      </w:pPr>
+      <w:r>
+        <w:lastRenderedPageBreak/>
         <w:t>7. Conclusão</w:t>
       </w:r>
       <w:bookmarkEnd w:id="16"/>
@@ -10633,20 +11938,15 @@
         </w:rPr>
       </w:pPr>
     </w:p>
-    <w:p>
-      <w:pPr>
-        <w:rPr>
-          <w:rFonts w:hint="eastAsia"/>
-        </w:rPr>
-      </w:pPr>
-    </w:p>
-    <w:p>
-      <w:pPr>
-        <w:rPr>
-          <w:rFonts w:hint="eastAsia"/>
-        </w:rPr>
-      </w:pPr>
-    </w:p>
+    <w:p/>
+    <w:p/>
+    <w:p/>
+    <w:p/>
+    <w:p/>
+    <w:p/>
+    <w:p/>
+    <w:p/>
+    <w:p/>
     <w:p>
       <w:pPr>
         <w:rPr>
@@ -10675,32 +11975,32 @@
       </w:pPr>
       <w:bookmarkStart w:id="17" w:name="_Toc38746039"/>
       <w:r>
+        <w:t>REFERÊNCIAS</w:t>
+      </w:r>
+      <w:bookmarkEnd w:id="17"/>
+    </w:p>
+    <w:p>
+      <w:pPr>
+        <w:pStyle w:val="Corpodetexto"/>
+        <w:spacing w:line="360" w:lineRule="auto"/>
+        <w:rPr>
+          <w:rFonts w:ascii="Times New Roman" w:hAnsi="Times New Roman" w:cs="Times New Roman"/>
+        </w:rPr>
+      </w:pPr>
+    </w:p>
+    <w:p>
+      <w:pPr>
+        <w:pStyle w:val="Corpodetexto"/>
+        <w:spacing w:line="360" w:lineRule="auto"/>
+        <w:rPr>
+          <w:rFonts w:ascii="Times New Roman" w:hAnsi="Times New Roman" w:cs="Times New Roman"/>
+        </w:rPr>
+      </w:pPr>
+      <w:r>
+        <w:rPr>
+          <w:rFonts w:ascii="Times New Roman" w:hAnsi="Times New Roman" w:cs="Times New Roman"/>
+        </w:rPr>
         <w:lastRenderedPageBreak/>
-        <w:t>REFERÊNCIAS</w:t>
-      </w:r>
-      <w:bookmarkEnd w:id="17"/>
-    </w:p>
-    <w:p>
-      <w:pPr>
-        <w:pStyle w:val="Corpodetexto"/>
-        <w:spacing w:line="360" w:lineRule="auto"/>
-        <w:rPr>
-          <w:rFonts w:ascii="Times New Roman" w:hAnsi="Times New Roman" w:cs="Times New Roman"/>
-        </w:rPr>
-      </w:pPr>
-    </w:p>
-    <w:p>
-      <w:pPr>
-        <w:pStyle w:val="Corpodetexto"/>
-        <w:spacing w:line="360" w:lineRule="auto"/>
-        <w:rPr>
-          <w:rFonts w:ascii="Times New Roman" w:hAnsi="Times New Roman" w:cs="Times New Roman"/>
-        </w:rPr>
-      </w:pPr>
-      <w:r>
-        <w:rPr>
-          <w:rFonts w:ascii="Times New Roman" w:hAnsi="Times New Roman" w:cs="Times New Roman"/>
-        </w:rPr>
         <w:t>BRASIL. Resolução nº 237 de 19 de dezembro de 1997. CONAMA</w:t>
       </w:r>
     </w:p>
@@ -11206,23 +12506,11 @@
     </w:p>
     <w:p>
       <w:pPr>
-        <w:pStyle w:val="Corpodetexto"/>
-        <w:spacing w:line="360" w:lineRule="auto"/>
-        <w:jc w:val="both"/>
-        <w:rPr>
-          <w:rFonts w:ascii="Times New Roman" w:hAnsi="Times New Roman" w:cs="Times New Roman"/>
-          <w:color w:val="000000"/>
-        </w:rPr>
-      </w:pPr>
-    </w:p>
-    <w:p>
-      <w:pPr>
         <w:pStyle w:val="TituloTCC"/>
         <w:jc w:val="center"/>
       </w:pPr>
       <w:bookmarkStart w:id="18" w:name="_Toc38746040"/>
       <w:r>
-        <w:lastRenderedPageBreak/>
         <w:t>APÊNDICES</w:t>
       </w:r>
       <w:bookmarkEnd w:id="18"/>
@@ -11461,16 +12749,16 @@
     </w:lvl>
   </w:abstractNum>
   <w:abstractNum w:abstractNumId="1" w15:restartNumberingAfterBreak="0">
-    <w:nsid w:val="0D116C26"/>
+    <w:nsid w:val="09984540"/>
     <w:multiLevelType w:val="hybridMultilevel"/>
-    <w:tmpl w:val="5DC01E30"/>
+    <w:tmpl w:val="BABC7246"/>
     <w:lvl w:ilvl="0" w:tplc="04160001">
       <w:start w:val="1"/>
       <w:numFmt w:val="bullet"/>
       <w:lvlText w:val=""/>
       <w:lvlJc w:val="left"/>
       <w:pPr>
-        <w:ind w:left="720" w:hanging="360"/>
+        <w:ind w:left="1429" w:hanging="360"/>
       </w:pPr>
       <w:rPr>
         <w:rFonts w:ascii="Symbol" w:hAnsi="Symbol" w:cs="Symbol" w:hint="default"/>
@@ -11482,7 +12770,7 @@
       <w:lvlText w:val="o"/>
       <w:lvlJc w:val="left"/>
       <w:pPr>
-        <w:ind w:left="1440" w:hanging="360"/>
+        <w:ind w:left="2149" w:hanging="360"/>
       </w:pPr>
       <w:rPr>
         <w:rFonts w:ascii="Courier New" w:hAnsi="Courier New" w:cs="Courier New" w:hint="default"/>
@@ -11494,7 +12782,7 @@
       <w:lvlText w:val=""/>
       <w:lvlJc w:val="left"/>
       <w:pPr>
-        <w:ind w:left="2160" w:hanging="360"/>
+        <w:ind w:left="2869" w:hanging="360"/>
       </w:pPr>
       <w:rPr>
         <w:rFonts w:ascii="Wingdings" w:hAnsi="Wingdings" w:cs="Wingdings" w:hint="default"/>
@@ -11506,7 +12794,7 @@
       <w:lvlText w:val=""/>
       <w:lvlJc w:val="left"/>
       <w:pPr>
-        <w:ind w:left="2880" w:hanging="360"/>
+        <w:ind w:left="3589" w:hanging="360"/>
       </w:pPr>
       <w:rPr>
         <w:rFonts w:ascii="Symbol" w:hAnsi="Symbol" w:cs="Symbol" w:hint="default"/>
@@ -11518,7 +12806,7 @@
       <w:lvlText w:val="o"/>
       <w:lvlJc w:val="left"/>
       <w:pPr>
-        <w:ind w:left="3600" w:hanging="360"/>
+        <w:ind w:left="4309" w:hanging="360"/>
       </w:pPr>
       <w:rPr>
         <w:rFonts w:ascii="Courier New" w:hAnsi="Courier New" w:cs="Courier New" w:hint="default"/>
@@ -11530,7 +12818,7 @@
       <w:lvlText w:val=""/>
       <w:lvlJc w:val="left"/>
       <w:pPr>
-        <w:ind w:left="4320" w:hanging="360"/>
+        <w:ind w:left="5029" w:hanging="360"/>
       </w:pPr>
       <w:rPr>
         <w:rFonts w:ascii="Wingdings" w:hAnsi="Wingdings" w:cs="Wingdings" w:hint="default"/>
@@ -11542,7 +12830,7 @@
       <w:lvlText w:val=""/>
       <w:lvlJc w:val="left"/>
       <w:pPr>
-        <w:ind w:left="5040" w:hanging="360"/>
+        <w:ind w:left="5749" w:hanging="360"/>
       </w:pPr>
       <w:rPr>
         <w:rFonts w:ascii="Symbol" w:hAnsi="Symbol" w:cs="Symbol" w:hint="default"/>
@@ -11554,7 +12842,7 @@
       <w:lvlText w:val="o"/>
       <w:lvlJc w:val="left"/>
       <w:pPr>
-        <w:ind w:left="5760" w:hanging="360"/>
+        <w:ind w:left="6469" w:hanging="360"/>
       </w:pPr>
       <w:rPr>
         <w:rFonts w:ascii="Courier New" w:hAnsi="Courier New" w:cs="Courier New" w:hint="default"/>
@@ -11566,7 +12854,7 @@
       <w:lvlText w:val=""/>
       <w:lvlJc w:val="left"/>
       <w:pPr>
-        <w:ind w:left="6480" w:hanging="360"/>
+        <w:ind w:left="7189" w:hanging="360"/>
       </w:pPr>
       <w:rPr>
         <w:rFonts w:ascii="Wingdings" w:hAnsi="Wingdings" w:cs="Wingdings" w:hint="default"/>
@@ -11574,6 +12862,571 @@
     </w:lvl>
   </w:abstractNum>
   <w:abstractNum w:abstractNumId="2" w15:restartNumberingAfterBreak="0">
+    <w:nsid w:val="0D116C26"/>
+    <w:multiLevelType w:val="hybridMultilevel"/>
+    <w:tmpl w:val="5DC01E30"/>
+    <w:lvl w:ilvl="0" w:tplc="04160001">
+      <w:start w:val="1"/>
+      <w:numFmt w:val="bullet"/>
+      <w:lvlText w:val=""/>
+      <w:lvlJc w:val="left"/>
+      <w:pPr>
+        <w:ind w:left="720" w:hanging="360"/>
+      </w:pPr>
+      <w:rPr>
+        <w:rFonts w:ascii="Symbol" w:hAnsi="Symbol" w:cs="Symbol" w:hint="default"/>
+      </w:rPr>
+    </w:lvl>
+    <w:lvl w:ilvl="1" w:tplc="04160003" w:tentative="1">
+      <w:start w:val="1"/>
+      <w:numFmt w:val="bullet"/>
+      <w:lvlText w:val="o"/>
+      <w:lvlJc w:val="left"/>
+      <w:pPr>
+        <w:ind w:left="1440" w:hanging="360"/>
+      </w:pPr>
+      <w:rPr>
+        <w:rFonts w:ascii="Courier New" w:hAnsi="Courier New" w:cs="Courier New" w:hint="default"/>
+      </w:rPr>
+    </w:lvl>
+    <w:lvl w:ilvl="2" w:tplc="04160005" w:tentative="1">
+      <w:start w:val="1"/>
+      <w:numFmt w:val="bullet"/>
+      <w:lvlText w:val=""/>
+      <w:lvlJc w:val="left"/>
+      <w:pPr>
+        <w:ind w:left="2160" w:hanging="360"/>
+      </w:pPr>
+      <w:rPr>
+        <w:rFonts w:ascii="Wingdings" w:hAnsi="Wingdings" w:cs="Wingdings" w:hint="default"/>
+      </w:rPr>
+    </w:lvl>
+    <w:lvl w:ilvl="3" w:tplc="04160001" w:tentative="1">
+      <w:start w:val="1"/>
+      <w:numFmt w:val="bullet"/>
+      <w:lvlText w:val=""/>
+      <w:lvlJc w:val="left"/>
+      <w:pPr>
+        <w:ind w:left="2880" w:hanging="360"/>
+      </w:pPr>
+      <w:rPr>
+        <w:rFonts w:ascii="Symbol" w:hAnsi="Symbol" w:cs="Symbol" w:hint="default"/>
+      </w:rPr>
+    </w:lvl>
+    <w:lvl w:ilvl="4" w:tplc="04160003" w:tentative="1">
+      <w:start w:val="1"/>
+      <w:numFmt w:val="bullet"/>
+      <w:lvlText w:val="o"/>
+      <w:lvlJc w:val="left"/>
+      <w:pPr>
+        <w:ind w:left="3600" w:hanging="360"/>
+      </w:pPr>
+      <w:rPr>
+        <w:rFonts w:ascii="Courier New" w:hAnsi="Courier New" w:cs="Courier New" w:hint="default"/>
+      </w:rPr>
+    </w:lvl>
+    <w:lvl w:ilvl="5" w:tplc="04160005" w:tentative="1">
+      <w:start w:val="1"/>
+      <w:numFmt w:val="bullet"/>
+      <w:lvlText w:val=""/>
+      <w:lvlJc w:val="left"/>
+      <w:pPr>
+        <w:ind w:left="4320" w:hanging="360"/>
+      </w:pPr>
+      <w:rPr>
+        <w:rFonts w:ascii="Wingdings" w:hAnsi="Wingdings" w:cs="Wingdings" w:hint="default"/>
+      </w:rPr>
+    </w:lvl>
+    <w:lvl w:ilvl="6" w:tplc="04160001" w:tentative="1">
+      <w:start w:val="1"/>
+      <w:numFmt w:val="bullet"/>
+      <w:lvlText w:val=""/>
+      <w:lvlJc w:val="left"/>
+      <w:pPr>
+        <w:ind w:left="5040" w:hanging="360"/>
+      </w:pPr>
+      <w:rPr>
+        <w:rFonts w:ascii="Symbol" w:hAnsi="Symbol" w:cs="Symbol" w:hint="default"/>
+      </w:rPr>
+    </w:lvl>
+    <w:lvl w:ilvl="7" w:tplc="04160003" w:tentative="1">
+      <w:start w:val="1"/>
+      <w:numFmt w:val="bullet"/>
+      <w:lvlText w:val="o"/>
+      <w:lvlJc w:val="left"/>
+      <w:pPr>
+        <w:ind w:left="5760" w:hanging="360"/>
+      </w:pPr>
+      <w:rPr>
+        <w:rFonts w:ascii="Courier New" w:hAnsi="Courier New" w:cs="Courier New" w:hint="default"/>
+      </w:rPr>
+    </w:lvl>
+    <w:lvl w:ilvl="8" w:tplc="04160005" w:tentative="1">
+      <w:start w:val="1"/>
+      <w:numFmt w:val="bullet"/>
+      <w:lvlText w:val=""/>
+      <w:lvlJc w:val="left"/>
+      <w:pPr>
+        <w:ind w:left="6480" w:hanging="360"/>
+      </w:pPr>
+      <w:rPr>
+        <w:rFonts w:ascii="Wingdings" w:hAnsi="Wingdings" w:cs="Wingdings" w:hint="default"/>
+      </w:rPr>
+    </w:lvl>
+  </w:abstractNum>
+  <w:abstractNum w:abstractNumId="3" w15:restartNumberingAfterBreak="0">
+    <w:nsid w:val="0D4A1492"/>
+    <w:multiLevelType w:val="hybridMultilevel"/>
+    <w:tmpl w:val="8E4442C2"/>
+    <w:lvl w:ilvl="0" w:tplc="04160001">
+      <w:start w:val="1"/>
+      <w:numFmt w:val="bullet"/>
+      <w:lvlText w:val=""/>
+      <w:lvlJc w:val="left"/>
+      <w:pPr>
+        <w:ind w:left="1429" w:hanging="360"/>
+      </w:pPr>
+      <w:rPr>
+        <w:rFonts w:ascii="Symbol" w:hAnsi="Symbol" w:cs="Symbol" w:hint="default"/>
+      </w:rPr>
+    </w:lvl>
+    <w:lvl w:ilvl="1" w:tplc="04160003" w:tentative="1">
+      <w:start w:val="1"/>
+      <w:numFmt w:val="bullet"/>
+      <w:lvlText w:val="o"/>
+      <w:lvlJc w:val="left"/>
+      <w:pPr>
+        <w:ind w:left="2149" w:hanging="360"/>
+      </w:pPr>
+      <w:rPr>
+        <w:rFonts w:ascii="Courier New" w:hAnsi="Courier New" w:cs="Courier New" w:hint="default"/>
+      </w:rPr>
+    </w:lvl>
+    <w:lvl w:ilvl="2" w:tplc="04160005" w:tentative="1">
+      <w:start w:val="1"/>
+      <w:numFmt w:val="bullet"/>
+      <w:lvlText w:val=""/>
+      <w:lvlJc w:val="left"/>
+      <w:pPr>
+        <w:ind w:left="2869" w:hanging="360"/>
+      </w:pPr>
+      <w:rPr>
+        <w:rFonts w:ascii="Wingdings" w:hAnsi="Wingdings" w:cs="Wingdings" w:hint="default"/>
+      </w:rPr>
+    </w:lvl>
+    <w:lvl w:ilvl="3" w:tplc="04160001" w:tentative="1">
+      <w:start w:val="1"/>
+      <w:numFmt w:val="bullet"/>
+      <w:lvlText w:val=""/>
+      <w:lvlJc w:val="left"/>
+      <w:pPr>
+        <w:ind w:left="3589" w:hanging="360"/>
+      </w:pPr>
+      <w:rPr>
+        <w:rFonts w:ascii="Symbol" w:hAnsi="Symbol" w:cs="Symbol" w:hint="default"/>
+      </w:rPr>
+    </w:lvl>
+    <w:lvl w:ilvl="4" w:tplc="04160003" w:tentative="1">
+      <w:start w:val="1"/>
+      <w:numFmt w:val="bullet"/>
+      <w:lvlText w:val="o"/>
+      <w:lvlJc w:val="left"/>
+      <w:pPr>
+        <w:ind w:left="4309" w:hanging="360"/>
+      </w:pPr>
+      <w:rPr>
+        <w:rFonts w:ascii="Courier New" w:hAnsi="Courier New" w:cs="Courier New" w:hint="default"/>
+      </w:rPr>
+    </w:lvl>
+    <w:lvl w:ilvl="5" w:tplc="04160005" w:tentative="1">
+      <w:start w:val="1"/>
+      <w:numFmt w:val="bullet"/>
+      <w:lvlText w:val=""/>
+      <w:lvlJc w:val="left"/>
+      <w:pPr>
+        <w:ind w:left="5029" w:hanging="360"/>
+      </w:pPr>
+      <w:rPr>
+        <w:rFonts w:ascii="Wingdings" w:hAnsi="Wingdings" w:cs="Wingdings" w:hint="default"/>
+      </w:rPr>
+    </w:lvl>
+    <w:lvl w:ilvl="6" w:tplc="04160001" w:tentative="1">
+      <w:start w:val="1"/>
+      <w:numFmt w:val="bullet"/>
+      <w:lvlText w:val=""/>
+      <w:lvlJc w:val="left"/>
+      <w:pPr>
+        <w:ind w:left="5749" w:hanging="360"/>
+      </w:pPr>
+      <w:rPr>
+        <w:rFonts w:ascii="Symbol" w:hAnsi="Symbol" w:cs="Symbol" w:hint="default"/>
+      </w:rPr>
+    </w:lvl>
+    <w:lvl w:ilvl="7" w:tplc="04160003" w:tentative="1">
+      <w:start w:val="1"/>
+      <w:numFmt w:val="bullet"/>
+      <w:lvlText w:val="o"/>
+      <w:lvlJc w:val="left"/>
+      <w:pPr>
+        <w:ind w:left="6469" w:hanging="360"/>
+      </w:pPr>
+      <w:rPr>
+        <w:rFonts w:ascii="Courier New" w:hAnsi="Courier New" w:cs="Courier New" w:hint="default"/>
+      </w:rPr>
+    </w:lvl>
+    <w:lvl w:ilvl="8" w:tplc="04160005" w:tentative="1">
+      <w:start w:val="1"/>
+      <w:numFmt w:val="bullet"/>
+      <w:lvlText w:val=""/>
+      <w:lvlJc w:val="left"/>
+      <w:pPr>
+        <w:ind w:left="7189" w:hanging="360"/>
+      </w:pPr>
+      <w:rPr>
+        <w:rFonts w:ascii="Wingdings" w:hAnsi="Wingdings" w:cs="Wingdings" w:hint="default"/>
+      </w:rPr>
+    </w:lvl>
+  </w:abstractNum>
+  <w:abstractNum w:abstractNumId="4" w15:restartNumberingAfterBreak="0">
+    <w:nsid w:val="19882134"/>
+    <w:multiLevelType w:val="hybridMultilevel"/>
+    <w:tmpl w:val="E1D2F16C"/>
+    <w:lvl w:ilvl="0" w:tplc="04160001">
+      <w:start w:val="1"/>
+      <w:numFmt w:val="bullet"/>
+      <w:lvlText w:val=""/>
+      <w:lvlJc w:val="left"/>
+      <w:pPr>
+        <w:ind w:left="1429" w:hanging="360"/>
+      </w:pPr>
+      <w:rPr>
+        <w:rFonts w:ascii="Symbol" w:hAnsi="Symbol" w:cs="Symbol" w:hint="default"/>
+      </w:rPr>
+    </w:lvl>
+    <w:lvl w:ilvl="1" w:tplc="04160003" w:tentative="1">
+      <w:start w:val="1"/>
+      <w:numFmt w:val="bullet"/>
+      <w:lvlText w:val="o"/>
+      <w:lvlJc w:val="left"/>
+      <w:pPr>
+        <w:ind w:left="2149" w:hanging="360"/>
+      </w:pPr>
+      <w:rPr>
+        <w:rFonts w:ascii="Courier New" w:hAnsi="Courier New" w:cs="Courier New" w:hint="default"/>
+      </w:rPr>
+    </w:lvl>
+    <w:lvl w:ilvl="2" w:tplc="04160005" w:tentative="1">
+      <w:start w:val="1"/>
+      <w:numFmt w:val="bullet"/>
+      <w:lvlText w:val=""/>
+      <w:lvlJc w:val="left"/>
+      <w:pPr>
+        <w:ind w:left="2869" w:hanging="360"/>
+      </w:pPr>
+      <w:rPr>
+        <w:rFonts w:ascii="Wingdings" w:hAnsi="Wingdings" w:cs="Wingdings" w:hint="default"/>
+      </w:rPr>
+    </w:lvl>
+    <w:lvl w:ilvl="3" w:tplc="04160001" w:tentative="1">
+      <w:start w:val="1"/>
+      <w:numFmt w:val="bullet"/>
+      <w:lvlText w:val=""/>
+      <w:lvlJc w:val="left"/>
+      <w:pPr>
+        <w:ind w:left="3589" w:hanging="360"/>
+      </w:pPr>
+      <w:rPr>
+        <w:rFonts w:ascii="Symbol" w:hAnsi="Symbol" w:cs="Symbol" w:hint="default"/>
+      </w:rPr>
+    </w:lvl>
+    <w:lvl w:ilvl="4" w:tplc="04160003" w:tentative="1">
+      <w:start w:val="1"/>
+      <w:numFmt w:val="bullet"/>
+      <w:lvlText w:val="o"/>
+      <w:lvlJc w:val="left"/>
+      <w:pPr>
+        <w:ind w:left="4309" w:hanging="360"/>
+      </w:pPr>
+      <w:rPr>
+        <w:rFonts w:ascii="Courier New" w:hAnsi="Courier New" w:cs="Courier New" w:hint="default"/>
+      </w:rPr>
+    </w:lvl>
+    <w:lvl w:ilvl="5" w:tplc="04160005" w:tentative="1">
+      <w:start w:val="1"/>
+      <w:numFmt w:val="bullet"/>
+      <w:lvlText w:val=""/>
+      <w:lvlJc w:val="left"/>
+      <w:pPr>
+        <w:ind w:left="5029" w:hanging="360"/>
+      </w:pPr>
+      <w:rPr>
+        <w:rFonts w:ascii="Wingdings" w:hAnsi="Wingdings" w:cs="Wingdings" w:hint="default"/>
+      </w:rPr>
+    </w:lvl>
+    <w:lvl w:ilvl="6" w:tplc="04160001" w:tentative="1">
+      <w:start w:val="1"/>
+      <w:numFmt w:val="bullet"/>
+      <w:lvlText w:val=""/>
+      <w:lvlJc w:val="left"/>
+      <w:pPr>
+        <w:ind w:left="5749" w:hanging="360"/>
+      </w:pPr>
+      <w:rPr>
+        <w:rFonts w:ascii="Symbol" w:hAnsi="Symbol" w:cs="Symbol" w:hint="default"/>
+      </w:rPr>
+    </w:lvl>
+    <w:lvl w:ilvl="7" w:tplc="04160003" w:tentative="1">
+      <w:start w:val="1"/>
+      <w:numFmt w:val="bullet"/>
+      <w:lvlText w:val="o"/>
+      <w:lvlJc w:val="left"/>
+      <w:pPr>
+        <w:ind w:left="6469" w:hanging="360"/>
+      </w:pPr>
+      <w:rPr>
+        <w:rFonts w:ascii="Courier New" w:hAnsi="Courier New" w:cs="Courier New" w:hint="default"/>
+      </w:rPr>
+    </w:lvl>
+    <w:lvl w:ilvl="8" w:tplc="04160005" w:tentative="1">
+      <w:start w:val="1"/>
+      <w:numFmt w:val="bullet"/>
+      <w:lvlText w:val=""/>
+      <w:lvlJc w:val="left"/>
+      <w:pPr>
+        <w:ind w:left="7189" w:hanging="360"/>
+      </w:pPr>
+      <w:rPr>
+        <w:rFonts w:ascii="Wingdings" w:hAnsi="Wingdings" w:cs="Wingdings" w:hint="default"/>
+      </w:rPr>
+    </w:lvl>
+  </w:abstractNum>
+  <w:abstractNum w:abstractNumId="5" w15:restartNumberingAfterBreak="0">
+    <w:nsid w:val="19B15E49"/>
+    <w:multiLevelType w:val="hybridMultilevel"/>
+    <w:tmpl w:val="B2586E80"/>
+    <w:lvl w:ilvl="0" w:tplc="04160001">
+      <w:start w:val="1"/>
+      <w:numFmt w:val="bullet"/>
+      <w:lvlText w:val=""/>
+      <w:lvlJc w:val="left"/>
+      <w:pPr>
+        <w:ind w:left="1429" w:hanging="360"/>
+      </w:pPr>
+      <w:rPr>
+        <w:rFonts w:ascii="Symbol" w:hAnsi="Symbol" w:cs="Symbol" w:hint="default"/>
+      </w:rPr>
+    </w:lvl>
+    <w:lvl w:ilvl="1" w:tplc="04160003" w:tentative="1">
+      <w:start w:val="1"/>
+      <w:numFmt w:val="bullet"/>
+      <w:lvlText w:val="o"/>
+      <w:lvlJc w:val="left"/>
+      <w:pPr>
+        <w:ind w:left="2149" w:hanging="360"/>
+      </w:pPr>
+      <w:rPr>
+        <w:rFonts w:ascii="Courier New" w:hAnsi="Courier New" w:cs="Courier New" w:hint="default"/>
+      </w:rPr>
+    </w:lvl>
+    <w:lvl w:ilvl="2" w:tplc="04160005" w:tentative="1">
+      <w:start w:val="1"/>
+      <w:numFmt w:val="bullet"/>
+      <w:lvlText w:val=""/>
+      <w:lvlJc w:val="left"/>
+      <w:pPr>
+        <w:ind w:left="2869" w:hanging="360"/>
+      </w:pPr>
+      <w:rPr>
+        <w:rFonts w:ascii="Wingdings" w:hAnsi="Wingdings" w:cs="Wingdings" w:hint="default"/>
+      </w:rPr>
+    </w:lvl>
+    <w:lvl w:ilvl="3" w:tplc="04160001" w:tentative="1">
+      <w:start w:val="1"/>
+      <w:numFmt w:val="bullet"/>
+      <w:lvlText w:val=""/>
+      <w:lvlJc w:val="left"/>
+      <w:pPr>
+        <w:ind w:left="3589" w:hanging="360"/>
+      </w:pPr>
+      <w:rPr>
+        <w:rFonts w:ascii="Symbol" w:hAnsi="Symbol" w:cs="Symbol" w:hint="default"/>
+      </w:rPr>
+    </w:lvl>
+    <w:lvl w:ilvl="4" w:tplc="04160003" w:tentative="1">
+      <w:start w:val="1"/>
+      <w:numFmt w:val="bullet"/>
+      <w:lvlText w:val="o"/>
+      <w:lvlJc w:val="left"/>
+      <w:pPr>
+        <w:ind w:left="4309" w:hanging="360"/>
+      </w:pPr>
+      <w:rPr>
+        <w:rFonts w:ascii="Courier New" w:hAnsi="Courier New" w:cs="Courier New" w:hint="default"/>
+      </w:rPr>
+    </w:lvl>
+    <w:lvl w:ilvl="5" w:tplc="04160005" w:tentative="1">
+      <w:start w:val="1"/>
+      <w:numFmt w:val="bullet"/>
+      <w:lvlText w:val=""/>
+      <w:lvlJc w:val="left"/>
+      <w:pPr>
+        <w:ind w:left="5029" w:hanging="360"/>
+      </w:pPr>
+      <w:rPr>
+        <w:rFonts w:ascii="Wingdings" w:hAnsi="Wingdings" w:cs="Wingdings" w:hint="default"/>
+      </w:rPr>
+    </w:lvl>
+    <w:lvl w:ilvl="6" w:tplc="04160001" w:tentative="1">
+      <w:start w:val="1"/>
+      <w:numFmt w:val="bullet"/>
+      <w:lvlText w:val=""/>
+      <w:lvlJc w:val="left"/>
+      <w:pPr>
+        <w:ind w:left="5749" w:hanging="360"/>
+      </w:pPr>
+      <w:rPr>
+        <w:rFonts w:ascii="Symbol" w:hAnsi="Symbol" w:cs="Symbol" w:hint="default"/>
+      </w:rPr>
+    </w:lvl>
+    <w:lvl w:ilvl="7" w:tplc="04160003" w:tentative="1">
+      <w:start w:val="1"/>
+      <w:numFmt w:val="bullet"/>
+      <w:lvlText w:val="o"/>
+      <w:lvlJc w:val="left"/>
+      <w:pPr>
+        <w:ind w:left="6469" w:hanging="360"/>
+      </w:pPr>
+      <w:rPr>
+        <w:rFonts w:ascii="Courier New" w:hAnsi="Courier New" w:cs="Courier New" w:hint="default"/>
+      </w:rPr>
+    </w:lvl>
+    <w:lvl w:ilvl="8" w:tplc="04160005" w:tentative="1">
+      <w:start w:val="1"/>
+      <w:numFmt w:val="bullet"/>
+      <w:lvlText w:val=""/>
+      <w:lvlJc w:val="left"/>
+      <w:pPr>
+        <w:ind w:left="7189" w:hanging="360"/>
+      </w:pPr>
+      <w:rPr>
+        <w:rFonts w:ascii="Wingdings" w:hAnsi="Wingdings" w:cs="Wingdings" w:hint="default"/>
+      </w:rPr>
+    </w:lvl>
+  </w:abstractNum>
+  <w:abstractNum w:abstractNumId="6" w15:restartNumberingAfterBreak="0">
+    <w:nsid w:val="200C25D1"/>
+    <w:multiLevelType w:val="hybridMultilevel"/>
+    <w:tmpl w:val="1E9EDC5A"/>
+    <w:lvl w:ilvl="0" w:tplc="04160001">
+      <w:start w:val="1"/>
+      <w:numFmt w:val="bullet"/>
+      <w:lvlText w:val=""/>
+      <w:lvlJc w:val="left"/>
+      <w:pPr>
+        <w:ind w:left="1428" w:hanging="360"/>
+      </w:pPr>
+      <w:rPr>
+        <w:rFonts w:ascii="Symbol" w:hAnsi="Symbol" w:cs="Symbol" w:hint="default"/>
+      </w:rPr>
+    </w:lvl>
+    <w:lvl w:ilvl="1" w:tplc="04160003" w:tentative="1">
+      <w:start w:val="1"/>
+      <w:numFmt w:val="bullet"/>
+      <w:lvlText w:val="o"/>
+      <w:lvlJc w:val="left"/>
+      <w:pPr>
+        <w:ind w:left="2148" w:hanging="360"/>
+      </w:pPr>
+      <w:rPr>
+        <w:rFonts w:ascii="Courier New" w:hAnsi="Courier New" w:cs="Courier New" w:hint="default"/>
+      </w:rPr>
+    </w:lvl>
+    <w:lvl w:ilvl="2" w:tplc="04160005" w:tentative="1">
+      <w:start w:val="1"/>
+      <w:numFmt w:val="bullet"/>
+      <w:lvlText w:val=""/>
+      <w:lvlJc w:val="left"/>
+      <w:pPr>
+        <w:ind w:left="2868" w:hanging="360"/>
+      </w:pPr>
+      <w:rPr>
+        <w:rFonts w:ascii="Wingdings" w:hAnsi="Wingdings" w:cs="Wingdings" w:hint="default"/>
+      </w:rPr>
+    </w:lvl>
+    <w:lvl w:ilvl="3" w:tplc="04160001" w:tentative="1">
+      <w:start w:val="1"/>
+      <w:numFmt w:val="bullet"/>
+      <w:lvlText w:val=""/>
+      <w:lvlJc w:val="left"/>
+      <w:pPr>
+        <w:ind w:left="3588" w:hanging="360"/>
+      </w:pPr>
+      <w:rPr>
+        <w:rFonts w:ascii="Symbol" w:hAnsi="Symbol" w:cs="Symbol" w:hint="default"/>
+      </w:rPr>
+    </w:lvl>
+    <w:lvl w:ilvl="4" w:tplc="04160003" w:tentative="1">
+      <w:start w:val="1"/>
+      <w:numFmt w:val="bullet"/>
+      <w:lvlText w:val="o"/>
+      <w:lvlJc w:val="left"/>
+      <w:pPr>
+        <w:ind w:left="4308" w:hanging="360"/>
+      </w:pPr>
+      <w:rPr>
+        <w:rFonts w:ascii="Courier New" w:hAnsi="Courier New" w:cs="Courier New" w:hint="default"/>
+      </w:rPr>
+    </w:lvl>
+    <w:lvl w:ilvl="5" w:tplc="04160005" w:tentative="1">
+      <w:start w:val="1"/>
+      <w:numFmt w:val="bullet"/>
+      <w:lvlText w:val=""/>
+      <w:lvlJc w:val="left"/>
+      <w:pPr>
+        <w:ind w:left="5028" w:hanging="360"/>
+      </w:pPr>
+      <w:rPr>
+        <w:rFonts w:ascii="Wingdings" w:hAnsi="Wingdings" w:cs="Wingdings" w:hint="default"/>
+      </w:rPr>
+    </w:lvl>
+    <w:lvl w:ilvl="6" w:tplc="04160001" w:tentative="1">
+      <w:start w:val="1"/>
+      <w:numFmt w:val="bullet"/>
+      <w:lvlText w:val=""/>
+      <w:lvlJc w:val="left"/>
+      <w:pPr>
+        <w:ind w:left="5748" w:hanging="360"/>
+      </w:pPr>
+      <w:rPr>
+        <w:rFonts w:ascii="Symbol" w:hAnsi="Symbol" w:cs="Symbol" w:hint="default"/>
+      </w:rPr>
+    </w:lvl>
+    <w:lvl w:ilvl="7" w:tplc="04160003" w:tentative="1">
+      <w:start w:val="1"/>
+      <w:numFmt w:val="bullet"/>
+      <w:lvlText w:val="o"/>
+      <w:lvlJc w:val="left"/>
+      <w:pPr>
+        <w:ind w:left="6468" w:hanging="360"/>
+      </w:pPr>
+      <w:rPr>
+        <w:rFonts w:ascii="Courier New" w:hAnsi="Courier New" w:cs="Courier New" w:hint="default"/>
+      </w:rPr>
+    </w:lvl>
+    <w:lvl w:ilvl="8" w:tplc="04160005" w:tentative="1">
+      <w:start w:val="1"/>
+      <w:numFmt w:val="bullet"/>
+      <w:lvlText w:val=""/>
+      <w:lvlJc w:val="left"/>
+      <w:pPr>
+        <w:ind w:left="7188" w:hanging="360"/>
+      </w:pPr>
+      <w:rPr>
+        <w:rFonts w:ascii="Wingdings" w:hAnsi="Wingdings" w:cs="Wingdings" w:hint="default"/>
+      </w:rPr>
+    </w:lvl>
+  </w:abstractNum>
+  <w:abstractNum w:abstractNumId="7" w15:restartNumberingAfterBreak="0">
     <w:nsid w:val="2B4F394E"/>
     <w:multiLevelType w:val="hybridMultilevel"/>
     <w:tmpl w:val="6E10CB22"/>
@@ -11686,7 +13539,7 @@
       </w:rPr>
     </w:lvl>
   </w:abstractNum>
-  <w:abstractNum w:abstractNumId="3" w15:restartNumberingAfterBreak="0">
+  <w:abstractNum w:abstractNumId="8" w15:restartNumberingAfterBreak="0">
     <w:nsid w:val="2EED7900"/>
     <w:multiLevelType w:val="hybridMultilevel"/>
     <w:tmpl w:val="BB5E8582"/>
@@ -11775,7 +13628,7 @@
       </w:pPr>
     </w:lvl>
   </w:abstractNum>
-  <w:abstractNum w:abstractNumId="4" w15:restartNumberingAfterBreak="0">
+  <w:abstractNum w:abstractNumId="9" w15:restartNumberingAfterBreak="0">
     <w:nsid w:val="43F12496"/>
     <w:multiLevelType w:val="hybridMultilevel"/>
     <w:tmpl w:val="2256C224"/>
@@ -11888,7 +13741,7 @@
       </w:rPr>
     </w:lvl>
   </w:abstractNum>
-  <w:abstractNum w:abstractNumId="5" w15:restartNumberingAfterBreak="0">
+  <w:abstractNum w:abstractNumId="10" w15:restartNumberingAfterBreak="0">
     <w:nsid w:val="619E43E7"/>
     <w:multiLevelType w:val="hybridMultilevel"/>
     <w:tmpl w:val="5B9CC6F0"/>
@@ -12001,7 +13854,7 @@
       </w:rPr>
     </w:lvl>
   </w:abstractNum>
-  <w:abstractNum w:abstractNumId="6" w15:restartNumberingAfterBreak="0">
+  <w:abstractNum w:abstractNumId="11" w15:restartNumberingAfterBreak="0">
     <w:nsid w:val="77F97081"/>
     <w:multiLevelType w:val="hybridMultilevel"/>
     <w:tmpl w:val="07102A26"/>
@@ -12091,25 +13944,40 @@
     </w:lvl>
   </w:abstractNum>
   <w:num w:numId="1">
-    <w:abstractNumId w:val="6"/>
+    <w:abstractNumId w:val="11"/>
   </w:num>
   <w:num w:numId="2">
+    <w:abstractNumId w:val="7"/>
+  </w:num>
+  <w:num w:numId="3">
+    <w:abstractNumId w:val="10"/>
+  </w:num>
+  <w:num w:numId="4">
+    <w:abstractNumId w:val="8"/>
+  </w:num>
+  <w:num w:numId="5">
     <w:abstractNumId w:val="2"/>
   </w:num>
-  <w:num w:numId="3">
-    <w:abstractNumId w:val="5"/>
-  </w:num>
-  <w:num w:numId="4">
-    <w:abstractNumId w:val="3"/>
-  </w:num>
-  <w:num w:numId="5">
-    <w:abstractNumId w:val="1"/>
-  </w:num>
   <w:num w:numId="6">
-    <w:abstractNumId w:val="4"/>
+    <w:abstractNumId w:val="9"/>
   </w:num>
   <w:num w:numId="7">
     <w:abstractNumId w:val="0"/>
+  </w:num>
+  <w:num w:numId="8">
+    <w:abstractNumId w:val="6"/>
+  </w:num>
+  <w:num w:numId="9">
+    <w:abstractNumId w:val="5"/>
+  </w:num>
+  <w:num w:numId="10">
+    <w:abstractNumId w:val="1"/>
+  </w:num>
+  <w:num w:numId="11">
+    <w:abstractNumId w:val="4"/>
+  </w:num>
+  <w:num w:numId="12">
+    <w:abstractNumId w:val="3"/>
   </w:num>
 </w:numbering>
 </file>
@@ -13211,7 +15079,7 @@
 </file>
 
 <file path=customXml/itemProps1.xml><?xml version="1.0" encoding="utf-8"?>
-<ds:datastoreItem xmlns:ds="http://schemas.openxmlformats.org/officeDocument/2006/customXml" ds:itemID="{8A06C679-DEE8-4E4C-849F-C037438ED6B4}">
+<ds:datastoreItem xmlns:ds="http://schemas.openxmlformats.org/officeDocument/2006/customXml" ds:itemID="{F78887EE-C257-49FD-AEF0-74996EB3B347}">
   <ds:schemaRefs>
     <ds:schemaRef ds:uri="http://schemas.openxmlformats.org/officeDocument/2006/bibliography"/>
   </ds:schemaRefs>

</xml_diff>

<commit_message>
Mapeamento de mais entidades
</commit_message>
<xml_diff>
--- a/documentacao/TCC.docx
+++ b/documentacao/TCC.docx
@@ -1638,7 +1638,7 @@
             </w:rPr>
             <w:fldChar w:fldCharType="separate"/>
           </w:r>
-          <w:hyperlink w:anchor="_Toc38799292" w:history="1">
+          <w:hyperlink w:anchor="_Toc38830076" w:history="1">
             <w:r>
               <w:rPr>
                 <w:rStyle w:val="Hyperlink"/>
@@ -1661,7 +1661,7 @@
               <w:rPr>
                 <w:webHidden/>
               </w:rPr>
-              <w:instrText xml:space="preserve"> PAGEREF _Toc38799292 \h </w:instrText>
+              <w:instrText xml:space="preserve"> PAGEREF _Toc38830076 \h </w:instrText>
             </w:r>
             <w:r>
               <w:rPr>
@@ -1701,7 +1701,7 @@
               <w:lang w:eastAsia="pt-BR" w:bidi="ar-SA"/>
             </w:rPr>
           </w:pPr>
-          <w:hyperlink w:anchor="_Toc38799293" w:history="1">
+          <w:hyperlink w:anchor="_Toc38830077" w:history="1">
             <w:r>
               <w:rPr>
                 <w:rStyle w:val="Hyperlink"/>
@@ -1727,7 +1727,7 @@
               <w:rPr>
                 <w:webHidden/>
               </w:rPr>
-              <w:instrText xml:space="preserve"> PAGEREF _Toc38799293 \h </w:instrText>
+              <w:instrText xml:space="preserve"> PAGEREF _Toc38830077 \h </w:instrText>
             </w:r>
             <w:r>
               <w:rPr>
@@ -1767,7 +1767,7 @@
               <w:lang w:eastAsia="pt-BR" w:bidi="ar-SA"/>
             </w:rPr>
           </w:pPr>
-          <w:hyperlink w:anchor="_Toc38799294" w:history="1">
+          <w:hyperlink w:anchor="_Toc38830078" w:history="1">
             <w:r>
               <w:rPr>
                 <w:rStyle w:val="Hyperlink"/>
@@ -1790,7 +1790,7 @@
               <w:rPr>
                 <w:webHidden/>
               </w:rPr>
-              <w:instrText xml:space="preserve"> PAGEREF _Toc38799294 \h </w:instrText>
+              <w:instrText xml:space="preserve"> PAGEREF _Toc38830078 \h </w:instrText>
             </w:r>
             <w:r>
               <w:rPr>
@@ -1830,7 +1830,7 @@
               <w:lang w:eastAsia="pt-BR" w:bidi="ar-SA"/>
             </w:rPr>
           </w:pPr>
-          <w:hyperlink w:anchor="_Toc38799295" w:history="1">
+          <w:hyperlink w:anchor="_Toc38830079" w:history="1">
             <w:r>
               <w:rPr>
                 <w:rStyle w:val="Hyperlink"/>
@@ -1867,7 +1867,7 @@
               <w:rPr>
                 <w:webHidden/>
               </w:rPr>
-              <w:instrText xml:space="preserve"> PAGEREF _Toc38799295 \h </w:instrText>
+              <w:instrText xml:space="preserve"> PAGEREF _Toc38830079 \h </w:instrText>
             </w:r>
             <w:r>
               <w:rPr>
@@ -1907,7 +1907,7 @@
               <w:lang w:eastAsia="pt-BR" w:bidi="ar-SA"/>
             </w:rPr>
           </w:pPr>
-          <w:hyperlink w:anchor="_Toc38799296" w:history="1">
+          <w:hyperlink w:anchor="_Toc38830080" w:history="1">
             <w:r>
               <w:rPr>
                 <w:rStyle w:val="Hyperlink"/>
@@ -1933,7 +1933,7 @@
               <w:rPr>
                 <w:webHidden/>
               </w:rPr>
-              <w:instrText xml:space="preserve"> PAGEREF _Toc38799296 \h </w:instrText>
+              <w:instrText xml:space="preserve"> PAGEREF _Toc38830080 \h </w:instrText>
             </w:r>
             <w:r>
               <w:rPr>
@@ -1973,7 +1973,7 @@
               <w:lang w:eastAsia="pt-BR" w:bidi="ar-SA"/>
             </w:rPr>
           </w:pPr>
-          <w:hyperlink w:anchor="_Toc38799297" w:history="1">
+          <w:hyperlink w:anchor="_Toc38830081" w:history="1">
             <w:r>
               <w:rPr>
                 <w:rStyle w:val="Hyperlink"/>
@@ -1996,7 +1996,7 @@
               <w:rPr>
                 <w:webHidden/>
               </w:rPr>
-              <w:instrText xml:space="preserve"> PAGEREF _Toc38799297 \h </w:instrText>
+              <w:instrText xml:space="preserve"> PAGEREF _Toc38830081 \h </w:instrText>
             </w:r>
             <w:r>
               <w:rPr>
@@ -2036,7 +2036,7 @@
               <w:lang w:eastAsia="pt-BR" w:bidi="ar-SA"/>
             </w:rPr>
           </w:pPr>
-          <w:hyperlink w:anchor="_Toc38799298" w:history="1">
+          <w:hyperlink w:anchor="_Toc38830082" w:history="1">
             <w:r>
               <w:rPr>
                 <w:rStyle w:val="Hyperlink"/>
@@ -2059,7 +2059,7 @@
               <w:rPr>
                 <w:webHidden/>
               </w:rPr>
-              <w:instrText xml:space="preserve"> PAGEREF _Toc38799298 \h </w:instrText>
+              <w:instrText xml:space="preserve"> PAGEREF _Toc38830082 \h </w:instrText>
             </w:r>
             <w:r>
               <w:rPr>
@@ -2099,7 +2099,7 @@
               <w:lang w:eastAsia="pt-BR" w:bidi="ar-SA"/>
             </w:rPr>
           </w:pPr>
-          <w:hyperlink w:anchor="_Toc38799299" w:history="1">
+          <w:hyperlink w:anchor="_Toc38830083" w:history="1">
             <w:r>
               <w:rPr>
                 <w:rStyle w:val="Hyperlink"/>
@@ -2122,7 +2122,7 @@
               <w:rPr>
                 <w:webHidden/>
               </w:rPr>
-              <w:instrText xml:space="preserve"> PAGEREF _Toc38799299 \h </w:instrText>
+              <w:instrText xml:space="preserve"> PAGEREF _Toc38830083 \h </w:instrText>
             </w:r>
             <w:r>
               <w:rPr>
@@ -2162,7 +2162,7 @@
               <w:lang w:eastAsia="pt-BR" w:bidi="ar-SA"/>
             </w:rPr>
           </w:pPr>
-          <w:hyperlink w:anchor="_Toc38799300" w:history="1">
+          <w:hyperlink w:anchor="_Toc38830084" w:history="1">
             <w:r>
               <w:rPr>
                 <w:rStyle w:val="Hyperlink"/>
@@ -2185,7 +2185,7 @@
               <w:rPr>
                 <w:webHidden/>
               </w:rPr>
-              <w:instrText xml:space="preserve"> PAGEREF _Toc38799300 \h </w:instrText>
+              <w:instrText xml:space="preserve"> PAGEREF _Toc38830084 \h </w:instrText>
             </w:r>
             <w:r>
               <w:rPr>
@@ -2225,7 +2225,7 @@
               <w:lang w:eastAsia="pt-BR" w:bidi="ar-SA"/>
             </w:rPr>
           </w:pPr>
-          <w:hyperlink w:anchor="_Toc38799301" w:history="1">
+          <w:hyperlink w:anchor="_Toc38830085" w:history="1">
             <w:r>
               <w:rPr>
                 <w:rStyle w:val="Hyperlink"/>
@@ -2248,7 +2248,7 @@
               <w:rPr>
                 <w:webHidden/>
               </w:rPr>
-              <w:instrText xml:space="preserve"> PAGEREF _Toc38799301 \h </w:instrText>
+              <w:instrText xml:space="preserve"> PAGEREF _Toc38830085 \h </w:instrText>
             </w:r>
             <w:r>
               <w:rPr>
@@ -2288,7 +2288,7 @@
               <w:lang w:eastAsia="pt-BR" w:bidi="ar-SA"/>
             </w:rPr>
           </w:pPr>
-          <w:hyperlink w:anchor="_Toc38799302" w:history="1">
+          <w:hyperlink w:anchor="_Toc38830086" w:history="1">
             <w:r>
               <w:rPr>
                 <w:rStyle w:val="Hyperlink"/>
@@ -2311,7 +2311,7 @@
               <w:rPr>
                 <w:webHidden/>
               </w:rPr>
-              <w:instrText xml:space="preserve"> PAGEREF _Toc38799302 \h </w:instrText>
+              <w:instrText xml:space="preserve"> PAGEREF _Toc38830086 \h </w:instrText>
             </w:r>
             <w:r>
               <w:rPr>
@@ -2351,7 +2351,7 @@
               <w:lang w:eastAsia="pt-BR" w:bidi="ar-SA"/>
             </w:rPr>
           </w:pPr>
-          <w:hyperlink w:anchor="_Toc38799303" w:history="1">
+          <w:hyperlink w:anchor="_Toc38830087" w:history="1">
             <w:r>
               <w:rPr>
                 <w:rStyle w:val="Hyperlink"/>
@@ -2374,7 +2374,7 @@
               <w:rPr>
                 <w:webHidden/>
               </w:rPr>
-              <w:instrText xml:space="preserve"> PAGEREF _Toc38799303 \h </w:instrText>
+              <w:instrText xml:space="preserve"> PAGEREF _Toc38830087 \h </w:instrText>
             </w:r>
             <w:r>
               <w:rPr>
@@ -2414,7 +2414,7 @@
               <w:lang w:eastAsia="pt-BR" w:bidi="ar-SA"/>
             </w:rPr>
           </w:pPr>
-          <w:hyperlink w:anchor="_Toc38799304" w:history="1">
+          <w:hyperlink w:anchor="_Toc38830088" w:history="1">
             <w:r>
               <w:rPr>
                 <w:rStyle w:val="Hyperlink"/>
@@ -2437,7 +2437,7 @@
               <w:rPr>
                 <w:webHidden/>
               </w:rPr>
-              <w:instrText xml:space="preserve"> PAGEREF _Toc38799304 \h </w:instrText>
+              <w:instrText xml:space="preserve"> PAGEREF _Toc38830088 \h </w:instrText>
             </w:r>
             <w:r>
               <w:rPr>
@@ -2477,7 +2477,7 @@
               <w:lang w:eastAsia="pt-BR" w:bidi="ar-SA"/>
             </w:rPr>
           </w:pPr>
-          <w:hyperlink w:anchor="_Toc38799305" w:history="1">
+          <w:hyperlink w:anchor="_Toc38830089" w:history="1">
             <w:r>
               <w:rPr>
                 <w:rStyle w:val="Hyperlink"/>
@@ -2501,7 +2501,7 @@
               <w:rPr>
                 <w:webHidden/>
               </w:rPr>
-              <w:instrText xml:space="preserve"> PAGEREF _Toc38799305 \h </w:instrText>
+              <w:instrText xml:space="preserve"> PAGEREF _Toc38830089 \h </w:instrText>
             </w:r>
             <w:r>
               <w:rPr>
@@ -2541,7 +2541,7 @@
               <w:lang w:eastAsia="pt-BR" w:bidi="ar-SA"/>
             </w:rPr>
           </w:pPr>
-          <w:hyperlink w:anchor="_Toc38799306" w:history="1">
+          <w:hyperlink w:anchor="_Toc38830090" w:history="1">
             <w:r>
               <w:rPr>
                 <w:rStyle w:val="Hyperlink"/>
@@ -2564,7 +2564,7 @@
               <w:rPr>
                 <w:webHidden/>
               </w:rPr>
-              <w:instrText xml:space="preserve"> PAGEREF _Toc38799306 \h </w:instrText>
+              <w:instrText xml:space="preserve"> PAGEREF _Toc38830090 \h </w:instrText>
             </w:r>
             <w:r>
               <w:rPr>
@@ -2604,7 +2604,7 @@
               <w:lang w:eastAsia="pt-BR" w:bidi="ar-SA"/>
             </w:rPr>
           </w:pPr>
-          <w:hyperlink w:anchor="_Toc38799307" w:history="1">
+          <w:hyperlink w:anchor="_Toc38830091" w:history="1">
             <w:r>
               <w:rPr>
                 <w:rStyle w:val="Hyperlink"/>
@@ -2628,7 +2628,7 @@
               <w:rPr>
                 <w:webHidden/>
               </w:rPr>
-              <w:instrText xml:space="preserve"> PAGEREF _Toc38799307 \h </w:instrText>
+              <w:instrText xml:space="preserve"> PAGEREF _Toc38830091 \h </w:instrText>
             </w:r>
             <w:r>
               <w:rPr>
@@ -2668,12 +2668,13 @@
               <w:lang w:eastAsia="pt-BR" w:bidi="ar-SA"/>
             </w:rPr>
           </w:pPr>
-          <w:hyperlink w:anchor="_Toc38799308" w:history="1">
+          <w:hyperlink w:anchor="_Toc38830092" w:history="1">
             <w:r>
               <w:rPr>
                 <w:rStyle w:val="Hyperlink"/>
-              </w:rPr>
-              <w:t>6.3 Avaliação</w:t>
+                <w:bCs/>
+              </w:rPr>
+              <w:t>5.2 Interfaces/ APIs</w:t>
             </w:r>
             <w:r>
               <w:rPr>
@@ -2691,7 +2692,7 @@
               <w:rPr>
                 <w:webHidden/>
               </w:rPr>
-              <w:instrText xml:space="preserve"> PAGEREF _Toc38799308 \h </w:instrText>
+              <w:instrText xml:space="preserve"> PAGEREF _Toc38830092 \h </w:instrText>
             </w:r>
             <w:r>
               <w:rPr>
@@ -2710,7 +2711,7 @@
                 <w:rFonts w:hint="eastAsia"/>
                 <w:webHidden/>
               </w:rPr>
-              <w:t>19</w:t>
+              <w:t>20</w:t>
             </w:r>
             <w:r>
               <w:rPr>
@@ -2731,12 +2732,12 @@
               <w:lang w:eastAsia="pt-BR" w:bidi="ar-SA"/>
             </w:rPr>
           </w:pPr>
-          <w:hyperlink w:anchor="_Toc38799309" w:history="1">
+          <w:hyperlink w:anchor="_Toc38830093" w:history="1">
             <w:r>
               <w:rPr>
                 <w:rStyle w:val="Hyperlink"/>
               </w:rPr>
-              <w:t>7. Conclusão</w:t>
+              <w:t>6.3 Avaliação</w:t>
             </w:r>
             <w:r>
               <w:rPr>
@@ -2754,7 +2755,7 @@
               <w:rPr>
                 <w:webHidden/>
               </w:rPr>
-              <w:instrText xml:space="preserve"> PAGEREF _Toc38799309 \h </w:instrText>
+              <w:instrText xml:space="preserve"> PAGEREF _Toc38830093 \h </w:instrText>
             </w:r>
             <w:r>
               <w:rPr>
@@ -2773,7 +2774,7 @@
                 <w:rFonts w:hint="eastAsia"/>
                 <w:webHidden/>
               </w:rPr>
-              <w:t>19</w:t>
+              <w:t>20</w:t>
             </w:r>
             <w:r>
               <w:rPr>
@@ -2794,12 +2795,12 @@
               <w:lang w:eastAsia="pt-BR" w:bidi="ar-SA"/>
             </w:rPr>
           </w:pPr>
-          <w:hyperlink w:anchor="_Toc38799310" w:history="1">
+          <w:hyperlink w:anchor="_Toc38830094" w:history="1">
             <w:r>
               <w:rPr>
                 <w:rStyle w:val="Hyperlink"/>
               </w:rPr>
-              <w:t>REFERÊNCIAS</w:t>
+              <w:t>7. Conclusão</w:t>
             </w:r>
             <w:r>
               <w:rPr>
@@ -2817,7 +2818,7 @@
               <w:rPr>
                 <w:webHidden/>
               </w:rPr>
-              <w:instrText xml:space="preserve"> PAGEREF _Toc38799310 \h </w:instrText>
+              <w:instrText xml:space="preserve"> PAGEREF _Toc38830094 \h </w:instrText>
             </w:r>
             <w:r>
               <w:rPr>
@@ -2836,7 +2837,7 @@
                 <w:rFonts w:hint="eastAsia"/>
                 <w:webHidden/>
               </w:rPr>
-              <w:t>20</w:t>
+              <w:t>21</w:t>
             </w:r>
             <w:r>
               <w:rPr>
@@ -2857,12 +2858,12 @@
               <w:lang w:eastAsia="pt-BR" w:bidi="ar-SA"/>
             </w:rPr>
           </w:pPr>
-          <w:hyperlink w:anchor="_Toc38799311" w:history="1">
+          <w:hyperlink w:anchor="_Toc38830095" w:history="1">
             <w:r>
               <w:rPr>
                 <w:rStyle w:val="Hyperlink"/>
               </w:rPr>
-              <w:t>APÊNDICES</w:t>
+              <w:t>REFERÊNCIAS</w:t>
             </w:r>
             <w:r>
               <w:rPr>
@@ -2880,7 +2881,7 @@
               <w:rPr>
                 <w:webHidden/>
               </w:rPr>
-              <w:instrText xml:space="preserve"> PAGEREF _Toc38799311 \h </w:instrText>
+              <w:instrText xml:space="preserve"> PAGEREF _Toc38830095 \h </w:instrText>
             </w:r>
             <w:r>
               <w:rPr>
@@ -2899,7 +2900,70 @@
                 <w:rFonts w:hint="eastAsia"/>
                 <w:webHidden/>
               </w:rPr>
-              <w:t>21</w:t>
+              <w:t>22</w:t>
+            </w:r>
+            <w:r>
+              <w:rPr>
+                <w:webHidden/>
+              </w:rPr>
+              <w:fldChar w:fldCharType="end"/>
+            </w:r>
+          </w:hyperlink>
+        </w:p>
+        <w:p>
+          <w:pPr>
+            <w:pStyle w:val="Sumrio1"/>
+            <w:rPr>
+              <w:rFonts w:asciiTheme="minorHAnsi" w:eastAsiaTheme="minorEastAsia" w:hAnsiTheme="minorHAnsi" w:cstheme="minorBidi"/>
+              <w:kern w:val="0"/>
+              <w:sz w:val="22"/>
+              <w:szCs w:val="22"/>
+              <w:lang w:eastAsia="pt-BR" w:bidi="ar-SA"/>
+            </w:rPr>
+          </w:pPr>
+          <w:hyperlink w:anchor="_Toc38830096" w:history="1">
+            <w:r>
+              <w:rPr>
+                <w:rStyle w:val="Hyperlink"/>
+              </w:rPr>
+              <w:t>APÊNDICES</w:t>
+            </w:r>
+            <w:r>
+              <w:rPr>
+                <w:webHidden/>
+              </w:rPr>
+              <w:tab/>
+            </w:r>
+            <w:r>
+              <w:rPr>
+                <w:webHidden/>
+              </w:rPr>
+              <w:fldChar w:fldCharType="begin"/>
+            </w:r>
+            <w:r>
+              <w:rPr>
+                <w:webHidden/>
+              </w:rPr>
+              <w:instrText xml:space="preserve"> PAGEREF _Toc38830096 \h </w:instrText>
+            </w:r>
+            <w:r>
+              <w:rPr>
+                <w:webHidden/>
+              </w:rPr>
+            </w:r>
+            <w:r>
+              <w:rPr>
+                <w:rFonts w:hint="eastAsia"/>
+                <w:webHidden/>
+              </w:rPr>
+              <w:fldChar w:fldCharType="separate"/>
+            </w:r>
+            <w:r>
+              <w:rPr>
+                <w:rFonts w:hint="eastAsia"/>
+                <w:webHidden/>
+              </w:rPr>
+              <w:t>23</w:t>
             </w:r>
             <w:r>
               <w:rPr>
@@ -3023,22 +3087,6 @@
     </w:p>
     <w:p>
       <w:pPr>
-        <w:spacing w:line="360" w:lineRule="auto"/>
-        <w:rPr>
-          <w:rFonts w:ascii="Times New Roman" w:hAnsi="Times New Roman" w:cs="Times New Roman"/>
-        </w:rPr>
-      </w:pPr>
-    </w:p>
-    <w:p>
-      <w:pPr>
-        <w:spacing w:line="360" w:lineRule="auto"/>
-        <w:rPr>
-          <w:rFonts w:ascii="Times New Roman" w:hAnsi="Times New Roman" w:cs="Times New Roman"/>
-        </w:rPr>
-      </w:pPr>
-    </w:p>
-    <w:p>
-      <w:pPr>
         <w:pStyle w:val="TituloTCC"/>
         <w:rPr>
           <w:rStyle w:val="TtulodoLivro"/>
@@ -3049,7 +3097,7 @@
           <w:spacing w:val="0"/>
         </w:rPr>
       </w:pPr>
-      <w:bookmarkStart w:id="0" w:name="_Toc38799292"/>
+      <w:bookmarkStart w:id="0" w:name="_Toc38830076"/>
       <w:r>
         <w:rPr>
           <w:rStyle w:val="TtulodoLivro"/>
@@ -3059,6 +3107,7 @@
           <w:iCs w:val="0"/>
           <w:spacing w:val="0"/>
         </w:rPr>
+        <w:lastRenderedPageBreak/>
         <w:t>1.</w:t>
       </w:r>
       <w:r>
@@ -3538,14 +3587,7 @@
         <w:rPr>
           <w:rFonts w:ascii="Times New Roman" w:hAnsi="Times New Roman" w:cs="Times New Roman"/>
         </w:rPr>
-        <w:t xml:space="preserve"> por exemplo, através de um </w:t>
-      </w:r>
-      <w:r>
-        <w:rPr>
-          <w:rFonts w:ascii="Times New Roman" w:hAnsi="Times New Roman" w:cs="Times New Roman"/>
-        </w:rPr>
-        <w:lastRenderedPageBreak/>
-        <w:t>framework moderno e responsivo</w:t>
+        <w:t xml:space="preserve"> por exemplo, através de um framework moderno e responsivo</w:t>
       </w:r>
       <w:r>
         <w:rPr>
@@ -3581,6 +3623,7 @@
         <w:rPr>
           <w:rFonts w:ascii="Times New Roman" w:hAnsi="Times New Roman" w:cs="Times New Roman"/>
         </w:rPr>
+        <w:lastRenderedPageBreak/>
         <w:tab/>
         <w:t>6. Criar um módulo para a gestão dos documen</w:t>
       </w:r>
@@ -3649,7 +3692,7 @@
           <w:szCs w:val="24"/>
         </w:rPr>
       </w:pPr>
-      <w:bookmarkStart w:id="1" w:name="_Toc38799293"/>
+      <w:bookmarkStart w:id="1" w:name="_Toc38830077"/>
       <w:r>
         <w:rPr>
           <w:rFonts w:ascii="Times New Roman" w:hAnsi="Times New Roman" w:cs="Times New Roman"/>
@@ -3676,7 +3719,7 @@
       <w:pPr>
         <w:pStyle w:val="SubtituloTCC"/>
       </w:pPr>
-      <w:bookmarkStart w:id="2" w:name="_Toc38799294"/>
+      <w:bookmarkStart w:id="2" w:name="_Toc38830078"/>
       <w:r>
         <w:t>2.1 Apresentação do Problema</w:t>
       </w:r>
@@ -3774,11 +3817,10 @@
       <w:pPr>
         <w:pStyle w:val="TituloTCC"/>
       </w:pPr>
-      <w:bookmarkStart w:id="3" w:name="_Toc38799295"/>
+      <w:bookmarkStart w:id="3" w:name="_Toc38830079"/>
       <w:r>
         <w:t xml:space="preserve">2.2 Definição geral do </w:t>
       </w:r>
-      <w:proofErr w:type="gramStart"/>
       <w:r>
         <w:rPr>
           <w:i/>
@@ -3787,11 +3829,7 @@
         <w:t>Software</w:t>
       </w:r>
       <w:r>
-        <w:t>(</w:t>
-      </w:r>
-      <w:proofErr w:type="gramEnd"/>
-      <w:r>
-        <w:t>Escopo)</w:t>
+        <w:t>(Escopo)</w:t>
       </w:r>
       <w:bookmarkEnd w:id="3"/>
     </w:p>
@@ -3817,21 +3855,7 @@
           <w:rFonts w:ascii="Times New Roman" w:hAnsi="Times New Roman" w:cs="Times New Roman"/>
         </w:rPr>
         <w:tab/>
-        <w:t xml:space="preserve">O Sistema SIGA </w:t>
-      </w:r>
-      <w:proofErr w:type="gramStart"/>
-      <w:r>
-        <w:rPr>
-          <w:rFonts w:ascii="Times New Roman" w:hAnsi="Times New Roman" w:cs="Times New Roman"/>
-        </w:rPr>
-        <w:t>( Sistema</w:t>
-      </w:r>
-      <w:proofErr w:type="gramEnd"/>
-      <w:r>
-        <w:rPr>
-          <w:rFonts w:ascii="Times New Roman" w:hAnsi="Times New Roman" w:cs="Times New Roman"/>
-        </w:rPr>
-        <w:t xml:space="preserve"> Integrado de Gestão Ambiental ) foi criado com o propósito de auxiliar o processo de aquisição da licença de software para o </w:t>
+        <w:t xml:space="preserve">O Sistema SIGA ( Sistema Integrado de Gestão Ambiental ) foi criado com o propósito de auxiliar o processo de aquisição da licença de software para o </w:t>
       </w:r>
       <w:r>
         <w:rPr>
@@ -3876,7 +3900,7 @@
           <w:szCs w:val="24"/>
         </w:rPr>
       </w:pPr>
-      <w:bookmarkStart w:id="4" w:name="_Toc38799296"/>
+      <w:bookmarkStart w:id="4" w:name="_Toc38830080"/>
       <w:r>
         <w:rPr>
           <w:rFonts w:ascii="Times New Roman" w:hAnsi="Times New Roman" w:cs="Times New Roman"/>
@@ -3894,7 +3918,7 @@
       <w:pPr>
         <w:pStyle w:val="SubtituloTCC"/>
       </w:pPr>
-      <w:bookmarkStart w:id="5" w:name="_Toc38799297"/>
+      <w:bookmarkStart w:id="5" w:name="_Toc38830081"/>
       <w:r>
         <w:t>3.1 Requisitos Funcionais</w:t>
       </w:r>
@@ -3943,6 +3967,7 @@
         <w:rPr>
           <w:rFonts w:ascii="Times New Roman" w:hAnsi="Times New Roman" w:cs="Times New Roman"/>
         </w:rPr>
+        <w:lastRenderedPageBreak/>
         <w:tab/>
       </w:r>
       <w:r>
@@ -4043,21 +4068,7 @@
           <w:rFonts w:ascii="Times New Roman" w:hAnsi="Times New Roman" w:cs="Times New Roman"/>
         </w:rPr>
         <w:tab/>
-        <w:t xml:space="preserve">O modulo de autenticação deverá fornecer um modo que o usuário recupere sua senha através de e-mail bem como permitir que um usuário </w:t>
-      </w:r>
-      <w:proofErr w:type="gramStart"/>
-      <w:r>
-        <w:rPr>
-          <w:rFonts w:ascii="Times New Roman" w:hAnsi="Times New Roman" w:cs="Times New Roman"/>
-        </w:rPr>
-        <w:t>especifico</w:t>
-      </w:r>
-      <w:proofErr w:type="gramEnd"/>
-      <w:r>
-        <w:rPr>
-          <w:rFonts w:ascii="Times New Roman" w:hAnsi="Times New Roman" w:cs="Times New Roman"/>
-        </w:rPr>
-        <w:t xml:space="preserve"> seja desativado. Através do usuário informado, o sistema vai definir o perfil de acesso.</w:t>
+        <w:t>O modulo de autenticação deverá fornecer um modo que o usuário recupere sua senha através de e-mail bem como permitir que um usuário especifico seja desativado. Através do usuário informado, o sistema vai definir o perfil de acesso.</w:t>
       </w:r>
       <w:r>
         <w:rPr>
@@ -4403,7 +4414,6 @@
         <w:rPr>
           <w:rFonts w:ascii="Times New Roman" w:hAnsi="Times New Roman" w:cs="Times New Roman"/>
         </w:rPr>
-        <w:lastRenderedPageBreak/>
         <w:tab/>
         <w:t>Licença de Operação (LO) – Licença de funcionamento. Após a constatação de que todas as exigências e condicionantes foram cumprid</w:t>
       </w:r>
@@ -4423,21 +4433,14 @@
         <w:rPr>
           <w:rFonts w:ascii="Times New Roman" w:hAnsi="Times New Roman" w:cs="Times New Roman"/>
         </w:rPr>
-        <w:t xml:space="preserve"> O empreendedor fica responsável por implementar todas as medidas de mitigação e controle ambiental, sob pena de ter a LO suspensa ou </w:t>
-      </w:r>
-      <w:proofErr w:type="gramStart"/>
-      <w:r>
-        <w:rPr>
-          <w:rFonts w:ascii="Times New Roman" w:hAnsi="Times New Roman" w:cs="Times New Roman"/>
-        </w:rPr>
-        <w:t>caçada</w:t>
-      </w:r>
-      <w:proofErr w:type="gramEnd"/>
-      <w:r>
-        <w:rPr>
-          <w:rFonts w:ascii="Times New Roman" w:hAnsi="Times New Roman" w:cs="Times New Roman"/>
-        </w:rPr>
-        <w:t xml:space="preserve"> pelo órgão responsável.</w:t>
+        <w:t xml:space="preserve"> O empreendedor fica responsável por implementar </w:t>
+      </w:r>
+      <w:r>
+        <w:rPr>
+          <w:rFonts w:ascii="Times New Roman" w:hAnsi="Times New Roman" w:cs="Times New Roman"/>
+        </w:rPr>
+        <w:lastRenderedPageBreak/>
+        <w:t>todas as medidas de mitigação e controle ambiental, sob pena de ter a LO suspensa ou caçada pelo órgão responsável.</w:t>
       </w:r>
       <w:r>
         <w:rPr>
@@ -4546,7 +4549,7 @@
       <w:r>
         <w:t xml:space="preserve"> </w:t>
       </w:r>
-      <w:bookmarkStart w:id="6" w:name="_Toc38799298"/>
+      <w:bookmarkStart w:id="6" w:name="_Toc38830082"/>
       <w:r>
         <w:t>3.2 Requisitos Não-Funcionais</w:t>
       </w:r>
@@ -4975,7 +4978,6 @@
         <w:rPr>
           <w:rFonts w:ascii="Times New Roman" w:hAnsi="Times New Roman" w:cs="Times New Roman"/>
         </w:rPr>
-        <w:lastRenderedPageBreak/>
         <w:tab/>
         <w:t>O sis</w:t>
       </w:r>
@@ -5044,6 +5046,7 @@
                 <w:b/>
                 <w:bCs/>
               </w:rPr>
+              <w:lastRenderedPageBreak/>
               <w:t>Estímulo</w:t>
             </w:r>
           </w:p>
@@ -5721,7 +5724,6 @@
                 <w:bCs/>
               </w:rPr>
             </w:pPr>
-            <w:proofErr w:type="gramStart"/>
             <w:r>
               <w:rPr>
                 <w:rFonts w:ascii="Times New Roman" w:hAnsi="Times New Roman" w:cs="Times New Roman"/>
@@ -5730,7 +5732,6 @@
               </w:rPr>
               <w:t>Estimulo</w:t>
             </w:r>
-            <w:proofErr w:type="gramEnd"/>
           </w:p>
         </w:tc>
         <w:tc>
@@ -5951,7 +5952,6 @@
                 <w:b/>
                 <w:bCs/>
               </w:rPr>
-              <w:lastRenderedPageBreak/>
               <w:t>Resposta</w:t>
             </w:r>
           </w:p>
@@ -6025,7 +6025,14 @@
               <w:rPr>
                 <w:rFonts w:ascii="Times New Roman" w:hAnsi="Times New Roman" w:cs="Times New Roman"/>
               </w:rPr>
-              <w:t>O interagiu entre as telas do sistema de forma normal, sem travamentos ou lentidão</w:t>
+              <w:t xml:space="preserve">O interagiu entre as telas do sistema de forma </w:t>
+            </w:r>
+            <w:r>
+              <w:rPr>
+                <w:rFonts w:ascii="Times New Roman" w:hAnsi="Times New Roman" w:cs="Times New Roman"/>
+              </w:rPr>
+              <w:lastRenderedPageBreak/>
+              <w:t>normal, sem travamentos ou lentidão</w:t>
             </w:r>
             <w:r>
               <w:rPr>
@@ -6761,20 +6768,11 @@
     </w:tbl>
     <w:p>
       <w:pPr>
-        <w:pStyle w:val="Corpodetexto"/>
-        <w:spacing w:line="360" w:lineRule="auto"/>
-        <w:jc w:val="both"/>
-        <w:rPr>
-          <w:rFonts w:ascii="Times New Roman" w:hAnsi="Times New Roman" w:cs="Times New Roman"/>
-        </w:rPr>
-      </w:pPr>
-    </w:p>
-    <w:p>
-      <w:pPr>
         <w:pStyle w:val="SubtituloTCC"/>
       </w:pPr>
-      <w:bookmarkStart w:id="7" w:name="_Toc38799299"/>
-      <w:r>
+      <w:bookmarkStart w:id="7" w:name="_Toc38830083"/>
+      <w:r>
+        <w:lastRenderedPageBreak/>
         <w:t>3.3 Restrições Arquiteturais</w:t>
       </w:r>
       <w:bookmarkEnd w:id="7"/>
@@ -6921,7 +6919,7 @@
       <w:pPr>
         <w:pStyle w:val="SubtituloTCC"/>
       </w:pPr>
-      <w:bookmarkStart w:id="8" w:name="_Toc38799300"/>
+      <w:bookmarkStart w:id="8" w:name="_Toc38830084"/>
       <w:r>
         <w:t>3.4 Mecanismos Arquiteturais</w:t>
       </w:r>
@@ -7546,21 +7544,7 @@
               <w:rPr>
                 <w:rFonts w:ascii="Times New Roman" w:hAnsi="Times New Roman" w:cs="Times New Roman"/>
               </w:rPr>
-              <w:t xml:space="preserve">Integração </w:t>
-            </w:r>
-            <w:proofErr w:type="gramStart"/>
-            <w:r>
-              <w:rPr>
-                <w:rFonts w:ascii="Times New Roman" w:hAnsi="Times New Roman" w:cs="Times New Roman"/>
-              </w:rPr>
-              <w:t>de  mensagens</w:t>
-            </w:r>
-            <w:proofErr w:type="gramEnd"/>
-            <w:r>
-              <w:rPr>
-                <w:rFonts w:ascii="Times New Roman" w:hAnsi="Times New Roman" w:cs="Times New Roman"/>
-              </w:rPr>
-              <w:t xml:space="preserve"> da aplicação com outros sistemas/barramento</w:t>
+              <w:t>Integração de  mensagens da aplicação com outros sistemas/barramento</w:t>
             </w:r>
           </w:p>
         </w:tc>
@@ -7593,7 +7577,7 @@
       <w:pPr>
         <w:pStyle w:val="TituloTCC"/>
       </w:pPr>
-      <w:bookmarkStart w:id="9" w:name="_Toc38799301"/>
+      <w:bookmarkStart w:id="9" w:name="_Toc38830085"/>
       <w:r>
         <w:lastRenderedPageBreak/>
         <w:t>4.Modelagem e Projeto Arquitetural</w:t>
@@ -7643,7 +7627,7 @@
       <w:pPr>
         <w:pStyle w:val="SubtituloTCC"/>
       </w:pPr>
-      <w:bookmarkStart w:id="10" w:name="_Toc38799302"/>
+      <w:bookmarkStart w:id="10" w:name="_Toc38830086"/>
       <w:r>
         <w:t>4.1 Diagrama de Processo</w:t>
       </w:r>
@@ -7694,7 +7678,7 @@
           <w:noProof/>
         </w:rPr>
         <w:drawing>
-          <wp:anchor distT="0" distB="0" distL="114300" distR="114300" simplePos="0" relativeHeight="251657216" behindDoc="0" locked="0" layoutInCell="1" allowOverlap="1" wp14:anchorId="27442F8D" wp14:editId="25C12D98">
+          <wp:anchor distT="0" distB="0" distL="114300" distR="114300" simplePos="0" relativeHeight="251658752" behindDoc="0" locked="0" layoutInCell="1" allowOverlap="1" wp14:anchorId="27442F8D" wp14:editId="25C12D98">
             <wp:simplePos x="0" y="0"/>
             <wp:positionH relativeFrom="column">
               <wp:posOffset>0</wp:posOffset>
@@ -7717,7 +7701,7 @@
                     <pic:cNvPicPr/>
                   </pic:nvPicPr>
                   <pic:blipFill>
-                    <a:blip r:embed="rId6">
+                    <a:blip r:embed="rId8">
                       <a:extLst>
                         <a:ext uri="{28A0092B-C50C-407E-A947-70E740481C1C}">
                           <a14:useLocalDpi xmlns:a14="http://schemas.microsoft.com/office/drawing/2010/main" val="0"/>
@@ -7881,7 +7865,7 @@
       <w:pPr>
         <w:pStyle w:val="TituloTCC"/>
       </w:pPr>
-      <w:bookmarkStart w:id="11" w:name="_Toc38799303"/>
+      <w:bookmarkStart w:id="11" w:name="_Toc38830087"/>
       <w:r>
         <w:t>4.2 Descrição resumida dos casos de Uso</w:t>
       </w:r>
@@ -8364,21 +8348,7 @@
           <w:rFonts w:ascii="Times New Roman" w:hAnsi="Times New Roman" w:cs="Times New Roman"/>
         </w:rPr>
         <w:tab/>
-        <w:t xml:space="preserve">De acordo com Coli e Dias (2017, pag. </w:t>
-      </w:r>
-      <w:proofErr w:type="gramStart"/>
-      <w:r>
-        <w:rPr>
-          <w:rFonts w:ascii="Times New Roman" w:hAnsi="Times New Roman" w:cs="Times New Roman"/>
-        </w:rPr>
-        <w:t>22 )</w:t>
-      </w:r>
-      <w:proofErr w:type="gramEnd"/>
-      <w:r>
-        <w:rPr>
-          <w:rFonts w:ascii="Times New Roman" w:hAnsi="Times New Roman" w:cs="Times New Roman"/>
-        </w:rPr>
-        <w:t xml:space="preserve"> </w:t>
+        <w:t xml:space="preserve">De acordo com Coli e Dias (2017, pag. 22 ) </w:t>
       </w:r>
       <w:r>
         <w:rPr>
@@ -9541,7 +9511,7 @@
       <w:pPr>
         <w:pStyle w:val="SubtituloTCC"/>
       </w:pPr>
-      <w:bookmarkStart w:id="12" w:name="_Toc38799304"/>
+      <w:bookmarkStart w:id="12" w:name="_Toc38830088"/>
       <w:r>
         <w:t>4</w:t>
       </w:r>
@@ -9560,15 +9530,7 @@
         <w:tab/>
       </w:r>
       <w:r>
-        <w:t xml:space="preserve">Como cita </w:t>
-      </w:r>
-      <w:proofErr w:type="gramStart"/>
-      <w:r>
-        <w:t>Melo(</w:t>
-      </w:r>
-      <w:proofErr w:type="gramEnd"/>
-      <w:r>
-        <w:t>2010, pág. 214), o diagrama de componentes é uma especificação de um conjunto de construções que especifica um sistema de software, abaixo segue diagrama:</w:t>
+        <w:t>Como cita Melo(2010, pág. 214), o diagrama de componentes é uma especificação de um conjunto de construções que especifica um sistema de software, abaixo segue diagrama:</w:t>
       </w:r>
     </w:p>
     <w:p>
@@ -9604,7 +9566,7 @@
                     <pic:cNvPicPr/>
                   </pic:nvPicPr>
                   <pic:blipFill>
-                    <a:blip r:embed="rId7" cstate="print">
+                    <a:blip r:embed="rId9" cstate="print">
                       <a:extLst>
                         <a:ext uri="{28A0092B-C50C-407E-A947-70E740481C1C}">
                           <a14:useLocalDpi xmlns:a14="http://schemas.microsoft.com/office/drawing/2010/main" val="0"/>
@@ -9648,7 +9610,7 @@
           <w:bCs/>
         </w:rPr>
       </w:pPr>
-      <w:bookmarkStart w:id="13" w:name="_Toc38799305"/>
+      <w:bookmarkStart w:id="13" w:name="_Toc38830089"/>
       <w:r>
         <w:rPr>
           <w:b w:val="0"/>
@@ -9736,7 +9698,7 @@
                     <pic:cNvPicPr/>
                   </pic:nvPicPr>
                   <pic:blipFill>
-                    <a:blip r:embed="rId8" cstate="print">
+                    <a:blip r:embed="rId10" cstate="print">
                       <a:extLst>
                         <a:ext uri="{28A0092B-C50C-407E-A947-70E740481C1C}">
                           <a14:useLocalDpi xmlns:a14="http://schemas.microsoft.com/office/drawing/2010/main" val="0"/>
@@ -10135,15 +10097,7 @@
               </w:rPr>
             </w:pPr>
             <w:r>
-              <w:t xml:space="preserve">Servidor onde deverá ficar o software de automação, o sistema de versionamento GIT </w:t>
-            </w:r>
-            <w:proofErr w:type="gramStart"/>
-            <w:r>
-              <w:t>e também</w:t>
-            </w:r>
-            <w:proofErr w:type="gramEnd"/>
-            <w:r>
-              <w:t xml:space="preserve"> a ferramenta Sonar</w:t>
+              <w:t>Servidor onde deverá ficar o software de automação, o sistema de versionamento GIT e também a ferramenta Sonar</w:t>
             </w:r>
           </w:p>
         </w:tc>
@@ -10273,7 +10227,7 @@
       <w:pPr>
         <w:pStyle w:val="TituloTCC"/>
       </w:pPr>
-      <w:bookmarkStart w:id="14" w:name="_Toc38799306"/>
+      <w:bookmarkStart w:id="14" w:name="_Toc38830090"/>
       <w:r>
         <w:lastRenderedPageBreak/>
         <w:t xml:space="preserve">5 Prova de </w:t>
@@ -10295,7 +10249,7 @@
           <w:bCs/>
         </w:rPr>
       </w:pPr>
-      <w:bookmarkStart w:id="15" w:name="_Toc38799307"/>
+      <w:bookmarkStart w:id="15" w:name="_Toc38830091"/>
       <w:r>
         <w:rPr>
           <w:b w:val="0"/>
@@ -10475,7 +10429,13 @@
         <w:t>O sistema não deverá ser impactado, em outras palavras, o sistema deverá utilizar bem a solução de persistência utilizada, de modo que não impacte na performance.</w:t>
       </w:r>
     </w:p>
-    <w:p/>
+    <w:p>
+      <w:pPr>
+        <w:rPr>
+          <w:rFonts w:hint="eastAsia"/>
+        </w:rPr>
+      </w:pPr>
+    </w:p>
     <w:p>
       <w:pPr>
         <w:ind w:left="709"/>
@@ -10820,11 +10780,20 @@
         <w:t>O sistema deverá possuir um bom desempenho</w:t>
       </w:r>
     </w:p>
-    <w:p/>
+    <w:p>
+      <w:pPr>
+        <w:rPr>
+          <w:rFonts w:hint="eastAsia"/>
+        </w:rPr>
+      </w:pPr>
+    </w:p>
     <w:p>
       <w:pPr>
         <w:ind w:firstLine="709"/>
         <w:jc w:val="both"/>
+        <w:rPr>
+          <w:rFonts w:hint="eastAsia"/>
+        </w:rPr>
       </w:pPr>
       <w:r>
         <w:t xml:space="preserve">É necessário prover ao usuário um sistema que possua um bom desempenho de forma que </w:t>
@@ -10837,6 +10806,9 @@
       <w:pPr>
         <w:ind w:firstLine="709"/>
         <w:jc w:val="both"/>
+        <w:rPr>
+          <w:rFonts w:hint="eastAsia"/>
+        </w:rPr>
       </w:pPr>
       <w:r>
         <w:t>Para validação, é necessário:</w:t>
@@ -10851,6 +10823,9 @@
         </w:numPr>
         <w:ind w:left="993" w:hanging="284"/>
         <w:jc w:val="both"/>
+        <w:rPr>
+          <w:rFonts w:hint="eastAsia"/>
+        </w:rPr>
       </w:pPr>
       <w:r>
         <w:t xml:space="preserve">Que o sistema possua uma boa navegabilidade, </w:t>
@@ -10868,6 +10843,9 @@
         </w:numPr>
         <w:ind w:left="993" w:hanging="284"/>
         <w:jc w:val="both"/>
+        <w:rPr>
+          <w:rFonts w:hint="eastAsia"/>
+        </w:rPr>
       </w:pPr>
       <w:r>
         <w:t>Que o sistema seja programado de forma que utilize o framework objeto-relacional de modo correto, para que não sobrecarregue o banco de dados com consultas desnecessárias bem como que otimize o processamento.</w:t>
@@ -10882,17 +10860,27 @@
         </w:numPr>
         <w:ind w:left="993" w:hanging="284"/>
         <w:jc w:val="both"/>
+        <w:rPr>
+          <w:rFonts w:hint="eastAsia"/>
+        </w:rPr>
       </w:pPr>
       <w:r>
         <w:t>Que o software seja programado de acordo com as boas práticas de desenvolvimento, evitando o retrabalho e que o recurso computacional não seja desperdiçado com código que não otimize o hardware disponível, como código que carregue uma mesma lista em memória várias vezes, por exemplo.</w:t>
       </w:r>
     </w:p>
-    <w:p/>
+    <w:p>
+      <w:pPr>
+        <w:rPr>
+          <w:rFonts w:hint="eastAsia"/>
+        </w:rPr>
+      </w:pPr>
+    </w:p>
     <w:p>
       <w:pPr>
         <w:ind w:firstLine="709"/>
         <w:jc w:val="both"/>
         <w:rPr>
+          <w:rFonts w:hint="eastAsia"/>
           <w:b/>
           <w:bCs/>
         </w:rPr>
@@ -10912,11 +10900,20 @@
         <w:t>.</w:t>
       </w:r>
     </w:p>
-    <w:p/>
+    <w:p>
+      <w:pPr>
+        <w:rPr>
+          <w:rFonts w:hint="eastAsia"/>
+        </w:rPr>
+      </w:pPr>
+    </w:p>
     <w:p>
       <w:pPr>
         <w:ind w:firstLine="709"/>
         <w:jc w:val="both"/>
+        <w:rPr>
+          <w:rFonts w:hint="eastAsia"/>
+        </w:rPr>
       </w:pPr>
       <w:r>
         <w:t xml:space="preserve">A qualidade é o requisito mais importante do software a ser desenvolvido, uma vez que </w:t>
@@ -10937,6 +10934,9 @@
         </w:numPr>
         <w:ind w:left="993" w:hanging="284"/>
         <w:jc w:val="both"/>
+        <w:rPr>
+          <w:rFonts w:hint="eastAsia"/>
+        </w:rPr>
       </w:pPr>
       <w:r>
         <w:t>O sistema deverá permitir o teste unitário através de alguma ferramenta ou framework.</w:t>
@@ -10951,6 +10951,9 @@
         </w:numPr>
         <w:ind w:left="993" w:hanging="284"/>
         <w:jc w:val="both"/>
+        <w:rPr>
+          <w:rFonts w:hint="eastAsia"/>
+        </w:rPr>
       </w:pPr>
       <w:r>
         <w:t xml:space="preserve">O sistema deve ser desenvolvido dentro de um fluxo de trabalho onde as funcionalidades sejam testadas utilizando um bug </w:t>
@@ -10967,6 +10970,7 @@
     <w:p>
       <w:pPr>
         <w:rPr>
+          <w:rFonts w:hint="eastAsia"/>
           <w:b/>
           <w:bCs/>
         </w:rPr>
@@ -10976,6 +10980,7 @@
       <w:pPr>
         <w:ind w:firstLine="709"/>
         <w:rPr>
+          <w:rFonts w:hint="eastAsia"/>
           <w:b/>
           <w:bCs/>
         </w:rPr>
@@ -10991,12 +10996,18 @@
     <w:p>
       <w:pPr>
         <w:jc w:val="both"/>
+        <w:rPr>
+          <w:rFonts w:hint="eastAsia"/>
+        </w:rPr>
       </w:pPr>
     </w:p>
     <w:p>
       <w:pPr>
         <w:ind w:firstLine="709"/>
         <w:jc w:val="both"/>
+        <w:rPr>
+          <w:rFonts w:hint="eastAsia"/>
+        </w:rPr>
       </w:pPr>
       <w:r>
         <w:t>O sistema deverá ser fácil de utilizar, facilitando o treinamento com o software desenvolvido, bem como o seu acesso através de dispositivo portátil.</w:t>
@@ -11008,6 +11019,9 @@
     <w:p>
       <w:pPr>
         <w:ind w:firstLine="709"/>
+        <w:rPr>
+          <w:rFonts w:hint="eastAsia"/>
+        </w:rPr>
       </w:pPr>
       <w:r>
         <w:t>Para a validação, temos que:</w:t>
@@ -11021,6 +11035,9 @@
           <w:numId w:val="20"/>
         </w:numPr>
         <w:ind w:left="993" w:hanging="284"/>
+        <w:rPr>
+          <w:rFonts w:hint="eastAsia"/>
+        </w:rPr>
       </w:pPr>
       <w:r>
         <w:t xml:space="preserve">O sistema não deve ter um número grande de inputs de formulário por tela, de modo a </w:t>
@@ -11039,6 +11056,7 @@
         <w:ind w:left="993" w:hanging="284"/>
         <w:jc w:val="both"/>
         <w:rPr>
+          <w:rFonts w:hint="eastAsia"/>
           <w:bCs/>
         </w:rPr>
       </w:pPr>
@@ -11060,42 +11078,220 @@
     </w:p>
     <w:p>
       <w:pPr>
-        <w:pStyle w:val="SubtituloTCC"/>
-      </w:pPr>
-      <w:bookmarkStart w:id="16" w:name="_Toc38799308"/>
-      <w:r>
-        <w:lastRenderedPageBreak/>
-        <w:t>6.3 Avaliação</w:t>
-      </w:r>
-      <w:bookmarkEnd w:id="16"/>
+        <w:jc w:val="both"/>
+        <w:rPr>
+          <w:rFonts w:hint="eastAsia"/>
+          <w:bCs/>
+        </w:rPr>
+      </w:pPr>
+    </w:p>
+    <w:p>
+      <w:pPr>
+        <w:jc w:val="both"/>
+        <w:rPr>
+          <w:rFonts w:hint="eastAsia"/>
+          <w:bCs/>
+        </w:rPr>
+      </w:pPr>
+    </w:p>
+    <w:p>
+      <w:pPr>
+        <w:ind w:firstLine="709"/>
+        <w:jc w:val="both"/>
+        <w:rPr>
+          <w:rFonts w:hint="eastAsia"/>
+          <w:b/>
+        </w:rPr>
+      </w:pPr>
+      <w:r>
+        <w:rPr>
+          <w:b/>
+        </w:rPr>
+        <w:t xml:space="preserve">Interoperabilidade – </w:t>
+      </w:r>
+      <w:r>
+        <w:rPr>
+          <w:b/>
+        </w:rPr>
+        <w:t>O sistema deve possuir uma interface de comunicação com outros sistemas</w:t>
+      </w:r>
+    </w:p>
+    <w:p>
+      <w:pPr>
+        <w:jc w:val="both"/>
+        <w:rPr>
+          <w:rFonts w:hint="eastAsia"/>
+          <w:bCs/>
+        </w:rPr>
+      </w:pPr>
+    </w:p>
+    <w:p>
+      <w:pPr>
+        <w:jc w:val="both"/>
+        <w:rPr>
+          <w:rFonts w:hint="eastAsia"/>
+          <w:bCs/>
+        </w:rPr>
+      </w:pPr>
+      <w:r>
+        <w:rPr>
+          <w:bCs/>
+        </w:rPr>
+        <w:tab/>
+        <w:t xml:space="preserve">O sistema deverá </w:t>
+      </w:r>
+      <w:r>
+        <w:rPr>
+          <w:bCs/>
+        </w:rPr>
+        <w:t>abrir um método de comunicação com outros sistemas ou serviços eficiente, Isso significa que não deverá simplesmente disponibilizar um</w:t>
+      </w:r>
+      <w:r>
+        <w:rPr>
+          <w:bCs/>
+        </w:rPr>
+        <w:t xml:space="preserve"> serviço, pois quando há queda do sistema, pode haver perca de informação. Os pontos de validação, são, portanto:</w:t>
+      </w:r>
+    </w:p>
+    <w:p>
+      <w:pPr>
+        <w:pStyle w:val="PargrafodaLista"/>
+        <w:numPr>
+          <w:ilvl w:val="0"/>
+          <w:numId w:val="21"/>
+        </w:numPr>
+        <w:ind w:left="993" w:hanging="284"/>
+        <w:jc w:val="both"/>
+        <w:rPr>
+          <w:rFonts w:hint="eastAsia"/>
+          <w:bCs/>
+        </w:rPr>
+      </w:pPr>
+      <w:r>
+        <w:rPr>
+          <w:bCs/>
+        </w:rPr>
+        <w:t>O sistema deverá abrir meio de comunicação eficiente, de modo que não ocorra perca de informação quando um sistema enviar</w:t>
+      </w:r>
+      <w:r>
+        <w:rPr>
+          <w:bCs/>
+        </w:rPr>
+        <w:t xml:space="preserve"> uma solicitação de um serviço, como ocorreria normalmente com um sistema que apenas disponibiliza um SOAP.</w:t>
+      </w:r>
+    </w:p>
+    <w:p>
+      <w:pPr>
+        <w:pStyle w:val="PargrafodaLista"/>
+        <w:numPr>
+          <w:ilvl w:val="0"/>
+          <w:numId w:val="21"/>
+        </w:numPr>
+        <w:ind w:left="993" w:hanging="284"/>
+        <w:jc w:val="both"/>
+        <w:rPr>
+          <w:rFonts w:hint="eastAsia"/>
+          <w:bCs/>
+        </w:rPr>
+      </w:pPr>
+      <w:r>
+        <w:rPr>
+          <w:bCs/>
+        </w:rPr>
+        <w:t>Deve utilizar uma ferramenta de barramento.</w:t>
+      </w:r>
+    </w:p>
+    <w:p>
+      <w:pPr>
+        <w:jc w:val="both"/>
+        <w:rPr>
+          <w:rFonts w:hint="eastAsia"/>
+          <w:bCs/>
+        </w:rPr>
+      </w:pPr>
+    </w:p>
+    <w:p>
+      <w:pPr>
+        <w:jc w:val="both"/>
+        <w:rPr>
+          <w:bCs/>
+        </w:rPr>
+      </w:pPr>
+    </w:p>
+    <w:p>
+      <w:pPr>
+        <w:jc w:val="both"/>
+        <w:rPr>
+          <w:bCs/>
+        </w:rPr>
+      </w:pPr>
+    </w:p>
+    <w:p>
+      <w:pPr>
+        <w:jc w:val="both"/>
+        <w:rPr>
+          <w:rFonts w:hint="eastAsia"/>
+          <w:bCs/>
+        </w:rPr>
+      </w:pPr>
     </w:p>
     <w:p>
       <w:pPr>
         <w:pStyle w:val="TituloTCC"/>
-        <w:spacing w:before="0" w:line="240" w:lineRule="auto"/>
-        <w:ind w:firstLine="709"/>
-        <w:jc w:val="both"/>
-        <w:rPr>
+        <w:rPr>
+          <w:rFonts w:hint="eastAsia"/>
           <w:b w:val="0"/>
           <w:bCs/>
         </w:rPr>
       </w:pPr>
+      <w:bookmarkStart w:id="16" w:name="_Toc38830092"/>
       <w:r>
         <w:rPr>
           <w:b w:val="0"/>
           <w:bCs/>
         </w:rPr>
+        <w:lastRenderedPageBreak/>
+        <w:t>5.2 Interfaces/ APIs</w:t>
+      </w:r>
+      <w:bookmarkEnd w:id="16"/>
+    </w:p>
+    <w:p>
+      <w:pPr>
+        <w:jc w:val="both"/>
+        <w:rPr>
+          <w:rFonts w:hint="eastAsia"/>
+          <w:bCs/>
+        </w:rPr>
+      </w:pPr>
+    </w:p>
+    <w:p>
+      <w:pPr>
+        <w:pStyle w:val="SubtituloTCC"/>
+      </w:pPr>
+      <w:bookmarkStart w:id="17" w:name="_Toc38830093"/>
+      <w:r>
+        <w:t>6.3 Avaliação</w:t>
+      </w:r>
+      <w:bookmarkEnd w:id="17"/>
+    </w:p>
+    <w:p>
+      <w:pPr>
+        <w:ind w:firstLine="709"/>
+        <w:rPr>
+          <w:rFonts w:ascii="Times New Roman" w:hAnsi="Times New Roman" w:cs="Times New Roman"/>
+        </w:rPr>
+      </w:pPr>
+      <w:r>
+        <w:rPr>
+          <w:rFonts w:ascii="Times New Roman" w:hAnsi="Times New Roman" w:cs="Times New Roman"/>
+        </w:rPr>
         <w:t>Cenário 1</w:t>
       </w:r>
     </w:p>
     <w:p>
       <w:pPr>
-        <w:pStyle w:val="TituloTCC"/>
-        <w:spacing w:before="0" w:line="240" w:lineRule="auto"/>
-        <w:jc w:val="both"/>
-        <w:rPr>
-          <w:b w:val="0"/>
-          <w:bCs/>
+        <w:rPr>
+          <w:rFonts w:ascii="Times New Roman" w:hAnsi="Times New Roman" w:cs="Times New Roman"/>
         </w:rPr>
       </w:pPr>
     </w:p>
@@ -11106,42 +11302,38 @@
         <w:tblLook w:val="04A0" w:firstRow="1" w:lastRow="0" w:firstColumn="1" w:lastColumn="0" w:noHBand="0" w:noVBand="1"/>
       </w:tblPr>
       <w:tblGrid>
-        <w:gridCol w:w="2660"/>
+        <w:gridCol w:w="2518"/>
+        <w:gridCol w:w="142"/>
         <w:gridCol w:w="7118"/>
       </w:tblGrid>
       <w:tr>
         <w:tc>
           <w:tcPr>
             <w:tcW w:w="2660" w:type="dxa"/>
-          </w:tcPr>
-          <w:p>
-            <w:pPr>
-              <w:pStyle w:val="TituloTCC"/>
-              <w:spacing w:before="0" w:line="240" w:lineRule="auto"/>
-              <w:jc w:val="both"/>
-              <w:rPr>
-                <w:b w:val="0"/>
-                <w:bCs/>
-              </w:rPr>
-            </w:pPr>
-            <w:r>
-              <w:rPr>
-                <w:b w:val="0"/>
-                <w:bCs/>
+            <w:gridSpan w:val="2"/>
+            <w:shd w:val="clear" w:color="auto" w:fill="D0CECE" w:themeFill="background2" w:themeFillShade="E6"/>
+          </w:tcPr>
+          <w:p>
+            <w:pPr>
+              <w:rPr>
+                <w:rFonts w:ascii="Times New Roman" w:hAnsi="Times New Roman" w:cs="Times New Roman"/>
+              </w:rPr>
+            </w:pPr>
+            <w:r>
+              <w:rPr>
+                <w:rFonts w:ascii="Times New Roman" w:hAnsi="Times New Roman" w:cs="Times New Roman"/>
               </w:rPr>
               <w:t xml:space="preserve">Atributo de </w:t>
             </w:r>
             <w:r>
               <w:rPr>
-                <w:b w:val="0"/>
-                <w:bCs/>
+                <w:rFonts w:ascii="Times New Roman" w:hAnsi="Times New Roman" w:cs="Times New Roman"/>
               </w:rPr>
               <w:t>q</w:t>
             </w:r>
             <w:r>
               <w:rPr>
-                <w:b w:val="0"/>
-                <w:bCs/>
+                <w:rFonts w:ascii="Times New Roman" w:hAnsi="Times New Roman" w:cs="Times New Roman"/>
               </w:rPr>
               <w:t>ualidade</w:t>
             </w:r>
@@ -11153,18 +11345,13 @@
           </w:tcPr>
           <w:p>
             <w:pPr>
-              <w:pStyle w:val="TituloTCC"/>
-              <w:spacing w:before="0" w:line="240" w:lineRule="auto"/>
-              <w:jc w:val="both"/>
-              <w:rPr>
-                <w:b w:val="0"/>
-                <w:bCs/>
-              </w:rPr>
-            </w:pPr>
-            <w:r>
-              <w:rPr>
-                <w:b w:val="0"/>
-                <w:bCs/>
+              <w:rPr>
+                <w:rFonts w:ascii="Times New Roman" w:hAnsi="Times New Roman" w:cs="Times New Roman"/>
+              </w:rPr>
+            </w:pPr>
+            <w:r>
+              <w:rPr>
+                <w:rFonts w:ascii="Times New Roman" w:hAnsi="Times New Roman" w:cs="Times New Roman"/>
               </w:rPr>
               <w:t>Persistência</w:t>
             </w:r>
@@ -11175,21 +11362,18 @@
         <w:tc>
           <w:tcPr>
             <w:tcW w:w="2660" w:type="dxa"/>
-          </w:tcPr>
-          <w:p>
-            <w:pPr>
-              <w:pStyle w:val="TituloTCC"/>
-              <w:spacing w:before="0" w:line="240" w:lineRule="auto"/>
-              <w:jc w:val="both"/>
-              <w:rPr>
-                <w:b w:val="0"/>
-                <w:bCs/>
-              </w:rPr>
-            </w:pPr>
-            <w:r>
-              <w:rPr>
-                <w:b w:val="0"/>
-                <w:bCs/>
+            <w:gridSpan w:val="2"/>
+            <w:shd w:val="clear" w:color="auto" w:fill="D0CECE" w:themeFill="background2" w:themeFillShade="E6"/>
+          </w:tcPr>
+          <w:p>
+            <w:pPr>
+              <w:rPr>
+                <w:rFonts w:ascii="Times New Roman" w:hAnsi="Times New Roman" w:cs="Times New Roman"/>
+              </w:rPr>
+            </w:pPr>
+            <w:r>
+              <w:rPr>
+                <w:rFonts w:ascii="Times New Roman" w:hAnsi="Times New Roman" w:cs="Times New Roman"/>
               </w:rPr>
               <w:t>Requisito de qualidade</w:t>
             </w:r>
@@ -11201,35 +11385,15 @@
           </w:tcPr>
           <w:p>
             <w:pPr>
-              <w:pStyle w:val="TituloTCC"/>
-              <w:spacing w:before="0" w:line="240" w:lineRule="auto"/>
-              <w:jc w:val="both"/>
-              <w:rPr>
-                <w:b w:val="0"/>
-              </w:rPr>
-            </w:pPr>
-            <w:r>
-              <w:rPr>
-                <w:b w:val="0"/>
-                <w:bCs/>
-              </w:rPr>
-              <w:t xml:space="preserve">O sistema deverá utilizar um </w:t>
-            </w:r>
-            <w:r>
-              <w:rPr>
-                <w:b w:val="0"/>
-                <w:bCs/>
-                <w:i/>
-                <w:iCs/>
-              </w:rPr>
-              <w:t xml:space="preserve">framework </w:t>
-            </w:r>
-            <w:r>
-              <w:rPr>
-                <w:b w:val="0"/>
-                <w:bCs/>
-              </w:rPr>
-              <w:t>objeto-relacional</w:t>
+              <w:rPr>
+                <w:rFonts w:ascii="Times New Roman" w:hAnsi="Times New Roman" w:cs="Times New Roman"/>
+              </w:rPr>
+            </w:pPr>
+            <w:r>
+              <w:rPr>
+                <w:rFonts w:ascii="Times New Roman" w:hAnsi="Times New Roman" w:cs="Times New Roman"/>
+              </w:rPr>
+              <w:t>O sistema deverá utilizar um framework objeto-relacional</w:t>
             </w:r>
           </w:p>
         </w:tc>
@@ -11238,22 +11402,18 @@
         <w:tc>
           <w:tcPr>
             <w:tcW w:w="9778" w:type="dxa"/>
-            <w:gridSpan w:val="2"/>
-          </w:tcPr>
-          <w:p>
-            <w:pPr>
-              <w:pStyle w:val="TituloTCC"/>
-              <w:spacing w:before="0" w:line="240" w:lineRule="auto"/>
-              <w:jc w:val="both"/>
-              <w:rPr>
-                <w:b w:val="0"/>
-                <w:bCs/>
-              </w:rPr>
-            </w:pPr>
-            <w:r>
-              <w:rPr>
-                <w:b w:val="0"/>
-                <w:bCs/>
+            <w:gridSpan w:val="3"/>
+            <w:shd w:val="clear" w:color="auto" w:fill="D0CECE" w:themeFill="background2" w:themeFillShade="E6"/>
+          </w:tcPr>
+          <w:p>
+            <w:pPr>
+              <w:rPr>
+                <w:rFonts w:ascii="Times New Roman" w:hAnsi="Times New Roman" w:cs="Times New Roman"/>
+              </w:rPr>
+            </w:pPr>
+            <w:r>
+              <w:rPr>
+                <w:rFonts w:ascii="Times New Roman" w:hAnsi="Times New Roman" w:cs="Times New Roman"/>
               </w:rPr>
               <w:t>Preocupação</w:t>
             </w:r>
@@ -11264,22 +11424,17 @@
         <w:tc>
           <w:tcPr>
             <w:tcW w:w="9778" w:type="dxa"/>
-            <w:gridSpan w:val="2"/>
-          </w:tcPr>
-          <w:p>
-            <w:pPr>
-              <w:pStyle w:val="TituloTCC"/>
-              <w:spacing w:before="0" w:line="240" w:lineRule="auto"/>
-              <w:jc w:val="both"/>
-              <w:rPr>
-                <w:b w:val="0"/>
-                <w:bCs/>
-              </w:rPr>
-            </w:pPr>
-            <w:r>
-              <w:rPr>
-                <w:b w:val="0"/>
-                <w:bCs/>
+            <w:gridSpan w:val="3"/>
+          </w:tcPr>
+          <w:p>
+            <w:pPr>
+              <w:rPr>
+                <w:rFonts w:ascii="Times New Roman" w:hAnsi="Times New Roman" w:cs="Times New Roman"/>
+              </w:rPr>
+            </w:pPr>
+            <w:r>
+              <w:rPr>
+                <w:rFonts w:ascii="Times New Roman" w:hAnsi="Times New Roman" w:cs="Times New Roman"/>
               </w:rPr>
               <w:t>Necessidade do sistema de ser independente de banco de dados</w:t>
             </w:r>
@@ -11290,22 +11445,18 @@
         <w:tc>
           <w:tcPr>
             <w:tcW w:w="9778" w:type="dxa"/>
-            <w:gridSpan w:val="2"/>
-          </w:tcPr>
-          <w:p>
-            <w:pPr>
-              <w:pStyle w:val="TituloTCC"/>
-              <w:spacing w:before="0" w:line="240" w:lineRule="auto"/>
-              <w:jc w:val="both"/>
-              <w:rPr>
-                <w:b w:val="0"/>
-                <w:bCs/>
-              </w:rPr>
-            </w:pPr>
-            <w:r>
-              <w:rPr>
-                <w:b w:val="0"/>
-                <w:bCs/>
+            <w:gridSpan w:val="3"/>
+            <w:shd w:val="clear" w:color="auto" w:fill="D0CECE" w:themeFill="background2" w:themeFillShade="E6"/>
+          </w:tcPr>
+          <w:p>
+            <w:pPr>
+              <w:rPr>
+                <w:rFonts w:ascii="Times New Roman" w:hAnsi="Times New Roman" w:cs="Times New Roman"/>
+              </w:rPr>
+            </w:pPr>
+            <w:r>
+              <w:rPr>
+                <w:rFonts w:ascii="Times New Roman" w:hAnsi="Times New Roman" w:cs="Times New Roman"/>
               </w:rPr>
               <w:t>Cenários</w:t>
             </w:r>
@@ -11316,22 +11467,17 @@
         <w:tc>
           <w:tcPr>
             <w:tcW w:w="9778" w:type="dxa"/>
-            <w:gridSpan w:val="2"/>
-          </w:tcPr>
-          <w:p>
-            <w:pPr>
-              <w:pStyle w:val="TituloTCC"/>
-              <w:spacing w:before="0" w:line="240" w:lineRule="auto"/>
-              <w:jc w:val="both"/>
-              <w:rPr>
-                <w:b w:val="0"/>
-                <w:bCs/>
-              </w:rPr>
-            </w:pPr>
-            <w:r>
-              <w:rPr>
-                <w:b w:val="0"/>
-                <w:bCs/>
+            <w:gridSpan w:val="3"/>
+          </w:tcPr>
+          <w:p>
+            <w:pPr>
+              <w:rPr>
+                <w:rFonts w:ascii="Times New Roman" w:hAnsi="Times New Roman" w:cs="Times New Roman"/>
+              </w:rPr>
+            </w:pPr>
+            <w:r>
+              <w:rPr>
+                <w:rFonts w:ascii="Times New Roman" w:hAnsi="Times New Roman" w:cs="Times New Roman"/>
               </w:rPr>
               <w:t>Cenário 1</w:t>
             </w:r>
@@ -11342,22 +11488,18 @@
         <w:tc>
           <w:tcPr>
             <w:tcW w:w="9778" w:type="dxa"/>
-            <w:gridSpan w:val="2"/>
-          </w:tcPr>
-          <w:p>
-            <w:pPr>
-              <w:pStyle w:val="TituloTCC"/>
-              <w:spacing w:before="0" w:line="240" w:lineRule="auto"/>
-              <w:jc w:val="both"/>
-              <w:rPr>
-                <w:b w:val="0"/>
-                <w:bCs/>
-              </w:rPr>
-            </w:pPr>
-            <w:r>
-              <w:rPr>
-                <w:b w:val="0"/>
-                <w:bCs/>
+            <w:gridSpan w:val="3"/>
+            <w:shd w:val="clear" w:color="auto" w:fill="D0CECE" w:themeFill="background2" w:themeFillShade="E6"/>
+          </w:tcPr>
+          <w:p>
+            <w:pPr>
+              <w:rPr>
+                <w:rFonts w:ascii="Times New Roman" w:hAnsi="Times New Roman" w:cs="Times New Roman"/>
+              </w:rPr>
+            </w:pPr>
+            <w:r>
+              <w:rPr>
+                <w:rFonts w:ascii="Times New Roman" w:hAnsi="Times New Roman" w:cs="Times New Roman"/>
               </w:rPr>
               <w:t>Ambiente</w:t>
             </w:r>
@@ -11368,22 +11510,17 @@
         <w:tc>
           <w:tcPr>
             <w:tcW w:w="9778" w:type="dxa"/>
-            <w:gridSpan w:val="2"/>
-          </w:tcPr>
-          <w:p>
-            <w:pPr>
-              <w:pStyle w:val="TituloTCC"/>
-              <w:spacing w:before="0" w:line="240" w:lineRule="auto"/>
-              <w:jc w:val="both"/>
-              <w:rPr>
-                <w:b w:val="0"/>
-                <w:bCs/>
-              </w:rPr>
-            </w:pPr>
-            <w:r>
-              <w:rPr>
-                <w:b w:val="0"/>
-                <w:bCs/>
+            <w:gridSpan w:val="3"/>
+          </w:tcPr>
+          <w:p>
+            <w:pPr>
+              <w:rPr>
+                <w:rFonts w:ascii="Times New Roman" w:hAnsi="Times New Roman" w:cs="Times New Roman"/>
+              </w:rPr>
+            </w:pPr>
+            <w:r>
+              <w:rPr>
+                <w:rFonts w:ascii="Times New Roman" w:hAnsi="Times New Roman" w:cs="Times New Roman"/>
               </w:rPr>
               <w:t>Sistema em operação normal</w:t>
             </w:r>
@@ -11394,22 +11531,18 @@
         <w:tc>
           <w:tcPr>
             <w:tcW w:w="9778" w:type="dxa"/>
-            <w:gridSpan w:val="2"/>
-          </w:tcPr>
-          <w:p>
-            <w:pPr>
-              <w:pStyle w:val="TituloTCC"/>
-              <w:spacing w:before="0" w:line="240" w:lineRule="auto"/>
-              <w:jc w:val="both"/>
-              <w:rPr>
-                <w:b w:val="0"/>
-                <w:bCs/>
-              </w:rPr>
-            </w:pPr>
-            <w:r>
-              <w:rPr>
-                <w:b w:val="0"/>
-                <w:bCs/>
+            <w:gridSpan w:val="3"/>
+            <w:shd w:val="clear" w:color="auto" w:fill="D0CECE" w:themeFill="background2" w:themeFillShade="E6"/>
+          </w:tcPr>
+          <w:p>
+            <w:pPr>
+              <w:rPr>
+                <w:rFonts w:ascii="Times New Roman" w:hAnsi="Times New Roman" w:cs="Times New Roman"/>
+              </w:rPr>
+            </w:pPr>
+            <w:r>
+              <w:rPr>
+                <w:rFonts w:ascii="Times New Roman" w:hAnsi="Times New Roman" w:cs="Times New Roman"/>
               </w:rPr>
               <w:t>Estímulo</w:t>
             </w:r>
@@ -11420,22 +11553,17 @@
         <w:tc>
           <w:tcPr>
             <w:tcW w:w="9778" w:type="dxa"/>
-            <w:gridSpan w:val="2"/>
-          </w:tcPr>
-          <w:p>
-            <w:pPr>
-              <w:pStyle w:val="TituloTCC"/>
-              <w:spacing w:before="0" w:line="240" w:lineRule="auto"/>
-              <w:jc w:val="both"/>
-              <w:rPr>
-                <w:b w:val="0"/>
-                <w:bCs/>
-              </w:rPr>
-            </w:pPr>
-            <w:r>
-              <w:rPr>
-                <w:b w:val="0"/>
-                <w:bCs/>
+            <w:gridSpan w:val="3"/>
+          </w:tcPr>
+          <w:p>
+            <w:pPr>
+              <w:rPr>
+                <w:rFonts w:ascii="Times New Roman" w:hAnsi="Times New Roman" w:cs="Times New Roman"/>
+              </w:rPr>
+            </w:pPr>
+            <w:r>
+              <w:rPr>
+                <w:rFonts w:ascii="Times New Roman" w:hAnsi="Times New Roman" w:cs="Times New Roman"/>
               </w:rPr>
               <w:t>Criar as entidades dinamicamente no banco de dados</w:t>
             </w:r>
@@ -11446,22 +11574,18 @@
         <w:tc>
           <w:tcPr>
             <w:tcW w:w="9778" w:type="dxa"/>
-            <w:gridSpan w:val="2"/>
-          </w:tcPr>
-          <w:p>
-            <w:pPr>
-              <w:pStyle w:val="TituloTCC"/>
-              <w:spacing w:before="0" w:line="240" w:lineRule="auto"/>
-              <w:jc w:val="both"/>
-              <w:rPr>
-                <w:b w:val="0"/>
-                <w:bCs/>
-              </w:rPr>
-            </w:pPr>
-            <w:r>
-              <w:rPr>
-                <w:b w:val="0"/>
-                <w:bCs/>
+            <w:gridSpan w:val="3"/>
+            <w:shd w:val="clear" w:color="auto" w:fill="D0CECE" w:themeFill="background2" w:themeFillShade="E6"/>
+          </w:tcPr>
+          <w:p>
+            <w:pPr>
+              <w:rPr>
+                <w:rFonts w:ascii="Times New Roman" w:hAnsi="Times New Roman" w:cs="Times New Roman"/>
+              </w:rPr>
+            </w:pPr>
+            <w:r>
+              <w:rPr>
+                <w:rFonts w:ascii="Times New Roman" w:hAnsi="Times New Roman" w:cs="Times New Roman"/>
               </w:rPr>
               <w:t>Mecanismo</w:t>
             </w:r>
@@ -11472,33 +11596,19 @@
         <w:tc>
           <w:tcPr>
             <w:tcW w:w="9778" w:type="dxa"/>
-            <w:gridSpan w:val="2"/>
-          </w:tcPr>
-          <w:p>
-            <w:pPr>
-              <w:pStyle w:val="TituloTCC"/>
-              <w:spacing w:before="0" w:line="240" w:lineRule="auto"/>
-              <w:jc w:val="both"/>
-              <w:rPr>
-                <w:b w:val="0"/>
-                <w:bCs/>
-              </w:rPr>
-            </w:pPr>
-            <w:r>
-              <w:rPr>
-                <w:b w:val="0"/>
-                <w:bCs/>
-                <w:i/>
-                <w:iCs/>
-              </w:rPr>
-              <w:t xml:space="preserve">Spring data </w:t>
-            </w:r>
-            <w:r>
-              <w:rPr>
-                <w:b w:val="0"/>
-                <w:bCs/>
-              </w:rPr>
-              <w:t>com JPA</w:t>
+            <w:gridSpan w:val="3"/>
+          </w:tcPr>
+          <w:p>
+            <w:pPr>
+              <w:rPr>
+                <w:rFonts w:ascii="Times New Roman" w:hAnsi="Times New Roman" w:cs="Times New Roman"/>
+              </w:rPr>
+            </w:pPr>
+            <w:r>
+              <w:rPr>
+                <w:rFonts w:ascii="Times New Roman" w:hAnsi="Times New Roman" w:cs="Times New Roman"/>
+              </w:rPr>
+              <w:t>Spring data com JPA</w:t>
             </w:r>
           </w:p>
         </w:tc>
@@ -11507,22 +11617,18 @@
         <w:tc>
           <w:tcPr>
             <w:tcW w:w="9778" w:type="dxa"/>
-            <w:gridSpan w:val="2"/>
-          </w:tcPr>
-          <w:p>
-            <w:pPr>
-              <w:pStyle w:val="TituloTCC"/>
-              <w:spacing w:before="0" w:line="240" w:lineRule="auto"/>
-              <w:jc w:val="both"/>
-              <w:rPr>
-                <w:b w:val="0"/>
-                <w:bCs/>
-              </w:rPr>
-            </w:pPr>
-            <w:r>
-              <w:rPr>
-                <w:b w:val="0"/>
-                <w:bCs/>
+            <w:gridSpan w:val="3"/>
+            <w:shd w:val="clear" w:color="auto" w:fill="D0CECE" w:themeFill="background2" w:themeFillShade="E6"/>
+          </w:tcPr>
+          <w:p>
+            <w:pPr>
+              <w:rPr>
+                <w:rFonts w:ascii="Times New Roman" w:hAnsi="Times New Roman" w:cs="Times New Roman"/>
+              </w:rPr>
+            </w:pPr>
+            <w:r>
+              <w:rPr>
+                <w:rFonts w:ascii="Times New Roman" w:hAnsi="Times New Roman" w:cs="Times New Roman"/>
               </w:rPr>
               <w:t>Medida da resposta</w:t>
             </w:r>
@@ -11533,22 +11639,17 @@
         <w:tc>
           <w:tcPr>
             <w:tcW w:w="9778" w:type="dxa"/>
-            <w:gridSpan w:val="2"/>
-          </w:tcPr>
-          <w:p>
-            <w:pPr>
-              <w:pStyle w:val="TituloTCC"/>
-              <w:spacing w:before="0" w:line="240" w:lineRule="auto"/>
-              <w:jc w:val="both"/>
-              <w:rPr>
-                <w:b w:val="0"/>
-                <w:bCs/>
-              </w:rPr>
-            </w:pPr>
-            <w:r>
-              <w:rPr>
-                <w:b w:val="0"/>
-                <w:bCs/>
+            <w:gridSpan w:val="3"/>
+          </w:tcPr>
+          <w:p>
+            <w:pPr>
+              <w:rPr>
+                <w:rFonts w:ascii="Times New Roman" w:hAnsi="Times New Roman" w:cs="Times New Roman"/>
+              </w:rPr>
+            </w:pPr>
+            <w:r>
+              <w:rPr>
+                <w:rFonts w:ascii="Times New Roman" w:hAnsi="Times New Roman" w:cs="Times New Roman"/>
               </w:rPr>
               <w:t>Criação do banco de dados a partir das classes do sistema</w:t>
             </w:r>
@@ -11559,22 +11660,18 @@
         <w:tc>
           <w:tcPr>
             <w:tcW w:w="9778" w:type="dxa"/>
-            <w:gridSpan w:val="2"/>
-          </w:tcPr>
-          <w:p>
-            <w:pPr>
-              <w:pStyle w:val="TituloTCC"/>
-              <w:spacing w:before="0" w:line="240" w:lineRule="auto"/>
-              <w:jc w:val="both"/>
-              <w:rPr>
-                <w:b w:val="0"/>
-                <w:bCs/>
-              </w:rPr>
-            </w:pPr>
-            <w:r>
-              <w:rPr>
-                <w:b w:val="0"/>
-                <w:bCs/>
+            <w:gridSpan w:val="3"/>
+            <w:shd w:val="clear" w:color="auto" w:fill="D0CECE" w:themeFill="background2" w:themeFillShade="E6"/>
+          </w:tcPr>
+          <w:p>
+            <w:pPr>
+              <w:rPr>
+                <w:rFonts w:ascii="Times New Roman" w:hAnsi="Times New Roman" w:cs="Times New Roman"/>
+              </w:rPr>
+            </w:pPr>
+            <w:r>
+              <w:rPr>
+                <w:rFonts w:ascii="Times New Roman" w:hAnsi="Times New Roman" w:cs="Times New Roman"/>
               </w:rPr>
               <w:t>Considerações da arquitetura</w:t>
             </w:r>
@@ -11584,165 +11681,160 @@
       <w:tr>
         <w:tc>
           <w:tcPr>
-            <w:tcW w:w="9778" w:type="dxa"/>
+            <w:tcW w:w="2518" w:type="dxa"/>
+            <w:shd w:val="clear" w:color="auto" w:fill="D0CECE" w:themeFill="background2" w:themeFillShade="E6"/>
+          </w:tcPr>
+          <w:p>
+            <w:pPr>
+              <w:rPr>
+                <w:rFonts w:ascii="Times New Roman" w:hAnsi="Times New Roman" w:cs="Times New Roman"/>
+              </w:rPr>
+            </w:pPr>
+            <w:r>
+              <w:rPr>
+                <w:rFonts w:ascii="Times New Roman" w:hAnsi="Times New Roman" w:cs="Times New Roman"/>
+              </w:rPr>
+              <w:t>Riscos</w:t>
+            </w:r>
+          </w:p>
+        </w:tc>
+        <w:tc>
+          <w:tcPr>
+            <w:tcW w:w="7260" w:type="dxa"/>
             <w:gridSpan w:val="2"/>
           </w:tcPr>
           <w:p>
             <w:pPr>
-              <w:pStyle w:val="TituloTCC"/>
-              <w:spacing w:before="0" w:line="240" w:lineRule="auto"/>
-              <w:jc w:val="both"/>
-              <w:rPr>
-                <w:b w:val="0"/>
-                <w:bCs/>
-              </w:rPr>
-            </w:pPr>
+              <w:rPr>
+                <w:rFonts w:ascii="Times New Roman" w:hAnsi="Times New Roman" w:cs="Times New Roman"/>
+              </w:rPr>
+            </w:pPr>
+            <w:r>
+              <w:rPr>
+                <w:rFonts w:ascii="Times New Roman" w:hAnsi="Times New Roman" w:cs="Times New Roman"/>
+              </w:rPr>
+              <w:t>Para que a aplicação tenha um bom desempenho, é fundamental que o framework esteja configurado corretamente, de modo a não sobrecarregar o banco de dados</w:t>
+            </w:r>
+          </w:p>
+        </w:tc>
+      </w:tr>
+      <w:tr>
+        <w:tc>
+          <w:tcPr>
+            <w:tcW w:w="2518" w:type="dxa"/>
+            <w:shd w:val="clear" w:color="auto" w:fill="D0CECE" w:themeFill="background2" w:themeFillShade="E6"/>
+          </w:tcPr>
+          <w:p>
+            <w:pPr>
+              <w:rPr>
+                <w:rFonts w:ascii="Times New Roman" w:hAnsi="Times New Roman" w:cs="Times New Roman"/>
+              </w:rPr>
+            </w:pPr>
+            <w:r>
+              <w:rPr>
+                <w:rFonts w:ascii="Times New Roman" w:hAnsi="Times New Roman" w:cs="Times New Roman"/>
+              </w:rPr>
+              <w:t>Pontos de sensibilidade</w:t>
+            </w:r>
+          </w:p>
+        </w:tc>
+        <w:tc>
+          <w:tcPr>
+            <w:tcW w:w="7260" w:type="dxa"/>
+            <w:gridSpan w:val="2"/>
+          </w:tcPr>
+          <w:p>
+            <w:pPr>
+              <w:rPr>
+                <w:rFonts w:ascii="Times New Roman" w:hAnsi="Times New Roman" w:cs="Times New Roman"/>
+              </w:rPr>
+            </w:pPr>
+            <w:r>
+              <w:rPr>
+                <w:rFonts w:ascii="Times New Roman" w:hAnsi="Times New Roman" w:cs="Times New Roman"/>
+              </w:rPr>
+              <w:t>Camada de persistência</w:t>
+            </w:r>
+          </w:p>
+        </w:tc>
+      </w:tr>
+      <w:tr>
+        <w:tc>
+          <w:tcPr>
+            <w:tcW w:w="2518" w:type="dxa"/>
+            <w:shd w:val="clear" w:color="auto" w:fill="D0CECE" w:themeFill="background2" w:themeFillShade="E6"/>
+          </w:tcPr>
+          <w:p>
+            <w:pPr>
+              <w:rPr>
+                <w:rFonts w:ascii="Times New Roman" w:hAnsi="Times New Roman" w:cs="Times New Roman"/>
+              </w:rPr>
+            </w:pPr>
+            <w:proofErr w:type="spellStart"/>
+            <w:r>
+              <w:rPr>
+                <w:rFonts w:ascii="Times New Roman" w:hAnsi="Times New Roman" w:cs="Times New Roman"/>
+              </w:rPr>
+              <w:t>Tradeoff</w:t>
+            </w:r>
+            <w:proofErr w:type="spellEnd"/>
+          </w:p>
+        </w:tc>
+        <w:tc>
+          <w:tcPr>
+            <w:tcW w:w="7260" w:type="dxa"/>
+            <w:gridSpan w:val="2"/>
+          </w:tcPr>
+          <w:p>
+            <w:pPr>
+              <w:rPr>
+                <w:rFonts w:ascii="Times New Roman" w:hAnsi="Times New Roman" w:cs="Times New Roman"/>
+              </w:rPr>
+            </w:pPr>
+            <w:r>
+              <w:rPr>
+                <w:rFonts w:ascii="Times New Roman" w:hAnsi="Times New Roman" w:cs="Times New Roman"/>
+              </w:rPr>
+              <w:t>Não existe</w:t>
+            </w:r>
           </w:p>
         </w:tc>
       </w:tr>
     </w:tbl>
-    <w:p>
-      <w:pPr>
-        <w:pStyle w:val="TituloTCC"/>
-        <w:spacing w:before="0" w:line="240" w:lineRule="auto"/>
-        <w:jc w:val="both"/>
-        <w:rPr>
-          <w:b w:val="0"/>
-          <w:bCs/>
-        </w:rPr>
-      </w:pPr>
-    </w:p>
-    <w:p>
-      <w:pPr>
-        <w:pStyle w:val="TituloTCC"/>
-        <w:spacing w:before="0" w:line="240" w:lineRule="auto"/>
-        <w:jc w:val="both"/>
-        <w:rPr>
-          <w:b w:val="0"/>
-          <w:bCs/>
-        </w:rPr>
-      </w:pPr>
-    </w:p>
-    <w:p>
-      <w:pPr>
-        <w:pStyle w:val="TituloTCC"/>
-        <w:spacing w:before="0" w:line="240" w:lineRule="auto"/>
-        <w:jc w:val="both"/>
-        <w:rPr>
-          <w:b w:val="0"/>
-          <w:bCs/>
-        </w:rPr>
-      </w:pPr>
-    </w:p>
-    <w:p>
-      <w:pPr>
-        <w:pStyle w:val="TituloTCC"/>
-        <w:spacing w:before="0" w:line="240" w:lineRule="auto"/>
-        <w:jc w:val="both"/>
-        <w:rPr>
-          <w:b w:val="0"/>
-          <w:bCs/>
-        </w:rPr>
-      </w:pPr>
-    </w:p>
-    <w:p>
-      <w:pPr>
-        <w:pStyle w:val="TituloTCC"/>
-        <w:spacing w:before="0" w:line="240" w:lineRule="auto"/>
-        <w:jc w:val="both"/>
-        <w:rPr>
-          <w:b w:val="0"/>
-          <w:bCs/>
-        </w:rPr>
-      </w:pPr>
-    </w:p>
-    <w:p>
-      <w:pPr>
-        <w:pStyle w:val="TituloTCC"/>
-        <w:spacing w:before="0" w:line="240" w:lineRule="auto"/>
-        <w:jc w:val="both"/>
-        <w:rPr>
-          <w:b w:val="0"/>
-          <w:bCs/>
-        </w:rPr>
-      </w:pPr>
-    </w:p>
-    <w:p>
-      <w:pPr>
-        <w:pStyle w:val="TituloTCC"/>
-        <w:spacing w:before="0" w:line="240" w:lineRule="auto"/>
-        <w:jc w:val="both"/>
-        <w:rPr>
-          <w:b w:val="0"/>
-          <w:bCs/>
-        </w:rPr>
-      </w:pPr>
-    </w:p>
-    <w:p>
-      <w:pPr>
-        <w:pStyle w:val="TituloTCC"/>
-        <w:spacing w:before="0" w:line="240" w:lineRule="auto"/>
-        <w:jc w:val="both"/>
-        <w:rPr>
-          <w:b w:val="0"/>
-          <w:bCs/>
-        </w:rPr>
-      </w:pPr>
-    </w:p>
-    <w:p>
-      <w:pPr>
-        <w:pStyle w:val="TituloTCC"/>
-        <w:spacing w:before="0" w:line="240" w:lineRule="auto"/>
-        <w:jc w:val="both"/>
-        <w:rPr>
-          <w:b w:val="0"/>
-          <w:bCs/>
-        </w:rPr>
-      </w:pPr>
-    </w:p>
-    <w:p>
-      <w:pPr>
-        <w:pStyle w:val="TituloTCC"/>
-        <w:spacing w:before="0" w:line="240" w:lineRule="auto"/>
-        <w:jc w:val="both"/>
-        <w:rPr>
-          <w:b w:val="0"/>
-          <w:bCs/>
-        </w:rPr>
-      </w:pPr>
-    </w:p>
-    <w:p>
-      <w:pPr>
-        <w:pStyle w:val="TituloTCC"/>
-        <w:spacing w:before="0" w:line="240" w:lineRule="auto"/>
-        <w:jc w:val="both"/>
-        <w:rPr>
-          <w:b w:val="0"/>
-          <w:bCs/>
-        </w:rPr>
-      </w:pPr>
-    </w:p>
-    <w:p>
-      <w:pPr>
-        <w:pStyle w:val="TituloTCC"/>
-        <w:spacing w:before="0" w:line="240" w:lineRule="auto"/>
-        <w:jc w:val="both"/>
-        <w:rPr>
-          <w:b w:val="0"/>
-          <w:bCs/>
-        </w:rPr>
-      </w:pPr>
-    </w:p>
+    <w:p/>
+    <w:p/>
+    <w:p/>
+    <w:p/>
+    <w:p/>
+    <w:p/>
+    <w:p/>
+    <w:p/>
+    <w:p/>
+    <w:p/>
+    <w:p/>
+    <w:p/>
+    <w:p/>
+    <w:p/>
+    <w:p/>
+    <w:p/>
+    <w:p/>
+    <w:p/>
+    <w:p/>
+    <w:p/>
+    <w:p/>
+    <w:p/>
+    <w:p/>
     <w:p>
       <w:pPr>
         <w:pStyle w:val="TituloTCC"/>
         <w:spacing w:line="240" w:lineRule="auto"/>
       </w:pPr>
-      <w:bookmarkStart w:id="17" w:name="_Toc38799309"/>
-      <w:r>
+      <w:bookmarkStart w:id="18" w:name="_Toc38830094"/>
+      <w:r>
+        <w:lastRenderedPageBreak/>
         <w:t>7. Conclusão</w:t>
       </w:r>
-      <w:bookmarkEnd w:id="17"/>
+      <w:bookmarkEnd w:id="18"/>
     </w:p>
     <w:p>
       <w:pPr>
@@ -12094,14 +12186,22 @@
     </w:p>
     <w:p>
       <w:pPr>
+        <w:rPr>
+          <w:rFonts w:hint="eastAsia"/>
+        </w:rPr>
+      </w:pPr>
+    </w:p>
+    <w:p>
+      <w:pPr>
         <w:pStyle w:val="TituloTCC"/>
         <w:jc w:val="center"/>
       </w:pPr>
-      <w:bookmarkStart w:id="18" w:name="_Toc38799310"/>
-      <w:r>
+      <w:bookmarkStart w:id="19" w:name="_Toc38830095"/>
+      <w:r>
+        <w:lastRenderedPageBreak/>
         <w:t>REFERÊNCIAS</w:t>
       </w:r>
-      <w:bookmarkEnd w:id="18"/>
+      <w:bookmarkEnd w:id="19"/>
     </w:p>
     <w:p>
       <w:pPr>
@@ -12156,30 +12256,14 @@
           <w:rFonts w:ascii="Times New Roman" w:hAnsi="Times New Roman" w:cs="Times New Roman"/>
           <w:color w:val="000000"/>
         </w:rPr>
-        <w:t xml:space="preserve">Gilleanes </w:t>
-      </w:r>
-      <w:proofErr w:type="gramStart"/>
+        <w:t xml:space="preserve">Gilleanes T.A </w:t>
+      </w:r>
       <w:r>
         <w:rPr>
           <w:rFonts w:ascii="Times New Roman" w:hAnsi="Times New Roman" w:cs="Times New Roman"/>
           <w:color w:val="000000"/>
         </w:rPr>
-        <w:t xml:space="preserve">T.A </w:t>
-      </w:r>
-      <w:r>
-        <w:rPr>
-          <w:rFonts w:ascii="Times New Roman" w:hAnsi="Times New Roman" w:cs="Times New Roman"/>
-          <w:color w:val="000000"/>
-        </w:rPr>
-        <w:t>.</w:t>
-      </w:r>
-      <w:proofErr w:type="gramEnd"/>
-      <w:r>
-        <w:rPr>
-          <w:rFonts w:ascii="Times New Roman" w:hAnsi="Times New Roman" w:cs="Times New Roman"/>
-          <w:color w:val="000000"/>
-        </w:rPr>
-        <w:t> </w:t>
+        <w:t>. </w:t>
       </w:r>
       <w:r>
         <w:rPr>
@@ -12442,22 +12526,7 @@
         <w:rPr>
           <w:rFonts w:ascii="Times New Roman" w:hAnsi="Times New Roman" w:cs="Times New Roman"/>
         </w:rPr>
-        <w:lastRenderedPageBreak/>
-        <w:t xml:space="preserve">PRESSMAN, Roger </w:t>
-      </w:r>
-      <w:proofErr w:type="gramStart"/>
-      <w:r>
-        <w:rPr>
-          <w:rFonts w:ascii="Times New Roman" w:hAnsi="Times New Roman" w:cs="Times New Roman"/>
-        </w:rPr>
-        <w:t>S. ;</w:t>
-      </w:r>
-      <w:proofErr w:type="gramEnd"/>
-      <w:r>
-        <w:rPr>
-          <w:rFonts w:ascii="Times New Roman" w:hAnsi="Times New Roman" w:cs="Times New Roman"/>
-        </w:rPr>
-        <w:t xml:space="preserve"> Bruce R. </w:t>
+        <w:t xml:space="preserve">PRESSMAN, Roger S. ; Bruce R. </w:t>
       </w:r>
       <w:proofErr w:type="spellStart"/>
       <w:r>
@@ -12633,11 +12702,12 @@
         <w:pStyle w:val="TituloTCC"/>
         <w:jc w:val="center"/>
       </w:pPr>
-      <w:bookmarkStart w:id="19" w:name="_Toc38799311"/>
-      <w:r>
+      <w:bookmarkStart w:id="20" w:name="_Toc38830096"/>
+      <w:r>
+        <w:lastRenderedPageBreak/>
         <w:t>APÊNDICES</w:t>
       </w:r>
-      <w:bookmarkEnd w:id="19"/>
+      <w:bookmarkEnd w:id="20"/>
     </w:p>
     <w:p>
       <w:pPr>
@@ -12747,7 +12817,7 @@
       </w:r>
     </w:p>
     <w:sectPr>
-      <w:pgSz w:w="11906" w:h="16838"/>
+      <w:pgSz w:w="11906" w:h="16838" w:code="9"/>
       <w:pgMar w:top="1134" w:right="1134" w:bottom="1134" w:left="1134" w:header="0" w:footer="0" w:gutter="0"/>
       <w:cols w:space="720"/>
       <w:formProt w:val="0"/>
@@ -12757,6 +12827,64 @@
 </w:document>
 </file>
 
+<file path=word/endnotes.xml><?xml version="1.0" encoding="utf-8"?>
+<w:endnotes xmlns:wpc="http://schemas.microsoft.com/office/word/2010/wordprocessingCanvas" xmlns:cx="http://schemas.microsoft.com/office/drawing/2014/chartex" xmlns:cx1="http://schemas.microsoft.com/office/drawing/2015/9/8/chartex" xmlns:cx2="http://schemas.microsoft.com/office/drawing/2015/10/21/chartex" xmlns:cx3="http://schemas.microsoft.com/office/drawing/2016/5/9/chartex" xmlns:cx4="http://schemas.microsoft.com/office/drawing/2016/5/10/chartex" xmlns:cx5="http://schemas.microsoft.com/office/drawing/2016/5/11/chartex" xmlns:cx6="http://schemas.microsoft.com/office/drawing/2016/5/12/chartex" xmlns:cx7="http://schemas.microsoft.com/office/drawing/2016/5/13/chartex" xmlns:cx8="http://schemas.microsoft.com/office/drawing/2016/5/14/chartex" xmlns:mc="http://schemas.openxmlformats.org/markup-compatibility/2006" xmlns:aink="http://schemas.microsoft.com/office/drawing/2016/ink" xmlns:am3d="http://schemas.microsoft.com/office/drawing/2017/model3d" xmlns:o="urn:schemas-microsoft-com:office:office" xmlns:r="http://schemas.openxmlformats.org/officeDocument/2006/relationships" xmlns:m="http://schemas.openxmlformats.org/officeDocument/2006/math" xmlns:v="urn:schemas-microsoft-com:vml" xmlns:wp14="http://schemas.microsoft.com/office/word/2010/wordprocessingDrawing" xmlns:wp="http://schemas.openxmlformats.org/drawingml/2006/wordprocessingDrawing" xmlns:w10="urn:schemas-microsoft-com:office:word" xmlns:w="http://schemas.openxmlformats.org/wordprocessingml/2006/main" xmlns:w14="http://schemas.microsoft.com/office/word/2010/wordml" xmlns:w15="http://schemas.microsoft.com/office/word/2012/wordml" xmlns:w16cid="http://schemas.microsoft.com/office/word/2016/wordml/cid" xmlns:w16se="http://schemas.microsoft.com/office/word/2015/wordml/symex" xmlns:wpg="http://schemas.microsoft.com/office/word/2010/wordprocessingGroup" xmlns:wpi="http://schemas.microsoft.com/office/word/2010/wordprocessingInk" xmlns:wne="http://schemas.microsoft.com/office/word/2006/wordml" xmlns:wps="http://schemas.microsoft.com/office/word/2010/wordprocessingShape" mc:Ignorable="w14 w15 w16se w16cid wp14">
+  <w:endnote w:type="separator" w:id="-1">
+    <w:p>
+      <w:pPr>
+        <w:rPr>
+          <w:rFonts w:hint="eastAsia"/>
+        </w:rPr>
+      </w:pPr>
+      <w:r>
+        <w:separator/>
+      </w:r>
+    </w:p>
+  </w:endnote>
+  <w:endnote w:type="continuationSeparator" w:id="0">
+    <w:p>
+      <w:pPr>
+        <w:rPr>
+          <w:rFonts w:hint="eastAsia"/>
+        </w:rPr>
+      </w:pPr>
+      <w:r>
+        <w:continuationSeparator/>
+      </w:r>
+    </w:p>
+  </w:endnote>
+</w:endnotes>
+</file>
+
+<file path=word/footnotes.xml><?xml version="1.0" encoding="utf-8"?>
+<w:footnotes xmlns:wpc="http://schemas.microsoft.com/office/word/2010/wordprocessingCanvas" xmlns:cx="http://schemas.microsoft.com/office/drawing/2014/chartex" xmlns:cx1="http://schemas.microsoft.com/office/drawing/2015/9/8/chartex" xmlns:cx2="http://schemas.microsoft.com/office/drawing/2015/10/21/chartex" xmlns:cx3="http://schemas.microsoft.com/office/drawing/2016/5/9/chartex" xmlns:cx4="http://schemas.microsoft.com/office/drawing/2016/5/10/chartex" xmlns:cx5="http://schemas.microsoft.com/office/drawing/2016/5/11/chartex" xmlns:cx6="http://schemas.microsoft.com/office/drawing/2016/5/12/chartex" xmlns:cx7="http://schemas.microsoft.com/office/drawing/2016/5/13/chartex" xmlns:cx8="http://schemas.microsoft.com/office/drawing/2016/5/14/chartex" xmlns:mc="http://schemas.openxmlformats.org/markup-compatibility/2006" xmlns:aink="http://schemas.microsoft.com/office/drawing/2016/ink" xmlns:am3d="http://schemas.microsoft.com/office/drawing/2017/model3d" xmlns:o="urn:schemas-microsoft-com:office:office" xmlns:r="http://schemas.openxmlformats.org/officeDocument/2006/relationships" xmlns:m="http://schemas.openxmlformats.org/officeDocument/2006/math" xmlns:v="urn:schemas-microsoft-com:vml" xmlns:wp14="http://schemas.microsoft.com/office/word/2010/wordprocessingDrawing" xmlns:wp="http://schemas.openxmlformats.org/drawingml/2006/wordprocessingDrawing" xmlns:w10="urn:schemas-microsoft-com:office:word" xmlns:w="http://schemas.openxmlformats.org/wordprocessingml/2006/main" xmlns:w14="http://schemas.microsoft.com/office/word/2010/wordml" xmlns:w15="http://schemas.microsoft.com/office/word/2012/wordml" xmlns:w16cid="http://schemas.microsoft.com/office/word/2016/wordml/cid" xmlns:w16se="http://schemas.microsoft.com/office/word/2015/wordml/symex" xmlns:wpg="http://schemas.microsoft.com/office/word/2010/wordprocessingGroup" xmlns:wpi="http://schemas.microsoft.com/office/word/2010/wordprocessingInk" xmlns:wne="http://schemas.microsoft.com/office/word/2006/wordml" xmlns:wps="http://schemas.microsoft.com/office/word/2010/wordprocessingShape" mc:Ignorable="w14 w15 w16se w16cid wp14">
+  <w:footnote w:type="separator" w:id="-1">
+    <w:p>
+      <w:pPr>
+        <w:rPr>
+          <w:rFonts w:hint="eastAsia"/>
+        </w:rPr>
+      </w:pPr>
+      <w:r>
+        <w:separator/>
+      </w:r>
+    </w:p>
+  </w:footnote>
+  <w:footnote w:type="continuationSeparator" w:id="0">
+    <w:p>
+      <w:pPr>
+        <w:rPr>
+          <w:rFonts w:hint="eastAsia"/>
+        </w:rPr>
+      </w:pPr>
+      <w:r>
+        <w:continuationSeparator/>
+      </w:r>
+    </w:p>
+  </w:footnote>
+</w:footnotes>
+</file>
+
 <file path=word/numbering.xml><?xml version="1.0" encoding="utf-8"?>
 <w:numbering xmlns:wpc="http://schemas.microsoft.com/office/word/2010/wordprocessingCanvas" xmlns:cx="http://schemas.microsoft.com/office/drawing/2014/chartex" xmlns:cx1="http://schemas.microsoft.com/office/drawing/2015/9/8/chartex" xmlns:cx2="http://schemas.microsoft.com/office/drawing/2015/10/21/chartex" xmlns:cx3="http://schemas.microsoft.com/office/drawing/2016/5/9/chartex" xmlns:cx4="http://schemas.microsoft.com/office/drawing/2016/5/10/chartex" xmlns:cx5="http://schemas.microsoft.com/office/drawing/2016/5/11/chartex" xmlns:cx6="http://schemas.microsoft.com/office/drawing/2016/5/12/chartex" xmlns:cx7="http://schemas.microsoft.com/office/drawing/2016/5/13/chartex" xmlns:cx8="http://schemas.microsoft.com/office/drawing/2016/5/14/chartex" xmlns:mc="http://schemas.openxmlformats.org/markup-compatibility/2006" xmlns:aink="http://schemas.microsoft.com/office/drawing/2016/ink" xmlns:am3d="http://schemas.microsoft.com/office/drawing/2017/model3d" xmlns:o="urn:schemas-microsoft-com:office:office" xmlns:r="http://schemas.openxmlformats.org/officeDocument/2006/relationships" xmlns:m="http://schemas.openxmlformats.org/officeDocument/2006/math" xmlns:v="urn:schemas-microsoft-com:vml" xmlns:wp14="http://schemas.microsoft.com/office/word/2010/wordprocessingDrawing" xmlns:wp="http://schemas.openxmlformats.org/drawingml/2006/wordprocessingDrawing" xmlns:w10="urn:schemas-microsoft-com:office:word" xmlns:w="http://schemas.openxmlformats.org/wordprocessingml/2006/main" xmlns:w14="http://schemas.microsoft.com/office/word/2010/wordml" xmlns:w15="http://schemas.microsoft.com/office/word/2012/wordml" xmlns:w16cid="http://schemas.microsoft.com/office/word/2016/wordml/cid" xmlns:w16se="http://schemas.microsoft.com/office/word/2015/wordml/symex" xmlns:wpg="http://schemas.microsoft.com/office/word/2010/wordprocessingGroup" xmlns:wpi="http://schemas.microsoft.com/office/word/2010/wordprocessingInk" xmlns:wne="http://schemas.microsoft.com/office/word/2006/wordml" xmlns:wps="http://schemas.microsoft.com/office/word/2010/wordprocessingShape" mc:Ignorable="w14 w15 w16se w16cid wp14">
   <w:abstractNum w:abstractNumId="0" w15:restartNumberingAfterBreak="0">
@@ -14770,6 +14898,119 @@
     </w:lvl>
   </w:abstractNum>
   <w:abstractNum w:abstractNumId="18" w15:restartNumberingAfterBreak="0">
+    <w:nsid w:val="6D0C34BF"/>
+    <w:multiLevelType w:val="hybridMultilevel"/>
+    <w:tmpl w:val="6C800C80"/>
+    <w:lvl w:ilvl="0" w:tplc="04160001">
+      <w:start w:val="1"/>
+      <w:numFmt w:val="bullet"/>
+      <w:lvlText w:val=""/>
+      <w:lvlJc w:val="left"/>
+      <w:pPr>
+        <w:ind w:left="1428" w:hanging="360"/>
+      </w:pPr>
+      <w:rPr>
+        <w:rFonts w:ascii="Symbol" w:hAnsi="Symbol" w:cs="Symbol" w:hint="default"/>
+      </w:rPr>
+    </w:lvl>
+    <w:lvl w:ilvl="1" w:tplc="04160003" w:tentative="1">
+      <w:start w:val="1"/>
+      <w:numFmt w:val="bullet"/>
+      <w:lvlText w:val="o"/>
+      <w:lvlJc w:val="left"/>
+      <w:pPr>
+        <w:ind w:left="2148" w:hanging="360"/>
+      </w:pPr>
+      <w:rPr>
+        <w:rFonts w:ascii="Courier New" w:hAnsi="Courier New" w:cs="Courier New" w:hint="default"/>
+      </w:rPr>
+    </w:lvl>
+    <w:lvl w:ilvl="2" w:tplc="04160005" w:tentative="1">
+      <w:start w:val="1"/>
+      <w:numFmt w:val="bullet"/>
+      <w:lvlText w:val=""/>
+      <w:lvlJc w:val="left"/>
+      <w:pPr>
+        <w:ind w:left="2868" w:hanging="360"/>
+      </w:pPr>
+      <w:rPr>
+        <w:rFonts w:ascii="Wingdings" w:hAnsi="Wingdings" w:cs="Wingdings" w:hint="default"/>
+      </w:rPr>
+    </w:lvl>
+    <w:lvl w:ilvl="3" w:tplc="04160001" w:tentative="1">
+      <w:start w:val="1"/>
+      <w:numFmt w:val="bullet"/>
+      <w:lvlText w:val=""/>
+      <w:lvlJc w:val="left"/>
+      <w:pPr>
+        <w:ind w:left="3588" w:hanging="360"/>
+      </w:pPr>
+      <w:rPr>
+        <w:rFonts w:ascii="Symbol" w:hAnsi="Symbol" w:cs="Symbol" w:hint="default"/>
+      </w:rPr>
+    </w:lvl>
+    <w:lvl w:ilvl="4" w:tplc="04160003" w:tentative="1">
+      <w:start w:val="1"/>
+      <w:numFmt w:val="bullet"/>
+      <w:lvlText w:val="o"/>
+      <w:lvlJc w:val="left"/>
+      <w:pPr>
+        <w:ind w:left="4308" w:hanging="360"/>
+      </w:pPr>
+      <w:rPr>
+        <w:rFonts w:ascii="Courier New" w:hAnsi="Courier New" w:cs="Courier New" w:hint="default"/>
+      </w:rPr>
+    </w:lvl>
+    <w:lvl w:ilvl="5" w:tplc="04160005" w:tentative="1">
+      <w:start w:val="1"/>
+      <w:numFmt w:val="bullet"/>
+      <w:lvlText w:val=""/>
+      <w:lvlJc w:val="left"/>
+      <w:pPr>
+        <w:ind w:left="5028" w:hanging="360"/>
+      </w:pPr>
+      <w:rPr>
+        <w:rFonts w:ascii="Wingdings" w:hAnsi="Wingdings" w:cs="Wingdings" w:hint="default"/>
+      </w:rPr>
+    </w:lvl>
+    <w:lvl w:ilvl="6" w:tplc="04160001" w:tentative="1">
+      <w:start w:val="1"/>
+      <w:numFmt w:val="bullet"/>
+      <w:lvlText w:val=""/>
+      <w:lvlJc w:val="left"/>
+      <w:pPr>
+        <w:ind w:left="5748" w:hanging="360"/>
+      </w:pPr>
+      <w:rPr>
+        <w:rFonts w:ascii="Symbol" w:hAnsi="Symbol" w:cs="Symbol" w:hint="default"/>
+      </w:rPr>
+    </w:lvl>
+    <w:lvl w:ilvl="7" w:tplc="04160003" w:tentative="1">
+      <w:start w:val="1"/>
+      <w:numFmt w:val="bullet"/>
+      <w:lvlText w:val="o"/>
+      <w:lvlJc w:val="left"/>
+      <w:pPr>
+        <w:ind w:left="6468" w:hanging="360"/>
+      </w:pPr>
+      <w:rPr>
+        <w:rFonts w:ascii="Courier New" w:hAnsi="Courier New" w:cs="Courier New" w:hint="default"/>
+      </w:rPr>
+    </w:lvl>
+    <w:lvl w:ilvl="8" w:tplc="04160005" w:tentative="1">
+      <w:start w:val="1"/>
+      <w:numFmt w:val="bullet"/>
+      <w:lvlText w:val=""/>
+      <w:lvlJc w:val="left"/>
+      <w:pPr>
+        <w:ind w:left="7188" w:hanging="360"/>
+      </w:pPr>
+      <w:rPr>
+        <w:rFonts w:ascii="Wingdings" w:hAnsi="Wingdings" w:cs="Wingdings" w:hint="default"/>
+      </w:rPr>
+    </w:lvl>
+  </w:abstractNum>
+  <w:abstractNum w:abstractNumId="19" w15:restartNumberingAfterBreak="0">
     <w:nsid w:val="77F97081"/>
     <w:multiLevelType w:val="hybridMultilevel"/>
     <w:tmpl w:val="07102A26"/>
@@ -14858,7 +15099,7 @@
       </w:pPr>
     </w:lvl>
   </w:abstractNum>
-  <w:abstractNum w:abstractNumId="19" w15:restartNumberingAfterBreak="0">
+  <w:abstractNum w:abstractNumId="20" w15:restartNumberingAfterBreak="0">
     <w:nsid w:val="784B2203"/>
     <w:multiLevelType w:val="hybridMultilevel"/>
     <w:tmpl w:val="713A4AF6"/>
@@ -14972,7 +15213,7 @@
     </w:lvl>
   </w:abstractNum>
   <w:num w:numId="1">
-    <w:abstractNumId w:val="18"/>
+    <w:abstractNumId w:val="19"/>
   </w:num>
   <w:num w:numId="2">
     <w:abstractNumId w:val="10"/>
@@ -15026,10 +15267,13 @@
     <w:abstractNumId w:val="13"/>
   </w:num>
   <w:num w:numId="19">
-    <w:abstractNumId w:val="19"/>
+    <w:abstractNumId w:val="20"/>
   </w:num>
   <w:num w:numId="20">
     <w:abstractNumId w:val="15"/>
+  </w:num>
+  <w:num w:numId="21">
+    <w:abstractNumId w:val="18"/>
   </w:num>
 </w:numbering>
 </file>
@@ -15456,6 +15700,7 @@
   <w:style w:type="character" w:default="1" w:styleId="Fontepargpadro">
     <w:name w:val="Default Paragraph Font"/>
     <w:uiPriority w:val="1"/>
+    <w:semiHidden/>
     <w:unhideWhenUsed/>
   </w:style>
   <w:style w:type="table" w:default="1" w:styleId="Tabelanormal">
@@ -15827,6 +16072,66 @@
       <w:lang w:bidi="ar-SA"/>
     </w:rPr>
   </w:style>
+  <w:style w:type="paragraph" w:styleId="Cabealho">
+    <w:name w:val="header"/>
+    <w:basedOn w:val="Normal"/>
+    <w:link w:val="CabealhoChar"/>
+    <w:uiPriority w:val="99"/>
+    <w:unhideWhenUsed/>
+    <w:rsid w:val="007507EB"/>
+    <w:pPr>
+      <w:tabs>
+        <w:tab w:val="center" w:pos="4252"/>
+        <w:tab w:val="right" w:pos="8504"/>
+      </w:tabs>
+    </w:pPr>
+    <w:rPr>
+      <w:rFonts w:cs="Mangal"/>
+      <w:szCs w:val="21"/>
+    </w:rPr>
+  </w:style>
+  <w:style w:type="character" w:customStyle="1" w:styleId="CabealhoChar">
+    <w:name w:val="Cabeçalho Char"/>
+    <w:basedOn w:val="Fontepargpadro"/>
+    <w:link w:val="Cabealho"/>
+    <w:uiPriority w:val="99"/>
+    <w:rsid w:val="007507EB"/>
+    <w:rPr>
+      <w:rFonts w:cs="Mangal"/>
+      <w:sz w:val="24"/>
+      <w:szCs w:val="21"/>
+    </w:rPr>
+  </w:style>
+  <w:style w:type="paragraph" w:styleId="Rodap">
+    <w:name w:val="footer"/>
+    <w:basedOn w:val="Normal"/>
+    <w:link w:val="RodapChar"/>
+    <w:uiPriority w:val="99"/>
+    <w:unhideWhenUsed/>
+    <w:rsid w:val="007507EB"/>
+    <w:pPr>
+      <w:tabs>
+        <w:tab w:val="center" w:pos="4252"/>
+        <w:tab w:val="right" w:pos="8504"/>
+      </w:tabs>
+    </w:pPr>
+    <w:rPr>
+      <w:rFonts w:cs="Mangal"/>
+      <w:szCs w:val="21"/>
+    </w:rPr>
+  </w:style>
+  <w:style w:type="character" w:customStyle="1" w:styleId="RodapChar">
+    <w:name w:val="Rodapé Char"/>
+    <w:basedOn w:val="Fontepargpadro"/>
+    <w:link w:val="Rodap"/>
+    <w:uiPriority w:val="99"/>
+    <w:rsid w:val="007507EB"/>
+    <w:rPr>
+      <w:rFonts w:cs="Mangal"/>
+      <w:sz w:val="24"/>
+      <w:szCs w:val="21"/>
+    </w:rPr>
+  </w:style>
 </w:styles>
 </file>
 
@@ -16130,7 +16435,7 @@
 </file>
 
 <file path=customXml/itemProps1.xml><?xml version="1.0" encoding="utf-8"?>
-<ds:datastoreItem xmlns:ds="http://schemas.openxmlformats.org/officeDocument/2006/customXml" ds:itemID="{BEE9F728-C42E-4500-A80A-D223CC9CC5AA}">
+<ds:datastoreItem xmlns:ds="http://schemas.openxmlformats.org/officeDocument/2006/customXml" ds:itemID="{5353C724-0F30-4D5E-A98D-99A381639D3D}">
   <ds:schemaRefs>
     <ds:schemaRef ds:uri="http://schemas.openxmlformats.org/officeDocument/2006/bibliography"/>
   </ds:schemaRefs>

</xml_diff>